<commit_message>
Major upgrade to latest rails
</commit_message>
<xml_diff>
--- a/doc/Manual.docx
+++ b/doc/Manual.docx
@@ -67,7 +67,7 @@
           <w:r>
             <w:fldChar w:fldCharType="separate"/>
           </w:r>
-          <w:hyperlink w:anchor="_Toc206255033" w:history="1">
+          <w:hyperlink w:anchor="_Toc220318128" w:history="1">
             <w:r>
               <w:rPr>
                 <w:rStyle w:val="Hyperlink"/>
@@ -94,7 +94,7 @@
                 <w:noProof/>
                 <w:webHidden/>
               </w:rPr>
-              <w:instrText xml:space="preserve"> PAGEREF _Toc206255033 \h </w:instrText>
+              <w:instrText xml:space="preserve"> PAGEREF _Toc220318128 \h </w:instrText>
             </w:r>
             <w:r>
               <w:rPr>
@@ -114,7 +114,7 @@
                 <w:noProof/>
                 <w:webHidden/>
               </w:rPr>
-              <w:t>2</w:t>
+              <w:t>3</w:t>
             </w:r>
             <w:r>
               <w:rPr>
@@ -136,7 +136,7 @@
               <w:noProof/>
             </w:rPr>
           </w:pPr>
-          <w:hyperlink w:anchor="_Toc206255034" w:history="1">
+          <w:hyperlink w:anchor="_Toc220318129" w:history="1">
             <w:r>
               <w:rPr>
                 <w:rStyle w:val="Hyperlink"/>
@@ -163,7 +163,7 @@
                 <w:noProof/>
                 <w:webHidden/>
               </w:rPr>
-              <w:instrText xml:space="preserve"> PAGEREF _Toc206255034 \h </w:instrText>
+              <w:instrText xml:space="preserve"> PAGEREF _Toc220318129 \h </w:instrText>
             </w:r>
             <w:r>
               <w:rPr>
@@ -183,7 +183,7 @@
                 <w:noProof/>
                 <w:webHidden/>
               </w:rPr>
-              <w:t>2</w:t>
+              <w:t>3</w:t>
             </w:r>
             <w:r>
               <w:rPr>
@@ -205,7 +205,7 @@
               <w:noProof/>
             </w:rPr>
           </w:pPr>
-          <w:hyperlink w:anchor="_Toc206255035" w:history="1">
+          <w:hyperlink w:anchor="_Toc220318130" w:history="1">
             <w:r>
               <w:rPr>
                 <w:rStyle w:val="Hyperlink"/>
@@ -232,7 +232,7 @@
                 <w:noProof/>
                 <w:webHidden/>
               </w:rPr>
-              <w:instrText xml:space="preserve"> PAGEREF _Toc206255035 \h </w:instrText>
+              <w:instrText xml:space="preserve"> PAGEREF _Toc220318130 \h </w:instrText>
             </w:r>
             <w:r>
               <w:rPr>
@@ -252,7 +252,7 @@
                 <w:noProof/>
                 <w:webHidden/>
               </w:rPr>
-              <w:t>2</w:t>
+              <w:t>3</w:t>
             </w:r>
             <w:r>
               <w:rPr>
@@ -274,7 +274,7 @@
               <w:noProof/>
             </w:rPr>
           </w:pPr>
-          <w:hyperlink w:anchor="_Toc206255036" w:history="1">
+          <w:hyperlink w:anchor="_Toc220318131" w:history="1">
             <w:r>
               <w:rPr>
                 <w:rStyle w:val="Hyperlink"/>
@@ -301,7 +301,7 @@
                 <w:noProof/>
                 <w:webHidden/>
               </w:rPr>
-              <w:instrText xml:space="preserve"> PAGEREF _Toc206255036 \h </w:instrText>
+              <w:instrText xml:space="preserve"> PAGEREF _Toc220318131 \h </w:instrText>
             </w:r>
             <w:r>
               <w:rPr>
@@ -343,7 +343,7 @@
               <w:noProof/>
             </w:rPr>
           </w:pPr>
-          <w:hyperlink w:anchor="_Toc206255037" w:history="1">
+          <w:hyperlink w:anchor="_Toc220318132" w:history="1">
             <w:r>
               <w:rPr>
                 <w:rStyle w:val="Hyperlink"/>
@@ -370,7 +370,7 @@
                 <w:noProof/>
                 <w:webHidden/>
               </w:rPr>
-              <w:instrText xml:space="preserve"> PAGEREF _Toc206255037 \h </w:instrText>
+              <w:instrText xml:space="preserve"> PAGEREF _Toc220318132 \h </w:instrText>
             </w:r>
             <w:r>
               <w:rPr>
@@ -390,7 +390,7 @@
                 <w:noProof/>
                 <w:webHidden/>
               </w:rPr>
-              <w:t>3</w:t>
+              <w:t>4</w:t>
             </w:r>
             <w:r>
               <w:rPr>
@@ -412,7 +412,7 @@
               <w:noProof/>
             </w:rPr>
           </w:pPr>
-          <w:hyperlink w:anchor="_Toc206255038" w:history="1">
+          <w:hyperlink w:anchor="_Toc220318133" w:history="1">
             <w:r>
               <w:rPr>
                 <w:rStyle w:val="Hyperlink"/>
@@ -439,7 +439,7 @@
                 <w:noProof/>
                 <w:webHidden/>
               </w:rPr>
-              <w:instrText xml:space="preserve"> PAGEREF _Toc206255038 \h </w:instrText>
+              <w:instrText xml:space="preserve"> PAGEREF _Toc220318133 \h </w:instrText>
             </w:r>
             <w:r>
               <w:rPr>
@@ -481,13 +481,13 @@
               <w:noProof/>
             </w:rPr>
           </w:pPr>
-          <w:hyperlink w:anchor="_Toc206255039" w:history="1">
+          <w:hyperlink w:anchor="_Toc220318134" w:history="1">
             <w:r>
               <w:rPr>
                 <w:rStyle w:val="Hyperlink"/>
                 <w:noProof/>
               </w:rPr>
-              <w:t>Configure the mail server</w:t>
+              <w:t>Installing  ruby-debug</w:t>
             </w:r>
             <w:r>
               <w:rPr>
@@ -508,7 +508,7 @@
                 <w:noProof/>
                 <w:webHidden/>
               </w:rPr>
-              <w:instrText xml:space="preserve"> PAGEREF _Toc206255039 \h </w:instrText>
+              <w:instrText xml:space="preserve"> PAGEREF _Toc220318134 \h </w:instrText>
             </w:r>
             <w:r>
               <w:rPr>
@@ -528,7 +528,7 @@
                 <w:noProof/>
                 <w:webHidden/>
               </w:rPr>
-              <w:t>4</w:t>
+              <w:t>5</w:t>
             </w:r>
             <w:r>
               <w:rPr>
@@ -550,13 +550,13 @@
               <w:noProof/>
             </w:rPr>
           </w:pPr>
-          <w:hyperlink w:anchor="_Toc206255040" w:history="1">
+          <w:hyperlink w:anchor="_Toc220318135" w:history="1">
             <w:r>
               <w:rPr>
                 <w:rStyle w:val="Hyperlink"/>
                 <w:noProof/>
               </w:rPr>
-              <w:t>Populate the Database</w:t>
+              <w:t>Native Code Gems</w:t>
             </w:r>
             <w:r>
               <w:rPr>
@@ -577,7 +577,76 @@
                 <w:noProof/>
                 <w:webHidden/>
               </w:rPr>
-              <w:instrText xml:space="preserve"> PAGEREF _Toc206255040 \h </w:instrText>
+              <w:instrText xml:space="preserve"> PAGEREF _Toc220318135 \h </w:instrText>
+            </w:r>
+            <w:r>
+              <w:rPr>
+                <w:noProof/>
+                <w:webHidden/>
+              </w:rPr>
+            </w:r>
+            <w:r>
+              <w:rPr>
+                <w:noProof/>
+                <w:webHidden/>
+              </w:rPr>
+              <w:fldChar w:fldCharType="separate"/>
+            </w:r>
+            <w:r>
+              <w:rPr>
+                <w:noProof/>
+                <w:webHidden/>
+              </w:rPr>
+              <w:t>5</w:t>
+            </w:r>
+            <w:r>
+              <w:rPr>
+                <w:noProof/>
+                <w:webHidden/>
+              </w:rPr>
+              <w:fldChar w:fldCharType="end"/>
+            </w:r>
+          </w:hyperlink>
+        </w:p>
+        <w:p>
+          <w:pPr>
+            <w:pStyle w:val="TOC3"/>
+            <w:tabs>
+              <w:tab w:val="right" w:leader="dot" w:pos="9350"/>
+            </w:tabs>
+            <w:rPr>
+              <w:rFonts w:eastAsiaTheme="minorEastAsia"/>
+              <w:noProof/>
+            </w:rPr>
+          </w:pPr>
+          <w:hyperlink w:anchor="_Toc220318136" w:history="1">
+            <w:r>
+              <w:rPr>
+                <w:rStyle w:val="Hyperlink"/>
+                <w:noProof/>
+              </w:rPr>
+              <w:t>MySQL</w:t>
+            </w:r>
+            <w:r>
+              <w:rPr>
+                <w:noProof/>
+                <w:webHidden/>
+              </w:rPr>
+              <w:tab/>
+            </w:r>
+            <w:r>
+              <w:rPr>
+                <w:noProof/>
+                <w:webHidden/>
+              </w:rPr>
+              <w:fldChar w:fldCharType="begin"/>
+            </w:r>
+            <w:r>
+              <w:rPr>
+                <w:noProof/>
+                <w:webHidden/>
+              </w:rPr>
+              <w:instrText xml:space="preserve"> PAGEREF _Toc220318136 \h </w:instrText>
             </w:r>
             <w:r>
               <w:rPr>
@@ -619,13 +688,13 @@
               <w:noProof/>
             </w:rPr>
           </w:pPr>
-          <w:hyperlink w:anchor="_Toc206255041" w:history="1">
+          <w:hyperlink w:anchor="_Toc220318137" w:history="1">
             <w:r>
               <w:rPr>
                 <w:rStyle w:val="Hyperlink"/>
                 <w:noProof/>
               </w:rPr>
-              <w:t>Configure environment.yml</w:t>
+              <w:t>Configure the mail server</w:t>
             </w:r>
             <w:r>
               <w:rPr>
@@ -646,7 +715,7 @@
                 <w:noProof/>
                 <w:webHidden/>
               </w:rPr>
-              <w:instrText xml:space="preserve"> PAGEREF _Toc206255041 \h </w:instrText>
+              <w:instrText xml:space="preserve"> PAGEREF _Toc220318137 \h </w:instrText>
             </w:r>
             <w:r>
               <w:rPr>
@@ -688,13 +757,13 @@
               <w:noProof/>
             </w:rPr>
           </w:pPr>
-          <w:hyperlink w:anchor="_Toc206255042" w:history="1">
+          <w:hyperlink w:anchor="_Toc220318138" w:history="1">
             <w:r>
               <w:rPr>
                 <w:rStyle w:val="Hyperlink"/>
                 <w:noProof/>
               </w:rPr>
-              <w:t>Configure the Web Service</w:t>
+              <w:t>Populate the Database</w:t>
             </w:r>
             <w:r>
               <w:rPr>
@@ -715,7 +784,7 @@
                 <w:noProof/>
                 <w:webHidden/>
               </w:rPr>
-              <w:instrText xml:space="preserve"> PAGEREF _Toc206255042 \h </w:instrText>
+              <w:instrText xml:space="preserve"> PAGEREF _Toc220318138 \h </w:instrText>
             </w:r>
             <w:r>
               <w:rPr>
@@ -735,7 +804,7 @@
                 <w:noProof/>
                 <w:webHidden/>
               </w:rPr>
-              <w:t>5</w:t>
+              <w:t>6</w:t>
             </w:r>
             <w:r>
               <w:rPr>
@@ -757,12 +826,288 @@
               <w:noProof/>
             </w:rPr>
           </w:pPr>
-          <w:hyperlink w:anchor="_Toc206255043" w:history="1">
+          <w:hyperlink w:anchor="_Toc220318139" w:history="1">
             <w:r>
               <w:rPr>
                 <w:rStyle w:val="Hyperlink"/>
                 <w:noProof/>
               </w:rPr>
+              <w:t>Configure environment.yml</w:t>
+            </w:r>
+            <w:r>
+              <w:rPr>
+                <w:noProof/>
+                <w:webHidden/>
+              </w:rPr>
+              <w:tab/>
+            </w:r>
+            <w:r>
+              <w:rPr>
+                <w:noProof/>
+                <w:webHidden/>
+              </w:rPr>
+              <w:fldChar w:fldCharType="begin"/>
+            </w:r>
+            <w:r>
+              <w:rPr>
+                <w:noProof/>
+                <w:webHidden/>
+              </w:rPr>
+              <w:instrText xml:space="preserve"> PAGEREF _Toc220318139 \h </w:instrText>
+            </w:r>
+            <w:r>
+              <w:rPr>
+                <w:noProof/>
+                <w:webHidden/>
+              </w:rPr>
+            </w:r>
+            <w:r>
+              <w:rPr>
+                <w:noProof/>
+                <w:webHidden/>
+              </w:rPr>
+              <w:fldChar w:fldCharType="separate"/>
+            </w:r>
+            <w:r>
+              <w:rPr>
+                <w:noProof/>
+                <w:webHidden/>
+              </w:rPr>
+              <w:t>6</w:t>
+            </w:r>
+            <w:r>
+              <w:rPr>
+                <w:noProof/>
+                <w:webHidden/>
+              </w:rPr>
+              <w:fldChar w:fldCharType="end"/>
+            </w:r>
+          </w:hyperlink>
+        </w:p>
+        <w:p>
+          <w:pPr>
+            <w:pStyle w:val="TOC2"/>
+            <w:tabs>
+              <w:tab w:val="right" w:leader="dot" w:pos="9350"/>
+            </w:tabs>
+            <w:rPr>
+              <w:rFonts w:eastAsiaTheme="minorEastAsia"/>
+              <w:noProof/>
+            </w:rPr>
+          </w:pPr>
+          <w:hyperlink w:anchor="_Toc220318140" w:history="1">
+            <w:r>
+              <w:rPr>
+                <w:rStyle w:val="Hyperlink"/>
+                <w:noProof/>
+              </w:rPr>
+              <w:t>Configure the Web Service</w:t>
+            </w:r>
+            <w:r>
+              <w:rPr>
+                <w:noProof/>
+                <w:webHidden/>
+              </w:rPr>
+              <w:tab/>
+            </w:r>
+            <w:r>
+              <w:rPr>
+                <w:noProof/>
+                <w:webHidden/>
+              </w:rPr>
+              <w:fldChar w:fldCharType="begin"/>
+            </w:r>
+            <w:r>
+              <w:rPr>
+                <w:noProof/>
+                <w:webHidden/>
+              </w:rPr>
+              <w:instrText xml:space="preserve"> PAGEREF _Toc220318140 \h </w:instrText>
+            </w:r>
+            <w:r>
+              <w:rPr>
+                <w:noProof/>
+                <w:webHidden/>
+              </w:rPr>
+            </w:r>
+            <w:r>
+              <w:rPr>
+                <w:noProof/>
+                <w:webHidden/>
+              </w:rPr>
+              <w:fldChar w:fldCharType="separate"/>
+            </w:r>
+            <w:r>
+              <w:rPr>
+                <w:noProof/>
+                <w:webHidden/>
+              </w:rPr>
+              <w:t>6</w:t>
+            </w:r>
+            <w:r>
+              <w:rPr>
+                <w:noProof/>
+                <w:webHidden/>
+              </w:rPr>
+              <w:fldChar w:fldCharType="end"/>
+            </w:r>
+          </w:hyperlink>
+        </w:p>
+        <w:p>
+          <w:pPr>
+            <w:pStyle w:val="TOC2"/>
+            <w:tabs>
+              <w:tab w:val="right" w:leader="dot" w:pos="9350"/>
+            </w:tabs>
+            <w:rPr>
+              <w:rFonts w:eastAsiaTheme="minorEastAsia"/>
+              <w:noProof/>
+            </w:rPr>
+          </w:pPr>
+          <w:hyperlink w:anchor="_Toc220318141" w:history="1">
+            <w:r>
+              <w:rPr>
+                <w:rStyle w:val="Hyperlink"/>
+                <w:noProof/>
+              </w:rPr>
+              <w:t>Install Image Libraries</w:t>
+            </w:r>
+            <w:r>
+              <w:rPr>
+                <w:noProof/>
+                <w:webHidden/>
+              </w:rPr>
+              <w:tab/>
+            </w:r>
+            <w:r>
+              <w:rPr>
+                <w:noProof/>
+                <w:webHidden/>
+              </w:rPr>
+              <w:fldChar w:fldCharType="begin"/>
+            </w:r>
+            <w:r>
+              <w:rPr>
+                <w:noProof/>
+                <w:webHidden/>
+              </w:rPr>
+              <w:instrText xml:space="preserve"> PAGEREF _Toc220318141 \h </w:instrText>
+            </w:r>
+            <w:r>
+              <w:rPr>
+                <w:noProof/>
+                <w:webHidden/>
+              </w:rPr>
+            </w:r>
+            <w:r>
+              <w:rPr>
+                <w:noProof/>
+                <w:webHidden/>
+              </w:rPr>
+              <w:fldChar w:fldCharType="separate"/>
+            </w:r>
+            <w:r>
+              <w:rPr>
+                <w:noProof/>
+                <w:webHidden/>
+              </w:rPr>
+              <w:t>6</w:t>
+            </w:r>
+            <w:r>
+              <w:rPr>
+                <w:noProof/>
+                <w:webHidden/>
+              </w:rPr>
+              <w:fldChar w:fldCharType="end"/>
+            </w:r>
+          </w:hyperlink>
+        </w:p>
+        <w:p>
+          <w:pPr>
+            <w:pStyle w:val="TOC2"/>
+            <w:tabs>
+              <w:tab w:val="right" w:leader="dot" w:pos="9350"/>
+            </w:tabs>
+            <w:rPr>
+              <w:rFonts w:eastAsiaTheme="minorEastAsia"/>
+              <w:noProof/>
+            </w:rPr>
+          </w:pPr>
+          <w:hyperlink w:anchor="_Toc220318142" w:history="1">
+            <w:r>
+              <w:rPr>
+                <w:rStyle w:val="Hyperlink"/>
+                <w:noProof/>
+              </w:rPr>
+              <w:t>Setup SOLR</w:t>
+            </w:r>
+            <w:r>
+              <w:rPr>
+                <w:noProof/>
+                <w:webHidden/>
+              </w:rPr>
+              <w:tab/>
+            </w:r>
+            <w:r>
+              <w:rPr>
+                <w:noProof/>
+                <w:webHidden/>
+              </w:rPr>
+              <w:fldChar w:fldCharType="begin"/>
+            </w:r>
+            <w:r>
+              <w:rPr>
+                <w:noProof/>
+                <w:webHidden/>
+              </w:rPr>
+              <w:instrText xml:space="preserve"> PAGEREF _Toc220318142 \h </w:instrText>
+            </w:r>
+            <w:r>
+              <w:rPr>
+                <w:noProof/>
+                <w:webHidden/>
+              </w:rPr>
+            </w:r>
+            <w:r>
+              <w:rPr>
+                <w:noProof/>
+                <w:webHidden/>
+              </w:rPr>
+              <w:fldChar w:fldCharType="separate"/>
+            </w:r>
+            <w:r>
+              <w:rPr>
+                <w:noProof/>
+                <w:webHidden/>
+              </w:rPr>
+              <w:t>7</w:t>
+            </w:r>
+            <w:r>
+              <w:rPr>
+                <w:noProof/>
+                <w:webHidden/>
+              </w:rPr>
+              <w:fldChar w:fldCharType="end"/>
+            </w:r>
+          </w:hyperlink>
+        </w:p>
+        <w:p>
+          <w:pPr>
+            <w:pStyle w:val="TOC2"/>
+            <w:tabs>
+              <w:tab w:val="right" w:leader="dot" w:pos="9350"/>
+            </w:tabs>
+            <w:rPr>
+              <w:rFonts w:eastAsiaTheme="minorEastAsia"/>
+              <w:noProof/>
+            </w:rPr>
+          </w:pPr>
+          <w:hyperlink w:anchor="_Toc220318143" w:history="1">
+            <w:r>
+              <w:rPr>
+                <w:rStyle w:val="Hyperlink"/>
+                <w:noProof/>
+              </w:rPr>
               <w:t>Setup the Task Scheduler</w:t>
             </w:r>
             <w:r>
@@ -784,7 +1129,7 @@
                 <w:noProof/>
                 <w:webHidden/>
               </w:rPr>
-              <w:instrText xml:space="preserve"> PAGEREF _Toc206255043 \h </w:instrText>
+              <w:instrText xml:space="preserve"> PAGEREF _Toc220318143 \h </w:instrText>
             </w:r>
             <w:r>
               <w:rPr>
@@ -804,7 +1149,7 @@
                 <w:noProof/>
                 <w:webHidden/>
               </w:rPr>
-              <w:t>5</w:t>
+              <w:t>8</w:t>
             </w:r>
             <w:r>
               <w:rPr>
@@ -826,7 +1171,7 @@
               <w:noProof/>
             </w:rPr>
           </w:pPr>
-          <w:hyperlink w:anchor="_Toc206255044" w:history="1">
+          <w:hyperlink w:anchor="_Toc220318144" w:history="1">
             <w:r>
               <w:rPr>
                 <w:rStyle w:val="Hyperlink"/>
@@ -853,7 +1198,7 @@
                 <w:noProof/>
                 <w:webHidden/>
               </w:rPr>
-              <w:instrText xml:space="preserve"> PAGEREF _Toc206255044 \h </w:instrText>
+              <w:instrText xml:space="preserve"> PAGEREF _Toc220318144 \h </w:instrText>
             </w:r>
             <w:r>
               <w:rPr>
@@ -873,7 +1218,7 @@
                 <w:noProof/>
                 <w:webHidden/>
               </w:rPr>
-              <w:t>5</w:t>
+              <w:t>8</w:t>
             </w:r>
             <w:r>
               <w:rPr>
@@ -895,7 +1240,7 @@
               <w:noProof/>
             </w:rPr>
           </w:pPr>
-          <w:hyperlink w:anchor="_Toc206255045" w:history="1">
+          <w:hyperlink w:anchor="_Toc220318145" w:history="1">
             <w:r>
               <w:rPr>
                 <w:rStyle w:val="Hyperlink"/>
@@ -922,7 +1267,7 @@
                 <w:noProof/>
                 <w:webHidden/>
               </w:rPr>
-              <w:instrText xml:space="preserve"> PAGEREF _Toc206255045 \h </w:instrText>
+              <w:instrText xml:space="preserve"> PAGEREF _Toc220318145 \h </w:instrText>
             </w:r>
             <w:r>
               <w:rPr>
@@ -942,7 +1287,7 @@
                 <w:noProof/>
                 <w:webHidden/>
               </w:rPr>
-              <w:t>6</w:t>
+              <w:t>8</w:t>
             </w:r>
             <w:r>
               <w:rPr>
@@ -964,7 +1309,7 @@
               <w:noProof/>
             </w:rPr>
           </w:pPr>
-          <w:hyperlink w:anchor="_Toc206255046" w:history="1">
+          <w:hyperlink w:anchor="_Toc220318146" w:history="1">
             <w:r>
               <w:rPr>
                 <w:rStyle w:val="Hyperlink"/>
@@ -991,7 +1336,7 @@
                 <w:noProof/>
                 <w:webHidden/>
               </w:rPr>
-              <w:instrText xml:space="preserve"> PAGEREF _Toc206255046 \h </w:instrText>
+              <w:instrText xml:space="preserve"> PAGEREF _Toc220318146 \h </w:instrText>
             </w:r>
             <w:r>
               <w:rPr>
@@ -1011,7 +1356,7 @@
                 <w:noProof/>
                 <w:webHidden/>
               </w:rPr>
-              <w:t>6</w:t>
+              <w:t>9</w:t>
             </w:r>
             <w:r>
               <w:rPr>
@@ -1033,7 +1378,7 @@
               <w:noProof/>
             </w:rPr>
           </w:pPr>
-          <w:hyperlink w:anchor="_Toc206255047" w:history="1">
+          <w:hyperlink w:anchor="_Toc220318147" w:history="1">
             <w:r>
               <w:rPr>
                 <w:rStyle w:val="Hyperlink"/>
@@ -1060,7 +1405,7 @@
                 <w:noProof/>
                 <w:webHidden/>
               </w:rPr>
-              <w:instrText xml:space="preserve"> PAGEREF _Toc206255047 \h </w:instrText>
+              <w:instrText xml:space="preserve"> PAGEREF _Toc220318147 \h </w:instrText>
             </w:r>
             <w:r>
               <w:rPr>
@@ -1080,7 +1425,7 @@
                 <w:noProof/>
                 <w:webHidden/>
               </w:rPr>
-              <w:t>6</w:t>
+              <w:t>9</w:t>
             </w:r>
             <w:r>
               <w:rPr>
@@ -1102,7 +1447,7 @@
               <w:noProof/>
             </w:rPr>
           </w:pPr>
-          <w:hyperlink w:anchor="_Toc206255048" w:history="1">
+          <w:hyperlink w:anchor="_Toc220318148" w:history="1">
             <w:r>
               <w:rPr>
                 <w:rStyle w:val="Hyperlink"/>
@@ -1129,7 +1474,7 @@
                 <w:noProof/>
                 <w:webHidden/>
               </w:rPr>
-              <w:instrText xml:space="preserve"> PAGEREF _Toc206255048 \h </w:instrText>
+              <w:instrText xml:space="preserve"> PAGEREF _Toc220318148 \h </w:instrText>
             </w:r>
             <w:r>
               <w:rPr>
@@ -1149,7 +1494,7 @@
                 <w:noProof/>
                 <w:webHidden/>
               </w:rPr>
-              <w:t>7</w:t>
+              <w:t>9</w:t>
             </w:r>
             <w:r>
               <w:rPr>
@@ -1171,7 +1516,7 @@
               <w:noProof/>
             </w:rPr>
           </w:pPr>
-          <w:hyperlink w:anchor="_Toc206255049" w:history="1">
+          <w:hyperlink w:anchor="_Toc220318149" w:history="1">
             <w:r>
               <w:rPr>
                 <w:rStyle w:val="Hyperlink"/>
@@ -1198,7 +1543,7 @@
                 <w:noProof/>
                 <w:webHidden/>
               </w:rPr>
-              <w:instrText xml:space="preserve"> PAGEREF _Toc206255049 \h </w:instrText>
+              <w:instrText xml:space="preserve"> PAGEREF _Toc220318149 \h </w:instrText>
             </w:r>
             <w:r>
               <w:rPr>
@@ -1218,7 +1563,7 @@
                 <w:noProof/>
                 <w:webHidden/>
               </w:rPr>
-              <w:t>7</w:t>
+              <w:t>10</w:t>
             </w:r>
             <w:r>
               <w:rPr>
@@ -1240,7 +1585,7 @@
               <w:noProof/>
             </w:rPr>
           </w:pPr>
-          <w:hyperlink w:anchor="_Toc206255050" w:history="1">
+          <w:hyperlink w:anchor="_Toc220318150" w:history="1">
             <w:r>
               <w:rPr>
                 <w:rStyle w:val="Hyperlink"/>
@@ -1267,7 +1612,7 @@
                 <w:noProof/>
                 <w:webHidden/>
               </w:rPr>
-              <w:instrText xml:space="preserve"> PAGEREF _Toc206255050 \h </w:instrText>
+              <w:instrText xml:space="preserve"> PAGEREF _Toc220318150 \h </w:instrText>
             </w:r>
             <w:r>
               <w:rPr>
@@ -1287,7 +1632,7 @@
                 <w:noProof/>
                 <w:webHidden/>
               </w:rPr>
-              <w:t>7</w:t>
+              <w:t>10</w:t>
             </w:r>
             <w:r>
               <w:rPr>
@@ -1309,7 +1654,7 @@
               <w:noProof/>
             </w:rPr>
           </w:pPr>
-          <w:hyperlink w:anchor="_Toc206255051" w:history="1">
+          <w:hyperlink w:anchor="_Toc220318151" w:history="1">
             <w:r>
               <w:rPr>
                 <w:rStyle w:val="Hyperlink"/>
@@ -1336,7 +1681,7 @@
                 <w:noProof/>
                 <w:webHidden/>
               </w:rPr>
-              <w:instrText xml:space="preserve"> PAGEREF _Toc206255051 \h </w:instrText>
+              <w:instrText xml:space="preserve"> PAGEREF _Toc220318151 \h </w:instrText>
             </w:r>
             <w:r>
               <w:rPr>
@@ -1356,7 +1701,7 @@
                 <w:noProof/>
                 <w:webHidden/>
               </w:rPr>
-              <w:t>7</w:t>
+              <w:t>10</w:t>
             </w:r>
             <w:r>
               <w:rPr>
@@ -1378,7 +1723,7 @@
               <w:noProof/>
             </w:rPr>
           </w:pPr>
-          <w:hyperlink w:anchor="_Toc206255052" w:history="1">
+          <w:hyperlink w:anchor="_Toc220318152" w:history="1">
             <w:r>
               <w:rPr>
                 <w:rStyle w:val="Hyperlink"/>
@@ -1405,7 +1750,7 @@
                 <w:noProof/>
                 <w:webHidden/>
               </w:rPr>
-              <w:instrText xml:space="preserve"> PAGEREF _Toc206255052 \h </w:instrText>
+              <w:instrText xml:space="preserve"> PAGEREF _Toc220318152 \h </w:instrText>
             </w:r>
             <w:r>
               <w:rPr>
@@ -1425,7 +1770,7 @@
                 <w:noProof/>
                 <w:webHidden/>
               </w:rPr>
-              <w:t>7</w:t>
+              <w:t>10</w:t>
             </w:r>
             <w:r>
               <w:rPr>
@@ -1447,7 +1792,7 @@
               <w:noProof/>
             </w:rPr>
           </w:pPr>
-          <w:hyperlink w:anchor="_Toc206255053" w:history="1">
+          <w:hyperlink w:anchor="_Toc220318153" w:history="1">
             <w:r>
               <w:rPr>
                 <w:rStyle w:val="Hyperlink"/>
@@ -1474,7 +1819,7 @@
                 <w:noProof/>
                 <w:webHidden/>
               </w:rPr>
-              <w:instrText xml:space="preserve"> PAGEREF _Toc206255053 \h </w:instrText>
+              <w:instrText xml:space="preserve"> PAGEREF _Toc220318153 \h </w:instrText>
             </w:r>
             <w:r>
               <w:rPr>
@@ -1494,7 +1839,7 @@
                 <w:noProof/>
                 <w:webHidden/>
               </w:rPr>
-              <w:t>7</w:t>
+              <w:t>10</w:t>
             </w:r>
             <w:r>
               <w:rPr>
@@ -1516,7 +1861,7 @@
               <w:noProof/>
             </w:rPr>
           </w:pPr>
-          <w:hyperlink w:anchor="_Toc206255054" w:history="1">
+          <w:hyperlink w:anchor="_Toc220318154" w:history="1">
             <w:r>
               <w:rPr>
                 <w:rStyle w:val="Hyperlink"/>
@@ -1543,7 +1888,7 @@
                 <w:noProof/>
                 <w:webHidden/>
               </w:rPr>
-              <w:instrText xml:space="preserve"> PAGEREF _Toc206255054 \h </w:instrText>
+              <w:instrText xml:space="preserve"> PAGEREF _Toc220318154 \h </w:instrText>
             </w:r>
             <w:r>
               <w:rPr>
@@ -1563,7 +1908,7 @@
                 <w:noProof/>
                 <w:webHidden/>
               </w:rPr>
-              <w:t>7</w:t>
+              <w:t>10</w:t>
             </w:r>
             <w:r>
               <w:rPr>
@@ -1585,7 +1930,7 @@
               <w:noProof/>
             </w:rPr>
           </w:pPr>
-          <w:hyperlink w:anchor="_Toc206255055" w:history="1">
+          <w:hyperlink w:anchor="_Toc220318155" w:history="1">
             <w:r>
               <w:rPr>
                 <w:rStyle w:val="Hyperlink"/>
@@ -1612,7 +1957,7 @@
                 <w:noProof/>
                 <w:webHidden/>
               </w:rPr>
-              <w:instrText xml:space="preserve"> PAGEREF _Toc206255055 \h </w:instrText>
+              <w:instrText xml:space="preserve"> PAGEREF _Toc220318155 \h </w:instrText>
             </w:r>
             <w:r>
               <w:rPr>
@@ -1632,7 +1977,7 @@
                 <w:noProof/>
                 <w:webHidden/>
               </w:rPr>
-              <w:t>8</w:t>
+              <w:t>10</w:t>
             </w:r>
             <w:r>
               <w:rPr>
@@ -1654,7 +1999,7 @@
               <w:noProof/>
             </w:rPr>
           </w:pPr>
-          <w:hyperlink w:anchor="_Toc206255056" w:history="1">
+          <w:hyperlink w:anchor="_Toc220318156" w:history="1">
             <w:r>
               <w:rPr>
                 <w:rStyle w:val="Hyperlink"/>
@@ -1681,7 +2026,7 @@
                 <w:noProof/>
                 <w:webHidden/>
               </w:rPr>
-              <w:instrText xml:space="preserve"> PAGEREF _Toc206255056 \h </w:instrText>
+              <w:instrText xml:space="preserve"> PAGEREF _Toc220318156 \h </w:instrText>
             </w:r>
             <w:r>
               <w:rPr>
@@ -1701,7 +2046,7 @@
                 <w:noProof/>
                 <w:webHidden/>
               </w:rPr>
-              <w:t>8</w:t>
+              <w:t>10</w:t>
             </w:r>
             <w:r>
               <w:rPr>
@@ -1723,7 +2068,7 @@
               <w:noProof/>
             </w:rPr>
           </w:pPr>
-          <w:hyperlink w:anchor="_Toc206255057" w:history="1">
+          <w:hyperlink w:anchor="_Toc220318157" w:history="1">
             <w:r>
               <w:rPr>
                 <w:rStyle w:val="Hyperlink"/>
@@ -1750,7 +2095,7 @@
                 <w:noProof/>
                 <w:webHidden/>
               </w:rPr>
-              <w:instrText xml:space="preserve"> PAGEREF _Toc206255057 \h </w:instrText>
+              <w:instrText xml:space="preserve"> PAGEREF _Toc220318157 \h </w:instrText>
             </w:r>
             <w:r>
               <w:rPr>
@@ -1770,7 +2115,7 @@
                 <w:noProof/>
                 <w:webHidden/>
               </w:rPr>
-              <w:t>8</w:t>
+              <w:t>10</w:t>
             </w:r>
             <w:r>
               <w:rPr>
@@ -1792,7 +2137,7 @@
               <w:noProof/>
             </w:rPr>
           </w:pPr>
-          <w:hyperlink w:anchor="_Toc206255058" w:history="1">
+          <w:hyperlink w:anchor="_Toc220318158" w:history="1">
             <w:r>
               <w:rPr>
                 <w:rStyle w:val="Hyperlink"/>
@@ -1819,7 +2164,7 @@
                 <w:noProof/>
                 <w:webHidden/>
               </w:rPr>
-              <w:instrText xml:space="preserve"> PAGEREF _Toc206255058 \h </w:instrText>
+              <w:instrText xml:space="preserve"> PAGEREF _Toc220318158 \h </w:instrText>
             </w:r>
             <w:r>
               <w:rPr>
@@ -1839,7 +2184,76 @@
                 <w:noProof/>
                 <w:webHidden/>
               </w:rPr>
-              <w:t>8</w:t>
+              <w:t>11</w:t>
+            </w:r>
+            <w:r>
+              <w:rPr>
+                <w:noProof/>
+                <w:webHidden/>
+              </w:rPr>
+              <w:fldChar w:fldCharType="end"/>
+            </w:r>
+          </w:hyperlink>
+        </w:p>
+        <w:p>
+          <w:pPr>
+            <w:pStyle w:val="TOC3"/>
+            <w:tabs>
+              <w:tab w:val="right" w:leader="dot" w:pos="9350"/>
+            </w:tabs>
+            <w:rPr>
+              <w:rFonts w:eastAsiaTheme="minorEastAsia"/>
+              <w:noProof/>
+            </w:rPr>
+          </w:pPr>
+          <w:hyperlink w:anchor="_Toc220318159" w:history="1">
+            <w:r>
+              <w:rPr>
+                <w:rStyle w:val="Hyperlink"/>
+                <w:noProof/>
+              </w:rPr>
+              <w:t>Default_user_timezone</w:t>
+            </w:r>
+            <w:r>
+              <w:rPr>
+                <w:noProof/>
+                <w:webHidden/>
+              </w:rPr>
+              <w:tab/>
+            </w:r>
+            <w:r>
+              <w:rPr>
+                <w:noProof/>
+                <w:webHidden/>
+              </w:rPr>
+              <w:fldChar w:fldCharType="begin"/>
+            </w:r>
+            <w:r>
+              <w:rPr>
+                <w:noProof/>
+                <w:webHidden/>
+              </w:rPr>
+              <w:instrText xml:space="preserve"> PAGEREF _Toc220318159 \h </w:instrText>
+            </w:r>
+            <w:r>
+              <w:rPr>
+                <w:noProof/>
+                <w:webHidden/>
+              </w:rPr>
+            </w:r>
+            <w:r>
+              <w:rPr>
+                <w:noProof/>
+                <w:webHidden/>
+              </w:rPr>
+              <w:fldChar w:fldCharType="separate"/>
+            </w:r>
+            <w:r>
+              <w:rPr>
+                <w:noProof/>
+                <w:webHidden/>
+              </w:rPr>
+              <w:t>11</w:t>
             </w:r>
             <w:r>
               <w:rPr>
@@ -1861,7 +2275,7 @@
               <w:noProof/>
             </w:rPr>
           </w:pPr>
-          <w:hyperlink w:anchor="_Toc206255059" w:history="1">
+          <w:hyperlink w:anchor="_Toc220318160" w:history="1">
             <w:r>
               <w:rPr>
                 <w:rStyle w:val="Hyperlink"/>
@@ -1888,7 +2302,7 @@
                 <w:noProof/>
                 <w:webHidden/>
               </w:rPr>
-              <w:instrText xml:space="preserve"> PAGEREF _Toc206255059 \h </w:instrText>
+              <w:instrText xml:space="preserve"> PAGEREF _Toc220318160 \h </w:instrText>
             </w:r>
             <w:r>
               <w:rPr>
@@ -1908,7 +2322,7 @@
                 <w:noProof/>
                 <w:webHidden/>
               </w:rPr>
-              <w:t>8</w:t>
+              <w:t>11</w:t>
             </w:r>
             <w:r>
               <w:rPr>
@@ -1930,7 +2344,7 @@
               <w:noProof/>
             </w:rPr>
           </w:pPr>
-          <w:hyperlink w:anchor="_Toc206255060" w:history="1">
+          <w:hyperlink w:anchor="_Toc220318161" w:history="1">
             <w:r>
               <w:rPr>
                 <w:rStyle w:val="Hyperlink"/>
@@ -1957,7 +2371,7 @@
                 <w:noProof/>
                 <w:webHidden/>
               </w:rPr>
-              <w:instrText xml:space="preserve"> PAGEREF _Toc206255060 \h </w:instrText>
+              <w:instrText xml:space="preserve"> PAGEREF _Toc220318161 \h </w:instrText>
             </w:r>
             <w:r>
               <w:rPr>
@@ -1977,7 +2391,7 @@
                 <w:noProof/>
                 <w:webHidden/>
               </w:rPr>
-              <w:t>8</w:t>
+              <w:t>11</w:t>
             </w:r>
             <w:r>
               <w:rPr>
@@ -1999,7 +2413,7 @@
               <w:noProof/>
             </w:rPr>
           </w:pPr>
-          <w:hyperlink w:anchor="_Toc206255061" w:history="1">
+          <w:hyperlink w:anchor="_Toc220318162" w:history="1">
             <w:r>
               <w:rPr>
                 <w:rStyle w:val="Hyperlink"/>
@@ -2026,7 +2440,7 @@
                 <w:noProof/>
                 <w:webHidden/>
               </w:rPr>
-              <w:instrText xml:space="preserve"> PAGEREF _Toc206255061 \h </w:instrText>
+              <w:instrText xml:space="preserve"> PAGEREF _Toc220318162 \h </w:instrText>
             </w:r>
             <w:r>
               <w:rPr>
@@ -2046,7 +2460,7 @@
                 <w:noProof/>
                 <w:webHidden/>
               </w:rPr>
-              <w:t>9</w:t>
+              <w:t>12</w:t>
             </w:r>
             <w:r>
               <w:rPr>
@@ -2068,7 +2482,7 @@
               <w:noProof/>
             </w:rPr>
           </w:pPr>
-          <w:hyperlink w:anchor="_Toc206255062" w:history="1">
+          <w:hyperlink w:anchor="_Toc220318163" w:history="1">
             <w:r>
               <w:rPr>
                 <w:rStyle w:val="Hyperlink"/>
@@ -2095,7 +2509,7 @@
                 <w:noProof/>
                 <w:webHidden/>
               </w:rPr>
-              <w:instrText xml:space="preserve"> PAGEREF _Toc206255062 \h </w:instrText>
+              <w:instrText xml:space="preserve"> PAGEREF _Toc220318163 \h </w:instrText>
             </w:r>
             <w:r>
               <w:rPr>
@@ -2115,7 +2529,7 @@
                 <w:noProof/>
                 <w:webHidden/>
               </w:rPr>
-              <w:t>9</w:t>
+              <w:t>12</w:t>
             </w:r>
             <w:r>
               <w:rPr>
@@ -2137,7 +2551,7 @@
               <w:noProof/>
             </w:rPr>
           </w:pPr>
-          <w:hyperlink w:anchor="_Toc206255063" w:history="1">
+          <w:hyperlink w:anchor="_Toc220318164" w:history="1">
             <w:r>
               <w:rPr>
                 <w:rStyle w:val="Hyperlink"/>
@@ -2164,7 +2578,7 @@
                 <w:noProof/>
                 <w:webHidden/>
               </w:rPr>
-              <w:instrText xml:space="preserve"> PAGEREF _Toc206255063 \h </w:instrText>
+              <w:instrText xml:space="preserve"> PAGEREF _Toc220318164 \h </w:instrText>
             </w:r>
             <w:r>
               <w:rPr>
@@ -2184,7 +2598,7 @@
                 <w:noProof/>
                 <w:webHidden/>
               </w:rPr>
-              <w:t>9</w:t>
+              <w:t>12</w:t>
             </w:r>
             <w:r>
               <w:rPr>
@@ -2204,10 +2618,26 @@
     </w:sdt>
     <w:p>
       <w:pPr>
+        <w:rPr>
+          <w:rFonts w:asciiTheme="majorHAnsi" w:eastAsiaTheme="majorEastAsia" w:hAnsiTheme="majorHAnsi" w:cstheme="majorBidi"/>
+          <w:b/>
+          <w:bCs/>
+          <w:color w:val="365F91" w:themeColor="accent1" w:themeShade="BF"/>
+          <w:sz w:val="28"/>
+          <w:szCs w:val="28"/>
+        </w:rPr>
+      </w:pPr>
+      <w:bookmarkStart w:id="0" w:name="_Toc220318128"/>
+      <w:r>
+        <w:br w:type="page"/>
+      </w:r>
+    </w:p>
+    <w:p>
+      <w:pPr>
         <w:pStyle w:val="Heading1"/>
       </w:pPr>
-      <w:bookmarkStart w:id="0" w:name="_Toc206255033"/>
-      <w:r>
+      <w:r>
+        <w:lastRenderedPageBreak/>
         <w:t>About OpenMind</w:t>
       </w:r>
       <w:bookmarkEnd w:id="0"/>
@@ -2293,7 +2723,7 @@
       <w:pPr>
         <w:pStyle w:val="Heading1"/>
       </w:pPr>
-      <w:bookmarkStart w:id="1" w:name="_Toc206255034"/>
+      <w:bookmarkStart w:id="1" w:name="_Toc220318129"/>
       <w:r>
         <w:t>Feedback</w:t>
       </w:r>
@@ -2324,7 +2754,7 @@
       <w:pPr>
         <w:pStyle w:val="Heading1"/>
       </w:pPr>
-      <w:bookmarkStart w:id="2" w:name="_Toc206255035"/>
+      <w:bookmarkStart w:id="2" w:name="_Toc220318130"/>
       <w:r>
         <w:t>Installation</w:t>
       </w:r>
@@ -2373,9 +2803,8 @@
       <w:pPr>
         <w:pStyle w:val="Heading2"/>
       </w:pPr>
-      <w:bookmarkStart w:id="3" w:name="_Toc206255036"/>
-      <w:r>
-        <w:lastRenderedPageBreak/>
+      <w:bookmarkStart w:id="3" w:name="_Toc220318131"/>
+      <w:r>
         <w:t>Create the Database Schema</w:t>
       </w:r>
       <w:bookmarkEnd w:id="3"/>
@@ -2421,6 +2850,7 @@
         </w:rPr>
       </w:pPr>
       <w:r>
+        <w:lastRenderedPageBreak/>
         <w:t xml:space="preserve">Setup a database schema using the MySQL Databases icon in the Databases section of the cPanel. Create a schema for the openmind community. Note that </w:t>
       </w:r>
       <w:r>
@@ -2492,7 +2922,7 @@
       <w:pPr>
         <w:pStyle w:val="Heading2"/>
       </w:pPr>
-      <w:bookmarkStart w:id="4" w:name="_Toc206255037"/>
+      <w:bookmarkStart w:id="4" w:name="_Toc220318132"/>
       <w:r>
         <w:t>Update database.yml</w:t>
       </w:r>
@@ -2627,54 +3057,55 @@
       <w:pPr>
         <w:pStyle w:val="Heading2"/>
       </w:pPr>
-      <w:bookmarkStart w:id="5" w:name="_Toc206255038"/>
+      <w:bookmarkStart w:id="5" w:name="_Toc220318133"/>
+      <w:r>
+        <w:t>Update environment.rb</w:t>
+      </w:r>
+      <w:bookmarkEnd w:id="5"/>
+    </w:p>
+    <w:p>
+      <w:pPr>
+        <w:pStyle w:val="H2Text"/>
+      </w:pPr>
+      <w:r>
+        <w:t>If you’re configuring a production environment, i</w:t>
+      </w:r>
+      <w:r>
+        <w:t xml:space="preserve">n your </w:t>
+      </w:r>
+      <w:r>
+        <w:t>config/</w:t>
+      </w:r>
+      <w:r>
+        <w:t>environment.rb file you'll just need to uncomment the following line to confirm you're in production mode:</w:t>
+      </w:r>
+    </w:p>
+    <w:p>
+      <w:pPr>
+        <w:pStyle w:val="CodeSample"/>
+      </w:pPr>
+      <w:r>
+        <w:t>ENV['RAILS_ENV'] ||= 'production'</w:t>
+      </w:r>
+    </w:p>
+    <w:p>
+      <w:pPr>
+        <w:pStyle w:val="CodeSample"/>
+      </w:pPr>
+    </w:p>
+    <w:p>
+      <w:pPr>
+        <w:pStyle w:val="Heading2"/>
+      </w:pPr>
+      <w:bookmarkStart w:id="6" w:name="_Toc220318134"/>
       <w:r>
         <w:lastRenderedPageBreak/>
-        <w:t>Update environment.rb</w:t>
-      </w:r>
-      <w:bookmarkEnd w:id="5"/>
-    </w:p>
-    <w:p>
-      <w:pPr>
-        <w:pStyle w:val="H2Text"/>
-      </w:pPr>
-      <w:r>
-        <w:t>If you’re configuring a production environment, i</w:t>
-      </w:r>
-      <w:r>
-        <w:t xml:space="preserve">n your </w:t>
-      </w:r>
-      <w:r>
-        <w:t>config/</w:t>
-      </w:r>
-      <w:r>
-        <w:t>environment.rb file you'll just need to uncomment the following line to confirm you're in production mode:</w:t>
-      </w:r>
-    </w:p>
-    <w:p>
-      <w:pPr>
-        <w:pStyle w:val="CodeSample"/>
-      </w:pPr>
-      <w:r>
-        <w:t>ENV['RAILS_ENV'] ||= 'production'</w:t>
-      </w:r>
-    </w:p>
-    <w:p>
-      <w:pPr>
-        <w:pStyle w:val="CodeSample"/>
-      </w:pPr>
-    </w:p>
-    <w:p>
-      <w:pPr>
-        <w:pStyle w:val="Heading2"/>
-      </w:pPr>
-      <w:bookmarkStart w:id="6" w:name="_Toc206255039"/>
-      <w:r>
         <w:t>Installing  ruby-</w:t>
       </w:r>
       <w:r>
         <w:t>debug</w:t>
       </w:r>
+      <w:bookmarkEnd w:id="6"/>
     </w:p>
     <w:p>
       <w:pPr>
@@ -2706,9 +3137,11 @@
       <w:pPr>
         <w:pStyle w:val="Heading2"/>
       </w:pPr>
+      <w:bookmarkStart w:id="7" w:name="_Toc220318135"/>
       <w:r>
         <w:t>Native Code Gems</w:t>
       </w:r>
+      <w:bookmarkEnd w:id="7"/>
     </w:p>
     <w:p>
       <w:pPr>
@@ -2722,9 +3155,11 @@
       <w:pPr>
         <w:pStyle w:val="Heading3"/>
       </w:pPr>
+      <w:bookmarkStart w:id="8" w:name="_Toc220318136"/>
       <w:r>
         <w:t>MySQL</w:t>
       </w:r>
+      <w:bookmarkEnd w:id="8"/>
     </w:p>
     <w:p>
       <w:pPr>
@@ -2764,10 +3199,11 @@
       <w:pPr>
         <w:pStyle w:val="Heading2"/>
       </w:pPr>
+      <w:bookmarkStart w:id="9" w:name="_Toc220318137"/>
       <w:r>
         <w:t>Configure the mail server</w:t>
       </w:r>
-      <w:bookmarkEnd w:id="6"/>
+      <w:bookmarkEnd w:id="9"/>
     </w:p>
     <w:p>
       <w:pPr>
@@ -3015,6 +3451,7 @@
         <w:rPr>
           <w:rFonts w:ascii="Courier New" w:hAnsi="Courier New" w:cs="Courier New"/>
         </w:rPr>
+        <w:lastRenderedPageBreak/>
         <w:t>config.action_mailer.default_charset = "utf-8"</w:t>
       </w:r>
     </w:p>
@@ -3082,26 +3519,29 @@
       <w:pPr>
         <w:ind w:left="360"/>
       </w:pPr>
-      <w:bookmarkStart w:id="7" w:name="_Ref204664928"/>
+      <w:bookmarkStart w:id="10" w:name="_Ref204664928"/>
     </w:p>
     <w:p>
       <w:pPr>
         <w:pStyle w:val="Heading2"/>
       </w:pPr>
-      <w:bookmarkStart w:id="8" w:name="_Toc206255040"/>
+      <w:bookmarkStart w:id="11" w:name="_Toc220318138"/>
       <w:r>
         <w:t>Populate the Database</w:t>
       </w:r>
-      <w:bookmarkEnd w:id="8"/>
+      <w:bookmarkEnd w:id="11"/>
     </w:p>
     <w:p>
       <w:pPr>
         <w:pStyle w:val="H2Text"/>
       </w:pPr>
       <w:r>
-        <w:t>Populating the database by running the following command:</w:t>
-      </w:r>
-      <w:bookmarkEnd w:id="7"/>
+        <w:t>Populate</w:t>
+      </w:r>
+      <w:r>
+        <w:t xml:space="preserve"> the database by running the following command:</w:t>
+      </w:r>
+      <w:bookmarkEnd w:id="10"/>
     </w:p>
     <w:p>
       <w:pPr>
@@ -3113,25 +3553,112 @@
     </w:p>
     <w:p>
       <w:pPr>
-        <w:pStyle w:val="H2Text"/>
-      </w:pPr>
-      <w:r>
-        <w:t xml:space="preserve"> </w:t>
-      </w:r>
-      <w:r>
-        <w:br/>
-        <w:t>Note: if you run into any errors during installation, you can view the log file at logs/production.log for details.</w:t>
+        <w:pStyle w:val="CodeSample"/>
+      </w:pPr>
+    </w:p>
+    <w:p>
+      <w:pPr>
+        <w:pStyle w:val="Note"/>
+        <w:rPr>
+          <w:b/>
+        </w:rPr>
+      </w:pPr>
+      <w:r>
+        <w:rPr>
+          <w:b/>
+        </w:rPr>
+        <w:t>You will need to ensure that the SOLR server is running before performing the migration. See “</w:t>
+      </w:r>
+      <w:fldSimple w:instr=" REF _Ref220126767 \h  \* MERGEFORMAT ">
+        <w:r>
+          <w:rPr>
+            <w:b/>
+          </w:rPr>
+          <w:t>Setup SOLR</w:t>
+        </w:r>
+      </w:fldSimple>
+      <w:r>
+        <w:rPr>
+          <w:b/>
+        </w:rPr>
+        <w:t xml:space="preserve">” on page </w:t>
+      </w:r>
+      <w:r>
+        <w:rPr>
+          <w:b/>
+        </w:rPr>
+        <w:fldChar w:fldCharType="begin"/>
+      </w:r>
+      <w:r>
+        <w:rPr>
+          <w:b/>
+        </w:rPr>
+        <w:instrText xml:space="preserve"> PAGEREF _Ref220126767 \h </w:instrText>
+      </w:r>
+      <w:r>
+        <w:rPr>
+          <w:b/>
+        </w:rPr>
+      </w:r>
+      <w:r>
+        <w:rPr>
+          <w:b/>
+        </w:rPr>
+        <w:fldChar w:fldCharType="separate"/>
+      </w:r>
+      <w:r>
+        <w:rPr>
+          <w:b/>
+          <w:noProof/>
+        </w:rPr>
+        <w:t>7</w:t>
+      </w:r>
+      <w:r>
+        <w:rPr>
+          <w:b/>
+        </w:rPr>
+        <w:fldChar w:fldCharType="end"/>
+      </w:r>
+      <w:r>
+        <w:rPr>
+          <w:b/>
+        </w:rPr>
+        <w:t>.</w:t>
+      </w:r>
+    </w:p>
+    <w:p>
+      <w:pPr>
+        <w:pStyle w:val="CodeSample"/>
+      </w:pPr>
+    </w:p>
+    <w:p>
+      <w:pPr>
+        <w:pStyle w:val="CodeSample"/>
+      </w:pPr>
+    </w:p>
+    <w:p>
+      <w:pPr>
+        <w:pStyle w:val="Note"/>
+      </w:pPr>
+      <w:r>
+        <w:t>I</w:t>
+      </w:r>
+      <w:r>
+        <w:t>f</w:t>
+      </w:r>
+      <w:r>
+        <w:t xml:space="preserve"> you run into any errors during installation, you can view the log file at logs/production.log for details.</w:t>
       </w:r>
     </w:p>
     <w:p>
       <w:pPr>
         <w:pStyle w:val="Heading2"/>
       </w:pPr>
-      <w:bookmarkStart w:id="9" w:name="_Toc206255041"/>
+      <w:bookmarkStart w:id="12" w:name="_Toc220318139"/>
       <w:r>
         <w:t>Configure environment.yml</w:t>
       </w:r>
-      <w:bookmarkEnd w:id="9"/>
+      <w:bookmarkEnd w:id="12"/>
     </w:p>
     <w:p>
       <w:pPr>
@@ -3174,7 +3701,7 @@
         <w:rPr>
           <w:noProof/>
         </w:rPr>
-        <w:t>5</w:t>
+        <w:t>6</w:t>
       </w:r>
       <w:r>
         <w:fldChar w:fldCharType="end"/>
@@ -3187,11 +3714,11 @@
       <w:pPr>
         <w:pStyle w:val="Heading2"/>
       </w:pPr>
-      <w:bookmarkStart w:id="10" w:name="_Toc206255042"/>
+      <w:bookmarkStart w:id="13" w:name="_Toc220318140"/>
       <w:r>
         <w:t>Configure the Web Service</w:t>
       </w:r>
-      <w:bookmarkEnd w:id="10"/>
+      <w:bookmarkEnd w:id="13"/>
     </w:p>
     <w:p>
       <w:pPr>
@@ -3264,14 +3791,14 @@
       <w:pPr>
         <w:pStyle w:val="Heading2"/>
       </w:pPr>
-      <w:bookmarkStart w:id="11" w:name="_Toc206255043"/>
-      <w:bookmarkStart w:id="12" w:name="_Ref206255134"/>
-      <w:bookmarkStart w:id="13" w:name="_Ref206255143"/>
-      <w:bookmarkStart w:id="14" w:name="_Ref204702657"/>
-      <w:r>
-        <w:lastRenderedPageBreak/>
+      <w:bookmarkStart w:id="14" w:name="_Ref206255134"/>
+      <w:bookmarkStart w:id="15" w:name="_Ref206255143"/>
+      <w:bookmarkStart w:id="16" w:name="_Ref204702657"/>
+      <w:bookmarkStart w:id="17" w:name="_Toc220318141"/>
+      <w:r>
         <w:t>Install Image Libraries</w:t>
       </w:r>
+      <w:bookmarkEnd w:id="17"/>
     </w:p>
     <w:p>
       <w:pPr>
@@ -3305,6 +3832,7 @@
         </w:numPr>
       </w:pPr>
       <w:r>
+        <w:lastRenderedPageBreak/>
         <w:t>Install the ImageMagick libraries (</w:t>
       </w:r>
       <w:hyperlink r:id="rId10" w:history="1">
@@ -3354,18 +3882,313 @@
       <w:pPr>
         <w:pStyle w:val="Heading2"/>
       </w:pPr>
+      <w:bookmarkStart w:id="18" w:name="_Ref220126767"/>
+      <w:bookmarkStart w:id="19" w:name="_Toc220318142"/>
+      <w:r>
+        <w:t xml:space="preserve">Setup </w:t>
+      </w:r>
+      <w:r>
+        <w:t>SOLR</w:t>
+      </w:r>
+      <w:bookmarkEnd w:id="18"/>
+      <w:bookmarkEnd w:id="19"/>
+    </w:p>
+    <w:p>
+      <w:pPr>
+        <w:pStyle w:val="H2Text"/>
+      </w:pPr>
+      <w:r>
+        <w:t xml:space="preserve">You must setup OpenMind to enable full text searching using the </w:t>
+      </w:r>
+      <w:r>
+        <w:t>Solr</w:t>
+      </w:r>
+      <w:r>
+        <w:t xml:space="preserve"> library.</w:t>
+      </w:r>
+    </w:p>
+    <w:p>
+      <w:pPr>
+        <w:pStyle w:val="Note"/>
+      </w:pPr>
+      <w:r>
+        <w:t>Sol</w:t>
+      </w:r>
+      <w:r>
+        <w:t>r requires java version 1.5 or later be installed.</w:t>
+      </w:r>
+    </w:p>
+    <w:p>
+      <w:pPr>
+        <w:pStyle w:val="H2Text"/>
+      </w:pPr>
+      <w:r>
+        <w:t>Solr requires a solr server be running to automatically update search indexes when records change. Use the following rake command to start the server on windows:</w:t>
+      </w:r>
+    </w:p>
+    <w:p>
+      <w:pPr>
+        <w:pStyle w:val="CodeSample"/>
+      </w:pPr>
+      <w:r>
+        <w:t>rake solr:start</w:t>
+      </w:r>
+      <w:r>
+        <w:t xml:space="preserve">win </w:t>
+      </w:r>
+    </w:p>
+    <w:p>
+      <w:pPr>
+        <w:pStyle w:val="CodeSample"/>
+      </w:pPr>
+    </w:p>
+    <w:p>
+      <w:pPr>
+        <w:pStyle w:val="H2Text"/>
+      </w:pPr>
+      <w:r>
+        <w:t xml:space="preserve">and </w:t>
+      </w:r>
+    </w:p>
+    <w:p>
+      <w:pPr>
+        <w:pStyle w:val="CodeSample"/>
+      </w:pPr>
+      <w:r>
+        <w:t>rake solr:start  </w:t>
+      </w:r>
+    </w:p>
+    <w:p>
+      <w:pPr>
+        <w:pStyle w:val="CodeSample"/>
+      </w:pPr>
+    </w:p>
+    <w:p>
+      <w:pPr>
+        <w:pStyle w:val="H2Text"/>
+      </w:pPr>
+      <w:r>
+        <w:t>for all other environments.</w:t>
+      </w:r>
+    </w:p>
+    <w:p>
+      <w:pPr>
+        <w:pStyle w:val="H2Text"/>
+      </w:pPr>
+      <w:r>
+        <w:t>You can stop the server with:</w:t>
+      </w:r>
+      <w:r>
+        <w:t xml:space="preserve"> </w:t>
+      </w:r>
+    </w:p>
+    <w:p>
+      <w:pPr>
+        <w:pStyle w:val="CodeSample"/>
+      </w:pPr>
+      <w:r>
+        <w:t>rake solr:st</w:t>
+      </w:r>
+      <w:r>
+        <w:t>op</w:t>
+      </w:r>
+    </w:p>
+    <w:p>
+      <w:pPr>
+        <w:pStyle w:val="CodeSample"/>
+        <w:ind w:left="0"/>
+      </w:pPr>
+    </w:p>
+    <w:p>
+      <w:pPr>
+        <w:pStyle w:val="Note"/>
+      </w:pPr>
+      <w:r>
+        <w:t>You will need to ensure that the SOLR server is running in order to perform any tasks that touch comments or topics, including performing the initial database migration.</w:t>
+      </w:r>
+    </w:p>
+    <w:p>
+      <w:pPr>
+        <w:pStyle w:val="H2Text"/>
+      </w:pPr>
+      <w:r>
+        <w:t>If you’re upgrading from an earlier version of OpenMind, you’ll need to manually regenerate the search indexes to start from within the ruby on rails console:</w:t>
+      </w:r>
+    </w:p>
+    <w:p>
+      <w:pPr>
+        <w:pStyle w:val="CodeSample"/>
+      </w:pPr>
+      <w:r>
+        <w:t>ruby script/console</w:t>
+      </w:r>
+    </w:p>
+    <w:p>
+      <w:pPr>
+        <w:pStyle w:val="CodeSample"/>
+      </w:pPr>
+      <w:r>
+        <w:t>Loading development environment (Rails 2.1.1)</w:t>
+      </w:r>
+    </w:p>
+    <w:p>
+      <w:pPr>
+        <w:pStyle w:val="CodeSample"/>
+      </w:pPr>
+      <w:r>
+        <w:t>Requiring REXML</w:t>
+      </w:r>
+    </w:p>
+    <w:p>
+      <w:pPr>
+        <w:pStyle w:val="CodeSample"/>
+      </w:pPr>
+      <w:r>
+        <w:t>&gt;&gt; Topic.rebuild_solr_index</w:t>
+      </w:r>
+    </w:p>
+    <w:p>
+      <w:pPr>
+        <w:pStyle w:val="CodeSample"/>
+      </w:pPr>
+      <w:r>
+        <w:t>=&gt; "Index for Topic has been rebuilt\n"</w:t>
+      </w:r>
+    </w:p>
+    <w:p>
+      <w:pPr>
+        <w:pStyle w:val="CodeSample"/>
+      </w:pPr>
+      <w:r>
+        <w:t>&gt;&gt; TopicComment.rebuild_solr_index</w:t>
+      </w:r>
+    </w:p>
+    <w:p>
+      <w:pPr>
+        <w:pStyle w:val="CodeSample"/>
+      </w:pPr>
+      <w:r>
+        <w:t>=&gt; "Index for TopicComment has been rebuilt\n"</w:t>
+      </w:r>
+    </w:p>
+    <w:p>
+      <w:pPr>
+        <w:pStyle w:val="CodeSample"/>
+      </w:pPr>
+    </w:p>
+    <w:p>
+      <w:pPr>
+        <w:pStyle w:val="H2Text"/>
+      </w:pPr>
+      <w:r>
+        <w:t>When running in production, it is strongly suggested that you use a monitoring tool such as monit (</w:t>
+      </w:r>
+      <w:hyperlink r:id="rId12" w:history="1">
+        <w:r>
+          <w:rPr>
+            <w:rStyle w:val="Hyperlink"/>
+          </w:rPr>
+          <w:t>http://mmonit.com/monit/</w:t>
+        </w:r>
+      </w:hyperlink>
+      <w:r>
+        <w:t>). Below is a sample monitoring script that you can use as a starting point.</w:t>
+      </w:r>
+    </w:p>
+    <w:p>
+      <w:pPr>
+        <w:pStyle w:val="CodeSample"/>
+      </w:pPr>
+      <w:r>
+        <w:t>set daemon 60</w:t>
+      </w:r>
+    </w:p>
+    <w:p>
+      <w:pPr>
+        <w:pStyle w:val="CodeSample"/>
+      </w:pPr>
+      <w:r>
+        <w:t>set httpd port 2812 and</w:t>
+      </w:r>
+    </w:p>
+    <w:p>
+      <w:pPr>
+        <w:pStyle w:val="CodeSample"/>
+      </w:pPr>
+      <w:r>
+        <w:t xml:space="preserve">     use address localhost</w:t>
+      </w:r>
+    </w:p>
+    <w:p>
+      <w:pPr>
+        <w:pStyle w:val="CodeSample"/>
+      </w:pPr>
+      <w:r>
+        <w:t xml:space="preserve">     allow localhost</w:t>
+      </w:r>
+    </w:p>
+    <w:p>
+      <w:pPr>
+        <w:pStyle w:val="CodeSample"/>
+      </w:pPr>
+      <w:r>
+        <w:lastRenderedPageBreak/>
+        <w:t>set logfile /home/openmin/openmind/log/monit.log</w:t>
+      </w:r>
+    </w:p>
+    <w:p>
+      <w:pPr>
+        <w:pStyle w:val="CodeSample"/>
+      </w:pPr>
+      <w:r>
+        <w:t>check process solr with pidfile /home/openmin/openmind/tmp/pids/production_pid</w:t>
+      </w:r>
+    </w:p>
+    <w:p>
+      <w:pPr>
+        <w:pStyle w:val="CodeSample"/>
+      </w:pPr>
+      <w:r>
+        <w:t xml:space="preserve">  start program = "/home/openmin/bin/solr_start"</w:t>
+      </w:r>
+    </w:p>
+    <w:p>
+      <w:pPr>
+        <w:pStyle w:val="CodeSample"/>
+      </w:pPr>
+      <w:r>
+        <w:t xml:space="preserve">  stop program = "/home/openmin/bin/solr_stop"</w:t>
+      </w:r>
+    </w:p>
+    <w:p>
+      <w:pPr>
+        <w:pStyle w:val="CodeSample"/>
+        <w:rPr>
+          <w:b/>
+          <w:bCs/>
+        </w:rPr>
+      </w:pPr>
+      <w:r>
+        <w:t xml:space="preserve">  group solr</w:t>
+      </w:r>
+    </w:p>
+    <w:p>
+      <w:pPr>
+        <w:pStyle w:val="Heading2"/>
+      </w:pPr>
+      <w:bookmarkStart w:id="20" w:name="_Toc220318143"/>
       <w:r>
         <w:t>Setup the Task Scheduler</w:t>
       </w:r>
-      <w:bookmarkEnd w:id="11"/>
-      <w:bookmarkEnd w:id="12"/>
-      <w:bookmarkEnd w:id="13"/>
+      <w:bookmarkEnd w:id="14"/>
+      <w:bookmarkEnd w:id="15"/>
+      <w:bookmarkEnd w:id="20"/>
     </w:p>
     <w:p>
       <w:pPr>
         <w:pStyle w:val="Heading3"/>
       </w:pPr>
-      <w:bookmarkStart w:id="15" w:name="_Toc206255044"/>
+      <w:bookmarkStart w:id="21" w:name="_Toc220318144"/>
       <w:r>
         <w:t>Install the Daemons Gem</w:t>
       </w:r>
@@ -3375,7 +4198,7 @@
         </w:rPr>
         <w:footnoteReference w:id="2"/>
       </w:r>
-      <w:bookmarkEnd w:id="15"/>
+      <w:bookmarkEnd w:id="21"/>
     </w:p>
     <w:p>
       <w:pPr>
@@ -3431,11 +4254,11 @@
       <w:pPr>
         <w:pStyle w:val="Heading3"/>
       </w:pPr>
-      <w:bookmarkStart w:id="16" w:name="_Toc206255045"/>
+      <w:bookmarkStart w:id="22" w:name="_Toc220318145"/>
       <w:r>
         <w:t>Start the Task Scheduler</w:t>
       </w:r>
-      <w:bookmarkEnd w:id="16"/>
+      <w:bookmarkEnd w:id="22"/>
     </w:p>
     <w:p>
       <w:pPr>
@@ -3540,7 +4363,6 @@
         <w:ind w:left="720"/>
       </w:pPr>
       <w:r>
-        <w:lastRenderedPageBreak/>
         <w:t>To stop the daemon, type:</w:t>
       </w:r>
     </w:p>
@@ -3572,6 +4394,7 @@
         <w:ind w:left="720"/>
       </w:pPr>
       <w:r>
+        <w:lastRenderedPageBreak/>
         <w:t>Note that if you make any changes to your environment.yml file, you’ll need to stop and start the task server for those changes to be picked up for background tasks such as certain email alerts.</w:t>
       </w:r>
     </w:p>
@@ -3585,99 +4408,12 @@
     </w:p>
     <w:p>
       <w:pPr>
-        <w:pStyle w:val="Note"/>
-      </w:pPr>
-      <w:r>
-        <w:t xml:space="preserve">On unix environments such as </w:t>
-      </w:r>
-      <w:r>
-        <w:t>Hosting Rails</w:t>
-      </w:r>
-      <w:r>
-        <w:t>, you can you cron to ensure that the task scheduler will be started automated if the machine is rebooted.</w:t>
-      </w:r>
-    </w:p>
-    <w:p>
-      <w:pPr>
-        <w:pStyle w:val="Note"/>
-      </w:pPr>
-      <w:r>
-        <w:t>Enter the following command:</w:t>
-      </w:r>
-    </w:p>
-    <w:p>
-      <w:pPr>
-        <w:pStyle w:val="Note"/>
-        <w:rPr>
-          <w:rFonts w:ascii="Courier New" w:hAnsi="Courier New" w:cs="Courier New"/>
-        </w:rPr>
-      </w:pPr>
-      <w:r>
-        <w:rPr>
-          <w:rFonts w:ascii="Courier New" w:hAnsi="Courier New" w:cs="Courier New"/>
-        </w:rPr>
-        <w:t>crontab –e</w:t>
-      </w:r>
-    </w:p>
-    <w:p>
-      <w:pPr>
-        <w:pStyle w:val="Note"/>
-      </w:pPr>
-      <w:r>
-        <w:t>Add the following line to the file:</w:t>
-      </w:r>
-    </w:p>
-    <w:p>
-      <w:pPr>
-        <w:pStyle w:val="Note"/>
-        <w:spacing w:after="0" w:line="240" w:lineRule="auto"/>
-        <w:ind w:left="2160" w:hanging="1440"/>
-        <w:rPr>
-          <w:rFonts w:ascii="Courier New" w:hAnsi="Courier New" w:cs="Courier New"/>
-        </w:rPr>
-      </w:pPr>
-      <w:r>
-        <w:rPr>
-          <w:rFonts w:ascii="Courier New" w:hAnsi="Courier New" w:cs="Courier New"/>
-        </w:rPr>
-        <w:t>@reboot cd /home/username/openmind &amp;&amp; \</w:t>
-      </w:r>
-    </w:p>
-    <w:p>
-      <w:pPr>
-        <w:pStyle w:val="Note"/>
-        <w:rPr>
-          <w:rFonts w:ascii="Courier New" w:hAnsi="Courier New" w:cs="Courier New"/>
-        </w:rPr>
-      </w:pPr>
-      <w:r>
-        <w:rPr>
-          <w:rFonts w:ascii="Courier New" w:hAnsi="Courier New" w:cs="Courier New"/>
-        </w:rPr>
-        <w:t xml:space="preserve">ruby script/task_server_control.rb </w:t>
-      </w:r>
-      <w:r>
-        <w:rPr>
-          <w:rFonts w:ascii="Courier New" w:hAnsi="Courier New" w:cs="Courier New"/>
-        </w:rPr>
-        <w:t>start</w:t>
-      </w:r>
-      <w:r>
-        <w:rPr>
-          <w:rFonts w:ascii="Courier New" w:hAnsi="Courier New" w:cs="Courier New"/>
-        </w:rPr>
-        <w:t xml:space="preserve"> -- -e production</w:t>
-      </w:r>
-    </w:p>
-    <w:p>
-      <w:pPr>
         <w:pStyle w:val="H2Text"/>
       </w:pPr>
-      <w:bookmarkStart w:id="17" w:name="_Toc206255046"/>
       <w:r>
         <w:t>When running in production, it is strongly suggested that you use a monitoring tool such as monit (</w:t>
       </w:r>
-      <w:hyperlink r:id="rId12" w:history="1">
+      <w:hyperlink r:id="rId13" w:history="1">
         <w:r>
           <w:rPr>
             <w:rStyle w:val="Hyperlink"/>
@@ -3765,10 +4501,11 @@
       <w:pPr>
         <w:pStyle w:val="Heading1"/>
       </w:pPr>
+      <w:bookmarkStart w:id="23" w:name="_Toc220318146"/>
       <w:r>
         <w:t>Seed Data</w:t>
       </w:r>
-      <w:bookmarkEnd w:id="17"/>
+      <w:bookmarkEnd w:id="23"/>
     </w:p>
     <w:p>
       <w:r>
@@ -3779,12 +4516,11 @@
       <w:pPr>
         <w:pStyle w:val="Heading3"/>
       </w:pPr>
-      <w:bookmarkStart w:id="18" w:name="_Toc206255047"/>
-      <w:r>
-        <w:lastRenderedPageBreak/>
+      <w:bookmarkStart w:id="24" w:name="_Toc220318147"/>
+      <w:r>
         <w:t>Enterprises</w:t>
       </w:r>
-      <w:bookmarkEnd w:id="18"/>
+      <w:bookmarkEnd w:id="24"/>
     </w:p>
     <w:p>
       <w:r>
@@ -3795,11 +4531,11 @@
       <w:pPr>
         <w:pStyle w:val="Heading3"/>
       </w:pPr>
-      <w:bookmarkStart w:id="19" w:name="_Toc206255048"/>
+      <w:bookmarkStart w:id="25" w:name="_Toc220318148"/>
       <w:r>
         <w:t>Users</w:t>
       </w:r>
-      <w:bookmarkEnd w:id="19"/>
+      <w:bookmarkEnd w:id="25"/>
     </w:p>
     <w:p>
       <w:r>
@@ -3810,7 +4546,7 @@
       <w:pPr>
         <w:pStyle w:val="ListParagraph"/>
       </w:pPr>
-      <w:hyperlink r:id="rId13" w:history="1">
+      <w:hyperlink r:id="rId14" w:history="1">
         <w:r>
           <w:rPr>
             <w:rStyle w:val="Hyperlink"/>
@@ -3826,7 +4562,7 @@
       <w:pPr>
         <w:pStyle w:val="ListParagraph"/>
       </w:pPr>
-      <w:hyperlink r:id="rId14" w:history="1">
+      <w:hyperlink r:id="rId15" w:history="1">
         <w:r>
           <w:rPr>
             <w:rStyle w:val="Hyperlink"/>
@@ -3842,7 +4578,7 @@
       <w:pPr>
         <w:pStyle w:val="ListParagraph"/>
       </w:pPr>
-      <w:hyperlink r:id="rId15" w:history="1">
+      <w:hyperlink r:id="rId16" w:history="1">
         <w:r>
           <w:rPr>
             <w:rStyle w:val="Hyperlink"/>
@@ -3858,7 +4594,7 @@
       <w:pPr>
         <w:pStyle w:val="ListParagraph"/>
       </w:pPr>
-      <w:hyperlink r:id="rId16" w:history="1">
+      <w:hyperlink r:id="rId17" w:history="1">
         <w:r>
           <w:rPr>
             <w:rStyle w:val="Hyperlink"/>
@@ -3874,7 +4610,7 @@
       <w:pPr>
         <w:pStyle w:val="ListParagraph"/>
       </w:pPr>
-      <w:hyperlink r:id="rId17" w:history="1">
+      <w:hyperlink r:id="rId18" w:history="1">
         <w:r>
           <w:rPr>
             <w:rStyle w:val="Hyperlink"/>
@@ -3890,7 +4626,7 @@
       <w:pPr>
         <w:pStyle w:val="ListParagraph"/>
       </w:pPr>
-      <w:hyperlink r:id="rId18" w:history="1">
+      <w:hyperlink r:id="rId19" w:history="1">
         <w:r>
           <w:rPr>
             <w:rStyle w:val="Hyperlink"/>
@@ -3917,6 +4653,7 @@
     </w:p>
     <w:p>
       <w:r>
+        <w:lastRenderedPageBreak/>
         <w:t xml:space="preserve">These data exist to allow you to test your deployment, and to provide you a means to bootstrap your own </w:t>
       </w:r>
       <w:r>
@@ -3927,14 +4664,14 @@
       <w:pPr>
         <w:pStyle w:val="Heading1"/>
       </w:pPr>
-      <w:bookmarkStart w:id="20" w:name="_Ref206255012"/>
-      <w:bookmarkStart w:id="21" w:name="_Toc206255049"/>
+      <w:bookmarkStart w:id="26" w:name="_Ref206255012"/>
+      <w:bookmarkStart w:id="27" w:name="_Toc220318149"/>
       <w:r>
         <w:t>Configuration Options</w:t>
       </w:r>
-      <w:bookmarkEnd w:id="14"/>
-      <w:bookmarkEnd w:id="20"/>
-      <w:bookmarkEnd w:id="21"/>
+      <w:bookmarkEnd w:id="16"/>
+      <w:bookmarkEnd w:id="26"/>
+      <w:bookmarkEnd w:id="27"/>
     </w:p>
     <w:p>
       <w:r>
@@ -3960,13 +4697,13 @@
       <w:pPr>
         <w:pStyle w:val="Heading3"/>
       </w:pPr>
-      <w:bookmarkStart w:id="22" w:name="_Ref204704263"/>
-      <w:bookmarkStart w:id="23" w:name="_Toc206255050"/>
+      <w:bookmarkStart w:id="28" w:name="_Ref204704263"/>
+      <w:bookmarkStart w:id="29" w:name="_Toc220318150"/>
       <w:r>
         <w:t>Host</w:t>
       </w:r>
-      <w:bookmarkEnd w:id="22"/>
-      <w:bookmarkEnd w:id="23"/>
+      <w:bookmarkEnd w:id="28"/>
+      <w:bookmarkEnd w:id="29"/>
     </w:p>
     <w:p>
       <w:r>
@@ -4019,11 +4756,11 @@
       <w:pPr>
         <w:pStyle w:val="Heading3"/>
       </w:pPr>
-      <w:bookmarkStart w:id="24" w:name="_Toc206255051"/>
+      <w:bookmarkStart w:id="30" w:name="_Toc220318151"/>
       <w:r>
         <w:t>Port</w:t>
       </w:r>
-      <w:bookmarkEnd w:id="24"/>
+      <w:bookmarkEnd w:id="30"/>
     </w:p>
     <w:p>
       <w:r>
@@ -4070,11 +4807,11 @@
       <w:pPr>
         <w:pStyle w:val="Heading3"/>
       </w:pPr>
-      <w:bookmarkStart w:id="25" w:name="_Toc206255052"/>
+      <w:bookmarkStart w:id="31" w:name="_Toc220318152"/>
       <w:r>
         <w:t>Admin_email</w:t>
       </w:r>
-      <w:bookmarkEnd w:id="25"/>
+      <w:bookmarkEnd w:id="31"/>
     </w:p>
     <w:p>
       <w:r>
@@ -4094,11 +4831,11 @@
       <w:pPr>
         <w:pStyle w:val="Heading3"/>
       </w:pPr>
-      <w:bookmarkStart w:id="26" w:name="_Toc206255053"/>
+      <w:bookmarkStart w:id="32" w:name="_Toc220318153"/>
       <w:r>
         <w:t>Email_subject_prefix</w:t>
       </w:r>
-      <w:bookmarkEnd w:id="26"/>
+      <w:bookmarkEnd w:id="32"/>
     </w:p>
     <w:p>
       <w:r>
@@ -4121,112 +4858,117 @@
       <w:pPr>
         <w:pStyle w:val="Heading3"/>
       </w:pPr>
-      <w:bookmarkStart w:id="27" w:name="_Toc206255054"/>
+      <w:bookmarkStart w:id="33" w:name="_Toc220318154"/>
+      <w:r>
+        <w:t>Rescind_minutes</w:t>
+      </w:r>
+      <w:bookmarkEnd w:id="33"/>
+      <w:r>
+        <w:t xml:space="preserve"> </w:t>
+      </w:r>
+    </w:p>
+    <w:p>
+      <w:r>
+        <w:t xml:space="preserve">When a user votes, that user has a limited amount of time to rescind their vote before the vote becomes permanent. This parameter specifies, in minutes, the length of time before which a vote becomes permanent. </w:t>
+      </w:r>
+    </w:p>
+    <w:p>
+      <w:pPr>
+        <w:pStyle w:val="Heading3"/>
+      </w:pPr>
+      <w:bookmarkStart w:id="34" w:name="_Toc220318155"/>
+      <w:r>
+        <w:t>Allocation_expiration_days</w:t>
+      </w:r>
+      <w:bookmarkEnd w:id="34"/>
+      <w:r>
+        <w:t xml:space="preserve"> </w:t>
+      </w:r>
+    </w:p>
+    <w:p>
+      <w:r>
+        <w:t>Allocations expire after a specified number of days. When creating new allocations, the date on which the allocation is set to expire will default to this number of days from today.</w:t>
+      </w:r>
+    </w:p>
+    <w:p>
+      <w:pPr>
+        <w:pStyle w:val="Heading3"/>
+      </w:pPr>
+      <w:bookmarkStart w:id="35" w:name="_Toc220318156"/>
+      <w:r>
+        <w:t>Email_image_url</w:t>
+      </w:r>
+      <w:bookmarkEnd w:id="35"/>
+    </w:p>
+    <w:p>
+      <w:r>
+        <w:t>Html-formatted emails contain images. Such emails reference those images via a url. Specify the publically-accessible url to the directory in which those images are stores. Those images are shipped with the product beneath the public/themes/openmind/images/email directory.</w:t>
+      </w:r>
+    </w:p>
+    <w:p>
+      <w:pPr>
+        <w:pStyle w:val="Heading3"/>
+      </w:pPr>
+      <w:bookmarkStart w:id="36" w:name="_Ref204781377"/>
+      <w:bookmarkStart w:id="37" w:name="_Ref204781381"/>
+      <w:bookmarkStart w:id="38" w:name="_Toc220318157"/>
+      <w:r>
+        <w:t>App_theme</w:t>
+      </w:r>
+      <w:bookmarkEnd w:id="36"/>
+      <w:bookmarkEnd w:id="37"/>
+      <w:bookmarkEnd w:id="38"/>
+    </w:p>
+    <w:p>
+      <w:r>
+        <w:t xml:space="preserve">OpenMind is skinnable, allowing companies to tailor the look and feel to their own specific needs. By default, OpenMind ships with an OpenMind theme, beneath the public/themes directory. Companies </w:t>
+      </w:r>
       <w:r>
         <w:lastRenderedPageBreak/>
-        <w:t>Rescind_minutes</w:t>
-      </w:r>
-      <w:bookmarkEnd w:id="27"/>
+        <w:t>wishing to create a new theme can create their own directory beneath the themes directory. This parameter should map to the name of that directory.</w:t>
+      </w:r>
+    </w:p>
+    <w:p>
+      <w:pPr>
+        <w:pStyle w:val="Heading3"/>
+      </w:pPr>
+      <w:bookmarkStart w:id="39" w:name="_Toc220318158"/>
+      <w:r>
+        <w:t>Allocation_expiration_warning_days</w:t>
+      </w:r>
+      <w:bookmarkEnd w:id="39"/>
+    </w:p>
+    <w:p>
+      <w:r>
+        <w:t>Users receive a warning when they log on if they have unused allocations that are about to expire. This parameter specifies, in days, how soon before an allocation is set to expire that user should be warned.</w:t>
+      </w:r>
       <w:r>
         <w:t xml:space="preserve"> </w:t>
       </w:r>
     </w:p>
     <w:p>
-      <w:r>
-        <w:t xml:space="preserve">When a user votes, that user has a limited amount of time to rescind their vote before the vote becomes permanent. This parameter specifies, in minutes, the length of time before which a vote becomes permanent. </w:t>
-      </w:r>
-    </w:p>
-    <w:p>
       <w:pPr>
         <w:pStyle w:val="Heading3"/>
       </w:pPr>
-      <w:bookmarkStart w:id="28" w:name="_Toc206255055"/>
-      <w:r>
-        <w:t>Allocation_expiration_days</w:t>
-      </w:r>
-      <w:bookmarkEnd w:id="28"/>
+      <w:bookmarkStart w:id="40" w:name="_Toc220318159"/>
+      <w:r>
+        <w:t>D</w:t>
+      </w:r>
+      <w:r>
+        <w:t>efault_user_timezone</w:t>
+      </w:r>
+      <w:bookmarkEnd w:id="40"/>
+    </w:p>
+    <w:p>
+      <w:r>
+        <w:t>This configuration option defines the default time zone when creating new users. To determine a list of valid time zone</w:t>
+      </w:r>
+      <w:r>
+        <w:t xml:space="preserve"> values local to your </w:t>
+      </w:r>
       <w:r>
         <w:t xml:space="preserve"> </w:t>
       </w:r>
-    </w:p>
-    <w:p>
-      <w:r>
-        <w:t>Allocations expire after a specified number of days. When creating new allocations, the date on which the allocation is set to expire will default to this number of days from today.</w:t>
-      </w:r>
-    </w:p>
-    <w:p>
-      <w:pPr>
-        <w:pStyle w:val="Heading3"/>
-      </w:pPr>
-      <w:bookmarkStart w:id="29" w:name="_Toc206255056"/>
-      <w:r>
-        <w:t>Email_image_url</w:t>
-      </w:r>
-      <w:bookmarkEnd w:id="29"/>
-    </w:p>
-    <w:p>
-      <w:r>
-        <w:t>Html-formatted emails contain images. Such emails reference those images via a url. Specify the publically-accessible url to the directory in which those images are stores. Those images are shipped with the product beneath the public/themes/openmind/images/email directory.</w:t>
-      </w:r>
-    </w:p>
-    <w:p>
-      <w:pPr>
-        <w:pStyle w:val="Heading3"/>
-      </w:pPr>
-      <w:bookmarkStart w:id="30" w:name="_Ref204781377"/>
-      <w:bookmarkStart w:id="31" w:name="_Ref204781381"/>
-      <w:bookmarkStart w:id="32" w:name="_Toc206255057"/>
-      <w:r>
-        <w:t>App_theme</w:t>
-      </w:r>
-      <w:bookmarkEnd w:id="30"/>
-      <w:bookmarkEnd w:id="31"/>
-      <w:bookmarkEnd w:id="32"/>
-    </w:p>
-    <w:p>
-      <w:r>
-        <w:t>OpenMind is skinnable, allowing companies to tailor the look and feel to their own specific needs. By default, OpenMind ships with an OpenMind theme, beneath the public/themes directory. Companies wishing to create a new theme can create their own directory beneath the themes directory. This parameter should map to the name of that directory.</w:t>
-      </w:r>
-    </w:p>
-    <w:p>
-      <w:pPr>
-        <w:pStyle w:val="Heading3"/>
-      </w:pPr>
-      <w:bookmarkStart w:id="33" w:name="_Toc206255058"/>
-      <w:r>
-        <w:t>Allocation_expiration_warning_days</w:t>
-      </w:r>
-      <w:bookmarkEnd w:id="33"/>
-    </w:p>
-    <w:p>
-      <w:r>
-        <w:t>Users receive a warning when they log on if they have unused allocations that are about to expire. This parameter specifies, in days, how soon before an allocation is set to expire that user should be warned.</w:t>
-      </w:r>
-      <w:r>
-        <w:t xml:space="preserve"> </w:t>
-      </w:r>
-    </w:p>
-    <w:p>
-      <w:pPr>
-        <w:pStyle w:val="Heading3"/>
-      </w:pPr>
-      <w:r>
-        <w:t>D</w:t>
-      </w:r>
-      <w:r>
-        <w:t>efault_user_timezone</w:t>
-      </w:r>
-    </w:p>
-    <w:p>
-      <w:r>
-        <w:t>This configuration option defines the default time zone when creating new users. To determine a list of valid time zone</w:t>
-      </w:r>
-      <w:r>
-        <w:t xml:space="preserve"> values local to your </w:t>
-      </w:r>
-      <w:r>
-        <w:t xml:space="preserve"> </w:t>
-      </w:r>
       <w:r>
         <w:t>location</w:t>
       </w:r>
@@ -4246,11 +4988,11 @@
       <w:pPr>
         <w:pStyle w:val="Heading1"/>
       </w:pPr>
-      <w:bookmarkStart w:id="34" w:name="_Toc206255059"/>
+      <w:bookmarkStart w:id="41" w:name="_Toc220318160"/>
       <w:r>
         <w:t>Themes</w:t>
       </w:r>
-      <w:bookmarkEnd w:id="34"/>
+      <w:bookmarkEnd w:id="41"/>
     </w:p>
     <w:p>
       <w:r>
@@ -4328,7 +5070,7 @@
         <w:rPr>
           <w:noProof/>
         </w:rPr>
-        <w:t>8</w:t>
+        <w:t>10</w:t>
       </w:r>
       <w:r>
         <w:fldChar w:fldCharType="end"/>
@@ -4341,26 +5083,358 @@
       <w:pPr>
         <w:pStyle w:val="Heading1"/>
       </w:pPr>
-      <w:bookmarkStart w:id="35" w:name="_Toc206255060"/>
+      <w:bookmarkStart w:id="42" w:name="_Toc220318161"/>
+      <w:r>
+        <w:t>Periodic Jobs</w:t>
+      </w:r>
+      <w:bookmarkEnd w:id="42"/>
+    </w:p>
+    <w:p>
+      <w:pPr>
+        <w:pStyle w:val="Heading2"/>
+      </w:pPr>
+      <w:r>
+        <w:t>OpenMind includes the ability to run jobs in the background at specified intervals. In order for those jobs to run, the Task Scheduler must be running. See “</w:t>
+      </w:r>
+      <w:r>
+        <w:fldChar w:fldCharType="begin"/>
+      </w:r>
+      <w:r>
+        <w:instrText xml:space="preserve"> REF _Ref206255134 \h </w:instrText>
+      </w:r>
+      <w:r>
+        <w:fldChar w:fldCharType="separate"/>
+      </w:r>
+      <w:r>
+        <w:t>Install Image Libraries</w:t>
+      </w:r>
+    </w:p>
+    <w:p>
+      <w:pPr>
+        <w:pStyle w:val="H2Text"/>
+      </w:pPr>
+      <w:r>
+        <w:t>If you plan on using the “captcha” functionality in the registration screen, you will need to install image processing libraries:</w:t>
+      </w:r>
+    </w:p>
+    <w:p>
+      <w:pPr>
+        <w:pStyle w:val="H2Text"/>
+        <w:numPr>
+          <w:ilvl w:val="0"/>
+          <w:numId w:val="14"/>
+        </w:numPr>
+      </w:pPr>
+      <w:r>
+        <w:t>Install the ImageMagick libraries (</w:t>
+      </w:r>
+      <w:r>
+        <w:t>http://www.imagemagick.org</w:t>
+      </w:r>
+      <w:r>
+        <w:t>).</w:t>
+      </w:r>
+    </w:p>
+    <w:p>
+      <w:pPr>
+        <w:pStyle w:val="H2Text"/>
+        <w:numPr>
+          <w:ilvl w:val="0"/>
+          <w:numId w:val="14"/>
+        </w:numPr>
+      </w:pPr>
+      <w:r>
+        <w:t>Install the RMagic gem (</w:t>
+      </w:r>
+      <w:r>
+        <w:t>http://rmagick.rubyforge.org/index.html</w:t>
+      </w:r>
+      <w:r>
+        <w:t>).</w:t>
+      </w:r>
+    </w:p>
+    <w:p>
+      <w:pPr>
+        <w:pStyle w:val="Note"/>
+      </w:pPr>
+      <w:r>
+        <w:t>Both ImageMagick and RMagic are already installed on HostingRails servers</w:t>
+      </w:r>
+    </w:p>
+    <w:p>
+      <w:pPr>
+        <w:pStyle w:val="Heading2"/>
+      </w:pPr>
       <w:r>
         <w:lastRenderedPageBreak/>
-        <w:t>Periodic Jobs</w:t>
-      </w:r>
-      <w:bookmarkEnd w:id="35"/>
-    </w:p>
-    <w:p>
-      <w:r>
-        <w:t>OpenMind includes the ability to run jobs in the background at specified intervals. In order for those jobs to run, the Task Scheduler must be running. See “</w:t>
-      </w:r>
-      <w:r>
-        <w:fldChar w:fldCharType="begin"/>
-      </w:r>
-      <w:r>
-        <w:instrText xml:space="preserve"> REF _Ref206255134 \h </w:instrText>
-      </w:r>
-      <w:r>
-        <w:fldChar w:fldCharType="separate"/>
-      </w:r>
+        <w:t>Setup SOLR</w:t>
+      </w:r>
+    </w:p>
+    <w:p>
+      <w:pPr>
+        <w:pStyle w:val="H2Text"/>
+      </w:pPr>
+      <w:r>
+        <w:t>You must setup OpenMind to enable full text searching using the Solr library.</w:t>
+      </w:r>
+    </w:p>
+    <w:p>
+      <w:pPr>
+        <w:pStyle w:val="Note"/>
+      </w:pPr>
+      <w:r>
+        <w:t>Solr requires java version 1.5 or later be installed.</w:t>
+      </w:r>
+    </w:p>
+    <w:p>
+      <w:pPr>
+        <w:pStyle w:val="H2Text"/>
+      </w:pPr>
+      <w:r>
+        <w:t>Solr requires a solr server be running to automatically update search indexes when records change. Use the following rake command to start the server on windows:</w:t>
+      </w:r>
+    </w:p>
+    <w:p>
+      <w:pPr>
+        <w:pStyle w:val="CodeSample"/>
+      </w:pPr>
+      <w:r>
+        <w:t>rake solr:start</w:t>
+      </w:r>
+      <w:r>
+        <w:t xml:space="preserve">win </w:t>
+      </w:r>
+    </w:p>
+    <w:p>
+      <w:pPr>
+        <w:pStyle w:val="CodeSample"/>
+      </w:pPr>
+    </w:p>
+    <w:p>
+      <w:pPr>
+        <w:pStyle w:val="H2Text"/>
+      </w:pPr>
+      <w:r>
+        <w:t xml:space="preserve">and </w:t>
+      </w:r>
+    </w:p>
+    <w:p>
+      <w:pPr>
+        <w:pStyle w:val="CodeSample"/>
+      </w:pPr>
+      <w:r>
+        <w:t>rake solr:start  </w:t>
+      </w:r>
+    </w:p>
+    <w:p>
+      <w:pPr>
+        <w:pStyle w:val="CodeSample"/>
+      </w:pPr>
+    </w:p>
+    <w:p>
+      <w:pPr>
+        <w:pStyle w:val="H2Text"/>
+      </w:pPr>
+      <w:r>
+        <w:t>for all other environments.</w:t>
+      </w:r>
+    </w:p>
+    <w:p>
+      <w:pPr>
+        <w:pStyle w:val="H2Text"/>
+      </w:pPr>
+      <w:r>
+        <w:t>You can stop the server with:</w:t>
+      </w:r>
+      <w:r>
+        <w:t xml:space="preserve"> </w:t>
+      </w:r>
+    </w:p>
+    <w:p>
+      <w:pPr>
+        <w:pStyle w:val="CodeSample"/>
+      </w:pPr>
+      <w:r>
+        <w:t>rake solr:st</w:t>
+      </w:r>
+      <w:r>
+        <w:t>op</w:t>
+      </w:r>
+    </w:p>
+    <w:p>
+      <w:pPr>
+        <w:pStyle w:val="CodeSample"/>
+        <w:ind w:left="0"/>
+      </w:pPr>
+    </w:p>
+    <w:p>
+      <w:pPr>
+        <w:pStyle w:val="Note"/>
+      </w:pPr>
+      <w:r>
+        <w:t>You will need to ensure that the SOLR server is running in order to perform any tasks that touch comments or topics, including performing the initial database migration.</w:t>
+      </w:r>
+    </w:p>
+    <w:p>
+      <w:pPr>
+        <w:pStyle w:val="H2Text"/>
+      </w:pPr>
+      <w:r>
+        <w:t>If you’re upgrading from an earlier version of OpenMind, you’ll need to manually regenerate the search indexes to start from within the ruby on rails console:</w:t>
+      </w:r>
+    </w:p>
+    <w:p>
+      <w:pPr>
+        <w:pStyle w:val="CodeSample"/>
+      </w:pPr>
+      <w:r>
+        <w:t>ruby script/console</w:t>
+      </w:r>
+    </w:p>
+    <w:p>
+      <w:pPr>
+        <w:pStyle w:val="CodeSample"/>
+      </w:pPr>
+      <w:r>
+        <w:t>Loading development environment (Rails 2.1.1)</w:t>
+      </w:r>
+    </w:p>
+    <w:p>
+      <w:pPr>
+        <w:pStyle w:val="CodeSample"/>
+      </w:pPr>
+      <w:r>
+        <w:t>Requiring REXML</w:t>
+      </w:r>
+    </w:p>
+    <w:p>
+      <w:pPr>
+        <w:pStyle w:val="CodeSample"/>
+      </w:pPr>
+      <w:r>
+        <w:t>&gt;&gt; Topic.rebuild_solr_index</w:t>
+      </w:r>
+    </w:p>
+    <w:p>
+      <w:pPr>
+        <w:pStyle w:val="CodeSample"/>
+      </w:pPr>
+      <w:r>
+        <w:t>=&gt; "Index for Topic has been rebuilt\n"</w:t>
+      </w:r>
+    </w:p>
+    <w:p>
+      <w:pPr>
+        <w:pStyle w:val="CodeSample"/>
+      </w:pPr>
+      <w:r>
+        <w:t>&gt;&gt; TopicComment.rebuild_solr_index</w:t>
+      </w:r>
+    </w:p>
+    <w:p>
+      <w:pPr>
+        <w:pStyle w:val="CodeSample"/>
+      </w:pPr>
+      <w:r>
+        <w:t>=&gt; "Index for TopicComment has been rebuilt\n"</w:t>
+      </w:r>
+    </w:p>
+    <w:p>
+      <w:pPr>
+        <w:pStyle w:val="CodeSample"/>
+      </w:pPr>
+    </w:p>
+    <w:p>
+      <w:pPr>
+        <w:pStyle w:val="H2Text"/>
+      </w:pPr>
+      <w:r>
+        <w:t>When running in production, it is strongly suggested that you use a monitoring tool such as monit (</w:t>
+      </w:r>
+      <w:r>
+        <w:t>http://mmonit.com/monit/</w:t>
+      </w:r>
+      <w:r>
+        <w:t>). Below is a sample monitoring script that you can use as a starting point.</w:t>
+      </w:r>
+    </w:p>
+    <w:p>
+      <w:pPr>
+        <w:pStyle w:val="CodeSample"/>
+      </w:pPr>
+      <w:r>
+        <w:t>set daemon 60</w:t>
+      </w:r>
+    </w:p>
+    <w:p>
+      <w:pPr>
+        <w:pStyle w:val="CodeSample"/>
+      </w:pPr>
+      <w:r>
+        <w:t>set httpd port 2812 and</w:t>
+      </w:r>
+    </w:p>
+    <w:p>
+      <w:pPr>
+        <w:pStyle w:val="CodeSample"/>
+      </w:pPr>
+      <w:r>
+        <w:t xml:space="preserve">     use address localhost</w:t>
+      </w:r>
+    </w:p>
+    <w:p>
+      <w:pPr>
+        <w:pStyle w:val="CodeSample"/>
+      </w:pPr>
+      <w:r>
+        <w:t xml:space="preserve">     allow localhost</w:t>
+      </w:r>
+    </w:p>
+    <w:p>
+      <w:pPr>
+        <w:pStyle w:val="CodeSample"/>
+      </w:pPr>
+      <w:r>
+        <w:t>set logfile /home/openmin/openmind/log/monit.log</w:t>
+      </w:r>
+    </w:p>
+    <w:p>
+      <w:pPr>
+        <w:pStyle w:val="CodeSample"/>
+      </w:pPr>
+      <w:r>
+        <w:t>check process solr with pidfile /home/openmin/openmind/tmp/pids/production_pid</w:t>
+      </w:r>
+    </w:p>
+    <w:p>
+      <w:pPr>
+        <w:pStyle w:val="CodeSample"/>
+      </w:pPr>
+      <w:r>
+        <w:t xml:space="preserve">  start program = "/home/openmin/bin/solr_start"</w:t>
+      </w:r>
+    </w:p>
+    <w:p>
+      <w:pPr>
+        <w:pStyle w:val="CodeSample"/>
+      </w:pPr>
+      <w:r>
+        <w:t xml:space="preserve">  stop program = "/home/openmin/bin/solr_stop"</w:t>
+      </w:r>
+    </w:p>
+    <w:p>
+      <w:pPr>
+        <w:pStyle w:val="CodeSample"/>
+        <w:rPr>
+          <w:b/>
+          <w:bCs/>
+        </w:rPr>
+      </w:pPr>
+      <w:r>
+        <w:t xml:space="preserve">  group solr</w:t>
+      </w:r>
+    </w:p>
+    <w:p>
       <w:r>
         <w:t>Setup the Task Scheduler</w:t>
       </w:r>
@@ -4386,7 +5460,7 @@
         <w:rPr>
           <w:noProof/>
         </w:rPr>
-        <w:t>5</w:t>
+        <w:t>6</w:t>
       </w:r>
       <w:r>
         <w:fldChar w:fldCharType="end"/>
@@ -4397,6 +5471,7 @@
     </w:p>
     <w:p>
       <w:r>
+        <w:lastRenderedPageBreak/>
         <w:t>There are three types of periodic jobs:</w:t>
       </w:r>
     </w:p>
@@ -4468,11 +5543,11 @@
       <w:pPr>
         <w:pStyle w:val="Heading1"/>
       </w:pPr>
-      <w:bookmarkStart w:id="36" w:name="_Toc206255061"/>
+      <w:bookmarkStart w:id="43" w:name="_Toc220318162"/>
       <w:r>
         <w:t>Roles</w:t>
       </w:r>
-      <w:bookmarkEnd w:id="36"/>
+      <w:bookmarkEnd w:id="43"/>
     </w:p>
     <w:p>
       <w:r>
@@ -4537,11 +5612,11 @@
       <w:pPr>
         <w:pStyle w:val="Heading1"/>
       </w:pPr>
-      <w:bookmarkStart w:id="37" w:name="_Toc206255062"/>
+      <w:bookmarkStart w:id="44" w:name="_Toc220318163"/>
       <w:r>
         <w:t>Lookup Codes</w:t>
       </w:r>
-      <w:bookmarkEnd w:id="37"/>
+      <w:bookmarkEnd w:id="44"/>
     </w:p>
     <w:p>
       <w:r>
@@ -4553,19 +5628,19 @@
     </w:p>
     <w:p>
       <w:r>
+        <w:t>OpenMind may add additional lookup code types at a future date.</w:t>
+      </w:r>
+    </w:p>
+    <w:p>
+      <w:pPr>
+        <w:pStyle w:val="Heading1"/>
+      </w:pPr>
+      <w:bookmarkStart w:id="45" w:name="_Toc220318164"/>
+      <w:r>
         <w:lastRenderedPageBreak/>
-        <w:t>OpenMind may add additional lookup code types at a future date.</w:t>
-      </w:r>
-    </w:p>
-    <w:p>
-      <w:pPr>
-        <w:pStyle w:val="Heading1"/>
-      </w:pPr>
-      <w:bookmarkStart w:id="38" w:name="_Toc206255063"/>
-      <w:r>
         <w:t>Creating New Users</w:t>
       </w:r>
-      <w:bookmarkEnd w:id="38"/>
+      <w:bookmarkEnd w:id="45"/>
     </w:p>
     <w:p>
       <w:r>
@@ -4668,15 +5743,12 @@
       </w:r>
     </w:p>
     <w:sectPr>
-      <w:headerReference w:type="even" r:id="rId19"/>
       <w:headerReference w:type="default" r:id="rId20"/>
-      <w:footerReference w:type="even" r:id="rId21"/>
-      <w:footerReference w:type="default" r:id="rId22"/>
-      <w:headerReference w:type="first" r:id="rId23"/>
-      <w:footerReference w:type="first" r:id="rId24"/>
+      <w:footerReference w:type="default" r:id="rId21"/>
       <w:pgSz w:w="12240" w:h="15840"/>
       <w:pgMar w:top="1440" w:right="1440" w:bottom="1440" w:left="1440" w:header="720" w:footer="720" w:gutter="0"/>
       <w:cols w:space="720"/>
+      <w:titlePg/>
       <w:docGrid w:linePitch="360"/>
     </w:sectPr>
   </w:body>
@@ -4709,16 +5781,6 @@
 </file>
 
 <file path=word/footer1.xml><?xml version="1.0" encoding="utf-8"?>
-<w:ftr xmlns:ve="http://schemas.openxmlformats.org/markup-compatibility/2006" xmlns:o="urn:schemas-microsoft-com:office:office" xmlns:r="http://schemas.openxmlformats.org/officeDocument/2006/relationships" xmlns:m="http://schemas.openxmlformats.org/officeDocument/2006/math" xmlns:v="urn:schemas-microsoft-com:vml" xmlns:wp="http://schemas.openxmlformats.org/drawingml/2006/wordprocessingDrawing" xmlns:w10="urn:schemas-microsoft-com:office:word" xmlns:w="http://schemas.openxmlformats.org/wordprocessingml/2006/main" xmlns:wne="http://schemas.microsoft.com/office/word/2006/wordml">
-  <w:p>
-    <w:pPr>
-      <w:pStyle w:val="Footer"/>
-    </w:pPr>
-  </w:p>
-</w:ftr>
-</file>
-
-<file path=word/footer2.xml><?xml version="1.0" encoding="utf-8"?>
 <w:ftr xmlns:ve="http://schemas.openxmlformats.org/markup-compatibility/2006" xmlns:o="urn:schemas-microsoft-com:office:office" xmlns:r="http://schemas.openxmlformats.org/officeDocument/2006/relationships" xmlns:m="http://schemas.openxmlformats.org/officeDocument/2006/math" xmlns:v="urn:schemas-microsoft-com:vml" xmlns:wp="http://schemas.openxmlformats.org/drawingml/2006/wordprocessingDrawing" xmlns:w10="urn:schemas-microsoft-com:office:word" xmlns:w="http://schemas.openxmlformats.org/wordprocessingml/2006/main" xmlns:wne="http://schemas.microsoft.com/office/word/2006/wordml">
   <w:tbl>
     <w:tblPr>
@@ -4759,7 +5821,7 @@
                 <w:noProof/>
                 <w:color w:val="FFFFFF" w:themeColor="background1"/>
               </w:rPr>
-              <w:t>9</w:t>
+              <w:t>2</w:t>
             </w:r>
           </w:fldSimple>
         </w:p>
@@ -4776,7 +5838,13 @@
             <w:pStyle w:val="Footer"/>
           </w:pPr>
           <w:r>
-            <w:t xml:space="preserve">Adminstrator’s Guide | </w:t>
+            <w:t>Admin</w:t>
+          </w:r>
+          <w:r>
+            <w:t>i</w:t>
+          </w:r>
+          <w:r>
+            <w:t xml:space="preserve">strator’s Guide | </w:t>
           </w:r>
           <w:sdt>
             <w:sdtPr>
@@ -4809,16 +5877,6 @@
 </w:ftr>
 </file>
 
-<file path=word/footer3.xml><?xml version="1.0" encoding="utf-8"?>
-<w:ftr xmlns:ve="http://schemas.openxmlformats.org/markup-compatibility/2006" xmlns:o="urn:schemas-microsoft-com:office:office" xmlns:r="http://schemas.openxmlformats.org/officeDocument/2006/relationships" xmlns:m="http://schemas.openxmlformats.org/officeDocument/2006/math" xmlns:v="urn:schemas-microsoft-com:vml" xmlns:wp="http://schemas.openxmlformats.org/drawingml/2006/wordprocessingDrawing" xmlns:w10="urn:schemas-microsoft-com:office:word" xmlns:w="http://schemas.openxmlformats.org/wordprocessingml/2006/main" xmlns:wne="http://schemas.microsoft.com/office/word/2006/wordml">
-  <w:p>
-    <w:pPr>
-      <w:pStyle w:val="Footer"/>
-    </w:pPr>
-  </w:p>
-</w:ftr>
-</file>
-
 <file path=word/footnotes.xml><?xml version="1.0" encoding="utf-8"?>
 <w:footnotes xmlns:ve="http://schemas.openxmlformats.org/markup-compatibility/2006" xmlns:o="urn:schemas-microsoft-com:office:office" xmlns:r="http://schemas.openxmlformats.org/officeDocument/2006/relationships" xmlns:m="http://schemas.openxmlformats.org/officeDocument/2006/math" xmlns:v="urn:schemas-microsoft-com:vml" xmlns:wp="http://schemas.openxmlformats.org/drawingml/2006/wordprocessingDrawing" xmlns:w10="urn:schemas-microsoft-com:office:word" xmlns:w="http://schemas.openxmlformats.org/wordprocessingml/2006/main" xmlns:wne="http://schemas.microsoft.com/office/word/2006/wordml">
   <w:footnote w:type="separator" w:id="0">
@@ -4876,26 +5934,46 @@
 
 <file path=word/header1.xml><?xml version="1.0" encoding="utf-8"?>
 <w:hdr xmlns:ve="http://schemas.openxmlformats.org/markup-compatibility/2006" xmlns:o="urn:schemas-microsoft-com:office:office" xmlns:r="http://schemas.openxmlformats.org/officeDocument/2006/relationships" xmlns:m="http://schemas.openxmlformats.org/officeDocument/2006/math" xmlns:v="urn:schemas-microsoft-com:vml" xmlns:wp="http://schemas.openxmlformats.org/drawingml/2006/wordprocessingDrawing" xmlns:w10="urn:schemas-microsoft-com:office:word" xmlns:w="http://schemas.openxmlformats.org/wordprocessingml/2006/main" xmlns:wne="http://schemas.microsoft.com/office/word/2006/wordml">
-  <w:p>
-    <w:pPr>
-      <w:pStyle w:val="Header"/>
-    </w:pPr>
-  </w:p>
-</w:hdr>
-</file>
-
-<file path=word/header2.xml><?xml version="1.0" encoding="utf-8"?>
-<w:hdr xmlns:ve="http://schemas.openxmlformats.org/markup-compatibility/2006" xmlns:o="urn:schemas-microsoft-com:office:office" xmlns:r="http://schemas.openxmlformats.org/officeDocument/2006/relationships" xmlns:m="http://schemas.openxmlformats.org/officeDocument/2006/math" xmlns:v="urn:schemas-microsoft-com:vml" xmlns:wp="http://schemas.openxmlformats.org/drawingml/2006/wordprocessingDrawing" xmlns:w10="urn:schemas-microsoft-com:office:word" xmlns:w="http://schemas.openxmlformats.org/wordprocessingml/2006/main" xmlns:wne="http://schemas.microsoft.com/office/word/2006/wordml">
-  <w:p>
-    <w:pPr>
-      <w:pStyle w:val="Header"/>
-    </w:pPr>
-  </w:p>
-</w:hdr>
-</file>
-
-<file path=word/header3.xml><?xml version="1.0" encoding="utf-8"?>
-<w:hdr xmlns:ve="http://schemas.openxmlformats.org/markup-compatibility/2006" xmlns:o="urn:schemas-microsoft-com:office:office" xmlns:r="http://schemas.openxmlformats.org/officeDocument/2006/relationships" xmlns:m="http://schemas.openxmlformats.org/officeDocument/2006/math" xmlns:v="urn:schemas-microsoft-com:vml" xmlns:wp="http://schemas.openxmlformats.org/drawingml/2006/wordprocessingDrawing" xmlns:w10="urn:schemas-microsoft-com:office:word" xmlns:w="http://schemas.openxmlformats.org/wordprocessingml/2006/main" xmlns:wne="http://schemas.microsoft.com/office/word/2006/wordml">
+  <w:sdt>
+    <w:sdtPr>
+      <w:rPr>
+        <w:rFonts w:asciiTheme="majorHAnsi" w:eastAsiaTheme="majorEastAsia" w:hAnsiTheme="majorHAnsi" w:cstheme="majorBidi"/>
+        <w:sz w:val="32"/>
+        <w:szCs w:val="32"/>
+      </w:rPr>
+      <w:alias w:val="Title"/>
+      <w:id w:val="77738743"/>
+      <w:placeholder>
+        <w:docPart w:val="F395E931C999488B8E6B905093035925"/>
+      </w:placeholder>
+      <w:dataBinding w:prefixMappings="xmlns:ns0='http://schemas.openxmlformats.org/package/2006/metadata/core-properties' xmlns:ns1='http://purl.org/dc/elements/1.1/'" w:xpath="/ns0:coreProperties[1]/ns1:title[1]" w:storeItemID="{6C3C8BC8-F283-45AE-878A-BAB7291924A1}"/>
+      <w:text/>
+    </w:sdtPr>
+    <w:sdtContent>
+      <w:p>
+        <w:pPr>
+          <w:pStyle w:val="Header"/>
+          <w:pBdr>
+            <w:bottom w:val="thickThinSmallGap" w:sz="24" w:space="1" w:color="622423" w:themeColor="accent2" w:themeShade="7F"/>
+          </w:pBdr>
+          <w:jc w:val="right"/>
+          <w:rPr>
+            <w:rFonts w:asciiTheme="majorHAnsi" w:eastAsiaTheme="majorEastAsia" w:hAnsiTheme="majorHAnsi" w:cstheme="majorBidi"/>
+            <w:sz w:val="32"/>
+            <w:szCs w:val="32"/>
+          </w:rPr>
+        </w:pPr>
+        <w:r>
+          <w:rPr>
+            <w:rFonts w:asciiTheme="majorHAnsi" w:eastAsiaTheme="majorEastAsia" w:hAnsiTheme="majorHAnsi" w:cstheme="majorBidi"/>
+            <w:sz w:val="32"/>
+            <w:szCs w:val="32"/>
+          </w:rPr>
+          <w:t>OpenMind Version 2.3</w:t>
+        </w:r>
+      </w:p>
+    </w:sdtContent>
+  </w:sdt>
   <w:p>
     <w:pPr>
       <w:pStyle w:val="Header"/>
@@ -5145,6 +6223,119 @@
     </w:lvl>
   </w:abstractNum>
   <w:abstractNum w:abstractNumId="2">
+    <w:nsid w:val="246D284C"/>
+    <w:multiLevelType w:val="multilevel"/>
+    <w:tmpl w:val="597C6A44"/>
+    <w:lvl w:ilvl="0">
+      <w:start w:val="1"/>
+      <w:numFmt w:val="decimal"/>
+      <w:lvlText w:val="%1."/>
+      <w:lvlJc w:val="left"/>
+      <w:pPr>
+        <w:tabs>
+          <w:tab w:val="num" w:pos="720"/>
+        </w:tabs>
+        <w:ind w:left="720" w:hanging="360"/>
+      </w:pPr>
+    </w:lvl>
+    <w:lvl w:ilvl="1" w:tentative="1">
+      <w:start w:val="1"/>
+      <w:numFmt w:val="decimal"/>
+      <w:lvlText w:val="%2."/>
+      <w:lvlJc w:val="left"/>
+      <w:pPr>
+        <w:tabs>
+          <w:tab w:val="num" w:pos="1440"/>
+        </w:tabs>
+        <w:ind w:left="1440" w:hanging="360"/>
+      </w:pPr>
+    </w:lvl>
+    <w:lvl w:ilvl="2" w:tentative="1">
+      <w:start w:val="1"/>
+      <w:numFmt w:val="decimal"/>
+      <w:lvlText w:val="%3."/>
+      <w:lvlJc w:val="left"/>
+      <w:pPr>
+        <w:tabs>
+          <w:tab w:val="num" w:pos="2160"/>
+        </w:tabs>
+        <w:ind w:left="2160" w:hanging="360"/>
+      </w:pPr>
+    </w:lvl>
+    <w:lvl w:ilvl="3" w:tentative="1">
+      <w:start w:val="1"/>
+      <w:numFmt w:val="decimal"/>
+      <w:lvlText w:val="%4."/>
+      <w:lvlJc w:val="left"/>
+      <w:pPr>
+        <w:tabs>
+          <w:tab w:val="num" w:pos="2880"/>
+        </w:tabs>
+        <w:ind w:left="2880" w:hanging="360"/>
+      </w:pPr>
+    </w:lvl>
+    <w:lvl w:ilvl="4" w:tentative="1">
+      <w:start w:val="1"/>
+      <w:numFmt w:val="decimal"/>
+      <w:lvlText w:val="%5."/>
+      <w:lvlJc w:val="left"/>
+      <w:pPr>
+        <w:tabs>
+          <w:tab w:val="num" w:pos="3600"/>
+        </w:tabs>
+        <w:ind w:left="3600" w:hanging="360"/>
+      </w:pPr>
+    </w:lvl>
+    <w:lvl w:ilvl="5" w:tentative="1">
+      <w:start w:val="1"/>
+      <w:numFmt w:val="decimal"/>
+      <w:lvlText w:val="%6."/>
+      <w:lvlJc w:val="left"/>
+      <w:pPr>
+        <w:tabs>
+          <w:tab w:val="num" w:pos="4320"/>
+        </w:tabs>
+        <w:ind w:left="4320" w:hanging="360"/>
+      </w:pPr>
+    </w:lvl>
+    <w:lvl w:ilvl="6" w:tentative="1">
+      <w:start w:val="1"/>
+      <w:numFmt w:val="decimal"/>
+      <w:lvlText w:val="%7."/>
+      <w:lvlJc w:val="left"/>
+      <w:pPr>
+        <w:tabs>
+          <w:tab w:val="num" w:pos="5040"/>
+        </w:tabs>
+        <w:ind w:left="5040" w:hanging="360"/>
+      </w:pPr>
+    </w:lvl>
+    <w:lvl w:ilvl="7" w:tentative="1">
+      <w:start w:val="1"/>
+      <w:numFmt w:val="decimal"/>
+      <w:lvlText w:val="%8."/>
+      <w:lvlJc w:val="left"/>
+      <w:pPr>
+        <w:tabs>
+          <w:tab w:val="num" w:pos="5760"/>
+        </w:tabs>
+        <w:ind w:left="5760" w:hanging="360"/>
+      </w:pPr>
+    </w:lvl>
+    <w:lvl w:ilvl="8" w:tentative="1">
+      <w:start w:val="1"/>
+      <w:numFmt w:val="decimal"/>
+      <w:lvlText w:val="%9."/>
+      <w:lvlJc w:val="left"/>
+      <w:pPr>
+        <w:tabs>
+          <w:tab w:val="num" w:pos="6480"/>
+        </w:tabs>
+        <w:ind w:left="6480" w:hanging="360"/>
+      </w:pPr>
+    </w:lvl>
+  </w:abstractNum>
+  <w:abstractNum w:abstractNumId="3">
     <w:nsid w:val="275178B0"/>
     <w:multiLevelType w:val="hybridMultilevel"/>
     <w:tmpl w:val="7F02F900"/>
@@ -5257,7 +6448,7 @@
       </w:rPr>
     </w:lvl>
   </w:abstractNum>
-  <w:abstractNum w:abstractNumId="3">
+  <w:abstractNum w:abstractNumId="4">
     <w:nsid w:val="2D4F75E4"/>
     <w:multiLevelType w:val="multilevel"/>
     <w:tmpl w:val="D4F8C398"/>
@@ -5406,7 +6597,7 @@
       </w:rPr>
     </w:lvl>
   </w:abstractNum>
-  <w:abstractNum w:abstractNumId="4">
+  <w:abstractNum w:abstractNumId="5">
     <w:nsid w:val="359C4F81"/>
     <w:multiLevelType w:val="hybridMultilevel"/>
     <w:tmpl w:val="95A0BCAE"/>
@@ -5495,7 +6686,7 @@
       </w:pPr>
     </w:lvl>
   </w:abstractNum>
-  <w:abstractNum w:abstractNumId="5">
+  <w:abstractNum w:abstractNumId="6">
     <w:nsid w:val="35D158D9"/>
     <w:multiLevelType w:val="hybridMultilevel"/>
     <w:tmpl w:val="A084503E"/>
@@ -5584,7 +6775,7 @@
       </w:pPr>
     </w:lvl>
   </w:abstractNum>
-  <w:abstractNum w:abstractNumId="6">
+  <w:abstractNum w:abstractNumId="7">
     <w:nsid w:val="4E3E7864"/>
     <w:multiLevelType w:val="hybridMultilevel"/>
     <w:tmpl w:val="D5C462D2"/>
@@ -5697,7 +6888,7 @@
       </w:rPr>
     </w:lvl>
   </w:abstractNum>
-  <w:abstractNum w:abstractNumId="7">
+  <w:abstractNum w:abstractNumId="8">
     <w:nsid w:val="4ECC2E33"/>
     <w:multiLevelType w:val="hybridMultilevel"/>
     <w:tmpl w:val="1DD60580"/>
@@ -5811,7 +7002,120 @@
       </w:rPr>
     </w:lvl>
   </w:abstractNum>
-  <w:abstractNum w:abstractNumId="8">
+  <w:abstractNum w:abstractNumId="9">
+    <w:nsid w:val="512B1449"/>
+    <w:multiLevelType w:val="multilevel"/>
+    <w:tmpl w:val="F39AFB0A"/>
+    <w:lvl w:ilvl="0">
+      <w:start w:val="1"/>
+      <w:numFmt w:val="decimal"/>
+      <w:lvlText w:val="%1."/>
+      <w:lvlJc w:val="left"/>
+      <w:pPr>
+        <w:tabs>
+          <w:tab w:val="num" w:pos="720"/>
+        </w:tabs>
+        <w:ind w:left="720" w:hanging="360"/>
+      </w:pPr>
+    </w:lvl>
+    <w:lvl w:ilvl="1" w:tentative="1">
+      <w:start w:val="1"/>
+      <w:numFmt w:val="decimal"/>
+      <w:lvlText w:val="%2."/>
+      <w:lvlJc w:val="left"/>
+      <w:pPr>
+        <w:tabs>
+          <w:tab w:val="num" w:pos="1440"/>
+        </w:tabs>
+        <w:ind w:left="1440" w:hanging="360"/>
+      </w:pPr>
+    </w:lvl>
+    <w:lvl w:ilvl="2" w:tentative="1">
+      <w:start w:val="1"/>
+      <w:numFmt w:val="decimal"/>
+      <w:lvlText w:val="%3."/>
+      <w:lvlJc w:val="left"/>
+      <w:pPr>
+        <w:tabs>
+          <w:tab w:val="num" w:pos="2160"/>
+        </w:tabs>
+        <w:ind w:left="2160" w:hanging="360"/>
+      </w:pPr>
+    </w:lvl>
+    <w:lvl w:ilvl="3" w:tentative="1">
+      <w:start w:val="1"/>
+      <w:numFmt w:val="decimal"/>
+      <w:lvlText w:val="%4."/>
+      <w:lvlJc w:val="left"/>
+      <w:pPr>
+        <w:tabs>
+          <w:tab w:val="num" w:pos="2880"/>
+        </w:tabs>
+        <w:ind w:left="2880" w:hanging="360"/>
+      </w:pPr>
+    </w:lvl>
+    <w:lvl w:ilvl="4" w:tentative="1">
+      <w:start w:val="1"/>
+      <w:numFmt w:val="decimal"/>
+      <w:lvlText w:val="%5."/>
+      <w:lvlJc w:val="left"/>
+      <w:pPr>
+        <w:tabs>
+          <w:tab w:val="num" w:pos="3600"/>
+        </w:tabs>
+        <w:ind w:left="3600" w:hanging="360"/>
+      </w:pPr>
+    </w:lvl>
+    <w:lvl w:ilvl="5" w:tentative="1">
+      <w:start w:val="1"/>
+      <w:numFmt w:val="decimal"/>
+      <w:lvlText w:val="%6."/>
+      <w:lvlJc w:val="left"/>
+      <w:pPr>
+        <w:tabs>
+          <w:tab w:val="num" w:pos="4320"/>
+        </w:tabs>
+        <w:ind w:left="4320" w:hanging="360"/>
+      </w:pPr>
+    </w:lvl>
+    <w:lvl w:ilvl="6" w:tentative="1">
+      <w:start w:val="1"/>
+      <w:numFmt w:val="decimal"/>
+      <w:lvlText w:val="%7."/>
+      <w:lvlJc w:val="left"/>
+      <w:pPr>
+        <w:tabs>
+          <w:tab w:val="num" w:pos="5040"/>
+        </w:tabs>
+        <w:ind w:left="5040" w:hanging="360"/>
+      </w:pPr>
+    </w:lvl>
+    <w:lvl w:ilvl="7" w:tentative="1">
+      <w:start w:val="1"/>
+      <w:numFmt w:val="decimal"/>
+      <w:lvlText w:val="%8."/>
+      <w:lvlJc w:val="left"/>
+      <w:pPr>
+        <w:tabs>
+          <w:tab w:val="num" w:pos="5760"/>
+        </w:tabs>
+        <w:ind w:left="5760" w:hanging="360"/>
+      </w:pPr>
+    </w:lvl>
+    <w:lvl w:ilvl="8" w:tentative="1">
+      <w:start w:val="1"/>
+      <w:numFmt w:val="decimal"/>
+      <w:lvlText w:val="%9."/>
+      <w:lvlJc w:val="left"/>
+      <w:pPr>
+        <w:tabs>
+          <w:tab w:val="num" w:pos="6480"/>
+        </w:tabs>
+        <w:ind w:left="6480" w:hanging="360"/>
+      </w:pPr>
+    </w:lvl>
+  </w:abstractNum>
+  <w:abstractNum w:abstractNumId="10">
     <w:nsid w:val="559D2D89"/>
     <w:multiLevelType w:val="hybridMultilevel"/>
     <w:tmpl w:val="402AF83A"/>
@@ -5897,7 +7201,7 @@
       </w:pPr>
     </w:lvl>
   </w:abstractNum>
-  <w:abstractNum w:abstractNumId="9">
+  <w:abstractNum w:abstractNumId="11">
     <w:nsid w:val="572A2D35"/>
     <w:multiLevelType w:val="hybridMultilevel"/>
     <w:tmpl w:val="05E45BA8"/>
@@ -6010,7 +7314,7 @@
       </w:rPr>
     </w:lvl>
   </w:abstractNum>
-  <w:abstractNum w:abstractNumId="10">
+  <w:abstractNum w:abstractNumId="12">
     <w:nsid w:val="5E8556F1"/>
     <w:multiLevelType w:val="hybridMultilevel"/>
     <w:tmpl w:val="014033BC"/>
@@ -6097,7 +7401,7 @@
       </w:pPr>
     </w:lvl>
   </w:abstractNum>
-  <w:abstractNum w:abstractNumId="11">
+  <w:abstractNum w:abstractNumId="13">
     <w:nsid w:val="6DFE7224"/>
     <w:multiLevelType w:val="hybridMultilevel"/>
     <w:tmpl w:val="709EE68C"/>
@@ -6183,7 +7487,7 @@
       </w:pPr>
     </w:lvl>
   </w:abstractNum>
-  <w:abstractNum w:abstractNumId="12">
+  <w:abstractNum w:abstractNumId="14">
     <w:nsid w:val="7BC3443A"/>
     <w:multiLevelType w:val="hybridMultilevel"/>
     <w:tmpl w:val="5B6A82E2"/>
@@ -6297,40 +7601,40 @@
     </w:lvl>
   </w:abstractNum>
   <w:num w:numId="1">
-    <w:abstractNumId w:val="10"/>
+    <w:abstractNumId w:val="12"/>
   </w:num>
   <w:num w:numId="2">
-    <w:abstractNumId w:val="4"/>
+    <w:abstractNumId w:val="5"/>
   </w:num>
   <w:num w:numId="3">
-    <w:abstractNumId w:val="11"/>
+    <w:abstractNumId w:val="13"/>
   </w:num>
   <w:num w:numId="4">
-    <w:abstractNumId w:val="5"/>
+    <w:abstractNumId w:val="6"/>
   </w:num>
   <w:num w:numId="5">
-    <w:abstractNumId w:val="3"/>
+    <w:abstractNumId w:val="4"/>
   </w:num>
   <w:num w:numId="6">
     <w:abstractNumId w:val="1"/>
   </w:num>
   <w:num w:numId="7">
-    <w:abstractNumId w:val="2"/>
+    <w:abstractNumId w:val="3"/>
   </w:num>
   <w:num w:numId="8">
-    <w:abstractNumId w:val="6"/>
+    <w:abstractNumId w:val="7"/>
   </w:num>
   <w:num w:numId="9">
-    <w:abstractNumId w:val="7"/>
+    <w:abstractNumId w:val="8"/>
   </w:num>
   <w:num w:numId="10">
     <w:abstractNumId w:val="0"/>
   </w:num>
   <w:num w:numId="11">
-    <w:abstractNumId w:val="8"/>
+    <w:abstractNumId w:val="10"/>
   </w:num>
   <w:num w:numId="12">
-    <w:abstractNumId w:val="10"/>
+    <w:abstractNumId w:val="12"/>
     <w:lvlOverride w:ilvl="0">
       <w:startOverride w:val="1"/>
     </w:lvlOverride>
@@ -6360,10 +7664,16 @@
     </w:lvlOverride>
   </w:num>
   <w:num w:numId="13">
-    <w:abstractNumId w:val="12"/>
+    <w:abstractNumId w:val="14"/>
   </w:num>
   <w:num w:numId="14">
+    <w:abstractNumId w:val="11"/>
+  </w:num>
+  <w:num w:numId="15">
     <w:abstractNumId w:val="9"/>
+  </w:num>
+  <w:num w:numId="16">
+    <w:abstractNumId w:val="2"/>
   </w:num>
 </w:numbering>
 </file>
@@ -7057,7 +8367,6 @@
     <w:basedOn w:val="Normal"/>
     <w:link w:val="HeaderChar"/>
     <w:uiPriority w:val="99"/>
-    <w:semiHidden/>
     <w:unhideWhenUsed/>
     <w:rsid w:val="005A3EC2"/>
     <w:pPr>
@@ -7073,7 +8382,6 @@
     <w:basedOn w:val="DefaultParagraphFont"/>
     <w:link w:val="Header"/>
     <w:uiPriority w:val="99"/>
-    <w:semiHidden/>
     <w:rsid w:val="005A3EC2"/>
   </w:style>
   <w:style w:type="paragraph" w:styleId="Footer">
@@ -7142,7 +8450,307 @@
     <w:basedOn w:val="DefaultParagraphFont"/>
     <w:rsid w:val="00A554D6"/>
   </w:style>
+  <w:style w:type="character" w:customStyle="1" w:styleId="symbol">
+    <w:name w:val="symbol"/>
+    <w:basedOn w:val="DefaultParagraphFont"/>
+    <w:rsid w:val="00EB12B6"/>
+  </w:style>
 </w:styles>
+</file>
+
+<file path=word/glossary/document.xml><?xml version="1.0" encoding="utf-8"?>
+<w:glossaryDocument xmlns:ve="http://schemas.openxmlformats.org/markup-compatibility/2006" xmlns:o="urn:schemas-microsoft-com:office:office" xmlns:r="http://schemas.openxmlformats.org/officeDocument/2006/relationships" xmlns:m="http://schemas.openxmlformats.org/officeDocument/2006/math" xmlns:v="urn:schemas-microsoft-com:vml" xmlns:wp="http://schemas.openxmlformats.org/drawingml/2006/wordprocessingDrawing" xmlns:w10="urn:schemas-microsoft-com:office:word" xmlns:w="http://schemas.openxmlformats.org/wordprocessingml/2006/main" xmlns:wne="http://schemas.microsoft.com/office/word/2006/wordml">
+  <w:docParts/>
+</w:glossaryDocument>
+</file>
+
+<file path=word/glossary/fontTable.xml><?xml version="1.0" encoding="utf-8"?>
+<w:fonts xmlns:r="http://schemas.openxmlformats.org/officeDocument/2006/relationships" xmlns:w="http://schemas.openxmlformats.org/wordprocessingml/2006/main">
+  <w:font w:name="Times New Roman">
+    <w:panose1 w:val="02020603050405020304"/>
+    <w:charset w:val="00"/>
+    <w:family w:val="roman"/>
+    <w:pitch w:val="variable"/>
+    <w:sig w:usb0="E0002AEF" w:usb1="C0007841" w:usb2="00000009" w:usb3="00000000" w:csb0="000001FF" w:csb1="00000000"/>
+  </w:font>
+  <w:font w:name="Symbol">
+    <w:panose1 w:val="05050102010706020507"/>
+    <w:charset w:val="02"/>
+    <w:family w:val="roman"/>
+    <w:pitch w:val="variable"/>
+    <w:sig w:usb0="00000000" w:usb1="10000000" w:usb2="00000000" w:usb3="00000000" w:csb0="80000000" w:csb1="00000000"/>
+  </w:font>
+  <w:font w:name="Courier New">
+    <w:panose1 w:val="02070309020205020404"/>
+    <w:charset w:val="00"/>
+    <w:family w:val="modern"/>
+    <w:pitch w:val="fixed"/>
+    <w:sig w:usb0="E0002AFF" w:usb1="C0007843" w:usb2="00000009" w:usb3="00000000" w:csb0="000001FF" w:csb1="00000000"/>
+  </w:font>
+  <w:font w:name="Wingdings">
+    <w:panose1 w:val="05000000000000000000"/>
+    <w:charset w:val="02"/>
+    <w:family w:val="auto"/>
+    <w:pitch w:val="variable"/>
+    <w:sig w:usb0="00000000" w:usb1="10000000" w:usb2="00000000" w:usb3="00000000" w:csb0="80000000" w:csb1="00000000"/>
+  </w:font>
+  <w:font w:name="Calibri">
+    <w:panose1 w:val="020F0502020204030204"/>
+    <w:charset w:val="00"/>
+    <w:family w:val="swiss"/>
+    <w:pitch w:val="variable"/>
+    <w:sig w:usb0="A00002EF" w:usb1="4000207B" w:usb2="00000000" w:usb3="00000000" w:csb0="0000009F" w:csb1="00000000"/>
+  </w:font>
+  <w:font w:name="Cambria">
+    <w:panose1 w:val="02040503050406030204"/>
+    <w:charset w:val="00"/>
+    <w:family w:val="roman"/>
+    <w:pitch w:val="variable"/>
+    <w:sig w:usb0="A00002EF" w:usb1="4000004B" w:usb2="00000000" w:usb3="00000000" w:csb0="0000009F" w:csb1="00000000"/>
+  </w:font>
+  <w:font w:name="Tahoma">
+    <w:panose1 w:val="020B0604030504040204"/>
+    <w:charset w:val="00"/>
+    <w:family w:val="swiss"/>
+    <w:notTrueType/>
+    <w:pitch w:val="variable"/>
+    <w:sig w:usb0="00000003" w:usb1="00000000" w:usb2="00000000" w:usb3="00000000" w:csb0="00000001" w:csb1="00000000"/>
+  </w:font>
+</w:fonts>
+</file>
+
+<file path=word/glossary/settings.xml><?xml version="1.0" encoding="utf-8"?>
+<w:settings xmlns:o="urn:schemas-microsoft-com:office:office" xmlns:r="http://schemas.openxmlformats.org/officeDocument/2006/relationships" xmlns:m="http://schemas.openxmlformats.org/officeDocument/2006/math" xmlns:v="urn:schemas-microsoft-com:vml" xmlns:w10="urn:schemas-microsoft-com:office:word" xmlns:w="http://schemas.openxmlformats.org/wordprocessingml/2006/main" xmlns:sl="http://schemas.openxmlformats.org/schemaLibrary/2006/main">
+  <w:view w:val="normal"/>
+  <w:defaultTabStop w:val="720"/>
+  <w:characterSpacingControl w:val="doNotCompress"/>
+  <w:compat>
+    <w:useFELayout/>
+  </w:compat>
+  <w:rsids>
+    <w:rsidRoot w:val="000C33FF"/>
+    <w:rsid w:val="000C33FF"/>
+    <w:rsid w:val="006405BC"/>
+  </w:rsids>
+  <m:mathPr>
+    <m:mathFont m:val="Cambria Math"/>
+    <m:brkBin m:val="before"/>
+    <m:brkBinSub m:val="--"/>
+    <m:smallFrac m:val="off"/>
+    <m:dispDef/>
+    <m:lMargin m:val="0"/>
+    <m:rMargin m:val="0"/>
+    <m:defJc m:val="centerGroup"/>
+    <m:wrapIndent m:val="1440"/>
+    <m:intLim m:val="subSup"/>
+    <m:naryLim m:val="undOvr"/>
+  </m:mathPr>
+  <w:themeFontLang w:val="en-US"/>
+  <w:clrSchemeMapping w:bg1="light1" w:t1="dark1" w:bg2="light2" w:t2="dark2" w:accent1="accent1" w:accent2="accent2" w:accent3="accent3" w:accent4="accent4" w:accent5="accent5" w:accent6="accent6" w:hyperlink="hyperlink" w:followedHyperlink="followedHyperlink"/>
+  <w:decimalSymbol w:val="."/>
+  <w:listSeparator w:val=","/>
+</w:settings>
+</file>
+
+<file path=word/glossary/styles.xml><?xml version="1.0" encoding="utf-8"?>
+<w:styles xmlns:r="http://schemas.openxmlformats.org/officeDocument/2006/relationships" xmlns:w="http://schemas.openxmlformats.org/wordprocessingml/2006/main">
+  <w:docDefaults>
+    <w:rPrDefault>
+      <w:rPr>
+        <w:rFonts w:asciiTheme="minorHAnsi" w:eastAsiaTheme="minorEastAsia" w:hAnsiTheme="minorHAnsi" w:cstheme="minorBidi"/>
+        <w:sz w:val="22"/>
+        <w:szCs w:val="22"/>
+        <w:lang w:val="en-US" w:eastAsia="en-US" w:bidi="ar-SA"/>
+      </w:rPr>
+    </w:rPrDefault>
+    <w:pPrDefault>
+      <w:pPr>
+        <w:spacing w:after="200" w:line="276" w:lineRule="auto"/>
+      </w:pPr>
+    </w:pPrDefault>
+  </w:docDefaults>
+  <w:latentStyles w:defLockedState="0" w:defUIPriority="99" w:defSemiHidden="1" w:defUnhideWhenUsed="1" w:defQFormat="0" w:count="267">
+    <w:lsdException w:name="Normal" w:semiHidden="0" w:uiPriority="0" w:unhideWhenUsed="0" w:qFormat="1"/>
+    <w:lsdException w:name="heading 1" w:semiHidden="0" w:uiPriority="9" w:unhideWhenUsed="0" w:qFormat="1"/>
+    <w:lsdException w:name="heading 2" w:uiPriority="9" w:qFormat="1"/>
+    <w:lsdException w:name="heading 3" w:uiPriority="9" w:qFormat="1"/>
+    <w:lsdException w:name="heading 4" w:uiPriority="9" w:qFormat="1"/>
+    <w:lsdException w:name="heading 5" w:uiPriority="9" w:qFormat="1"/>
+    <w:lsdException w:name="heading 6" w:uiPriority="9" w:qFormat="1"/>
+    <w:lsdException w:name="heading 7" w:uiPriority="9" w:qFormat="1"/>
+    <w:lsdException w:name="heading 8" w:uiPriority="9" w:qFormat="1"/>
+    <w:lsdException w:name="heading 9" w:uiPriority="9" w:qFormat="1"/>
+    <w:lsdException w:name="toc 1" w:uiPriority="39"/>
+    <w:lsdException w:name="toc 2" w:uiPriority="39"/>
+    <w:lsdException w:name="toc 3" w:uiPriority="39"/>
+    <w:lsdException w:name="toc 4" w:uiPriority="39"/>
+    <w:lsdException w:name="toc 5" w:uiPriority="39"/>
+    <w:lsdException w:name="toc 6" w:uiPriority="39"/>
+    <w:lsdException w:name="toc 7" w:uiPriority="39"/>
+    <w:lsdException w:name="toc 8" w:uiPriority="39"/>
+    <w:lsdException w:name="toc 9" w:uiPriority="39"/>
+    <w:lsdException w:name="caption" w:uiPriority="35" w:qFormat="1"/>
+    <w:lsdException w:name="Title" w:semiHidden="0" w:uiPriority="10" w:unhideWhenUsed="0" w:qFormat="1"/>
+    <w:lsdException w:name="Default Paragraph Font" w:uiPriority="1"/>
+    <w:lsdException w:name="Subtitle" w:semiHidden="0" w:uiPriority="11" w:unhideWhenUsed="0" w:qFormat="1"/>
+    <w:lsdException w:name="Strong" w:semiHidden="0" w:uiPriority="22" w:unhideWhenUsed="0" w:qFormat="1"/>
+    <w:lsdException w:name="Emphasis" w:semiHidden="0" w:uiPriority="20" w:unhideWhenUsed="0" w:qFormat="1"/>
+    <w:lsdException w:name="Table Grid" w:semiHidden="0" w:uiPriority="59" w:unhideWhenUsed="0"/>
+    <w:lsdException w:name="Placeholder Text" w:unhideWhenUsed="0"/>
+    <w:lsdException w:name="No Spacing" w:semiHidden="0" w:uiPriority="1" w:unhideWhenUsed="0" w:qFormat="1"/>
+    <w:lsdException w:name="Light Shading" w:semiHidden="0" w:uiPriority="60" w:unhideWhenUsed="0"/>
+    <w:lsdException w:name="Light List" w:semiHidden="0" w:uiPriority="61" w:unhideWhenUsed="0"/>
+    <w:lsdException w:name="Light Grid" w:semiHidden="0" w:uiPriority="62" w:unhideWhenUsed="0"/>
+    <w:lsdException w:name="Medium Shading 1" w:semiHidden="0" w:uiPriority="63" w:unhideWhenUsed="0"/>
+    <w:lsdException w:name="Medium Shading 2" w:semiHidden="0" w:uiPriority="64" w:unhideWhenUsed="0"/>
+    <w:lsdException w:name="Medium List 1" w:semiHidden="0" w:uiPriority="65" w:unhideWhenUsed="0"/>
+    <w:lsdException w:name="Medium List 2" w:semiHidden="0" w:uiPriority="66" w:unhideWhenUsed="0"/>
+    <w:lsdException w:name="Medium Grid 1" w:semiHidden="0" w:uiPriority="67" w:unhideWhenUsed="0"/>
+    <w:lsdException w:name="Medium Grid 2" w:semiHidden="0" w:uiPriority="68" w:unhideWhenUsed="0"/>
+    <w:lsdException w:name="Medium Grid 3" w:semiHidden="0" w:uiPriority="69" w:unhideWhenUsed="0"/>
+    <w:lsdException w:name="Dark List" w:semiHidden="0" w:uiPriority="70" w:unhideWhenUsed="0"/>
+    <w:lsdException w:name="Colorful Shading" w:semiHidden="0" w:uiPriority="71" w:unhideWhenUsed="0"/>
+    <w:lsdException w:name="Colorful List" w:semiHidden="0" w:uiPriority="72" w:unhideWhenUsed="0"/>
+    <w:lsdException w:name="Colorful Grid" w:semiHidden="0" w:uiPriority="73" w:unhideWhenUsed="0"/>
+    <w:lsdException w:name="Light Shading Accent 1" w:semiHidden="0" w:uiPriority="60" w:unhideWhenUsed="0"/>
+    <w:lsdException w:name="Light List Accent 1" w:semiHidden="0" w:uiPriority="61" w:unhideWhenUsed="0"/>
+    <w:lsdException w:name="Light Grid Accent 1" w:semiHidden="0" w:uiPriority="62" w:unhideWhenUsed="0"/>
+    <w:lsdException w:name="Medium Shading 1 Accent 1" w:semiHidden="0" w:uiPriority="63" w:unhideWhenUsed="0"/>
+    <w:lsdException w:name="Medium Shading 2 Accent 1" w:semiHidden="0" w:uiPriority="64" w:unhideWhenUsed="0"/>
+    <w:lsdException w:name="Medium List 1 Accent 1" w:semiHidden="0" w:uiPriority="65" w:unhideWhenUsed="0"/>
+    <w:lsdException w:name="Revision" w:unhideWhenUsed="0"/>
+    <w:lsdException w:name="List Paragraph" w:semiHidden="0" w:uiPriority="34" w:unhideWhenUsed="0" w:qFormat="1"/>
+    <w:lsdException w:name="Quote" w:semiHidden="0" w:uiPriority="29" w:unhideWhenUsed="0" w:qFormat="1"/>
+    <w:lsdException w:name="Intense Quote" w:semiHidden="0" w:uiPriority="30" w:unhideWhenUsed="0" w:qFormat="1"/>
+    <w:lsdException w:name="Medium List 2 Accent 1" w:semiHidden="0" w:uiPriority="66" w:unhideWhenUsed="0"/>
+    <w:lsdException w:name="Medium Grid 1 Accent 1" w:semiHidden="0" w:uiPriority="67" w:unhideWhenUsed="0"/>
+    <w:lsdException w:name="Medium Grid 2 Accent 1" w:semiHidden="0" w:uiPriority="68" w:unhideWhenUsed="0"/>
+    <w:lsdException w:name="Medium Grid 3 Accent 1" w:semiHidden="0" w:uiPriority="69" w:unhideWhenUsed="0"/>
+    <w:lsdException w:name="Dark List Accent 1" w:semiHidden="0" w:uiPriority="70" w:unhideWhenUsed="0"/>
+    <w:lsdException w:name="Colorful Shading Accent 1" w:semiHidden="0" w:uiPriority="71" w:unhideWhenUsed="0"/>
+    <w:lsdException w:name="Colorful List Accent 1" w:semiHidden="0" w:uiPriority="72" w:unhideWhenUsed="0"/>
+    <w:lsdException w:name="Colorful Grid Accent 1" w:semiHidden="0" w:uiPriority="73" w:unhideWhenUsed="0"/>
+    <w:lsdException w:name="Light Shading Accent 2" w:semiHidden="0" w:uiPriority="60" w:unhideWhenUsed="0"/>
+    <w:lsdException w:name="Light List Accent 2" w:semiHidden="0" w:uiPriority="61" w:unhideWhenUsed="0"/>
+    <w:lsdException w:name="Light Grid Accent 2" w:semiHidden="0" w:uiPriority="62" w:unhideWhenUsed="0"/>
+    <w:lsdException w:name="Medium Shading 1 Accent 2" w:semiHidden="0" w:uiPriority="63" w:unhideWhenUsed="0"/>
+    <w:lsdException w:name="Medium Shading 2 Accent 2" w:semiHidden="0" w:uiPriority="64" w:unhideWhenUsed="0"/>
+    <w:lsdException w:name="Medium List 1 Accent 2" w:semiHidden="0" w:uiPriority="65" w:unhideWhenUsed="0"/>
+    <w:lsdException w:name="Medium List 2 Accent 2" w:semiHidden="0" w:uiPriority="66" w:unhideWhenUsed="0"/>
+    <w:lsdException w:name="Medium Grid 1 Accent 2" w:semiHidden="0" w:uiPriority="67" w:unhideWhenUsed="0"/>
+    <w:lsdException w:name="Medium Grid 2 Accent 2" w:semiHidden="0" w:uiPriority="68" w:unhideWhenUsed="0"/>
+    <w:lsdException w:name="Medium Grid 3 Accent 2" w:semiHidden="0" w:uiPriority="69" w:unhideWhenUsed="0"/>
+    <w:lsdException w:name="Dark List Accent 2" w:semiHidden="0" w:uiPriority="70" w:unhideWhenUsed="0"/>
+    <w:lsdException w:name="Colorful Shading Accent 2" w:semiHidden="0" w:uiPriority="71" w:unhideWhenUsed="0"/>
+    <w:lsdException w:name="Colorful List Accent 2" w:semiHidden="0" w:uiPriority="72" w:unhideWhenUsed="0"/>
+    <w:lsdException w:name="Colorful Grid Accent 2" w:semiHidden="0" w:uiPriority="73" w:unhideWhenUsed="0"/>
+    <w:lsdException w:name="Light Shading Accent 3" w:semiHidden="0" w:uiPriority="60" w:unhideWhenUsed="0"/>
+    <w:lsdException w:name="Light List Accent 3" w:semiHidden="0" w:uiPriority="61" w:unhideWhenUsed="0"/>
+    <w:lsdException w:name="Light Grid Accent 3" w:semiHidden="0" w:uiPriority="62" w:unhideWhenUsed="0"/>
+    <w:lsdException w:name="Medium Shading 1 Accent 3" w:semiHidden="0" w:uiPriority="63" w:unhideWhenUsed="0"/>
+    <w:lsdException w:name="Medium Shading 2 Accent 3" w:semiHidden="0" w:uiPriority="64" w:unhideWhenUsed="0"/>
+    <w:lsdException w:name="Medium List 1 Accent 3" w:semiHidden="0" w:uiPriority="65" w:unhideWhenUsed="0"/>
+    <w:lsdException w:name="Medium List 2 Accent 3" w:semiHidden="0" w:uiPriority="66" w:unhideWhenUsed="0"/>
+    <w:lsdException w:name="Medium Grid 1 Accent 3" w:semiHidden="0" w:uiPriority="67" w:unhideWhenUsed="0"/>
+    <w:lsdException w:name="Medium Grid 2 Accent 3" w:semiHidden="0" w:uiPriority="68" w:unhideWhenUsed="0"/>
+    <w:lsdException w:name="Medium Grid 3 Accent 3" w:semiHidden="0" w:uiPriority="69" w:unhideWhenUsed="0"/>
+    <w:lsdException w:name="Dark List Accent 3" w:semiHidden="0" w:uiPriority="70" w:unhideWhenUsed="0"/>
+    <w:lsdException w:name="Colorful Shading Accent 3" w:semiHidden="0" w:uiPriority="71" w:unhideWhenUsed="0"/>
+    <w:lsdException w:name="Colorful List Accent 3" w:semiHidden="0" w:uiPriority="72" w:unhideWhenUsed="0"/>
+    <w:lsdException w:name="Colorful Grid Accent 3" w:semiHidden="0" w:uiPriority="73" w:unhideWhenUsed="0"/>
+    <w:lsdException w:name="Light Shading Accent 4" w:semiHidden="0" w:uiPriority="60" w:unhideWhenUsed="0"/>
+    <w:lsdException w:name="Light List Accent 4" w:semiHidden="0" w:uiPriority="61" w:unhideWhenUsed="0"/>
+    <w:lsdException w:name="Light Grid Accent 4" w:semiHidden="0" w:uiPriority="62" w:unhideWhenUsed="0"/>
+    <w:lsdException w:name="Medium Shading 1 Accent 4" w:semiHidden="0" w:uiPriority="63" w:unhideWhenUsed="0"/>
+    <w:lsdException w:name="Medium Shading 2 Accent 4" w:semiHidden="0" w:uiPriority="64" w:unhideWhenUsed="0"/>
+    <w:lsdException w:name="Medium List 1 Accent 4" w:semiHidden="0" w:uiPriority="65" w:unhideWhenUsed="0"/>
+    <w:lsdException w:name="Medium List 2 Accent 4" w:semiHidden="0" w:uiPriority="66" w:unhideWhenUsed="0"/>
+    <w:lsdException w:name="Medium Grid 1 Accent 4" w:semiHidden="0" w:uiPriority="67" w:unhideWhenUsed="0"/>
+    <w:lsdException w:name="Medium Grid 2 Accent 4" w:semiHidden="0" w:uiPriority="68" w:unhideWhenUsed="0"/>
+    <w:lsdException w:name="Medium Grid 3 Accent 4" w:semiHidden="0" w:uiPriority="69" w:unhideWhenUsed="0"/>
+    <w:lsdException w:name="Dark List Accent 4" w:semiHidden="0" w:uiPriority="70" w:unhideWhenUsed="0"/>
+    <w:lsdException w:name="Colorful Shading Accent 4" w:semiHidden="0" w:uiPriority="71" w:unhideWhenUsed="0"/>
+    <w:lsdException w:name="Colorful List Accent 4" w:semiHidden="0" w:uiPriority="72" w:unhideWhenUsed="0"/>
+    <w:lsdException w:name="Colorful Grid Accent 4" w:semiHidden="0" w:uiPriority="73" w:unhideWhenUsed="0"/>
+    <w:lsdException w:name="Light Shading Accent 5" w:semiHidden="0" w:uiPriority="60" w:unhideWhenUsed="0"/>
+    <w:lsdException w:name="Light List Accent 5" w:semiHidden="0" w:uiPriority="61" w:unhideWhenUsed="0"/>
+    <w:lsdException w:name="Light Grid Accent 5" w:semiHidden="0" w:uiPriority="62" w:unhideWhenUsed="0"/>
+    <w:lsdException w:name="Medium Shading 1 Accent 5" w:semiHidden="0" w:uiPriority="63" w:unhideWhenUsed="0"/>
+    <w:lsdException w:name="Medium Shading 2 Accent 5" w:semiHidden="0" w:uiPriority="64" w:unhideWhenUsed="0"/>
+    <w:lsdException w:name="Medium List 1 Accent 5" w:semiHidden="0" w:uiPriority="65" w:unhideWhenUsed="0"/>
+    <w:lsdException w:name="Medium List 2 Accent 5" w:semiHidden="0" w:uiPriority="66" w:unhideWhenUsed="0"/>
+    <w:lsdException w:name="Medium Grid 1 Accent 5" w:semiHidden="0" w:uiPriority="67" w:unhideWhenUsed="0"/>
+    <w:lsdException w:name="Medium Grid 2 Accent 5" w:semiHidden="0" w:uiPriority="68" w:unhideWhenUsed="0"/>
+    <w:lsdException w:name="Medium Grid 3 Accent 5" w:semiHidden="0" w:uiPriority="69" w:unhideWhenUsed="0"/>
+    <w:lsdException w:name="Dark List Accent 5" w:semiHidden="0" w:uiPriority="70" w:unhideWhenUsed="0"/>
+    <w:lsdException w:name="Colorful Shading Accent 5" w:semiHidden="0" w:uiPriority="71" w:unhideWhenUsed="0"/>
+    <w:lsdException w:name="Colorful List Accent 5" w:semiHidden="0" w:uiPriority="72" w:unhideWhenUsed="0"/>
+    <w:lsdException w:name="Colorful Grid Accent 5" w:semiHidden="0" w:uiPriority="73" w:unhideWhenUsed="0"/>
+    <w:lsdException w:name="Light Shading Accent 6" w:semiHidden="0" w:uiPriority="60" w:unhideWhenUsed="0"/>
+    <w:lsdException w:name="Light List Accent 6" w:semiHidden="0" w:uiPriority="61" w:unhideWhenUsed="0"/>
+    <w:lsdException w:name="Light Grid Accent 6" w:semiHidden="0" w:uiPriority="62" w:unhideWhenUsed="0"/>
+    <w:lsdException w:name="Medium Shading 1 Accent 6" w:semiHidden="0" w:uiPriority="63" w:unhideWhenUsed="0"/>
+    <w:lsdException w:name="Medium Shading 2 Accent 6" w:semiHidden="0" w:uiPriority="64" w:unhideWhenUsed="0"/>
+    <w:lsdException w:name="Medium List 1 Accent 6" w:semiHidden="0" w:uiPriority="65" w:unhideWhenUsed="0"/>
+    <w:lsdException w:name="Medium List 2 Accent 6" w:semiHidden="0" w:uiPriority="66" w:unhideWhenUsed="0"/>
+    <w:lsdException w:name="Medium Grid 1 Accent 6" w:semiHidden="0" w:uiPriority="67" w:unhideWhenUsed="0"/>
+    <w:lsdException w:name="Medium Grid 2 Accent 6" w:semiHidden="0" w:uiPriority="68" w:unhideWhenUsed="0"/>
+    <w:lsdException w:name="Medium Grid 3 Accent 6" w:semiHidden="0" w:uiPriority="69" w:unhideWhenUsed="0"/>
+    <w:lsdException w:name="Dark List Accent 6" w:semiHidden="0" w:uiPriority="70" w:unhideWhenUsed="0"/>
+    <w:lsdException w:name="Colorful Shading Accent 6" w:semiHidden="0" w:uiPriority="71" w:unhideWhenUsed="0"/>
+    <w:lsdException w:name="Colorful List Accent 6" w:semiHidden="0" w:uiPriority="72" w:unhideWhenUsed="0"/>
+    <w:lsdException w:name="Colorful Grid Accent 6" w:semiHidden="0" w:uiPriority="73" w:unhideWhenUsed="0"/>
+    <w:lsdException w:name="Subtle Emphasis" w:semiHidden="0" w:uiPriority="19" w:unhideWhenUsed="0" w:qFormat="1"/>
+    <w:lsdException w:name="Intense Emphasis" w:semiHidden="0" w:uiPriority="21" w:unhideWhenUsed="0" w:qFormat="1"/>
+    <w:lsdException w:name="Subtle Reference" w:semiHidden="0" w:uiPriority="31" w:unhideWhenUsed="0" w:qFormat="1"/>
+    <w:lsdException w:name="Intense Reference" w:semiHidden="0" w:uiPriority="32" w:unhideWhenUsed="0" w:qFormat="1"/>
+    <w:lsdException w:name="Book Title" w:semiHidden="0" w:uiPriority="33" w:unhideWhenUsed="0" w:qFormat="1"/>
+    <w:lsdException w:name="Bibliography" w:uiPriority="37"/>
+    <w:lsdException w:name="TOC Heading" w:uiPriority="39" w:qFormat="1"/>
+  </w:latentStyles>
+  <w:style w:type="paragraph" w:default="1" w:styleId="Normal">
+    <w:name w:val="Normal"/>
+    <w:qFormat/>
+  </w:style>
+  <w:style w:type="character" w:default="1" w:styleId="DefaultParagraphFont">
+    <w:name w:val="Default Paragraph Font"/>
+    <w:uiPriority w:val="1"/>
+    <w:semiHidden/>
+    <w:unhideWhenUsed/>
+  </w:style>
+  <w:style w:type="table" w:default="1" w:styleId="TableNormal">
+    <w:name w:val="Normal Table"/>
+    <w:uiPriority w:val="99"/>
+    <w:semiHidden/>
+    <w:unhideWhenUsed/>
+    <w:qFormat/>
+    <w:tblPr>
+      <w:tblInd w:w="0" w:type="dxa"/>
+      <w:tblCellMar>
+        <w:top w:w="0" w:type="dxa"/>
+        <w:left w:w="108" w:type="dxa"/>
+        <w:bottom w:w="0" w:type="dxa"/>
+        <w:right w:w="108" w:type="dxa"/>
+      </w:tblCellMar>
+    </w:tblPr>
+  </w:style>
+  <w:style w:type="numbering" w:default="1" w:styleId="NoList">
+    <w:name w:val="No List"/>
+    <w:uiPriority w:val="99"/>
+    <w:semiHidden/>
+    <w:unhideWhenUsed/>
+  </w:style>
+  <w:style w:type="paragraph" w:customStyle="1" w:styleId="F395E931C999488B8E6B905093035925">
+    <w:name w:val="F395E931C999488B8E6B905093035925"/>
+    <w:rsid w:val="000C33FF"/>
+  </w:style>
+</w:styles>
+</file>
+
+<file path=word/glossary/webSettings.xml><?xml version="1.0" encoding="utf-8"?>
+<w:webSettings xmlns:r="http://schemas.openxmlformats.org/officeDocument/2006/relationships" xmlns:w="http://schemas.openxmlformats.org/wordprocessingml/2006/main">
+  <w:optimizeForBrowser/>
+</w:webSettings>
 </file>
 
 <file path=word/theme/theme1.xml><?xml version="1.0" encoding="utf-8"?>
@@ -7433,7 +9041,7 @@
 </file>
 
 <file path=customXml/itemProps1.xml><?xml version="1.0" encoding="utf-8"?>
-<ds:datastoreItem xmlns:ds="http://schemas.openxmlformats.org/officeDocument/2006/customXml" ds:itemID="{38715196-C74A-488E-9E6A-6992A09E49F9}">
+<ds:datastoreItem xmlns:ds="http://schemas.openxmlformats.org/officeDocument/2006/customXml" ds:itemID="{7B9AB5B0-CDA9-4710-BA2A-5B8B020F5A95}">
   <ds:schemaRefs>
     <ds:schemaRef ds:uri="http://schemas.openxmlformats.org/officeDocument/2006/bibliography"/>
   </ds:schemaRefs>

</xml_diff>

<commit_message>
Added instructions for pulling from github
</commit_message>
<xml_diff>
--- a/doc/Manual.docx
+++ b/doc/Manual.docx
@@ -67,7 +67,7 @@
           <w:r>
             <w:fldChar w:fldCharType="separate"/>
           </w:r>
-          <w:hyperlink w:anchor="_Toc220318128" w:history="1">
+          <w:hyperlink w:anchor="_Toc225056735" w:history="1">
             <w:r>
               <w:rPr>
                 <w:rStyle w:val="Hyperlink"/>
@@ -94,7 +94,7 @@
                 <w:noProof/>
                 <w:webHidden/>
               </w:rPr>
-              <w:instrText xml:space="preserve"> PAGEREF _Toc220318128 \h </w:instrText>
+              <w:instrText xml:space="preserve"> PAGEREF _Toc225056735 \h </w:instrText>
             </w:r>
             <w:r>
               <w:rPr>
@@ -136,7 +136,7 @@
               <w:noProof/>
             </w:rPr>
           </w:pPr>
-          <w:hyperlink w:anchor="_Toc220318129" w:history="1">
+          <w:hyperlink w:anchor="_Toc225056736" w:history="1">
             <w:r>
               <w:rPr>
                 <w:rStyle w:val="Hyperlink"/>
@@ -163,7 +163,7 @@
                 <w:noProof/>
                 <w:webHidden/>
               </w:rPr>
-              <w:instrText xml:space="preserve"> PAGEREF _Toc220318129 \h </w:instrText>
+              <w:instrText xml:space="preserve"> PAGEREF _Toc225056736 \h </w:instrText>
             </w:r>
             <w:r>
               <w:rPr>
@@ -205,7 +205,7 @@
               <w:noProof/>
             </w:rPr>
           </w:pPr>
-          <w:hyperlink w:anchor="_Toc220318130" w:history="1">
+          <w:hyperlink w:anchor="_Toc225056737" w:history="1">
             <w:r>
               <w:rPr>
                 <w:rStyle w:val="Hyperlink"/>
@@ -232,7 +232,7 @@
                 <w:noProof/>
                 <w:webHidden/>
               </w:rPr>
-              <w:instrText xml:space="preserve"> PAGEREF _Toc220318130 \h </w:instrText>
+              <w:instrText xml:space="preserve"> PAGEREF _Toc225056737 \h </w:instrText>
             </w:r>
             <w:r>
               <w:rPr>
@@ -274,13 +274,13 @@
               <w:noProof/>
             </w:rPr>
           </w:pPr>
-          <w:hyperlink w:anchor="_Toc220318131" w:history="1">
+          <w:hyperlink w:anchor="_Toc225056738" w:history="1">
             <w:r>
               <w:rPr>
                 <w:rStyle w:val="Hyperlink"/>
                 <w:noProof/>
               </w:rPr>
-              <w:t>Create the Database Schema</w:t>
+              <w:t>Get the Code</w:t>
             </w:r>
             <w:r>
               <w:rPr>
@@ -301,7 +301,7 @@
                 <w:noProof/>
                 <w:webHidden/>
               </w:rPr>
-              <w:instrText xml:space="preserve"> PAGEREF _Toc220318131 \h </w:instrText>
+              <w:instrText xml:space="preserve"> PAGEREF _Toc225056738 \h </w:instrText>
             </w:r>
             <w:r>
               <w:rPr>
@@ -343,13 +343,13 @@
               <w:noProof/>
             </w:rPr>
           </w:pPr>
-          <w:hyperlink w:anchor="_Toc220318132" w:history="1">
+          <w:hyperlink w:anchor="_Toc225056739" w:history="1">
             <w:r>
               <w:rPr>
                 <w:rStyle w:val="Hyperlink"/>
                 <w:noProof/>
               </w:rPr>
-              <w:t>Update database.yml</w:t>
+              <w:t>Create the Database Schema</w:t>
             </w:r>
             <w:r>
               <w:rPr>
@@ -370,7 +370,7 @@
                 <w:noProof/>
                 <w:webHidden/>
               </w:rPr>
-              <w:instrText xml:space="preserve"> PAGEREF _Toc220318132 \h </w:instrText>
+              <w:instrText xml:space="preserve"> PAGEREF _Toc225056739 \h </w:instrText>
             </w:r>
             <w:r>
               <w:rPr>
@@ -412,13 +412,13 @@
               <w:noProof/>
             </w:rPr>
           </w:pPr>
-          <w:hyperlink w:anchor="_Toc220318133" w:history="1">
+          <w:hyperlink w:anchor="_Toc225056740" w:history="1">
             <w:r>
               <w:rPr>
                 <w:rStyle w:val="Hyperlink"/>
                 <w:noProof/>
               </w:rPr>
-              <w:t>Update environment.rb</w:t>
+              <w:t>Update database.yml</w:t>
             </w:r>
             <w:r>
               <w:rPr>
@@ -439,7 +439,7 @@
                 <w:noProof/>
                 <w:webHidden/>
               </w:rPr>
-              <w:instrText xml:space="preserve"> PAGEREF _Toc220318133 \h </w:instrText>
+              <w:instrText xml:space="preserve"> PAGEREF _Toc225056740 \h </w:instrText>
             </w:r>
             <w:r>
               <w:rPr>
@@ -481,13 +481,13 @@
               <w:noProof/>
             </w:rPr>
           </w:pPr>
-          <w:hyperlink w:anchor="_Toc220318134" w:history="1">
+          <w:hyperlink w:anchor="_Toc225056741" w:history="1">
             <w:r>
               <w:rPr>
                 <w:rStyle w:val="Hyperlink"/>
                 <w:noProof/>
               </w:rPr>
-              <w:t>Installing  ruby-debug</w:t>
+              <w:t>Update environment.rb</w:t>
             </w:r>
             <w:r>
               <w:rPr>
@@ -508,7 +508,7 @@
                 <w:noProof/>
                 <w:webHidden/>
               </w:rPr>
-              <w:instrText xml:space="preserve"> PAGEREF _Toc220318134 \h </w:instrText>
+              <w:instrText xml:space="preserve"> PAGEREF _Toc225056741 \h </w:instrText>
             </w:r>
             <w:r>
               <w:rPr>
@@ -550,12 +550,81 @@
               <w:noProof/>
             </w:rPr>
           </w:pPr>
-          <w:hyperlink w:anchor="_Toc220318135" w:history="1">
+          <w:hyperlink w:anchor="_Toc225056742" w:history="1">
             <w:r>
               <w:rPr>
                 <w:rStyle w:val="Hyperlink"/>
                 <w:noProof/>
               </w:rPr>
+              <w:t>Installing  ruby-debug</w:t>
+            </w:r>
+            <w:r>
+              <w:rPr>
+                <w:noProof/>
+                <w:webHidden/>
+              </w:rPr>
+              <w:tab/>
+            </w:r>
+            <w:r>
+              <w:rPr>
+                <w:noProof/>
+                <w:webHidden/>
+              </w:rPr>
+              <w:fldChar w:fldCharType="begin"/>
+            </w:r>
+            <w:r>
+              <w:rPr>
+                <w:noProof/>
+                <w:webHidden/>
+              </w:rPr>
+              <w:instrText xml:space="preserve"> PAGEREF _Toc225056742 \h </w:instrText>
+            </w:r>
+            <w:r>
+              <w:rPr>
+                <w:noProof/>
+                <w:webHidden/>
+              </w:rPr>
+            </w:r>
+            <w:r>
+              <w:rPr>
+                <w:noProof/>
+                <w:webHidden/>
+              </w:rPr>
+              <w:fldChar w:fldCharType="separate"/>
+            </w:r>
+            <w:r>
+              <w:rPr>
+                <w:noProof/>
+                <w:webHidden/>
+              </w:rPr>
+              <w:t>5</w:t>
+            </w:r>
+            <w:r>
+              <w:rPr>
+                <w:noProof/>
+                <w:webHidden/>
+              </w:rPr>
+              <w:fldChar w:fldCharType="end"/>
+            </w:r>
+          </w:hyperlink>
+        </w:p>
+        <w:p>
+          <w:pPr>
+            <w:pStyle w:val="TOC2"/>
+            <w:tabs>
+              <w:tab w:val="right" w:leader="dot" w:pos="9350"/>
+            </w:tabs>
+            <w:rPr>
+              <w:rFonts w:eastAsiaTheme="minorEastAsia"/>
+              <w:noProof/>
+            </w:rPr>
+          </w:pPr>
+          <w:hyperlink w:anchor="_Toc225056743" w:history="1">
+            <w:r>
+              <w:rPr>
+                <w:rStyle w:val="Hyperlink"/>
+                <w:noProof/>
+              </w:rPr>
               <w:t>Native Code Gems</w:t>
             </w:r>
             <w:r>
@@ -577,7 +646,7 @@
                 <w:noProof/>
                 <w:webHidden/>
               </w:rPr>
-              <w:instrText xml:space="preserve"> PAGEREF _Toc220318135 \h </w:instrText>
+              <w:instrText xml:space="preserve"> PAGEREF _Toc225056743 \h </w:instrText>
             </w:r>
             <w:r>
               <w:rPr>
@@ -619,7 +688,7 @@
               <w:noProof/>
             </w:rPr>
           </w:pPr>
-          <w:hyperlink w:anchor="_Toc220318136" w:history="1">
+          <w:hyperlink w:anchor="_Toc225056744" w:history="1">
             <w:r>
               <w:rPr>
                 <w:rStyle w:val="Hyperlink"/>
@@ -646,7 +715,7 @@
                 <w:noProof/>
                 <w:webHidden/>
               </w:rPr>
-              <w:instrText xml:space="preserve"> PAGEREF _Toc220318136 \h </w:instrText>
+              <w:instrText xml:space="preserve"> PAGEREF _Toc225056744 \h </w:instrText>
             </w:r>
             <w:r>
               <w:rPr>
@@ -688,7 +757,7 @@
               <w:noProof/>
             </w:rPr>
           </w:pPr>
-          <w:hyperlink w:anchor="_Toc220318137" w:history="1">
+          <w:hyperlink w:anchor="_Toc225056745" w:history="1">
             <w:r>
               <w:rPr>
                 <w:rStyle w:val="Hyperlink"/>
@@ -715,7 +784,7 @@
                 <w:noProof/>
                 <w:webHidden/>
               </w:rPr>
-              <w:instrText xml:space="preserve"> PAGEREF _Toc220318137 \h </w:instrText>
+              <w:instrText xml:space="preserve"> PAGEREF _Toc225056745 \h </w:instrText>
             </w:r>
             <w:r>
               <w:rPr>
@@ -757,7 +826,7 @@
               <w:noProof/>
             </w:rPr>
           </w:pPr>
-          <w:hyperlink w:anchor="_Toc220318138" w:history="1">
+          <w:hyperlink w:anchor="_Toc225056746" w:history="1">
             <w:r>
               <w:rPr>
                 <w:rStyle w:val="Hyperlink"/>
@@ -784,7 +853,7 @@
                 <w:noProof/>
                 <w:webHidden/>
               </w:rPr>
-              <w:instrText xml:space="preserve"> PAGEREF _Toc220318138 \h </w:instrText>
+              <w:instrText xml:space="preserve"> PAGEREF _Toc225056746 \h </w:instrText>
             </w:r>
             <w:r>
               <w:rPr>
@@ -826,7 +895,7 @@
               <w:noProof/>
             </w:rPr>
           </w:pPr>
-          <w:hyperlink w:anchor="_Toc220318139" w:history="1">
+          <w:hyperlink w:anchor="_Toc225056747" w:history="1">
             <w:r>
               <w:rPr>
                 <w:rStyle w:val="Hyperlink"/>
@@ -853,7 +922,7 @@
                 <w:noProof/>
                 <w:webHidden/>
               </w:rPr>
-              <w:instrText xml:space="preserve"> PAGEREF _Toc220318139 \h </w:instrText>
+              <w:instrText xml:space="preserve"> PAGEREF _Toc225056747 \h </w:instrText>
             </w:r>
             <w:r>
               <w:rPr>
@@ -895,7 +964,7 @@
               <w:noProof/>
             </w:rPr>
           </w:pPr>
-          <w:hyperlink w:anchor="_Toc220318140" w:history="1">
+          <w:hyperlink w:anchor="_Toc225056748" w:history="1">
             <w:r>
               <w:rPr>
                 <w:rStyle w:val="Hyperlink"/>
@@ -922,7 +991,7 @@
                 <w:noProof/>
                 <w:webHidden/>
               </w:rPr>
-              <w:instrText xml:space="preserve"> PAGEREF _Toc220318140 \h </w:instrText>
+              <w:instrText xml:space="preserve"> PAGEREF _Toc225056748 \h </w:instrText>
             </w:r>
             <w:r>
               <w:rPr>
@@ -964,7 +1033,7 @@
               <w:noProof/>
             </w:rPr>
           </w:pPr>
-          <w:hyperlink w:anchor="_Toc220318141" w:history="1">
+          <w:hyperlink w:anchor="_Toc225056749" w:history="1">
             <w:r>
               <w:rPr>
                 <w:rStyle w:val="Hyperlink"/>
@@ -991,7 +1060,7 @@
                 <w:noProof/>
                 <w:webHidden/>
               </w:rPr>
-              <w:instrText xml:space="preserve"> PAGEREF _Toc220318141 \h </w:instrText>
+              <w:instrText xml:space="preserve"> PAGEREF _Toc225056749 \h </w:instrText>
             </w:r>
             <w:r>
               <w:rPr>
@@ -1011,7 +1080,7 @@
                 <w:noProof/>
                 <w:webHidden/>
               </w:rPr>
-              <w:t>6</w:t>
+              <w:t>7</w:t>
             </w:r>
             <w:r>
               <w:rPr>
@@ -1033,7 +1102,7 @@
               <w:noProof/>
             </w:rPr>
           </w:pPr>
-          <w:hyperlink w:anchor="_Toc220318142" w:history="1">
+          <w:hyperlink w:anchor="_Toc225056750" w:history="1">
             <w:r>
               <w:rPr>
                 <w:rStyle w:val="Hyperlink"/>
@@ -1060,7 +1129,7 @@
                 <w:noProof/>
                 <w:webHidden/>
               </w:rPr>
-              <w:instrText xml:space="preserve"> PAGEREF _Toc220318142 \h </w:instrText>
+              <w:instrText xml:space="preserve"> PAGEREF _Toc225056750 \h </w:instrText>
             </w:r>
             <w:r>
               <w:rPr>
@@ -1102,7 +1171,7 @@
               <w:noProof/>
             </w:rPr>
           </w:pPr>
-          <w:hyperlink w:anchor="_Toc220318143" w:history="1">
+          <w:hyperlink w:anchor="_Toc225056751" w:history="1">
             <w:r>
               <w:rPr>
                 <w:rStyle w:val="Hyperlink"/>
@@ -1129,7 +1198,7 @@
                 <w:noProof/>
                 <w:webHidden/>
               </w:rPr>
-              <w:instrText xml:space="preserve"> PAGEREF _Toc220318143 \h </w:instrText>
+              <w:instrText xml:space="preserve"> PAGEREF _Toc225056751 \h </w:instrText>
             </w:r>
             <w:r>
               <w:rPr>
@@ -1171,7 +1240,7 @@
               <w:noProof/>
             </w:rPr>
           </w:pPr>
-          <w:hyperlink w:anchor="_Toc220318144" w:history="1">
+          <w:hyperlink w:anchor="_Toc225056752" w:history="1">
             <w:r>
               <w:rPr>
                 <w:rStyle w:val="Hyperlink"/>
@@ -1198,7 +1267,7 @@
                 <w:noProof/>
                 <w:webHidden/>
               </w:rPr>
-              <w:instrText xml:space="preserve"> PAGEREF _Toc220318144 \h </w:instrText>
+              <w:instrText xml:space="preserve"> PAGEREF _Toc225056752 \h </w:instrText>
             </w:r>
             <w:r>
               <w:rPr>
@@ -1240,7 +1309,7 @@
               <w:noProof/>
             </w:rPr>
           </w:pPr>
-          <w:hyperlink w:anchor="_Toc220318145" w:history="1">
+          <w:hyperlink w:anchor="_Toc225056753" w:history="1">
             <w:r>
               <w:rPr>
                 <w:rStyle w:val="Hyperlink"/>
@@ -1267,7 +1336,7 @@
                 <w:noProof/>
                 <w:webHidden/>
               </w:rPr>
-              <w:instrText xml:space="preserve"> PAGEREF _Toc220318145 \h </w:instrText>
+              <w:instrText xml:space="preserve"> PAGEREF _Toc225056753 \h </w:instrText>
             </w:r>
             <w:r>
               <w:rPr>
@@ -1309,7 +1378,7 @@
               <w:noProof/>
             </w:rPr>
           </w:pPr>
-          <w:hyperlink w:anchor="_Toc220318146" w:history="1">
+          <w:hyperlink w:anchor="_Toc225056754" w:history="1">
             <w:r>
               <w:rPr>
                 <w:rStyle w:val="Hyperlink"/>
@@ -1336,7 +1405,7 @@
                 <w:noProof/>
                 <w:webHidden/>
               </w:rPr>
-              <w:instrText xml:space="preserve"> PAGEREF _Toc220318146 \h </w:instrText>
+              <w:instrText xml:space="preserve"> PAGEREF _Toc225056754 \h </w:instrText>
             </w:r>
             <w:r>
               <w:rPr>
@@ -1378,7 +1447,7 @@
               <w:noProof/>
             </w:rPr>
           </w:pPr>
-          <w:hyperlink w:anchor="_Toc220318147" w:history="1">
+          <w:hyperlink w:anchor="_Toc225056755" w:history="1">
             <w:r>
               <w:rPr>
                 <w:rStyle w:val="Hyperlink"/>
@@ -1405,7 +1474,7 @@
                 <w:noProof/>
                 <w:webHidden/>
               </w:rPr>
-              <w:instrText xml:space="preserve"> PAGEREF _Toc220318147 \h </w:instrText>
+              <w:instrText xml:space="preserve"> PAGEREF _Toc225056755 \h </w:instrText>
             </w:r>
             <w:r>
               <w:rPr>
@@ -1447,7 +1516,7 @@
               <w:noProof/>
             </w:rPr>
           </w:pPr>
-          <w:hyperlink w:anchor="_Toc220318148" w:history="1">
+          <w:hyperlink w:anchor="_Toc225056756" w:history="1">
             <w:r>
               <w:rPr>
                 <w:rStyle w:val="Hyperlink"/>
@@ -1474,7 +1543,7 @@
                 <w:noProof/>
                 <w:webHidden/>
               </w:rPr>
-              <w:instrText xml:space="preserve"> PAGEREF _Toc220318148 \h </w:instrText>
+              <w:instrText xml:space="preserve"> PAGEREF _Toc225056756 \h </w:instrText>
             </w:r>
             <w:r>
               <w:rPr>
@@ -1516,7 +1585,7 @@
               <w:noProof/>
             </w:rPr>
           </w:pPr>
-          <w:hyperlink w:anchor="_Toc220318149" w:history="1">
+          <w:hyperlink w:anchor="_Toc225056757" w:history="1">
             <w:r>
               <w:rPr>
                 <w:rStyle w:val="Hyperlink"/>
@@ -1543,7 +1612,7 @@
                 <w:noProof/>
                 <w:webHidden/>
               </w:rPr>
-              <w:instrText xml:space="preserve"> PAGEREF _Toc220318149 \h </w:instrText>
+              <w:instrText xml:space="preserve"> PAGEREF _Toc225056757 \h </w:instrText>
             </w:r>
             <w:r>
               <w:rPr>
@@ -1585,7 +1654,7 @@
               <w:noProof/>
             </w:rPr>
           </w:pPr>
-          <w:hyperlink w:anchor="_Toc220318150" w:history="1">
+          <w:hyperlink w:anchor="_Toc225056758" w:history="1">
             <w:r>
               <w:rPr>
                 <w:rStyle w:val="Hyperlink"/>
@@ -1612,7 +1681,7 @@
                 <w:noProof/>
                 <w:webHidden/>
               </w:rPr>
-              <w:instrText xml:space="preserve"> PAGEREF _Toc220318150 \h </w:instrText>
+              <w:instrText xml:space="preserve"> PAGEREF _Toc225056758 \h </w:instrText>
             </w:r>
             <w:r>
               <w:rPr>
@@ -1654,7 +1723,7 @@
               <w:noProof/>
             </w:rPr>
           </w:pPr>
-          <w:hyperlink w:anchor="_Toc220318151" w:history="1">
+          <w:hyperlink w:anchor="_Toc225056759" w:history="1">
             <w:r>
               <w:rPr>
                 <w:rStyle w:val="Hyperlink"/>
@@ -1681,7 +1750,7 @@
                 <w:noProof/>
                 <w:webHidden/>
               </w:rPr>
-              <w:instrText xml:space="preserve"> PAGEREF _Toc220318151 \h </w:instrText>
+              <w:instrText xml:space="preserve"> PAGEREF _Toc225056759 \h </w:instrText>
             </w:r>
             <w:r>
               <w:rPr>
@@ -1723,7 +1792,7 @@
               <w:noProof/>
             </w:rPr>
           </w:pPr>
-          <w:hyperlink w:anchor="_Toc220318152" w:history="1">
+          <w:hyperlink w:anchor="_Toc225056760" w:history="1">
             <w:r>
               <w:rPr>
                 <w:rStyle w:val="Hyperlink"/>
@@ -1750,7 +1819,7 @@
                 <w:noProof/>
                 <w:webHidden/>
               </w:rPr>
-              <w:instrText xml:space="preserve"> PAGEREF _Toc220318152 \h </w:instrText>
+              <w:instrText xml:space="preserve"> PAGEREF _Toc225056760 \h </w:instrText>
             </w:r>
             <w:r>
               <w:rPr>
@@ -1792,7 +1861,7 @@
               <w:noProof/>
             </w:rPr>
           </w:pPr>
-          <w:hyperlink w:anchor="_Toc220318153" w:history="1">
+          <w:hyperlink w:anchor="_Toc225056761" w:history="1">
             <w:r>
               <w:rPr>
                 <w:rStyle w:val="Hyperlink"/>
@@ -1819,7 +1888,7 @@
                 <w:noProof/>
                 <w:webHidden/>
               </w:rPr>
-              <w:instrText xml:space="preserve"> PAGEREF _Toc220318153 \h </w:instrText>
+              <w:instrText xml:space="preserve"> PAGEREF _Toc225056761 \h </w:instrText>
             </w:r>
             <w:r>
               <w:rPr>
@@ -1861,7 +1930,7 @@
               <w:noProof/>
             </w:rPr>
           </w:pPr>
-          <w:hyperlink w:anchor="_Toc220318154" w:history="1">
+          <w:hyperlink w:anchor="_Toc225056762" w:history="1">
             <w:r>
               <w:rPr>
                 <w:rStyle w:val="Hyperlink"/>
@@ -1888,7 +1957,7 @@
                 <w:noProof/>
                 <w:webHidden/>
               </w:rPr>
-              <w:instrText xml:space="preserve"> PAGEREF _Toc220318154 \h </w:instrText>
+              <w:instrText xml:space="preserve"> PAGEREF _Toc225056762 \h </w:instrText>
             </w:r>
             <w:r>
               <w:rPr>
@@ -1930,7 +1999,7 @@
               <w:noProof/>
             </w:rPr>
           </w:pPr>
-          <w:hyperlink w:anchor="_Toc220318155" w:history="1">
+          <w:hyperlink w:anchor="_Toc225056763" w:history="1">
             <w:r>
               <w:rPr>
                 <w:rStyle w:val="Hyperlink"/>
@@ -1957,7 +2026,7 @@
                 <w:noProof/>
                 <w:webHidden/>
               </w:rPr>
-              <w:instrText xml:space="preserve"> PAGEREF _Toc220318155 \h </w:instrText>
+              <w:instrText xml:space="preserve"> PAGEREF _Toc225056763 \h </w:instrText>
             </w:r>
             <w:r>
               <w:rPr>
@@ -1999,7 +2068,7 @@
               <w:noProof/>
             </w:rPr>
           </w:pPr>
-          <w:hyperlink w:anchor="_Toc220318156" w:history="1">
+          <w:hyperlink w:anchor="_Toc225056764" w:history="1">
             <w:r>
               <w:rPr>
                 <w:rStyle w:val="Hyperlink"/>
@@ -2026,7 +2095,7 @@
                 <w:noProof/>
                 <w:webHidden/>
               </w:rPr>
-              <w:instrText xml:space="preserve"> PAGEREF _Toc220318156 \h </w:instrText>
+              <w:instrText xml:space="preserve"> PAGEREF _Toc225056764 \h </w:instrText>
             </w:r>
             <w:r>
               <w:rPr>
@@ -2046,7 +2115,7 @@
                 <w:noProof/>
                 <w:webHidden/>
               </w:rPr>
-              <w:t>10</w:t>
+              <w:t>11</w:t>
             </w:r>
             <w:r>
               <w:rPr>
@@ -2068,7 +2137,7 @@
               <w:noProof/>
             </w:rPr>
           </w:pPr>
-          <w:hyperlink w:anchor="_Toc220318157" w:history="1">
+          <w:hyperlink w:anchor="_Toc225056765" w:history="1">
             <w:r>
               <w:rPr>
                 <w:rStyle w:val="Hyperlink"/>
@@ -2095,7 +2164,7 @@
                 <w:noProof/>
                 <w:webHidden/>
               </w:rPr>
-              <w:instrText xml:space="preserve"> PAGEREF _Toc220318157 \h </w:instrText>
+              <w:instrText xml:space="preserve"> PAGEREF _Toc225056765 \h </w:instrText>
             </w:r>
             <w:r>
               <w:rPr>
@@ -2115,7 +2184,7 @@
                 <w:noProof/>
                 <w:webHidden/>
               </w:rPr>
-              <w:t>10</w:t>
+              <w:t>11</w:t>
             </w:r>
             <w:r>
               <w:rPr>
@@ -2137,7 +2206,7 @@
               <w:noProof/>
             </w:rPr>
           </w:pPr>
-          <w:hyperlink w:anchor="_Toc220318158" w:history="1">
+          <w:hyperlink w:anchor="_Toc225056766" w:history="1">
             <w:r>
               <w:rPr>
                 <w:rStyle w:val="Hyperlink"/>
@@ -2164,7 +2233,7 @@
                 <w:noProof/>
                 <w:webHidden/>
               </w:rPr>
-              <w:instrText xml:space="preserve"> PAGEREF _Toc220318158 \h </w:instrText>
+              <w:instrText xml:space="preserve"> PAGEREF _Toc225056766 \h </w:instrText>
             </w:r>
             <w:r>
               <w:rPr>
@@ -2206,7 +2275,7 @@
               <w:noProof/>
             </w:rPr>
           </w:pPr>
-          <w:hyperlink w:anchor="_Toc220318159" w:history="1">
+          <w:hyperlink w:anchor="_Toc225056767" w:history="1">
             <w:r>
               <w:rPr>
                 <w:rStyle w:val="Hyperlink"/>
@@ -2233,7 +2302,7 @@
                 <w:noProof/>
                 <w:webHidden/>
               </w:rPr>
-              <w:instrText xml:space="preserve"> PAGEREF _Toc220318159 \h </w:instrText>
+              <w:instrText xml:space="preserve"> PAGEREF _Toc225056767 \h </w:instrText>
             </w:r>
             <w:r>
               <w:rPr>
@@ -2275,7 +2344,7 @@
               <w:noProof/>
             </w:rPr>
           </w:pPr>
-          <w:hyperlink w:anchor="_Toc220318160" w:history="1">
+          <w:hyperlink w:anchor="_Toc225056768" w:history="1">
             <w:r>
               <w:rPr>
                 <w:rStyle w:val="Hyperlink"/>
@@ -2302,7 +2371,7 @@
                 <w:noProof/>
                 <w:webHidden/>
               </w:rPr>
-              <w:instrText xml:space="preserve"> PAGEREF _Toc220318160 \h </w:instrText>
+              <w:instrText xml:space="preserve"> PAGEREF _Toc225056768 \h </w:instrText>
             </w:r>
             <w:r>
               <w:rPr>
@@ -2344,7 +2413,7 @@
               <w:noProof/>
             </w:rPr>
           </w:pPr>
-          <w:hyperlink w:anchor="_Toc220318161" w:history="1">
+          <w:hyperlink w:anchor="_Toc225056769" w:history="1">
             <w:r>
               <w:rPr>
                 <w:rStyle w:val="Hyperlink"/>
@@ -2371,7 +2440,7 @@
                 <w:noProof/>
                 <w:webHidden/>
               </w:rPr>
-              <w:instrText xml:space="preserve"> PAGEREF _Toc220318161 \h </w:instrText>
+              <w:instrText xml:space="preserve"> PAGEREF _Toc225056769 \h </w:instrText>
             </w:r>
             <w:r>
               <w:rPr>
@@ -2391,7 +2460,145 @@
                 <w:noProof/>
                 <w:webHidden/>
               </w:rPr>
-              <w:t>11</w:t>
+              <w:t>12</w:t>
+            </w:r>
+            <w:r>
+              <w:rPr>
+                <w:noProof/>
+                <w:webHidden/>
+              </w:rPr>
+              <w:fldChar w:fldCharType="end"/>
+            </w:r>
+          </w:hyperlink>
+        </w:p>
+        <w:p>
+          <w:pPr>
+            <w:pStyle w:val="TOC2"/>
+            <w:tabs>
+              <w:tab w:val="right" w:leader="dot" w:pos="9350"/>
+            </w:tabs>
+            <w:rPr>
+              <w:rFonts w:eastAsiaTheme="minorEastAsia"/>
+              <w:noProof/>
+            </w:rPr>
+          </w:pPr>
+          <w:hyperlink w:anchor="_Toc225056770" w:history="1">
+            <w:r>
+              <w:rPr>
+                <w:rStyle w:val="Hyperlink"/>
+                <w:noProof/>
+              </w:rPr>
+              <w:t>OpenMind includes the ability to run jobs in the background at specified intervals. In order for those jobs to run, the Task Scheduler must be running. See “Install Image Libraries</w:t>
+            </w:r>
+            <w:r>
+              <w:rPr>
+                <w:noProof/>
+                <w:webHidden/>
+              </w:rPr>
+              <w:tab/>
+            </w:r>
+            <w:r>
+              <w:rPr>
+                <w:noProof/>
+                <w:webHidden/>
+              </w:rPr>
+              <w:fldChar w:fldCharType="begin"/>
+            </w:r>
+            <w:r>
+              <w:rPr>
+                <w:noProof/>
+                <w:webHidden/>
+              </w:rPr>
+              <w:instrText xml:space="preserve"> PAGEREF _Toc225056770 \h </w:instrText>
+            </w:r>
+            <w:r>
+              <w:rPr>
+                <w:noProof/>
+                <w:webHidden/>
+              </w:rPr>
+            </w:r>
+            <w:r>
+              <w:rPr>
+                <w:noProof/>
+                <w:webHidden/>
+              </w:rPr>
+              <w:fldChar w:fldCharType="separate"/>
+            </w:r>
+            <w:r>
+              <w:rPr>
+                <w:noProof/>
+                <w:webHidden/>
+              </w:rPr>
+              <w:t>12</w:t>
+            </w:r>
+            <w:r>
+              <w:rPr>
+                <w:noProof/>
+                <w:webHidden/>
+              </w:rPr>
+              <w:fldChar w:fldCharType="end"/>
+            </w:r>
+          </w:hyperlink>
+        </w:p>
+        <w:p>
+          <w:pPr>
+            <w:pStyle w:val="TOC2"/>
+            <w:tabs>
+              <w:tab w:val="right" w:leader="dot" w:pos="9350"/>
+            </w:tabs>
+            <w:rPr>
+              <w:rFonts w:eastAsiaTheme="minorEastAsia"/>
+              <w:noProof/>
+            </w:rPr>
+          </w:pPr>
+          <w:hyperlink w:anchor="_Toc225056771" w:history="1">
+            <w:r>
+              <w:rPr>
+                <w:rStyle w:val="Hyperlink"/>
+                <w:noProof/>
+              </w:rPr>
+              <w:t>Setup SOLR</w:t>
+            </w:r>
+            <w:r>
+              <w:rPr>
+                <w:noProof/>
+                <w:webHidden/>
+              </w:rPr>
+              <w:tab/>
+            </w:r>
+            <w:r>
+              <w:rPr>
+                <w:noProof/>
+                <w:webHidden/>
+              </w:rPr>
+              <w:fldChar w:fldCharType="begin"/>
+            </w:r>
+            <w:r>
+              <w:rPr>
+                <w:noProof/>
+                <w:webHidden/>
+              </w:rPr>
+              <w:instrText xml:space="preserve"> PAGEREF _Toc225056771 \h </w:instrText>
+            </w:r>
+            <w:r>
+              <w:rPr>
+                <w:noProof/>
+                <w:webHidden/>
+              </w:rPr>
+            </w:r>
+            <w:r>
+              <w:rPr>
+                <w:noProof/>
+                <w:webHidden/>
+              </w:rPr>
+              <w:fldChar w:fldCharType="separate"/>
+            </w:r>
+            <w:r>
+              <w:rPr>
+                <w:noProof/>
+                <w:webHidden/>
+              </w:rPr>
+              <w:t>12</w:t>
             </w:r>
             <w:r>
               <w:rPr>
@@ -2413,7 +2620,7 @@
               <w:noProof/>
             </w:rPr>
           </w:pPr>
-          <w:hyperlink w:anchor="_Toc220318162" w:history="1">
+          <w:hyperlink w:anchor="_Toc225056772" w:history="1">
             <w:r>
               <w:rPr>
                 <w:rStyle w:val="Hyperlink"/>
@@ -2440,7 +2647,7 @@
                 <w:noProof/>
                 <w:webHidden/>
               </w:rPr>
-              <w:instrText xml:space="preserve"> PAGEREF _Toc220318162 \h </w:instrText>
+              <w:instrText xml:space="preserve"> PAGEREF _Toc225056772 \h </w:instrText>
             </w:r>
             <w:r>
               <w:rPr>
@@ -2460,7 +2667,7 @@
                 <w:noProof/>
                 <w:webHidden/>
               </w:rPr>
-              <w:t>12</w:t>
+              <w:t>13</w:t>
             </w:r>
             <w:r>
               <w:rPr>
@@ -2482,7 +2689,7 @@
               <w:noProof/>
             </w:rPr>
           </w:pPr>
-          <w:hyperlink w:anchor="_Toc220318163" w:history="1">
+          <w:hyperlink w:anchor="_Toc225056773" w:history="1">
             <w:r>
               <w:rPr>
                 <w:rStyle w:val="Hyperlink"/>
@@ -2509,7 +2716,7 @@
                 <w:noProof/>
                 <w:webHidden/>
               </w:rPr>
-              <w:instrText xml:space="preserve"> PAGEREF _Toc220318163 \h </w:instrText>
+              <w:instrText xml:space="preserve"> PAGEREF _Toc225056773 \h </w:instrText>
             </w:r>
             <w:r>
               <w:rPr>
@@ -2529,7 +2736,7 @@
                 <w:noProof/>
                 <w:webHidden/>
               </w:rPr>
-              <w:t>12</w:t>
+              <w:t>14</w:t>
             </w:r>
             <w:r>
               <w:rPr>
@@ -2551,7 +2758,7 @@
               <w:noProof/>
             </w:rPr>
           </w:pPr>
-          <w:hyperlink w:anchor="_Toc220318164" w:history="1">
+          <w:hyperlink w:anchor="_Toc225056774" w:history="1">
             <w:r>
               <w:rPr>
                 <w:rStyle w:val="Hyperlink"/>
@@ -2578,7 +2785,7 @@
                 <w:noProof/>
                 <w:webHidden/>
               </w:rPr>
-              <w:instrText xml:space="preserve"> PAGEREF _Toc220318164 \h </w:instrText>
+              <w:instrText xml:space="preserve"> PAGEREF _Toc225056774 \h </w:instrText>
             </w:r>
             <w:r>
               <w:rPr>
@@ -2598,7 +2805,7 @@
                 <w:noProof/>
                 <w:webHidden/>
               </w:rPr>
-              <w:t>12</w:t>
+              <w:t>14</w:t>
             </w:r>
             <w:r>
               <w:rPr>
@@ -2627,7 +2834,6 @@
           <w:szCs w:val="28"/>
         </w:rPr>
       </w:pPr>
-      <w:bookmarkStart w:id="0" w:name="_Toc220318128"/>
       <w:r>
         <w:br w:type="page"/>
       </w:r>
@@ -2636,6 +2842,7 @@
       <w:pPr>
         <w:pStyle w:val="Heading1"/>
       </w:pPr>
+      <w:bookmarkStart w:id="0" w:name="_Toc225056735"/>
       <w:r>
         <w:lastRenderedPageBreak/>
         <w:t>About OpenMind</w:t>
@@ -2723,7 +2930,7 @@
       <w:pPr>
         <w:pStyle w:val="Heading1"/>
       </w:pPr>
-      <w:bookmarkStart w:id="1" w:name="_Toc220318129"/>
+      <w:bookmarkStart w:id="1" w:name="_Toc225056736"/>
       <w:r>
         <w:t>Feedback</w:t>
       </w:r>
@@ -2754,7 +2961,7 @@
       <w:pPr>
         <w:pStyle w:val="Heading1"/>
       </w:pPr>
-      <w:bookmarkStart w:id="2" w:name="_Toc220318130"/>
+      <w:bookmarkStart w:id="2" w:name="_Toc225056737"/>
       <w:r>
         <w:t>Installation</w:t>
       </w:r>
@@ -2765,7 +2972,16 @@
         <w:t xml:space="preserve">Follow the steps outlined below to install and configure the OpenMind application. </w:t>
       </w:r>
       <w:r>
-        <w:t>Unless otherwise noted, all commands are run from the Rails application root directory. For example, if you unzip the openmind.zip file to ~/openmind, then this directory is your rails application root directory. In examples below, we assume the directory is named “openmind”.</w:t>
+        <w:t xml:space="preserve">Unless otherwise noted, all commands are run from the Rails application root directory. For example, if you </w:t>
+      </w:r>
+      <w:r>
+        <w:t>install the application</w:t>
+      </w:r>
+      <w:r>
+        <w:t xml:space="preserve"> in</w:t>
+      </w:r>
+      <w:r>
+        <w:t xml:space="preserve"> ~/openmind, then this directory is your rails application root directory. In examples below, we assume the directory is named “openmind”.</w:t>
       </w:r>
     </w:p>
     <w:p>
@@ -2803,11 +3019,87 @@
       <w:pPr>
         <w:pStyle w:val="Heading2"/>
       </w:pPr>
-      <w:bookmarkStart w:id="3" w:name="_Toc220318131"/>
+      <w:bookmarkStart w:id="3" w:name="_Toc225056738"/>
+      <w:r>
+        <w:t>Get the Code</w:t>
+      </w:r>
+      <w:bookmarkEnd w:id="3"/>
+    </w:p>
+    <w:p>
+      <w:pPr>
+        <w:pStyle w:val="H2Text"/>
+      </w:pPr>
+      <w:r>
+        <w:t>Starting with OpenMind 2.4, OpenMind is now hosting at GitHub (</w:t>
+      </w:r>
+      <w:hyperlink r:id="rId10" w:history="1">
+        <w:r>
+          <w:rPr>
+            <w:rStyle w:val="Hyperlink"/>
+          </w:rPr>
+          <w:t>http://www.githumb.com</w:t>
+        </w:r>
+      </w:hyperlink>
+      <w:r>
+        <w:t>) and uses git instead of subversion as its source code management system.</w:t>
+      </w:r>
+    </w:p>
+    <w:p>
+      <w:pPr>
+        <w:pStyle w:val="H2Text"/>
+      </w:pPr>
+      <w:r>
+        <w:t xml:space="preserve">To install OpenMind, you will first need to install git, which you can do at </w:t>
+      </w:r>
+      <w:hyperlink r:id="rId11" w:history="1">
+        <w:r>
+          <w:rPr>
+            <w:rStyle w:val="Hyperlink"/>
+          </w:rPr>
+          <w:t>http://git-scm.com/</w:t>
+        </w:r>
+      </w:hyperlink>
+      <w:r>
+        <w:t xml:space="preserve">. </w:t>
+      </w:r>
+    </w:p>
+    <w:p>
+      <w:pPr>
+        <w:pStyle w:val="H2Text"/>
+      </w:pPr>
+      <w:r>
+        <w:t>To download and install OpenMind, issue the following command:</w:t>
+      </w:r>
+    </w:p>
+    <w:p>
+      <w:pPr>
+        <w:pStyle w:val="CodeSample"/>
+      </w:pPr>
+      <w:r>
+        <w:t>git</w:t>
+      </w:r>
+      <w:r>
+        <w:t xml:space="preserve"> clone git://github.com/spob/openmind.git</w:t>
+      </w:r>
+    </w:p>
+    <w:p>
+      <w:pPr>
+        <w:pStyle w:val="H2Text"/>
+      </w:pPr>
+      <w:r>
+        <w:lastRenderedPageBreak/>
+        <w:t>This will install the OpenMind application in an application called “openmind” located within the directory from which you issued the git clone command.</w:t>
+      </w:r>
+    </w:p>
+    <w:p>
+      <w:pPr>
+        <w:pStyle w:val="Heading2"/>
+      </w:pPr>
+      <w:bookmarkStart w:id="4" w:name="_Toc225056739"/>
       <w:r>
         <w:t>Create the Database Schema</w:t>
       </w:r>
-      <w:bookmarkEnd w:id="3"/>
+      <w:bookmarkEnd w:id="4"/>
     </w:p>
     <w:p>
       <w:pPr>
@@ -2850,7 +3142,6 @@
         </w:rPr>
       </w:pPr>
       <w:r>
-        <w:lastRenderedPageBreak/>
         <w:t xml:space="preserve">Setup a database schema using the MySQL Databases icon in the Databases section of the cPanel. Create a schema for the openmind community. Note that </w:t>
       </w:r>
       <w:r>
@@ -2922,11 +3213,11 @@
       <w:pPr>
         <w:pStyle w:val="Heading2"/>
       </w:pPr>
-      <w:bookmarkStart w:id="4" w:name="_Toc220318132"/>
+      <w:bookmarkStart w:id="5" w:name="_Toc225056740"/>
       <w:r>
         <w:t>Update database.yml</w:t>
       </w:r>
-      <w:bookmarkEnd w:id="4"/>
+      <w:bookmarkEnd w:id="5"/>
     </w:p>
     <w:p>
       <w:pPr>
@@ -3038,6 +3329,7 @@
         <w:pStyle w:val="Note"/>
       </w:pPr>
       <w:r>
+        <w:lastRenderedPageBreak/>
         <w:t>You</w:t>
       </w:r>
       <w:r>
@@ -3057,11 +3349,11 @@
       <w:pPr>
         <w:pStyle w:val="Heading2"/>
       </w:pPr>
-      <w:bookmarkStart w:id="5" w:name="_Toc220318133"/>
+      <w:bookmarkStart w:id="6" w:name="_Toc225056741"/>
       <w:r>
         <w:t>Update environment.rb</w:t>
       </w:r>
-      <w:bookmarkEnd w:id="5"/>
+      <w:bookmarkEnd w:id="6"/>
     </w:p>
     <w:p>
       <w:pPr>
@@ -3097,15 +3389,14 @@
       <w:pPr>
         <w:pStyle w:val="Heading2"/>
       </w:pPr>
-      <w:bookmarkStart w:id="6" w:name="_Toc220318134"/>
-      <w:r>
-        <w:lastRenderedPageBreak/>
+      <w:bookmarkStart w:id="7" w:name="_Toc225056742"/>
+      <w:r>
         <w:t>Installing  ruby-</w:t>
       </w:r>
       <w:r>
         <w:t>debug</w:t>
       </w:r>
-      <w:bookmarkEnd w:id="6"/>
+      <w:bookmarkEnd w:id="7"/>
     </w:p>
     <w:p>
       <w:pPr>
@@ -3137,11 +3428,11 @@
       <w:pPr>
         <w:pStyle w:val="Heading2"/>
       </w:pPr>
-      <w:bookmarkStart w:id="7" w:name="_Toc220318135"/>
+      <w:bookmarkStart w:id="8" w:name="_Toc225056743"/>
       <w:r>
         <w:t>Native Code Gems</w:t>
       </w:r>
-      <w:bookmarkEnd w:id="7"/>
+      <w:bookmarkEnd w:id="8"/>
     </w:p>
     <w:p>
       <w:pPr>
@@ -3155,11 +3446,11 @@
       <w:pPr>
         <w:pStyle w:val="Heading3"/>
       </w:pPr>
-      <w:bookmarkStart w:id="8" w:name="_Toc220318136"/>
+      <w:bookmarkStart w:id="9" w:name="_Toc225056744"/>
       <w:r>
         <w:t>MySQL</w:t>
       </w:r>
-      <w:bookmarkEnd w:id="8"/>
+      <w:bookmarkEnd w:id="9"/>
     </w:p>
     <w:p>
       <w:pPr>
@@ -3199,11 +3490,11 @@
       <w:pPr>
         <w:pStyle w:val="Heading2"/>
       </w:pPr>
-      <w:bookmarkStart w:id="9" w:name="_Toc220318137"/>
+      <w:bookmarkStart w:id="10" w:name="_Toc225056745"/>
       <w:r>
         <w:t>Configure the mail server</w:t>
       </w:r>
-      <w:bookmarkEnd w:id="9"/>
+      <w:bookmarkEnd w:id="10"/>
     </w:p>
     <w:p>
       <w:pPr>
@@ -3363,6 +3654,7 @@
         <w:pStyle w:val="CodeSample"/>
       </w:pPr>
       <w:r>
+        <w:lastRenderedPageBreak/>
         <w:t xml:space="preserve">    :user_name =&gt; ‘user@gmail.com',</w:t>
       </w:r>
     </w:p>
@@ -3451,7 +3743,6 @@
         <w:rPr>
           <w:rFonts w:ascii="Courier New" w:hAnsi="Courier New" w:cs="Courier New"/>
         </w:rPr>
-        <w:lastRenderedPageBreak/>
         <w:t>config.action_mailer.default_charset = "utf-8"</w:t>
       </w:r>
     </w:p>
@@ -3519,29 +3810,29 @@
       <w:pPr>
         <w:ind w:left="360"/>
       </w:pPr>
-      <w:bookmarkStart w:id="10" w:name="_Ref204664928"/>
+      <w:bookmarkStart w:id="11" w:name="_Ref204664928"/>
     </w:p>
     <w:p>
       <w:pPr>
         <w:pStyle w:val="Heading2"/>
       </w:pPr>
-      <w:bookmarkStart w:id="11" w:name="_Toc220318138"/>
+      <w:bookmarkStart w:id="12" w:name="_Toc225056746"/>
       <w:r>
         <w:t>Populate the Database</w:t>
       </w:r>
+      <w:bookmarkEnd w:id="12"/>
+    </w:p>
+    <w:p>
+      <w:pPr>
+        <w:pStyle w:val="H2Text"/>
+      </w:pPr>
+      <w:r>
+        <w:t>Populate</w:t>
+      </w:r>
+      <w:r>
+        <w:t xml:space="preserve"> the database by running the following command:</w:t>
+      </w:r>
       <w:bookmarkEnd w:id="11"/>
-    </w:p>
-    <w:p>
-      <w:pPr>
-        <w:pStyle w:val="H2Text"/>
-      </w:pPr>
-      <w:r>
-        <w:t>Populate</w:t>
-      </w:r>
-      <w:r>
-        <w:t xml:space="preserve"> the database by running the following command:</w:t>
-      </w:r>
-      <w:bookmarkEnd w:id="10"/>
     </w:p>
     <w:p>
       <w:pPr>
@@ -3654,11 +3945,11 @@
       <w:pPr>
         <w:pStyle w:val="Heading2"/>
       </w:pPr>
-      <w:bookmarkStart w:id="12" w:name="_Toc220318139"/>
+      <w:bookmarkStart w:id="13" w:name="_Toc225056747"/>
       <w:r>
         <w:t>Configure environment.yml</w:t>
       </w:r>
-      <w:bookmarkEnd w:id="12"/>
+      <w:bookmarkEnd w:id="13"/>
     </w:p>
     <w:p>
       <w:pPr>
@@ -3714,11 +4005,11 @@
       <w:pPr>
         <w:pStyle w:val="Heading2"/>
       </w:pPr>
-      <w:bookmarkStart w:id="13" w:name="_Toc220318140"/>
+      <w:bookmarkStart w:id="14" w:name="_Toc225056748"/>
       <w:r>
         <w:t>Configure the Web Service</w:t>
       </w:r>
-      <w:bookmarkEnd w:id="13"/>
+      <w:bookmarkEnd w:id="14"/>
     </w:p>
     <w:p>
       <w:pPr>
@@ -3749,6 +4040,7 @@
         </w:rPr>
       </w:pPr>
       <w:r>
+        <w:lastRenderedPageBreak/>
         <w:t>C</w:t>
       </w:r>
       <w:r>
@@ -3791,14 +4083,14 @@
       <w:pPr>
         <w:pStyle w:val="Heading2"/>
       </w:pPr>
-      <w:bookmarkStart w:id="14" w:name="_Ref206255134"/>
-      <w:bookmarkStart w:id="15" w:name="_Ref206255143"/>
-      <w:bookmarkStart w:id="16" w:name="_Ref204702657"/>
-      <w:bookmarkStart w:id="17" w:name="_Toc220318141"/>
+      <w:bookmarkStart w:id="15" w:name="_Ref206255134"/>
+      <w:bookmarkStart w:id="16" w:name="_Ref206255143"/>
+      <w:bookmarkStart w:id="17" w:name="_Ref204702657"/>
+      <w:bookmarkStart w:id="18" w:name="_Toc225056749"/>
       <w:r>
         <w:t>Install Image Libraries</w:t>
       </w:r>
-      <w:bookmarkEnd w:id="17"/>
+      <w:bookmarkEnd w:id="18"/>
     </w:p>
     <w:p>
       <w:pPr>
@@ -3832,10 +4124,9 @@
         </w:numPr>
       </w:pPr>
       <w:r>
-        <w:lastRenderedPageBreak/>
         <w:t>Install the ImageMagick libraries (</w:t>
       </w:r>
-      <w:hyperlink r:id="rId10" w:history="1">
+      <w:hyperlink r:id="rId12" w:history="1">
         <w:r>
           <w:rPr>
             <w:rStyle w:val="Hyperlink"/>
@@ -3858,7 +4149,7 @@
       <w:r>
         <w:t>Install the RMagic gem (</w:t>
       </w:r>
-      <w:hyperlink r:id="rId11" w:history="1">
+      <w:hyperlink r:id="rId13" w:history="1">
         <w:r>
           <w:rPr>
             <w:rStyle w:val="Hyperlink"/>
@@ -3882,16 +4173,16 @@
       <w:pPr>
         <w:pStyle w:val="Heading2"/>
       </w:pPr>
-      <w:bookmarkStart w:id="18" w:name="_Ref220126767"/>
-      <w:bookmarkStart w:id="19" w:name="_Toc220318142"/>
+      <w:bookmarkStart w:id="19" w:name="_Ref220126767"/>
+      <w:bookmarkStart w:id="20" w:name="_Toc225056750"/>
       <w:r>
         <w:t xml:space="preserve">Setup </w:t>
       </w:r>
       <w:r>
         <w:t>SOLR</w:t>
       </w:r>
-      <w:bookmarkEnd w:id="18"/>
       <w:bookmarkEnd w:id="19"/>
+      <w:bookmarkEnd w:id="20"/>
     </w:p>
     <w:p>
       <w:pPr>
@@ -4044,6 +4335,7 @@
         <w:pStyle w:val="CodeSample"/>
       </w:pPr>
       <w:r>
+        <w:lastRenderedPageBreak/>
         <w:t>&gt;&gt; Topic.rebuild_solr_index</w:t>
       </w:r>
     </w:p>
@@ -4083,7 +4375,7 @@
       <w:r>
         <w:t>When running in production, it is strongly suggested that you use a monitoring tool such as monit (</w:t>
       </w:r>
-      <w:hyperlink r:id="rId12" w:history="1">
+      <w:hyperlink r:id="rId14" w:history="1">
         <w:r>
           <w:rPr>
             <w:rStyle w:val="Hyperlink"/>
@@ -4132,7 +4424,6 @@
         <w:pStyle w:val="CodeSample"/>
       </w:pPr>
       <w:r>
-        <w:lastRenderedPageBreak/>
         <w:t>set logfile /home/openmin/openmind/log/monit.log</w:t>
       </w:r>
     </w:p>
@@ -4176,19 +4467,19 @@
       <w:pPr>
         <w:pStyle w:val="Heading2"/>
       </w:pPr>
-      <w:bookmarkStart w:id="20" w:name="_Toc220318143"/>
+      <w:bookmarkStart w:id="21" w:name="_Toc225056751"/>
       <w:r>
         <w:t>Setup the Task Scheduler</w:t>
       </w:r>
-      <w:bookmarkEnd w:id="14"/>
       <w:bookmarkEnd w:id="15"/>
-      <w:bookmarkEnd w:id="20"/>
+      <w:bookmarkEnd w:id="16"/>
+      <w:bookmarkEnd w:id="21"/>
     </w:p>
     <w:p>
       <w:pPr>
         <w:pStyle w:val="Heading3"/>
       </w:pPr>
-      <w:bookmarkStart w:id="21" w:name="_Toc220318144"/>
+      <w:bookmarkStart w:id="22" w:name="_Toc225056752"/>
       <w:r>
         <w:t>Install the Daemons Gem</w:t>
       </w:r>
@@ -4198,7 +4489,7 @@
         </w:rPr>
         <w:footnoteReference w:id="2"/>
       </w:r>
-      <w:bookmarkEnd w:id="21"/>
+      <w:bookmarkEnd w:id="22"/>
     </w:p>
     <w:p>
       <w:pPr>
@@ -4254,11 +4545,11 @@
       <w:pPr>
         <w:pStyle w:val="Heading3"/>
       </w:pPr>
-      <w:bookmarkStart w:id="22" w:name="_Toc220318145"/>
+      <w:bookmarkStart w:id="23" w:name="_Toc225056753"/>
       <w:r>
         <w:t>Start the Task Scheduler</w:t>
       </w:r>
-      <w:bookmarkEnd w:id="22"/>
+      <w:bookmarkEnd w:id="23"/>
     </w:p>
     <w:p>
       <w:pPr>
@@ -4394,7 +4685,6 @@
         <w:ind w:left="720"/>
       </w:pPr>
       <w:r>
-        <w:lastRenderedPageBreak/>
         <w:t>Note that if you make any changes to your environment.yml file, you’ll need to stop and start the task server for those changes to be picked up for background tasks such as certain email alerts.</w:t>
       </w:r>
     </w:p>
@@ -4413,7 +4703,7 @@
       <w:r>
         <w:t>When running in production, it is strongly suggested that you use a monitoring tool such as monit (</w:t>
       </w:r>
-      <w:hyperlink r:id="rId13" w:history="1">
+      <w:hyperlink r:id="rId15" w:history="1">
         <w:r>
           <w:rPr>
             <w:rStyle w:val="Hyperlink"/>
@@ -4501,11 +4791,11 @@
       <w:pPr>
         <w:pStyle w:val="Heading1"/>
       </w:pPr>
-      <w:bookmarkStart w:id="23" w:name="_Toc220318146"/>
+      <w:bookmarkStart w:id="24" w:name="_Toc225056754"/>
       <w:r>
         <w:t>Seed Data</w:t>
       </w:r>
-      <w:bookmarkEnd w:id="23"/>
+      <w:bookmarkEnd w:id="24"/>
     </w:p>
     <w:p>
       <w:r>
@@ -4516,11 +4806,11 @@
       <w:pPr>
         <w:pStyle w:val="Heading3"/>
       </w:pPr>
-      <w:bookmarkStart w:id="24" w:name="_Toc220318147"/>
+      <w:bookmarkStart w:id="25" w:name="_Toc225056755"/>
       <w:r>
         <w:t>Enterprises</w:t>
       </w:r>
-      <w:bookmarkEnd w:id="24"/>
+      <w:bookmarkEnd w:id="25"/>
     </w:p>
     <w:p>
       <w:r>
@@ -4531,11 +4821,11 @@
       <w:pPr>
         <w:pStyle w:val="Heading3"/>
       </w:pPr>
-      <w:bookmarkStart w:id="25" w:name="_Toc220318148"/>
+      <w:bookmarkStart w:id="26" w:name="_Toc225056756"/>
       <w:r>
         <w:t>Users</w:t>
       </w:r>
-      <w:bookmarkEnd w:id="25"/>
+      <w:bookmarkEnd w:id="26"/>
     </w:p>
     <w:p>
       <w:r>
@@ -4546,7 +4836,7 @@
       <w:pPr>
         <w:pStyle w:val="ListParagraph"/>
       </w:pPr>
-      <w:hyperlink r:id="rId14" w:history="1">
+      <w:hyperlink r:id="rId16" w:history="1">
         <w:r>
           <w:rPr>
             <w:rStyle w:val="Hyperlink"/>
@@ -4562,7 +4852,7 @@
       <w:pPr>
         <w:pStyle w:val="ListParagraph"/>
       </w:pPr>
-      <w:hyperlink r:id="rId15" w:history="1">
+      <w:hyperlink r:id="rId17" w:history="1">
         <w:r>
           <w:rPr>
             <w:rStyle w:val="Hyperlink"/>
@@ -4578,7 +4868,7 @@
       <w:pPr>
         <w:pStyle w:val="ListParagraph"/>
       </w:pPr>
-      <w:hyperlink r:id="rId16" w:history="1">
+      <w:hyperlink r:id="rId18" w:history="1">
         <w:r>
           <w:rPr>
             <w:rStyle w:val="Hyperlink"/>
@@ -4594,7 +4884,7 @@
       <w:pPr>
         <w:pStyle w:val="ListParagraph"/>
       </w:pPr>
-      <w:hyperlink r:id="rId17" w:history="1">
+      <w:hyperlink r:id="rId19" w:history="1">
         <w:r>
           <w:rPr>
             <w:rStyle w:val="Hyperlink"/>
@@ -4610,7 +4900,7 @@
       <w:pPr>
         <w:pStyle w:val="ListParagraph"/>
       </w:pPr>
-      <w:hyperlink r:id="rId18" w:history="1">
+      <w:hyperlink r:id="rId20" w:history="1">
         <w:r>
           <w:rPr>
             <w:rStyle w:val="Hyperlink"/>
@@ -4626,7 +4916,7 @@
       <w:pPr>
         <w:pStyle w:val="ListParagraph"/>
       </w:pPr>
-      <w:hyperlink r:id="rId19" w:history="1">
+      <w:hyperlink r:id="rId21" w:history="1">
         <w:r>
           <w:rPr>
             <w:rStyle w:val="Hyperlink"/>
@@ -4653,7 +4943,6 @@
     </w:p>
     <w:p>
       <w:r>
-        <w:lastRenderedPageBreak/>
         <w:t xml:space="preserve">These data exist to allow you to test your deployment, and to provide you a means to bootstrap your own </w:t>
       </w:r>
       <w:r>
@@ -4664,14 +4953,14 @@
       <w:pPr>
         <w:pStyle w:val="Heading1"/>
       </w:pPr>
-      <w:bookmarkStart w:id="26" w:name="_Ref206255012"/>
-      <w:bookmarkStart w:id="27" w:name="_Toc220318149"/>
+      <w:bookmarkStart w:id="27" w:name="_Ref206255012"/>
+      <w:bookmarkStart w:id="28" w:name="_Toc225056757"/>
       <w:r>
         <w:t>Configuration Options</w:t>
       </w:r>
-      <w:bookmarkEnd w:id="16"/>
-      <w:bookmarkEnd w:id="26"/>
+      <w:bookmarkEnd w:id="17"/>
       <w:bookmarkEnd w:id="27"/>
+      <w:bookmarkEnd w:id="28"/>
     </w:p>
     <w:p>
       <w:r>
@@ -4697,13 +4986,13 @@
       <w:pPr>
         <w:pStyle w:val="Heading3"/>
       </w:pPr>
-      <w:bookmarkStart w:id="28" w:name="_Ref204704263"/>
-      <w:bookmarkStart w:id="29" w:name="_Toc220318150"/>
+      <w:bookmarkStart w:id="29" w:name="_Ref204704263"/>
+      <w:bookmarkStart w:id="30" w:name="_Toc225056758"/>
       <w:r>
         <w:t>Host</w:t>
       </w:r>
-      <w:bookmarkEnd w:id="28"/>
       <w:bookmarkEnd w:id="29"/>
+      <w:bookmarkEnd w:id="30"/>
     </w:p>
     <w:p>
       <w:r>
@@ -4756,11 +5045,11 @@
       <w:pPr>
         <w:pStyle w:val="Heading3"/>
       </w:pPr>
-      <w:bookmarkStart w:id="30" w:name="_Toc220318151"/>
+      <w:bookmarkStart w:id="31" w:name="_Toc225056759"/>
       <w:r>
         <w:t>Port</w:t>
       </w:r>
-      <w:bookmarkEnd w:id="30"/>
+      <w:bookmarkEnd w:id="31"/>
     </w:p>
     <w:p>
       <w:r>
@@ -4807,11 +5096,11 @@
       <w:pPr>
         <w:pStyle w:val="Heading3"/>
       </w:pPr>
-      <w:bookmarkStart w:id="31" w:name="_Toc220318152"/>
+      <w:bookmarkStart w:id="32" w:name="_Toc225056760"/>
       <w:r>
         <w:t>Admin_email</w:t>
       </w:r>
-      <w:bookmarkEnd w:id="31"/>
+      <w:bookmarkEnd w:id="32"/>
     </w:p>
     <w:p>
       <w:r>
@@ -4831,11 +5120,11 @@
       <w:pPr>
         <w:pStyle w:val="Heading3"/>
       </w:pPr>
-      <w:bookmarkStart w:id="32" w:name="_Toc220318153"/>
+      <w:bookmarkStart w:id="33" w:name="_Toc225056761"/>
       <w:r>
         <w:t>Email_subject_prefix</w:t>
       </w:r>
-      <w:bookmarkEnd w:id="32"/>
+      <w:bookmarkEnd w:id="33"/>
     </w:p>
     <w:p>
       <w:r>
@@ -4858,11 +5147,11 @@
       <w:pPr>
         <w:pStyle w:val="Heading3"/>
       </w:pPr>
-      <w:bookmarkStart w:id="33" w:name="_Toc220318154"/>
+      <w:bookmarkStart w:id="34" w:name="_Toc225056762"/>
       <w:r>
         <w:t>Rescind_minutes</w:t>
       </w:r>
-      <w:bookmarkEnd w:id="33"/>
+      <w:bookmarkEnd w:id="34"/>
       <w:r>
         <w:t xml:space="preserve"> </w:t>
       </w:r>
@@ -4876,11 +5165,11 @@
       <w:pPr>
         <w:pStyle w:val="Heading3"/>
       </w:pPr>
-      <w:bookmarkStart w:id="34" w:name="_Toc220318155"/>
+      <w:bookmarkStart w:id="35" w:name="_Toc225056763"/>
       <w:r>
         <w:t>Allocation_expiration_days</w:t>
       </w:r>
-      <w:bookmarkEnd w:id="34"/>
+      <w:bookmarkEnd w:id="35"/>
       <w:r>
         <w:t xml:space="preserve"> </w:t>
       </w:r>
@@ -4894,11 +5183,12 @@
       <w:pPr>
         <w:pStyle w:val="Heading3"/>
       </w:pPr>
-      <w:bookmarkStart w:id="35" w:name="_Toc220318156"/>
-      <w:r>
+      <w:bookmarkStart w:id="36" w:name="_Toc225056764"/>
+      <w:r>
+        <w:lastRenderedPageBreak/>
         <w:t>Email_image_url</w:t>
       </w:r>
-      <w:bookmarkEnd w:id="35"/>
+      <w:bookmarkEnd w:id="36"/>
     </w:p>
     <w:p>
       <w:r>
@@ -4909,34 +5199,30 @@
       <w:pPr>
         <w:pStyle w:val="Heading3"/>
       </w:pPr>
-      <w:bookmarkStart w:id="36" w:name="_Ref204781377"/>
-      <w:bookmarkStart w:id="37" w:name="_Ref204781381"/>
-      <w:bookmarkStart w:id="38" w:name="_Toc220318157"/>
+      <w:bookmarkStart w:id="37" w:name="_Ref204781377"/>
+      <w:bookmarkStart w:id="38" w:name="_Ref204781381"/>
+      <w:bookmarkStart w:id="39" w:name="_Toc225056765"/>
       <w:r>
         <w:t>App_theme</w:t>
       </w:r>
-      <w:bookmarkEnd w:id="36"/>
       <w:bookmarkEnd w:id="37"/>
       <w:bookmarkEnd w:id="38"/>
-    </w:p>
-    <w:p>
-      <w:r>
-        <w:t xml:space="preserve">OpenMind is skinnable, allowing companies to tailor the look and feel to their own specific needs. By default, OpenMind ships with an OpenMind theme, beneath the public/themes directory. Companies </w:t>
-      </w:r>
-      <w:r>
-        <w:lastRenderedPageBreak/>
-        <w:t>wishing to create a new theme can create their own directory beneath the themes directory. This parameter should map to the name of that directory.</w:t>
+      <w:bookmarkEnd w:id="39"/>
+    </w:p>
+    <w:p>
+      <w:r>
+        <w:t>OpenMind is skinnable, allowing companies to tailor the look and feel to their own specific needs. By default, OpenMind ships with an OpenMind theme, beneath the public/themes directory. Companies wishing to create a new theme can create their own directory beneath the themes directory. This parameter should map to the name of that directory.</w:t>
       </w:r>
     </w:p>
     <w:p>
       <w:pPr>
         <w:pStyle w:val="Heading3"/>
       </w:pPr>
-      <w:bookmarkStart w:id="39" w:name="_Toc220318158"/>
+      <w:bookmarkStart w:id="40" w:name="_Toc225056766"/>
       <w:r>
         <w:t>Allocation_expiration_warning_days</w:t>
       </w:r>
-      <w:bookmarkEnd w:id="39"/>
+      <w:bookmarkEnd w:id="40"/>
     </w:p>
     <w:p>
       <w:r>
@@ -4950,14 +5236,14 @@
       <w:pPr>
         <w:pStyle w:val="Heading3"/>
       </w:pPr>
-      <w:bookmarkStart w:id="40" w:name="_Toc220318159"/>
+      <w:bookmarkStart w:id="41" w:name="_Toc225056767"/>
       <w:r>
         <w:t>D</w:t>
       </w:r>
       <w:r>
         <w:t>efault_user_timezone</w:t>
       </w:r>
-      <w:bookmarkEnd w:id="40"/>
+      <w:bookmarkEnd w:id="41"/>
     </w:p>
     <w:p>
       <w:r>
@@ -4988,11 +5274,11 @@
       <w:pPr>
         <w:pStyle w:val="Heading1"/>
       </w:pPr>
-      <w:bookmarkStart w:id="41" w:name="_Toc220318160"/>
+      <w:bookmarkStart w:id="42" w:name="_Toc225056768"/>
       <w:r>
         <w:t>Themes</w:t>
       </w:r>
-      <w:bookmarkEnd w:id="41"/>
+      <w:bookmarkEnd w:id="42"/>
     </w:p>
     <w:p>
       <w:r>
@@ -5083,16 +5369,18 @@
       <w:pPr>
         <w:pStyle w:val="Heading1"/>
       </w:pPr>
-      <w:bookmarkStart w:id="42" w:name="_Toc220318161"/>
-      <w:r>
+      <w:bookmarkStart w:id="43" w:name="_Toc225056769"/>
+      <w:r>
+        <w:lastRenderedPageBreak/>
         <w:t>Periodic Jobs</w:t>
       </w:r>
-      <w:bookmarkEnd w:id="42"/>
+      <w:bookmarkEnd w:id="43"/>
     </w:p>
     <w:p>
       <w:pPr>
         <w:pStyle w:val="Heading2"/>
       </w:pPr>
+      <w:bookmarkStart w:id="44" w:name="_Toc225056770"/>
       <w:r>
         <w:t>OpenMind includes the ability to run jobs in the background at specified intervals. In order for those jobs to run, the Task Scheduler must be running. See “</w:t>
       </w:r>
@@ -5108,6 +5396,7 @@
       <w:r>
         <w:t>Install Image Libraries</w:t>
       </w:r>
+      <w:bookmarkEnd w:id="44"/>
     </w:p>
     <w:p>
       <w:pPr>
@@ -5165,10 +5454,11 @@
       <w:pPr>
         <w:pStyle w:val="Heading2"/>
       </w:pPr>
-      <w:r>
-        <w:lastRenderedPageBreak/>
+      <w:bookmarkStart w:id="45" w:name="_Toc225056771"/>
+      <w:r>
         <w:t>Setup SOLR</w:t>
       </w:r>
+      <w:bookmarkEnd w:id="45"/>
     </w:p>
     <w:p>
       <w:pPr>
@@ -5471,8 +5761,128 @@
     </w:p>
     <w:p>
       <w:r>
+        <w:t>There are three types of periodic jobs:</w:t>
+      </w:r>
+    </w:p>
+    <w:p>
+      <w:pPr>
+        <w:pStyle w:val="ListParagraph"/>
+      </w:pPr>
+      <w:r>
+        <w:t>A RunOncePeriodicJob executes one-time only. These jobs are automatically purged on a regularly basis after they’ve executed.</w:t>
+      </w:r>
+    </w:p>
+    <w:p>
+      <w:pPr>
+        <w:pStyle w:val="ListParagraph"/>
+      </w:pPr>
+      <w:r>
+        <w:t>A RunIntervalPeriodJob runs every x seconds, where x is defined by the value in the interval column. These jobs are never purged.</w:t>
+      </w:r>
+    </w:p>
+    <w:p>
+      <w:pPr>
+        <w:pStyle w:val="ListParagraph"/>
+      </w:pPr>
+      <w:r>
+        <w:t>A RunAtPeriodicJob runs at the same time every day. That time is determined by the value of the run_at_minutes column, where run_at_minutes represents the number of minutes after minute the job should execute.</w:t>
+      </w:r>
+      <w:r>
+        <w:t xml:space="preserve"> </w:t>
+      </w:r>
+      <w:r>
+        <w:t>These jobs are never purged.</w:t>
+      </w:r>
+    </w:p>
+    <w:p>
+      <w:r>
+        <w:t>Periodic jobs are recorded in the “periodic_jobs” table in the database. By modifying the values in the columns, you can change the behavior of OpenMind.</w:t>
+      </w:r>
+    </w:p>
+    <w:p>
+      <w:r>
+        <w:t>OpenMind currently uses three periodic jobs:</w:t>
+      </w:r>
+    </w:p>
+    <w:p>
+      <w:pPr>
+        <w:pStyle w:val="ListParagraph"/>
+      </w:pPr>
+      <w:r>
+        <w:t>A RunAtPeriodicJob by default runs at 3AM each morning, checking for new topics and topic comments in the forum area and notifying individuals watching those topics via email of those new comments.</w:t>
+      </w:r>
+    </w:p>
+    <w:p>
+      <w:pPr>
+        <w:pStyle w:val="ListParagraph"/>
+      </w:pPr>
+      <w:r>
+        <w:t>When a user creates a comment against an idea, a RunOncePeriodicJob is created to check for watchers in the background, and notify those users about the new comment.</w:t>
+      </w:r>
+    </w:p>
+    <w:p>
+      <w:pPr>
+        <w:pStyle w:val="ListParagraph"/>
+      </w:pPr>
+      <w:r>
+        <w:t>Once an hour a RunIntervalPeriodJob deletesr RunOncePeriodicJobs older than 7 days.</w:t>
+      </w:r>
+    </w:p>
+    <w:p>
+      <w:pPr>
+        <w:pStyle w:val="Heading1"/>
+      </w:pPr>
+      <w:bookmarkStart w:id="46" w:name="_Toc225056772"/>
+      <w:r>
+        <w:t>Roles</w:t>
+      </w:r>
+      <w:bookmarkEnd w:id="46"/>
+    </w:p>
+    <w:p>
+      <w:r>
+        <w:t>OpenMind provides the following roles:</w:t>
+      </w:r>
+    </w:p>
+    <w:p>
+      <w:pPr>
+        <w:pStyle w:val="ListParagraph"/>
+      </w:pPr>
+      <w:r>
+        <w:t>System Adminstrator creates</w:t>
+      </w:r>
+      <w:r>
+        <w:t xml:space="preserve"> and edit enterprises, </w:t>
+      </w:r>
+      <w:r>
+        <w:t>users</w:t>
+      </w:r>
+      <w:r>
+        <w:t xml:space="preserve"> and lookup codes</w:t>
+      </w:r>
+    </w:p>
+    <w:p>
+      <w:pPr>
+        <w:pStyle w:val="ListParagraph"/>
+      </w:pPr>
+      <w:r>
+        <w:t>Product Manager manages products, releases, ideas, announcements and polls</w:t>
+      </w:r>
+    </w:p>
+    <w:p>
+      <w:pPr>
+        <w:pStyle w:val="ListParagraph"/>
+      </w:pPr>
+      <w:r>
+        <w:t>Voter can vote for ideas. Most users in the system will probably be voters.</w:t>
+      </w:r>
+    </w:p>
+    <w:p>
+      <w:pPr>
+        <w:pStyle w:val="ListParagraph"/>
+      </w:pPr>
+      <w:r>
         <w:lastRenderedPageBreak/>
-        <w:t>There are three types of periodic jobs:</w:t>
+        <w:t>Allocations Manager manages the granting of allocations</w:t>
       </w:r>
     </w:p>
     <w:p>
@@ -5480,167 +5890,46 @@
         <w:pStyle w:val="ListParagraph"/>
       </w:pPr>
       <w:r>
-        <w:t>A RunOncePeriodicJob executes one-time only. These jobs are automatically purged on a regularly basis after they’ve executed.</w:t>
-      </w:r>
-    </w:p>
-    <w:p>
-      <w:pPr>
-        <w:pStyle w:val="ListParagraph"/>
-      </w:pPr>
-      <w:r>
-        <w:t>A RunIntervalPeriodJob runs every x seconds, where x is defined by the value in the interval column. These jobs are never purged.</w:t>
-      </w:r>
-    </w:p>
-    <w:p>
-      <w:pPr>
-        <w:pStyle w:val="ListParagraph"/>
-      </w:pPr>
-      <w:r>
-        <w:t>A RunAtPeriodicJob runs at the same time every day. That time is determined by the value of the run_at_minutes column, where run_at_minutes represents the number of minutes after minute the job should execute.</w:t>
-      </w:r>
-      <w:r>
-        <w:t xml:space="preserve"> </w:t>
-      </w:r>
-      <w:r>
-        <w:t>These jobs are never purged.</w:t>
-      </w:r>
-    </w:p>
-    <w:p>
-      <w:r>
-        <w:t>Periodic jobs are recorded in the “periodic_jobs” table in the database. By modifying the values in the columns, you can change the behavior of OpenMind.</w:t>
-      </w:r>
-    </w:p>
-    <w:p>
-      <w:r>
-        <w:t>OpenMind currently uses three periodic jobs:</w:t>
-      </w:r>
-    </w:p>
-    <w:p>
-      <w:pPr>
-        <w:pStyle w:val="ListParagraph"/>
-      </w:pPr>
-      <w:r>
-        <w:t>A RunAtPeriodicJob by default runs at 3AM each morning, checking for new topics and topic comments in the forum area and notifying individuals watching those topics via email of those new comments.</w:t>
-      </w:r>
-    </w:p>
-    <w:p>
-      <w:pPr>
-        <w:pStyle w:val="ListParagraph"/>
-      </w:pPr>
-      <w:r>
-        <w:t>When a user creates a comment against an idea, a RunOncePeriodicJob is created to check for watchers in the background, and notify those users about the new comment.</w:t>
-      </w:r>
-    </w:p>
-    <w:p>
-      <w:pPr>
-        <w:pStyle w:val="ListParagraph"/>
-      </w:pPr>
-      <w:r>
-        <w:t>Once an hour a RunIntervalPeriodJob deletesr RunOncePeriodicJobs older than 7 days.</w:t>
+        <w:t>Moderator can moderate forum discussions, editing or deleting comments they deem in appropriate.</w:t>
+      </w:r>
+    </w:p>
+    <w:p>
+      <w:r>
+        <w:t>Each user can be granted zero, one or multiple roles to determine which functions they can perform.</w:t>
       </w:r>
     </w:p>
     <w:p>
       <w:pPr>
         <w:pStyle w:val="Heading1"/>
       </w:pPr>
-      <w:bookmarkStart w:id="43" w:name="_Toc220318162"/>
-      <w:r>
-        <w:t>Roles</w:t>
-      </w:r>
-      <w:bookmarkEnd w:id="43"/>
-    </w:p>
-    <w:p>
-      <w:r>
-        <w:t>OpenMind provides the following roles:</w:t>
-      </w:r>
-    </w:p>
-    <w:p>
-      <w:pPr>
-        <w:pStyle w:val="ListParagraph"/>
-      </w:pPr>
-      <w:r>
-        <w:t>System Adminstrator creates</w:t>
-      </w:r>
-      <w:r>
-        <w:t xml:space="preserve"> and edit enterprises, </w:t>
-      </w:r>
-      <w:r>
-        <w:t>users</w:t>
-      </w:r>
-      <w:r>
-        <w:t xml:space="preserve"> and lookup codes</w:t>
-      </w:r>
-    </w:p>
-    <w:p>
-      <w:pPr>
-        <w:pStyle w:val="ListParagraph"/>
-      </w:pPr>
-      <w:r>
-        <w:t>Product Manager manages products, releases, ideas, announcements and polls</w:t>
-      </w:r>
-    </w:p>
-    <w:p>
-      <w:pPr>
-        <w:pStyle w:val="ListParagraph"/>
-      </w:pPr>
-      <w:r>
-        <w:t>Voter can vote for ideas. Most users in the system will probably be voters.</w:t>
-      </w:r>
-    </w:p>
-    <w:p>
-      <w:pPr>
-        <w:pStyle w:val="ListParagraph"/>
-      </w:pPr>
-      <w:r>
-        <w:t>Allocations Manager manages the granting of allocations</w:t>
-      </w:r>
-    </w:p>
-    <w:p>
-      <w:pPr>
-        <w:pStyle w:val="ListParagraph"/>
-      </w:pPr>
-      <w:r>
-        <w:t>Moderator can moderate forum discussions, editing or deleting comments they deem in appropriate.</w:t>
-      </w:r>
-    </w:p>
-    <w:p>
-      <w:r>
-        <w:t>Each user can be granted zero, one or multiple roles to determine which functions they can perform.</w:t>
+      <w:bookmarkStart w:id="47" w:name="_Toc225056773"/>
+      <w:r>
+        <w:t>Lookup Codes</w:t>
+      </w:r>
+      <w:bookmarkEnd w:id="47"/>
+    </w:p>
+    <w:p>
+      <w:r>
+        <w:t>Lookup codes provide a mechanism to allow users to easily change pick list value</w:t>
+      </w:r>
+      <w:r>
+        <w:t>s. Currently OpenMind only uses a single type of lookup code – Release Status – which defines the lifecycle states of a product release. The system administrator can modify these values from the “Lookup Codes” menu.</w:t>
+      </w:r>
+    </w:p>
+    <w:p>
+      <w:r>
+        <w:t>OpenMind may add additional lookup code types at a future date.</w:t>
       </w:r>
     </w:p>
     <w:p>
       <w:pPr>
         <w:pStyle w:val="Heading1"/>
       </w:pPr>
-      <w:bookmarkStart w:id="44" w:name="_Toc220318163"/>
-      <w:r>
-        <w:t>Lookup Codes</w:t>
-      </w:r>
-      <w:bookmarkEnd w:id="44"/>
-    </w:p>
-    <w:p>
-      <w:r>
-        <w:t>Lookup codes provide a mechanism to allow users to easily change pick list value</w:t>
-      </w:r>
-      <w:r>
-        <w:t>s. Currently OpenMind only uses a single type of lookup code – Release Status – which defines the lifecycle states of a product release. The system administrator can modify these values from the “Lookup Codes” menu.</w:t>
-      </w:r>
-    </w:p>
-    <w:p>
-      <w:r>
-        <w:t>OpenMind may add additional lookup code types at a future date.</w:t>
-      </w:r>
-    </w:p>
-    <w:p>
-      <w:pPr>
-        <w:pStyle w:val="Heading1"/>
-      </w:pPr>
-      <w:bookmarkStart w:id="45" w:name="_Toc220318164"/>
-      <w:r>
-        <w:lastRenderedPageBreak/>
+      <w:bookmarkStart w:id="48" w:name="_Toc225056774"/>
+      <w:r>
         <w:t>Creating New Users</w:t>
       </w:r>
-      <w:bookmarkEnd w:id="45"/>
+      <w:bookmarkEnd w:id="48"/>
     </w:p>
     <w:p>
       <w:r>
@@ -5743,8 +6032,8 @@
       </w:r>
     </w:p>
     <w:sectPr>
-      <w:headerReference w:type="default" r:id="rId20"/>
-      <w:footerReference w:type="default" r:id="rId21"/>
+      <w:headerReference w:type="default" r:id="rId22"/>
+      <w:footerReference w:type="default" r:id="rId23"/>
       <w:pgSz w:w="12240" w:h="15840"/>
       <w:pgMar w:top="1440" w:right="1440" w:bottom="1440" w:left="1440" w:header="720" w:footer="720" w:gutter="0"/>
       <w:cols w:space="720"/>
@@ -5943,9 +6232,6 @@
       </w:rPr>
       <w:alias w:val="Title"/>
       <w:id w:val="77738743"/>
-      <w:placeholder>
-        <w:docPart w:val="F395E931C999488B8E6B905093035925"/>
-      </w:placeholder>
       <w:dataBinding w:prefixMappings="xmlns:ns0='http://schemas.openxmlformats.org/package/2006/metadata/core-properties' xmlns:ns1='http://purl.org/dc/elements/1.1/'" w:xpath="/ns0:coreProperties[1]/ns1:title[1]" w:storeItemID="{6C3C8BC8-F283-45AE-878A-BAB7291924A1}"/>
       <w:text/>
     </w:sdtPr>
@@ -5969,7 +6255,7 @@
             <w:sz w:val="32"/>
             <w:szCs w:val="32"/>
           </w:rPr>
-          <w:t>OpenMind Version 2.3</w:t>
+          <w:t>OpenMind Version 2.4</w:t>
         </w:r>
       </w:p>
     </w:sdtContent>
@@ -8458,301 +8744,6 @@
 </w:styles>
 </file>
 
-<file path=word/glossary/document.xml><?xml version="1.0" encoding="utf-8"?>
-<w:glossaryDocument xmlns:ve="http://schemas.openxmlformats.org/markup-compatibility/2006" xmlns:o="urn:schemas-microsoft-com:office:office" xmlns:r="http://schemas.openxmlformats.org/officeDocument/2006/relationships" xmlns:m="http://schemas.openxmlformats.org/officeDocument/2006/math" xmlns:v="urn:schemas-microsoft-com:vml" xmlns:wp="http://schemas.openxmlformats.org/drawingml/2006/wordprocessingDrawing" xmlns:w10="urn:schemas-microsoft-com:office:word" xmlns:w="http://schemas.openxmlformats.org/wordprocessingml/2006/main" xmlns:wne="http://schemas.microsoft.com/office/word/2006/wordml">
-  <w:docParts/>
-</w:glossaryDocument>
-</file>
-
-<file path=word/glossary/fontTable.xml><?xml version="1.0" encoding="utf-8"?>
-<w:fonts xmlns:r="http://schemas.openxmlformats.org/officeDocument/2006/relationships" xmlns:w="http://schemas.openxmlformats.org/wordprocessingml/2006/main">
-  <w:font w:name="Times New Roman">
-    <w:panose1 w:val="02020603050405020304"/>
-    <w:charset w:val="00"/>
-    <w:family w:val="roman"/>
-    <w:pitch w:val="variable"/>
-    <w:sig w:usb0="E0002AEF" w:usb1="C0007841" w:usb2="00000009" w:usb3="00000000" w:csb0="000001FF" w:csb1="00000000"/>
-  </w:font>
-  <w:font w:name="Symbol">
-    <w:panose1 w:val="05050102010706020507"/>
-    <w:charset w:val="02"/>
-    <w:family w:val="roman"/>
-    <w:pitch w:val="variable"/>
-    <w:sig w:usb0="00000000" w:usb1="10000000" w:usb2="00000000" w:usb3="00000000" w:csb0="80000000" w:csb1="00000000"/>
-  </w:font>
-  <w:font w:name="Courier New">
-    <w:panose1 w:val="02070309020205020404"/>
-    <w:charset w:val="00"/>
-    <w:family w:val="modern"/>
-    <w:pitch w:val="fixed"/>
-    <w:sig w:usb0="E0002AFF" w:usb1="C0007843" w:usb2="00000009" w:usb3="00000000" w:csb0="000001FF" w:csb1="00000000"/>
-  </w:font>
-  <w:font w:name="Wingdings">
-    <w:panose1 w:val="05000000000000000000"/>
-    <w:charset w:val="02"/>
-    <w:family w:val="auto"/>
-    <w:pitch w:val="variable"/>
-    <w:sig w:usb0="00000000" w:usb1="10000000" w:usb2="00000000" w:usb3="00000000" w:csb0="80000000" w:csb1="00000000"/>
-  </w:font>
-  <w:font w:name="Calibri">
-    <w:panose1 w:val="020F0502020204030204"/>
-    <w:charset w:val="00"/>
-    <w:family w:val="swiss"/>
-    <w:pitch w:val="variable"/>
-    <w:sig w:usb0="A00002EF" w:usb1="4000207B" w:usb2="00000000" w:usb3="00000000" w:csb0="0000009F" w:csb1="00000000"/>
-  </w:font>
-  <w:font w:name="Cambria">
-    <w:panose1 w:val="02040503050406030204"/>
-    <w:charset w:val="00"/>
-    <w:family w:val="roman"/>
-    <w:pitch w:val="variable"/>
-    <w:sig w:usb0="A00002EF" w:usb1="4000004B" w:usb2="00000000" w:usb3="00000000" w:csb0="0000009F" w:csb1="00000000"/>
-  </w:font>
-  <w:font w:name="Tahoma">
-    <w:panose1 w:val="020B0604030504040204"/>
-    <w:charset w:val="00"/>
-    <w:family w:val="swiss"/>
-    <w:notTrueType/>
-    <w:pitch w:val="variable"/>
-    <w:sig w:usb0="00000003" w:usb1="00000000" w:usb2="00000000" w:usb3="00000000" w:csb0="00000001" w:csb1="00000000"/>
-  </w:font>
-</w:fonts>
-</file>
-
-<file path=word/glossary/settings.xml><?xml version="1.0" encoding="utf-8"?>
-<w:settings xmlns:o="urn:schemas-microsoft-com:office:office" xmlns:r="http://schemas.openxmlformats.org/officeDocument/2006/relationships" xmlns:m="http://schemas.openxmlformats.org/officeDocument/2006/math" xmlns:v="urn:schemas-microsoft-com:vml" xmlns:w10="urn:schemas-microsoft-com:office:word" xmlns:w="http://schemas.openxmlformats.org/wordprocessingml/2006/main" xmlns:sl="http://schemas.openxmlformats.org/schemaLibrary/2006/main">
-  <w:view w:val="normal"/>
-  <w:defaultTabStop w:val="720"/>
-  <w:characterSpacingControl w:val="doNotCompress"/>
-  <w:compat>
-    <w:useFELayout/>
-  </w:compat>
-  <w:rsids>
-    <w:rsidRoot w:val="000C33FF"/>
-    <w:rsid w:val="000C33FF"/>
-    <w:rsid w:val="006405BC"/>
-  </w:rsids>
-  <m:mathPr>
-    <m:mathFont m:val="Cambria Math"/>
-    <m:brkBin m:val="before"/>
-    <m:brkBinSub m:val="--"/>
-    <m:smallFrac m:val="off"/>
-    <m:dispDef/>
-    <m:lMargin m:val="0"/>
-    <m:rMargin m:val="0"/>
-    <m:defJc m:val="centerGroup"/>
-    <m:wrapIndent m:val="1440"/>
-    <m:intLim m:val="subSup"/>
-    <m:naryLim m:val="undOvr"/>
-  </m:mathPr>
-  <w:themeFontLang w:val="en-US"/>
-  <w:clrSchemeMapping w:bg1="light1" w:t1="dark1" w:bg2="light2" w:t2="dark2" w:accent1="accent1" w:accent2="accent2" w:accent3="accent3" w:accent4="accent4" w:accent5="accent5" w:accent6="accent6" w:hyperlink="hyperlink" w:followedHyperlink="followedHyperlink"/>
-  <w:decimalSymbol w:val="."/>
-  <w:listSeparator w:val=","/>
-</w:settings>
-</file>
-
-<file path=word/glossary/styles.xml><?xml version="1.0" encoding="utf-8"?>
-<w:styles xmlns:r="http://schemas.openxmlformats.org/officeDocument/2006/relationships" xmlns:w="http://schemas.openxmlformats.org/wordprocessingml/2006/main">
-  <w:docDefaults>
-    <w:rPrDefault>
-      <w:rPr>
-        <w:rFonts w:asciiTheme="minorHAnsi" w:eastAsiaTheme="minorEastAsia" w:hAnsiTheme="minorHAnsi" w:cstheme="minorBidi"/>
-        <w:sz w:val="22"/>
-        <w:szCs w:val="22"/>
-        <w:lang w:val="en-US" w:eastAsia="en-US" w:bidi="ar-SA"/>
-      </w:rPr>
-    </w:rPrDefault>
-    <w:pPrDefault>
-      <w:pPr>
-        <w:spacing w:after="200" w:line="276" w:lineRule="auto"/>
-      </w:pPr>
-    </w:pPrDefault>
-  </w:docDefaults>
-  <w:latentStyles w:defLockedState="0" w:defUIPriority="99" w:defSemiHidden="1" w:defUnhideWhenUsed="1" w:defQFormat="0" w:count="267">
-    <w:lsdException w:name="Normal" w:semiHidden="0" w:uiPriority="0" w:unhideWhenUsed="0" w:qFormat="1"/>
-    <w:lsdException w:name="heading 1" w:semiHidden="0" w:uiPriority="9" w:unhideWhenUsed="0" w:qFormat="1"/>
-    <w:lsdException w:name="heading 2" w:uiPriority="9" w:qFormat="1"/>
-    <w:lsdException w:name="heading 3" w:uiPriority="9" w:qFormat="1"/>
-    <w:lsdException w:name="heading 4" w:uiPriority="9" w:qFormat="1"/>
-    <w:lsdException w:name="heading 5" w:uiPriority="9" w:qFormat="1"/>
-    <w:lsdException w:name="heading 6" w:uiPriority="9" w:qFormat="1"/>
-    <w:lsdException w:name="heading 7" w:uiPriority="9" w:qFormat="1"/>
-    <w:lsdException w:name="heading 8" w:uiPriority="9" w:qFormat="1"/>
-    <w:lsdException w:name="heading 9" w:uiPriority="9" w:qFormat="1"/>
-    <w:lsdException w:name="toc 1" w:uiPriority="39"/>
-    <w:lsdException w:name="toc 2" w:uiPriority="39"/>
-    <w:lsdException w:name="toc 3" w:uiPriority="39"/>
-    <w:lsdException w:name="toc 4" w:uiPriority="39"/>
-    <w:lsdException w:name="toc 5" w:uiPriority="39"/>
-    <w:lsdException w:name="toc 6" w:uiPriority="39"/>
-    <w:lsdException w:name="toc 7" w:uiPriority="39"/>
-    <w:lsdException w:name="toc 8" w:uiPriority="39"/>
-    <w:lsdException w:name="toc 9" w:uiPriority="39"/>
-    <w:lsdException w:name="caption" w:uiPriority="35" w:qFormat="1"/>
-    <w:lsdException w:name="Title" w:semiHidden="0" w:uiPriority="10" w:unhideWhenUsed="0" w:qFormat="1"/>
-    <w:lsdException w:name="Default Paragraph Font" w:uiPriority="1"/>
-    <w:lsdException w:name="Subtitle" w:semiHidden="0" w:uiPriority="11" w:unhideWhenUsed="0" w:qFormat="1"/>
-    <w:lsdException w:name="Strong" w:semiHidden="0" w:uiPriority="22" w:unhideWhenUsed="0" w:qFormat="1"/>
-    <w:lsdException w:name="Emphasis" w:semiHidden="0" w:uiPriority="20" w:unhideWhenUsed="0" w:qFormat="1"/>
-    <w:lsdException w:name="Table Grid" w:semiHidden="0" w:uiPriority="59" w:unhideWhenUsed="0"/>
-    <w:lsdException w:name="Placeholder Text" w:unhideWhenUsed="0"/>
-    <w:lsdException w:name="No Spacing" w:semiHidden="0" w:uiPriority="1" w:unhideWhenUsed="0" w:qFormat="1"/>
-    <w:lsdException w:name="Light Shading" w:semiHidden="0" w:uiPriority="60" w:unhideWhenUsed="0"/>
-    <w:lsdException w:name="Light List" w:semiHidden="0" w:uiPriority="61" w:unhideWhenUsed="0"/>
-    <w:lsdException w:name="Light Grid" w:semiHidden="0" w:uiPriority="62" w:unhideWhenUsed="0"/>
-    <w:lsdException w:name="Medium Shading 1" w:semiHidden="0" w:uiPriority="63" w:unhideWhenUsed="0"/>
-    <w:lsdException w:name="Medium Shading 2" w:semiHidden="0" w:uiPriority="64" w:unhideWhenUsed="0"/>
-    <w:lsdException w:name="Medium List 1" w:semiHidden="0" w:uiPriority="65" w:unhideWhenUsed="0"/>
-    <w:lsdException w:name="Medium List 2" w:semiHidden="0" w:uiPriority="66" w:unhideWhenUsed="0"/>
-    <w:lsdException w:name="Medium Grid 1" w:semiHidden="0" w:uiPriority="67" w:unhideWhenUsed="0"/>
-    <w:lsdException w:name="Medium Grid 2" w:semiHidden="0" w:uiPriority="68" w:unhideWhenUsed="0"/>
-    <w:lsdException w:name="Medium Grid 3" w:semiHidden="0" w:uiPriority="69" w:unhideWhenUsed="0"/>
-    <w:lsdException w:name="Dark List" w:semiHidden="0" w:uiPriority="70" w:unhideWhenUsed="0"/>
-    <w:lsdException w:name="Colorful Shading" w:semiHidden="0" w:uiPriority="71" w:unhideWhenUsed="0"/>
-    <w:lsdException w:name="Colorful List" w:semiHidden="0" w:uiPriority="72" w:unhideWhenUsed="0"/>
-    <w:lsdException w:name="Colorful Grid" w:semiHidden="0" w:uiPriority="73" w:unhideWhenUsed="0"/>
-    <w:lsdException w:name="Light Shading Accent 1" w:semiHidden="0" w:uiPriority="60" w:unhideWhenUsed="0"/>
-    <w:lsdException w:name="Light List Accent 1" w:semiHidden="0" w:uiPriority="61" w:unhideWhenUsed="0"/>
-    <w:lsdException w:name="Light Grid Accent 1" w:semiHidden="0" w:uiPriority="62" w:unhideWhenUsed="0"/>
-    <w:lsdException w:name="Medium Shading 1 Accent 1" w:semiHidden="0" w:uiPriority="63" w:unhideWhenUsed="0"/>
-    <w:lsdException w:name="Medium Shading 2 Accent 1" w:semiHidden="0" w:uiPriority="64" w:unhideWhenUsed="0"/>
-    <w:lsdException w:name="Medium List 1 Accent 1" w:semiHidden="0" w:uiPriority="65" w:unhideWhenUsed="0"/>
-    <w:lsdException w:name="Revision" w:unhideWhenUsed="0"/>
-    <w:lsdException w:name="List Paragraph" w:semiHidden="0" w:uiPriority="34" w:unhideWhenUsed="0" w:qFormat="1"/>
-    <w:lsdException w:name="Quote" w:semiHidden="0" w:uiPriority="29" w:unhideWhenUsed="0" w:qFormat="1"/>
-    <w:lsdException w:name="Intense Quote" w:semiHidden="0" w:uiPriority="30" w:unhideWhenUsed="0" w:qFormat="1"/>
-    <w:lsdException w:name="Medium List 2 Accent 1" w:semiHidden="0" w:uiPriority="66" w:unhideWhenUsed="0"/>
-    <w:lsdException w:name="Medium Grid 1 Accent 1" w:semiHidden="0" w:uiPriority="67" w:unhideWhenUsed="0"/>
-    <w:lsdException w:name="Medium Grid 2 Accent 1" w:semiHidden="0" w:uiPriority="68" w:unhideWhenUsed="0"/>
-    <w:lsdException w:name="Medium Grid 3 Accent 1" w:semiHidden="0" w:uiPriority="69" w:unhideWhenUsed="0"/>
-    <w:lsdException w:name="Dark List Accent 1" w:semiHidden="0" w:uiPriority="70" w:unhideWhenUsed="0"/>
-    <w:lsdException w:name="Colorful Shading Accent 1" w:semiHidden="0" w:uiPriority="71" w:unhideWhenUsed="0"/>
-    <w:lsdException w:name="Colorful List Accent 1" w:semiHidden="0" w:uiPriority="72" w:unhideWhenUsed="0"/>
-    <w:lsdException w:name="Colorful Grid Accent 1" w:semiHidden="0" w:uiPriority="73" w:unhideWhenUsed="0"/>
-    <w:lsdException w:name="Light Shading Accent 2" w:semiHidden="0" w:uiPriority="60" w:unhideWhenUsed="0"/>
-    <w:lsdException w:name="Light List Accent 2" w:semiHidden="0" w:uiPriority="61" w:unhideWhenUsed="0"/>
-    <w:lsdException w:name="Light Grid Accent 2" w:semiHidden="0" w:uiPriority="62" w:unhideWhenUsed="0"/>
-    <w:lsdException w:name="Medium Shading 1 Accent 2" w:semiHidden="0" w:uiPriority="63" w:unhideWhenUsed="0"/>
-    <w:lsdException w:name="Medium Shading 2 Accent 2" w:semiHidden="0" w:uiPriority="64" w:unhideWhenUsed="0"/>
-    <w:lsdException w:name="Medium List 1 Accent 2" w:semiHidden="0" w:uiPriority="65" w:unhideWhenUsed="0"/>
-    <w:lsdException w:name="Medium List 2 Accent 2" w:semiHidden="0" w:uiPriority="66" w:unhideWhenUsed="0"/>
-    <w:lsdException w:name="Medium Grid 1 Accent 2" w:semiHidden="0" w:uiPriority="67" w:unhideWhenUsed="0"/>
-    <w:lsdException w:name="Medium Grid 2 Accent 2" w:semiHidden="0" w:uiPriority="68" w:unhideWhenUsed="0"/>
-    <w:lsdException w:name="Medium Grid 3 Accent 2" w:semiHidden="0" w:uiPriority="69" w:unhideWhenUsed="0"/>
-    <w:lsdException w:name="Dark List Accent 2" w:semiHidden="0" w:uiPriority="70" w:unhideWhenUsed="0"/>
-    <w:lsdException w:name="Colorful Shading Accent 2" w:semiHidden="0" w:uiPriority="71" w:unhideWhenUsed="0"/>
-    <w:lsdException w:name="Colorful List Accent 2" w:semiHidden="0" w:uiPriority="72" w:unhideWhenUsed="0"/>
-    <w:lsdException w:name="Colorful Grid Accent 2" w:semiHidden="0" w:uiPriority="73" w:unhideWhenUsed="0"/>
-    <w:lsdException w:name="Light Shading Accent 3" w:semiHidden="0" w:uiPriority="60" w:unhideWhenUsed="0"/>
-    <w:lsdException w:name="Light List Accent 3" w:semiHidden="0" w:uiPriority="61" w:unhideWhenUsed="0"/>
-    <w:lsdException w:name="Light Grid Accent 3" w:semiHidden="0" w:uiPriority="62" w:unhideWhenUsed="0"/>
-    <w:lsdException w:name="Medium Shading 1 Accent 3" w:semiHidden="0" w:uiPriority="63" w:unhideWhenUsed="0"/>
-    <w:lsdException w:name="Medium Shading 2 Accent 3" w:semiHidden="0" w:uiPriority="64" w:unhideWhenUsed="0"/>
-    <w:lsdException w:name="Medium List 1 Accent 3" w:semiHidden="0" w:uiPriority="65" w:unhideWhenUsed="0"/>
-    <w:lsdException w:name="Medium List 2 Accent 3" w:semiHidden="0" w:uiPriority="66" w:unhideWhenUsed="0"/>
-    <w:lsdException w:name="Medium Grid 1 Accent 3" w:semiHidden="0" w:uiPriority="67" w:unhideWhenUsed="0"/>
-    <w:lsdException w:name="Medium Grid 2 Accent 3" w:semiHidden="0" w:uiPriority="68" w:unhideWhenUsed="0"/>
-    <w:lsdException w:name="Medium Grid 3 Accent 3" w:semiHidden="0" w:uiPriority="69" w:unhideWhenUsed="0"/>
-    <w:lsdException w:name="Dark List Accent 3" w:semiHidden="0" w:uiPriority="70" w:unhideWhenUsed="0"/>
-    <w:lsdException w:name="Colorful Shading Accent 3" w:semiHidden="0" w:uiPriority="71" w:unhideWhenUsed="0"/>
-    <w:lsdException w:name="Colorful List Accent 3" w:semiHidden="0" w:uiPriority="72" w:unhideWhenUsed="0"/>
-    <w:lsdException w:name="Colorful Grid Accent 3" w:semiHidden="0" w:uiPriority="73" w:unhideWhenUsed="0"/>
-    <w:lsdException w:name="Light Shading Accent 4" w:semiHidden="0" w:uiPriority="60" w:unhideWhenUsed="0"/>
-    <w:lsdException w:name="Light List Accent 4" w:semiHidden="0" w:uiPriority="61" w:unhideWhenUsed="0"/>
-    <w:lsdException w:name="Light Grid Accent 4" w:semiHidden="0" w:uiPriority="62" w:unhideWhenUsed="0"/>
-    <w:lsdException w:name="Medium Shading 1 Accent 4" w:semiHidden="0" w:uiPriority="63" w:unhideWhenUsed="0"/>
-    <w:lsdException w:name="Medium Shading 2 Accent 4" w:semiHidden="0" w:uiPriority="64" w:unhideWhenUsed="0"/>
-    <w:lsdException w:name="Medium List 1 Accent 4" w:semiHidden="0" w:uiPriority="65" w:unhideWhenUsed="0"/>
-    <w:lsdException w:name="Medium List 2 Accent 4" w:semiHidden="0" w:uiPriority="66" w:unhideWhenUsed="0"/>
-    <w:lsdException w:name="Medium Grid 1 Accent 4" w:semiHidden="0" w:uiPriority="67" w:unhideWhenUsed="0"/>
-    <w:lsdException w:name="Medium Grid 2 Accent 4" w:semiHidden="0" w:uiPriority="68" w:unhideWhenUsed="0"/>
-    <w:lsdException w:name="Medium Grid 3 Accent 4" w:semiHidden="0" w:uiPriority="69" w:unhideWhenUsed="0"/>
-    <w:lsdException w:name="Dark List Accent 4" w:semiHidden="0" w:uiPriority="70" w:unhideWhenUsed="0"/>
-    <w:lsdException w:name="Colorful Shading Accent 4" w:semiHidden="0" w:uiPriority="71" w:unhideWhenUsed="0"/>
-    <w:lsdException w:name="Colorful List Accent 4" w:semiHidden="0" w:uiPriority="72" w:unhideWhenUsed="0"/>
-    <w:lsdException w:name="Colorful Grid Accent 4" w:semiHidden="0" w:uiPriority="73" w:unhideWhenUsed="0"/>
-    <w:lsdException w:name="Light Shading Accent 5" w:semiHidden="0" w:uiPriority="60" w:unhideWhenUsed="0"/>
-    <w:lsdException w:name="Light List Accent 5" w:semiHidden="0" w:uiPriority="61" w:unhideWhenUsed="0"/>
-    <w:lsdException w:name="Light Grid Accent 5" w:semiHidden="0" w:uiPriority="62" w:unhideWhenUsed="0"/>
-    <w:lsdException w:name="Medium Shading 1 Accent 5" w:semiHidden="0" w:uiPriority="63" w:unhideWhenUsed="0"/>
-    <w:lsdException w:name="Medium Shading 2 Accent 5" w:semiHidden="0" w:uiPriority="64" w:unhideWhenUsed="0"/>
-    <w:lsdException w:name="Medium List 1 Accent 5" w:semiHidden="0" w:uiPriority="65" w:unhideWhenUsed="0"/>
-    <w:lsdException w:name="Medium List 2 Accent 5" w:semiHidden="0" w:uiPriority="66" w:unhideWhenUsed="0"/>
-    <w:lsdException w:name="Medium Grid 1 Accent 5" w:semiHidden="0" w:uiPriority="67" w:unhideWhenUsed="0"/>
-    <w:lsdException w:name="Medium Grid 2 Accent 5" w:semiHidden="0" w:uiPriority="68" w:unhideWhenUsed="0"/>
-    <w:lsdException w:name="Medium Grid 3 Accent 5" w:semiHidden="0" w:uiPriority="69" w:unhideWhenUsed="0"/>
-    <w:lsdException w:name="Dark List Accent 5" w:semiHidden="0" w:uiPriority="70" w:unhideWhenUsed="0"/>
-    <w:lsdException w:name="Colorful Shading Accent 5" w:semiHidden="0" w:uiPriority="71" w:unhideWhenUsed="0"/>
-    <w:lsdException w:name="Colorful List Accent 5" w:semiHidden="0" w:uiPriority="72" w:unhideWhenUsed="0"/>
-    <w:lsdException w:name="Colorful Grid Accent 5" w:semiHidden="0" w:uiPriority="73" w:unhideWhenUsed="0"/>
-    <w:lsdException w:name="Light Shading Accent 6" w:semiHidden="0" w:uiPriority="60" w:unhideWhenUsed="0"/>
-    <w:lsdException w:name="Light List Accent 6" w:semiHidden="0" w:uiPriority="61" w:unhideWhenUsed="0"/>
-    <w:lsdException w:name="Light Grid Accent 6" w:semiHidden="0" w:uiPriority="62" w:unhideWhenUsed="0"/>
-    <w:lsdException w:name="Medium Shading 1 Accent 6" w:semiHidden="0" w:uiPriority="63" w:unhideWhenUsed="0"/>
-    <w:lsdException w:name="Medium Shading 2 Accent 6" w:semiHidden="0" w:uiPriority="64" w:unhideWhenUsed="0"/>
-    <w:lsdException w:name="Medium List 1 Accent 6" w:semiHidden="0" w:uiPriority="65" w:unhideWhenUsed="0"/>
-    <w:lsdException w:name="Medium List 2 Accent 6" w:semiHidden="0" w:uiPriority="66" w:unhideWhenUsed="0"/>
-    <w:lsdException w:name="Medium Grid 1 Accent 6" w:semiHidden="0" w:uiPriority="67" w:unhideWhenUsed="0"/>
-    <w:lsdException w:name="Medium Grid 2 Accent 6" w:semiHidden="0" w:uiPriority="68" w:unhideWhenUsed="0"/>
-    <w:lsdException w:name="Medium Grid 3 Accent 6" w:semiHidden="0" w:uiPriority="69" w:unhideWhenUsed="0"/>
-    <w:lsdException w:name="Dark List Accent 6" w:semiHidden="0" w:uiPriority="70" w:unhideWhenUsed="0"/>
-    <w:lsdException w:name="Colorful Shading Accent 6" w:semiHidden="0" w:uiPriority="71" w:unhideWhenUsed="0"/>
-    <w:lsdException w:name="Colorful List Accent 6" w:semiHidden="0" w:uiPriority="72" w:unhideWhenUsed="0"/>
-    <w:lsdException w:name="Colorful Grid Accent 6" w:semiHidden="0" w:uiPriority="73" w:unhideWhenUsed="0"/>
-    <w:lsdException w:name="Subtle Emphasis" w:semiHidden="0" w:uiPriority="19" w:unhideWhenUsed="0" w:qFormat="1"/>
-    <w:lsdException w:name="Intense Emphasis" w:semiHidden="0" w:uiPriority="21" w:unhideWhenUsed="0" w:qFormat="1"/>
-    <w:lsdException w:name="Subtle Reference" w:semiHidden="0" w:uiPriority="31" w:unhideWhenUsed="0" w:qFormat="1"/>
-    <w:lsdException w:name="Intense Reference" w:semiHidden="0" w:uiPriority="32" w:unhideWhenUsed="0" w:qFormat="1"/>
-    <w:lsdException w:name="Book Title" w:semiHidden="0" w:uiPriority="33" w:unhideWhenUsed="0" w:qFormat="1"/>
-    <w:lsdException w:name="Bibliography" w:uiPriority="37"/>
-    <w:lsdException w:name="TOC Heading" w:uiPriority="39" w:qFormat="1"/>
-  </w:latentStyles>
-  <w:style w:type="paragraph" w:default="1" w:styleId="Normal">
-    <w:name w:val="Normal"/>
-    <w:qFormat/>
-  </w:style>
-  <w:style w:type="character" w:default="1" w:styleId="DefaultParagraphFont">
-    <w:name w:val="Default Paragraph Font"/>
-    <w:uiPriority w:val="1"/>
-    <w:semiHidden/>
-    <w:unhideWhenUsed/>
-  </w:style>
-  <w:style w:type="table" w:default="1" w:styleId="TableNormal">
-    <w:name w:val="Normal Table"/>
-    <w:uiPriority w:val="99"/>
-    <w:semiHidden/>
-    <w:unhideWhenUsed/>
-    <w:qFormat/>
-    <w:tblPr>
-      <w:tblInd w:w="0" w:type="dxa"/>
-      <w:tblCellMar>
-        <w:top w:w="0" w:type="dxa"/>
-        <w:left w:w="108" w:type="dxa"/>
-        <w:bottom w:w="0" w:type="dxa"/>
-        <w:right w:w="108" w:type="dxa"/>
-      </w:tblCellMar>
-    </w:tblPr>
-  </w:style>
-  <w:style w:type="numbering" w:default="1" w:styleId="NoList">
-    <w:name w:val="No List"/>
-    <w:uiPriority w:val="99"/>
-    <w:semiHidden/>
-    <w:unhideWhenUsed/>
-  </w:style>
-  <w:style w:type="paragraph" w:customStyle="1" w:styleId="F395E931C999488B8E6B905093035925">
-    <w:name w:val="F395E931C999488B8E6B905093035925"/>
-    <w:rsid w:val="000C33FF"/>
-  </w:style>
-</w:styles>
-</file>
-
-<file path=word/glossary/webSettings.xml><?xml version="1.0" encoding="utf-8"?>
-<w:webSettings xmlns:r="http://schemas.openxmlformats.org/officeDocument/2006/relationships" xmlns:w="http://schemas.openxmlformats.org/wordprocessingml/2006/main">
-  <w:optimizeForBrowser/>
-</w:webSettings>
-</file>
-
 <file path=word/theme/theme1.xml><?xml version="1.0" encoding="utf-8"?>
 <a:theme xmlns:a="http://schemas.openxmlformats.org/drawingml/2006/main" name="Office Theme">
   <a:themeElements>

</xml_diff>

<commit_message>
More updates to manual Remove RedCloth
</commit_message>
<xml_diff>
--- a/doc/Manual.docx
+++ b/doc/Manual.docx
@@ -3430,6 +3430,33 @@
       </w:pPr>
       <w:bookmarkStart w:id="8" w:name="_Toc225056743"/>
       <w:r>
+        <w:t>RedCloth</w:t>
+      </w:r>
+    </w:p>
+    <w:p>
+      <w:pPr>
+        <w:pStyle w:val="H2Text"/>
+      </w:pPr>
+      <w:r>
+        <w:t xml:space="preserve">OpenMind used to use the RedCloth gem before switching to fck_editor for WYSIWYG editing of comment fields. If you are upgrading from version 2.1 or earlier of OpenMind, you will need to install the RedCloth gem. See </w:t>
+      </w:r>
+      <w:hyperlink r:id="rId12" w:history="1">
+        <w:r>
+          <w:rPr>
+            <w:rStyle w:val="Hyperlink"/>
+          </w:rPr>
+          <w:t>http://redcloth.org/</w:t>
+        </w:r>
+      </w:hyperlink>
+      <w:r>
+        <w:t xml:space="preserve"> for further details.</w:t>
+      </w:r>
+    </w:p>
+    <w:p>
+      <w:pPr>
+        <w:pStyle w:val="Heading2"/>
+      </w:pPr>
+      <w:r>
         <w:t>Native Code Gems</w:t>
       </w:r>
       <w:bookmarkEnd w:id="8"/>
@@ -3614,6 +3641,7 @@
         <w:pStyle w:val="CodeSample"/>
       </w:pPr>
       <w:r>
+        <w:lastRenderedPageBreak/>
         <w:t>ActionMailer::Base.smtp_settings = {</w:t>
       </w:r>
     </w:p>
@@ -3654,7 +3682,6 @@
         <w:pStyle w:val="CodeSample"/>
       </w:pPr>
       <w:r>
-        <w:lastRenderedPageBreak/>
         <w:t xml:space="preserve">    :user_name =&gt; ‘user@gmail.com',</w:t>
       </w:r>
     </w:p>
@@ -3817,6 +3844,229 @@
         <w:pStyle w:val="Heading2"/>
       </w:pPr>
       <w:bookmarkStart w:id="12" w:name="_Toc225056746"/>
+      <w:bookmarkStart w:id="13" w:name="_Ref220126767"/>
+      <w:bookmarkStart w:id="14" w:name="_Toc225056750"/>
+      <w:r>
+        <w:t>Setup SOLR</w:t>
+      </w:r>
+      <w:bookmarkEnd w:id="13"/>
+      <w:bookmarkEnd w:id="14"/>
+    </w:p>
+    <w:p>
+      <w:pPr>
+        <w:pStyle w:val="H2Text"/>
+      </w:pPr>
+      <w:r>
+        <w:t>You must setup OpenMind to enable full text searching using the Solr library.</w:t>
+      </w:r>
+    </w:p>
+    <w:p>
+      <w:pPr>
+        <w:pStyle w:val="Note"/>
+      </w:pPr>
+      <w:r>
+        <w:t>Solr requires java version 1.5 or later be installed.</w:t>
+      </w:r>
+    </w:p>
+    <w:p>
+      <w:pPr>
+        <w:pStyle w:val="H2Text"/>
+      </w:pPr>
+      <w:r>
+        <w:t>Solr requires a solr server be running to automatically update search indexes when records change. Use the following rake command to start the server on windows:</w:t>
+      </w:r>
+    </w:p>
+    <w:p>
+      <w:pPr>
+        <w:pStyle w:val="CodeSample"/>
+      </w:pPr>
+      <w:r>
+        <w:t>rake solr:start</w:t>
+      </w:r>
+      <w:r>
+        <w:t xml:space="preserve">win </w:t>
+      </w:r>
+    </w:p>
+    <w:p>
+      <w:pPr>
+        <w:pStyle w:val="CodeSample"/>
+      </w:pPr>
+    </w:p>
+    <w:p>
+      <w:pPr>
+        <w:pStyle w:val="H2Text"/>
+      </w:pPr>
+      <w:r>
+        <w:t xml:space="preserve">and </w:t>
+      </w:r>
+    </w:p>
+    <w:p>
+      <w:pPr>
+        <w:pStyle w:val="CodeSample"/>
+      </w:pPr>
+      <w:r>
+        <w:t>rake solr:start  </w:t>
+      </w:r>
+    </w:p>
+    <w:p>
+      <w:pPr>
+        <w:pStyle w:val="CodeSample"/>
+      </w:pPr>
+    </w:p>
+    <w:p>
+      <w:pPr>
+        <w:pStyle w:val="H2Text"/>
+      </w:pPr>
+      <w:r>
+        <w:t>for all other environments.</w:t>
+      </w:r>
+    </w:p>
+    <w:p>
+      <w:pPr>
+        <w:pStyle w:val="H2Text"/>
+      </w:pPr>
+      <w:r>
+        <w:t>You can stop the server with:</w:t>
+      </w:r>
+      <w:r>
+        <w:t xml:space="preserve"> </w:t>
+      </w:r>
+    </w:p>
+    <w:p>
+      <w:pPr>
+        <w:pStyle w:val="CodeSample"/>
+      </w:pPr>
+      <w:r>
+        <w:t>rake solr:st</w:t>
+      </w:r>
+      <w:r>
+        <w:t>op</w:t>
+      </w:r>
+    </w:p>
+    <w:p>
+      <w:pPr>
+        <w:pStyle w:val="CodeSample"/>
+        <w:ind w:left="0"/>
+      </w:pPr>
+    </w:p>
+    <w:p>
+      <w:pPr>
+        <w:pStyle w:val="Note"/>
+      </w:pPr>
+      <w:r>
+        <w:lastRenderedPageBreak/>
+        <w:t>You will need to ensure that the SOLR server is running in order to perform any tasks that touch comments or topics, including performing the initial database migration.</w:t>
+      </w:r>
+    </w:p>
+    <w:p>
+      <w:pPr>
+        <w:pStyle w:val="CodeSample"/>
+      </w:pPr>
+    </w:p>
+    <w:p>
+      <w:pPr>
+        <w:pStyle w:val="CodeSample"/>
+      </w:pPr>
+    </w:p>
+    <w:p>
+      <w:pPr>
+        <w:pStyle w:val="H2Text"/>
+      </w:pPr>
+      <w:r>
+        <w:t>When running in production, it is strongly suggested that you use a monitoring tool such as monit (</w:t>
+      </w:r>
+      <w:hyperlink r:id="rId13" w:history="1">
+        <w:r>
+          <w:rPr>
+            <w:rStyle w:val="Hyperlink"/>
+          </w:rPr>
+          <w:t>http://mmonit.com/monit/</w:t>
+        </w:r>
+      </w:hyperlink>
+      <w:r>
+        <w:t>). Below is a sample monitoring script that you can use as a starting point.</w:t>
+      </w:r>
+    </w:p>
+    <w:p>
+      <w:pPr>
+        <w:pStyle w:val="CodeSample"/>
+      </w:pPr>
+      <w:r>
+        <w:t>set daemon 60</w:t>
+      </w:r>
+    </w:p>
+    <w:p>
+      <w:pPr>
+        <w:pStyle w:val="CodeSample"/>
+      </w:pPr>
+      <w:r>
+        <w:t>set httpd port 2812 and</w:t>
+      </w:r>
+    </w:p>
+    <w:p>
+      <w:pPr>
+        <w:pStyle w:val="CodeSample"/>
+      </w:pPr>
+      <w:r>
+        <w:t xml:space="preserve">     use address localhost</w:t>
+      </w:r>
+    </w:p>
+    <w:p>
+      <w:pPr>
+        <w:pStyle w:val="CodeSample"/>
+      </w:pPr>
+      <w:r>
+        <w:t xml:space="preserve">     allow localhost</w:t>
+      </w:r>
+    </w:p>
+    <w:p>
+      <w:pPr>
+        <w:pStyle w:val="CodeSample"/>
+      </w:pPr>
+      <w:r>
+        <w:t>set logfile /home/openmin/openmind/log/monit.log</w:t>
+      </w:r>
+    </w:p>
+    <w:p>
+      <w:pPr>
+        <w:pStyle w:val="CodeSample"/>
+      </w:pPr>
+      <w:r>
+        <w:t>check process solr with pidfile /home/openmin/openmind/tmp/pids/production_pid</w:t>
+      </w:r>
+    </w:p>
+    <w:p>
+      <w:pPr>
+        <w:pStyle w:val="CodeSample"/>
+      </w:pPr>
+      <w:r>
+        <w:t xml:space="preserve">  start program = "/home/openmin/bin/solr_start"</w:t>
+      </w:r>
+    </w:p>
+    <w:p>
+      <w:pPr>
+        <w:pStyle w:val="CodeSample"/>
+      </w:pPr>
+      <w:r>
+        <w:t xml:space="preserve">  stop program = "/home/openmin/bin/solr_stop"</w:t>
+      </w:r>
+    </w:p>
+    <w:p>
+      <w:pPr>
+        <w:pStyle w:val="CodeSample"/>
+        <w:rPr>
+          <w:b/>
+          <w:bCs/>
+        </w:rPr>
+      </w:pPr>
+      <w:r>
+        <w:t xml:space="preserve">  group solr</w:t>
+      </w:r>
+    </w:p>
+    <w:p>
+      <w:pPr>
+        <w:pStyle w:val="Heading2"/>
+      </w:pPr>
       <w:r>
         <w:t>Populate the Database</w:t>
       </w:r>
@@ -3902,7 +4152,7 @@
           <w:b/>
           <w:noProof/>
         </w:rPr>
-        <w:t>7</w:t>
+        <w:t>6</w:t>
       </w:r>
       <w:r>
         <w:rPr>
@@ -3945,11 +4195,11 @@
       <w:pPr>
         <w:pStyle w:val="Heading2"/>
       </w:pPr>
-      <w:bookmarkStart w:id="13" w:name="_Toc225056747"/>
+      <w:bookmarkStart w:id="15" w:name="_Toc225056747"/>
       <w:r>
         <w:t>Configure environment.yml</w:t>
       </w:r>
-      <w:bookmarkEnd w:id="13"/>
+      <w:bookmarkEnd w:id="15"/>
     </w:p>
     <w:p>
       <w:pPr>
@@ -4005,11 +4255,11 @@
       <w:pPr>
         <w:pStyle w:val="Heading2"/>
       </w:pPr>
-      <w:bookmarkStart w:id="14" w:name="_Toc225056748"/>
+      <w:bookmarkStart w:id="16" w:name="_Toc225056748"/>
       <w:r>
         <w:t>Configure the Web Service</w:t>
       </w:r>
-      <w:bookmarkEnd w:id="14"/>
+      <w:bookmarkEnd w:id="16"/>
     </w:p>
     <w:p>
       <w:pPr>
@@ -4040,24 +4290,24 @@
         </w:rPr>
       </w:pPr>
       <w:r>
+        <w:t>C</w:t>
+      </w:r>
+      <w:r>
+        <w:t xml:space="preserve">reate the symlink so the www directory is your Rails app public folder. Get to </w:t>
+      </w:r>
+      <w:r>
+        <w:t xml:space="preserve">your application </w:t>
+      </w:r>
+      <w:r>
+        <w:t>root directory and:</w:t>
+      </w:r>
+    </w:p>
+    <w:p>
+      <w:pPr>
+        <w:pStyle w:val="Note"/>
+      </w:pPr>
+      <w:r>
         <w:lastRenderedPageBreak/>
-        <w:t>C</w:t>
-      </w:r>
-      <w:r>
-        <w:t xml:space="preserve">reate the symlink so the www directory is your Rails app public folder. Get to </w:t>
-      </w:r>
-      <w:r>
-        <w:t xml:space="preserve">your application </w:t>
-      </w:r>
-      <w:r>
-        <w:t>root directory and:</w:t>
-      </w:r>
-    </w:p>
-    <w:p>
-      <w:pPr>
-        <w:pStyle w:val="Note"/>
-      </w:pPr>
-      <w:r>
         <w:t>[~]# mv ~/public_html ~/public_html_backup</w:t>
       </w:r>
       <w:r>
@@ -4083,14 +4333,14 @@
       <w:pPr>
         <w:pStyle w:val="Heading2"/>
       </w:pPr>
-      <w:bookmarkStart w:id="15" w:name="_Ref206255134"/>
-      <w:bookmarkStart w:id="16" w:name="_Ref206255143"/>
-      <w:bookmarkStart w:id="17" w:name="_Ref204702657"/>
-      <w:bookmarkStart w:id="18" w:name="_Toc225056749"/>
+      <w:bookmarkStart w:id="17" w:name="_Toc225056749"/>
+      <w:bookmarkStart w:id="18" w:name="_Ref206255134"/>
+      <w:bookmarkStart w:id="19" w:name="_Ref206255143"/>
+      <w:bookmarkStart w:id="20" w:name="_Ref204702657"/>
       <w:r>
         <w:t>Install Image Libraries</w:t>
       </w:r>
-      <w:bookmarkEnd w:id="18"/>
+      <w:bookmarkEnd w:id="17"/>
     </w:p>
     <w:p>
       <w:pPr>
@@ -4126,7 +4376,7 @@
       <w:r>
         <w:t>Install the ImageMagick libraries (</w:t>
       </w:r>
-      <w:hyperlink r:id="rId12" w:history="1">
+      <w:hyperlink r:id="rId14" w:history="1">
         <w:r>
           <w:rPr>
             <w:rStyle w:val="Hyperlink"/>
@@ -4149,7 +4399,7 @@
       <w:r>
         <w:t>Install the RMagic gem (</w:t>
       </w:r>
-      <w:hyperlink r:id="rId13" w:history="1">
+      <w:hyperlink r:id="rId15" w:history="1">
         <w:r>
           <w:rPr>
             <w:rStyle w:val="Hyperlink"/>
@@ -4173,306 +4423,12 @@
       <w:pPr>
         <w:pStyle w:val="Heading2"/>
       </w:pPr>
-      <w:bookmarkStart w:id="19" w:name="_Ref220126767"/>
-      <w:bookmarkStart w:id="20" w:name="_Toc225056750"/>
-      <w:r>
-        <w:t xml:space="preserve">Setup </w:t>
-      </w:r>
-      <w:r>
-        <w:t>SOLR</w:t>
-      </w:r>
+      <w:bookmarkStart w:id="21" w:name="_Toc225056751"/>
+      <w:r>
+        <w:t>Setup the Task Scheduler</w:t>
+      </w:r>
+      <w:bookmarkEnd w:id="18"/>
       <w:bookmarkEnd w:id="19"/>
-      <w:bookmarkEnd w:id="20"/>
-    </w:p>
-    <w:p>
-      <w:pPr>
-        <w:pStyle w:val="H2Text"/>
-      </w:pPr>
-      <w:r>
-        <w:t xml:space="preserve">You must setup OpenMind to enable full text searching using the </w:t>
-      </w:r>
-      <w:r>
-        <w:t>Solr</w:t>
-      </w:r>
-      <w:r>
-        <w:t xml:space="preserve"> library.</w:t>
-      </w:r>
-    </w:p>
-    <w:p>
-      <w:pPr>
-        <w:pStyle w:val="Note"/>
-      </w:pPr>
-      <w:r>
-        <w:t>Sol</w:t>
-      </w:r>
-      <w:r>
-        <w:t>r requires java version 1.5 or later be installed.</w:t>
-      </w:r>
-    </w:p>
-    <w:p>
-      <w:pPr>
-        <w:pStyle w:val="H2Text"/>
-      </w:pPr>
-      <w:r>
-        <w:t>Solr requires a solr server be running to automatically update search indexes when records change. Use the following rake command to start the server on windows:</w:t>
-      </w:r>
-    </w:p>
-    <w:p>
-      <w:pPr>
-        <w:pStyle w:val="CodeSample"/>
-      </w:pPr>
-      <w:r>
-        <w:t>rake solr:start</w:t>
-      </w:r>
-      <w:r>
-        <w:t xml:space="preserve">win </w:t>
-      </w:r>
-    </w:p>
-    <w:p>
-      <w:pPr>
-        <w:pStyle w:val="CodeSample"/>
-      </w:pPr>
-    </w:p>
-    <w:p>
-      <w:pPr>
-        <w:pStyle w:val="H2Text"/>
-      </w:pPr>
-      <w:r>
-        <w:t xml:space="preserve">and </w:t>
-      </w:r>
-    </w:p>
-    <w:p>
-      <w:pPr>
-        <w:pStyle w:val="CodeSample"/>
-      </w:pPr>
-      <w:r>
-        <w:t>rake solr:start  </w:t>
-      </w:r>
-    </w:p>
-    <w:p>
-      <w:pPr>
-        <w:pStyle w:val="CodeSample"/>
-      </w:pPr>
-    </w:p>
-    <w:p>
-      <w:pPr>
-        <w:pStyle w:val="H2Text"/>
-      </w:pPr>
-      <w:r>
-        <w:t>for all other environments.</w:t>
-      </w:r>
-    </w:p>
-    <w:p>
-      <w:pPr>
-        <w:pStyle w:val="H2Text"/>
-      </w:pPr>
-      <w:r>
-        <w:t>You can stop the server with:</w:t>
-      </w:r>
-      <w:r>
-        <w:t xml:space="preserve"> </w:t>
-      </w:r>
-    </w:p>
-    <w:p>
-      <w:pPr>
-        <w:pStyle w:val="CodeSample"/>
-      </w:pPr>
-      <w:r>
-        <w:t>rake solr:st</w:t>
-      </w:r>
-      <w:r>
-        <w:t>op</w:t>
-      </w:r>
-    </w:p>
-    <w:p>
-      <w:pPr>
-        <w:pStyle w:val="CodeSample"/>
-        <w:ind w:left="0"/>
-      </w:pPr>
-    </w:p>
-    <w:p>
-      <w:pPr>
-        <w:pStyle w:val="Note"/>
-      </w:pPr>
-      <w:r>
-        <w:t>You will need to ensure that the SOLR server is running in order to perform any tasks that touch comments or topics, including performing the initial database migration.</w:t>
-      </w:r>
-    </w:p>
-    <w:p>
-      <w:pPr>
-        <w:pStyle w:val="H2Text"/>
-      </w:pPr>
-      <w:r>
-        <w:t>If you’re upgrading from an earlier version of OpenMind, you’ll need to manually regenerate the search indexes to start from within the ruby on rails console:</w:t>
-      </w:r>
-    </w:p>
-    <w:p>
-      <w:pPr>
-        <w:pStyle w:val="CodeSample"/>
-      </w:pPr>
-      <w:r>
-        <w:t>ruby script/console</w:t>
-      </w:r>
-    </w:p>
-    <w:p>
-      <w:pPr>
-        <w:pStyle w:val="CodeSample"/>
-      </w:pPr>
-      <w:r>
-        <w:t>Loading development environment (Rails 2.1.1)</w:t>
-      </w:r>
-    </w:p>
-    <w:p>
-      <w:pPr>
-        <w:pStyle w:val="CodeSample"/>
-      </w:pPr>
-      <w:r>
-        <w:t>Requiring REXML</w:t>
-      </w:r>
-    </w:p>
-    <w:p>
-      <w:pPr>
-        <w:pStyle w:val="CodeSample"/>
-      </w:pPr>
-      <w:r>
-        <w:lastRenderedPageBreak/>
-        <w:t>&gt;&gt; Topic.rebuild_solr_index</w:t>
-      </w:r>
-    </w:p>
-    <w:p>
-      <w:pPr>
-        <w:pStyle w:val="CodeSample"/>
-      </w:pPr>
-      <w:r>
-        <w:t>=&gt; "Index for Topic has been rebuilt\n"</w:t>
-      </w:r>
-    </w:p>
-    <w:p>
-      <w:pPr>
-        <w:pStyle w:val="CodeSample"/>
-      </w:pPr>
-      <w:r>
-        <w:t>&gt;&gt; TopicComment.rebuild_solr_index</w:t>
-      </w:r>
-    </w:p>
-    <w:p>
-      <w:pPr>
-        <w:pStyle w:val="CodeSample"/>
-      </w:pPr>
-      <w:r>
-        <w:t>=&gt; "Index for TopicComment has been rebuilt\n"</w:t>
-      </w:r>
-    </w:p>
-    <w:p>
-      <w:pPr>
-        <w:pStyle w:val="CodeSample"/>
-      </w:pPr>
-    </w:p>
-    <w:p>
-      <w:pPr>
-        <w:pStyle w:val="H2Text"/>
-      </w:pPr>
-      <w:r>
-        <w:t>When running in production, it is strongly suggested that you use a monitoring tool such as monit (</w:t>
-      </w:r>
-      <w:hyperlink r:id="rId14" w:history="1">
-        <w:r>
-          <w:rPr>
-            <w:rStyle w:val="Hyperlink"/>
-          </w:rPr>
-          <w:t>http://mmonit.com/monit/</w:t>
-        </w:r>
-      </w:hyperlink>
-      <w:r>
-        <w:t>). Below is a sample monitoring script that you can use as a starting point.</w:t>
-      </w:r>
-    </w:p>
-    <w:p>
-      <w:pPr>
-        <w:pStyle w:val="CodeSample"/>
-      </w:pPr>
-      <w:r>
-        <w:t>set daemon 60</w:t>
-      </w:r>
-    </w:p>
-    <w:p>
-      <w:pPr>
-        <w:pStyle w:val="CodeSample"/>
-      </w:pPr>
-      <w:r>
-        <w:t>set httpd port 2812 and</w:t>
-      </w:r>
-    </w:p>
-    <w:p>
-      <w:pPr>
-        <w:pStyle w:val="CodeSample"/>
-      </w:pPr>
-      <w:r>
-        <w:t xml:space="preserve">     use address localhost</w:t>
-      </w:r>
-    </w:p>
-    <w:p>
-      <w:pPr>
-        <w:pStyle w:val="CodeSample"/>
-      </w:pPr>
-      <w:r>
-        <w:t xml:space="preserve">     allow localhost</w:t>
-      </w:r>
-    </w:p>
-    <w:p>
-      <w:pPr>
-        <w:pStyle w:val="CodeSample"/>
-      </w:pPr>
-      <w:r>
-        <w:t>set logfile /home/openmin/openmind/log/monit.log</w:t>
-      </w:r>
-    </w:p>
-    <w:p>
-      <w:pPr>
-        <w:pStyle w:val="CodeSample"/>
-      </w:pPr>
-      <w:r>
-        <w:t>check process solr with pidfile /home/openmin/openmind/tmp/pids/production_pid</w:t>
-      </w:r>
-    </w:p>
-    <w:p>
-      <w:pPr>
-        <w:pStyle w:val="CodeSample"/>
-      </w:pPr>
-      <w:r>
-        <w:t xml:space="preserve">  start program = "/home/openmin/bin/solr_start"</w:t>
-      </w:r>
-    </w:p>
-    <w:p>
-      <w:pPr>
-        <w:pStyle w:val="CodeSample"/>
-      </w:pPr>
-      <w:r>
-        <w:t xml:space="preserve">  stop program = "/home/openmin/bin/solr_stop"</w:t>
-      </w:r>
-    </w:p>
-    <w:p>
-      <w:pPr>
-        <w:pStyle w:val="CodeSample"/>
-        <w:rPr>
-          <w:b/>
-          <w:bCs/>
-        </w:rPr>
-      </w:pPr>
-      <w:r>
-        <w:t xml:space="preserve">  group solr</w:t>
-      </w:r>
-    </w:p>
-    <w:p>
-      <w:pPr>
-        <w:pStyle w:val="Heading2"/>
-      </w:pPr>
-      <w:bookmarkStart w:id="21" w:name="_Toc225056751"/>
-      <w:r>
-        <w:t>Setup the Task Scheduler</w:t>
-      </w:r>
-      <w:bookmarkEnd w:id="15"/>
-      <w:bookmarkEnd w:id="16"/>
       <w:bookmarkEnd w:id="21"/>
     </w:p>
     <w:p>
@@ -4703,7 +4659,7 @@
       <w:r>
         <w:t>When running in production, it is strongly suggested that you use a monitoring tool such as monit (</w:t>
       </w:r>
-      <w:hyperlink r:id="rId15" w:history="1">
+      <w:hyperlink r:id="rId16" w:history="1">
         <w:r>
           <w:rPr>
             <w:rStyle w:val="Hyperlink"/>
@@ -4836,7 +4792,7 @@
       <w:pPr>
         <w:pStyle w:val="ListParagraph"/>
       </w:pPr>
-      <w:hyperlink r:id="rId16" w:history="1">
+      <w:hyperlink r:id="rId17" w:history="1">
         <w:r>
           <w:rPr>
             <w:rStyle w:val="Hyperlink"/>
@@ -4852,7 +4808,7 @@
       <w:pPr>
         <w:pStyle w:val="ListParagraph"/>
       </w:pPr>
-      <w:hyperlink r:id="rId17" w:history="1">
+      <w:hyperlink r:id="rId18" w:history="1">
         <w:r>
           <w:rPr>
             <w:rStyle w:val="Hyperlink"/>
@@ -4868,7 +4824,7 @@
       <w:pPr>
         <w:pStyle w:val="ListParagraph"/>
       </w:pPr>
-      <w:hyperlink r:id="rId18" w:history="1">
+      <w:hyperlink r:id="rId19" w:history="1">
         <w:r>
           <w:rPr>
             <w:rStyle w:val="Hyperlink"/>
@@ -4884,7 +4840,7 @@
       <w:pPr>
         <w:pStyle w:val="ListParagraph"/>
       </w:pPr>
-      <w:hyperlink r:id="rId19" w:history="1">
+      <w:hyperlink r:id="rId20" w:history="1">
         <w:r>
           <w:rPr>
             <w:rStyle w:val="Hyperlink"/>
@@ -4900,7 +4856,7 @@
       <w:pPr>
         <w:pStyle w:val="ListParagraph"/>
       </w:pPr>
-      <w:hyperlink r:id="rId20" w:history="1">
+      <w:hyperlink r:id="rId21" w:history="1">
         <w:r>
           <w:rPr>
             <w:rStyle w:val="Hyperlink"/>
@@ -4916,7 +4872,7 @@
       <w:pPr>
         <w:pStyle w:val="ListParagraph"/>
       </w:pPr>
-      <w:hyperlink r:id="rId21" w:history="1">
+      <w:hyperlink r:id="rId22" w:history="1">
         <w:r>
           <w:rPr>
             <w:rStyle w:val="Hyperlink"/>
@@ -4958,7 +4914,7 @@
       <w:r>
         <w:t>Configuration Options</w:t>
       </w:r>
-      <w:bookmarkEnd w:id="17"/>
+      <w:bookmarkEnd w:id="20"/>
       <w:bookmarkEnd w:id="27"/>
       <w:bookmarkEnd w:id="28"/>
     </w:p>
@@ -6032,8 +5988,8 @@
       </w:r>
     </w:p>
     <w:sectPr>
-      <w:headerReference w:type="default" r:id="rId22"/>
-      <w:footerReference w:type="default" r:id="rId23"/>
+      <w:headerReference w:type="default" r:id="rId23"/>
+      <w:footerReference w:type="default" r:id="rId24"/>
       <w:pgSz w:w="12240" w:h="15840"/>
       <w:pgMar w:top="1440" w:right="1440" w:bottom="1440" w:left="1440" w:header="720" w:footer="720" w:gutter="0"/>
       <w:cols w:space="720"/>
@@ -6110,7 +6066,7 @@
                 <w:noProof/>
                 <w:color w:val="FFFFFF" w:themeColor="background1"/>
               </w:rPr>
-              <w:t>2</w:t>
+              <w:t>7</w:t>
             </w:r>
           </w:fldSimple>
         </w:p>

</xml_diff>

<commit_message>
Resolve issue when initial migration is looking for users table
</commit_message>
<xml_diff>
--- a/doc/Manual.docx
+++ b/doc/Manual.docx
@@ -3795,166 +3795,120 @@
     </w:p>
     <w:p>
       <w:pPr>
+        <w:pStyle w:val="Heading2"/>
+      </w:pPr>
+      <w:bookmarkStart w:id="11" w:name="_Ref204664928"/>
+      <w:bookmarkStart w:id="12" w:name="_Ref220126767"/>
+      <w:bookmarkStart w:id="13" w:name="_Toc225056750"/>
+      <w:bookmarkStart w:id="14" w:name="_Toc225056746"/>
+      <w:r>
+        <w:t>Setup SOLR</w:t>
+      </w:r>
+      <w:bookmarkEnd w:id="12"/>
+      <w:bookmarkEnd w:id="13"/>
+    </w:p>
+    <w:p>
+      <w:pPr>
         <w:pStyle w:val="H2Text"/>
       </w:pPr>
       <w:r>
-        <w:t xml:space="preserve">Note: The migration performed in step </w:t>
-      </w:r>
-      <w:r>
-        <w:fldChar w:fldCharType="begin"/>
-      </w:r>
-      <w:r>
-        <w:instrText xml:space="preserve"> REF _Ref204664928 \r \p \h </w:instrText>
-      </w:r>
-      <w:r>
-        <w:fldChar w:fldCharType="separate"/>
-      </w:r>
-      <w:r>
-        <w:t>0 below</w:t>
-      </w:r>
-      <w:r>
-        <w:fldChar w:fldCharType="end"/>
-      </w:r>
-      <w:r>
-        <w:t xml:space="preserve"> creates record in the database which will cause observes to send email. Therefore, you must configure the mail server as outlined in this step before you attempt to run the migration. Alternatively, you can uncomment the following line in production.rb</w:t>
-      </w:r>
-      <w:r>
-        <w:t xml:space="preserve"> (though you will probably want to re-comment the line at a later point)</w:t>
-      </w:r>
-      <w:r>
-        <w:t>:</w:t>
-      </w:r>
-    </w:p>
-    <w:p>
-      <w:pPr>
-        <w:pStyle w:val="CodeSample"/>
-      </w:pPr>
-      <w:r>
-        <w:t># config.action_mailer.raise_delivery_errors = false</w:t>
-      </w:r>
-    </w:p>
-    <w:p>
-      <w:pPr>
-        <w:ind w:left="360"/>
-      </w:pPr>
-      <w:bookmarkStart w:id="11" w:name="_Ref204664928"/>
-    </w:p>
-    <w:p>
-      <w:pPr>
-        <w:pStyle w:val="Heading2"/>
-      </w:pPr>
-      <w:bookmarkStart w:id="12" w:name="_Toc225056746"/>
-      <w:bookmarkStart w:id="13" w:name="_Ref220126767"/>
-      <w:bookmarkStart w:id="14" w:name="_Toc225056750"/>
-      <w:r>
-        <w:t>Setup SOLR</w:t>
-      </w:r>
-      <w:bookmarkEnd w:id="13"/>
-      <w:bookmarkEnd w:id="14"/>
+        <w:t>You must setup OpenMind to enable full text searching using the Solr library.</w:t>
+      </w:r>
+    </w:p>
+    <w:p>
+      <w:pPr>
+        <w:pStyle w:val="Note"/>
+      </w:pPr>
+      <w:r>
+        <w:t>Solr requires java version 1.5 or later be installed.</w:t>
+      </w:r>
     </w:p>
     <w:p>
       <w:pPr>
         <w:pStyle w:val="H2Text"/>
       </w:pPr>
       <w:r>
-        <w:t>You must setup OpenMind to enable full text searching using the Solr library.</w:t>
-      </w:r>
+        <w:t>Solr requires a solr server be running to automatically update search indexes when records change. Use the following rake command to start the server on windows:</w:t>
+      </w:r>
+    </w:p>
+    <w:p>
+      <w:pPr>
+        <w:pStyle w:val="CodeSample"/>
+      </w:pPr>
+      <w:r>
+        <w:t>rake solr:start</w:t>
+      </w:r>
+      <w:r>
+        <w:t xml:space="preserve">win </w:t>
+      </w:r>
+    </w:p>
+    <w:p>
+      <w:pPr>
+        <w:pStyle w:val="CodeSample"/>
+      </w:pPr>
+    </w:p>
+    <w:p>
+      <w:pPr>
+        <w:pStyle w:val="H2Text"/>
+      </w:pPr>
+      <w:r>
+        <w:t xml:space="preserve">and </w:t>
+      </w:r>
+    </w:p>
+    <w:p>
+      <w:pPr>
+        <w:pStyle w:val="CodeSample"/>
+      </w:pPr>
+      <w:r>
+        <w:t>rake solr:start  </w:t>
+      </w:r>
+    </w:p>
+    <w:p>
+      <w:pPr>
+        <w:pStyle w:val="CodeSample"/>
+      </w:pPr>
+    </w:p>
+    <w:p>
+      <w:pPr>
+        <w:pStyle w:val="H2Text"/>
+      </w:pPr>
+      <w:r>
+        <w:t>for all other environments.</w:t>
+      </w:r>
+    </w:p>
+    <w:p>
+      <w:pPr>
+        <w:pStyle w:val="H2Text"/>
+      </w:pPr>
+      <w:r>
+        <w:t>You can stop the server with:</w:t>
+      </w:r>
+      <w:r>
+        <w:t xml:space="preserve"> </w:t>
+      </w:r>
+    </w:p>
+    <w:p>
+      <w:pPr>
+        <w:pStyle w:val="CodeSample"/>
+      </w:pPr>
+      <w:r>
+        <w:t>rake solr:st</w:t>
+      </w:r>
+      <w:r>
+        <w:t>op</w:t>
+      </w:r>
+    </w:p>
+    <w:p>
+      <w:pPr>
+        <w:pStyle w:val="CodeSample"/>
+        <w:ind w:left="0"/>
+      </w:pPr>
     </w:p>
     <w:p>
       <w:pPr>
         <w:pStyle w:val="Note"/>
       </w:pPr>
       <w:r>
-        <w:t>Solr requires java version 1.5 or later be installed.</w:t>
-      </w:r>
-    </w:p>
-    <w:p>
-      <w:pPr>
-        <w:pStyle w:val="H2Text"/>
-      </w:pPr>
-      <w:r>
-        <w:t>Solr requires a solr server be running to automatically update search indexes when records change. Use the following rake command to start the server on windows:</w:t>
-      </w:r>
-    </w:p>
-    <w:p>
-      <w:pPr>
-        <w:pStyle w:val="CodeSample"/>
-      </w:pPr>
-      <w:r>
-        <w:t>rake solr:start</w:t>
-      </w:r>
-      <w:r>
-        <w:t xml:space="preserve">win </w:t>
-      </w:r>
-    </w:p>
-    <w:p>
-      <w:pPr>
-        <w:pStyle w:val="CodeSample"/>
-      </w:pPr>
-    </w:p>
-    <w:p>
-      <w:pPr>
-        <w:pStyle w:val="H2Text"/>
-      </w:pPr>
-      <w:r>
-        <w:t xml:space="preserve">and </w:t>
-      </w:r>
-    </w:p>
-    <w:p>
-      <w:pPr>
-        <w:pStyle w:val="CodeSample"/>
-      </w:pPr>
-      <w:r>
-        <w:t>rake solr:start  </w:t>
-      </w:r>
-    </w:p>
-    <w:p>
-      <w:pPr>
-        <w:pStyle w:val="CodeSample"/>
-      </w:pPr>
-    </w:p>
-    <w:p>
-      <w:pPr>
-        <w:pStyle w:val="H2Text"/>
-      </w:pPr>
-      <w:r>
-        <w:t>for all other environments.</w:t>
-      </w:r>
-    </w:p>
-    <w:p>
-      <w:pPr>
-        <w:pStyle w:val="H2Text"/>
-      </w:pPr>
-      <w:r>
-        <w:t>You can stop the server with:</w:t>
-      </w:r>
-      <w:r>
-        <w:t xml:space="preserve"> </w:t>
-      </w:r>
-    </w:p>
-    <w:p>
-      <w:pPr>
-        <w:pStyle w:val="CodeSample"/>
-      </w:pPr>
-      <w:r>
-        <w:t>rake solr:st</w:t>
-      </w:r>
-      <w:r>
-        <w:t>op</w:t>
-      </w:r>
-    </w:p>
-    <w:p>
-      <w:pPr>
-        <w:pStyle w:val="CodeSample"/>
-        <w:ind w:left="0"/>
-      </w:pPr>
-    </w:p>
-    <w:p>
-      <w:pPr>
-        <w:pStyle w:val="Note"/>
-      </w:pPr>
-      <w:r>
-        <w:lastRenderedPageBreak/>
         <w:t>You will need to ensure that the SOLR server is running in order to perform any tasks that touch comments or topics, including performing the initial database migration.</w:t>
       </w:r>
     </w:p>
@@ -3992,6 +3946,7 @@
         <w:pStyle w:val="CodeSample"/>
       </w:pPr>
       <w:r>
+        <w:lastRenderedPageBreak/>
         <w:t>set daemon 60</w:t>
       </w:r>
     </w:p>
@@ -4070,7 +4025,7 @@
       <w:r>
         <w:t>Populate the Database</w:t>
       </w:r>
-      <w:bookmarkEnd w:id="12"/>
+      <w:bookmarkEnd w:id="14"/>
     </w:p>
     <w:p>
       <w:pPr>
@@ -4197,6 +4152,57 @@
       </w:pPr>
       <w:bookmarkStart w:id="15" w:name="_Toc225056747"/>
       <w:r>
+        <w:t>Enable Observers</w:t>
+      </w:r>
+    </w:p>
+    <w:p>
+      <w:pPr>
+        <w:pStyle w:val="H2Text"/>
+      </w:pPr>
+      <w:r>
+        <w:t>After you’ve performed the initial migration, you must enable observes in the system by copy the file:</w:t>
+      </w:r>
+      <w:r>
+        <w:rPr>
+          <w:rStyle w:val="FootnoteReference"/>
+        </w:rPr>
+        <w:footnoteReference w:id="2"/>
+      </w:r>
+    </w:p>
+    <w:p>
+      <w:pPr>
+        <w:pStyle w:val="CodeSample"/>
+      </w:pPr>
+      <w:r>
+        <w:t>config/observe.no.txt</w:t>
+      </w:r>
+    </w:p>
+    <w:p>
+      <w:pPr>
+        <w:pStyle w:val="H2Text"/>
+      </w:pPr>
+    </w:p>
+    <w:p>
+      <w:pPr>
+        <w:pStyle w:val="H2Text"/>
+      </w:pPr>
+      <w:r>
+        <w:t>to</w:t>
+      </w:r>
+    </w:p>
+    <w:p>
+      <w:pPr>
+        <w:pStyle w:val="CodeSample"/>
+      </w:pPr>
+      <w:r>
+        <w:t>config/observe.txt</w:t>
+      </w:r>
+    </w:p>
+    <w:p>
+      <w:pPr>
+        <w:pStyle w:val="Heading2"/>
+      </w:pPr>
+      <w:r>
         <w:t>Configure environment.yml</w:t>
       </w:r>
       <w:bookmarkEnd w:id="15"/>
@@ -4257,6 +4263,7 @@
       </w:pPr>
       <w:bookmarkStart w:id="16" w:name="_Toc225056748"/>
       <w:r>
+        <w:lastRenderedPageBreak/>
         <w:t>Configure the Web Service</w:t>
       </w:r>
       <w:bookmarkEnd w:id="16"/>
@@ -4307,7 +4314,6 @@
         <w:pStyle w:val="Note"/>
       </w:pPr>
       <w:r>
-        <w:lastRenderedPageBreak/>
         <w:t>[~]# mv ~/public_html ~/public_html_backup</w:t>
       </w:r>
       <w:r>
@@ -4443,7 +4449,7 @@
         <w:rPr>
           <w:rStyle w:val="FootnoteReference"/>
         </w:rPr>
-        <w:footnoteReference w:id="2"/>
+        <w:footnoteReference w:id="3"/>
       </w:r>
       <w:bookmarkEnd w:id="22"/>
     </w:p>
@@ -4503,6 +4509,7 @@
       </w:pPr>
       <w:bookmarkStart w:id="23" w:name="_Toc225056753"/>
       <w:r>
+        <w:lastRenderedPageBreak/>
         <w:t>Start the Task Scheduler</w:t>
       </w:r>
       <w:bookmarkEnd w:id="23"/>
@@ -4764,6 +4771,7 @@
       </w:pPr>
       <w:bookmarkStart w:id="25" w:name="_Toc225056755"/>
       <w:r>
+        <w:lastRenderedPageBreak/>
         <w:t>Enterprises</w:t>
       </w:r>
       <w:bookmarkEnd w:id="25"/>
@@ -5105,6 +5113,7 @@
       </w:pPr>
       <w:bookmarkStart w:id="34" w:name="_Toc225056762"/>
       <w:r>
+        <w:lastRenderedPageBreak/>
         <w:t>Rescind_minutes</w:t>
       </w:r>
       <w:bookmarkEnd w:id="34"/>
@@ -5141,7 +5150,6 @@
       </w:pPr>
       <w:bookmarkStart w:id="36" w:name="_Toc225056764"/>
       <w:r>
-        <w:lastRenderedPageBreak/>
         <w:t>Email_image_url</w:t>
       </w:r>
       <w:bookmarkEnd w:id="36"/>
@@ -6066,7 +6074,7 @@
                 <w:noProof/>
                 <w:color w:val="FFFFFF" w:themeColor="background1"/>
               </w:rPr>
-              <w:t>7</w:t>
+              <w:t>8</w:t>
             </w:r>
           </w:fldSimple>
         </w:p>
@@ -6156,8 +6164,15 @@
         <w:footnoteRef/>
       </w:r>
       <w:r>
-        <w:t xml:space="preserve"> </w:t>
-      </w:r>
+        <w:t xml:space="preserve"> This is a bit of a hack. It is required because of a catch 22 – when performing the initial migration, rake will cause environment.rb to be read, which will normally cause observers to be enabled. Since some of the models being observed have acts_as_solr declarations, acts_as_solr will then look for the tables, which have not yet been created. If anyone has a better idea of how to resolve this issue, please let me know.</w:t>
+      </w:r>
+    </w:p>
+  </w:footnote>
+  <w:footnote w:id="3">
+    <w:p>
+      <w:pPr>
+        <w:pStyle w:val="FootnoteText"/>
+      </w:pPr>
       <w:r>
         <w:rPr>
           <w:rStyle w:val="FootnoteReference"/>
@@ -8988,7 +9003,7 @@
 </file>
 
 <file path=customXml/itemProps1.xml><?xml version="1.0" encoding="utf-8"?>
-<ds:datastoreItem xmlns:ds="http://schemas.openxmlformats.org/officeDocument/2006/customXml" ds:itemID="{7B9AB5B0-CDA9-4710-BA2A-5B8B020F5A95}">
+<ds:datastoreItem xmlns:ds="http://schemas.openxmlformats.org/officeDocument/2006/customXml" ds:itemID="{A34D2676-1601-4ED9-953D-239202B12FB4}">
   <ds:schemaRefs>
     <ds:schemaRef ds:uri="http://schemas.openxmlformats.org/officeDocument/2006/bibliography"/>
   </ds:schemaRefs>

</xml_diff>

<commit_message>
More edits to manual Tweaks to environment.yml
</commit_message>
<xml_diff>
--- a/doc/Manual.docx
+++ b/doc/Manual.docx
@@ -3843,14 +3843,14 @@
       <w:pPr>
         <w:pStyle w:val="Heading2"/>
       </w:pPr>
-      <w:bookmarkStart w:id="12" w:name="_Toc225056746"/>
-      <w:bookmarkStart w:id="13" w:name="_Ref220126767"/>
-      <w:bookmarkStart w:id="14" w:name="_Toc225056750"/>
+      <w:bookmarkStart w:id="12" w:name="_Ref220126767"/>
+      <w:bookmarkStart w:id="13" w:name="_Toc225056750"/>
+      <w:bookmarkStart w:id="14" w:name="_Toc225056746"/>
       <w:r>
         <w:t>Setup SOLR</w:t>
       </w:r>
+      <w:bookmarkEnd w:id="12"/>
       <w:bookmarkEnd w:id="13"/>
-      <w:bookmarkEnd w:id="14"/>
     </w:p>
     <w:p>
       <w:pPr>
@@ -3897,7 +3897,7 @@
         <w:pStyle w:val="H2Text"/>
       </w:pPr>
       <w:r>
-        <w:t xml:space="preserve">and </w:t>
+        <w:t>Use</w:t>
       </w:r>
     </w:p>
     <w:p>
@@ -4070,7 +4070,7 @@
       <w:r>
         <w:t>Populate the Database</w:t>
       </w:r>
-      <w:bookmarkEnd w:id="12"/>
+      <w:bookmarkEnd w:id="14"/>
     </w:p>
     <w:p>
       <w:pPr>
@@ -4266,7 +4266,13 @@
         <w:pStyle w:val="H2Text"/>
       </w:pPr>
       <w:r>
-        <w:t xml:space="preserve">At this point, the app is configured, and wait </w:t>
+        <w:t>If you are running in production, at this point the app is configured. W</w:t>
+      </w:r>
+      <w:r>
+        <w:t>hat</w:t>
+      </w:r>
+      <w:r>
+        <w:t xml:space="preserve"> </w:t>
       </w:r>
       <w:r>
         <w:t>remains</w:t>
@@ -4610,6 +4616,7 @@
         <w:ind w:left="720"/>
       </w:pPr>
       <w:r>
+        <w:lastRenderedPageBreak/>
         <w:t>To stop the daemon, type:</w:t>
       </w:r>
     </w:p>
@@ -4894,6 +4901,7 @@
         <w:rPr>
           <w:b/>
         </w:rPr>
+        <w:lastRenderedPageBreak/>
         <w:t>The password for each default user is “changeme” (without the quotes”).</w:t>
       </w:r>
     </w:p>
@@ -4951,6 +4959,9 @@
       <w:bookmarkEnd w:id="30"/>
     </w:p>
     <w:p>
+      <w:pPr>
+        <w:pStyle w:val="H2Text"/>
+      </w:pPr>
       <w:r>
         <w:t xml:space="preserve">OpenMind sends email notifications when certain events occur. Many of those emails contains links to the application. </w:t>
       </w:r>
@@ -4977,6 +4988,9 @@
       </w:r>
     </w:p>
     <w:p>
+      <w:pPr>
+        <w:pStyle w:val="H2Text"/>
+      </w:pPr>
       <w:r>
         <w:t xml:space="preserve">OpenMind constructs the url as </w:t>
       </w:r>
@@ -4993,6 +5007,9 @@
       </w:r>
     </w:p>
     <w:p>
+      <w:pPr>
+        <w:pStyle w:val="H2Text"/>
+      </w:pPr>
       <w:r>
         <w:t>Specify a value that will allow the url to resolve to your OpenMind instance.</w:t>
       </w:r>
@@ -5008,6 +5025,9 @@
       <w:bookmarkEnd w:id="31"/>
     </w:p>
     <w:p>
+      <w:pPr>
+        <w:pStyle w:val="H2Text"/>
+      </w:pPr>
       <w:r>
         <w:t>See “</w:t>
       </w:r>
@@ -5029,21 +5049,11 @@
       <w:r>
         <w:t xml:space="preserve">” </w:t>
       </w:r>
-      <w:r>
-        <w:fldChar w:fldCharType="begin"/>
-      </w:r>
-      <w:r>
-        <w:instrText xml:space="preserve"> REF _Ref204704263 \p \h </w:instrText>
-      </w:r>
-      <w:r>
-        <w:fldChar w:fldCharType="separate"/>
-      </w:r>
-      <w:r>
-        <w:t>above</w:t>
-      </w:r>
-      <w:r>
-        <w:fldChar w:fldCharType="end"/>
-      </w:r>
+      <w:fldSimple w:instr=" REF _Ref204704263 \p \h  \* MERGEFORMAT ">
+        <w:r>
+          <w:t>above</w:t>
+        </w:r>
+      </w:fldSimple>
       <w:r>
         <w:t>.</w:t>
       </w:r>
@@ -5059,6 +5069,9 @@
       <w:bookmarkEnd w:id="32"/>
     </w:p>
     <w:p>
+      <w:pPr>
+        <w:pStyle w:val="H2Text"/>
+      </w:pPr>
       <w:r>
         <w:t>The email address of the administrator. This email will be used as the "from"</w:t>
       </w:r>
@@ -5083,6 +5096,9 @@
       <w:bookmarkEnd w:id="33"/>
     </w:p>
     <w:p>
+      <w:pPr>
+        <w:pStyle w:val="H2Text"/>
+      </w:pPr>
       <w:r>
         <w:t>Email_subject_prefix</w:t>
       </w:r>
@@ -5113,6 +5129,9 @@
       </w:r>
     </w:p>
     <w:p>
+      <w:pPr>
+        <w:pStyle w:val="H2Text"/>
+      </w:pPr>
       <w:r>
         <w:t xml:space="preserve">When a user votes, that user has a limited amount of time to rescind their vote before the vote becomes permanent. This parameter specifies, in minutes, the length of time before which a vote becomes permanent. </w:t>
       </w:r>
@@ -5131,6 +5150,9 @@
       </w:r>
     </w:p>
     <w:p>
+      <w:pPr>
+        <w:pStyle w:val="H2Text"/>
+      </w:pPr>
       <w:r>
         <w:t>Allocations expire after a specified number of days. When creating new allocations, the date on which the allocation is set to expire will default to this number of days from today.</w:t>
       </w:r>
@@ -5141,12 +5163,14 @@
       </w:pPr>
       <w:bookmarkStart w:id="36" w:name="_Toc225056764"/>
       <w:r>
-        <w:lastRenderedPageBreak/>
         <w:t>Email_image_url</w:t>
       </w:r>
       <w:bookmarkEnd w:id="36"/>
     </w:p>
     <w:p>
+      <w:pPr>
+        <w:pStyle w:val="H2Text"/>
+      </w:pPr>
       <w:r>
         <w:t>Html-formatted emails contain images. Such emails reference those images via a url. Specify the publically-accessible url to the directory in which those images are stores. Those images are shipped with the product beneath the public/themes/openmind/images/email directory.</w:t>
       </w:r>
@@ -5159,6 +5183,7 @@
       <w:bookmarkStart w:id="38" w:name="_Ref204781381"/>
       <w:bookmarkStart w:id="39" w:name="_Toc225056765"/>
       <w:r>
+        <w:lastRenderedPageBreak/>
         <w:t>App_theme</w:t>
       </w:r>
       <w:bookmarkEnd w:id="37"/>
@@ -5166,6 +5191,9 @@
       <w:bookmarkEnd w:id="39"/>
     </w:p>
     <w:p>
+      <w:pPr>
+        <w:pStyle w:val="H2Text"/>
+      </w:pPr>
       <w:r>
         <w:t>OpenMind is skinnable, allowing companies to tailor the look and feel to their own specific needs. By default, OpenMind ships with an OpenMind theme, beneath the public/themes directory. Companies wishing to create a new theme can create their own directory beneath the themes directory. This parameter should map to the name of that directory.</w:t>
       </w:r>
@@ -5181,6 +5209,9 @@
       <w:bookmarkEnd w:id="40"/>
     </w:p>
     <w:p>
+      <w:pPr>
+        <w:pStyle w:val="H2Text"/>
+      </w:pPr>
       <w:r>
         <w:t>Users receive a warning when they log on if they have unused allocations that are about to expire. This parameter specifies, in days, how soon before an allocation is set to expire that user should be warned.</w:t>
       </w:r>
@@ -5197,11 +5228,17 @@
         <w:t>D</w:t>
       </w:r>
       <w:r>
-        <w:t>efault_user_timezone</w:t>
+        <w:t>efault_user_</w:t>
+      </w:r>
+      <w:r>
+        <w:t>timezone</w:t>
       </w:r>
       <w:bookmarkEnd w:id="41"/>
     </w:p>
     <w:p>
+      <w:pPr>
+        <w:pStyle w:val="H2Text"/>
+      </w:pPr>
       <w:r>
         <w:t>This configuration option defines the default time zone when creating new users. To determine a list of valid time zone</w:t>
       </w:r>
@@ -5224,6 +5261,101 @@
       </w:pPr>
       <w:r>
         <w:t xml:space="preserve"> rake time:zones:local</w:t>
+      </w:r>
+    </w:p>
+    <w:p>
+      <w:pPr>
+        <w:pStyle w:val="CodeSample"/>
+      </w:pPr>
+    </w:p>
+    <w:p>
+      <w:pPr>
+        <w:pStyle w:val="Heading3"/>
+      </w:pPr>
+      <w:r>
+        <w:t>M</w:t>
+      </w:r>
+      <w:r>
+        <w:t>ax_file_upload_size</w:t>
+      </w:r>
+    </w:p>
+    <w:p>
+      <w:pPr>
+        <w:pStyle w:val="H2Text"/>
+      </w:pPr>
+      <w:r>
+        <w:t>Users can add images when commenting on ideas and topics. This setting defines a maximum filesize allowed for attachments, in KB. Note this filesize does not apply to users who have privileges to add attachments in the attachments screen.</w:t>
+      </w:r>
+    </w:p>
+    <w:p>
+      <w:pPr>
+        <w:pStyle w:val="Heading3"/>
+      </w:pPr>
+      <w:r>
+        <w:t>M</w:t>
+      </w:r>
+      <w:r>
+        <w:t>inutes_to_send_vote_reminder</w:t>
+      </w:r>
+    </w:p>
+    <w:p>
+      <w:pPr>
+        <w:pStyle w:val="H2Text"/>
+      </w:pPr>
+      <w:r>
+        <w:rPr>
+          <w:highlight w:val="white"/>
+        </w:rPr>
+        <w:t>The number of minutes to wait before, when an idea is created, sending a</w:t>
+      </w:r>
+      <w:r>
+        <w:t xml:space="preserve"> </w:t>
+      </w:r>
+      <w:r>
+        <w:rPr>
+          <w:highlight w:val="white"/>
+        </w:rPr>
+        <w:t>reminder to the author of an idea to vote if they have not already done so. A value of -1 signifies no reminder should be sent</w:t>
+      </w:r>
+      <w:r>
+        <w:t>.</w:t>
+      </w:r>
+    </w:p>
+    <w:p>
+      <w:pPr>
+        <w:pStyle w:val="Heading3"/>
+      </w:pPr>
+      <w:r>
+        <w:t>periodic_job_timeout</w:t>
+      </w:r>
+      <w:r>
+        <w:t xml:space="preserve"> </w:t>
+      </w:r>
+    </w:p>
+    <w:p>
+      <w:pPr>
+        <w:pStyle w:val="H2Text"/>
+      </w:pPr>
+      <w:r>
+        <w:rPr>
+          <w:highlight w:val="white"/>
+        </w:rPr>
+        <w:t>The number of minutes to wait for a periodic job to complete. If the job does not complete in this timeframe, OpenMind will assume it is dead and initiate</w:t>
+      </w:r>
+      <w:r>
+        <w:t xml:space="preserve"> </w:t>
+      </w:r>
+      <w:r>
+        <w:rPr>
+          <w:highlight w:val="white"/>
+        </w:rPr>
+        <w:t>a recovery</w:t>
+      </w:r>
+      <w:r>
+        <w:rPr>
+          <w:highlight w:val="white"/>
+        </w:rPr>
+        <w:t>.</w:t>
       </w:r>
     </w:p>
     <w:p>
@@ -5267,6 +5399,7 @@
         </w:numPr>
       </w:pPr>
       <w:r>
+        <w:lastRenderedPageBreak/>
         <w:t>Customize the icons, images and stylesheets within your new directory to suit your needs. Note that you cannot delete or rename files without risking causing problems with the screen layout, but you can edit them as much as you’d like.</w:t>
       </w:r>
     </w:p>
@@ -5327,358 +5460,31 @@
       </w:pPr>
       <w:bookmarkStart w:id="43" w:name="_Toc225056769"/>
       <w:r>
-        <w:lastRenderedPageBreak/>
         <w:t>Periodic Jobs</w:t>
       </w:r>
       <w:bookmarkEnd w:id="43"/>
     </w:p>
     <w:p>
       <w:pPr>
-        <w:pStyle w:val="Heading2"/>
-      </w:pPr>
-      <w:bookmarkStart w:id="44" w:name="_Toc225056770"/>
-      <w:r>
-        <w:t>OpenMind includes the ability to run jobs in the background at specified intervals. In order for those jobs to run, the Task Scheduler must be running. See “</w:t>
-      </w:r>
-      <w:r>
-        <w:fldChar w:fldCharType="begin"/>
-      </w:r>
-      <w:r>
-        <w:instrText xml:space="preserve"> REF _Ref206255134 \h </w:instrText>
-      </w:r>
-      <w:r>
-        <w:fldChar w:fldCharType="separate"/>
-      </w:r>
-      <w:r>
-        <w:t>Install Image Libraries</w:t>
-      </w:r>
-      <w:bookmarkEnd w:id="44"/>
-    </w:p>
-    <w:p>
-      <w:pPr>
-        <w:pStyle w:val="H2Text"/>
-      </w:pPr>
-      <w:r>
-        <w:t>If you plan on using the “captcha” functionality in the registration screen, you will need to install image processing libraries:</w:t>
-      </w:r>
-    </w:p>
-    <w:p>
-      <w:pPr>
-        <w:pStyle w:val="H2Text"/>
-        <w:numPr>
-          <w:ilvl w:val="0"/>
-          <w:numId w:val="14"/>
-        </w:numPr>
-      </w:pPr>
-      <w:r>
-        <w:t>Install the ImageMagick libraries (</w:t>
-      </w:r>
-      <w:r>
-        <w:t>http://www.imagemagick.org</w:t>
-      </w:r>
-      <w:r>
-        <w:t>).</w:t>
-      </w:r>
-    </w:p>
-    <w:p>
-      <w:pPr>
-        <w:pStyle w:val="H2Text"/>
-        <w:numPr>
-          <w:ilvl w:val="0"/>
-          <w:numId w:val="14"/>
-        </w:numPr>
-      </w:pPr>
-      <w:r>
-        <w:t>Install the RMagic gem (</w:t>
-      </w:r>
-      <w:r>
-        <w:t>http://rmagick.rubyforge.org/index.html</w:t>
-      </w:r>
-      <w:r>
-        <w:t>).</w:t>
-      </w:r>
-    </w:p>
-    <w:p>
-      <w:pPr>
-        <w:pStyle w:val="Note"/>
-      </w:pPr>
-      <w:r>
-        <w:t>Both ImageMagick and RMagic are already installed on HostingRails servers</w:t>
-      </w:r>
-    </w:p>
-    <w:p>
-      <w:pPr>
-        <w:pStyle w:val="Heading2"/>
-      </w:pPr>
-      <w:bookmarkStart w:id="45" w:name="_Toc225056771"/>
-      <w:r>
-        <w:t>Setup SOLR</w:t>
-      </w:r>
-      <w:bookmarkEnd w:id="45"/>
-    </w:p>
-    <w:p>
-      <w:pPr>
-        <w:pStyle w:val="H2Text"/>
-      </w:pPr>
-      <w:r>
-        <w:t>You must setup OpenMind to enable full text searching using the Solr library.</w:t>
-      </w:r>
-    </w:p>
-    <w:p>
-      <w:pPr>
-        <w:pStyle w:val="Note"/>
-      </w:pPr>
-      <w:r>
-        <w:t>Solr requires java version 1.5 or later be installed.</w:t>
-      </w:r>
-    </w:p>
-    <w:p>
-      <w:pPr>
-        <w:pStyle w:val="H2Text"/>
-      </w:pPr>
-      <w:r>
-        <w:t>Solr requires a solr server be running to automatically update search indexes when records change. Use the following rake command to start the server on windows:</w:t>
-      </w:r>
-    </w:p>
-    <w:p>
-      <w:pPr>
-        <w:pStyle w:val="CodeSample"/>
-      </w:pPr>
-      <w:r>
-        <w:t>rake solr:start</w:t>
-      </w:r>
-      <w:r>
-        <w:t xml:space="preserve">win </w:t>
-      </w:r>
-    </w:p>
-    <w:p>
-      <w:pPr>
-        <w:pStyle w:val="CodeSample"/>
-      </w:pPr>
-    </w:p>
-    <w:p>
-      <w:pPr>
-        <w:pStyle w:val="H2Text"/>
-      </w:pPr>
-      <w:r>
-        <w:t xml:space="preserve">and </w:t>
-      </w:r>
-    </w:p>
-    <w:p>
-      <w:pPr>
-        <w:pStyle w:val="CodeSample"/>
-      </w:pPr>
-      <w:r>
-        <w:t>rake solr:start  </w:t>
-      </w:r>
-    </w:p>
-    <w:p>
-      <w:pPr>
-        <w:pStyle w:val="CodeSample"/>
-      </w:pPr>
-    </w:p>
-    <w:p>
-      <w:pPr>
-        <w:pStyle w:val="H2Text"/>
-      </w:pPr>
-      <w:r>
-        <w:t>for all other environments.</w:t>
-      </w:r>
-    </w:p>
-    <w:p>
-      <w:pPr>
-        <w:pStyle w:val="H2Text"/>
-      </w:pPr>
-      <w:r>
-        <w:t>You can stop the server with:</w:t>
-      </w:r>
-      <w:r>
-        <w:t xml:space="preserve"> </w:t>
-      </w:r>
-    </w:p>
-    <w:p>
-      <w:pPr>
-        <w:pStyle w:val="CodeSample"/>
-      </w:pPr>
-      <w:r>
-        <w:t>rake solr:st</w:t>
-      </w:r>
-      <w:r>
-        <w:t>op</w:t>
-      </w:r>
-    </w:p>
-    <w:p>
-      <w:pPr>
-        <w:pStyle w:val="CodeSample"/>
-        <w:ind w:left="0"/>
-      </w:pPr>
-    </w:p>
-    <w:p>
-      <w:pPr>
-        <w:pStyle w:val="Note"/>
-      </w:pPr>
-      <w:r>
-        <w:t>You will need to ensure that the SOLR server is running in order to perform any tasks that touch comments or topics, including performing the initial database migration.</w:t>
-      </w:r>
-    </w:p>
-    <w:p>
-      <w:pPr>
-        <w:pStyle w:val="H2Text"/>
-      </w:pPr>
-      <w:r>
-        <w:t>If you’re upgrading from an earlier version of OpenMind, you’ll need to manually regenerate the search indexes to start from within the ruby on rails console:</w:t>
-      </w:r>
-    </w:p>
-    <w:p>
-      <w:pPr>
-        <w:pStyle w:val="CodeSample"/>
-      </w:pPr>
-      <w:r>
-        <w:t>ruby script/console</w:t>
-      </w:r>
-    </w:p>
-    <w:p>
-      <w:pPr>
-        <w:pStyle w:val="CodeSample"/>
-      </w:pPr>
-      <w:r>
-        <w:t>Loading development environment (Rails 2.1.1)</w:t>
-      </w:r>
-    </w:p>
-    <w:p>
-      <w:pPr>
-        <w:pStyle w:val="CodeSample"/>
-      </w:pPr>
-      <w:r>
-        <w:t>Requiring REXML</w:t>
-      </w:r>
-    </w:p>
-    <w:p>
-      <w:pPr>
-        <w:pStyle w:val="CodeSample"/>
-      </w:pPr>
-      <w:r>
-        <w:t>&gt;&gt; Topic.rebuild_solr_index</w:t>
-      </w:r>
-    </w:p>
-    <w:p>
-      <w:pPr>
-        <w:pStyle w:val="CodeSample"/>
-      </w:pPr>
-      <w:r>
-        <w:t>=&gt; "Index for Topic has been rebuilt\n"</w:t>
-      </w:r>
-    </w:p>
-    <w:p>
-      <w:pPr>
-        <w:pStyle w:val="CodeSample"/>
-      </w:pPr>
-      <w:r>
-        <w:t>&gt;&gt; TopicComment.rebuild_solr_index</w:t>
-      </w:r>
-    </w:p>
-    <w:p>
-      <w:pPr>
-        <w:pStyle w:val="CodeSample"/>
-      </w:pPr>
-      <w:r>
-        <w:t>=&gt; "Index for TopicComment has been rebuilt\n"</w:t>
-      </w:r>
-    </w:p>
-    <w:p>
-      <w:pPr>
-        <w:pStyle w:val="CodeSample"/>
-      </w:pPr>
-    </w:p>
-    <w:p>
-      <w:pPr>
-        <w:pStyle w:val="H2Text"/>
-      </w:pPr>
-      <w:r>
-        <w:t>When running in production, it is strongly suggested that you use a monitoring tool such as monit (</w:t>
-      </w:r>
-      <w:r>
-        <w:t>http://mmonit.com/monit/</w:t>
-      </w:r>
-      <w:r>
-        <w:t>). Below is a sample monitoring script that you can use as a starting point.</w:t>
-      </w:r>
-    </w:p>
-    <w:p>
-      <w:pPr>
-        <w:pStyle w:val="CodeSample"/>
-      </w:pPr>
-      <w:r>
-        <w:t>set daemon 60</w:t>
-      </w:r>
-    </w:p>
-    <w:p>
-      <w:pPr>
-        <w:pStyle w:val="CodeSample"/>
-      </w:pPr>
-      <w:r>
-        <w:t>set httpd port 2812 and</w:t>
-      </w:r>
-    </w:p>
-    <w:p>
-      <w:pPr>
-        <w:pStyle w:val="CodeSample"/>
-      </w:pPr>
-      <w:r>
-        <w:t xml:space="preserve">     use address localhost</w:t>
-      </w:r>
-    </w:p>
-    <w:p>
-      <w:pPr>
-        <w:pStyle w:val="CodeSample"/>
-      </w:pPr>
-      <w:r>
-        <w:t xml:space="preserve">     allow localhost</w:t>
-      </w:r>
-    </w:p>
-    <w:p>
-      <w:pPr>
-        <w:pStyle w:val="CodeSample"/>
-      </w:pPr>
-      <w:r>
-        <w:t>set logfile /home/openmin/openmind/log/monit.log</w:t>
-      </w:r>
-    </w:p>
-    <w:p>
-      <w:pPr>
-        <w:pStyle w:val="CodeSample"/>
-      </w:pPr>
-      <w:r>
-        <w:t>check process solr with pidfile /home/openmin/openmind/tmp/pids/production_pid</w:t>
-      </w:r>
-    </w:p>
-    <w:p>
-      <w:pPr>
-        <w:pStyle w:val="CodeSample"/>
-      </w:pPr>
-      <w:r>
-        <w:t xml:space="preserve">  start program = "/home/openmin/bin/solr_start"</w:t>
-      </w:r>
-    </w:p>
-    <w:p>
-      <w:pPr>
-        <w:pStyle w:val="CodeSample"/>
-      </w:pPr>
-      <w:r>
-        <w:t xml:space="preserve">  stop program = "/home/openmin/bin/solr_stop"</w:t>
-      </w:r>
-    </w:p>
-    <w:p>
-      <w:pPr>
-        <w:pStyle w:val="CodeSample"/>
         <w:rPr>
           <w:b/>
           <w:bCs/>
         </w:rPr>
       </w:pPr>
-      <w:r>
-        <w:t xml:space="preserve">  group solr</w:t>
-      </w:r>
+      <w:bookmarkStart w:id="44" w:name="_Toc225056770"/>
+      <w:r>
+        <w:t>OpenMind includes the ability to run jobs in the background at specified intervals. In order for those jobs to run, the Task Scheduler must be running. See “</w:t>
+      </w:r>
+      <w:r>
+        <w:fldChar w:fldCharType="begin"/>
+      </w:r>
+      <w:r>
+        <w:instrText xml:space="preserve"> REF _Ref206255134 \h </w:instrText>
+      </w:r>
+      <w:r>
+        <w:fldChar w:fldCharType="separate"/>
+      </w:r>
+      <w:bookmarkEnd w:id="44"/>
     </w:p>
     <w:p>
       <w:r>
@@ -5788,104 +5594,150 @@
       <w:pPr>
         <w:pStyle w:val="Heading1"/>
       </w:pPr>
-      <w:bookmarkStart w:id="46" w:name="_Toc225056772"/>
+      <w:bookmarkStart w:id="45" w:name="_Toc225056772"/>
       <w:r>
         <w:t>Roles</w:t>
       </w:r>
+      <w:bookmarkEnd w:id="45"/>
+    </w:p>
+    <w:p>
+      <w:r>
+        <w:t>OpenMind provides the following roles:</w:t>
+      </w:r>
+    </w:p>
+    <w:p>
+      <w:pPr>
+        <w:pStyle w:val="ListParagraph"/>
+      </w:pPr>
+      <w:r>
+        <w:t>System Adminstrator creates</w:t>
+      </w:r>
+      <w:r>
+        <w:t xml:space="preserve"> and edit enterprises, </w:t>
+      </w:r>
+      <w:r>
+        <w:t>users</w:t>
+      </w:r>
+      <w:r>
+        <w:t xml:space="preserve"> and lookup codes</w:t>
+      </w:r>
+    </w:p>
+    <w:p>
+      <w:pPr>
+        <w:pStyle w:val="ListParagraph"/>
+      </w:pPr>
+      <w:r>
+        <w:t>Product Manager manages products, releases, ideas, announcements and polls</w:t>
+      </w:r>
+    </w:p>
+    <w:p>
+      <w:pPr>
+        <w:pStyle w:val="ListParagraph"/>
+      </w:pPr>
+      <w:r>
+        <w:t>Voter can vote for ideas. Most users in the system will probably be voters.</w:t>
+      </w:r>
+    </w:p>
+    <w:p>
+      <w:pPr>
+        <w:pStyle w:val="ListParagraph"/>
+      </w:pPr>
+      <w:r>
+        <w:t>Allocations Manager manages the granting of allocations</w:t>
+      </w:r>
+    </w:p>
+    <w:p>
+      <w:pPr>
+        <w:pStyle w:val="ListParagraph"/>
+      </w:pPr>
+      <w:r>
+        <w:lastRenderedPageBreak/>
+        <w:t>Moderator can moderate forum discussions, editing or deleting comments they deem in appropriate.</w:t>
+      </w:r>
+    </w:p>
+    <w:p>
+      <w:r>
+        <w:t>Each user can be granted zero, one or multiple roles to determine which functions they can perform.</w:t>
+      </w:r>
+    </w:p>
+    <w:p>
+      <w:pPr>
+        <w:pStyle w:val="Heading1"/>
+      </w:pPr>
+      <w:bookmarkStart w:id="46" w:name="_Toc225056773"/>
+      <w:r>
+        <w:t>Lookup Codes</w:t>
+      </w:r>
       <w:bookmarkEnd w:id="46"/>
     </w:p>
     <w:p>
       <w:r>
-        <w:t>OpenMind provides the following roles:</w:t>
+        <w:t>Lookup codes provide a mechanism to allow users to easily change pick list value</w:t>
+      </w:r>
+      <w:r>
+        <w:t xml:space="preserve">s. </w:t>
+      </w:r>
+      <w:r>
+        <w:t>The system administrator can modify these values from the “Lookup Codes” menu.</w:t>
+      </w:r>
+      <w:r>
+        <w:t>Currently OpenMind uses</w:t>
+      </w:r>
+      <w:r>
+        <w:t xml:space="preserve"> the following lookup codes:</w:t>
       </w:r>
     </w:p>
     <w:p>
       <w:pPr>
         <w:pStyle w:val="ListParagraph"/>
-      </w:pPr>
-      <w:r>
-        <w:t>System Adminstrator creates</w:t>
-      </w:r>
-      <w:r>
-        <w:t xml:space="preserve"> and edit enterprises, </w:t>
-      </w:r>
-      <w:r>
-        <w:t>users</w:t>
-      </w:r>
-      <w:r>
-        <w:t xml:space="preserve"> and lookup codes</w:t>
+        <w:numPr>
+          <w:ilvl w:val="0"/>
+          <w:numId w:val="21"/>
+        </w:numPr>
+      </w:pPr>
+      <w:r>
+        <w:t xml:space="preserve">Release Status </w:t>
+      </w:r>
+      <w:r>
+        <w:t xml:space="preserve">defines the lifecycle states of a product release. </w:t>
       </w:r>
     </w:p>
     <w:p>
       <w:pPr>
         <w:pStyle w:val="ListParagraph"/>
-      </w:pPr>
-      <w:r>
-        <w:t>Product Manager manages products, releases, ideas, announcements and polls</w:t>
+        <w:numPr>
+          <w:ilvl w:val="0"/>
+          <w:numId w:val="21"/>
+        </w:numPr>
+      </w:pPr>
+      <w:r>
+        <w:t>Forum Group defines the groupings that appear in the forums page. Forum mediators can assign forums to a forum group.</w:t>
+      </w:r>
+      <w:r>
+        <w:t xml:space="preserve"> Forum groups are optional.</w:t>
       </w:r>
     </w:p>
     <w:p>
       <w:pPr>
         <w:pStyle w:val="ListParagraph"/>
-      </w:pPr>
-      <w:r>
-        <w:t>Voter can vote for ideas. Most users in the system will probably be voters.</w:t>
-      </w:r>
-    </w:p>
-    <w:p>
-      <w:pPr>
-        <w:pStyle w:val="ListParagraph"/>
-      </w:pPr>
-      <w:r>
-        <w:lastRenderedPageBreak/>
-        <w:t>Allocations Manager manages the granting of allocations</w:t>
-      </w:r>
-    </w:p>
-    <w:p>
-      <w:pPr>
-        <w:pStyle w:val="ListParagraph"/>
-      </w:pPr>
-      <w:r>
-        <w:t>Moderator can moderate forum discussions, editing or deleting comments they deem in appropriate.</w:t>
-      </w:r>
-    </w:p>
-    <w:p>
-      <w:r>
-        <w:t>Each user can be granted zero, one or multiple roles to determine which functions they can perform.</w:t>
+        <w:numPr>
+          <w:ilvl w:val="0"/>
+          <w:numId w:val="21"/>
+        </w:numPr>
+      </w:pPr>
+      <w:r>
+        <w:t>Enterprise Types define classifications that can be assigned to Enterprises. Enterprise types are optional.</w:t>
       </w:r>
     </w:p>
     <w:p>
       <w:pPr>
         <w:pStyle w:val="Heading1"/>
       </w:pPr>
-      <w:bookmarkStart w:id="47" w:name="_Toc225056773"/>
-      <w:r>
-        <w:t>Lookup Codes</w:t>
+      <w:bookmarkStart w:id="47" w:name="_Toc225056774"/>
+      <w:r>
+        <w:t>Creating New Users</w:t>
       </w:r>
       <w:bookmarkEnd w:id="47"/>
-    </w:p>
-    <w:p>
-      <w:r>
-        <w:t>Lookup codes provide a mechanism to allow users to easily change pick list value</w:t>
-      </w:r>
-      <w:r>
-        <w:t>s. Currently OpenMind only uses a single type of lookup code – Release Status – which defines the lifecycle states of a product release. The system administrator can modify these values from the “Lookup Codes” menu.</w:t>
-      </w:r>
-    </w:p>
-    <w:p>
-      <w:r>
-        <w:t>OpenMind may add additional lookup code types at a future date.</w:t>
-      </w:r>
-    </w:p>
-    <w:p>
-      <w:pPr>
-        <w:pStyle w:val="Heading1"/>
-      </w:pPr>
-      <w:bookmarkStart w:id="48" w:name="_Toc225056774"/>
-      <w:r>
-        <w:t>Creating New Users</w:t>
-      </w:r>
-      <w:bookmarkEnd w:id="48"/>
     </w:p>
     <w:p>
       <w:r>
@@ -6066,7 +5918,7 @@
                 <w:noProof/>
                 <w:color w:val="FFFFFF" w:themeColor="background1"/>
               </w:rPr>
-              <w:t>7</w:t>
+              <w:t>13</w:t>
             </w:r>
           </w:fldSimple>
         </w:p>
@@ -6083,13 +5935,7 @@
             <w:pStyle w:val="Footer"/>
           </w:pPr>
           <w:r>
-            <w:t>Admin</w:t>
-          </w:r>
-          <w:r>
-            <w:t>i</w:t>
-          </w:r>
-          <w:r>
-            <w:t xml:space="preserve">strator’s Guide | </w:t>
+            <w:t xml:space="preserve">Administrator’s Guide | </w:t>
           </w:r>
           <w:sdt>
             <w:sdtPr>
@@ -6100,13 +5946,7 @@
             </w:sdtPr>
             <w:sdtContent>
               <w:r>
-                <w:t>http://openmind.sourceforge</w:t>
-              </w:r>
-              <w:r>
-                <w:t>.</w:t>
-              </w:r>
-              <w:r>
-                <w:t>net</w:t>
+                <w:t>http://openmind.sourceforge.net</w:t>
               </w:r>
             </w:sdtContent>
           </w:sdt>
@@ -6227,6 +6067,118 @@
 <file path=word/numbering.xml><?xml version="1.0" encoding="utf-8"?>
 <w:numbering xmlns:ve="http://schemas.openxmlformats.org/markup-compatibility/2006" xmlns:o="urn:schemas-microsoft-com:office:office" xmlns:r="http://schemas.openxmlformats.org/officeDocument/2006/relationships" xmlns:m="http://schemas.openxmlformats.org/officeDocument/2006/math" xmlns:v="urn:schemas-microsoft-com:vml" xmlns:wp="http://schemas.openxmlformats.org/drawingml/2006/wordprocessingDrawing" xmlns:w10="urn:schemas-microsoft-com:office:word" xmlns:w="http://schemas.openxmlformats.org/wordprocessingml/2006/main" xmlns:wne="http://schemas.microsoft.com/office/word/2006/wordml">
   <w:abstractNum w:abstractNumId="0">
+    <w:nsid w:val="12992894"/>
+    <w:multiLevelType w:val="hybridMultilevel"/>
+    <w:tmpl w:val="BABA1394"/>
+    <w:lvl w:ilvl="0" w:tplc="1DAE07BE">
+      <w:numFmt w:val="bullet"/>
+      <w:lvlText w:val="–"/>
+      <w:lvlJc w:val="left"/>
+      <w:pPr>
+        <w:ind w:left="780" w:hanging="360"/>
+      </w:pPr>
+      <w:rPr>
+        <w:rFonts w:ascii="Calibri" w:eastAsiaTheme="minorHAnsi" w:hAnsi="Calibri" w:cstheme="minorBidi" w:hint="default"/>
+      </w:rPr>
+    </w:lvl>
+    <w:lvl w:ilvl="1" w:tplc="04090003" w:tentative="1">
+      <w:start w:val="1"/>
+      <w:numFmt w:val="bullet"/>
+      <w:lvlText w:val="o"/>
+      <w:lvlJc w:val="left"/>
+      <w:pPr>
+        <w:ind w:left="1830" w:hanging="360"/>
+      </w:pPr>
+      <w:rPr>
+        <w:rFonts w:ascii="Courier New" w:hAnsi="Courier New" w:cs="Courier New" w:hint="default"/>
+      </w:rPr>
+    </w:lvl>
+    <w:lvl w:ilvl="2" w:tplc="04090005" w:tentative="1">
+      <w:start w:val="1"/>
+      <w:numFmt w:val="bullet"/>
+      <w:lvlText w:val=""/>
+      <w:lvlJc w:val="left"/>
+      <w:pPr>
+        <w:ind w:left="2550" w:hanging="360"/>
+      </w:pPr>
+      <w:rPr>
+        <w:rFonts w:ascii="Wingdings" w:hAnsi="Wingdings" w:hint="default"/>
+      </w:rPr>
+    </w:lvl>
+    <w:lvl w:ilvl="3" w:tplc="04090001" w:tentative="1">
+      <w:start w:val="1"/>
+      <w:numFmt w:val="bullet"/>
+      <w:lvlText w:val=""/>
+      <w:lvlJc w:val="left"/>
+      <w:pPr>
+        <w:ind w:left="3270" w:hanging="360"/>
+      </w:pPr>
+      <w:rPr>
+        <w:rFonts w:ascii="Symbol" w:hAnsi="Symbol" w:hint="default"/>
+      </w:rPr>
+    </w:lvl>
+    <w:lvl w:ilvl="4" w:tplc="04090003" w:tentative="1">
+      <w:start w:val="1"/>
+      <w:numFmt w:val="bullet"/>
+      <w:lvlText w:val="o"/>
+      <w:lvlJc w:val="left"/>
+      <w:pPr>
+        <w:ind w:left="3990" w:hanging="360"/>
+      </w:pPr>
+      <w:rPr>
+        <w:rFonts w:ascii="Courier New" w:hAnsi="Courier New" w:cs="Courier New" w:hint="default"/>
+      </w:rPr>
+    </w:lvl>
+    <w:lvl w:ilvl="5" w:tplc="04090005" w:tentative="1">
+      <w:start w:val="1"/>
+      <w:numFmt w:val="bullet"/>
+      <w:lvlText w:val=""/>
+      <w:lvlJc w:val="left"/>
+      <w:pPr>
+        <w:ind w:left="4710" w:hanging="360"/>
+      </w:pPr>
+      <w:rPr>
+        <w:rFonts w:ascii="Wingdings" w:hAnsi="Wingdings" w:hint="default"/>
+      </w:rPr>
+    </w:lvl>
+    <w:lvl w:ilvl="6" w:tplc="04090001" w:tentative="1">
+      <w:start w:val="1"/>
+      <w:numFmt w:val="bullet"/>
+      <w:lvlText w:val=""/>
+      <w:lvlJc w:val="left"/>
+      <w:pPr>
+        <w:ind w:left="5430" w:hanging="360"/>
+      </w:pPr>
+      <w:rPr>
+        <w:rFonts w:ascii="Symbol" w:hAnsi="Symbol" w:hint="default"/>
+      </w:rPr>
+    </w:lvl>
+    <w:lvl w:ilvl="7" w:tplc="04090003" w:tentative="1">
+      <w:start w:val="1"/>
+      <w:numFmt w:val="bullet"/>
+      <w:lvlText w:val="o"/>
+      <w:lvlJc w:val="left"/>
+      <w:pPr>
+        <w:ind w:left="6150" w:hanging="360"/>
+      </w:pPr>
+      <w:rPr>
+        <w:rFonts w:ascii="Courier New" w:hAnsi="Courier New" w:cs="Courier New" w:hint="default"/>
+      </w:rPr>
+    </w:lvl>
+    <w:lvl w:ilvl="8" w:tplc="04090005" w:tentative="1">
+      <w:start w:val="1"/>
+      <w:numFmt w:val="bullet"/>
+      <w:lvlText w:val=""/>
+      <w:lvlJc w:val="left"/>
+      <w:pPr>
+        <w:ind w:left="6870" w:hanging="360"/>
+      </w:pPr>
+      <w:rPr>
+        <w:rFonts w:ascii="Wingdings" w:hAnsi="Wingdings" w:hint="default"/>
+      </w:rPr>
+    </w:lvl>
+  </w:abstractNum>
+  <w:abstractNum w:abstractNumId="1">
     <w:nsid w:val="1590590A"/>
     <w:multiLevelType w:val="hybridMultilevel"/>
     <w:tmpl w:val="F738CFEA"/>
@@ -6315,7 +6267,7 @@
       </w:pPr>
     </w:lvl>
   </w:abstractNum>
-  <w:abstractNum w:abstractNumId="1">
+  <w:abstractNum w:abstractNumId="2">
     <w:nsid w:val="1ADD5355"/>
     <w:multiLevelType w:val="multilevel"/>
     <w:tmpl w:val="6F4C40B6"/>
@@ -6464,7 +6416,119 @@
       </w:rPr>
     </w:lvl>
   </w:abstractNum>
-  <w:abstractNum w:abstractNumId="2">
+  <w:abstractNum w:abstractNumId="3">
+    <w:nsid w:val="21BD7B76"/>
+    <w:multiLevelType w:val="hybridMultilevel"/>
+    <w:tmpl w:val="765E7142"/>
+    <w:lvl w:ilvl="0" w:tplc="1DAE07BE">
+      <w:numFmt w:val="bullet"/>
+      <w:lvlText w:val="–"/>
+      <w:lvlJc w:val="left"/>
+      <w:pPr>
+        <w:ind w:left="390" w:hanging="360"/>
+      </w:pPr>
+      <w:rPr>
+        <w:rFonts w:ascii="Calibri" w:eastAsiaTheme="minorHAnsi" w:hAnsi="Calibri" w:cstheme="minorBidi" w:hint="default"/>
+      </w:rPr>
+    </w:lvl>
+    <w:lvl w:ilvl="1" w:tplc="04090003" w:tentative="1">
+      <w:start w:val="1"/>
+      <w:numFmt w:val="bullet"/>
+      <w:lvlText w:val="o"/>
+      <w:lvlJc w:val="left"/>
+      <w:pPr>
+        <w:ind w:left="1110" w:hanging="360"/>
+      </w:pPr>
+      <w:rPr>
+        <w:rFonts w:ascii="Courier New" w:hAnsi="Courier New" w:cs="Courier New" w:hint="default"/>
+      </w:rPr>
+    </w:lvl>
+    <w:lvl w:ilvl="2" w:tplc="04090005" w:tentative="1">
+      <w:start w:val="1"/>
+      <w:numFmt w:val="bullet"/>
+      <w:lvlText w:val=""/>
+      <w:lvlJc w:val="left"/>
+      <w:pPr>
+        <w:ind w:left="1830" w:hanging="360"/>
+      </w:pPr>
+      <w:rPr>
+        <w:rFonts w:ascii="Wingdings" w:hAnsi="Wingdings" w:hint="default"/>
+      </w:rPr>
+    </w:lvl>
+    <w:lvl w:ilvl="3" w:tplc="04090001" w:tentative="1">
+      <w:start w:val="1"/>
+      <w:numFmt w:val="bullet"/>
+      <w:lvlText w:val=""/>
+      <w:lvlJc w:val="left"/>
+      <w:pPr>
+        <w:ind w:left="2550" w:hanging="360"/>
+      </w:pPr>
+      <w:rPr>
+        <w:rFonts w:ascii="Symbol" w:hAnsi="Symbol" w:hint="default"/>
+      </w:rPr>
+    </w:lvl>
+    <w:lvl w:ilvl="4" w:tplc="04090003" w:tentative="1">
+      <w:start w:val="1"/>
+      <w:numFmt w:val="bullet"/>
+      <w:lvlText w:val="o"/>
+      <w:lvlJc w:val="left"/>
+      <w:pPr>
+        <w:ind w:left="3270" w:hanging="360"/>
+      </w:pPr>
+      <w:rPr>
+        <w:rFonts w:ascii="Courier New" w:hAnsi="Courier New" w:cs="Courier New" w:hint="default"/>
+      </w:rPr>
+    </w:lvl>
+    <w:lvl w:ilvl="5" w:tplc="04090005" w:tentative="1">
+      <w:start w:val="1"/>
+      <w:numFmt w:val="bullet"/>
+      <w:lvlText w:val=""/>
+      <w:lvlJc w:val="left"/>
+      <w:pPr>
+        <w:ind w:left="3990" w:hanging="360"/>
+      </w:pPr>
+      <w:rPr>
+        <w:rFonts w:ascii="Wingdings" w:hAnsi="Wingdings" w:hint="default"/>
+      </w:rPr>
+    </w:lvl>
+    <w:lvl w:ilvl="6" w:tplc="04090001" w:tentative="1">
+      <w:start w:val="1"/>
+      <w:numFmt w:val="bullet"/>
+      <w:lvlText w:val=""/>
+      <w:lvlJc w:val="left"/>
+      <w:pPr>
+        <w:ind w:left="4710" w:hanging="360"/>
+      </w:pPr>
+      <w:rPr>
+        <w:rFonts w:ascii="Symbol" w:hAnsi="Symbol" w:hint="default"/>
+      </w:rPr>
+    </w:lvl>
+    <w:lvl w:ilvl="7" w:tplc="04090003" w:tentative="1">
+      <w:start w:val="1"/>
+      <w:numFmt w:val="bullet"/>
+      <w:lvlText w:val="o"/>
+      <w:lvlJc w:val="left"/>
+      <w:pPr>
+        <w:ind w:left="5430" w:hanging="360"/>
+      </w:pPr>
+      <w:rPr>
+        <w:rFonts w:ascii="Courier New" w:hAnsi="Courier New" w:cs="Courier New" w:hint="default"/>
+      </w:rPr>
+    </w:lvl>
+    <w:lvl w:ilvl="8" w:tplc="04090005" w:tentative="1">
+      <w:start w:val="1"/>
+      <w:numFmt w:val="bullet"/>
+      <w:lvlText w:val=""/>
+      <w:lvlJc w:val="left"/>
+      <w:pPr>
+        <w:ind w:left="6150" w:hanging="360"/>
+      </w:pPr>
+      <w:rPr>
+        <w:rFonts w:ascii="Wingdings" w:hAnsi="Wingdings" w:hint="default"/>
+      </w:rPr>
+    </w:lvl>
+  </w:abstractNum>
+  <w:abstractNum w:abstractNumId="4">
     <w:nsid w:val="246D284C"/>
     <w:multiLevelType w:val="multilevel"/>
     <w:tmpl w:val="597C6A44"/>
@@ -6577,7 +6641,7 @@
       </w:pPr>
     </w:lvl>
   </w:abstractNum>
-  <w:abstractNum w:abstractNumId="3">
+  <w:abstractNum w:abstractNumId="5">
     <w:nsid w:val="275178B0"/>
     <w:multiLevelType w:val="hybridMultilevel"/>
     <w:tmpl w:val="7F02F900"/>
@@ -6690,7 +6754,7 @@
       </w:rPr>
     </w:lvl>
   </w:abstractNum>
-  <w:abstractNum w:abstractNumId="4">
+  <w:abstractNum w:abstractNumId="6">
     <w:nsid w:val="2D4F75E4"/>
     <w:multiLevelType w:val="multilevel"/>
     <w:tmpl w:val="D4F8C398"/>
@@ -6839,7 +6903,7 @@
       </w:rPr>
     </w:lvl>
   </w:abstractNum>
-  <w:abstractNum w:abstractNumId="5">
+  <w:abstractNum w:abstractNumId="7">
     <w:nsid w:val="359C4F81"/>
     <w:multiLevelType w:val="hybridMultilevel"/>
     <w:tmpl w:val="95A0BCAE"/>
@@ -6928,7 +6992,119 @@
       </w:pPr>
     </w:lvl>
   </w:abstractNum>
-  <w:abstractNum w:abstractNumId="6">
+  <w:abstractNum w:abstractNumId="8">
+    <w:nsid w:val="35B3509F"/>
+    <w:multiLevelType w:val="hybridMultilevel"/>
+    <w:tmpl w:val="35CC2DD6"/>
+    <w:lvl w:ilvl="0" w:tplc="1DAE07BE">
+      <w:numFmt w:val="bullet"/>
+      <w:lvlText w:val="–"/>
+      <w:lvlJc w:val="left"/>
+      <w:pPr>
+        <w:ind w:left="780" w:hanging="360"/>
+      </w:pPr>
+      <w:rPr>
+        <w:rFonts w:ascii="Calibri" w:eastAsiaTheme="minorHAnsi" w:hAnsi="Calibri" w:cstheme="minorBidi" w:hint="default"/>
+      </w:rPr>
+    </w:lvl>
+    <w:lvl w:ilvl="1" w:tplc="04090003" w:tentative="1">
+      <w:start w:val="1"/>
+      <w:numFmt w:val="bullet"/>
+      <w:lvlText w:val="o"/>
+      <w:lvlJc w:val="left"/>
+      <w:pPr>
+        <w:ind w:left="1830" w:hanging="360"/>
+      </w:pPr>
+      <w:rPr>
+        <w:rFonts w:ascii="Courier New" w:hAnsi="Courier New" w:cs="Courier New" w:hint="default"/>
+      </w:rPr>
+    </w:lvl>
+    <w:lvl w:ilvl="2" w:tplc="04090005" w:tentative="1">
+      <w:start w:val="1"/>
+      <w:numFmt w:val="bullet"/>
+      <w:lvlText w:val=""/>
+      <w:lvlJc w:val="left"/>
+      <w:pPr>
+        <w:ind w:left="2550" w:hanging="360"/>
+      </w:pPr>
+      <w:rPr>
+        <w:rFonts w:ascii="Wingdings" w:hAnsi="Wingdings" w:hint="default"/>
+      </w:rPr>
+    </w:lvl>
+    <w:lvl w:ilvl="3" w:tplc="04090001" w:tentative="1">
+      <w:start w:val="1"/>
+      <w:numFmt w:val="bullet"/>
+      <w:lvlText w:val=""/>
+      <w:lvlJc w:val="left"/>
+      <w:pPr>
+        <w:ind w:left="3270" w:hanging="360"/>
+      </w:pPr>
+      <w:rPr>
+        <w:rFonts w:ascii="Symbol" w:hAnsi="Symbol" w:hint="default"/>
+      </w:rPr>
+    </w:lvl>
+    <w:lvl w:ilvl="4" w:tplc="04090003" w:tentative="1">
+      <w:start w:val="1"/>
+      <w:numFmt w:val="bullet"/>
+      <w:lvlText w:val="o"/>
+      <w:lvlJc w:val="left"/>
+      <w:pPr>
+        <w:ind w:left="3990" w:hanging="360"/>
+      </w:pPr>
+      <w:rPr>
+        <w:rFonts w:ascii="Courier New" w:hAnsi="Courier New" w:cs="Courier New" w:hint="default"/>
+      </w:rPr>
+    </w:lvl>
+    <w:lvl w:ilvl="5" w:tplc="04090005" w:tentative="1">
+      <w:start w:val="1"/>
+      <w:numFmt w:val="bullet"/>
+      <w:lvlText w:val=""/>
+      <w:lvlJc w:val="left"/>
+      <w:pPr>
+        <w:ind w:left="4710" w:hanging="360"/>
+      </w:pPr>
+      <w:rPr>
+        <w:rFonts w:ascii="Wingdings" w:hAnsi="Wingdings" w:hint="default"/>
+      </w:rPr>
+    </w:lvl>
+    <w:lvl w:ilvl="6" w:tplc="04090001" w:tentative="1">
+      <w:start w:val="1"/>
+      <w:numFmt w:val="bullet"/>
+      <w:lvlText w:val=""/>
+      <w:lvlJc w:val="left"/>
+      <w:pPr>
+        <w:ind w:left="5430" w:hanging="360"/>
+      </w:pPr>
+      <w:rPr>
+        <w:rFonts w:ascii="Symbol" w:hAnsi="Symbol" w:hint="default"/>
+      </w:rPr>
+    </w:lvl>
+    <w:lvl w:ilvl="7" w:tplc="04090003" w:tentative="1">
+      <w:start w:val="1"/>
+      <w:numFmt w:val="bullet"/>
+      <w:lvlText w:val="o"/>
+      <w:lvlJc w:val="left"/>
+      <w:pPr>
+        <w:ind w:left="6150" w:hanging="360"/>
+      </w:pPr>
+      <w:rPr>
+        <w:rFonts w:ascii="Courier New" w:hAnsi="Courier New" w:cs="Courier New" w:hint="default"/>
+      </w:rPr>
+    </w:lvl>
+    <w:lvl w:ilvl="8" w:tplc="04090005" w:tentative="1">
+      <w:start w:val="1"/>
+      <w:numFmt w:val="bullet"/>
+      <w:lvlText w:val=""/>
+      <w:lvlJc w:val="left"/>
+      <w:pPr>
+        <w:ind w:left="6870" w:hanging="360"/>
+      </w:pPr>
+      <w:rPr>
+        <w:rFonts w:ascii="Wingdings" w:hAnsi="Wingdings" w:hint="default"/>
+      </w:rPr>
+    </w:lvl>
+  </w:abstractNum>
+  <w:abstractNum w:abstractNumId="9">
     <w:nsid w:val="35D158D9"/>
     <w:multiLevelType w:val="hybridMultilevel"/>
     <w:tmpl w:val="A084503E"/>
@@ -7017,7 +7193,7 @@
       </w:pPr>
     </w:lvl>
   </w:abstractNum>
-  <w:abstractNum w:abstractNumId="7">
+  <w:abstractNum w:abstractNumId="10">
     <w:nsid w:val="4E3E7864"/>
     <w:multiLevelType w:val="hybridMultilevel"/>
     <w:tmpl w:val="D5C462D2"/>
@@ -7130,7 +7306,7 @@
       </w:rPr>
     </w:lvl>
   </w:abstractNum>
-  <w:abstractNum w:abstractNumId="8">
+  <w:abstractNum w:abstractNumId="11">
     <w:nsid w:val="4ECC2E33"/>
     <w:multiLevelType w:val="hybridMultilevel"/>
     <w:tmpl w:val="1DD60580"/>
@@ -7244,7 +7420,7 @@
       </w:rPr>
     </w:lvl>
   </w:abstractNum>
-  <w:abstractNum w:abstractNumId="9">
+  <w:abstractNum w:abstractNumId="12">
     <w:nsid w:val="512B1449"/>
     <w:multiLevelType w:val="multilevel"/>
     <w:tmpl w:val="F39AFB0A"/>
@@ -7357,7 +7533,7 @@
       </w:pPr>
     </w:lvl>
   </w:abstractNum>
-  <w:abstractNum w:abstractNumId="10">
+  <w:abstractNum w:abstractNumId="13">
     <w:nsid w:val="559D2D89"/>
     <w:multiLevelType w:val="hybridMultilevel"/>
     <w:tmpl w:val="402AF83A"/>
@@ -7443,7 +7619,7 @@
       </w:pPr>
     </w:lvl>
   </w:abstractNum>
-  <w:abstractNum w:abstractNumId="11">
+  <w:abstractNum w:abstractNumId="14">
     <w:nsid w:val="572A2D35"/>
     <w:multiLevelType w:val="hybridMultilevel"/>
     <w:tmpl w:val="05E45BA8"/>
@@ -7556,7 +7732,7 @@
       </w:rPr>
     </w:lvl>
   </w:abstractNum>
-  <w:abstractNum w:abstractNumId="12">
+  <w:abstractNum w:abstractNumId="15">
     <w:nsid w:val="5E8556F1"/>
     <w:multiLevelType w:val="hybridMultilevel"/>
     <w:tmpl w:val="014033BC"/>
@@ -7643,7 +7819,93 @@
       </w:pPr>
     </w:lvl>
   </w:abstractNum>
-  <w:abstractNum w:abstractNumId="13">
+  <w:abstractNum w:abstractNumId="16">
+    <w:nsid w:val="6A175438"/>
+    <w:multiLevelType w:val="hybridMultilevel"/>
+    <w:tmpl w:val="7390D706"/>
+    <w:lvl w:ilvl="0" w:tplc="0409000F">
+      <w:start w:val="1"/>
+      <w:numFmt w:val="decimal"/>
+      <w:lvlText w:val="%1."/>
+      <w:lvlJc w:val="left"/>
+      <w:pPr>
+        <w:ind w:left="720" w:hanging="360"/>
+      </w:pPr>
+    </w:lvl>
+    <w:lvl w:ilvl="1" w:tplc="04090019" w:tentative="1">
+      <w:start w:val="1"/>
+      <w:numFmt w:val="lowerLetter"/>
+      <w:lvlText w:val="%2."/>
+      <w:lvlJc w:val="left"/>
+      <w:pPr>
+        <w:ind w:left="1440" w:hanging="360"/>
+      </w:pPr>
+    </w:lvl>
+    <w:lvl w:ilvl="2" w:tplc="0409001B" w:tentative="1">
+      <w:start w:val="1"/>
+      <w:numFmt w:val="lowerRoman"/>
+      <w:lvlText w:val="%3."/>
+      <w:lvlJc w:val="right"/>
+      <w:pPr>
+        <w:ind w:left="2160" w:hanging="180"/>
+      </w:pPr>
+    </w:lvl>
+    <w:lvl w:ilvl="3" w:tplc="0409000F" w:tentative="1">
+      <w:start w:val="1"/>
+      <w:numFmt w:val="decimal"/>
+      <w:lvlText w:val="%4."/>
+      <w:lvlJc w:val="left"/>
+      <w:pPr>
+        <w:ind w:left="2880" w:hanging="360"/>
+      </w:pPr>
+    </w:lvl>
+    <w:lvl w:ilvl="4" w:tplc="04090019" w:tentative="1">
+      <w:start w:val="1"/>
+      <w:numFmt w:val="lowerLetter"/>
+      <w:lvlText w:val="%5."/>
+      <w:lvlJc w:val="left"/>
+      <w:pPr>
+        <w:ind w:left="3600" w:hanging="360"/>
+      </w:pPr>
+    </w:lvl>
+    <w:lvl w:ilvl="5" w:tplc="0409001B" w:tentative="1">
+      <w:start w:val="1"/>
+      <w:numFmt w:val="lowerRoman"/>
+      <w:lvlText w:val="%6."/>
+      <w:lvlJc w:val="right"/>
+      <w:pPr>
+        <w:ind w:left="4320" w:hanging="180"/>
+      </w:pPr>
+    </w:lvl>
+    <w:lvl w:ilvl="6" w:tplc="0409000F" w:tentative="1">
+      <w:start w:val="1"/>
+      <w:numFmt w:val="decimal"/>
+      <w:lvlText w:val="%7."/>
+      <w:lvlJc w:val="left"/>
+      <w:pPr>
+        <w:ind w:left="5040" w:hanging="360"/>
+      </w:pPr>
+    </w:lvl>
+    <w:lvl w:ilvl="7" w:tplc="04090019" w:tentative="1">
+      <w:start w:val="1"/>
+      <w:numFmt w:val="lowerLetter"/>
+      <w:lvlText w:val="%8."/>
+      <w:lvlJc w:val="left"/>
+      <w:pPr>
+        <w:ind w:left="5760" w:hanging="360"/>
+      </w:pPr>
+    </w:lvl>
+    <w:lvl w:ilvl="8" w:tplc="0409001B" w:tentative="1">
+      <w:start w:val="1"/>
+      <w:numFmt w:val="lowerRoman"/>
+      <w:lvlText w:val="%9."/>
+      <w:lvlJc w:val="right"/>
+      <w:pPr>
+        <w:ind w:left="6480" w:hanging="180"/>
+      </w:pPr>
+    </w:lvl>
+  </w:abstractNum>
+  <w:abstractNum w:abstractNumId="17">
     <w:nsid w:val="6DFE7224"/>
     <w:multiLevelType w:val="hybridMultilevel"/>
     <w:tmpl w:val="709EE68C"/>
@@ -7729,7 +7991,120 @@
       </w:pPr>
     </w:lvl>
   </w:abstractNum>
-  <w:abstractNum w:abstractNumId="14">
+  <w:abstractNum w:abstractNumId="18">
+    <w:nsid w:val="78D02097"/>
+    <w:multiLevelType w:val="hybridMultilevel"/>
+    <w:tmpl w:val="F0DCD96A"/>
+    <w:lvl w:ilvl="0" w:tplc="04090001">
+      <w:start w:val="1"/>
+      <w:numFmt w:val="bullet"/>
+      <w:lvlText w:val=""/>
+      <w:lvlJc w:val="left"/>
+      <w:pPr>
+        <w:ind w:left="750" w:hanging="360"/>
+      </w:pPr>
+      <w:rPr>
+        <w:rFonts w:ascii="Symbol" w:hAnsi="Symbol" w:hint="default"/>
+      </w:rPr>
+    </w:lvl>
+    <w:lvl w:ilvl="1" w:tplc="04090003" w:tentative="1">
+      <w:start w:val="1"/>
+      <w:numFmt w:val="bullet"/>
+      <w:lvlText w:val="o"/>
+      <w:lvlJc w:val="left"/>
+      <w:pPr>
+        <w:ind w:left="1470" w:hanging="360"/>
+      </w:pPr>
+      <w:rPr>
+        <w:rFonts w:ascii="Courier New" w:hAnsi="Courier New" w:cs="Courier New" w:hint="default"/>
+      </w:rPr>
+    </w:lvl>
+    <w:lvl w:ilvl="2" w:tplc="04090005" w:tentative="1">
+      <w:start w:val="1"/>
+      <w:numFmt w:val="bullet"/>
+      <w:lvlText w:val=""/>
+      <w:lvlJc w:val="left"/>
+      <w:pPr>
+        <w:ind w:left="2190" w:hanging="360"/>
+      </w:pPr>
+      <w:rPr>
+        <w:rFonts w:ascii="Wingdings" w:hAnsi="Wingdings" w:hint="default"/>
+      </w:rPr>
+    </w:lvl>
+    <w:lvl w:ilvl="3" w:tplc="04090001" w:tentative="1">
+      <w:start w:val="1"/>
+      <w:numFmt w:val="bullet"/>
+      <w:lvlText w:val=""/>
+      <w:lvlJc w:val="left"/>
+      <w:pPr>
+        <w:ind w:left="2910" w:hanging="360"/>
+      </w:pPr>
+      <w:rPr>
+        <w:rFonts w:ascii="Symbol" w:hAnsi="Symbol" w:hint="default"/>
+      </w:rPr>
+    </w:lvl>
+    <w:lvl w:ilvl="4" w:tplc="04090003" w:tentative="1">
+      <w:start w:val="1"/>
+      <w:numFmt w:val="bullet"/>
+      <w:lvlText w:val="o"/>
+      <w:lvlJc w:val="left"/>
+      <w:pPr>
+        <w:ind w:left="3630" w:hanging="360"/>
+      </w:pPr>
+      <w:rPr>
+        <w:rFonts w:ascii="Courier New" w:hAnsi="Courier New" w:cs="Courier New" w:hint="default"/>
+      </w:rPr>
+    </w:lvl>
+    <w:lvl w:ilvl="5" w:tplc="04090005" w:tentative="1">
+      <w:start w:val="1"/>
+      <w:numFmt w:val="bullet"/>
+      <w:lvlText w:val=""/>
+      <w:lvlJc w:val="left"/>
+      <w:pPr>
+        <w:ind w:left="4350" w:hanging="360"/>
+      </w:pPr>
+      <w:rPr>
+        <w:rFonts w:ascii="Wingdings" w:hAnsi="Wingdings" w:hint="default"/>
+      </w:rPr>
+    </w:lvl>
+    <w:lvl w:ilvl="6" w:tplc="04090001" w:tentative="1">
+      <w:start w:val="1"/>
+      <w:numFmt w:val="bullet"/>
+      <w:lvlText w:val=""/>
+      <w:lvlJc w:val="left"/>
+      <w:pPr>
+        <w:ind w:left="5070" w:hanging="360"/>
+      </w:pPr>
+      <w:rPr>
+        <w:rFonts w:ascii="Symbol" w:hAnsi="Symbol" w:hint="default"/>
+      </w:rPr>
+    </w:lvl>
+    <w:lvl w:ilvl="7" w:tplc="04090003" w:tentative="1">
+      <w:start w:val="1"/>
+      <w:numFmt w:val="bullet"/>
+      <w:lvlText w:val="o"/>
+      <w:lvlJc w:val="left"/>
+      <w:pPr>
+        <w:ind w:left="5790" w:hanging="360"/>
+      </w:pPr>
+      <w:rPr>
+        <w:rFonts w:ascii="Courier New" w:hAnsi="Courier New" w:cs="Courier New" w:hint="default"/>
+      </w:rPr>
+    </w:lvl>
+    <w:lvl w:ilvl="8" w:tplc="04090005" w:tentative="1">
+      <w:start w:val="1"/>
+      <w:numFmt w:val="bullet"/>
+      <w:lvlText w:val=""/>
+      <w:lvlJc w:val="left"/>
+      <w:pPr>
+        <w:ind w:left="6510" w:hanging="360"/>
+      </w:pPr>
+      <w:rPr>
+        <w:rFonts w:ascii="Wingdings" w:hAnsi="Wingdings" w:hint="default"/>
+      </w:rPr>
+    </w:lvl>
+  </w:abstractNum>
+  <w:abstractNum w:abstractNumId="19">
     <w:nsid w:val="7BC3443A"/>
     <w:multiLevelType w:val="hybridMultilevel"/>
     <w:tmpl w:val="5B6A82E2"/>
@@ -7843,40 +8218,40 @@
     </w:lvl>
   </w:abstractNum>
   <w:num w:numId="1">
-    <w:abstractNumId w:val="12"/>
+    <w:abstractNumId w:val="15"/>
   </w:num>
   <w:num w:numId="2">
+    <w:abstractNumId w:val="7"/>
+  </w:num>
+  <w:num w:numId="3">
+    <w:abstractNumId w:val="17"/>
+  </w:num>
+  <w:num w:numId="4">
+    <w:abstractNumId w:val="9"/>
+  </w:num>
+  <w:num w:numId="5">
+    <w:abstractNumId w:val="6"/>
+  </w:num>
+  <w:num w:numId="6">
+    <w:abstractNumId w:val="2"/>
+  </w:num>
+  <w:num w:numId="7">
     <w:abstractNumId w:val="5"/>
   </w:num>
-  <w:num w:numId="3">
+  <w:num w:numId="8">
+    <w:abstractNumId w:val="10"/>
+  </w:num>
+  <w:num w:numId="9">
+    <w:abstractNumId w:val="11"/>
+  </w:num>
+  <w:num w:numId="10">
+    <w:abstractNumId w:val="1"/>
+  </w:num>
+  <w:num w:numId="11">
     <w:abstractNumId w:val="13"/>
   </w:num>
-  <w:num w:numId="4">
-    <w:abstractNumId w:val="6"/>
-  </w:num>
-  <w:num w:numId="5">
-    <w:abstractNumId w:val="4"/>
-  </w:num>
-  <w:num w:numId="6">
-    <w:abstractNumId w:val="1"/>
-  </w:num>
-  <w:num w:numId="7">
-    <w:abstractNumId w:val="3"/>
-  </w:num>
-  <w:num w:numId="8">
-    <w:abstractNumId w:val="7"/>
-  </w:num>
-  <w:num w:numId="9">
-    <w:abstractNumId w:val="8"/>
-  </w:num>
-  <w:num w:numId="10">
-    <w:abstractNumId w:val="0"/>
-  </w:num>
-  <w:num w:numId="11">
-    <w:abstractNumId w:val="10"/>
-  </w:num>
   <w:num w:numId="12">
-    <w:abstractNumId w:val="12"/>
+    <w:abstractNumId w:val="15"/>
     <w:lvlOverride w:ilvl="0">
       <w:startOverride w:val="1"/>
     </w:lvlOverride>
@@ -7906,16 +8281,31 @@
     </w:lvlOverride>
   </w:num>
   <w:num w:numId="13">
+    <w:abstractNumId w:val="19"/>
+  </w:num>
+  <w:num w:numId="14">
     <w:abstractNumId w:val="14"/>
   </w:num>
-  <w:num w:numId="14">
-    <w:abstractNumId w:val="11"/>
-  </w:num>
   <w:num w:numId="15">
-    <w:abstractNumId w:val="9"/>
+    <w:abstractNumId w:val="12"/>
   </w:num>
   <w:num w:numId="16">
-    <w:abstractNumId w:val="2"/>
+    <w:abstractNumId w:val="4"/>
+  </w:num>
+  <w:num w:numId="17">
+    <w:abstractNumId w:val="18"/>
+  </w:num>
+  <w:num w:numId="18">
+    <w:abstractNumId w:val="3"/>
+  </w:num>
+  <w:num w:numId="19">
+    <w:abstractNumId w:val="0"/>
+  </w:num>
+  <w:num w:numId="20">
+    <w:abstractNumId w:val="8"/>
+  </w:num>
+  <w:num w:numId="21">
+    <w:abstractNumId w:val="16"/>
   </w:num>
 </w:numbering>
 </file>

</xml_diff>

<commit_message>
Resolve conflict with safemig branch
</commit_message>
<xml_diff>
--- a/doc/Manual.docx
+++ b/doc/Manual.docx
@@ -3795,54 +3795,9 @@
     </w:p>
     <w:p>
       <w:pPr>
-        <w:pStyle w:val="H2Text"/>
-      </w:pPr>
-      <w:r>
-        <w:t xml:space="preserve">Note: The migration performed in step </w:t>
-      </w:r>
-      <w:r>
-        <w:fldChar w:fldCharType="begin"/>
-      </w:r>
-      <w:r>
-        <w:instrText xml:space="preserve"> REF _Ref204664928 \r \p \h </w:instrText>
-      </w:r>
-      <w:r>
-        <w:fldChar w:fldCharType="separate"/>
-      </w:r>
-      <w:r>
-        <w:t>0 below</w:t>
-      </w:r>
-      <w:r>
-        <w:fldChar w:fldCharType="end"/>
-      </w:r>
-      <w:r>
-        <w:t xml:space="preserve"> creates record in the database which will cause observes to send email. Therefore, you must configure the mail server as outlined in this step before you attempt to run the migration. Alternatively, you can uncomment the following line in production.rb</w:t>
-      </w:r>
-      <w:r>
-        <w:t xml:space="preserve"> (though you will probably want to re-comment the line at a later point)</w:t>
-      </w:r>
-      <w:r>
-        <w:t>:</w:t>
-      </w:r>
-    </w:p>
-    <w:p>
-      <w:pPr>
-        <w:pStyle w:val="CodeSample"/>
-      </w:pPr>
-      <w:r>
-        <w:t># config.action_mailer.raise_delivery_errors = false</w:t>
-      </w:r>
-    </w:p>
-    <w:p>
-      <w:pPr>
-        <w:ind w:left="360"/>
+        <w:pStyle w:val="Heading2"/>
       </w:pPr>
       <w:bookmarkStart w:id="11" w:name="_Ref204664928"/>
-    </w:p>
-    <w:p>
-      <w:pPr>
-        <w:pStyle w:val="Heading2"/>
-      </w:pPr>
       <w:bookmarkStart w:id="12" w:name="_Ref220126767"/>
       <w:bookmarkStart w:id="13" w:name="_Toc225056750"/>
       <w:bookmarkStart w:id="14" w:name="_Toc225056746"/>
@@ -3897,7 +3852,7 @@
         <w:pStyle w:val="H2Text"/>
       </w:pPr>
       <w:r>
-        <w:t>Use</w:t>
+        <w:t xml:space="preserve">and </w:t>
       </w:r>
     </w:p>
     <w:p>
@@ -3954,7 +3909,6 @@
         <w:pStyle w:val="Note"/>
       </w:pPr>
       <w:r>
-        <w:lastRenderedPageBreak/>
         <w:t>You will need to ensure that the SOLR server is running in order to perform any tasks that touch comments or topics, including performing the initial database migration.</w:t>
       </w:r>
     </w:p>
@@ -3992,6 +3946,7 @@
         <w:pStyle w:val="CodeSample"/>
       </w:pPr>
       <w:r>
+        <w:lastRenderedPageBreak/>
         <w:t>set daemon 60</w:t>
       </w:r>
     </w:p>
@@ -4197,6 +4152,57 @@
       </w:pPr>
       <w:bookmarkStart w:id="15" w:name="_Toc225056747"/>
       <w:r>
+        <w:t>Enable Observers</w:t>
+      </w:r>
+    </w:p>
+    <w:p>
+      <w:pPr>
+        <w:pStyle w:val="H2Text"/>
+      </w:pPr>
+      <w:r>
+        <w:t>After you’ve performed the initial migration, you must enable observes in the system by copy the file:</w:t>
+      </w:r>
+      <w:r>
+        <w:rPr>
+          <w:rStyle w:val="FootnoteReference"/>
+        </w:rPr>
+        <w:footnoteReference w:id="2"/>
+      </w:r>
+    </w:p>
+    <w:p>
+      <w:pPr>
+        <w:pStyle w:val="CodeSample"/>
+      </w:pPr>
+      <w:r>
+        <w:t>config/observe.no.txt</w:t>
+      </w:r>
+    </w:p>
+    <w:p>
+      <w:pPr>
+        <w:pStyle w:val="H2Text"/>
+      </w:pPr>
+    </w:p>
+    <w:p>
+      <w:pPr>
+        <w:pStyle w:val="H2Text"/>
+      </w:pPr>
+      <w:r>
+        <w:t>to</w:t>
+      </w:r>
+    </w:p>
+    <w:p>
+      <w:pPr>
+        <w:pStyle w:val="CodeSample"/>
+      </w:pPr>
+      <w:r>
+        <w:t>config/observe.txt</w:t>
+      </w:r>
+    </w:p>
+    <w:p>
+      <w:pPr>
+        <w:pStyle w:val="Heading2"/>
+      </w:pPr>
+      <w:r>
         <w:t>Configure environment.yml</w:t>
       </w:r>
       <w:bookmarkEnd w:id="15"/>
@@ -4257,6 +4263,7 @@
       </w:pPr>
       <w:bookmarkStart w:id="16" w:name="_Toc225056748"/>
       <w:r>
+        <w:lastRenderedPageBreak/>
         <w:t>Configure the Web Service</w:t>
       </w:r>
       <w:bookmarkEnd w:id="16"/>
@@ -4266,13 +4273,7 @@
         <w:pStyle w:val="H2Text"/>
       </w:pPr>
       <w:r>
-        <w:t>If you are running in production, at this point the app is configured. W</w:t>
-      </w:r>
-      <w:r>
-        <w:t>hat</w:t>
-      </w:r>
-      <w:r>
-        <w:t xml:space="preserve"> </w:t>
+        <w:t xml:space="preserve">At this point, the app is configured, and wait </w:t>
       </w:r>
       <w:r>
         <w:t>remains</w:t>
@@ -4313,7 +4314,6 @@
         <w:pStyle w:val="Note"/>
       </w:pPr>
       <w:r>
-        <w:lastRenderedPageBreak/>
         <w:t>[~]# mv ~/public_html ~/public_html_backup</w:t>
       </w:r>
       <w:r>
@@ -4449,7 +4449,7 @@
         <w:rPr>
           <w:rStyle w:val="FootnoteReference"/>
         </w:rPr>
-        <w:footnoteReference w:id="2"/>
+        <w:footnoteReference w:id="3"/>
       </w:r>
       <w:bookmarkEnd w:id="22"/>
     </w:p>
@@ -4509,6 +4509,7 @@
       </w:pPr>
       <w:bookmarkStart w:id="23" w:name="_Toc225056753"/>
       <w:r>
+        <w:lastRenderedPageBreak/>
         <w:t>Start the Task Scheduler</w:t>
       </w:r>
       <w:bookmarkEnd w:id="23"/>
@@ -4616,7 +4617,6 @@
         <w:ind w:left="720"/>
       </w:pPr>
       <w:r>
-        <w:lastRenderedPageBreak/>
         <w:t>To stop the daemon, type:</w:t>
       </w:r>
     </w:p>
@@ -4771,6 +4771,7 @@
       </w:pPr>
       <w:bookmarkStart w:id="25" w:name="_Toc225056755"/>
       <w:r>
+        <w:lastRenderedPageBreak/>
         <w:t>Enterprises</w:t>
       </w:r>
       <w:bookmarkEnd w:id="25"/>
@@ -4901,7 +4902,6 @@
         <w:rPr>
           <w:b/>
         </w:rPr>
-        <w:lastRenderedPageBreak/>
         <w:t>The password for each default user is “changeme” (without the quotes”).</w:t>
       </w:r>
     </w:p>
@@ -4959,9 +4959,6 @@
       <w:bookmarkEnd w:id="30"/>
     </w:p>
     <w:p>
-      <w:pPr>
-        <w:pStyle w:val="H2Text"/>
-      </w:pPr>
       <w:r>
         <w:t xml:space="preserve">OpenMind sends email notifications when certain events occur. Many of those emails contains links to the application. </w:t>
       </w:r>
@@ -4988,9 +4985,6 @@
       </w:r>
     </w:p>
     <w:p>
-      <w:pPr>
-        <w:pStyle w:val="H2Text"/>
-      </w:pPr>
       <w:r>
         <w:t xml:space="preserve">OpenMind constructs the url as </w:t>
       </w:r>
@@ -5007,9 +5001,6 @@
       </w:r>
     </w:p>
     <w:p>
-      <w:pPr>
-        <w:pStyle w:val="H2Text"/>
-      </w:pPr>
       <w:r>
         <w:t>Specify a value that will allow the url to resolve to your OpenMind instance.</w:t>
       </w:r>
@@ -5025,9 +5016,6 @@
       <w:bookmarkEnd w:id="31"/>
     </w:p>
     <w:p>
-      <w:pPr>
-        <w:pStyle w:val="H2Text"/>
-      </w:pPr>
       <w:r>
         <w:t>See “</w:t>
       </w:r>
@@ -5049,11 +5037,21 @@
       <w:r>
         <w:t xml:space="preserve">” </w:t>
       </w:r>
-      <w:fldSimple w:instr=" REF _Ref204704263 \p \h  \* MERGEFORMAT ">
-        <w:r>
-          <w:t>above</w:t>
-        </w:r>
-      </w:fldSimple>
+      <w:r>
+        <w:fldChar w:fldCharType="begin"/>
+      </w:r>
+      <w:r>
+        <w:instrText xml:space="preserve"> REF _Ref204704263 \p \h </w:instrText>
+      </w:r>
+      <w:r>
+        <w:fldChar w:fldCharType="separate"/>
+      </w:r>
+      <w:r>
+        <w:t>above</w:t>
+      </w:r>
+      <w:r>
+        <w:fldChar w:fldCharType="end"/>
+      </w:r>
       <w:r>
         <w:t>.</w:t>
       </w:r>
@@ -5069,9 +5067,6 @@
       <w:bookmarkEnd w:id="32"/>
     </w:p>
     <w:p>
-      <w:pPr>
-        <w:pStyle w:val="H2Text"/>
-      </w:pPr>
       <w:r>
         <w:t>The email address of the administrator. This email will be used as the "from"</w:t>
       </w:r>
@@ -5096,9 +5091,6 @@
       <w:bookmarkEnd w:id="33"/>
     </w:p>
     <w:p>
-      <w:pPr>
-        <w:pStyle w:val="H2Text"/>
-      </w:pPr>
       <w:r>
         <w:t>Email_subject_prefix</w:t>
       </w:r>
@@ -5121,6 +5113,7 @@
       </w:pPr>
       <w:bookmarkStart w:id="34" w:name="_Toc225056762"/>
       <w:r>
+        <w:lastRenderedPageBreak/>
         <w:t>Rescind_minutes</w:t>
       </w:r>
       <w:bookmarkEnd w:id="34"/>
@@ -5129,9 +5122,6 @@
       </w:r>
     </w:p>
     <w:p>
-      <w:pPr>
-        <w:pStyle w:val="H2Text"/>
-      </w:pPr>
       <w:r>
         <w:t xml:space="preserve">When a user votes, that user has a limited amount of time to rescind their vote before the vote becomes permanent. This parameter specifies, in minutes, the length of time before which a vote becomes permanent. </w:t>
       </w:r>
@@ -5150,9 +5140,6 @@
       </w:r>
     </w:p>
     <w:p>
-      <w:pPr>
-        <w:pStyle w:val="H2Text"/>
-      </w:pPr>
       <w:r>
         <w:t>Allocations expire after a specified number of days. When creating new allocations, the date on which the allocation is set to expire will default to this number of days from today.</w:t>
       </w:r>
@@ -5168,9 +5155,6 @@
       <w:bookmarkEnd w:id="36"/>
     </w:p>
     <w:p>
-      <w:pPr>
-        <w:pStyle w:val="H2Text"/>
-      </w:pPr>
       <w:r>
         <w:t>Html-formatted emails contain images. Such emails reference those images via a url. Specify the publically-accessible url to the directory in which those images are stores. Those images are shipped with the product beneath the public/themes/openmind/images/email directory.</w:t>
       </w:r>
@@ -5183,7 +5167,6 @@
       <w:bookmarkStart w:id="38" w:name="_Ref204781381"/>
       <w:bookmarkStart w:id="39" w:name="_Toc225056765"/>
       <w:r>
-        <w:lastRenderedPageBreak/>
         <w:t>App_theme</w:t>
       </w:r>
       <w:bookmarkEnd w:id="37"/>
@@ -5191,9 +5174,6 @@
       <w:bookmarkEnd w:id="39"/>
     </w:p>
     <w:p>
-      <w:pPr>
-        <w:pStyle w:val="H2Text"/>
-      </w:pPr>
       <w:r>
         <w:t>OpenMind is skinnable, allowing companies to tailor the look and feel to their own specific needs. By default, OpenMind ships with an OpenMind theme, beneath the public/themes directory. Companies wishing to create a new theme can create their own directory beneath the themes directory. This parameter should map to the name of that directory.</w:t>
       </w:r>
@@ -5209,9 +5189,6 @@
       <w:bookmarkEnd w:id="40"/>
     </w:p>
     <w:p>
-      <w:pPr>
-        <w:pStyle w:val="H2Text"/>
-      </w:pPr>
       <w:r>
         <w:t>Users receive a warning when they log on if they have unused allocations that are about to expire. This parameter specifies, in days, how soon before an allocation is set to expire that user should be warned.</w:t>
       </w:r>
@@ -5228,17 +5205,11 @@
         <w:t>D</w:t>
       </w:r>
       <w:r>
-        <w:t>efault_user_</w:t>
-      </w:r>
-      <w:r>
-        <w:t>timezone</w:t>
+        <w:t>efault_user_timezone</w:t>
       </w:r>
       <w:bookmarkEnd w:id="41"/>
     </w:p>
     <w:p>
-      <w:pPr>
-        <w:pStyle w:val="H2Text"/>
-      </w:pPr>
       <w:r>
         <w:t>This configuration option defines the default time zone when creating new users. To determine a list of valid time zone</w:t>
       </w:r>
@@ -5261,101 +5232,6 @@
       </w:pPr>
       <w:r>
         <w:t xml:space="preserve"> rake time:zones:local</w:t>
-      </w:r>
-    </w:p>
-    <w:p>
-      <w:pPr>
-        <w:pStyle w:val="CodeSample"/>
-      </w:pPr>
-    </w:p>
-    <w:p>
-      <w:pPr>
-        <w:pStyle w:val="Heading3"/>
-      </w:pPr>
-      <w:r>
-        <w:t>M</w:t>
-      </w:r>
-      <w:r>
-        <w:t>ax_file_upload_size</w:t>
-      </w:r>
-    </w:p>
-    <w:p>
-      <w:pPr>
-        <w:pStyle w:val="H2Text"/>
-      </w:pPr>
-      <w:r>
-        <w:t>Users can add images when commenting on ideas and topics. This setting defines a maximum filesize allowed for attachments, in KB. Note this filesize does not apply to users who have privileges to add attachments in the attachments screen.</w:t>
-      </w:r>
-    </w:p>
-    <w:p>
-      <w:pPr>
-        <w:pStyle w:val="Heading3"/>
-      </w:pPr>
-      <w:r>
-        <w:t>M</w:t>
-      </w:r>
-      <w:r>
-        <w:t>inutes_to_send_vote_reminder</w:t>
-      </w:r>
-    </w:p>
-    <w:p>
-      <w:pPr>
-        <w:pStyle w:val="H2Text"/>
-      </w:pPr>
-      <w:r>
-        <w:rPr>
-          <w:highlight w:val="white"/>
-        </w:rPr>
-        <w:t>The number of minutes to wait before, when an idea is created, sending a</w:t>
-      </w:r>
-      <w:r>
-        <w:t xml:space="preserve"> </w:t>
-      </w:r>
-      <w:r>
-        <w:rPr>
-          <w:highlight w:val="white"/>
-        </w:rPr>
-        <w:t>reminder to the author of an idea to vote if they have not already done so. A value of -1 signifies no reminder should be sent</w:t>
-      </w:r>
-      <w:r>
-        <w:t>.</w:t>
-      </w:r>
-    </w:p>
-    <w:p>
-      <w:pPr>
-        <w:pStyle w:val="Heading3"/>
-      </w:pPr>
-      <w:r>
-        <w:t>periodic_job_timeout</w:t>
-      </w:r>
-      <w:r>
-        <w:t xml:space="preserve"> </w:t>
-      </w:r>
-    </w:p>
-    <w:p>
-      <w:pPr>
-        <w:pStyle w:val="H2Text"/>
-      </w:pPr>
-      <w:r>
-        <w:rPr>
-          <w:highlight w:val="white"/>
-        </w:rPr>
-        <w:t>The number of minutes to wait for a periodic job to complete. If the job does not complete in this timeframe, OpenMind will assume it is dead and initiate</w:t>
-      </w:r>
-      <w:r>
-        <w:t xml:space="preserve"> </w:t>
-      </w:r>
-      <w:r>
-        <w:rPr>
-          <w:highlight w:val="white"/>
-        </w:rPr>
-        <w:t>a recovery</w:t>
-      </w:r>
-      <w:r>
-        <w:rPr>
-          <w:highlight w:val="white"/>
-        </w:rPr>
-        <w:t>.</w:t>
       </w:r>
     </w:p>
     <w:p>
@@ -5399,7 +5275,6 @@
         </w:numPr>
       </w:pPr>
       <w:r>
-        <w:lastRenderedPageBreak/>
         <w:t>Customize the icons, images and stylesheets within your new directory to suit your needs. Note that you cannot delete or rename files without risking causing problems with the screen layout, but you can edit them as much as you’d like.</w:t>
       </w:r>
     </w:p>
@@ -5460,31 +5335,358 @@
       </w:pPr>
       <w:bookmarkStart w:id="43" w:name="_Toc225056769"/>
       <w:r>
+        <w:lastRenderedPageBreak/>
         <w:t>Periodic Jobs</w:t>
       </w:r>
       <w:bookmarkEnd w:id="43"/>
     </w:p>
     <w:p>
       <w:pPr>
+        <w:pStyle w:val="Heading2"/>
+      </w:pPr>
+      <w:bookmarkStart w:id="44" w:name="_Toc225056770"/>
+      <w:r>
+        <w:t>OpenMind includes the ability to run jobs in the background at specified intervals. In order for those jobs to run, the Task Scheduler must be running. See “</w:t>
+      </w:r>
+      <w:r>
+        <w:fldChar w:fldCharType="begin"/>
+      </w:r>
+      <w:r>
+        <w:instrText xml:space="preserve"> REF _Ref206255134 \h </w:instrText>
+      </w:r>
+      <w:r>
+        <w:fldChar w:fldCharType="separate"/>
+      </w:r>
+      <w:r>
+        <w:t>Install Image Libraries</w:t>
+      </w:r>
+      <w:bookmarkEnd w:id="44"/>
+    </w:p>
+    <w:p>
+      <w:pPr>
+        <w:pStyle w:val="H2Text"/>
+      </w:pPr>
+      <w:r>
+        <w:t>If you plan on using the “captcha” functionality in the registration screen, you will need to install image processing libraries:</w:t>
+      </w:r>
+    </w:p>
+    <w:p>
+      <w:pPr>
+        <w:pStyle w:val="H2Text"/>
+        <w:numPr>
+          <w:ilvl w:val="0"/>
+          <w:numId w:val="14"/>
+        </w:numPr>
+      </w:pPr>
+      <w:r>
+        <w:t>Install the ImageMagick libraries (</w:t>
+      </w:r>
+      <w:r>
+        <w:t>http://www.imagemagick.org</w:t>
+      </w:r>
+      <w:r>
+        <w:t>).</w:t>
+      </w:r>
+    </w:p>
+    <w:p>
+      <w:pPr>
+        <w:pStyle w:val="H2Text"/>
+        <w:numPr>
+          <w:ilvl w:val="0"/>
+          <w:numId w:val="14"/>
+        </w:numPr>
+      </w:pPr>
+      <w:r>
+        <w:t>Install the RMagic gem (</w:t>
+      </w:r>
+      <w:r>
+        <w:t>http://rmagick.rubyforge.org/index.html</w:t>
+      </w:r>
+      <w:r>
+        <w:t>).</w:t>
+      </w:r>
+    </w:p>
+    <w:p>
+      <w:pPr>
+        <w:pStyle w:val="Note"/>
+      </w:pPr>
+      <w:r>
+        <w:t>Both ImageMagick and RMagic are already installed on HostingRails servers</w:t>
+      </w:r>
+    </w:p>
+    <w:p>
+      <w:pPr>
+        <w:pStyle w:val="Heading2"/>
+      </w:pPr>
+      <w:bookmarkStart w:id="45" w:name="_Toc225056771"/>
+      <w:r>
+        <w:t>Setup SOLR</w:t>
+      </w:r>
+      <w:bookmarkEnd w:id="45"/>
+    </w:p>
+    <w:p>
+      <w:pPr>
+        <w:pStyle w:val="H2Text"/>
+      </w:pPr>
+      <w:r>
+        <w:t>You must setup OpenMind to enable full text searching using the Solr library.</w:t>
+      </w:r>
+    </w:p>
+    <w:p>
+      <w:pPr>
+        <w:pStyle w:val="Note"/>
+      </w:pPr>
+      <w:r>
+        <w:t>Solr requires java version 1.5 or later be installed.</w:t>
+      </w:r>
+    </w:p>
+    <w:p>
+      <w:pPr>
+        <w:pStyle w:val="H2Text"/>
+      </w:pPr>
+      <w:r>
+        <w:t>Solr requires a solr server be running to automatically update search indexes when records change. Use the following rake command to start the server on windows:</w:t>
+      </w:r>
+    </w:p>
+    <w:p>
+      <w:pPr>
+        <w:pStyle w:val="CodeSample"/>
+      </w:pPr>
+      <w:r>
+        <w:t>rake solr:start</w:t>
+      </w:r>
+      <w:r>
+        <w:t xml:space="preserve">win </w:t>
+      </w:r>
+    </w:p>
+    <w:p>
+      <w:pPr>
+        <w:pStyle w:val="CodeSample"/>
+      </w:pPr>
+    </w:p>
+    <w:p>
+      <w:pPr>
+        <w:pStyle w:val="H2Text"/>
+      </w:pPr>
+      <w:r>
+        <w:t xml:space="preserve">and </w:t>
+      </w:r>
+    </w:p>
+    <w:p>
+      <w:pPr>
+        <w:pStyle w:val="CodeSample"/>
+      </w:pPr>
+      <w:r>
+        <w:t>rake solr:start  </w:t>
+      </w:r>
+    </w:p>
+    <w:p>
+      <w:pPr>
+        <w:pStyle w:val="CodeSample"/>
+      </w:pPr>
+    </w:p>
+    <w:p>
+      <w:pPr>
+        <w:pStyle w:val="H2Text"/>
+      </w:pPr>
+      <w:r>
+        <w:t>for all other environments.</w:t>
+      </w:r>
+    </w:p>
+    <w:p>
+      <w:pPr>
+        <w:pStyle w:val="H2Text"/>
+      </w:pPr>
+      <w:r>
+        <w:t>You can stop the server with:</w:t>
+      </w:r>
+      <w:r>
+        <w:t xml:space="preserve"> </w:t>
+      </w:r>
+    </w:p>
+    <w:p>
+      <w:pPr>
+        <w:pStyle w:val="CodeSample"/>
+      </w:pPr>
+      <w:r>
+        <w:t>rake solr:st</w:t>
+      </w:r>
+      <w:r>
+        <w:t>op</w:t>
+      </w:r>
+    </w:p>
+    <w:p>
+      <w:pPr>
+        <w:pStyle w:val="CodeSample"/>
+        <w:ind w:left="0"/>
+      </w:pPr>
+    </w:p>
+    <w:p>
+      <w:pPr>
+        <w:pStyle w:val="Note"/>
+      </w:pPr>
+      <w:r>
+        <w:t>You will need to ensure that the SOLR server is running in order to perform any tasks that touch comments or topics, including performing the initial database migration.</w:t>
+      </w:r>
+    </w:p>
+    <w:p>
+      <w:pPr>
+        <w:pStyle w:val="H2Text"/>
+      </w:pPr>
+      <w:r>
+        <w:t>If you’re upgrading from an earlier version of OpenMind, you’ll need to manually regenerate the search indexes to start from within the ruby on rails console:</w:t>
+      </w:r>
+    </w:p>
+    <w:p>
+      <w:pPr>
+        <w:pStyle w:val="CodeSample"/>
+      </w:pPr>
+      <w:r>
+        <w:t>ruby script/console</w:t>
+      </w:r>
+    </w:p>
+    <w:p>
+      <w:pPr>
+        <w:pStyle w:val="CodeSample"/>
+      </w:pPr>
+      <w:r>
+        <w:t>Loading development environment (Rails 2.1.1)</w:t>
+      </w:r>
+    </w:p>
+    <w:p>
+      <w:pPr>
+        <w:pStyle w:val="CodeSample"/>
+      </w:pPr>
+      <w:r>
+        <w:t>Requiring REXML</w:t>
+      </w:r>
+    </w:p>
+    <w:p>
+      <w:pPr>
+        <w:pStyle w:val="CodeSample"/>
+      </w:pPr>
+      <w:r>
+        <w:t>&gt;&gt; Topic.rebuild_solr_index</w:t>
+      </w:r>
+    </w:p>
+    <w:p>
+      <w:pPr>
+        <w:pStyle w:val="CodeSample"/>
+      </w:pPr>
+      <w:r>
+        <w:t>=&gt; "Index for Topic has been rebuilt\n"</w:t>
+      </w:r>
+    </w:p>
+    <w:p>
+      <w:pPr>
+        <w:pStyle w:val="CodeSample"/>
+      </w:pPr>
+      <w:r>
+        <w:t>&gt;&gt; TopicComment.rebuild_solr_index</w:t>
+      </w:r>
+    </w:p>
+    <w:p>
+      <w:pPr>
+        <w:pStyle w:val="CodeSample"/>
+      </w:pPr>
+      <w:r>
+        <w:t>=&gt; "Index for TopicComment has been rebuilt\n"</w:t>
+      </w:r>
+    </w:p>
+    <w:p>
+      <w:pPr>
+        <w:pStyle w:val="CodeSample"/>
+      </w:pPr>
+    </w:p>
+    <w:p>
+      <w:pPr>
+        <w:pStyle w:val="H2Text"/>
+      </w:pPr>
+      <w:r>
+        <w:t>When running in production, it is strongly suggested that you use a monitoring tool such as monit (</w:t>
+      </w:r>
+      <w:r>
+        <w:t>http://mmonit.com/monit/</w:t>
+      </w:r>
+      <w:r>
+        <w:t>). Below is a sample monitoring script that you can use as a starting point.</w:t>
+      </w:r>
+    </w:p>
+    <w:p>
+      <w:pPr>
+        <w:pStyle w:val="CodeSample"/>
+      </w:pPr>
+      <w:r>
+        <w:t>set daemon 60</w:t>
+      </w:r>
+    </w:p>
+    <w:p>
+      <w:pPr>
+        <w:pStyle w:val="CodeSample"/>
+      </w:pPr>
+      <w:r>
+        <w:t>set httpd port 2812 and</w:t>
+      </w:r>
+    </w:p>
+    <w:p>
+      <w:pPr>
+        <w:pStyle w:val="CodeSample"/>
+      </w:pPr>
+      <w:r>
+        <w:t xml:space="preserve">     use address localhost</w:t>
+      </w:r>
+    </w:p>
+    <w:p>
+      <w:pPr>
+        <w:pStyle w:val="CodeSample"/>
+      </w:pPr>
+      <w:r>
+        <w:t xml:space="preserve">     allow localhost</w:t>
+      </w:r>
+    </w:p>
+    <w:p>
+      <w:pPr>
+        <w:pStyle w:val="CodeSample"/>
+      </w:pPr>
+      <w:r>
+        <w:t>set logfile /home/openmin/openmind/log/monit.log</w:t>
+      </w:r>
+    </w:p>
+    <w:p>
+      <w:pPr>
+        <w:pStyle w:val="CodeSample"/>
+      </w:pPr>
+      <w:r>
+        <w:t>check process solr with pidfile /home/openmin/openmind/tmp/pids/production_pid</w:t>
+      </w:r>
+    </w:p>
+    <w:p>
+      <w:pPr>
+        <w:pStyle w:val="CodeSample"/>
+      </w:pPr>
+      <w:r>
+        <w:t xml:space="preserve">  start program = "/home/openmin/bin/solr_start"</w:t>
+      </w:r>
+    </w:p>
+    <w:p>
+      <w:pPr>
+        <w:pStyle w:val="CodeSample"/>
+      </w:pPr>
+      <w:r>
+        <w:t xml:space="preserve">  stop program = "/home/openmin/bin/solr_stop"</w:t>
+      </w:r>
+    </w:p>
+    <w:p>
+      <w:pPr>
+        <w:pStyle w:val="CodeSample"/>
         <w:rPr>
           <w:b/>
           <w:bCs/>
         </w:rPr>
       </w:pPr>
-      <w:bookmarkStart w:id="44" w:name="_Toc225056770"/>
-      <w:r>
-        <w:t>OpenMind includes the ability to run jobs in the background at specified intervals. In order for those jobs to run, the Task Scheduler must be running. See “</w:t>
-      </w:r>
-      <w:r>
-        <w:fldChar w:fldCharType="begin"/>
-      </w:r>
-      <w:r>
-        <w:instrText xml:space="preserve"> REF _Ref206255134 \h </w:instrText>
-      </w:r>
-      <w:r>
-        <w:fldChar w:fldCharType="separate"/>
-      </w:r>
-      <w:bookmarkEnd w:id="44"/>
+      <w:r>
+        <w:t xml:space="preserve">  group solr</w:t>
+      </w:r>
     </w:p>
     <w:p>
       <w:r>
@@ -5594,11 +5796,11 @@
       <w:pPr>
         <w:pStyle w:val="Heading1"/>
       </w:pPr>
-      <w:bookmarkStart w:id="45" w:name="_Toc225056772"/>
+      <w:bookmarkStart w:id="46" w:name="_Toc225056772"/>
       <w:r>
         <w:t>Roles</w:t>
       </w:r>
-      <w:bookmarkEnd w:id="45"/>
+      <w:bookmarkEnd w:id="46"/>
     </w:p>
     <w:p>
       <w:r>
@@ -5643,6 +5845,7 @@
         <w:pStyle w:val="ListParagraph"/>
       </w:pPr>
       <w:r>
+        <w:lastRenderedPageBreak/>
         <w:t>Allocations Manager manages the granting of allocations</w:t>
       </w:r>
     </w:p>
@@ -5651,7 +5854,6 @@
         <w:pStyle w:val="ListParagraph"/>
       </w:pPr>
       <w:r>
-        <w:lastRenderedPageBreak/>
         <w:t>Moderator can moderate forum discussions, editing or deleting comments they deem in appropriate.</w:t>
       </w:r>
     </w:p>
@@ -5664,80 +5866,34 @@
       <w:pPr>
         <w:pStyle w:val="Heading1"/>
       </w:pPr>
-      <w:bookmarkStart w:id="46" w:name="_Toc225056773"/>
+      <w:bookmarkStart w:id="47" w:name="_Toc225056773"/>
       <w:r>
         <w:t>Lookup Codes</w:t>
       </w:r>
-      <w:bookmarkEnd w:id="46"/>
+      <w:bookmarkEnd w:id="47"/>
     </w:p>
     <w:p>
       <w:r>
         <w:t>Lookup codes provide a mechanism to allow users to easily change pick list value</w:t>
       </w:r>
       <w:r>
-        <w:t xml:space="preserve">s. </w:t>
-      </w:r>
-      <w:r>
-        <w:t>The system administrator can modify these values from the “Lookup Codes” menu.</w:t>
-      </w:r>
-      <w:r>
-        <w:t>Currently OpenMind uses</w:t>
-      </w:r>
-      <w:r>
-        <w:t xml:space="preserve"> the following lookup codes:</w:t>
-      </w:r>
-    </w:p>
-    <w:p>
-      <w:pPr>
-        <w:pStyle w:val="ListParagraph"/>
-        <w:numPr>
-          <w:ilvl w:val="0"/>
-          <w:numId w:val="21"/>
-        </w:numPr>
-      </w:pPr>
-      <w:r>
-        <w:t xml:space="preserve">Release Status </w:t>
-      </w:r>
-      <w:r>
-        <w:t xml:space="preserve">defines the lifecycle states of a product release. </w:t>
-      </w:r>
-    </w:p>
-    <w:p>
-      <w:pPr>
-        <w:pStyle w:val="ListParagraph"/>
-        <w:numPr>
-          <w:ilvl w:val="0"/>
-          <w:numId w:val="21"/>
-        </w:numPr>
-      </w:pPr>
-      <w:r>
-        <w:t>Forum Group defines the groupings that appear in the forums page. Forum mediators can assign forums to a forum group.</w:t>
-      </w:r>
-      <w:r>
-        <w:t xml:space="preserve"> Forum groups are optional.</w:t>
-      </w:r>
-    </w:p>
-    <w:p>
-      <w:pPr>
-        <w:pStyle w:val="ListParagraph"/>
-        <w:numPr>
-          <w:ilvl w:val="0"/>
-          <w:numId w:val="21"/>
-        </w:numPr>
-      </w:pPr>
-      <w:r>
-        <w:t>Enterprise Types define classifications that can be assigned to Enterprises. Enterprise types are optional.</w:t>
+        <w:t>s. Currently OpenMind only uses a single type of lookup code – Release Status – which defines the lifecycle states of a product release. The system administrator can modify these values from the “Lookup Codes” menu.</w:t>
+      </w:r>
+    </w:p>
+    <w:p>
+      <w:r>
+        <w:t>OpenMind may add additional lookup code types at a future date.</w:t>
       </w:r>
     </w:p>
     <w:p>
       <w:pPr>
         <w:pStyle w:val="Heading1"/>
       </w:pPr>
-      <w:bookmarkStart w:id="47" w:name="_Toc225056774"/>
+      <w:bookmarkStart w:id="48" w:name="_Toc225056774"/>
       <w:r>
         <w:t>Creating New Users</w:t>
       </w:r>
-      <w:bookmarkEnd w:id="47"/>
+      <w:bookmarkEnd w:id="48"/>
     </w:p>
     <w:p>
       <w:r>
@@ -5918,7 +6074,7 @@
                 <w:noProof/>
                 <w:color w:val="FFFFFF" w:themeColor="background1"/>
               </w:rPr>
-              <w:t>13</w:t>
+              <w:t>8</w:t>
             </w:r>
           </w:fldSimple>
         </w:p>
@@ -5935,7 +6091,13 @@
             <w:pStyle w:val="Footer"/>
           </w:pPr>
           <w:r>
-            <w:t xml:space="preserve">Administrator’s Guide | </w:t>
+            <w:t>Admin</w:t>
+          </w:r>
+          <w:r>
+            <w:t>i</w:t>
+          </w:r>
+          <w:r>
+            <w:t xml:space="preserve">strator’s Guide | </w:t>
           </w:r>
           <w:sdt>
             <w:sdtPr>
@@ -5946,7 +6108,13 @@
             </w:sdtPr>
             <w:sdtContent>
               <w:r>
-                <w:t>http://openmind.sourceforge.net</w:t>
+                <w:t>http://openmind.sourceforge</w:t>
+              </w:r>
+              <w:r>
+                <w:t>.</w:t>
+              </w:r>
+              <w:r>
+                <w:t>net</w:t>
               </w:r>
             </w:sdtContent>
           </w:sdt>
@@ -5996,8 +6164,15 @@
         <w:footnoteRef/>
       </w:r>
       <w:r>
-        <w:t xml:space="preserve"> </w:t>
-      </w:r>
+        <w:t xml:space="preserve"> This is a bit of a hack. It is required because of a catch 22 – when performing the initial migration, rake will cause environment.rb to be read, which will normally cause observers to be enabled. Since some of the models being observed have acts_as_solr declarations, acts_as_solr will then look for the tables, which have not yet been created. If anyone has a better idea of how to resolve this issue, please let me know.</w:t>
+      </w:r>
+    </w:p>
+  </w:footnote>
+  <w:footnote w:id="3">
+    <w:p>
+      <w:pPr>
+        <w:pStyle w:val="FootnoteText"/>
+      </w:pPr>
       <w:r>
         <w:rPr>
           <w:rStyle w:val="FootnoteReference"/>
@@ -6067,118 +6242,6 @@
 <file path=word/numbering.xml><?xml version="1.0" encoding="utf-8"?>
 <w:numbering xmlns:ve="http://schemas.openxmlformats.org/markup-compatibility/2006" xmlns:o="urn:schemas-microsoft-com:office:office" xmlns:r="http://schemas.openxmlformats.org/officeDocument/2006/relationships" xmlns:m="http://schemas.openxmlformats.org/officeDocument/2006/math" xmlns:v="urn:schemas-microsoft-com:vml" xmlns:wp="http://schemas.openxmlformats.org/drawingml/2006/wordprocessingDrawing" xmlns:w10="urn:schemas-microsoft-com:office:word" xmlns:w="http://schemas.openxmlformats.org/wordprocessingml/2006/main" xmlns:wne="http://schemas.microsoft.com/office/word/2006/wordml">
   <w:abstractNum w:abstractNumId="0">
-    <w:nsid w:val="12992894"/>
-    <w:multiLevelType w:val="hybridMultilevel"/>
-    <w:tmpl w:val="BABA1394"/>
-    <w:lvl w:ilvl="0" w:tplc="1DAE07BE">
-      <w:numFmt w:val="bullet"/>
-      <w:lvlText w:val="–"/>
-      <w:lvlJc w:val="left"/>
-      <w:pPr>
-        <w:ind w:left="780" w:hanging="360"/>
-      </w:pPr>
-      <w:rPr>
-        <w:rFonts w:ascii="Calibri" w:eastAsiaTheme="minorHAnsi" w:hAnsi="Calibri" w:cstheme="minorBidi" w:hint="default"/>
-      </w:rPr>
-    </w:lvl>
-    <w:lvl w:ilvl="1" w:tplc="04090003" w:tentative="1">
-      <w:start w:val="1"/>
-      <w:numFmt w:val="bullet"/>
-      <w:lvlText w:val="o"/>
-      <w:lvlJc w:val="left"/>
-      <w:pPr>
-        <w:ind w:left="1830" w:hanging="360"/>
-      </w:pPr>
-      <w:rPr>
-        <w:rFonts w:ascii="Courier New" w:hAnsi="Courier New" w:cs="Courier New" w:hint="default"/>
-      </w:rPr>
-    </w:lvl>
-    <w:lvl w:ilvl="2" w:tplc="04090005" w:tentative="1">
-      <w:start w:val="1"/>
-      <w:numFmt w:val="bullet"/>
-      <w:lvlText w:val=""/>
-      <w:lvlJc w:val="left"/>
-      <w:pPr>
-        <w:ind w:left="2550" w:hanging="360"/>
-      </w:pPr>
-      <w:rPr>
-        <w:rFonts w:ascii="Wingdings" w:hAnsi="Wingdings" w:hint="default"/>
-      </w:rPr>
-    </w:lvl>
-    <w:lvl w:ilvl="3" w:tplc="04090001" w:tentative="1">
-      <w:start w:val="1"/>
-      <w:numFmt w:val="bullet"/>
-      <w:lvlText w:val=""/>
-      <w:lvlJc w:val="left"/>
-      <w:pPr>
-        <w:ind w:left="3270" w:hanging="360"/>
-      </w:pPr>
-      <w:rPr>
-        <w:rFonts w:ascii="Symbol" w:hAnsi="Symbol" w:hint="default"/>
-      </w:rPr>
-    </w:lvl>
-    <w:lvl w:ilvl="4" w:tplc="04090003" w:tentative="1">
-      <w:start w:val="1"/>
-      <w:numFmt w:val="bullet"/>
-      <w:lvlText w:val="o"/>
-      <w:lvlJc w:val="left"/>
-      <w:pPr>
-        <w:ind w:left="3990" w:hanging="360"/>
-      </w:pPr>
-      <w:rPr>
-        <w:rFonts w:ascii="Courier New" w:hAnsi="Courier New" w:cs="Courier New" w:hint="default"/>
-      </w:rPr>
-    </w:lvl>
-    <w:lvl w:ilvl="5" w:tplc="04090005" w:tentative="1">
-      <w:start w:val="1"/>
-      <w:numFmt w:val="bullet"/>
-      <w:lvlText w:val=""/>
-      <w:lvlJc w:val="left"/>
-      <w:pPr>
-        <w:ind w:left="4710" w:hanging="360"/>
-      </w:pPr>
-      <w:rPr>
-        <w:rFonts w:ascii="Wingdings" w:hAnsi="Wingdings" w:hint="default"/>
-      </w:rPr>
-    </w:lvl>
-    <w:lvl w:ilvl="6" w:tplc="04090001" w:tentative="1">
-      <w:start w:val="1"/>
-      <w:numFmt w:val="bullet"/>
-      <w:lvlText w:val=""/>
-      <w:lvlJc w:val="left"/>
-      <w:pPr>
-        <w:ind w:left="5430" w:hanging="360"/>
-      </w:pPr>
-      <w:rPr>
-        <w:rFonts w:ascii="Symbol" w:hAnsi="Symbol" w:hint="default"/>
-      </w:rPr>
-    </w:lvl>
-    <w:lvl w:ilvl="7" w:tplc="04090003" w:tentative="1">
-      <w:start w:val="1"/>
-      <w:numFmt w:val="bullet"/>
-      <w:lvlText w:val="o"/>
-      <w:lvlJc w:val="left"/>
-      <w:pPr>
-        <w:ind w:left="6150" w:hanging="360"/>
-      </w:pPr>
-      <w:rPr>
-        <w:rFonts w:ascii="Courier New" w:hAnsi="Courier New" w:cs="Courier New" w:hint="default"/>
-      </w:rPr>
-    </w:lvl>
-    <w:lvl w:ilvl="8" w:tplc="04090005" w:tentative="1">
-      <w:start w:val="1"/>
-      <w:numFmt w:val="bullet"/>
-      <w:lvlText w:val=""/>
-      <w:lvlJc w:val="left"/>
-      <w:pPr>
-        <w:ind w:left="6870" w:hanging="360"/>
-      </w:pPr>
-      <w:rPr>
-        <w:rFonts w:ascii="Wingdings" w:hAnsi="Wingdings" w:hint="default"/>
-      </w:rPr>
-    </w:lvl>
-  </w:abstractNum>
-  <w:abstractNum w:abstractNumId="1">
     <w:nsid w:val="1590590A"/>
     <w:multiLevelType w:val="hybridMultilevel"/>
     <w:tmpl w:val="F738CFEA"/>
@@ -6267,7 +6330,7 @@
       </w:pPr>
     </w:lvl>
   </w:abstractNum>
-  <w:abstractNum w:abstractNumId="2">
+  <w:abstractNum w:abstractNumId="1">
     <w:nsid w:val="1ADD5355"/>
     <w:multiLevelType w:val="multilevel"/>
     <w:tmpl w:val="6F4C40B6"/>
@@ -6416,119 +6479,7 @@
       </w:rPr>
     </w:lvl>
   </w:abstractNum>
-  <w:abstractNum w:abstractNumId="3">
-    <w:nsid w:val="21BD7B76"/>
-    <w:multiLevelType w:val="hybridMultilevel"/>
-    <w:tmpl w:val="765E7142"/>
-    <w:lvl w:ilvl="0" w:tplc="1DAE07BE">
-      <w:numFmt w:val="bullet"/>
-      <w:lvlText w:val="–"/>
-      <w:lvlJc w:val="left"/>
-      <w:pPr>
-        <w:ind w:left="390" w:hanging="360"/>
-      </w:pPr>
-      <w:rPr>
-        <w:rFonts w:ascii="Calibri" w:eastAsiaTheme="minorHAnsi" w:hAnsi="Calibri" w:cstheme="minorBidi" w:hint="default"/>
-      </w:rPr>
-    </w:lvl>
-    <w:lvl w:ilvl="1" w:tplc="04090003" w:tentative="1">
-      <w:start w:val="1"/>
-      <w:numFmt w:val="bullet"/>
-      <w:lvlText w:val="o"/>
-      <w:lvlJc w:val="left"/>
-      <w:pPr>
-        <w:ind w:left="1110" w:hanging="360"/>
-      </w:pPr>
-      <w:rPr>
-        <w:rFonts w:ascii="Courier New" w:hAnsi="Courier New" w:cs="Courier New" w:hint="default"/>
-      </w:rPr>
-    </w:lvl>
-    <w:lvl w:ilvl="2" w:tplc="04090005" w:tentative="1">
-      <w:start w:val="1"/>
-      <w:numFmt w:val="bullet"/>
-      <w:lvlText w:val=""/>
-      <w:lvlJc w:val="left"/>
-      <w:pPr>
-        <w:ind w:left="1830" w:hanging="360"/>
-      </w:pPr>
-      <w:rPr>
-        <w:rFonts w:ascii="Wingdings" w:hAnsi="Wingdings" w:hint="default"/>
-      </w:rPr>
-    </w:lvl>
-    <w:lvl w:ilvl="3" w:tplc="04090001" w:tentative="1">
-      <w:start w:val="1"/>
-      <w:numFmt w:val="bullet"/>
-      <w:lvlText w:val=""/>
-      <w:lvlJc w:val="left"/>
-      <w:pPr>
-        <w:ind w:left="2550" w:hanging="360"/>
-      </w:pPr>
-      <w:rPr>
-        <w:rFonts w:ascii="Symbol" w:hAnsi="Symbol" w:hint="default"/>
-      </w:rPr>
-    </w:lvl>
-    <w:lvl w:ilvl="4" w:tplc="04090003" w:tentative="1">
-      <w:start w:val="1"/>
-      <w:numFmt w:val="bullet"/>
-      <w:lvlText w:val="o"/>
-      <w:lvlJc w:val="left"/>
-      <w:pPr>
-        <w:ind w:left="3270" w:hanging="360"/>
-      </w:pPr>
-      <w:rPr>
-        <w:rFonts w:ascii="Courier New" w:hAnsi="Courier New" w:cs="Courier New" w:hint="default"/>
-      </w:rPr>
-    </w:lvl>
-    <w:lvl w:ilvl="5" w:tplc="04090005" w:tentative="1">
-      <w:start w:val="1"/>
-      <w:numFmt w:val="bullet"/>
-      <w:lvlText w:val=""/>
-      <w:lvlJc w:val="left"/>
-      <w:pPr>
-        <w:ind w:left="3990" w:hanging="360"/>
-      </w:pPr>
-      <w:rPr>
-        <w:rFonts w:ascii="Wingdings" w:hAnsi="Wingdings" w:hint="default"/>
-      </w:rPr>
-    </w:lvl>
-    <w:lvl w:ilvl="6" w:tplc="04090001" w:tentative="1">
-      <w:start w:val="1"/>
-      <w:numFmt w:val="bullet"/>
-      <w:lvlText w:val=""/>
-      <w:lvlJc w:val="left"/>
-      <w:pPr>
-        <w:ind w:left="4710" w:hanging="360"/>
-      </w:pPr>
-      <w:rPr>
-        <w:rFonts w:ascii="Symbol" w:hAnsi="Symbol" w:hint="default"/>
-      </w:rPr>
-    </w:lvl>
-    <w:lvl w:ilvl="7" w:tplc="04090003" w:tentative="1">
-      <w:start w:val="1"/>
-      <w:numFmt w:val="bullet"/>
-      <w:lvlText w:val="o"/>
-      <w:lvlJc w:val="left"/>
-      <w:pPr>
-        <w:ind w:left="5430" w:hanging="360"/>
-      </w:pPr>
-      <w:rPr>
-        <w:rFonts w:ascii="Courier New" w:hAnsi="Courier New" w:cs="Courier New" w:hint="default"/>
-      </w:rPr>
-    </w:lvl>
-    <w:lvl w:ilvl="8" w:tplc="04090005" w:tentative="1">
-      <w:start w:val="1"/>
-      <w:numFmt w:val="bullet"/>
-      <w:lvlText w:val=""/>
-      <w:lvlJc w:val="left"/>
-      <w:pPr>
-        <w:ind w:left="6150" w:hanging="360"/>
-      </w:pPr>
-      <w:rPr>
-        <w:rFonts w:ascii="Wingdings" w:hAnsi="Wingdings" w:hint="default"/>
-      </w:rPr>
-    </w:lvl>
-  </w:abstractNum>
-  <w:abstractNum w:abstractNumId="4">
+  <w:abstractNum w:abstractNumId="2">
     <w:nsid w:val="246D284C"/>
     <w:multiLevelType w:val="multilevel"/>
     <w:tmpl w:val="597C6A44"/>
@@ -6641,7 +6592,7 @@
       </w:pPr>
     </w:lvl>
   </w:abstractNum>
-  <w:abstractNum w:abstractNumId="5">
+  <w:abstractNum w:abstractNumId="3">
     <w:nsid w:val="275178B0"/>
     <w:multiLevelType w:val="hybridMultilevel"/>
     <w:tmpl w:val="7F02F900"/>
@@ -6754,7 +6705,7 @@
       </w:rPr>
     </w:lvl>
   </w:abstractNum>
-  <w:abstractNum w:abstractNumId="6">
+  <w:abstractNum w:abstractNumId="4">
     <w:nsid w:val="2D4F75E4"/>
     <w:multiLevelType w:val="multilevel"/>
     <w:tmpl w:val="D4F8C398"/>
@@ -6903,7 +6854,7 @@
       </w:rPr>
     </w:lvl>
   </w:abstractNum>
-  <w:abstractNum w:abstractNumId="7">
+  <w:abstractNum w:abstractNumId="5">
     <w:nsid w:val="359C4F81"/>
     <w:multiLevelType w:val="hybridMultilevel"/>
     <w:tmpl w:val="95A0BCAE"/>
@@ -6992,119 +6943,7 @@
       </w:pPr>
     </w:lvl>
   </w:abstractNum>
-  <w:abstractNum w:abstractNumId="8">
-    <w:nsid w:val="35B3509F"/>
-    <w:multiLevelType w:val="hybridMultilevel"/>
-    <w:tmpl w:val="35CC2DD6"/>
-    <w:lvl w:ilvl="0" w:tplc="1DAE07BE">
-      <w:numFmt w:val="bullet"/>
-      <w:lvlText w:val="–"/>
-      <w:lvlJc w:val="left"/>
-      <w:pPr>
-        <w:ind w:left="780" w:hanging="360"/>
-      </w:pPr>
-      <w:rPr>
-        <w:rFonts w:ascii="Calibri" w:eastAsiaTheme="minorHAnsi" w:hAnsi="Calibri" w:cstheme="minorBidi" w:hint="default"/>
-      </w:rPr>
-    </w:lvl>
-    <w:lvl w:ilvl="1" w:tplc="04090003" w:tentative="1">
-      <w:start w:val="1"/>
-      <w:numFmt w:val="bullet"/>
-      <w:lvlText w:val="o"/>
-      <w:lvlJc w:val="left"/>
-      <w:pPr>
-        <w:ind w:left="1830" w:hanging="360"/>
-      </w:pPr>
-      <w:rPr>
-        <w:rFonts w:ascii="Courier New" w:hAnsi="Courier New" w:cs="Courier New" w:hint="default"/>
-      </w:rPr>
-    </w:lvl>
-    <w:lvl w:ilvl="2" w:tplc="04090005" w:tentative="1">
-      <w:start w:val="1"/>
-      <w:numFmt w:val="bullet"/>
-      <w:lvlText w:val=""/>
-      <w:lvlJc w:val="left"/>
-      <w:pPr>
-        <w:ind w:left="2550" w:hanging="360"/>
-      </w:pPr>
-      <w:rPr>
-        <w:rFonts w:ascii="Wingdings" w:hAnsi="Wingdings" w:hint="default"/>
-      </w:rPr>
-    </w:lvl>
-    <w:lvl w:ilvl="3" w:tplc="04090001" w:tentative="1">
-      <w:start w:val="1"/>
-      <w:numFmt w:val="bullet"/>
-      <w:lvlText w:val=""/>
-      <w:lvlJc w:val="left"/>
-      <w:pPr>
-        <w:ind w:left="3270" w:hanging="360"/>
-      </w:pPr>
-      <w:rPr>
-        <w:rFonts w:ascii="Symbol" w:hAnsi="Symbol" w:hint="default"/>
-      </w:rPr>
-    </w:lvl>
-    <w:lvl w:ilvl="4" w:tplc="04090003" w:tentative="1">
-      <w:start w:val="1"/>
-      <w:numFmt w:val="bullet"/>
-      <w:lvlText w:val="o"/>
-      <w:lvlJc w:val="left"/>
-      <w:pPr>
-        <w:ind w:left="3990" w:hanging="360"/>
-      </w:pPr>
-      <w:rPr>
-        <w:rFonts w:ascii="Courier New" w:hAnsi="Courier New" w:cs="Courier New" w:hint="default"/>
-      </w:rPr>
-    </w:lvl>
-    <w:lvl w:ilvl="5" w:tplc="04090005" w:tentative="1">
-      <w:start w:val="1"/>
-      <w:numFmt w:val="bullet"/>
-      <w:lvlText w:val=""/>
-      <w:lvlJc w:val="left"/>
-      <w:pPr>
-        <w:ind w:left="4710" w:hanging="360"/>
-      </w:pPr>
-      <w:rPr>
-        <w:rFonts w:ascii="Wingdings" w:hAnsi="Wingdings" w:hint="default"/>
-      </w:rPr>
-    </w:lvl>
-    <w:lvl w:ilvl="6" w:tplc="04090001" w:tentative="1">
-      <w:start w:val="1"/>
-      <w:numFmt w:val="bullet"/>
-      <w:lvlText w:val=""/>
-      <w:lvlJc w:val="left"/>
-      <w:pPr>
-        <w:ind w:left="5430" w:hanging="360"/>
-      </w:pPr>
-      <w:rPr>
-        <w:rFonts w:ascii="Symbol" w:hAnsi="Symbol" w:hint="default"/>
-      </w:rPr>
-    </w:lvl>
-    <w:lvl w:ilvl="7" w:tplc="04090003" w:tentative="1">
-      <w:start w:val="1"/>
-      <w:numFmt w:val="bullet"/>
-      <w:lvlText w:val="o"/>
-      <w:lvlJc w:val="left"/>
-      <w:pPr>
-        <w:ind w:left="6150" w:hanging="360"/>
-      </w:pPr>
-      <w:rPr>
-        <w:rFonts w:ascii="Courier New" w:hAnsi="Courier New" w:cs="Courier New" w:hint="default"/>
-      </w:rPr>
-    </w:lvl>
-    <w:lvl w:ilvl="8" w:tplc="04090005" w:tentative="1">
-      <w:start w:val="1"/>
-      <w:numFmt w:val="bullet"/>
-      <w:lvlText w:val=""/>
-      <w:lvlJc w:val="left"/>
-      <w:pPr>
-        <w:ind w:left="6870" w:hanging="360"/>
-      </w:pPr>
-      <w:rPr>
-        <w:rFonts w:ascii="Wingdings" w:hAnsi="Wingdings" w:hint="default"/>
-      </w:rPr>
-    </w:lvl>
-  </w:abstractNum>
-  <w:abstractNum w:abstractNumId="9">
+  <w:abstractNum w:abstractNumId="6">
     <w:nsid w:val="35D158D9"/>
     <w:multiLevelType w:val="hybridMultilevel"/>
     <w:tmpl w:val="A084503E"/>
@@ -7193,7 +7032,7 @@
       </w:pPr>
     </w:lvl>
   </w:abstractNum>
-  <w:abstractNum w:abstractNumId="10">
+  <w:abstractNum w:abstractNumId="7">
     <w:nsid w:val="4E3E7864"/>
     <w:multiLevelType w:val="hybridMultilevel"/>
     <w:tmpl w:val="D5C462D2"/>
@@ -7306,7 +7145,7 @@
       </w:rPr>
     </w:lvl>
   </w:abstractNum>
-  <w:abstractNum w:abstractNumId="11">
+  <w:abstractNum w:abstractNumId="8">
     <w:nsid w:val="4ECC2E33"/>
     <w:multiLevelType w:val="hybridMultilevel"/>
     <w:tmpl w:val="1DD60580"/>
@@ -7420,7 +7259,7 @@
       </w:rPr>
     </w:lvl>
   </w:abstractNum>
-  <w:abstractNum w:abstractNumId="12">
+  <w:abstractNum w:abstractNumId="9">
     <w:nsid w:val="512B1449"/>
     <w:multiLevelType w:val="multilevel"/>
     <w:tmpl w:val="F39AFB0A"/>
@@ -7533,7 +7372,7 @@
       </w:pPr>
     </w:lvl>
   </w:abstractNum>
-  <w:abstractNum w:abstractNumId="13">
+  <w:abstractNum w:abstractNumId="10">
     <w:nsid w:val="559D2D89"/>
     <w:multiLevelType w:val="hybridMultilevel"/>
     <w:tmpl w:val="402AF83A"/>
@@ -7619,7 +7458,7 @@
       </w:pPr>
     </w:lvl>
   </w:abstractNum>
-  <w:abstractNum w:abstractNumId="14">
+  <w:abstractNum w:abstractNumId="11">
     <w:nsid w:val="572A2D35"/>
     <w:multiLevelType w:val="hybridMultilevel"/>
     <w:tmpl w:val="05E45BA8"/>
@@ -7732,7 +7571,7 @@
       </w:rPr>
     </w:lvl>
   </w:abstractNum>
-  <w:abstractNum w:abstractNumId="15">
+  <w:abstractNum w:abstractNumId="12">
     <w:nsid w:val="5E8556F1"/>
     <w:multiLevelType w:val="hybridMultilevel"/>
     <w:tmpl w:val="014033BC"/>
@@ -7819,93 +7658,7 @@
       </w:pPr>
     </w:lvl>
   </w:abstractNum>
-  <w:abstractNum w:abstractNumId="16">
-    <w:nsid w:val="6A175438"/>
-    <w:multiLevelType w:val="hybridMultilevel"/>
-    <w:tmpl w:val="7390D706"/>
-    <w:lvl w:ilvl="0" w:tplc="0409000F">
-      <w:start w:val="1"/>
-      <w:numFmt w:val="decimal"/>
-      <w:lvlText w:val="%1."/>
-      <w:lvlJc w:val="left"/>
-      <w:pPr>
-        <w:ind w:left="720" w:hanging="360"/>
-      </w:pPr>
-    </w:lvl>
-    <w:lvl w:ilvl="1" w:tplc="04090019" w:tentative="1">
-      <w:start w:val="1"/>
-      <w:numFmt w:val="lowerLetter"/>
-      <w:lvlText w:val="%2."/>
-      <w:lvlJc w:val="left"/>
-      <w:pPr>
-        <w:ind w:left="1440" w:hanging="360"/>
-      </w:pPr>
-    </w:lvl>
-    <w:lvl w:ilvl="2" w:tplc="0409001B" w:tentative="1">
-      <w:start w:val="1"/>
-      <w:numFmt w:val="lowerRoman"/>
-      <w:lvlText w:val="%3."/>
-      <w:lvlJc w:val="right"/>
-      <w:pPr>
-        <w:ind w:left="2160" w:hanging="180"/>
-      </w:pPr>
-    </w:lvl>
-    <w:lvl w:ilvl="3" w:tplc="0409000F" w:tentative="1">
-      <w:start w:val="1"/>
-      <w:numFmt w:val="decimal"/>
-      <w:lvlText w:val="%4."/>
-      <w:lvlJc w:val="left"/>
-      <w:pPr>
-        <w:ind w:left="2880" w:hanging="360"/>
-      </w:pPr>
-    </w:lvl>
-    <w:lvl w:ilvl="4" w:tplc="04090019" w:tentative="1">
-      <w:start w:val="1"/>
-      <w:numFmt w:val="lowerLetter"/>
-      <w:lvlText w:val="%5."/>
-      <w:lvlJc w:val="left"/>
-      <w:pPr>
-        <w:ind w:left="3600" w:hanging="360"/>
-      </w:pPr>
-    </w:lvl>
-    <w:lvl w:ilvl="5" w:tplc="0409001B" w:tentative="1">
-      <w:start w:val="1"/>
-      <w:numFmt w:val="lowerRoman"/>
-      <w:lvlText w:val="%6."/>
-      <w:lvlJc w:val="right"/>
-      <w:pPr>
-        <w:ind w:left="4320" w:hanging="180"/>
-      </w:pPr>
-    </w:lvl>
-    <w:lvl w:ilvl="6" w:tplc="0409000F" w:tentative="1">
-      <w:start w:val="1"/>
-      <w:numFmt w:val="decimal"/>
-      <w:lvlText w:val="%7."/>
-      <w:lvlJc w:val="left"/>
-      <w:pPr>
-        <w:ind w:left="5040" w:hanging="360"/>
-      </w:pPr>
-    </w:lvl>
-    <w:lvl w:ilvl="7" w:tplc="04090019" w:tentative="1">
-      <w:start w:val="1"/>
-      <w:numFmt w:val="lowerLetter"/>
-      <w:lvlText w:val="%8."/>
-      <w:lvlJc w:val="left"/>
-      <w:pPr>
-        <w:ind w:left="5760" w:hanging="360"/>
-      </w:pPr>
-    </w:lvl>
-    <w:lvl w:ilvl="8" w:tplc="0409001B" w:tentative="1">
-      <w:start w:val="1"/>
-      <w:numFmt w:val="lowerRoman"/>
-      <w:lvlText w:val="%9."/>
-      <w:lvlJc w:val="right"/>
-      <w:pPr>
-        <w:ind w:left="6480" w:hanging="180"/>
-      </w:pPr>
-    </w:lvl>
-  </w:abstractNum>
-  <w:abstractNum w:abstractNumId="17">
+  <w:abstractNum w:abstractNumId="13">
     <w:nsid w:val="6DFE7224"/>
     <w:multiLevelType w:val="hybridMultilevel"/>
     <w:tmpl w:val="709EE68C"/>
@@ -7991,120 +7744,7 @@
       </w:pPr>
     </w:lvl>
   </w:abstractNum>
-  <w:abstractNum w:abstractNumId="18">
-    <w:nsid w:val="78D02097"/>
-    <w:multiLevelType w:val="hybridMultilevel"/>
-    <w:tmpl w:val="F0DCD96A"/>
-    <w:lvl w:ilvl="0" w:tplc="04090001">
-      <w:start w:val="1"/>
-      <w:numFmt w:val="bullet"/>
-      <w:lvlText w:val=""/>
-      <w:lvlJc w:val="left"/>
-      <w:pPr>
-        <w:ind w:left="750" w:hanging="360"/>
-      </w:pPr>
-      <w:rPr>
-        <w:rFonts w:ascii="Symbol" w:hAnsi="Symbol" w:hint="default"/>
-      </w:rPr>
-    </w:lvl>
-    <w:lvl w:ilvl="1" w:tplc="04090003" w:tentative="1">
-      <w:start w:val="1"/>
-      <w:numFmt w:val="bullet"/>
-      <w:lvlText w:val="o"/>
-      <w:lvlJc w:val="left"/>
-      <w:pPr>
-        <w:ind w:left="1470" w:hanging="360"/>
-      </w:pPr>
-      <w:rPr>
-        <w:rFonts w:ascii="Courier New" w:hAnsi="Courier New" w:cs="Courier New" w:hint="default"/>
-      </w:rPr>
-    </w:lvl>
-    <w:lvl w:ilvl="2" w:tplc="04090005" w:tentative="1">
-      <w:start w:val="1"/>
-      <w:numFmt w:val="bullet"/>
-      <w:lvlText w:val=""/>
-      <w:lvlJc w:val="left"/>
-      <w:pPr>
-        <w:ind w:left="2190" w:hanging="360"/>
-      </w:pPr>
-      <w:rPr>
-        <w:rFonts w:ascii="Wingdings" w:hAnsi="Wingdings" w:hint="default"/>
-      </w:rPr>
-    </w:lvl>
-    <w:lvl w:ilvl="3" w:tplc="04090001" w:tentative="1">
-      <w:start w:val="1"/>
-      <w:numFmt w:val="bullet"/>
-      <w:lvlText w:val=""/>
-      <w:lvlJc w:val="left"/>
-      <w:pPr>
-        <w:ind w:left="2910" w:hanging="360"/>
-      </w:pPr>
-      <w:rPr>
-        <w:rFonts w:ascii="Symbol" w:hAnsi="Symbol" w:hint="default"/>
-      </w:rPr>
-    </w:lvl>
-    <w:lvl w:ilvl="4" w:tplc="04090003" w:tentative="1">
-      <w:start w:val="1"/>
-      <w:numFmt w:val="bullet"/>
-      <w:lvlText w:val="o"/>
-      <w:lvlJc w:val="left"/>
-      <w:pPr>
-        <w:ind w:left="3630" w:hanging="360"/>
-      </w:pPr>
-      <w:rPr>
-        <w:rFonts w:ascii="Courier New" w:hAnsi="Courier New" w:cs="Courier New" w:hint="default"/>
-      </w:rPr>
-    </w:lvl>
-    <w:lvl w:ilvl="5" w:tplc="04090005" w:tentative="1">
-      <w:start w:val="1"/>
-      <w:numFmt w:val="bullet"/>
-      <w:lvlText w:val=""/>
-      <w:lvlJc w:val="left"/>
-      <w:pPr>
-        <w:ind w:left="4350" w:hanging="360"/>
-      </w:pPr>
-      <w:rPr>
-        <w:rFonts w:ascii="Wingdings" w:hAnsi="Wingdings" w:hint="default"/>
-      </w:rPr>
-    </w:lvl>
-    <w:lvl w:ilvl="6" w:tplc="04090001" w:tentative="1">
-      <w:start w:val="1"/>
-      <w:numFmt w:val="bullet"/>
-      <w:lvlText w:val=""/>
-      <w:lvlJc w:val="left"/>
-      <w:pPr>
-        <w:ind w:left="5070" w:hanging="360"/>
-      </w:pPr>
-      <w:rPr>
-        <w:rFonts w:ascii="Symbol" w:hAnsi="Symbol" w:hint="default"/>
-      </w:rPr>
-    </w:lvl>
-    <w:lvl w:ilvl="7" w:tplc="04090003" w:tentative="1">
-      <w:start w:val="1"/>
-      <w:numFmt w:val="bullet"/>
-      <w:lvlText w:val="o"/>
-      <w:lvlJc w:val="left"/>
-      <w:pPr>
-        <w:ind w:left="5790" w:hanging="360"/>
-      </w:pPr>
-      <w:rPr>
-        <w:rFonts w:ascii="Courier New" w:hAnsi="Courier New" w:cs="Courier New" w:hint="default"/>
-      </w:rPr>
-    </w:lvl>
-    <w:lvl w:ilvl="8" w:tplc="04090005" w:tentative="1">
-      <w:start w:val="1"/>
-      <w:numFmt w:val="bullet"/>
-      <w:lvlText w:val=""/>
-      <w:lvlJc w:val="left"/>
-      <w:pPr>
-        <w:ind w:left="6510" w:hanging="360"/>
-      </w:pPr>
-      <w:rPr>
-        <w:rFonts w:ascii="Wingdings" w:hAnsi="Wingdings" w:hint="default"/>
-      </w:rPr>
-    </w:lvl>
-  </w:abstractNum>
-  <w:abstractNum w:abstractNumId="19">
+  <w:abstractNum w:abstractNumId="14">
     <w:nsid w:val="7BC3443A"/>
     <w:multiLevelType w:val="hybridMultilevel"/>
     <w:tmpl w:val="5B6A82E2"/>
@@ -8218,40 +7858,40 @@
     </w:lvl>
   </w:abstractNum>
   <w:num w:numId="1">
-    <w:abstractNumId w:val="15"/>
+    <w:abstractNumId w:val="12"/>
   </w:num>
   <w:num w:numId="2">
+    <w:abstractNumId w:val="5"/>
+  </w:num>
+  <w:num w:numId="3">
+    <w:abstractNumId w:val="13"/>
+  </w:num>
+  <w:num w:numId="4">
+    <w:abstractNumId w:val="6"/>
+  </w:num>
+  <w:num w:numId="5">
+    <w:abstractNumId w:val="4"/>
+  </w:num>
+  <w:num w:numId="6">
+    <w:abstractNumId w:val="1"/>
+  </w:num>
+  <w:num w:numId="7">
+    <w:abstractNumId w:val="3"/>
+  </w:num>
+  <w:num w:numId="8">
     <w:abstractNumId w:val="7"/>
   </w:num>
-  <w:num w:numId="3">
-    <w:abstractNumId w:val="17"/>
+  <w:num w:numId="9">
+    <w:abstractNumId w:val="8"/>
   </w:num>
-  <w:num w:numId="4">
-    <w:abstractNumId w:val="9"/>
+  <w:num w:numId="10">
+    <w:abstractNumId w:val="0"/>
   </w:num>
-  <w:num w:numId="5">
-    <w:abstractNumId w:val="6"/>
-  </w:num>
-  <w:num w:numId="6">
-    <w:abstractNumId w:val="2"/>
-  </w:num>
-  <w:num w:numId="7">
-    <w:abstractNumId w:val="5"/>
-  </w:num>
-  <w:num w:numId="8">
+  <w:num w:numId="11">
     <w:abstractNumId w:val="10"/>
   </w:num>
-  <w:num w:numId="9">
-    <w:abstractNumId w:val="11"/>
-  </w:num>
-  <w:num w:numId="10">
-    <w:abstractNumId w:val="1"/>
-  </w:num>
-  <w:num w:numId="11">
-    <w:abstractNumId w:val="13"/>
-  </w:num>
   <w:num w:numId="12">
-    <w:abstractNumId w:val="15"/>
+    <w:abstractNumId w:val="12"/>
     <w:lvlOverride w:ilvl="0">
       <w:startOverride w:val="1"/>
     </w:lvlOverride>
@@ -8281,31 +7921,16 @@
     </w:lvlOverride>
   </w:num>
   <w:num w:numId="13">
-    <w:abstractNumId w:val="19"/>
+    <w:abstractNumId w:val="14"/>
   </w:num>
   <w:num w:numId="14">
-    <w:abstractNumId w:val="14"/>
+    <w:abstractNumId w:val="11"/>
   </w:num>
   <w:num w:numId="15">
-    <w:abstractNumId w:val="12"/>
+    <w:abstractNumId w:val="9"/>
   </w:num>
   <w:num w:numId="16">
-    <w:abstractNumId w:val="4"/>
-  </w:num>
-  <w:num w:numId="17">
-    <w:abstractNumId w:val="18"/>
-  </w:num>
-  <w:num w:numId="18">
-    <w:abstractNumId w:val="3"/>
-  </w:num>
-  <w:num w:numId="19">
-    <w:abstractNumId w:val="0"/>
-  </w:num>
-  <w:num w:numId="20">
-    <w:abstractNumId w:val="8"/>
-  </w:num>
-  <w:num w:numId="21">
-    <w:abstractNumId w:val="16"/>
+    <w:abstractNumId w:val="2"/>
   </w:num>
 </w:numbering>
 </file>
@@ -9378,7 +9003,7 @@
 </file>
 
 <file path=customXml/itemProps1.xml><?xml version="1.0" encoding="utf-8"?>
-<ds:datastoreItem xmlns:ds="http://schemas.openxmlformats.org/officeDocument/2006/customXml" ds:itemID="{7B9AB5B0-CDA9-4710-BA2A-5B8B020F5A95}">
+<ds:datastoreItem xmlns:ds="http://schemas.openxmlformats.org/officeDocument/2006/customXml" ds:itemID="{A34D2676-1601-4ED9-953D-239202B12FB4}">
   <ds:schemaRefs>
     <ds:schemaRef ds:uri="http://schemas.openxmlformats.org/officeDocument/2006/bibliography"/>
   </ds:schemaRefs>

</xml_diff>

<commit_message>
Resolved conflicts between the 2 versions of the manual
</commit_message>
<xml_diff>
--- a/doc/Manual.docx
+++ b/doc/Manual.docx
@@ -67,7 +67,7 @@
           <w:r>
             <w:fldChar w:fldCharType="separate"/>
           </w:r>
-          <w:hyperlink w:anchor="_Toc225056735" w:history="1">
+          <w:hyperlink w:anchor="_Toc225075081" w:history="1">
             <w:r>
               <w:rPr>
                 <w:rStyle w:val="Hyperlink"/>
@@ -94,7 +94,7 @@
                 <w:noProof/>
                 <w:webHidden/>
               </w:rPr>
-              <w:instrText xml:space="preserve"> PAGEREF _Toc225056735 \h </w:instrText>
+              <w:instrText xml:space="preserve"> PAGEREF _Toc225075081 \h </w:instrText>
             </w:r>
             <w:r>
               <w:rPr>
@@ -136,7 +136,7 @@
               <w:noProof/>
             </w:rPr>
           </w:pPr>
-          <w:hyperlink w:anchor="_Toc225056736" w:history="1">
+          <w:hyperlink w:anchor="_Toc225075082" w:history="1">
             <w:r>
               <w:rPr>
                 <w:rStyle w:val="Hyperlink"/>
@@ -163,7 +163,7 @@
                 <w:noProof/>
                 <w:webHidden/>
               </w:rPr>
-              <w:instrText xml:space="preserve"> PAGEREF _Toc225056736 \h </w:instrText>
+              <w:instrText xml:space="preserve"> PAGEREF _Toc225075082 \h </w:instrText>
             </w:r>
             <w:r>
               <w:rPr>
@@ -205,7 +205,7 @@
               <w:noProof/>
             </w:rPr>
           </w:pPr>
-          <w:hyperlink w:anchor="_Toc225056737" w:history="1">
+          <w:hyperlink w:anchor="_Toc225075083" w:history="1">
             <w:r>
               <w:rPr>
                 <w:rStyle w:val="Hyperlink"/>
@@ -232,7 +232,7 @@
                 <w:noProof/>
                 <w:webHidden/>
               </w:rPr>
-              <w:instrText xml:space="preserve"> PAGEREF _Toc225056737 \h </w:instrText>
+              <w:instrText xml:space="preserve"> PAGEREF _Toc225075083 \h </w:instrText>
             </w:r>
             <w:r>
               <w:rPr>
@@ -274,7 +274,7 @@
               <w:noProof/>
             </w:rPr>
           </w:pPr>
-          <w:hyperlink w:anchor="_Toc225056738" w:history="1">
+          <w:hyperlink w:anchor="_Toc225075084" w:history="1">
             <w:r>
               <w:rPr>
                 <w:rStyle w:val="Hyperlink"/>
@@ -301,7 +301,7 @@
                 <w:noProof/>
                 <w:webHidden/>
               </w:rPr>
-              <w:instrText xml:space="preserve"> PAGEREF _Toc225056738 \h </w:instrText>
+              <w:instrText xml:space="preserve"> PAGEREF _Toc225075084 \h </w:instrText>
             </w:r>
             <w:r>
               <w:rPr>
@@ -343,7 +343,7 @@
               <w:noProof/>
             </w:rPr>
           </w:pPr>
-          <w:hyperlink w:anchor="_Toc225056739" w:history="1">
+          <w:hyperlink w:anchor="_Toc225075085" w:history="1">
             <w:r>
               <w:rPr>
                 <w:rStyle w:val="Hyperlink"/>
@@ -370,7 +370,7 @@
                 <w:noProof/>
                 <w:webHidden/>
               </w:rPr>
-              <w:instrText xml:space="preserve"> PAGEREF _Toc225056739 \h </w:instrText>
+              <w:instrText xml:space="preserve"> PAGEREF _Toc225075085 \h </w:instrText>
             </w:r>
             <w:r>
               <w:rPr>
@@ -412,7 +412,7 @@
               <w:noProof/>
             </w:rPr>
           </w:pPr>
-          <w:hyperlink w:anchor="_Toc225056740" w:history="1">
+          <w:hyperlink w:anchor="_Toc225075086" w:history="1">
             <w:r>
               <w:rPr>
                 <w:rStyle w:val="Hyperlink"/>
@@ -439,7 +439,7 @@
                 <w:noProof/>
                 <w:webHidden/>
               </w:rPr>
-              <w:instrText xml:space="preserve"> PAGEREF _Toc225056740 \h </w:instrText>
+              <w:instrText xml:space="preserve"> PAGEREF _Toc225075086 \h </w:instrText>
             </w:r>
             <w:r>
               <w:rPr>
@@ -481,7 +481,7 @@
               <w:noProof/>
             </w:rPr>
           </w:pPr>
-          <w:hyperlink w:anchor="_Toc225056741" w:history="1">
+          <w:hyperlink w:anchor="_Toc225075087" w:history="1">
             <w:r>
               <w:rPr>
                 <w:rStyle w:val="Hyperlink"/>
@@ -508,7 +508,7 @@
                 <w:noProof/>
                 <w:webHidden/>
               </w:rPr>
-              <w:instrText xml:space="preserve"> PAGEREF _Toc225056741 \h </w:instrText>
+              <w:instrText xml:space="preserve"> PAGEREF _Toc225075087 \h </w:instrText>
             </w:r>
             <w:r>
               <w:rPr>
@@ -550,7 +550,7 @@
               <w:noProof/>
             </w:rPr>
           </w:pPr>
-          <w:hyperlink w:anchor="_Toc225056742" w:history="1">
+          <w:hyperlink w:anchor="_Toc225075088" w:history="1">
             <w:r>
               <w:rPr>
                 <w:rStyle w:val="Hyperlink"/>
@@ -577,7 +577,7 @@
                 <w:noProof/>
                 <w:webHidden/>
               </w:rPr>
-              <w:instrText xml:space="preserve"> PAGEREF _Toc225056742 \h </w:instrText>
+              <w:instrText xml:space="preserve"> PAGEREF _Toc225075088 \h </w:instrText>
             </w:r>
             <w:r>
               <w:rPr>
@@ -619,12 +619,81 @@
               <w:noProof/>
             </w:rPr>
           </w:pPr>
-          <w:hyperlink w:anchor="_Toc225056743" w:history="1">
+          <w:hyperlink w:anchor="_Toc225075089" w:history="1">
             <w:r>
               <w:rPr>
                 <w:rStyle w:val="Hyperlink"/>
                 <w:noProof/>
               </w:rPr>
+              <w:t>RedCloth</w:t>
+            </w:r>
+            <w:r>
+              <w:rPr>
+                <w:noProof/>
+                <w:webHidden/>
+              </w:rPr>
+              <w:tab/>
+            </w:r>
+            <w:r>
+              <w:rPr>
+                <w:noProof/>
+                <w:webHidden/>
+              </w:rPr>
+              <w:fldChar w:fldCharType="begin"/>
+            </w:r>
+            <w:r>
+              <w:rPr>
+                <w:noProof/>
+                <w:webHidden/>
+              </w:rPr>
+              <w:instrText xml:space="preserve"> PAGEREF _Toc225075089 \h </w:instrText>
+            </w:r>
+            <w:r>
+              <w:rPr>
+                <w:noProof/>
+                <w:webHidden/>
+              </w:rPr>
+            </w:r>
+            <w:r>
+              <w:rPr>
+                <w:noProof/>
+                <w:webHidden/>
+              </w:rPr>
+              <w:fldChar w:fldCharType="separate"/>
+            </w:r>
+            <w:r>
+              <w:rPr>
+                <w:noProof/>
+                <w:webHidden/>
+              </w:rPr>
+              <w:t>5</w:t>
+            </w:r>
+            <w:r>
+              <w:rPr>
+                <w:noProof/>
+                <w:webHidden/>
+              </w:rPr>
+              <w:fldChar w:fldCharType="end"/>
+            </w:r>
+          </w:hyperlink>
+        </w:p>
+        <w:p>
+          <w:pPr>
+            <w:pStyle w:val="TOC2"/>
+            <w:tabs>
+              <w:tab w:val="right" w:leader="dot" w:pos="9350"/>
+            </w:tabs>
+            <w:rPr>
+              <w:rFonts w:eastAsiaTheme="minorEastAsia"/>
+              <w:noProof/>
+            </w:rPr>
+          </w:pPr>
+          <w:hyperlink w:anchor="_Toc225075090" w:history="1">
+            <w:r>
+              <w:rPr>
+                <w:rStyle w:val="Hyperlink"/>
+                <w:noProof/>
+              </w:rPr>
               <w:t>Native Code Gems</w:t>
             </w:r>
             <w:r>
@@ -646,7 +715,7 @@
                 <w:noProof/>
                 <w:webHidden/>
               </w:rPr>
-              <w:instrText xml:space="preserve"> PAGEREF _Toc225056743 \h </w:instrText>
+              <w:instrText xml:space="preserve"> PAGEREF _Toc225075090 \h </w:instrText>
             </w:r>
             <w:r>
               <w:rPr>
@@ -688,7 +757,7 @@
               <w:noProof/>
             </w:rPr>
           </w:pPr>
-          <w:hyperlink w:anchor="_Toc225056744" w:history="1">
+          <w:hyperlink w:anchor="_Toc225075091" w:history="1">
             <w:r>
               <w:rPr>
                 <w:rStyle w:val="Hyperlink"/>
@@ -715,7 +784,7 @@
                 <w:noProof/>
                 <w:webHidden/>
               </w:rPr>
-              <w:instrText xml:space="preserve"> PAGEREF _Toc225056744 \h </w:instrText>
+              <w:instrText xml:space="preserve"> PAGEREF _Toc225075091 \h </w:instrText>
             </w:r>
             <w:r>
               <w:rPr>
@@ -757,7 +826,7 @@
               <w:noProof/>
             </w:rPr>
           </w:pPr>
-          <w:hyperlink w:anchor="_Toc225056745" w:history="1">
+          <w:hyperlink w:anchor="_Toc225075092" w:history="1">
             <w:r>
               <w:rPr>
                 <w:rStyle w:val="Hyperlink"/>
@@ -784,7 +853,7 @@
                 <w:noProof/>
                 <w:webHidden/>
               </w:rPr>
-              <w:instrText xml:space="preserve"> PAGEREF _Toc225056745 \h </w:instrText>
+              <w:instrText xml:space="preserve"> PAGEREF _Toc225075092 \h </w:instrText>
             </w:r>
             <w:r>
               <w:rPr>
@@ -826,13 +895,13 @@
               <w:noProof/>
             </w:rPr>
           </w:pPr>
-          <w:hyperlink w:anchor="_Toc225056746" w:history="1">
+          <w:hyperlink w:anchor="_Toc225075093" w:history="1">
             <w:r>
               <w:rPr>
                 <w:rStyle w:val="Hyperlink"/>
                 <w:noProof/>
               </w:rPr>
-              <w:t>Populate the Database</w:t>
+              <w:t>Setup SOLR</w:t>
             </w:r>
             <w:r>
               <w:rPr>
@@ -853,7 +922,7 @@
                 <w:noProof/>
                 <w:webHidden/>
               </w:rPr>
-              <w:instrText xml:space="preserve"> PAGEREF _Toc225056746 \h </w:instrText>
+              <w:instrText xml:space="preserve"> PAGEREF _Toc225075093 \h </w:instrText>
             </w:r>
             <w:r>
               <w:rPr>
@@ -895,13 +964,13 @@
               <w:noProof/>
             </w:rPr>
           </w:pPr>
-          <w:hyperlink w:anchor="_Toc225056747" w:history="1">
+          <w:hyperlink w:anchor="_Toc225075094" w:history="1">
             <w:r>
               <w:rPr>
                 <w:rStyle w:val="Hyperlink"/>
                 <w:noProof/>
               </w:rPr>
-              <w:t>Configure environment.yml</w:t>
+              <w:t>Populate the Database</w:t>
             </w:r>
             <w:r>
               <w:rPr>
@@ -922,7 +991,7 @@
                 <w:noProof/>
                 <w:webHidden/>
               </w:rPr>
-              <w:instrText xml:space="preserve"> PAGEREF _Toc225056747 \h </w:instrText>
+              <w:instrText xml:space="preserve"> PAGEREF _Toc225075094 \h </w:instrText>
             </w:r>
             <w:r>
               <w:rPr>
@@ -942,7 +1011,7 @@
                 <w:noProof/>
                 <w:webHidden/>
               </w:rPr>
-              <w:t>6</w:t>
+              <w:t>7</w:t>
             </w:r>
             <w:r>
               <w:rPr>
@@ -964,13 +1033,13 @@
               <w:noProof/>
             </w:rPr>
           </w:pPr>
-          <w:hyperlink w:anchor="_Toc225056748" w:history="1">
+          <w:hyperlink w:anchor="_Toc225075095" w:history="1">
             <w:r>
               <w:rPr>
                 <w:rStyle w:val="Hyperlink"/>
                 <w:noProof/>
               </w:rPr>
-              <w:t>Configure the Web Service</w:t>
+              <w:t>Enable Observers</w:t>
             </w:r>
             <w:r>
               <w:rPr>
@@ -991,7 +1060,7 @@
                 <w:noProof/>
                 <w:webHidden/>
               </w:rPr>
-              <w:instrText xml:space="preserve"> PAGEREF _Toc225056748 \h </w:instrText>
+              <w:instrText xml:space="preserve"> PAGEREF _Toc225075095 \h </w:instrText>
             </w:r>
             <w:r>
               <w:rPr>
@@ -1011,7 +1080,7 @@
                 <w:noProof/>
                 <w:webHidden/>
               </w:rPr>
-              <w:t>6</w:t>
+              <w:t>7</w:t>
             </w:r>
             <w:r>
               <w:rPr>
@@ -1033,13 +1102,13 @@
               <w:noProof/>
             </w:rPr>
           </w:pPr>
-          <w:hyperlink w:anchor="_Toc225056749" w:history="1">
+          <w:hyperlink w:anchor="_Toc225075096" w:history="1">
             <w:r>
               <w:rPr>
                 <w:rStyle w:val="Hyperlink"/>
                 <w:noProof/>
               </w:rPr>
-              <w:t>Install Image Libraries</w:t>
+              <w:t>Configure environment.yml</w:t>
             </w:r>
             <w:r>
               <w:rPr>
@@ -1060,7 +1129,7 @@
                 <w:noProof/>
                 <w:webHidden/>
               </w:rPr>
-              <w:instrText xml:space="preserve"> PAGEREF _Toc225056749 \h </w:instrText>
+              <w:instrText xml:space="preserve"> PAGEREF _Toc225075096 \h </w:instrText>
             </w:r>
             <w:r>
               <w:rPr>
@@ -1102,13 +1171,13 @@
               <w:noProof/>
             </w:rPr>
           </w:pPr>
-          <w:hyperlink w:anchor="_Toc225056750" w:history="1">
+          <w:hyperlink w:anchor="_Toc225075097" w:history="1">
             <w:r>
               <w:rPr>
                 <w:rStyle w:val="Hyperlink"/>
                 <w:noProof/>
               </w:rPr>
-              <w:t>Setup SOLR</w:t>
+              <w:t>Configure the Web Service</w:t>
             </w:r>
             <w:r>
               <w:rPr>
@@ -1129,7 +1198,7 @@
                 <w:noProof/>
                 <w:webHidden/>
               </w:rPr>
-              <w:instrText xml:space="preserve"> PAGEREF _Toc225056750 \h </w:instrText>
+              <w:instrText xml:space="preserve"> PAGEREF _Toc225075097 \h </w:instrText>
             </w:r>
             <w:r>
               <w:rPr>
@@ -1149,7 +1218,7 @@
                 <w:noProof/>
                 <w:webHidden/>
               </w:rPr>
-              <w:t>7</w:t>
+              <w:t>8</w:t>
             </w:r>
             <w:r>
               <w:rPr>
@@ -1171,12 +1240,81 @@
               <w:noProof/>
             </w:rPr>
           </w:pPr>
-          <w:hyperlink w:anchor="_Toc225056751" w:history="1">
+          <w:hyperlink w:anchor="_Toc225075098" w:history="1">
             <w:r>
               <w:rPr>
                 <w:rStyle w:val="Hyperlink"/>
                 <w:noProof/>
               </w:rPr>
+              <w:t>Install Image Libraries</w:t>
+            </w:r>
+            <w:r>
+              <w:rPr>
+                <w:noProof/>
+                <w:webHidden/>
+              </w:rPr>
+              <w:tab/>
+            </w:r>
+            <w:r>
+              <w:rPr>
+                <w:noProof/>
+                <w:webHidden/>
+              </w:rPr>
+              <w:fldChar w:fldCharType="begin"/>
+            </w:r>
+            <w:r>
+              <w:rPr>
+                <w:noProof/>
+                <w:webHidden/>
+              </w:rPr>
+              <w:instrText xml:space="preserve"> PAGEREF _Toc225075098 \h </w:instrText>
+            </w:r>
+            <w:r>
+              <w:rPr>
+                <w:noProof/>
+                <w:webHidden/>
+              </w:rPr>
+            </w:r>
+            <w:r>
+              <w:rPr>
+                <w:noProof/>
+                <w:webHidden/>
+              </w:rPr>
+              <w:fldChar w:fldCharType="separate"/>
+            </w:r>
+            <w:r>
+              <w:rPr>
+                <w:noProof/>
+                <w:webHidden/>
+              </w:rPr>
+              <w:t>8</w:t>
+            </w:r>
+            <w:r>
+              <w:rPr>
+                <w:noProof/>
+                <w:webHidden/>
+              </w:rPr>
+              <w:fldChar w:fldCharType="end"/>
+            </w:r>
+          </w:hyperlink>
+        </w:p>
+        <w:p>
+          <w:pPr>
+            <w:pStyle w:val="TOC2"/>
+            <w:tabs>
+              <w:tab w:val="right" w:leader="dot" w:pos="9350"/>
+            </w:tabs>
+            <w:rPr>
+              <w:rFonts w:eastAsiaTheme="minorEastAsia"/>
+              <w:noProof/>
+            </w:rPr>
+          </w:pPr>
+          <w:hyperlink w:anchor="_Toc225075099" w:history="1">
+            <w:r>
+              <w:rPr>
+                <w:rStyle w:val="Hyperlink"/>
+                <w:noProof/>
+              </w:rPr>
               <w:t>Setup the Task Scheduler</w:t>
             </w:r>
             <w:r>
@@ -1198,7 +1336,7 @@
                 <w:noProof/>
                 <w:webHidden/>
               </w:rPr>
-              <w:instrText xml:space="preserve"> PAGEREF _Toc225056751 \h </w:instrText>
+              <w:instrText xml:space="preserve"> PAGEREF _Toc225075099 \h </w:instrText>
             </w:r>
             <w:r>
               <w:rPr>
@@ -1240,7 +1378,7 @@
               <w:noProof/>
             </w:rPr>
           </w:pPr>
-          <w:hyperlink w:anchor="_Toc225056752" w:history="1">
+          <w:hyperlink w:anchor="_Toc225075100" w:history="1">
             <w:r>
               <w:rPr>
                 <w:rStyle w:val="Hyperlink"/>
@@ -1267,7 +1405,7 @@
                 <w:noProof/>
                 <w:webHidden/>
               </w:rPr>
-              <w:instrText xml:space="preserve"> PAGEREF _Toc225056752 \h </w:instrText>
+              <w:instrText xml:space="preserve"> PAGEREF _Toc225075100 \h </w:instrText>
             </w:r>
             <w:r>
               <w:rPr>
@@ -1309,7 +1447,7 @@
               <w:noProof/>
             </w:rPr>
           </w:pPr>
-          <w:hyperlink w:anchor="_Toc225056753" w:history="1">
+          <w:hyperlink w:anchor="_Toc225075101" w:history="1">
             <w:r>
               <w:rPr>
                 <w:rStyle w:val="Hyperlink"/>
@@ -1336,7 +1474,7 @@
                 <w:noProof/>
                 <w:webHidden/>
               </w:rPr>
-              <w:instrText xml:space="preserve"> PAGEREF _Toc225056753 \h </w:instrText>
+              <w:instrText xml:space="preserve"> PAGEREF _Toc225075101 \h </w:instrText>
             </w:r>
             <w:r>
               <w:rPr>
@@ -1356,7 +1494,7 @@
                 <w:noProof/>
                 <w:webHidden/>
               </w:rPr>
-              <w:t>8</w:t>
+              <w:t>9</w:t>
             </w:r>
             <w:r>
               <w:rPr>
@@ -1378,7 +1516,7 @@
               <w:noProof/>
             </w:rPr>
           </w:pPr>
-          <w:hyperlink w:anchor="_Toc225056754" w:history="1">
+          <w:hyperlink w:anchor="_Toc225075102" w:history="1">
             <w:r>
               <w:rPr>
                 <w:rStyle w:val="Hyperlink"/>
@@ -1405,7 +1543,7 @@
                 <w:noProof/>
                 <w:webHidden/>
               </w:rPr>
-              <w:instrText xml:space="preserve"> PAGEREF _Toc225056754 \h </w:instrText>
+              <w:instrText xml:space="preserve"> PAGEREF _Toc225075102 \h </w:instrText>
             </w:r>
             <w:r>
               <w:rPr>
@@ -1447,7 +1585,7 @@
               <w:noProof/>
             </w:rPr>
           </w:pPr>
-          <w:hyperlink w:anchor="_Toc225056755" w:history="1">
+          <w:hyperlink w:anchor="_Toc225075103" w:history="1">
             <w:r>
               <w:rPr>
                 <w:rStyle w:val="Hyperlink"/>
@@ -1474,7 +1612,7 @@
                 <w:noProof/>
                 <w:webHidden/>
               </w:rPr>
-              <w:instrText xml:space="preserve"> PAGEREF _Toc225056755 \h </w:instrText>
+              <w:instrText xml:space="preserve"> PAGEREF _Toc225075103 \h </w:instrText>
             </w:r>
             <w:r>
               <w:rPr>
@@ -1494,7 +1632,7 @@
                 <w:noProof/>
                 <w:webHidden/>
               </w:rPr>
-              <w:t>9</w:t>
+              <w:t>10</w:t>
             </w:r>
             <w:r>
               <w:rPr>
@@ -1516,7 +1654,7 @@
               <w:noProof/>
             </w:rPr>
           </w:pPr>
-          <w:hyperlink w:anchor="_Toc225056756" w:history="1">
+          <w:hyperlink w:anchor="_Toc225075104" w:history="1">
             <w:r>
               <w:rPr>
                 <w:rStyle w:val="Hyperlink"/>
@@ -1543,7 +1681,7 @@
                 <w:noProof/>
                 <w:webHidden/>
               </w:rPr>
-              <w:instrText xml:space="preserve"> PAGEREF _Toc225056756 \h </w:instrText>
+              <w:instrText xml:space="preserve"> PAGEREF _Toc225075104 \h </w:instrText>
             </w:r>
             <w:r>
               <w:rPr>
@@ -1563,7 +1701,7 @@
                 <w:noProof/>
                 <w:webHidden/>
               </w:rPr>
-              <w:t>9</w:t>
+              <w:t>10</w:t>
             </w:r>
             <w:r>
               <w:rPr>
@@ -1585,7 +1723,7 @@
               <w:noProof/>
             </w:rPr>
           </w:pPr>
-          <w:hyperlink w:anchor="_Toc225056757" w:history="1">
+          <w:hyperlink w:anchor="_Toc225075105" w:history="1">
             <w:r>
               <w:rPr>
                 <w:rStyle w:val="Hyperlink"/>
@@ -1612,7 +1750,7 @@
                 <w:noProof/>
                 <w:webHidden/>
               </w:rPr>
-              <w:instrText xml:space="preserve"> PAGEREF _Toc225056757 \h </w:instrText>
+              <w:instrText xml:space="preserve"> PAGEREF _Toc225075105 \h </w:instrText>
             </w:r>
             <w:r>
               <w:rPr>
@@ -1654,7 +1792,7 @@
               <w:noProof/>
             </w:rPr>
           </w:pPr>
-          <w:hyperlink w:anchor="_Toc225056758" w:history="1">
+          <w:hyperlink w:anchor="_Toc225075106" w:history="1">
             <w:r>
               <w:rPr>
                 <w:rStyle w:val="Hyperlink"/>
@@ -1681,7 +1819,7 @@
                 <w:noProof/>
                 <w:webHidden/>
               </w:rPr>
-              <w:instrText xml:space="preserve"> PAGEREF _Toc225056758 \h </w:instrText>
+              <w:instrText xml:space="preserve"> PAGEREF _Toc225075106 \h </w:instrText>
             </w:r>
             <w:r>
               <w:rPr>
@@ -1723,7 +1861,7 @@
               <w:noProof/>
             </w:rPr>
           </w:pPr>
-          <w:hyperlink w:anchor="_Toc225056759" w:history="1">
+          <w:hyperlink w:anchor="_Toc225075107" w:history="1">
             <w:r>
               <w:rPr>
                 <w:rStyle w:val="Hyperlink"/>
@@ -1750,7 +1888,7 @@
                 <w:noProof/>
                 <w:webHidden/>
               </w:rPr>
-              <w:instrText xml:space="preserve"> PAGEREF _Toc225056759 \h </w:instrText>
+              <w:instrText xml:space="preserve"> PAGEREF _Toc225075107 \h </w:instrText>
             </w:r>
             <w:r>
               <w:rPr>
@@ -1792,7 +1930,7 @@
               <w:noProof/>
             </w:rPr>
           </w:pPr>
-          <w:hyperlink w:anchor="_Toc225056760" w:history="1">
+          <w:hyperlink w:anchor="_Toc225075108" w:history="1">
             <w:r>
               <w:rPr>
                 <w:rStyle w:val="Hyperlink"/>
@@ -1819,7 +1957,7 @@
                 <w:noProof/>
                 <w:webHidden/>
               </w:rPr>
-              <w:instrText xml:space="preserve"> PAGEREF _Toc225056760 \h </w:instrText>
+              <w:instrText xml:space="preserve"> PAGEREF _Toc225075108 \h </w:instrText>
             </w:r>
             <w:r>
               <w:rPr>
@@ -1861,7 +1999,7 @@
               <w:noProof/>
             </w:rPr>
           </w:pPr>
-          <w:hyperlink w:anchor="_Toc225056761" w:history="1">
+          <w:hyperlink w:anchor="_Toc225075109" w:history="1">
             <w:r>
               <w:rPr>
                 <w:rStyle w:val="Hyperlink"/>
@@ -1888,7 +2026,7 @@
                 <w:noProof/>
                 <w:webHidden/>
               </w:rPr>
-              <w:instrText xml:space="preserve"> PAGEREF _Toc225056761 \h </w:instrText>
+              <w:instrText xml:space="preserve"> PAGEREF _Toc225075109 \h </w:instrText>
             </w:r>
             <w:r>
               <w:rPr>
@@ -1908,7 +2046,7 @@
                 <w:noProof/>
                 <w:webHidden/>
               </w:rPr>
-              <w:t>10</w:t>
+              <w:t>11</w:t>
             </w:r>
             <w:r>
               <w:rPr>
@@ -1930,7 +2068,7 @@
               <w:noProof/>
             </w:rPr>
           </w:pPr>
-          <w:hyperlink w:anchor="_Toc225056762" w:history="1">
+          <w:hyperlink w:anchor="_Toc225075110" w:history="1">
             <w:r>
               <w:rPr>
                 <w:rStyle w:val="Hyperlink"/>
@@ -1957,7 +2095,7 @@
                 <w:noProof/>
                 <w:webHidden/>
               </w:rPr>
-              <w:instrText xml:space="preserve"> PAGEREF _Toc225056762 \h </w:instrText>
+              <w:instrText xml:space="preserve"> PAGEREF _Toc225075110 \h </w:instrText>
             </w:r>
             <w:r>
               <w:rPr>
@@ -1977,7 +2115,7 @@
                 <w:noProof/>
                 <w:webHidden/>
               </w:rPr>
-              <w:t>10</w:t>
+              <w:t>11</w:t>
             </w:r>
             <w:r>
               <w:rPr>
@@ -1999,7 +2137,7 @@
               <w:noProof/>
             </w:rPr>
           </w:pPr>
-          <w:hyperlink w:anchor="_Toc225056763" w:history="1">
+          <w:hyperlink w:anchor="_Toc225075111" w:history="1">
             <w:r>
               <w:rPr>
                 <w:rStyle w:val="Hyperlink"/>
@@ -2026,7 +2164,7 @@
                 <w:noProof/>
                 <w:webHidden/>
               </w:rPr>
-              <w:instrText xml:space="preserve"> PAGEREF _Toc225056763 \h </w:instrText>
+              <w:instrText xml:space="preserve"> PAGEREF _Toc225075111 \h </w:instrText>
             </w:r>
             <w:r>
               <w:rPr>
@@ -2046,7 +2184,7 @@
                 <w:noProof/>
                 <w:webHidden/>
               </w:rPr>
-              <w:t>10</w:t>
+              <w:t>11</w:t>
             </w:r>
             <w:r>
               <w:rPr>
@@ -2068,7 +2206,7 @@
               <w:noProof/>
             </w:rPr>
           </w:pPr>
-          <w:hyperlink w:anchor="_Toc225056764" w:history="1">
+          <w:hyperlink w:anchor="_Toc225075112" w:history="1">
             <w:r>
               <w:rPr>
                 <w:rStyle w:val="Hyperlink"/>
@@ -2095,7 +2233,7 @@
                 <w:noProof/>
                 <w:webHidden/>
               </w:rPr>
-              <w:instrText xml:space="preserve"> PAGEREF _Toc225056764 \h </w:instrText>
+              <w:instrText xml:space="preserve"> PAGEREF _Toc225075112 \h </w:instrText>
             </w:r>
             <w:r>
               <w:rPr>
@@ -2137,7 +2275,7 @@
               <w:noProof/>
             </w:rPr>
           </w:pPr>
-          <w:hyperlink w:anchor="_Toc225056765" w:history="1">
+          <w:hyperlink w:anchor="_Toc225075113" w:history="1">
             <w:r>
               <w:rPr>
                 <w:rStyle w:val="Hyperlink"/>
@@ -2164,7 +2302,7 @@
                 <w:noProof/>
                 <w:webHidden/>
               </w:rPr>
-              <w:instrText xml:space="preserve"> PAGEREF _Toc225056765 \h </w:instrText>
+              <w:instrText xml:space="preserve"> PAGEREF _Toc225075113 \h </w:instrText>
             </w:r>
             <w:r>
               <w:rPr>
@@ -2206,7 +2344,7 @@
               <w:noProof/>
             </w:rPr>
           </w:pPr>
-          <w:hyperlink w:anchor="_Toc225056766" w:history="1">
+          <w:hyperlink w:anchor="_Toc225075114" w:history="1">
             <w:r>
               <w:rPr>
                 <w:rStyle w:val="Hyperlink"/>
@@ -2233,7 +2371,7 @@
                 <w:noProof/>
                 <w:webHidden/>
               </w:rPr>
-              <w:instrText xml:space="preserve"> PAGEREF _Toc225056766 \h </w:instrText>
+              <w:instrText xml:space="preserve"> PAGEREF _Toc225075114 \h </w:instrText>
             </w:r>
             <w:r>
               <w:rPr>
@@ -2275,7 +2413,7 @@
               <w:noProof/>
             </w:rPr>
           </w:pPr>
-          <w:hyperlink w:anchor="_Toc225056767" w:history="1">
+          <w:hyperlink w:anchor="_Toc225075115" w:history="1">
             <w:r>
               <w:rPr>
                 <w:rStyle w:val="Hyperlink"/>
@@ -2302,7 +2440,7 @@
                 <w:noProof/>
                 <w:webHidden/>
               </w:rPr>
-              <w:instrText xml:space="preserve"> PAGEREF _Toc225056767 \h </w:instrText>
+              <w:instrText xml:space="preserve"> PAGEREF _Toc225075115 \h </w:instrText>
             </w:r>
             <w:r>
               <w:rPr>
@@ -2323,6 +2461,213 @@
                 <w:webHidden/>
               </w:rPr>
               <w:t>11</w:t>
+            </w:r>
+            <w:r>
+              <w:rPr>
+                <w:noProof/>
+                <w:webHidden/>
+              </w:rPr>
+              <w:fldChar w:fldCharType="end"/>
+            </w:r>
+          </w:hyperlink>
+        </w:p>
+        <w:p>
+          <w:pPr>
+            <w:pStyle w:val="TOC3"/>
+            <w:tabs>
+              <w:tab w:val="right" w:leader="dot" w:pos="9350"/>
+            </w:tabs>
+            <w:rPr>
+              <w:rFonts w:eastAsiaTheme="minorEastAsia"/>
+              <w:noProof/>
+            </w:rPr>
+          </w:pPr>
+          <w:hyperlink w:anchor="_Toc225075116" w:history="1">
+            <w:r>
+              <w:rPr>
+                <w:rStyle w:val="Hyperlink"/>
+                <w:noProof/>
+              </w:rPr>
+              <w:t>Max_file_upload_size</w:t>
+            </w:r>
+            <w:r>
+              <w:rPr>
+                <w:noProof/>
+                <w:webHidden/>
+              </w:rPr>
+              <w:tab/>
+            </w:r>
+            <w:r>
+              <w:rPr>
+                <w:noProof/>
+                <w:webHidden/>
+              </w:rPr>
+              <w:fldChar w:fldCharType="begin"/>
+            </w:r>
+            <w:r>
+              <w:rPr>
+                <w:noProof/>
+                <w:webHidden/>
+              </w:rPr>
+              <w:instrText xml:space="preserve"> PAGEREF _Toc225075116 \h </w:instrText>
+            </w:r>
+            <w:r>
+              <w:rPr>
+                <w:noProof/>
+                <w:webHidden/>
+              </w:rPr>
+            </w:r>
+            <w:r>
+              <w:rPr>
+                <w:noProof/>
+                <w:webHidden/>
+              </w:rPr>
+              <w:fldChar w:fldCharType="separate"/>
+            </w:r>
+            <w:r>
+              <w:rPr>
+                <w:noProof/>
+                <w:webHidden/>
+              </w:rPr>
+              <w:t>11</w:t>
+            </w:r>
+            <w:r>
+              <w:rPr>
+                <w:noProof/>
+                <w:webHidden/>
+              </w:rPr>
+              <w:fldChar w:fldCharType="end"/>
+            </w:r>
+          </w:hyperlink>
+        </w:p>
+        <w:p>
+          <w:pPr>
+            <w:pStyle w:val="TOC3"/>
+            <w:tabs>
+              <w:tab w:val="right" w:leader="dot" w:pos="9350"/>
+            </w:tabs>
+            <w:rPr>
+              <w:rFonts w:eastAsiaTheme="minorEastAsia"/>
+              <w:noProof/>
+            </w:rPr>
+          </w:pPr>
+          <w:hyperlink w:anchor="_Toc225075117" w:history="1">
+            <w:r>
+              <w:rPr>
+                <w:rStyle w:val="Hyperlink"/>
+                <w:noProof/>
+              </w:rPr>
+              <w:t>Minutes_to_send_vote_reminder</w:t>
+            </w:r>
+            <w:r>
+              <w:rPr>
+                <w:noProof/>
+                <w:webHidden/>
+              </w:rPr>
+              <w:tab/>
+            </w:r>
+            <w:r>
+              <w:rPr>
+                <w:noProof/>
+                <w:webHidden/>
+              </w:rPr>
+              <w:fldChar w:fldCharType="begin"/>
+            </w:r>
+            <w:r>
+              <w:rPr>
+                <w:noProof/>
+                <w:webHidden/>
+              </w:rPr>
+              <w:instrText xml:space="preserve"> PAGEREF _Toc225075117 \h </w:instrText>
+            </w:r>
+            <w:r>
+              <w:rPr>
+                <w:noProof/>
+                <w:webHidden/>
+              </w:rPr>
+            </w:r>
+            <w:r>
+              <w:rPr>
+                <w:noProof/>
+                <w:webHidden/>
+              </w:rPr>
+              <w:fldChar w:fldCharType="separate"/>
+            </w:r>
+            <w:r>
+              <w:rPr>
+                <w:noProof/>
+                <w:webHidden/>
+              </w:rPr>
+              <w:t>11</w:t>
+            </w:r>
+            <w:r>
+              <w:rPr>
+                <w:noProof/>
+                <w:webHidden/>
+              </w:rPr>
+              <w:fldChar w:fldCharType="end"/>
+            </w:r>
+          </w:hyperlink>
+        </w:p>
+        <w:p>
+          <w:pPr>
+            <w:pStyle w:val="TOC3"/>
+            <w:tabs>
+              <w:tab w:val="right" w:leader="dot" w:pos="9350"/>
+            </w:tabs>
+            <w:rPr>
+              <w:rFonts w:eastAsiaTheme="minorEastAsia"/>
+              <w:noProof/>
+            </w:rPr>
+          </w:pPr>
+          <w:hyperlink w:anchor="_Toc225075118" w:history="1">
+            <w:r>
+              <w:rPr>
+                <w:rStyle w:val="Hyperlink"/>
+                <w:noProof/>
+              </w:rPr>
+              <w:t>periodic_job_timeout</w:t>
+            </w:r>
+            <w:r>
+              <w:rPr>
+                <w:noProof/>
+                <w:webHidden/>
+              </w:rPr>
+              <w:tab/>
+            </w:r>
+            <w:r>
+              <w:rPr>
+                <w:noProof/>
+                <w:webHidden/>
+              </w:rPr>
+              <w:fldChar w:fldCharType="begin"/>
+            </w:r>
+            <w:r>
+              <w:rPr>
+                <w:noProof/>
+                <w:webHidden/>
+              </w:rPr>
+              <w:instrText xml:space="preserve"> PAGEREF _Toc225075118 \h </w:instrText>
+            </w:r>
+            <w:r>
+              <w:rPr>
+                <w:noProof/>
+                <w:webHidden/>
+              </w:rPr>
+            </w:r>
+            <w:r>
+              <w:rPr>
+                <w:noProof/>
+                <w:webHidden/>
+              </w:rPr>
+              <w:fldChar w:fldCharType="separate"/>
+            </w:r>
+            <w:r>
+              <w:rPr>
+                <w:noProof/>
+                <w:webHidden/>
+              </w:rPr>
+              <w:t>12</w:t>
             </w:r>
             <w:r>
               <w:rPr>
@@ -2344,7 +2689,7 @@
               <w:noProof/>
             </w:rPr>
           </w:pPr>
-          <w:hyperlink w:anchor="_Toc225056768" w:history="1">
+          <w:hyperlink w:anchor="_Toc225075119" w:history="1">
             <w:r>
               <w:rPr>
                 <w:rStyle w:val="Hyperlink"/>
@@ -2371,7 +2716,7 @@
                 <w:noProof/>
                 <w:webHidden/>
               </w:rPr>
-              <w:instrText xml:space="preserve"> PAGEREF _Toc225056768 \h </w:instrText>
+              <w:instrText xml:space="preserve"> PAGEREF _Toc225075119 \h </w:instrText>
             </w:r>
             <w:r>
               <w:rPr>
@@ -2391,7 +2736,7 @@
                 <w:noProof/>
                 <w:webHidden/>
               </w:rPr>
-              <w:t>11</w:t>
+              <w:t>12</w:t>
             </w:r>
             <w:r>
               <w:rPr>
@@ -2413,7 +2758,7 @@
               <w:noProof/>
             </w:rPr>
           </w:pPr>
-          <w:hyperlink w:anchor="_Toc225056769" w:history="1">
+          <w:hyperlink w:anchor="_Toc225075120" w:history="1">
             <w:r>
               <w:rPr>
                 <w:rStyle w:val="Hyperlink"/>
@@ -2440,145 +2785,7 @@
                 <w:noProof/>
                 <w:webHidden/>
               </w:rPr>
-              <w:instrText xml:space="preserve"> PAGEREF _Toc225056769 \h </w:instrText>
-            </w:r>
-            <w:r>
-              <w:rPr>
-                <w:noProof/>
-                <w:webHidden/>
-              </w:rPr>
-            </w:r>
-            <w:r>
-              <w:rPr>
-                <w:noProof/>
-                <w:webHidden/>
-              </w:rPr>
-              <w:fldChar w:fldCharType="separate"/>
-            </w:r>
-            <w:r>
-              <w:rPr>
-                <w:noProof/>
-                <w:webHidden/>
-              </w:rPr>
-              <w:t>12</w:t>
-            </w:r>
-            <w:r>
-              <w:rPr>
-                <w:noProof/>
-                <w:webHidden/>
-              </w:rPr>
-              <w:fldChar w:fldCharType="end"/>
-            </w:r>
-          </w:hyperlink>
-        </w:p>
-        <w:p>
-          <w:pPr>
-            <w:pStyle w:val="TOC2"/>
-            <w:tabs>
-              <w:tab w:val="right" w:leader="dot" w:pos="9350"/>
-            </w:tabs>
-            <w:rPr>
-              <w:rFonts w:eastAsiaTheme="minorEastAsia"/>
-              <w:noProof/>
-            </w:rPr>
-          </w:pPr>
-          <w:hyperlink w:anchor="_Toc225056770" w:history="1">
-            <w:r>
-              <w:rPr>
-                <w:rStyle w:val="Hyperlink"/>
-                <w:noProof/>
-              </w:rPr>
-              <w:t>OpenMind includes the ability to run jobs in the background at specified intervals. In order for those jobs to run, the Task Scheduler must be running. See “Install Image Libraries</w:t>
-            </w:r>
-            <w:r>
-              <w:rPr>
-                <w:noProof/>
-                <w:webHidden/>
-              </w:rPr>
-              <w:tab/>
-            </w:r>
-            <w:r>
-              <w:rPr>
-                <w:noProof/>
-                <w:webHidden/>
-              </w:rPr>
-              <w:fldChar w:fldCharType="begin"/>
-            </w:r>
-            <w:r>
-              <w:rPr>
-                <w:noProof/>
-                <w:webHidden/>
-              </w:rPr>
-              <w:instrText xml:space="preserve"> PAGEREF _Toc225056770 \h </w:instrText>
-            </w:r>
-            <w:r>
-              <w:rPr>
-                <w:noProof/>
-                <w:webHidden/>
-              </w:rPr>
-            </w:r>
-            <w:r>
-              <w:rPr>
-                <w:noProof/>
-                <w:webHidden/>
-              </w:rPr>
-              <w:fldChar w:fldCharType="separate"/>
-            </w:r>
-            <w:r>
-              <w:rPr>
-                <w:noProof/>
-                <w:webHidden/>
-              </w:rPr>
-              <w:t>12</w:t>
-            </w:r>
-            <w:r>
-              <w:rPr>
-                <w:noProof/>
-                <w:webHidden/>
-              </w:rPr>
-              <w:fldChar w:fldCharType="end"/>
-            </w:r>
-          </w:hyperlink>
-        </w:p>
-        <w:p>
-          <w:pPr>
-            <w:pStyle w:val="TOC2"/>
-            <w:tabs>
-              <w:tab w:val="right" w:leader="dot" w:pos="9350"/>
-            </w:tabs>
-            <w:rPr>
-              <w:rFonts w:eastAsiaTheme="minorEastAsia"/>
-              <w:noProof/>
-            </w:rPr>
-          </w:pPr>
-          <w:hyperlink w:anchor="_Toc225056771" w:history="1">
-            <w:r>
-              <w:rPr>
-                <w:rStyle w:val="Hyperlink"/>
-                <w:noProof/>
-              </w:rPr>
-              <w:t>Setup SOLR</w:t>
-            </w:r>
-            <w:r>
-              <w:rPr>
-                <w:noProof/>
-                <w:webHidden/>
-              </w:rPr>
-              <w:tab/>
-            </w:r>
-            <w:r>
-              <w:rPr>
-                <w:noProof/>
-                <w:webHidden/>
-              </w:rPr>
-              <w:fldChar w:fldCharType="begin"/>
-            </w:r>
-            <w:r>
-              <w:rPr>
-                <w:noProof/>
-                <w:webHidden/>
-              </w:rPr>
-              <w:instrText xml:space="preserve"> PAGEREF _Toc225056771 \h </w:instrText>
+              <w:instrText xml:space="preserve"> PAGEREF _Toc225075120 \h </w:instrText>
             </w:r>
             <w:r>
               <w:rPr>
@@ -2620,7 +2827,7 @@
               <w:noProof/>
             </w:rPr>
           </w:pPr>
-          <w:hyperlink w:anchor="_Toc225056772" w:history="1">
+          <w:hyperlink w:anchor="_Toc225075121" w:history="1">
             <w:r>
               <w:rPr>
                 <w:rStyle w:val="Hyperlink"/>
@@ -2647,7 +2854,7 @@
                 <w:noProof/>
                 <w:webHidden/>
               </w:rPr>
-              <w:instrText xml:space="preserve"> PAGEREF _Toc225056772 \h </w:instrText>
+              <w:instrText xml:space="preserve"> PAGEREF _Toc225075121 \h </w:instrText>
             </w:r>
             <w:r>
               <w:rPr>
@@ -2689,7 +2896,7 @@
               <w:noProof/>
             </w:rPr>
           </w:pPr>
-          <w:hyperlink w:anchor="_Toc225056773" w:history="1">
+          <w:hyperlink w:anchor="_Toc225075122" w:history="1">
             <w:r>
               <w:rPr>
                 <w:rStyle w:val="Hyperlink"/>
@@ -2716,7 +2923,7 @@
                 <w:noProof/>
                 <w:webHidden/>
               </w:rPr>
-              <w:instrText xml:space="preserve"> PAGEREF _Toc225056773 \h </w:instrText>
+              <w:instrText xml:space="preserve"> PAGEREF _Toc225075122 \h </w:instrText>
             </w:r>
             <w:r>
               <w:rPr>
@@ -2736,7 +2943,7 @@
                 <w:noProof/>
                 <w:webHidden/>
               </w:rPr>
-              <w:t>14</w:t>
+              <w:t>13</w:t>
             </w:r>
             <w:r>
               <w:rPr>
@@ -2758,7 +2965,7 @@
               <w:noProof/>
             </w:rPr>
           </w:pPr>
-          <w:hyperlink w:anchor="_Toc225056774" w:history="1">
+          <w:hyperlink w:anchor="_Toc225075123" w:history="1">
             <w:r>
               <w:rPr>
                 <w:rStyle w:val="Hyperlink"/>
@@ -2785,7 +2992,7 @@
                 <w:noProof/>
                 <w:webHidden/>
               </w:rPr>
-              <w:instrText xml:space="preserve"> PAGEREF _Toc225056774 \h </w:instrText>
+              <w:instrText xml:space="preserve"> PAGEREF _Toc225075123 \h </w:instrText>
             </w:r>
             <w:r>
               <w:rPr>
@@ -2805,7 +3012,7 @@
                 <w:noProof/>
                 <w:webHidden/>
               </w:rPr>
-              <w:t>14</w:t>
+              <w:t>13</w:t>
             </w:r>
             <w:r>
               <w:rPr>
@@ -2842,7 +3049,7 @@
       <w:pPr>
         <w:pStyle w:val="Heading1"/>
       </w:pPr>
-      <w:bookmarkStart w:id="0" w:name="_Toc225056735"/>
+      <w:bookmarkStart w:id="0" w:name="_Toc225075081"/>
       <w:r>
         <w:lastRenderedPageBreak/>
         <w:t>About OpenMind</w:t>
@@ -2930,7 +3137,7 @@
       <w:pPr>
         <w:pStyle w:val="Heading1"/>
       </w:pPr>
-      <w:bookmarkStart w:id="1" w:name="_Toc225056736"/>
+      <w:bookmarkStart w:id="1" w:name="_Toc225075082"/>
       <w:r>
         <w:t>Feedback</w:t>
       </w:r>
@@ -2961,7 +3168,7 @@
       <w:pPr>
         <w:pStyle w:val="Heading1"/>
       </w:pPr>
-      <w:bookmarkStart w:id="2" w:name="_Toc225056737"/>
+      <w:bookmarkStart w:id="2" w:name="_Toc225075083"/>
       <w:r>
         <w:t>Installation</w:t>
       </w:r>
@@ -3019,7 +3226,7 @@
       <w:pPr>
         <w:pStyle w:val="Heading2"/>
       </w:pPr>
-      <w:bookmarkStart w:id="3" w:name="_Toc225056738"/>
+      <w:bookmarkStart w:id="3" w:name="_Toc225075084"/>
       <w:r>
         <w:t>Get the Code</w:t>
       </w:r>
@@ -3095,7 +3302,7 @@
       <w:pPr>
         <w:pStyle w:val="Heading2"/>
       </w:pPr>
-      <w:bookmarkStart w:id="4" w:name="_Toc225056739"/>
+      <w:bookmarkStart w:id="4" w:name="_Toc225075085"/>
       <w:r>
         <w:t>Create the Database Schema</w:t>
       </w:r>
@@ -3213,7 +3420,7 @@
       <w:pPr>
         <w:pStyle w:val="Heading2"/>
       </w:pPr>
-      <w:bookmarkStart w:id="5" w:name="_Toc225056740"/>
+      <w:bookmarkStart w:id="5" w:name="_Toc225075086"/>
       <w:r>
         <w:t>Update database.yml</w:t>
       </w:r>
@@ -3349,7 +3556,7 @@
       <w:pPr>
         <w:pStyle w:val="Heading2"/>
       </w:pPr>
-      <w:bookmarkStart w:id="6" w:name="_Toc225056741"/>
+      <w:bookmarkStart w:id="6" w:name="_Toc225075087"/>
       <w:r>
         <w:t>Update environment.rb</w:t>
       </w:r>
@@ -3389,7 +3596,7 @@
       <w:pPr>
         <w:pStyle w:val="Heading2"/>
       </w:pPr>
-      <w:bookmarkStart w:id="7" w:name="_Toc225056742"/>
+      <w:bookmarkStart w:id="7" w:name="_Toc225075088"/>
       <w:r>
         <w:t>Installing  ruby-</w:t>
       </w:r>
@@ -3428,10 +3635,11 @@
       <w:pPr>
         <w:pStyle w:val="Heading2"/>
       </w:pPr>
-      <w:bookmarkStart w:id="8" w:name="_Toc225056743"/>
+      <w:bookmarkStart w:id="8" w:name="_Toc225075089"/>
       <w:r>
         <w:t>RedCloth</w:t>
       </w:r>
+      <w:bookmarkEnd w:id="8"/>
     </w:p>
     <w:p>
       <w:pPr>
@@ -3456,10 +3664,11 @@
       <w:pPr>
         <w:pStyle w:val="Heading2"/>
       </w:pPr>
+      <w:bookmarkStart w:id="9" w:name="_Toc225075090"/>
       <w:r>
         <w:t>Native Code Gems</w:t>
       </w:r>
-      <w:bookmarkEnd w:id="8"/>
+      <w:bookmarkEnd w:id="9"/>
     </w:p>
     <w:p>
       <w:pPr>
@@ -3473,11 +3682,11 @@
       <w:pPr>
         <w:pStyle w:val="Heading3"/>
       </w:pPr>
-      <w:bookmarkStart w:id="9" w:name="_Toc225056744"/>
+      <w:bookmarkStart w:id="10" w:name="_Toc225075091"/>
       <w:r>
         <w:t>MySQL</w:t>
       </w:r>
-      <w:bookmarkEnd w:id="9"/>
+      <w:bookmarkEnd w:id="10"/>
     </w:p>
     <w:p>
       <w:pPr>
@@ -3517,11 +3726,11 @@
       <w:pPr>
         <w:pStyle w:val="Heading2"/>
       </w:pPr>
-      <w:bookmarkStart w:id="10" w:name="_Toc225056745"/>
+      <w:bookmarkStart w:id="11" w:name="_Toc225075092"/>
       <w:r>
         <w:t>Configure the mail server</w:t>
       </w:r>
-      <w:bookmarkEnd w:id="10"/>
+      <w:bookmarkEnd w:id="11"/>
     </w:p>
     <w:p>
       <w:pPr>
@@ -3789,70 +3998,66 @@
       </w:r>
     </w:p>
     <w:p>
+      <w:bookmarkStart w:id="12" w:name="_Ref204664928"/>
+    </w:p>
+    <w:p>
+      <w:pPr>
+        <w:pStyle w:val="Heading2"/>
+      </w:pPr>
+      <w:bookmarkStart w:id="13" w:name="_Ref220126767"/>
+      <w:bookmarkStart w:id="14" w:name="_Toc225075093"/>
+      <w:r>
+        <w:t>Setup SOLR</w:t>
+      </w:r>
+      <w:bookmarkEnd w:id="13"/>
+      <w:bookmarkEnd w:id="14"/>
+    </w:p>
+    <w:p>
       <w:pPr>
         <w:pStyle w:val="H2Text"/>
       </w:pPr>
-    </w:p>
-    <w:p>
-      <w:pPr>
-        <w:pStyle w:val="Heading2"/>
-      </w:pPr>
-      <w:bookmarkStart w:id="11" w:name="_Ref204664928"/>
-      <w:bookmarkStart w:id="12" w:name="_Ref220126767"/>
-      <w:bookmarkStart w:id="13" w:name="_Toc225056750"/>
-      <w:bookmarkStart w:id="14" w:name="_Toc225056746"/>
-      <w:r>
-        <w:t>Setup SOLR</w:t>
-      </w:r>
-      <w:bookmarkEnd w:id="12"/>
-      <w:bookmarkEnd w:id="13"/>
+      <w:r>
+        <w:t>You must setup OpenMind to enable full text searching using the Solr library.</w:t>
+      </w:r>
+    </w:p>
+    <w:p>
+      <w:pPr>
+        <w:pStyle w:val="Note"/>
+      </w:pPr>
+      <w:r>
+        <w:t>Solr requires java version 1.5 or later be installed.</w:t>
+      </w:r>
     </w:p>
     <w:p>
       <w:pPr>
         <w:pStyle w:val="H2Text"/>
       </w:pPr>
       <w:r>
-        <w:t>You must setup OpenMind to enable full text searching using the Solr library.</w:t>
-      </w:r>
-    </w:p>
-    <w:p>
-      <w:pPr>
-        <w:pStyle w:val="Note"/>
-      </w:pPr>
-      <w:r>
-        <w:t>Solr requires java version 1.5 or later be installed.</w:t>
-      </w:r>
+        <w:t>Solr requires a solr server be running to automatically update search indexes when records change. Use the following rake command to start the server on windows:</w:t>
+      </w:r>
+    </w:p>
+    <w:p>
+      <w:pPr>
+        <w:pStyle w:val="CodeSample"/>
+      </w:pPr>
+      <w:r>
+        <w:t>rake solr:start</w:t>
+      </w:r>
+      <w:r>
+        <w:t xml:space="preserve">win </w:t>
+      </w:r>
+    </w:p>
+    <w:p>
+      <w:pPr>
+        <w:pStyle w:val="CodeSample"/>
+      </w:pPr>
     </w:p>
     <w:p>
       <w:pPr>
         <w:pStyle w:val="H2Text"/>
       </w:pPr>
       <w:r>
-        <w:t>Solr requires a solr server be running to automatically update search indexes when records change. Use the following rake command to start the server on windows:</w:t>
-      </w:r>
-    </w:p>
-    <w:p>
-      <w:pPr>
-        <w:pStyle w:val="CodeSample"/>
-      </w:pPr>
-      <w:r>
-        <w:t>rake solr:start</w:t>
-      </w:r>
-      <w:r>
-        <w:t xml:space="preserve">win </w:t>
-      </w:r>
-    </w:p>
-    <w:p>
-      <w:pPr>
-        <w:pStyle w:val="CodeSample"/>
-      </w:pPr>
-    </w:p>
-    <w:p>
-      <w:pPr>
-        <w:pStyle w:val="H2Text"/>
-      </w:pPr>
-      <w:r>
-        <w:t xml:space="preserve">and </w:t>
+        <w:t>Use</w:t>
       </w:r>
     </w:p>
     <w:p>
@@ -4022,10 +4227,11 @@
       <w:pPr>
         <w:pStyle w:val="Heading2"/>
       </w:pPr>
+      <w:bookmarkStart w:id="15" w:name="_Toc225075094"/>
       <w:r>
         <w:t>Populate the Database</w:t>
       </w:r>
-      <w:bookmarkEnd w:id="14"/>
+      <w:bookmarkEnd w:id="15"/>
     </w:p>
     <w:p>
       <w:pPr>
@@ -4037,7 +4243,7 @@
       <w:r>
         <w:t xml:space="preserve"> the database by running the following command:</w:t>
       </w:r>
-      <w:bookmarkEnd w:id="11"/>
+      <w:bookmarkEnd w:id="12"/>
     </w:p>
     <w:p>
       <w:pPr>
@@ -4150,10 +4356,11 @@
       <w:pPr>
         <w:pStyle w:val="Heading2"/>
       </w:pPr>
-      <w:bookmarkStart w:id="15" w:name="_Toc225056747"/>
+      <w:bookmarkStart w:id="16" w:name="_Toc225075095"/>
       <w:r>
         <w:t>Enable Observers</w:t>
       </w:r>
+      <w:bookmarkEnd w:id="16"/>
     </w:p>
     <w:p>
       <w:pPr>
@@ -4202,10 +4409,11 @@
       <w:pPr>
         <w:pStyle w:val="Heading2"/>
       </w:pPr>
+      <w:bookmarkStart w:id="17" w:name="_Toc225075096"/>
       <w:r>
         <w:t>Configure environment.yml</w:t>
       </w:r>
-      <w:bookmarkEnd w:id="15"/>
+      <w:bookmarkEnd w:id="17"/>
     </w:p>
     <w:p>
       <w:pPr>
@@ -4261,19 +4469,25 @@
       <w:pPr>
         <w:pStyle w:val="Heading2"/>
       </w:pPr>
-      <w:bookmarkStart w:id="16" w:name="_Toc225056748"/>
+      <w:bookmarkStart w:id="18" w:name="_Toc225075097"/>
       <w:r>
         <w:lastRenderedPageBreak/>
         <w:t>Configure the Web Service</w:t>
       </w:r>
-      <w:bookmarkEnd w:id="16"/>
+      <w:bookmarkEnd w:id="18"/>
     </w:p>
     <w:p>
       <w:pPr>
         <w:pStyle w:val="H2Text"/>
       </w:pPr>
       <w:r>
-        <w:t xml:space="preserve">At this point, the app is configured, and wait </w:t>
+        <w:t>If you are running in production, at this point the app is configured. W</w:t>
+      </w:r>
+      <w:r>
+        <w:t>hat</w:t>
+      </w:r>
+      <w:r>
+        <w:t xml:space="preserve"> </w:t>
       </w:r>
       <w:r>
         <w:t>remains</w:t>
@@ -4339,14 +4553,14 @@
       <w:pPr>
         <w:pStyle w:val="Heading2"/>
       </w:pPr>
-      <w:bookmarkStart w:id="17" w:name="_Toc225056749"/>
-      <w:bookmarkStart w:id="18" w:name="_Ref206255134"/>
-      <w:bookmarkStart w:id="19" w:name="_Ref206255143"/>
-      <w:bookmarkStart w:id="20" w:name="_Ref204702657"/>
+      <w:bookmarkStart w:id="19" w:name="_Ref206255134"/>
+      <w:bookmarkStart w:id="20" w:name="_Ref206255143"/>
+      <w:bookmarkStart w:id="21" w:name="_Ref204702657"/>
+      <w:bookmarkStart w:id="22" w:name="_Toc225075098"/>
       <w:r>
         <w:t>Install Image Libraries</w:t>
       </w:r>
-      <w:bookmarkEnd w:id="17"/>
+      <w:bookmarkEnd w:id="22"/>
     </w:p>
     <w:p>
       <w:pPr>
@@ -4429,19 +4643,19 @@
       <w:pPr>
         <w:pStyle w:val="Heading2"/>
       </w:pPr>
-      <w:bookmarkStart w:id="21" w:name="_Toc225056751"/>
+      <w:bookmarkStart w:id="23" w:name="_Toc225075099"/>
       <w:r>
         <w:t>Setup the Task Scheduler</w:t>
       </w:r>
-      <w:bookmarkEnd w:id="18"/>
       <w:bookmarkEnd w:id="19"/>
-      <w:bookmarkEnd w:id="21"/>
+      <w:bookmarkEnd w:id="20"/>
+      <w:bookmarkEnd w:id="23"/>
     </w:p>
     <w:p>
       <w:pPr>
         <w:pStyle w:val="Heading3"/>
       </w:pPr>
-      <w:bookmarkStart w:id="22" w:name="_Toc225056752"/>
+      <w:bookmarkStart w:id="24" w:name="_Toc225075100"/>
       <w:r>
         <w:t>Install the Daemons Gem</w:t>
       </w:r>
@@ -4451,7 +4665,7 @@
         </w:rPr>
         <w:footnoteReference w:id="3"/>
       </w:r>
-      <w:bookmarkEnd w:id="22"/>
+      <w:bookmarkEnd w:id="24"/>
     </w:p>
     <w:p>
       <w:pPr>
@@ -4507,12 +4721,12 @@
       <w:pPr>
         <w:pStyle w:val="Heading3"/>
       </w:pPr>
-      <w:bookmarkStart w:id="23" w:name="_Toc225056753"/>
+      <w:bookmarkStart w:id="25" w:name="_Toc225075101"/>
       <w:r>
         <w:lastRenderedPageBreak/>
         <w:t>Start the Task Scheduler</w:t>
       </w:r>
-      <w:bookmarkEnd w:id="23"/>
+      <w:bookmarkEnd w:id="25"/>
     </w:p>
     <w:p>
       <w:pPr>
@@ -4754,11 +4968,11 @@
       <w:pPr>
         <w:pStyle w:val="Heading1"/>
       </w:pPr>
-      <w:bookmarkStart w:id="24" w:name="_Toc225056754"/>
+      <w:bookmarkStart w:id="26" w:name="_Toc225075102"/>
       <w:r>
         <w:t>Seed Data</w:t>
       </w:r>
-      <w:bookmarkEnd w:id="24"/>
+      <w:bookmarkEnd w:id="26"/>
     </w:p>
     <w:p>
       <w:r>
@@ -4769,14 +4983,17 @@
       <w:pPr>
         <w:pStyle w:val="Heading3"/>
       </w:pPr>
-      <w:bookmarkStart w:id="25" w:name="_Toc225056755"/>
+      <w:bookmarkStart w:id="27" w:name="_Toc225075103"/>
       <w:r>
         <w:lastRenderedPageBreak/>
         <w:t>Enterprises</w:t>
       </w:r>
-      <w:bookmarkEnd w:id="25"/>
-    </w:p>
-    <w:p>
+      <w:bookmarkEnd w:id="27"/>
+    </w:p>
+    <w:p>
+      <w:pPr>
+        <w:pStyle w:val="H2Text"/>
+      </w:pPr>
       <w:r>
         <w:t>The system will create a single enterprise, the Main Company. You can update this record to reflect your own business name.</w:t>
       </w:r>
@@ -4785,20 +5002,27 @@
       <w:pPr>
         <w:pStyle w:val="Heading3"/>
       </w:pPr>
-      <w:bookmarkStart w:id="26" w:name="_Toc225056756"/>
+      <w:bookmarkStart w:id="28" w:name="_Toc225075104"/>
       <w:r>
         <w:t>Users</w:t>
       </w:r>
-      <w:bookmarkEnd w:id="26"/>
-    </w:p>
-    <w:p>
+      <w:bookmarkEnd w:id="28"/>
+    </w:p>
+    <w:p>
+      <w:pPr>
+        <w:pStyle w:val="H2Text"/>
+      </w:pPr>
       <w:r>
         <w:t>The system will create the following users:</w:t>
       </w:r>
     </w:p>
     <w:p>
       <w:pPr>
-        <w:pStyle w:val="ListParagraph"/>
+        <w:pStyle w:val="H2Text"/>
+        <w:numPr>
+          <w:ilvl w:val="0"/>
+          <w:numId w:val="22"/>
+        </w:numPr>
       </w:pPr>
       <w:hyperlink r:id="rId17" w:history="1">
         <w:r>
@@ -4809,17 +5033,26 @@
         </w:r>
       </w:hyperlink>
       <w:r>
-        <w:t>: This user is granted the admin role.</w:t>
-      </w:r>
-    </w:p>
-    <w:p>
-      <w:pPr>
-        <w:pStyle w:val="ListParagraph"/>
+        <w:t xml:space="preserve">: This user is granted the </w:t>
+      </w:r>
+      <w:r>
+        <w:t>admin role.</w:t>
+      </w:r>
+    </w:p>
+    <w:p>
+      <w:pPr>
+        <w:pStyle w:val="H2Text"/>
+        <w:numPr>
+          <w:ilvl w:val="0"/>
+          <w:numId w:val="22"/>
+        </w:numPr>
       </w:pPr>
       <w:hyperlink r:id="rId18" w:history="1">
         <w:r>
           <w:rPr>
             <w:rStyle w:val="Hyperlink"/>
+            <w:color w:val="auto"/>
+            <w:u w:val="none"/>
           </w:rPr>
           <w:t>prodmgr@openmind.org</w:t>
         </w:r>
@@ -4830,12 +5063,18 @@
     </w:p>
     <w:p>
       <w:pPr>
-        <w:pStyle w:val="ListParagraph"/>
+        <w:pStyle w:val="H2Text"/>
+        <w:numPr>
+          <w:ilvl w:val="0"/>
+          <w:numId w:val="22"/>
+        </w:numPr>
       </w:pPr>
       <w:hyperlink r:id="rId19" w:history="1">
         <w:r>
           <w:rPr>
             <w:rStyle w:val="Hyperlink"/>
+            <w:color w:val="auto"/>
+            <w:u w:val="none"/>
           </w:rPr>
           <w:t>voter@openmind.org</w:t>
         </w:r>
@@ -4846,12 +5085,18 @@
     </w:p>
     <w:p>
       <w:pPr>
-        <w:pStyle w:val="ListParagraph"/>
+        <w:pStyle w:val="H2Text"/>
+        <w:numPr>
+          <w:ilvl w:val="0"/>
+          <w:numId w:val="22"/>
+        </w:numPr>
       </w:pPr>
       <w:hyperlink r:id="rId20" w:history="1">
         <w:r>
           <w:rPr>
             <w:rStyle w:val="Hyperlink"/>
+            <w:color w:val="auto"/>
+            <w:u w:val="none"/>
           </w:rPr>
           <w:t>readonly@openmind.org</w:t>
         </w:r>
@@ -4862,12 +5107,18 @@
     </w:p>
     <w:p>
       <w:pPr>
-        <w:pStyle w:val="ListParagraph"/>
+        <w:pStyle w:val="H2Text"/>
+        <w:numPr>
+          <w:ilvl w:val="0"/>
+          <w:numId w:val="22"/>
+        </w:numPr>
       </w:pPr>
       <w:hyperlink r:id="rId21" w:history="1">
         <w:r>
           <w:rPr>
             <w:rStyle w:val="Hyperlink"/>
+            <w:color w:val="auto"/>
+            <w:u w:val="none"/>
           </w:rPr>
           <w:t>allocmgr@openmind.org</w:t>
         </w:r>
@@ -4878,12 +5129,18 @@
     </w:p>
     <w:p>
       <w:pPr>
-        <w:pStyle w:val="ListParagraph"/>
+        <w:pStyle w:val="H2Text"/>
+        <w:numPr>
+          <w:ilvl w:val="0"/>
+          <w:numId w:val="22"/>
+        </w:numPr>
       </w:pPr>
       <w:hyperlink r:id="rId22" w:history="1">
         <w:r>
           <w:rPr>
             <w:rStyle w:val="Hyperlink"/>
+            <w:color w:val="auto"/>
+            <w:u w:val="none"/>
           </w:rPr>
           <w:t>all@openmind.org</w:t>
         </w:r>
@@ -4894,14 +5151,9 @@
     </w:p>
     <w:p>
       <w:pPr>
-        <w:rPr>
-          <w:b/>
-        </w:rPr>
-      </w:pPr>
-      <w:r>
-        <w:rPr>
-          <w:b/>
-        </w:rPr>
+        <w:pStyle w:val="H2Text"/>
+      </w:pPr>
+      <w:r>
         <w:t>The password for each default user is “changeme” (without the quotes”).</w:t>
       </w:r>
     </w:p>
@@ -4917,48 +5169,51 @@
       <w:pPr>
         <w:pStyle w:val="Heading1"/>
       </w:pPr>
-      <w:bookmarkStart w:id="27" w:name="_Ref206255012"/>
-      <w:bookmarkStart w:id="28" w:name="_Toc225056757"/>
+      <w:bookmarkStart w:id="29" w:name="_Ref206255012"/>
+      <w:bookmarkStart w:id="30" w:name="_Toc225075105"/>
       <w:r>
         <w:t>Configuration Options</w:t>
       </w:r>
-      <w:bookmarkEnd w:id="20"/>
-      <w:bookmarkEnd w:id="27"/>
-      <w:bookmarkEnd w:id="28"/>
-    </w:p>
-    <w:p>
-      <w:r>
-        <w:t xml:space="preserve">OpenMind provides a number of configuration options </w:t>
-      </w:r>
-      <w:r>
-        <w:t xml:space="preserve">that </w:t>
-      </w:r>
-      <w:r>
-        <w:t>you can specify in</w:t>
-      </w:r>
-      <w:r>
-        <w:t xml:space="preserve"> the </w:t>
-      </w:r>
-      <w:r>
-        <w:t>config/</w:t>
-      </w:r>
-      <w:r>
-        <w:t>environment.yml file.</w:t>
-      </w:r>
-    </w:p>
-    <w:p>
-      <w:pPr>
-        <w:pStyle w:val="Heading3"/>
-      </w:pPr>
-      <w:bookmarkStart w:id="29" w:name="_Ref204704263"/>
-      <w:bookmarkStart w:id="30" w:name="_Toc225056758"/>
-      <w:r>
-        <w:t>Host</w:t>
-      </w:r>
+      <w:bookmarkEnd w:id="21"/>
       <w:bookmarkEnd w:id="29"/>
       <w:bookmarkEnd w:id="30"/>
     </w:p>
     <w:p>
+      <w:r>
+        <w:t xml:space="preserve">OpenMind provides a number of configuration options </w:t>
+      </w:r>
+      <w:r>
+        <w:t xml:space="preserve">that </w:t>
+      </w:r>
+      <w:r>
+        <w:t>you can specify in</w:t>
+      </w:r>
+      <w:r>
+        <w:t xml:space="preserve"> the </w:t>
+      </w:r>
+      <w:r>
+        <w:t>config/</w:t>
+      </w:r>
+      <w:r>
+        <w:t>environment.yml file.</w:t>
+      </w:r>
+    </w:p>
+    <w:p>
+      <w:pPr>
+        <w:pStyle w:val="Heading3"/>
+      </w:pPr>
+      <w:bookmarkStart w:id="31" w:name="_Ref204704263"/>
+      <w:bookmarkStart w:id="32" w:name="_Toc225075106"/>
+      <w:r>
+        <w:t>Host</w:t>
+      </w:r>
+      <w:bookmarkEnd w:id="31"/>
+      <w:bookmarkEnd w:id="32"/>
+    </w:p>
+    <w:p>
+      <w:pPr>
+        <w:pStyle w:val="H2Text"/>
+      </w:pPr>
       <w:r>
         <w:t xml:space="preserve">OpenMind sends email notifications when certain events occur. Many of those emails contains links to the application. </w:t>
       </w:r>
@@ -4985,6 +5240,9 @@
       </w:r>
     </w:p>
     <w:p>
+      <w:pPr>
+        <w:pStyle w:val="H2Text"/>
+      </w:pPr>
       <w:r>
         <w:t xml:space="preserve">OpenMind constructs the url as </w:t>
       </w:r>
@@ -5001,6 +5259,9 @@
       </w:r>
     </w:p>
     <w:p>
+      <w:pPr>
+        <w:pStyle w:val="H2Text"/>
+      </w:pPr>
       <w:r>
         <w:t>Specify a value that will allow the url to resolve to your OpenMind instance.</w:t>
       </w:r>
@@ -5009,13 +5270,16 @@
       <w:pPr>
         <w:pStyle w:val="Heading3"/>
       </w:pPr>
-      <w:bookmarkStart w:id="31" w:name="_Toc225056759"/>
+      <w:bookmarkStart w:id="33" w:name="_Toc225075107"/>
       <w:r>
         <w:t>Port</w:t>
       </w:r>
-      <w:bookmarkEnd w:id="31"/>
-    </w:p>
-    <w:p>
+      <w:bookmarkEnd w:id="33"/>
+    </w:p>
+    <w:p>
+      <w:pPr>
+        <w:pStyle w:val="H2Text"/>
+      </w:pPr>
       <w:r>
         <w:t>See “</w:t>
       </w:r>
@@ -5037,21 +5301,11 @@
       <w:r>
         <w:t xml:space="preserve">” </w:t>
       </w:r>
-      <w:r>
-        <w:fldChar w:fldCharType="begin"/>
-      </w:r>
-      <w:r>
-        <w:instrText xml:space="preserve"> REF _Ref204704263 \p \h </w:instrText>
-      </w:r>
-      <w:r>
-        <w:fldChar w:fldCharType="separate"/>
-      </w:r>
-      <w:r>
-        <w:t>above</w:t>
-      </w:r>
-      <w:r>
-        <w:fldChar w:fldCharType="end"/>
-      </w:r>
+      <w:fldSimple w:instr=" REF _Ref204704263 \p \h  \* MERGEFORMAT ">
+        <w:r>
+          <w:t>above</w:t>
+        </w:r>
+      </w:fldSimple>
       <w:r>
         <w:t>.</w:t>
       </w:r>
@@ -5060,13 +5314,16 @@
       <w:pPr>
         <w:pStyle w:val="Heading3"/>
       </w:pPr>
-      <w:bookmarkStart w:id="32" w:name="_Toc225056760"/>
+      <w:bookmarkStart w:id="34" w:name="_Toc225075108"/>
       <w:r>
         <w:t>Admin_email</w:t>
       </w:r>
-      <w:bookmarkEnd w:id="32"/>
-    </w:p>
-    <w:p>
+      <w:bookmarkEnd w:id="34"/>
+    </w:p>
+    <w:p>
+      <w:pPr>
+        <w:pStyle w:val="H2Text"/>
+      </w:pPr>
       <w:r>
         <w:t>The email address of the administrator. This email will be used as the "from"</w:t>
       </w:r>
@@ -5084,13 +5341,17 @@
       <w:pPr>
         <w:pStyle w:val="Heading3"/>
       </w:pPr>
-      <w:bookmarkStart w:id="33" w:name="_Toc225056761"/>
-      <w:r>
+      <w:bookmarkStart w:id="35" w:name="_Toc225075109"/>
+      <w:r>
+        <w:lastRenderedPageBreak/>
         <w:t>Email_subject_prefix</w:t>
       </w:r>
-      <w:bookmarkEnd w:id="33"/>
-    </w:p>
-    <w:p>
+      <w:bookmarkEnd w:id="35"/>
+    </w:p>
+    <w:p>
+      <w:pPr>
+        <w:pStyle w:val="H2Text"/>
+      </w:pPr>
       <w:r>
         <w:t>Email_subject_prefix</w:t>
       </w:r>
@@ -5111,138 +5372,260 @@
       <w:pPr>
         <w:pStyle w:val="Heading3"/>
       </w:pPr>
-      <w:bookmarkStart w:id="34" w:name="_Toc225056762"/>
+      <w:bookmarkStart w:id="36" w:name="_Toc225075110"/>
+      <w:r>
+        <w:t>Rescind_minutes</w:t>
+      </w:r>
+      <w:bookmarkEnd w:id="36"/>
+      <w:r>
+        <w:t xml:space="preserve"> </w:t>
+      </w:r>
+    </w:p>
+    <w:p>
+      <w:pPr>
+        <w:pStyle w:val="H2Text"/>
+      </w:pPr>
+      <w:r>
+        <w:t xml:space="preserve">When a user votes, that user has a limited amount of time to rescind their vote before the vote becomes permanent. This parameter specifies, in minutes, the length of time before which a vote becomes permanent. </w:t>
+      </w:r>
+    </w:p>
+    <w:p>
+      <w:pPr>
+        <w:pStyle w:val="Heading3"/>
+      </w:pPr>
+      <w:bookmarkStart w:id="37" w:name="_Toc225075111"/>
+      <w:r>
+        <w:t>Allocation_expiration_days</w:t>
+      </w:r>
+      <w:bookmarkEnd w:id="37"/>
+      <w:r>
+        <w:t xml:space="preserve"> </w:t>
+      </w:r>
+    </w:p>
+    <w:p>
+      <w:pPr>
+        <w:pStyle w:val="H2Text"/>
+      </w:pPr>
+      <w:r>
+        <w:t>Allocations expire after a specified number of days. When creating new allocations, the date on which the allocation is set to expire will default to this number of days from today.</w:t>
+      </w:r>
+    </w:p>
+    <w:p>
+      <w:pPr>
+        <w:pStyle w:val="Heading3"/>
+      </w:pPr>
+      <w:bookmarkStart w:id="38" w:name="_Toc225075112"/>
+      <w:r>
+        <w:t>Email_image_url</w:t>
+      </w:r>
+      <w:bookmarkEnd w:id="38"/>
+    </w:p>
+    <w:p>
+      <w:pPr>
+        <w:pStyle w:val="H2Text"/>
+      </w:pPr>
+      <w:r>
+        <w:t>Html-formatted emails contain images. Such emails reference those images via a url. Specify the publically-accessible url to the directory in which those images are stores. Those images are shipped with the product beneath the public/themes/openmind/images/email directory.</w:t>
+      </w:r>
+    </w:p>
+    <w:p>
+      <w:pPr>
+        <w:pStyle w:val="Heading3"/>
+      </w:pPr>
+      <w:bookmarkStart w:id="39" w:name="_Ref204781377"/>
+      <w:bookmarkStart w:id="40" w:name="_Ref204781381"/>
+      <w:bookmarkStart w:id="41" w:name="_Toc225075113"/>
+      <w:r>
+        <w:t>App_theme</w:t>
+      </w:r>
+      <w:bookmarkEnd w:id="39"/>
+      <w:bookmarkEnd w:id="40"/>
+      <w:bookmarkEnd w:id="41"/>
+    </w:p>
+    <w:p>
+      <w:pPr>
+        <w:pStyle w:val="H2Text"/>
+      </w:pPr>
+      <w:r>
+        <w:t>OpenMind is skinnable, allowing companies to tailor the look and feel to their own specific needs. By default, OpenMind ships with an OpenMind theme, beneath the public/themes directory. Companies wishing to create a new theme can create their own directory beneath the themes directory. This parameter should map to the name of that directory.</w:t>
+      </w:r>
+    </w:p>
+    <w:p>
+      <w:pPr>
+        <w:pStyle w:val="Heading3"/>
+      </w:pPr>
+      <w:bookmarkStart w:id="42" w:name="_Toc225075114"/>
+      <w:r>
+        <w:t>Allocation_expiration_warning_days</w:t>
+      </w:r>
+      <w:bookmarkEnd w:id="42"/>
+    </w:p>
+    <w:p>
+      <w:pPr>
+        <w:pStyle w:val="H2Text"/>
+      </w:pPr>
+      <w:r>
+        <w:t>Users receive a warning when they log on if they have unused allocations that are about to expire. This parameter specifies, in days, how soon before an allocation is set to expire that user should be warned.</w:t>
+      </w:r>
+      <w:r>
+        <w:t xml:space="preserve"> </w:t>
+      </w:r>
+    </w:p>
+    <w:p>
+      <w:pPr>
+        <w:pStyle w:val="Heading3"/>
+      </w:pPr>
+      <w:bookmarkStart w:id="43" w:name="_Toc225075115"/>
+      <w:r>
+        <w:t>D</w:t>
+      </w:r>
+      <w:r>
+        <w:t>efault_user_</w:t>
+      </w:r>
+      <w:r>
+        <w:t>timezone</w:t>
+      </w:r>
+      <w:bookmarkEnd w:id="43"/>
+    </w:p>
+    <w:p>
+      <w:pPr>
+        <w:pStyle w:val="H2Text"/>
+      </w:pPr>
+      <w:r>
+        <w:t>This configuration option defines the default time zone when creating new users. To determine a list of valid time zone</w:t>
+      </w:r>
+      <w:r>
+        <w:t xml:space="preserve"> values local to your </w:t>
+      </w:r>
+      <w:r>
+        <w:t xml:space="preserve"> </w:t>
+      </w:r>
+      <w:r>
+        <w:t>location</w:t>
+      </w:r>
+      <w:r>
+        <w:t>, type:</w:t>
+      </w:r>
+    </w:p>
+    <w:p>
+      <w:pPr>
+        <w:pStyle w:val="CodeSample"/>
+      </w:pPr>
+      <w:r>
+        <w:t xml:space="preserve"> rake time:zones:local</w:t>
+      </w:r>
+    </w:p>
+    <w:p>
+      <w:pPr>
+        <w:pStyle w:val="CodeSample"/>
+      </w:pPr>
+    </w:p>
+    <w:p>
+      <w:pPr>
+        <w:pStyle w:val="Heading3"/>
+      </w:pPr>
+      <w:bookmarkStart w:id="44" w:name="_Toc225075116"/>
+      <w:r>
+        <w:t>M</w:t>
+      </w:r>
+      <w:r>
+        <w:t>ax_file_upload_size</w:t>
+      </w:r>
+      <w:bookmarkEnd w:id="44"/>
+    </w:p>
+    <w:p>
+      <w:pPr>
+        <w:pStyle w:val="H2Text"/>
+      </w:pPr>
+      <w:r>
+        <w:t>Users can add images when commenting on ideas and topics. This setting defines a maximum filesize allowed for attachments, in KB. Note this filesize does not apply to users who have privileges to add attachments in the attachments screen.</w:t>
+      </w:r>
+    </w:p>
+    <w:p>
+      <w:pPr>
+        <w:pStyle w:val="Heading3"/>
+      </w:pPr>
+      <w:bookmarkStart w:id="45" w:name="_Toc225075117"/>
+      <w:r>
+        <w:t>M</w:t>
+      </w:r>
+      <w:r>
+        <w:t>inutes_to_send_vote_reminder</w:t>
+      </w:r>
+      <w:bookmarkEnd w:id="45"/>
+    </w:p>
+    <w:p>
+      <w:pPr>
+        <w:pStyle w:val="H2Text"/>
+      </w:pPr>
+      <w:r>
+        <w:rPr>
+          <w:highlight w:val="white"/>
+        </w:rPr>
+        <w:t>The number of minutes to wait before, when an idea is created, sending a</w:t>
+      </w:r>
+      <w:r>
+        <w:t xml:space="preserve"> </w:t>
+      </w:r>
+      <w:r>
+        <w:rPr>
+          <w:highlight w:val="white"/>
+        </w:rPr>
+        <w:t>reminder to the author of an idea to vote if they have not already done so. A value of -1 signifies no reminder should be sent</w:t>
+      </w:r>
+      <w:r>
+        <w:t>.</w:t>
+      </w:r>
+    </w:p>
+    <w:p>
+      <w:pPr>
+        <w:pStyle w:val="Heading3"/>
+      </w:pPr>
+      <w:bookmarkStart w:id="46" w:name="_Toc225075118"/>
       <w:r>
         <w:lastRenderedPageBreak/>
-        <w:t>Rescind_minutes</w:t>
-      </w:r>
-      <w:bookmarkEnd w:id="34"/>
+        <w:t>periodic_job_timeout</w:t>
+      </w:r>
+      <w:bookmarkEnd w:id="46"/>
       <w:r>
         <w:t xml:space="preserve"> </w:t>
       </w:r>
     </w:p>
     <w:p>
-      <w:r>
-        <w:t xml:space="preserve">When a user votes, that user has a limited amount of time to rescind their vote before the vote becomes permanent. This parameter specifies, in minutes, the length of time before which a vote becomes permanent. </w:t>
-      </w:r>
-    </w:p>
-    <w:p>
-      <w:pPr>
-        <w:pStyle w:val="Heading3"/>
-      </w:pPr>
-      <w:bookmarkStart w:id="35" w:name="_Toc225056763"/>
-      <w:r>
-        <w:t>Allocation_expiration_days</w:t>
-      </w:r>
-      <w:bookmarkEnd w:id="35"/>
+      <w:pPr>
+        <w:pStyle w:val="H2Text"/>
+      </w:pPr>
+      <w:r>
+        <w:rPr>
+          <w:highlight w:val="white"/>
+        </w:rPr>
+        <w:t>The number of minutes to wait for a periodic job to complete. If the job does not complete in this timeframe, OpenMind will assume it is dead and initiate</w:t>
+      </w:r>
       <w:r>
         <w:t xml:space="preserve"> </w:t>
       </w:r>
-    </w:p>
-    <w:p>
-      <w:r>
-        <w:t>Allocations expire after a specified number of days. When creating new allocations, the date on which the allocation is set to expire will default to this number of days from today.</w:t>
-      </w:r>
-    </w:p>
-    <w:p>
-      <w:pPr>
-        <w:pStyle w:val="Heading3"/>
-      </w:pPr>
-      <w:bookmarkStart w:id="36" w:name="_Toc225056764"/>
-      <w:r>
-        <w:t>Email_image_url</w:t>
-      </w:r>
-      <w:bookmarkEnd w:id="36"/>
-    </w:p>
-    <w:p>
-      <w:r>
-        <w:t>Html-formatted emails contain images. Such emails reference those images via a url. Specify the publically-accessible url to the directory in which those images are stores. Those images are shipped with the product beneath the public/themes/openmind/images/email directory.</w:t>
-      </w:r>
-    </w:p>
-    <w:p>
-      <w:pPr>
-        <w:pStyle w:val="Heading3"/>
-      </w:pPr>
-      <w:bookmarkStart w:id="37" w:name="_Ref204781377"/>
-      <w:bookmarkStart w:id="38" w:name="_Ref204781381"/>
-      <w:bookmarkStart w:id="39" w:name="_Toc225056765"/>
-      <w:r>
-        <w:t>App_theme</w:t>
-      </w:r>
-      <w:bookmarkEnd w:id="37"/>
-      <w:bookmarkEnd w:id="38"/>
-      <w:bookmarkEnd w:id="39"/>
-    </w:p>
-    <w:p>
-      <w:r>
-        <w:t>OpenMind is skinnable, allowing companies to tailor the look and feel to their own specific needs. By default, OpenMind ships with an OpenMind theme, beneath the public/themes directory. Companies wishing to create a new theme can create their own directory beneath the themes directory. This parameter should map to the name of that directory.</w:t>
-      </w:r>
-    </w:p>
-    <w:p>
-      <w:pPr>
-        <w:pStyle w:val="Heading3"/>
-      </w:pPr>
-      <w:bookmarkStart w:id="40" w:name="_Toc225056766"/>
-      <w:r>
-        <w:t>Allocation_expiration_warning_days</w:t>
-      </w:r>
-      <w:bookmarkEnd w:id="40"/>
-    </w:p>
-    <w:p>
-      <w:r>
-        <w:t>Users receive a warning when they log on if they have unused allocations that are about to expire. This parameter specifies, in days, how soon before an allocation is set to expire that user should be warned.</w:t>
-      </w:r>
-      <w:r>
-        <w:t xml:space="preserve"> </w:t>
-      </w:r>
-    </w:p>
-    <w:p>
-      <w:pPr>
-        <w:pStyle w:val="Heading3"/>
-      </w:pPr>
-      <w:bookmarkStart w:id="41" w:name="_Toc225056767"/>
-      <w:r>
-        <w:t>D</w:t>
-      </w:r>
-      <w:r>
-        <w:t>efault_user_timezone</w:t>
-      </w:r>
-      <w:bookmarkEnd w:id="41"/>
-    </w:p>
-    <w:p>
-      <w:r>
-        <w:t>This configuration option defines the default time zone when creating new users. To determine a list of valid time zone</w:t>
-      </w:r>
-      <w:r>
-        <w:t xml:space="preserve"> values local to your </w:t>
-      </w:r>
-      <w:r>
-        <w:t xml:space="preserve"> </w:t>
-      </w:r>
-      <w:r>
-        <w:t>location</w:t>
-      </w:r>
-      <w:r>
-        <w:t>, type:</w:t>
-      </w:r>
-    </w:p>
-    <w:p>
-      <w:pPr>
-        <w:pStyle w:val="CodeSample"/>
-      </w:pPr>
-      <w:r>
-        <w:t xml:space="preserve"> rake time:zones:local</w:t>
+      <w:r>
+        <w:rPr>
+          <w:highlight w:val="white"/>
+        </w:rPr>
+        <w:t>a recovery</w:t>
+      </w:r>
+      <w:r>
+        <w:rPr>
+          <w:highlight w:val="white"/>
+        </w:rPr>
+        <w:t>.</w:t>
       </w:r>
     </w:p>
     <w:p>
       <w:pPr>
         <w:pStyle w:val="Heading1"/>
       </w:pPr>
-      <w:bookmarkStart w:id="42" w:name="_Toc225056768"/>
+      <w:bookmarkStart w:id="47" w:name="_Toc225075119"/>
       <w:r>
         <w:t>Themes</w:t>
       </w:r>
-      <w:bookmarkEnd w:id="42"/>
+      <w:bookmarkEnd w:id="47"/>
     </w:p>
     <w:p>
       <w:r>
@@ -5333,359 +5716,30 @@
       <w:pPr>
         <w:pStyle w:val="Heading1"/>
       </w:pPr>
-      <w:bookmarkStart w:id="43" w:name="_Toc225056769"/>
-      <w:r>
-        <w:lastRenderedPageBreak/>
+      <w:bookmarkStart w:id="48" w:name="_Toc225075120"/>
+      <w:r>
         <w:t>Periodic Jobs</w:t>
       </w:r>
-      <w:bookmarkEnd w:id="43"/>
-    </w:p>
-    <w:p>
-      <w:pPr>
-        <w:pStyle w:val="Heading2"/>
-      </w:pPr>
-      <w:bookmarkStart w:id="44" w:name="_Toc225056770"/>
-      <w:r>
-        <w:t>OpenMind includes the ability to run jobs in the background at specified intervals. In order for those jobs to run, the Task Scheduler must be running. See “</w:t>
-      </w:r>
-      <w:r>
-        <w:fldChar w:fldCharType="begin"/>
-      </w:r>
-      <w:r>
-        <w:instrText xml:space="preserve"> REF _Ref206255134 \h </w:instrText>
-      </w:r>
-      <w:r>
-        <w:fldChar w:fldCharType="separate"/>
-      </w:r>
-      <w:r>
-        <w:t>Install Image Libraries</w:t>
-      </w:r>
-      <w:bookmarkEnd w:id="44"/>
-    </w:p>
-    <w:p>
-      <w:pPr>
-        <w:pStyle w:val="H2Text"/>
-      </w:pPr>
-      <w:r>
-        <w:t>If you plan on using the “captcha” functionality in the registration screen, you will need to install image processing libraries:</w:t>
-      </w:r>
-    </w:p>
-    <w:p>
-      <w:pPr>
-        <w:pStyle w:val="H2Text"/>
-        <w:numPr>
-          <w:ilvl w:val="0"/>
-          <w:numId w:val="14"/>
-        </w:numPr>
-      </w:pPr>
-      <w:r>
-        <w:t>Install the ImageMagick libraries (</w:t>
-      </w:r>
-      <w:r>
-        <w:t>http://www.imagemagick.org</w:t>
-      </w:r>
-      <w:r>
-        <w:t>).</w:t>
-      </w:r>
-    </w:p>
-    <w:p>
-      <w:pPr>
-        <w:pStyle w:val="H2Text"/>
-        <w:numPr>
-          <w:ilvl w:val="0"/>
-          <w:numId w:val="14"/>
-        </w:numPr>
-      </w:pPr>
-      <w:r>
-        <w:t>Install the RMagic gem (</w:t>
-      </w:r>
-      <w:r>
-        <w:t>http://rmagick.rubyforge.org/index.html</w:t>
-      </w:r>
-      <w:r>
-        <w:t>).</w:t>
-      </w:r>
-    </w:p>
-    <w:p>
-      <w:pPr>
-        <w:pStyle w:val="Note"/>
-      </w:pPr>
-      <w:r>
-        <w:t>Both ImageMagick and RMagic are already installed on HostingRails servers</w:t>
-      </w:r>
-    </w:p>
-    <w:p>
-      <w:pPr>
-        <w:pStyle w:val="Heading2"/>
-      </w:pPr>
-      <w:bookmarkStart w:id="45" w:name="_Toc225056771"/>
-      <w:r>
-        <w:t>Setup SOLR</w:t>
-      </w:r>
-      <w:bookmarkEnd w:id="45"/>
-    </w:p>
-    <w:p>
-      <w:pPr>
-        <w:pStyle w:val="H2Text"/>
-      </w:pPr>
-      <w:r>
-        <w:t>You must setup OpenMind to enable full text searching using the Solr library.</w:t>
-      </w:r>
-    </w:p>
-    <w:p>
-      <w:pPr>
-        <w:pStyle w:val="Note"/>
-      </w:pPr>
-      <w:r>
-        <w:t>Solr requires java version 1.5 or later be installed.</w:t>
-      </w:r>
-    </w:p>
-    <w:p>
-      <w:pPr>
-        <w:pStyle w:val="H2Text"/>
-      </w:pPr>
-      <w:r>
-        <w:t>Solr requires a solr server be running to automatically update search indexes when records change. Use the following rake command to start the server on windows:</w:t>
-      </w:r>
-    </w:p>
-    <w:p>
-      <w:pPr>
-        <w:pStyle w:val="CodeSample"/>
-      </w:pPr>
-      <w:r>
-        <w:t>rake solr:start</w:t>
-      </w:r>
-      <w:r>
-        <w:t xml:space="preserve">win </w:t>
-      </w:r>
-    </w:p>
-    <w:p>
-      <w:pPr>
-        <w:pStyle w:val="CodeSample"/>
-      </w:pPr>
-    </w:p>
-    <w:p>
-      <w:pPr>
-        <w:pStyle w:val="H2Text"/>
-      </w:pPr>
-      <w:r>
-        <w:t xml:space="preserve">and </w:t>
-      </w:r>
-    </w:p>
-    <w:p>
-      <w:pPr>
-        <w:pStyle w:val="CodeSample"/>
-      </w:pPr>
-      <w:r>
-        <w:t>rake solr:start  </w:t>
-      </w:r>
-    </w:p>
-    <w:p>
-      <w:pPr>
-        <w:pStyle w:val="CodeSample"/>
-      </w:pPr>
-    </w:p>
-    <w:p>
-      <w:pPr>
-        <w:pStyle w:val="H2Text"/>
-      </w:pPr>
-      <w:r>
-        <w:t>for all other environments.</w:t>
-      </w:r>
-    </w:p>
-    <w:p>
-      <w:pPr>
-        <w:pStyle w:val="H2Text"/>
-      </w:pPr>
-      <w:r>
-        <w:t>You can stop the server with:</w:t>
-      </w:r>
-      <w:r>
-        <w:t xml:space="preserve"> </w:t>
-      </w:r>
-    </w:p>
-    <w:p>
-      <w:pPr>
-        <w:pStyle w:val="CodeSample"/>
-      </w:pPr>
-      <w:r>
-        <w:t>rake solr:st</w:t>
-      </w:r>
-      <w:r>
-        <w:t>op</w:t>
-      </w:r>
-    </w:p>
-    <w:p>
-      <w:pPr>
-        <w:pStyle w:val="CodeSample"/>
-        <w:ind w:left="0"/>
-      </w:pPr>
-    </w:p>
-    <w:p>
-      <w:pPr>
-        <w:pStyle w:val="Note"/>
-      </w:pPr>
-      <w:r>
-        <w:t>You will need to ensure that the SOLR server is running in order to perform any tasks that touch comments or topics, including performing the initial database migration.</w:t>
-      </w:r>
-    </w:p>
-    <w:p>
-      <w:pPr>
-        <w:pStyle w:val="H2Text"/>
-      </w:pPr>
-      <w:r>
-        <w:t>If you’re upgrading from an earlier version of OpenMind, you’ll need to manually regenerate the search indexes to start from within the ruby on rails console:</w:t>
-      </w:r>
-    </w:p>
-    <w:p>
-      <w:pPr>
-        <w:pStyle w:val="CodeSample"/>
-      </w:pPr>
-      <w:r>
-        <w:t>ruby script/console</w:t>
-      </w:r>
-    </w:p>
-    <w:p>
-      <w:pPr>
-        <w:pStyle w:val="CodeSample"/>
-      </w:pPr>
-      <w:r>
-        <w:t>Loading development environment (Rails 2.1.1)</w:t>
-      </w:r>
-    </w:p>
-    <w:p>
-      <w:pPr>
-        <w:pStyle w:val="CodeSample"/>
-      </w:pPr>
-      <w:r>
-        <w:t>Requiring REXML</w:t>
-      </w:r>
-    </w:p>
-    <w:p>
-      <w:pPr>
-        <w:pStyle w:val="CodeSample"/>
-      </w:pPr>
-      <w:r>
-        <w:t>&gt;&gt; Topic.rebuild_solr_index</w:t>
-      </w:r>
-    </w:p>
-    <w:p>
-      <w:pPr>
-        <w:pStyle w:val="CodeSample"/>
-      </w:pPr>
-      <w:r>
-        <w:t>=&gt; "Index for Topic has been rebuilt\n"</w:t>
-      </w:r>
-    </w:p>
-    <w:p>
-      <w:pPr>
-        <w:pStyle w:val="CodeSample"/>
-      </w:pPr>
-      <w:r>
-        <w:t>&gt;&gt; TopicComment.rebuild_solr_index</w:t>
-      </w:r>
-    </w:p>
-    <w:p>
-      <w:pPr>
-        <w:pStyle w:val="CodeSample"/>
-      </w:pPr>
-      <w:r>
-        <w:t>=&gt; "Index for TopicComment has been rebuilt\n"</w:t>
-      </w:r>
-    </w:p>
-    <w:p>
-      <w:pPr>
-        <w:pStyle w:val="CodeSample"/>
-      </w:pPr>
-    </w:p>
-    <w:p>
-      <w:pPr>
-        <w:pStyle w:val="H2Text"/>
-      </w:pPr>
-      <w:r>
-        <w:t>When running in production, it is strongly suggested that you use a monitoring tool such as monit (</w:t>
-      </w:r>
-      <w:r>
-        <w:t>http://mmonit.com/monit/</w:t>
-      </w:r>
-      <w:r>
-        <w:t>). Below is a sample monitoring script that you can use as a starting point.</w:t>
-      </w:r>
-    </w:p>
-    <w:p>
-      <w:pPr>
-        <w:pStyle w:val="CodeSample"/>
-      </w:pPr>
-      <w:r>
-        <w:t>set daemon 60</w:t>
-      </w:r>
-    </w:p>
-    <w:p>
-      <w:pPr>
-        <w:pStyle w:val="CodeSample"/>
-      </w:pPr>
-      <w:r>
-        <w:t>set httpd port 2812 and</w:t>
-      </w:r>
-    </w:p>
-    <w:p>
-      <w:pPr>
-        <w:pStyle w:val="CodeSample"/>
-      </w:pPr>
-      <w:r>
-        <w:t xml:space="preserve">     use address localhost</w:t>
-      </w:r>
-    </w:p>
-    <w:p>
-      <w:pPr>
-        <w:pStyle w:val="CodeSample"/>
-      </w:pPr>
-      <w:r>
-        <w:t xml:space="preserve">     allow localhost</w:t>
-      </w:r>
-    </w:p>
-    <w:p>
-      <w:pPr>
-        <w:pStyle w:val="CodeSample"/>
-      </w:pPr>
-      <w:r>
-        <w:t>set logfile /home/openmin/openmind/log/monit.log</w:t>
-      </w:r>
-    </w:p>
-    <w:p>
-      <w:pPr>
-        <w:pStyle w:val="CodeSample"/>
-      </w:pPr>
-      <w:r>
-        <w:t>check process solr with pidfile /home/openmin/openmind/tmp/pids/production_pid</w:t>
-      </w:r>
-    </w:p>
-    <w:p>
-      <w:pPr>
-        <w:pStyle w:val="CodeSample"/>
-      </w:pPr>
-      <w:r>
-        <w:t xml:space="preserve">  start program = "/home/openmin/bin/solr_start"</w:t>
-      </w:r>
-    </w:p>
-    <w:p>
-      <w:pPr>
-        <w:pStyle w:val="CodeSample"/>
-      </w:pPr>
-      <w:r>
-        <w:t xml:space="preserve">  stop program = "/home/openmin/bin/solr_stop"</w:t>
-      </w:r>
-    </w:p>
-    <w:p>
-      <w:pPr>
-        <w:pStyle w:val="CodeSample"/>
+      <w:bookmarkEnd w:id="48"/>
+    </w:p>
+    <w:p>
+      <w:pPr>
         <w:rPr>
           <w:b/>
           <w:bCs/>
         </w:rPr>
       </w:pPr>
       <w:r>
-        <w:t xml:space="preserve">  group solr</w:t>
+        <w:t>OpenMind includes the ability to run jobs in the background at specified intervals. In order for those jobs to run, the Task Scheduler must be running. See “</w:t>
+      </w:r>
+      <w:r>
+        <w:fldChar w:fldCharType="begin"/>
+      </w:r>
+      <w:r>
+        <w:instrText xml:space="preserve"> REF _Ref206255134 \h </w:instrText>
+      </w:r>
+      <w:r>
+        <w:fldChar w:fldCharType="separate"/>
       </w:r>
     </w:p>
     <w:p>
@@ -5773,6 +5827,7 @@
         <w:pStyle w:val="ListParagraph"/>
       </w:pPr>
       <w:r>
+        <w:lastRenderedPageBreak/>
         <w:t>A RunAtPeriodicJob by default runs at 3AM each morning, checking for new topics and topic comments in the forum area and notifying individuals watching those topics via email of those new comments.</w:t>
       </w:r>
     </w:p>
@@ -5796,11 +5851,11 @@
       <w:pPr>
         <w:pStyle w:val="Heading1"/>
       </w:pPr>
-      <w:bookmarkStart w:id="46" w:name="_Toc225056772"/>
+      <w:bookmarkStart w:id="49" w:name="_Toc225075121"/>
       <w:r>
         <w:t>Roles</w:t>
       </w:r>
-      <w:bookmarkEnd w:id="46"/>
+      <w:bookmarkEnd w:id="49"/>
     </w:p>
     <w:p>
       <w:r>
@@ -5845,7 +5900,6 @@
         <w:pStyle w:val="ListParagraph"/>
       </w:pPr>
       <w:r>
-        <w:lastRenderedPageBreak/>
         <w:t>Allocations Manager manages the granting of allocations</w:t>
       </w:r>
     </w:p>
@@ -5866,34 +5920,80 @@
       <w:pPr>
         <w:pStyle w:val="Heading1"/>
       </w:pPr>
-      <w:bookmarkStart w:id="47" w:name="_Toc225056773"/>
+      <w:bookmarkStart w:id="50" w:name="_Toc225075122"/>
       <w:r>
         <w:t>Lookup Codes</w:t>
       </w:r>
-      <w:bookmarkEnd w:id="47"/>
+      <w:bookmarkEnd w:id="50"/>
     </w:p>
     <w:p>
       <w:r>
         <w:t>Lookup codes provide a mechanism to allow users to easily change pick list value</w:t>
       </w:r>
       <w:r>
-        <w:t>s. Currently OpenMind only uses a single type of lookup code – Release Status – which defines the lifecycle states of a product release. The system administrator can modify these values from the “Lookup Codes” menu.</w:t>
-      </w:r>
-    </w:p>
-    <w:p>
-      <w:r>
-        <w:t>OpenMind may add additional lookup code types at a future date.</w:t>
+        <w:t xml:space="preserve">s. </w:t>
+      </w:r>
+      <w:r>
+        <w:t>The system administrator can modify these values from the “Lookup Codes” menu.</w:t>
+      </w:r>
+      <w:r>
+        <w:t>Currently OpenMind uses</w:t>
+      </w:r>
+      <w:r>
+        <w:t xml:space="preserve"> the following lookup codes:</w:t>
+      </w:r>
+    </w:p>
+    <w:p>
+      <w:pPr>
+        <w:pStyle w:val="ListParagraph"/>
+        <w:numPr>
+          <w:ilvl w:val="0"/>
+          <w:numId w:val="21"/>
+        </w:numPr>
+      </w:pPr>
+      <w:r>
+        <w:t xml:space="preserve">Release Status </w:t>
+      </w:r>
+      <w:r>
+        <w:t xml:space="preserve">defines the lifecycle states of a product release. </w:t>
+      </w:r>
+    </w:p>
+    <w:p>
+      <w:pPr>
+        <w:pStyle w:val="ListParagraph"/>
+        <w:numPr>
+          <w:ilvl w:val="0"/>
+          <w:numId w:val="21"/>
+        </w:numPr>
+      </w:pPr>
+      <w:r>
+        <w:t>Forum Group defines the groupings that appear in the forums page. Forum mediators can assign forums to a forum group.</w:t>
+      </w:r>
+      <w:r>
+        <w:t xml:space="preserve"> Forum groups are optional.</w:t>
+      </w:r>
+    </w:p>
+    <w:p>
+      <w:pPr>
+        <w:pStyle w:val="ListParagraph"/>
+        <w:numPr>
+          <w:ilvl w:val="0"/>
+          <w:numId w:val="21"/>
+        </w:numPr>
+      </w:pPr>
+      <w:r>
+        <w:t>Enterprise Types define classifications that can be assigned to Enterprises. Enterprise types are optional.</w:t>
       </w:r>
     </w:p>
     <w:p>
       <w:pPr>
         <w:pStyle w:val="Heading1"/>
       </w:pPr>
-      <w:bookmarkStart w:id="48" w:name="_Toc225056774"/>
+      <w:bookmarkStart w:id="51" w:name="_Toc225075123"/>
       <w:r>
         <w:t>Creating New Users</w:t>
       </w:r>
-      <w:bookmarkEnd w:id="48"/>
+      <w:bookmarkEnd w:id="51"/>
     </w:p>
     <w:p>
       <w:r>
@@ -5975,6 +6075,7 @@
         </w:numPr>
       </w:pPr>
       <w:r>
+        <w:lastRenderedPageBreak/>
         <w:t>The users account is enabled and the user is sent an email informing them that activation was successful.</w:t>
       </w:r>
     </w:p>
@@ -6074,7 +6175,7 @@
                 <w:noProof/>
                 <w:color w:val="FFFFFF" w:themeColor="background1"/>
               </w:rPr>
-              <w:t>8</w:t>
+              <w:t>2</w:t>
             </w:r>
           </w:fldSimple>
         </w:p>
@@ -6091,13 +6192,7 @@
             <w:pStyle w:val="Footer"/>
           </w:pPr>
           <w:r>
-            <w:t>Admin</w:t>
-          </w:r>
-          <w:r>
-            <w:t>i</w:t>
-          </w:r>
-          <w:r>
-            <w:t xml:space="preserve">strator’s Guide | </w:t>
+            <w:t xml:space="preserve">Administrator’s Guide | </w:t>
           </w:r>
           <w:sdt>
             <w:sdtPr>
@@ -6108,13 +6203,7 @@
             </w:sdtPr>
             <w:sdtContent>
               <w:r>
-                <w:t>http://openmind.sourceforge</w:t>
-              </w:r>
-              <w:r>
-                <w:t>.</w:t>
-              </w:r>
-              <w:r>
-                <w:t>net</w:t>
+                <w:t>http://openmind.sourceforge.net</w:t>
               </w:r>
             </w:sdtContent>
           </w:sdt>
@@ -6173,6 +6262,15 @@
       <w:pPr>
         <w:pStyle w:val="FootnoteText"/>
       </w:pPr>
+      <w:r>
+        <w:rPr>
+          <w:rStyle w:val="FootnoteReference"/>
+        </w:rPr>
+        <w:footnoteRef/>
+      </w:r>
+      <w:r>
+        <w:t xml:space="preserve"> </w:t>
+      </w:r>
       <w:r>
         <w:rPr>
           <w:rStyle w:val="FootnoteReference"/>
@@ -6242,6 +6340,118 @@
 <file path=word/numbering.xml><?xml version="1.0" encoding="utf-8"?>
 <w:numbering xmlns:ve="http://schemas.openxmlformats.org/markup-compatibility/2006" xmlns:o="urn:schemas-microsoft-com:office:office" xmlns:r="http://schemas.openxmlformats.org/officeDocument/2006/relationships" xmlns:m="http://schemas.openxmlformats.org/officeDocument/2006/math" xmlns:v="urn:schemas-microsoft-com:vml" xmlns:wp="http://schemas.openxmlformats.org/drawingml/2006/wordprocessingDrawing" xmlns:w10="urn:schemas-microsoft-com:office:word" xmlns:w="http://schemas.openxmlformats.org/wordprocessingml/2006/main" xmlns:wne="http://schemas.microsoft.com/office/word/2006/wordml">
   <w:abstractNum w:abstractNumId="0">
+    <w:nsid w:val="12992894"/>
+    <w:multiLevelType w:val="hybridMultilevel"/>
+    <w:tmpl w:val="BABA1394"/>
+    <w:lvl w:ilvl="0" w:tplc="1DAE07BE">
+      <w:numFmt w:val="bullet"/>
+      <w:lvlText w:val="–"/>
+      <w:lvlJc w:val="left"/>
+      <w:pPr>
+        <w:ind w:left="780" w:hanging="360"/>
+      </w:pPr>
+      <w:rPr>
+        <w:rFonts w:ascii="Calibri" w:eastAsiaTheme="minorHAnsi" w:hAnsi="Calibri" w:cstheme="minorBidi" w:hint="default"/>
+      </w:rPr>
+    </w:lvl>
+    <w:lvl w:ilvl="1" w:tplc="04090003" w:tentative="1">
+      <w:start w:val="1"/>
+      <w:numFmt w:val="bullet"/>
+      <w:lvlText w:val="o"/>
+      <w:lvlJc w:val="left"/>
+      <w:pPr>
+        <w:ind w:left="1830" w:hanging="360"/>
+      </w:pPr>
+      <w:rPr>
+        <w:rFonts w:ascii="Courier New" w:hAnsi="Courier New" w:cs="Courier New" w:hint="default"/>
+      </w:rPr>
+    </w:lvl>
+    <w:lvl w:ilvl="2" w:tplc="04090005" w:tentative="1">
+      <w:start w:val="1"/>
+      <w:numFmt w:val="bullet"/>
+      <w:lvlText w:val=""/>
+      <w:lvlJc w:val="left"/>
+      <w:pPr>
+        <w:ind w:left="2550" w:hanging="360"/>
+      </w:pPr>
+      <w:rPr>
+        <w:rFonts w:ascii="Wingdings" w:hAnsi="Wingdings" w:hint="default"/>
+      </w:rPr>
+    </w:lvl>
+    <w:lvl w:ilvl="3" w:tplc="04090001" w:tentative="1">
+      <w:start w:val="1"/>
+      <w:numFmt w:val="bullet"/>
+      <w:lvlText w:val=""/>
+      <w:lvlJc w:val="left"/>
+      <w:pPr>
+        <w:ind w:left="3270" w:hanging="360"/>
+      </w:pPr>
+      <w:rPr>
+        <w:rFonts w:ascii="Symbol" w:hAnsi="Symbol" w:hint="default"/>
+      </w:rPr>
+    </w:lvl>
+    <w:lvl w:ilvl="4" w:tplc="04090003" w:tentative="1">
+      <w:start w:val="1"/>
+      <w:numFmt w:val="bullet"/>
+      <w:lvlText w:val="o"/>
+      <w:lvlJc w:val="left"/>
+      <w:pPr>
+        <w:ind w:left="3990" w:hanging="360"/>
+      </w:pPr>
+      <w:rPr>
+        <w:rFonts w:ascii="Courier New" w:hAnsi="Courier New" w:cs="Courier New" w:hint="default"/>
+      </w:rPr>
+    </w:lvl>
+    <w:lvl w:ilvl="5" w:tplc="04090005" w:tentative="1">
+      <w:start w:val="1"/>
+      <w:numFmt w:val="bullet"/>
+      <w:lvlText w:val=""/>
+      <w:lvlJc w:val="left"/>
+      <w:pPr>
+        <w:ind w:left="4710" w:hanging="360"/>
+      </w:pPr>
+      <w:rPr>
+        <w:rFonts w:ascii="Wingdings" w:hAnsi="Wingdings" w:hint="default"/>
+      </w:rPr>
+    </w:lvl>
+    <w:lvl w:ilvl="6" w:tplc="04090001" w:tentative="1">
+      <w:start w:val="1"/>
+      <w:numFmt w:val="bullet"/>
+      <w:lvlText w:val=""/>
+      <w:lvlJc w:val="left"/>
+      <w:pPr>
+        <w:ind w:left="5430" w:hanging="360"/>
+      </w:pPr>
+      <w:rPr>
+        <w:rFonts w:ascii="Symbol" w:hAnsi="Symbol" w:hint="default"/>
+      </w:rPr>
+    </w:lvl>
+    <w:lvl w:ilvl="7" w:tplc="04090003" w:tentative="1">
+      <w:start w:val="1"/>
+      <w:numFmt w:val="bullet"/>
+      <w:lvlText w:val="o"/>
+      <w:lvlJc w:val="left"/>
+      <w:pPr>
+        <w:ind w:left="6150" w:hanging="360"/>
+      </w:pPr>
+      <w:rPr>
+        <w:rFonts w:ascii="Courier New" w:hAnsi="Courier New" w:cs="Courier New" w:hint="default"/>
+      </w:rPr>
+    </w:lvl>
+    <w:lvl w:ilvl="8" w:tplc="04090005" w:tentative="1">
+      <w:start w:val="1"/>
+      <w:numFmt w:val="bullet"/>
+      <w:lvlText w:val=""/>
+      <w:lvlJc w:val="left"/>
+      <w:pPr>
+        <w:ind w:left="6870" w:hanging="360"/>
+      </w:pPr>
+      <w:rPr>
+        <w:rFonts w:ascii="Wingdings" w:hAnsi="Wingdings" w:hint="default"/>
+      </w:rPr>
+    </w:lvl>
+  </w:abstractNum>
+  <w:abstractNum w:abstractNumId="1">
     <w:nsid w:val="1590590A"/>
     <w:multiLevelType w:val="hybridMultilevel"/>
     <w:tmpl w:val="F738CFEA"/>
@@ -6330,7 +6540,7 @@
       </w:pPr>
     </w:lvl>
   </w:abstractNum>
-  <w:abstractNum w:abstractNumId="1">
+  <w:abstractNum w:abstractNumId="2">
     <w:nsid w:val="1ADD5355"/>
     <w:multiLevelType w:val="multilevel"/>
     <w:tmpl w:val="6F4C40B6"/>
@@ -6479,7 +6689,119 @@
       </w:rPr>
     </w:lvl>
   </w:abstractNum>
-  <w:abstractNum w:abstractNumId="2">
+  <w:abstractNum w:abstractNumId="3">
+    <w:nsid w:val="21BD7B76"/>
+    <w:multiLevelType w:val="hybridMultilevel"/>
+    <w:tmpl w:val="765E7142"/>
+    <w:lvl w:ilvl="0" w:tplc="1DAE07BE">
+      <w:numFmt w:val="bullet"/>
+      <w:lvlText w:val="–"/>
+      <w:lvlJc w:val="left"/>
+      <w:pPr>
+        <w:ind w:left="390" w:hanging="360"/>
+      </w:pPr>
+      <w:rPr>
+        <w:rFonts w:ascii="Calibri" w:eastAsiaTheme="minorHAnsi" w:hAnsi="Calibri" w:cstheme="minorBidi" w:hint="default"/>
+      </w:rPr>
+    </w:lvl>
+    <w:lvl w:ilvl="1" w:tplc="04090003" w:tentative="1">
+      <w:start w:val="1"/>
+      <w:numFmt w:val="bullet"/>
+      <w:lvlText w:val="o"/>
+      <w:lvlJc w:val="left"/>
+      <w:pPr>
+        <w:ind w:left="1110" w:hanging="360"/>
+      </w:pPr>
+      <w:rPr>
+        <w:rFonts w:ascii="Courier New" w:hAnsi="Courier New" w:cs="Courier New" w:hint="default"/>
+      </w:rPr>
+    </w:lvl>
+    <w:lvl w:ilvl="2" w:tplc="04090005" w:tentative="1">
+      <w:start w:val="1"/>
+      <w:numFmt w:val="bullet"/>
+      <w:lvlText w:val=""/>
+      <w:lvlJc w:val="left"/>
+      <w:pPr>
+        <w:ind w:left="1830" w:hanging="360"/>
+      </w:pPr>
+      <w:rPr>
+        <w:rFonts w:ascii="Wingdings" w:hAnsi="Wingdings" w:hint="default"/>
+      </w:rPr>
+    </w:lvl>
+    <w:lvl w:ilvl="3" w:tplc="04090001" w:tentative="1">
+      <w:start w:val="1"/>
+      <w:numFmt w:val="bullet"/>
+      <w:lvlText w:val=""/>
+      <w:lvlJc w:val="left"/>
+      <w:pPr>
+        <w:ind w:left="2550" w:hanging="360"/>
+      </w:pPr>
+      <w:rPr>
+        <w:rFonts w:ascii="Symbol" w:hAnsi="Symbol" w:hint="default"/>
+      </w:rPr>
+    </w:lvl>
+    <w:lvl w:ilvl="4" w:tplc="04090003" w:tentative="1">
+      <w:start w:val="1"/>
+      <w:numFmt w:val="bullet"/>
+      <w:lvlText w:val="o"/>
+      <w:lvlJc w:val="left"/>
+      <w:pPr>
+        <w:ind w:left="3270" w:hanging="360"/>
+      </w:pPr>
+      <w:rPr>
+        <w:rFonts w:ascii="Courier New" w:hAnsi="Courier New" w:cs="Courier New" w:hint="default"/>
+      </w:rPr>
+    </w:lvl>
+    <w:lvl w:ilvl="5" w:tplc="04090005" w:tentative="1">
+      <w:start w:val="1"/>
+      <w:numFmt w:val="bullet"/>
+      <w:lvlText w:val=""/>
+      <w:lvlJc w:val="left"/>
+      <w:pPr>
+        <w:ind w:left="3990" w:hanging="360"/>
+      </w:pPr>
+      <w:rPr>
+        <w:rFonts w:ascii="Wingdings" w:hAnsi="Wingdings" w:hint="default"/>
+      </w:rPr>
+    </w:lvl>
+    <w:lvl w:ilvl="6" w:tplc="04090001" w:tentative="1">
+      <w:start w:val="1"/>
+      <w:numFmt w:val="bullet"/>
+      <w:lvlText w:val=""/>
+      <w:lvlJc w:val="left"/>
+      <w:pPr>
+        <w:ind w:left="4710" w:hanging="360"/>
+      </w:pPr>
+      <w:rPr>
+        <w:rFonts w:ascii="Symbol" w:hAnsi="Symbol" w:hint="default"/>
+      </w:rPr>
+    </w:lvl>
+    <w:lvl w:ilvl="7" w:tplc="04090003" w:tentative="1">
+      <w:start w:val="1"/>
+      <w:numFmt w:val="bullet"/>
+      <w:lvlText w:val="o"/>
+      <w:lvlJc w:val="left"/>
+      <w:pPr>
+        <w:ind w:left="5430" w:hanging="360"/>
+      </w:pPr>
+      <w:rPr>
+        <w:rFonts w:ascii="Courier New" w:hAnsi="Courier New" w:cs="Courier New" w:hint="default"/>
+      </w:rPr>
+    </w:lvl>
+    <w:lvl w:ilvl="8" w:tplc="04090005" w:tentative="1">
+      <w:start w:val="1"/>
+      <w:numFmt w:val="bullet"/>
+      <w:lvlText w:val=""/>
+      <w:lvlJc w:val="left"/>
+      <w:pPr>
+        <w:ind w:left="6150" w:hanging="360"/>
+      </w:pPr>
+      <w:rPr>
+        <w:rFonts w:ascii="Wingdings" w:hAnsi="Wingdings" w:hint="default"/>
+      </w:rPr>
+    </w:lvl>
+  </w:abstractNum>
+  <w:abstractNum w:abstractNumId="4">
     <w:nsid w:val="246D284C"/>
     <w:multiLevelType w:val="multilevel"/>
     <w:tmpl w:val="597C6A44"/>
@@ -6592,7 +6914,7 @@
       </w:pPr>
     </w:lvl>
   </w:abstractNum>
-  <w:abstractNum w:abstractNumId="3">
+  <w:abstractNum w:abstractNumId="5">
     <w:nsid w:val="275178B0"/>
     <w:multiLevelType w:val="hybridMultilevel"/>
     <w:tmpl w:val="7F02F900"/>
@@ -6705,7 +7027,7 @@
       </w:rPr>
     </w:lvl>
   </w:abstractNum>
-  <w:abstractNum w:abstractNumId="4">
+  <w:abstractNum w:abstractNumId="6">
     <w:nsid w:val="2D4F75E4"/>
     <w:multiLevelType w:val="multilevel"/>
     <w:tmpl w:val="D4F8C398"/>
@@ -6854,7 +7176,120 @@
       </w:rPr>
     </w:lvl>
   </w:abstractNum>
-  <w:abstractNum w:abstractNumId="5">
+  <w:abstractNum w:abstractNumId="7">
+    <w:nsid w:val="355967D3"/>
+    <w:multiLevelType w:val="hybridMultilevel"/>
+    <w:tmpl w:val="CAD8686C"/>
+    <w:lvl w:ilvl="0" w:tplc="04090001">
+      <w:start w:val="1"/>
+      <w:numFmt w:val="bullet"/>
+      <w:lvlText w:val=""/>
+      <w:lvlJc w:val="left"/>
+      <w:pPr>
+        <w:ind w:left="1440" w:hanging="360"/>
+      </w:pPr>
+      <w:rPr>
+        <w:rFonts w:ascii="Symbol" w:hAnsi="Symbol" w:hint="default"/>
+      </w:rPr>
+    </w:lvl>
+    <w:lvl w:ilvl="1" w:tplc="04090003" w:tentative="1">
+      <w:start w:val="1"/>
+      <w:numFmt w:val="bullet"/>
+      <w:lvlText w:val="o"/>
+      <w:lvlJc w:val="left"/>
+      <w:pPr>
+        <w:ind w:left="2160" w:hanging="360"/>
+      </w:pPr>
+      <w:rPr>
+        <w:rFonts w:ascii="Courier New" w:hAnsi="Courier New" w:cs="Courier New" w:hint="default"/>
+      </w:rPr>
+    </w:lvl>
+    <w:lvl w:ilvl="2" w:tplc="04090005" w:tentative="1">
+      <w:start w:val="1"/>
+      <w:numFmt w:val="bullet"/>
+      <w:lvlText w:val=""/>
+      <w:lvlJc w:val="left"/>
+      <w:pPr>
+        <w:ind w:left="2880" w:hanging="360"/>
+      </w:pPr>
+      <w:rPr>
+        <w:rFonts w:ascii="Wingdings" w:hAnsi="Wingdings" w:hint="default"/>
+      </w:rPr>
+    </w:lvl>
+    <w:lvl w:ilvl="3" w:tplc="04090001" w:tentative="1">
+      <w:start w:val="1"/>
+      <w:numFmt w:val="bullet"/>
+      <w:lvlText w:val=""/>
+      <w:lvlJc w:val="left"/>
+      <w:pPr>
+        <w:ind w:left="3600" w:hanging="360"/>
+      </w:pPr>
+      <w:rPr>
+        <w:rFonts w:ascii="Symbol" w:hAnsi="Symbol" w:hint="default"/>
+      </w:rPr>
+    </w:lvl>
+    <w:lvl w:ilvl="4" w:tplc="04090003" w:tentative="1">
+      <w:start w:val="1"/>
+      <w:numFmt w:val="bullet"/>
+      <w:lvlText w:val="o"/>
+      <w:lvlJc w:val="left"/>
+      <w:pPr>
+        <w:ind w:left="4320" w:hanging="360"/>
+      </w:pPr>
+      <w:rPr>
+        <w:rFonts w:ascii="Courier New" w:hAnsi="Courier New" w:cs="Courier New" w:hint="default"/>
+      </w:rPr>
+    </w:lvl>
+    <w:lvl w:ilvl="5" w:tplc="04090005" w:tentative="1">
+      <w:start w:val="1"/>
+      <w:numFmt w:val="bullet"/>
+      <w:lvlText w:val=""/>
+      <w:lvlJc w:val="left"/>
+      <w:pPr>
+        <w:ind w:left="5040" w:hanging="360"/>
+      </w:pPr>
+      <w:rPr>
+        <w:rFonts w:ascii="Wingdings" w:hAnsi="Wingdings" w:hint="default"/>
+      </w:rPr>
+    </w:lvl>
+    <w:lvl w:ilvl="6" w:tplc="04090001" w:tentative="1">
+      <w:start w:val="1"/>
+      <w:numFmt w:val="bullet"/>
+      <w:lvlText w:val=""/>
+      <w:lvlJc w:val="left"/>
+      <w:pPr>
+        <w:ind w:left="5760" w:hanging="360"/>
+      </w:pPr>
+      <w:rPr>
+        <w:rFonts w:ascii="Symbol" w:hAnsi="Symbol" w:hint="default"/>
+      </w:rPr>
+    </w:lvl>
+    <w:lvl w:ilvl="7" w:tplc="04090003" w:tentative="1">
+      <w:start w:val="1"/>
+      <w:numFmt w:val="bullet"/>
+      <w:lvlText w:val="o"/>
+      <w:lvlJc w:val="left"/>
+      <w:pPr>
+        <w:ind w:left="6480" w:hanging="360"/>
+      </w:pPr>
+      <w:rPr>
+        <w:rFonts w:ascii="Courier New" w:hAnsi="Courier New" w:cs="Courier New" w:hint="default"/>
+      </w:rPr>
+    </w:lvl>
+    <w:lvl w:ilvl="8" w:tplc="04090005" w:tentative="1">
+      <w:start w:val="1"/>
+      <w:numFmt w:val="bullet"/>
+      <w:lvlText w:val=""/>
+      <w:lvlJc w:val="left"/>
+      <w:pPr>
+        <w:ind w:left="7200" w:hanging="360"/>
+      </w:pPr>
+      <w:rPr>
+        <w:rFonts w:ascii="Wingdings" w:hAnsi="Wingdings" w:hint="default"/>
+      </w:rPr>
+    </w:lvl>
+  </w:abstractNum>
+  <w:abstractNum w:abstractNumId="8">
     <w:nsid w:val="359C4F81"/>
     <w:multiLevelType w:val="hybridMultilevel"/>
     <w:tmpl w:val="95A0BCAE"/>
@@ -6943,7 +7378,119 @@
       </w:pPr>
     </w:lvl>
   </w:abstractNum>
-  <w:abstractNum w:abstractNumId="6">
+  <w:abstractNum w:abstractNumId="9">
+    <w:nsid w:val="35B3509F"/>
+    <w:multiLevelType w:val="hybridMultilevel"/>
+    <w:tmpl w:val="35CC2DD6"/>
+    <w:lvl w:ilvl="0" w:tplc="1DAE07BE">
+      <w:numFmt w:val="bullet"/>
+      <w:lvlText w:val="–"/>
+      <w:lvlJc w:val="left"/>
+      <w:pPr>
+        <w:ind w:left="780" w:hanging="360"/>
+      </w:pPr>
+      <w:rPr>
+        <w:rFonts w:ascii="Calibri" w:eastAsiaTheme="minorHAnsi" w:hAnsi="Calibri" w:cstheme="minorBidi" w:hint="default"/>
+      </w:rPr>
+    </w:lvl>
+    <w:lvl w:ilvl="1" w:tplc="04090003" w:tentative="1">
+      <w:start w:val="1"/>
+      <w:numFmt w:val="bullet"/>
+      <w:lvlText w:val="o"/>
+      <w:lvlJc w:val="left"/>
+      <w:pPr>
+        <w:ind w:left="1830" w:hanging="360"/>
+      </w:pPr>
+      <w:rPr>
+        <w:rFonts w:ascii="Courier New" w:hAnsi="Courier New" w:cs="Courier New" w:hint="default"/>
+      </w:rPr>
+    </w:lvl>
+    <w:lvl w:ilvl="2" w:tplc="04090005" w:tentative="1">
+      <w:start w:val="1"/>
+      <w:numFmt w:val="bullet"/>
+      <w:lvlText w:val=""/>
+      <w:lvlJc w:val="left"/>
+      <w:pPr>
+        <w:ind w:left="2550" w:hanging="360"/>
+      </w:pPr>
+      <w:rPr>
+        <w:rFonts w:ascii="Wingdings" w:hAnsi="Wingdings" w:hint="default"/>
+      </w:rPr>
+    </w:lvl>
+    <w:lvl w:ilvl="3" w:tplc="04090001" w:tentative="1">
+      <w:start w:val="1"/>
+      <w:numFmt w:val="bullet"/>
+      <w:lvlText w:val=""/>
+      <w:lvlJc w:val="left"/>
+      <w:pPr>
+        <w:ind w:left="3270" w:hanging="360"/>
+      </w:pPr>
+      <w:rPr>
+        <w:rFonts w:ascii="Symbol" w:hAnsi="Symbol" w:hint="default"/>
+      </w:rPr>
+    </w:lvl>
+    <w:lvl w:ilvl="4" w:tplc="04090003" w:tentative="1">
+      <w:start w:val="1"/>
+      <w:numFmt w:val="bullet"/>
+      <w:lvlText w:val="o"/>
+      <w:lvlJc w:val="left"/>
+      <w:pPr>
+        <w:ind w:left="3990" w:hanging="360"/>
+      </w:pPr>
+      <w:rPr>
+        <w:rFonts w:ascii="Courier New" w:hAnsi="Courier New" w:cs="Courier New" w:hint="default"/>
+      </w:rPr>
+    </w:lvl>
+    <w:lvl w:ilvl="5" w:tplc="04090005" w:tentative="1">
+      <w:start w:val="1"/>
+      <w:numFmt w:val="bullet"/>
+      <w:lvlText w:val=""/>
+      <w:lvlJc w:val="left"/>
+      <w:pPr>
+        <w:ind w:left="4710" w:hanging="360"/>
+      </w:pPr>
+      <w:rPr>
+        <w:rFonts w:ascii="Wingdings" w:hAnsi="Wingdings" w:hint="default"/>
+      </w:rPr>
+    </w:lvl>
+    <w:lvl w:ilvl="6" w:tplc="04090001" w:tentative="1">
+      <w:start w:val="1"/>
+      <w:numFmt w:val="bullet"/>
+      <w:lvlText w:val=""/>
+      <w:lvlJc w:val="left"/>
+      <w:pPr>
+        <w:ind w:left="5430" w:hanging="360"/>
+      </w:pPr>
+      <w:rPr>
+        <w:rFonts w:ascii="Symbol" w:hAnsi="Symbol" w:hint="default"/>
+      </w:rPr>
+    </w:lvl>
+    <w:lvl w:ilvl="7" w:tplc="04090003" w:tentative="1">
+      <w:start w:val="1"/>
+      <w:numFmt w:val="bullet"/>
+      <w:lvlText w:val="o"/>
+      <w:lvlJc w:val="left"/>
+      <w:pPr>
+        <w:ind w:left="6150" w:hanging="360"/>
+      </w:pPr>
+      <w:rPr>
+        <w:rFonts w:ascii="Courier New" w:hAnsi="Courier New" w:cs="Courier New" w:hint="default"/>
+      </w:rPr>
+    </w:lvl>
+    <w:lvl w:ilvl="8" w:tplc="04090005" w:tentative="1">
+      <w:start w:val="1"/>
+      <w:numFmt w:val="bullet"/>
+      <w:lvlText w:val=""/>
+      <w:lvlJc w:val="left"/>
+      <w:pPr>
+        <w:ind w:left="6870" w:hanging="360"/>
+      </w:pPr>
+      <w:rPr>
+        <w:rFonts w:ascii="Wingdings" w:hAnsi="Wingdings" w:hint="default"/>
+      </w:rPr>
+    </w:lvl>
+  </w:abstractNum>
+  <w:abstractNum w:abstractNumId="10">
     <w:nsid w:val="35D158D9"/>
     <w:multiLevelType w:val="hybridMultilevel"/>
     <w:tmpl w:val="A084503E"/>
@@ -7032,7 +7579,7 @@
       </w:pPr>
     </w:lvl>
   </w:abstractNum>
-  <w:abstractNum w:abstractNumId="7">
+  <w:abstractNum w:abstractNumId="11">
     <w:nsid w:val="4E3E7864"/>
     <w:multiLevelType w:val="hybridMultilevel"/>
     <w:tmpl w:val="D5C462D2"/>
@@ -7145,7 +7692,7 @@
       </w:rPr>
     </w:lvl>
   </w:abstractNum>
-  <w:abstractNum w:abstractNumId="8">
+  <w:abstractNum w:abstractNumId="12">
     <w:nsid w:val="4ECC2E33"/>
     <w:multiLevelType w:val="hybridMultilevel"/>
     <w:tmpl w:val="1DD60580"/>
@@ -7259,7 +7806,7 @@
       </w:rPr>
     </w:lvl>
   </w:abstractNum>
-  <w:abstractNum w:abstractNumId="9">
+  <w:abstractNum w:abstractNumId="13">
     <w:nsid w:val="512B1449"/>
     <w:multiLevelType w:val="multilevel"/>
     <w:tmpl w:val="F39AFB0A"/>
@@ -7372,7 +7919,7 @@
       </w:pPr>
     </w:lvl>
   </w:abstractNum>
-  <w:abstractNum w:abstractNumId="10">
+  <w:abstractNum w:abstractNumId="14">
     <w:nsid w:val="559D2D89"/>
     <w:multiLevelType w:val="hybridMultilevel"/>
     <w:tmpl w:val="402AF83A"/>
@@ -7458,7 +8005,7 @@
       </w:pPr>
     </w:lvl>
   </w:abstractNum>
-  <w:abstractNum w:abstractNumId="11">
+  <w:abstractNum w:abstractNumId="15">
     <w:nsid w:val="572A2D35"/>
     <w:multiLevelType w:val="hybridMultilevel"/>
     <w:tmpl w:val="05E45BA8"/>
@@ -7571,7 +8118,7 @@
       </w:rPr>
     </w:lvl>
   </w:abstractNum>
-  <w:abstractNum w:abstractNumId="12">
+  <w:abstractNum w:abstractNumId="16">
     <w:nsid w:val="5E8556F1"/>
     <w:multiLevelType w:val="hybridMultilevel"/>
     <w:tmpl w:val="014033BC"/>
@@ -7658,7 +8205,93 @@
       </w:pPr>
     </w:lvl>
   </w:abstractNum>
-  <w:abstractNum w:abstractNumId="13">
+  <w:abstractNum w:abstractNumId="17">
+    <w:nsid w:val="6A175438"/>
+    <w:multiLevelType w:val="hybridMultilevel"/>
+    <w:tmpl w:val="7390D706"/>
+    <w:lvl w:ilvl="0" w:tplc="0409000F">
+      <w:start w:val="1"/>
+      <w:numFmt w:val="decimal"/>
+      <w:lvlText w:val="%1."/>
+      <w:lvlJc w:val="left"/>
+      <w:pPr>
+        <w:ind w:left="720" w:hanging="360"/>
+      </w:pPr>
+    </w:lvl>
+    <w:lvl w:ilvl="1" w:tplc="04090019" w:tentative="1">
+      <w:start w:val="1"/>
+      <w:numFmt w:val="lowerLetter"/>
+      <w:lvlText w:val="%2."/>
+      <w:lvlJc w:val="left"/>
+      <w:pPr>
+        <w:ind w:left="1440" w:hanging="360"/>
+      </w:pPr>
+    </w:lvl>
+    <w:lvl w:ilvl="2" w:tplc="0409001B" w:tentative="1">
+      <w:start w:val="1"/>
+      <w:numFmt w:val="lowerRoman"/>
+      <w:lvlText w:val="%3."/>
+      <w:lvlJc w:val="right"/>
+      <w:pPr>
+        <w:ind w:left="2160" w:hanging="180"/>
+      </w:pPr>
+    </w:lvl>
+    <w:lvl w:ilvl="3" w:tplc="0409000F" w:tentative="1">
+      <w:start w:val="1"/>
+      <w:numFmt w:val="decimal"/>
+      <w:lvlText w:val="%4."/>
+      <w:lvlJc w:val="left"/>
+      <w:pPr>
+        <w:ind w:left="2880" w:hanging="360"/>
+      </w:pPr>
+    </w:lvl>
+    <w:lvl w:ilvl="4" w:tplc="04090019" w:tentative="1">
+      <w:start w:val="1"/>
+      <w:numFmt w:val="lowerLetter"/>
+      <w:lvlText w:val="%5."/>
+      <w:lvlJc w:val="left"/>
+      <w:pPr>
+        <w:ind w:left="3600" w:hanging="360"/>
+      </w:pPr>
+    </w:lvl>
+    <w:lvl w:ilvl="5" w:tplc="0409001B" w:tentative="1">
+      <w:start w:val="1"/>
+      <w:numFmt w:val="lowerRoman"/>
+      <w:lvlText w:val="%6."/>
+      <w:lvlJc w:val="right"/>
+      <w:pPr>
+        <w:ind w:left="4320" w:hanging="180"/>
+      </w:pPr>
+    </w:lvl>
+    <w:lvl w:ilvl="6" w:tplc="0409000F" w:tentative="1">
+      <w:start w:val="1"/>
+      <w:numFmt w:val="decimal"/>
+      <w:lvlText w:val="%7."/>
+      <w:lvlJc w:val="left"/>
+      <w:pPr>
+        <w:ind w:left="5040" w:hanging="360"/>
+      </w:pPr>
+    </w:lvl>
+    <w:lvl w:ilvl="7" w:tplc="04090019" w:tentative="1">
+      <w:start w:val="1"/>
+      <w:numFmt w:val="lowerLetter"/>
+      <w:lvlText w:val="%8."/>
+      <w:lvlJc w:val="left"/>
+      <w:pPr>
+        <w:ind w:left="5760" w:hanging="360"/>
+      </w:pPr>
+    </w:lvl>
+    <w:lvl w:ilvl="8" w:tplc="0409001B" w:tentative="1">
+      <w:start w:val="1"/>
+      <w:numFmt w:val="lowerRoman"/>
+      <w:lvlText w:val="%9."/>
+      <w:lvlJc w:val="right"/>
+      <w:pPr>
+        <w:ind w:left="6480" w:hanging="180"/>
+      </w:pPr>
+    </w:lvl>
+  </w:abstractNum>
+  <w:abstractNum w:abstractNumId="18">
     <w:nsid w:val="6DFE7224"/>
     <w:multiLevelType w:val="hybridMultilevel"/>
     <w:tmpl w:val="709EE68C"/>
@@ -7744,7 +8377,120 @@
       </w:pPr>
     </w:lvl>
   </w:abstractNum>
-  <w:abstractNum w:abstractNumId="14">
+  <w:abstractNum w:abstractNumId="19">
+    <w:nsid w:val="78D02097"/>
+    <w:multiLevelType w:val="hybridMultilevel"/>
+    <w:tmpl w:val="F0DCD96A"/>
+    <w:lvl w:ilvl="0" w:tplc="04090001">
+      <w:start w:val="1"/>
+      <w:numFmt w:val="bullet"/>
+      <w:lvlText w:val=""/>
+      <w:lvlJc w:val="left"/>
+      <w:pPr>
+        <w:ind w:left="750" w:hanging="360"/>
+      </w:pPr>
+      <w:rPr>
+        <w:rFonts w:ascii="Symbol" w:hAnsi="Symbol" w:hint="default"/>
+      </w:rPr>
+    </w:lvl>
+    <w:lvl w:ilvl="1" w:tplc="04090003" w:tentative="1">
+      <w:start w:val="1"/>
+      <w:numFmt w:val="bullet"/>
+      <w:lvlText w:val="o"/>
+      <w:lvlJc w:val="left"/>
+      <w:pPr>
+        <w:ind w:left="1470" w:hanging="360"/>
+      </w:pPr>
+      <w:rPr>
+        <w:rFonts w:ascii="Courier New" w:hAnsi="Courier New" w:cs="Courier New" w:hint="default"/>
+      </w:rPr>
+    </w:lvl>
+    <w:lvl w:ilvl="2" w:tplc="04090005" w:tentative="1">
+      <w:start w:val="1"/>
+      <w:numFmt w:val="bullet"/>
+      <w:lvlText w:val=""/>
+      <w:lvlJc w:val="left"/>
+      <w:pPr>
+        <w:ind w:left="2190" w:hanging="360"/>
+      </w:pPr>
+      <w:rPr>
+        <w:rFonts w:ascii="Wingdings" w:hAnsi="Wingdings" w:hint="default"/>
+      </w:rPr>
+    </w:lvl>
+    <w:lvl w:ilvl="3" w:tplc="04090001" w:tentative="1">
+      <w:start w:val="1"/>
+      <w:numFmt w:val="bullet"/>
+      <w:lvlText w:val=""/>
+      <w:lvlJc w:val="left"/>
+      <w:pPr>
+        <w:ind w:left="2910" w:hanging="360"/>
+      </w:pPr>
+      <w:rPr>
+        <w:rFonts w:ascii="Symbol" w:hAnsi="Symbol" w:hint="default"/>
+      </w:rPr>
+    </w:lvl>
+    <w:lvl w:ilvl="4" w:tplc="04090003" w:tentative="1">
+      <w:start w:val="1"/>
+      <w:numFmt w:val="bullet"/>
+      <w:lvlText w:val="o"/>
+      <w:lvlJc w:val="left"/>
+      <w:pPr>
+        <w:ind w:left="3630" w:hanging="360"/>
+      </w:pPr>
+      <w:rPr>
+        <w:rFonts w:ascii="Courier New" w:hAnsi="Courier New" w:cs="Courier New" w:hint="default"/>
+      </w:rPr>
+    </w:lvl>
+    <w:lvl w:ilvl="5" w:tplc="04090005" w:tentative="1">
+      <w:start w:val="1"/>
+      <w:numFmt w:val="bullet"/>
+      <w:lvlText w:val=""/>
+      <w:lvlJc w:val="left"/>
+      <w:pPr>
+        <w:ind w:left="4350" w:hanging="360"/>
+      </w:pPr>
+      <w:rPr>
+        <w:rFonts w:ascii="Wingdings" w:hAnsi="Wingdings" w:hint="default"/>
+      </w:rPr>
+    </w:lvl>
+    <w:lvl w:ilvl="6" w:tplc="04090001" w:tentative="1">
+      <w:start w:val="1"/>
+      <w:numFmt w:val="bullet"/>
+      <w:lvlText w:val=""/>
+      <w:lvlJc w:val="left"/>
+      <w:pPr>
+        <w:ind w:left="5070" w:hanging="360"/>
+      </w:pPr>
+      <w:rPr>
+        <w:rFonts w:ascii="Symbol" w:hAnsi="Symbol" w:hint="default"/>
+      </w:rPr>
+    </w:lvl>
+    <w:lvl w:ilvl="7" w:tplc="04090003" w:tentative="1">
+      <w:start w:val="1"/>
+      <w:numFmt w:val="bullet"/>
+      <w:lvlText w:val="o"/>
+      <w:lvlJc w:val="left"/>
+      <w:pPr>
+        <w:ind w:left="5790" w:hanging="360"/>
+      </w:pPr>
+      <w:rPr>
+        <w:rFonts w:ascii="Courier New" w:hAnsi="Courier New" w:cs="Courier New" w:hint="default"/>
+      </w:rPr>
+    </w:lvl>
+    <w:lvl w:ilvl="8" w:tplc="04090005" w:tentative="1">
+      <w:start w:val="1"/>
+      <w:numFmt w:val="bullet"/>
+      <w:lvlText w:val=""/>
+      <w:lvlJc w:val="left"/>
+      <w:pPr>
+        <w:ind w:left="6510" w:hanging="360"/>
+      </w:pPr>
+      <w:rPr>
+        <w:rFonts w:ascii="Wingdings" w:hAnsi="Wingdings" w:hint="default"/>
+      </w:rPr>
+    </w:lvl>
+  </w:abstractNum>
+  <w:abstractNum w:abstractNumId="20">
     <w:nsid w:val="7BC3443A"/>
     <w:multiLevelType w:val="hybridMultilevel"/>
     <w:tmpl w:val="5B6A82E2"/>
@@ -7858,40 +8604,40 @@
     </w:lvl>
   </w:abstractNum>
   <w:num w:numId="1">
+    <w:abstractNumId w:val="16"/>
+  </w:num>
+  <w:num w:numId="2">
+    <w:abstractNumId w:val="8"/>
+  </w:num>
+  <w:num w:numId="3">
+    <w:abstractNumId w:val="18"/>
+  </w:num>
+  <w:num w:numId="4">
+    <w:abstractNumId w:val="10"/>
+  </w:num>
+  <w:num w:numId="5">
+    <w:abstractNumId w:val="6"/>
+  </w:num>
+  <w:num w:numId="6">
+    <w:abstractNumId w:val="2"/>
+  </w:num>
+  <w:num w:numId="7">
+    <w:abstractNumId w:val="5"/>
+  </w:num>
+  <w:num w:numId="8">
+    <w:abstractNumId w:val="11"/>
+  </w:num>
+  <w:num w:numId="9">
     <w:abstractNumId w:val="12"/>
   </w:num>
-  <w:num w:numId="2">
-    <w:abstractNumId w:val="5"/>
-  </w:num>
-  <w:num w:numId="3">
-    <w:abstractNumId w:val="13"/>
-  </w:num>
-  <w:num w:numId="4">
-    <w:abstractNumId w:val="6"/>
-  </w:num>
-  <w:num w:numId="5">
-    <w:abstractNumId w:val="4"/>
-  </w:num>
-  <w:num w:numId="6">
+  <w:num w:numId="10">
     <w:abstractNumId w:val="1"/>
   </w:num>
-  <w:num w:numId="7">
-    <w:abstractNumId w:val="3"/>
-  </w:num>
-  <w:num w:numId="8">
-    <w:abstractNumId w:val="7"/>
-  </w:num>
-  <w:num w:numId="9">
-    <w:abstractNumId w:val="8"/>
-  </w:num>
-  <w:num w:numId="10">
-    <w:abstractNumId w:val="0"/>
-  </w:num>
   <w:num w:numId="11">
-    <w:abstractNumId w:val="10"/>
+    <w:abstractNumId w:val="14"/>
   </w:num>
   <w:num w:numId="12">
-    <w:abstractNumId w:val="12"/>
+    <w:abstractNumId w:val="16"/>
     <w:lvlOverride w:ilvl="0">
       <w:startOverride w:val="1"/>
     </w:lvlOverride>
@@ -7921,16 +8667,34 @@
     </w:lvlOverride>
   </w:num>
   <w:num w:numId="13">
-    <w:abstractNumId w:val="14"/>
+    <w:abstractNumId w:val="20"/>
   </w:num>
   <w:num w:numId="14">
-    <w:abstractNumId w:val="11"/>
+    <w:abstractNumId w:val="15"/>
   </w:num>
   <w:num w:numId="15">
+    <w:abstractNumId w:val="13"/>
+  </w:num>
+  <w:num w:numId="16">
+    <w:abstractNumId w:val="4"/>
+  </w:num>
+  <w:num w:numId="17">
+    <w:abstractNumId w:val="19"/>
+  </w:num>
+  <w:num w:numId="18">
+    <w:abstractNumId w:val="3"/>
+  </w:num>
+  <w:num w:numId="19">
+    <w:abstractNumId w:val="0"/>
+  </w:num>
+  <w:num w:numId="20">
     <w:abstractNumId w:val="9"/>
   </w:num>
-  <w:num w:numId="16">
-    <w:abstractNumId w:val="2"/>
+  <w:num w:numId="21">
+    <w:abstractNumId w:val="17"/>
+  </w:num>
+  <w:num w:numId="22">
+    <w:abstractNumId w:val="7"/>
   </w:num>
 </w:numbering>
 </file>
@@ -9003,7 +9767,7 @@
 </file>
 
 <file path=customXml/itemProps1.xml><?xml version="1.0" encoding="utf-8"?>
-<ds:datastoreItem xmlns:ds="http://schemas.openxmlformats.org/officeDocument/2006/customXml" ds:itemID="{A34D2676-1601-4ED9-953D-239202B12FB4}">
+<ds:datastoreItem xmlns:ds="http://schemas.openxmlformats.org/officeDocument/2006/customXml" ds:itemID="{7B9AB5B0-CDA9-4710-BA2A-5B8B020F5A95}">
   <ds:schemaRefs>
     <ds:schemaRef ds:uri="http://schemas.openxmlformats.org/officeDocument/2006/bibliography"/>
   </ds:schemaRefs>

</xml_diff>

<commit_message>
Minor tweaks to doc
</commit_message>
<xml_diff>
--- a/doc/Manual.docx
+++ b/doc/Manual.docx
@@ -4033,6 +4033,41 @@
         <w:pStyle w:val="H2Text"/>
       </w:pPr>
       <w:r>
+        <w:t>You may want or need to modify the java settings that control how Solr will run. See the file:</w:t>
+      </w:r>
+    </w:p>
+    <w:p>
+      <w:pPr>
+        <w:pStyle w:val="CodeSample"/>
+      </w:pPr>
+      <w:r>
+        <w:t>config/</w:t>
+      </w:r>
+      <w:r>
+        <w:t>solr</w:t>
+      </w:r>
+      <w:r>
+        <w:t>.yml</w:t>
+      </w:r>
+    </w:p>
+    <w:p>
+      <w:pPr>
+        <w:pStyle w:val="H2Text"/>
+      </w:pPr>
+    </w:p>
+    <w:p>
+      <w:pPr>
+        <w:pStyle w:val="H2Text"/>
+      </w:pPr>
+      <w:r>
+        <w:t>and edit accordingly.</w:t>
+      </w:r>
+    </w:p>
+    <w:p>
+      <w:pPr>
+        <w:pStyle w:val="H2Text"/>
+      </w:pPr>
+      <w:r>
         <w:t>Solr requires a solr server be running to automatically update search indexes when records change. Use the following rake command to start the server on windows:</w:t>
       </w:r>
     </w:p>
@@ -4046,6 +4081,9 @@
       <w:r>
         <w:t xml:space="preserve">win </w:t>
       </w:r>
+      <w:r>
+        <w:t>RAILS_ENV=production</w:t>
+      </w:r>
     </w:p>
     <w:p>
       <w:pPr>
@@ -4065,7 +4103,7 @@
         <w:pStyle w:val="CodeSample"/>
       </w:pPr>
       <w:r>
-        <w:t>rake solr:start  </w:t>
+        <w:t>rake solr:start RAILS_ENV=production</w:t>
       </w:r>
     </w:p>
     <w:p>
@@ -4101,6 +4139,9 @@
       </w:r>
       <w:r>
         <w:t>op</w:t>
+      </w:r>
+      <w:r>
+        <w:t xml:space="preserve"> RAILS_ENV=production</w:t>
       </w:r>
     </w:p>
     <w:p>
@@ -4151,7 +4192,6 @@
         <w:pStyle w:val="CodeSample"/>
       </w:pPr>
       <w:r>
-        <w:lastRenderedPageBreak/>
         <w:t>set daemon 60</w:t>
       </w:r>
     </w:p>
@@ -4228,6 +4268,78 @@
         <w:pStyle w:val="Heading2"/>
       </w:pPr>
       <w:bookmarkStart w:id="15" w:name="_Toc225075094"/>
+      <w:bookmarkStart w:id="16" w:name="_Toc225075098"/>
+      <w:r>
+        <w:t>Install Image Libraries</w:t>
+      </w:r>
+      <w:bookmarkEnd w:id="16"/>
+    </w:p>
+    <w:p>
+      <w:pPr>
+        <w:pStyle w:val="H2Text"/>
+      </w:pPr>
+      <w:r>
+        <w:t>If you plan on using the “captcha” functionality in the registration screen, you will need to install image processing libraries:</w:t>
+      </w:r>
+    </w:p>
+    <w:p>
+      <w:pPr>
+        <w:pStyle w:val="H2Text"/>
+        <w:numPr>
+          <w:ilvl w:val="0"/>
+          <w:numId w:val="14"/>
+        </w:numPr>
+      </w:pPr>
+      <w:r>
+        <w:t>Install the ImageMagick libraries (</w:t>
+      </w:r>
+      <w:hyperlink r:id="rId14" w:history="1">
+        <w:r>
+          <w:rPr>
+            <w:rStyle w:val="Hyperlink"/>
+          </w:rPr>
+          <w:t>http://www.imagemagick.org</w:t>
+        </w:r>
+      </w:hyperlink>
+      <w:r>
+        <w:t>).</w:t>
+      </w:r>
+    </w:p>
+    <w:p>
+      <w:pPr>
+        <w:pStyle w:val="H2Text"/>
+        <w:numPr>
+          <w:ilvl w:val="0"/>
+          <w:numId w:val="14"/>
+        </w:numPr>
+      </w:pPr>
+      <w:r>
+        <w:t>Install the RMagic gem (</w:t>
+      </w:r>
+      <w:hyperlink r:id="rId15" w:history="1">
+        <w:r>
+          <w:rPr>
+            <w:rStyle w:val="Hyperlink"/>
+          </w:rPr>
+          <w:t>http://rmagick.rubyforge.org/index.html</w:t>
+        </w:r>
+      </w:hyperlink>
+      <w:r>
+        <w:t>).</w:t>
+      </w:r>
+    </w:p>
+    <w:p>
+      <w:pPr>
+        <w:pStyle w:val="Note"/>
+      </w:pPr>
+      <w:r>
+        <w:t>Both ImageMagick and RMagic are already installed on HostingRails servers</w:t>
+      </w:r>
+    </w:p>
+    <w:p>
+      <w:pPr>
+        <w:pStyle w:val="Heading2"/>
+      </w:pPr>
       <w:r>
         <w:t>Populate the Database</w:t>
       </w:r>
@@ -4356,11 +4468,11 @@
       <w:pPr>
         <w:pStyle w:val="Heading2"/>
       </w:pPr>
-      <w:bookmarkStart w:id="16" w:name="_Toc225075095"/>
+      <w:bookmarkStart w:id="17" w:name="_Toc225075095"/>
       <w:r>
         <w:t>Enable Observers</w:t>
       </w:r>
-      <w:bookmarkEnd w:id="16"/>
+      <w:bookmarkEnd w:id="17"/>
     </w:p>
     <w:p>
       <w:pPr>
@@ -4381,6 +4493,7 @@
         <w:pStyle w:val="CodeSample"/>
       </w:pPr>
       <w:r>
+        <w:lastRenderedPageBreak/>
         <w:t>config/observe.no.txt</w:t>
       </w:r>
     </w:p>
@@ -4409,11 +4522,11 @@
       <w:pPr>
         <w:pStyle w:val="Heading2"/>
       </w:pPr>
-      <w:bookmarkStart w:id="17" w:name="_Toc225075096"/>
+      <w:bookmarkStart w:id="18" w:name="_Toc225075096"/>
       <w:r>
         <w:t>Configure environment.yml</w:t>
       </w:r>
-      <w:bookmarkEnd w:id="17"/>
+      <w:bookmarkEnd w:id="18"/>
     </w:p>
     <w:p>
       <w:pPr>
@@ -4469,12 +4582,11 @@
       <w:pPr>
         <w:pStyle w:val="Heading2"/>
       </w:pPr>
-      <w:bookmarkStart w:id="18" w:name="_Toc225075097"/>
-      <w:r>
-        <w:lastRenderedPageBreak/>
+      <w:bookmarkStart w:id="19" w:name="_Toc225075097"/>
+      <w:r>
         <w:t>Configure the Web Service</w:t>
       </w:r>
-      <w:bookmarkEnd w:id="18"/>
+      <w:bookmarkEnd w:id="19"/>
     </w:p>
     <w:p>
       <w:pPr>
@@ -4553,102 +4665,15 @@
       <w:pPr>
         <w:pStyle w:val="Heading2"/>
       </w:pPr>
-      <w:bookmarkStart w:id="19" w:name="_Ref206255134"/>
-      <w:bookmarkStart w:id="20" w:name="_Ref206255143"/>
-      <w:bookmarkStart w:id="21" w:name="_Ref204702657"/>
-      <w:bookmarkStart w:id="22" w:name="_Toc225075098"/>
-      <w:r>
-        <w:t>Install Image Libraries</w:t>
-      </w:r>
-      <w:bookmarkEnd w:id="22"/>
-    </w:p>
-    <w:p>
-      <w:pPr>
-        <w:pStyle w:val="H2Text"/>
-      </w:pPr>
-      <w:r>
-        <w:t xml:space="preserve">If you plan on using the </w:t>
-      </w:r>
-      <w:r>
-        <w:t>“</w:t>
-      </w:r>
-      <w:r>
-        <w:t>captch</w:t>
-      </w:r>
-      <w:r>
-        <w:t>a</w:t>
-      </w:r>
-      <w:r>
-        <w:t>”</w:t>
-      </w:r>
-      <w:r>
-        <w:t xml:space="preserve"> functionality in the registration screen, you will need to install image processing libraries:</w:t>
-      </w:r>
-    </w:p>
-    <w:p>
-      <w:pPr>
-        <w:pStyle w:val="H2Text"/>
-        <w:numPr>
-          <w:ilvl w:val="0"/>
-          <w:numId w:val="14"/>
-        </w:numPr>
-      </w:pPr>
-      <w:r>
-        <w:t>Install the ImageMagick libraries (</w:t>
-      </w:r>
-      <w:hyperlink r:id="rId14" w:history="1">
-        <w:r>
-          <w:rPr>
-            <w:rStyle w:val="Hyperlink"/>
-          </w:rPr>
-          <w:t>http://www.imagemagick.org</w:t>
-        </w:r>
-      </w:hyperlink>
-      <w:r>
-        <w:t>).</w:t>
-      </w:r>
-    </w:p>
-    <w:p>
-      <w:pPr>
-        <w:pStyle w:val="H2Text"/>
-        <w:numPr>
-          <w:ilvl w:val="0"/>
-          <w:numId w:val="14"/>
-        </w:numPr>
-      </w:pPr>
-      <w:r>
-        <w:t>Install the RMagic gem (</w:t>
-      </w:r>
-      <w:hyperlink r:id="rId15" w:history="1">
-        <w:r>
-          <w:rPr>
-            <w:rStyle w:val="Hyperlink"/>
-          </w:rPr>
-          <w:t>http://rmagick.rubyforge.org/index.html</w:t>
-        </w:r>
-      </w:hyperlink>
-      <w:r>
-        <w:t>).</w:t>
-      </w:r>
-    </w:p>
-    <w:p>
-      <w:pPr>
-        <w:pStyle w:val="Note"/>
-      </w:pPr>
-      <w:r>
-        <w:t>Both ImageMagick and RMagic are already installed on HostingRails servers</w:t>
-      </w:r>
-    </w:p>
-    <w:p>
-      <w:pPr>
-        <w:pStyle w:val="Heading2"/>
-      </w:pPr>
+      <w:bookmarkStart w:id="20" w:name="_Ref206255134"/>
+      <w:bookmarkStart w:id="21" w:name="_Ref206255143"/>
+      <w:bookmarkStart w:id="22" w:name="_Ref204702657"/>
       <w:bookmarkStart w:id="23" w:name="_Toc225075099"/>
       <w:r>
         <w:t>Setup the Task Scheduler</w:t>
       </w:r>
-      <w:bookmarkEnd w:id="19"/>
       <w:bookmarkEnd w:id="20"/>
+      <w:bookmarkEnd w:id="21"/>
       <w:bookmarkEnd w:id="23"/>
     </w:p>
     <w:p>
@@ -4723,7 +4748,6 @@
       </w:pPr>
       <w:bookmarkStart w:id="25" w:name="_Toc225075101"/>
       <w:r>
-        <w:lastRenderedPageBreak/>
         <w:t>Start the Task Scheduler</w:t>
       </w:r>
       <w:bookmarkEnd w:id="25"/>
@@ -4970,6 +4994,7 @@
       </w:pPr>
       <w:bookmarkStart w:id="26" w:name="_Toc225075102"/>
       <w:r>
+        <w:lastRenderedPageBreak/>
         <w:t>Seed Data</w:t>
       </w:r>
       <w:bookmarkEnd w:id="26"/>
@@ -4985,7 +5010,6 @@
       </w:pPr>
       <w:bookmarkStart w:id="27" w:name="_Toc225075103"/>
       <w:r>
-        <w:lastRenderedPageBreak/>
         <w:t>Enterprises</w:t>
       </w:r>
       <w:bookmarkEnd w:id="27"/>
@@ -5174,7 +5198,7 @@
       <w:r>
         <w:t>Configuration Options</w:t>
       </w:r>
-      <w:bookmarkEnd w:id="21"/>
+      <w:bookmarkEnd w:id="22"/>
       <w:bookmarkEnd w:id="29"/>
       <w:bookmarkEnd w:id="30"/>
     </w:p>
@@ -5316,6 +5340,7 @@
       </w:pPr>
       <w:bookmarkStart w:id="34" w:name="_Toc225075108"/>
       <w:r>
+        <w:lastRenderedPageBreak/>
         <w:t>Admin_email</w:t>
       </w:r>
       <w:bookmarkEnd w:id="34"/>
@@ -5343,7 +5368,6 @@
       </w:pPr>
       <w:bookmarkStart w:id="35" w:name="_Toc225075109"/>
       <w:r>
-        <w:lastRenderedPageBreak/>
         <w:t>Email_subject_prefix</w:t>
       </w:r>
       <w:bookmarkEnd w:id="35"/>
@@ -5547,6 +5571,7 @@
       </w:pPr>
       <w:bookmarkStart w:id="45" w:name="_Toc225075117"/>
       <w:r>
+        <w:lastRenderedPageBreak/>
         <w:t>M</w:t>
       </w:r>
       <w:r>
@@ -5583,7 +5608,6 @@
       </w:pPr>
       <w:bookmarkStart w:id="46" w:name="_Toc225075118"/>
       <w:r>
-        <w:lastRenderedPageBreak/>
         <w:t>periodic_job_timeout</w:t>
       </w:r>
       <w:bookmarkEnd w:id="46"/>
@@ -5819,6 +5843,7 @@
     </w:p>
     <w:p>
       <w:r>
+        <w:lastRenderedPageBreak/>
         <w:t>OpenMind currently uses three periodic jobs:</w:t>
       </w:r>
     </w:p>
@@ -5827,7 +5852,6 @@
         <w:pStyle w:val="ListParagraph"/>
       </w:pPr>
       <w:r>
-        <w:lastRenderedPageBreak/>
         <w:t>A RunAtPeriodicJob by default runs at 3AM each morning, checking for new topics and topic comments in the forum area and notifying individuals watching those topics via email of those new comments.</w:t>
       </w:r>
     </w:p>
@@ -6063,6 +6087,7 @@
         </w:numPr>
       </w:pPr>
       <w:r>
+        <w:lastRenderedPageBreak/>
         <w:t>The user follows the link provided in the email and enters their activation code.</w:t>
       </w:r>
     </w:p>
@@ -6075,7 +6100,6 @@
         </w:numPr>
       </w:pPr>
       <w:r>
-        <w:lastRenderedPageBreak/>
         <w:t>The users account is enabled and the user is sent an email informing them that activation was successful.</w:t>
       </w:r>
     </w:p>
@@ -6175,7 +6199,7 @@
                 <w:noProof/>
                 <w:color w:val="FFFFFF" w:themeColor="background1"/>
               </w:rPr>
-              <w:t>2</w:t>
+              <w:t>14</w:t>
             </w:r>
           </w:fldSimple>
         </w:p>
@@ -8962,7 +8986,6 @@
   <w:style w:type="character" w:default="1" w:styleId="DefaultParagraphFont">
     <w:name w:val="Default Paragraph Font"/>
     <w:uiPriority w:val="1"/>
-    <w:semiHidden/>
     <w:unhideWhenUsed/>
   </w:style>
   <w:style w:type="table" w:default="1" w:styleId="TableNormal">

</xml_diff>

<commit_message>
Tweaked check for updates web service Updated docs
</commit_message>
<xml_diff>
--- a/doc/Manual.docx
+++ b/doc/Manual.docx
@@ -929,20 +929,16 @@
                 <w:noProof/>
                 <w:webHidden/>
               </w:rPr>
-            </w:r>
-            <w:r>
-              <w:rPr>
-                <w:noProof/>
-                <w:webHidden/>
-              </w:rPr>
               <w:fldChar w:fldCharType="separate"/>
             </w:r>
             <w:r>
               <w:rPr>
-                <w:noProof/>
-                <w:webHidden/>
-              </w:rPr>
-              <w:t>6</w:t>
+                <w:b/>
+                <w:bCs/>
+                <w:noProof/>
+                <w:webHidden/>
+              </w:rPr>
+              <w:t>Error! Bookmark not defined.</w:t>
             </w:r>
             <w:r>
               <w:rPr>
@@ -1149,7 +1145,7 @@
                 <w:noProof/>
                 <w:webHidden/>
               </w:rPr>
-              <w:t>7</w:t>
+              <w:t>8</w:t>
             </w:r>
             <w:r>
               <w:rPr>
@@ -1287,7 +1283,7 @@
                 <w:noProof/>
                 <w:webHidden/>
               </w:rPr>
-              <w:t>8</w:t>
+              <w:t>7</w:t>
             </w:r>
             <w:r>
               <w:rPr>
@@ -1494,7 +1490,7 @@
                 <w:noProof/>
                 <w:webHidden/>
               </w:rPr>
-              <w:t>9</w:t>
+              <w:t>8</w:t>
             </w:r>
             <w:r>
               <w:rPr>
@@ -1632,7 +1628,7 @@
                 <w:noProof/>
                 <w:webHidden/>
               </w:rPr>
-              <w:t>10</w:t>
+              <w:t>9</w:t>
             </w:r>
             <w:r>
               <w:rPr>
@@ -1701,7 +1697,7 @@
                 <w:noProof/>
                 <w:webHidden/>
               </w:rPr>
-              <w:t>10</w:t>
+              <w:t>9</w:t>
             </w:r>
             <w:r>
               <w:rPr>
@@ -2046,7 +2042,7 @@
                 <w:noProof/>
                 <w:webHidden/>
               </w:rPr>
-              <w:t>11</w:t>
+              <w:t>10</w:t>
             </w:r>
             <w:r>
               <w:rPr>
@@ -2115,7 +2111,7 @@
                 <w:noProof/>
                 <w:webHidden/>
               </w:rPr>
-              <w:t>11</w:t>
+              <w:t>10</w:t>
             </w:r>
             <w:r>
               <w:rPr>
@@ -2667,7 +2663,7 @@
                 <w:noProof/>
                 <w:webHidden/>
               </w:rPr>
-              <w:t>12</w:t>
+              <w:t>11</w:t>
             </w:r>
             <w:r>
               <w:rPr>
@@ -2736,7 +2732,7 @@
                 <w:noProof/>
                 <w:webHidden/>
               </w:rPr>
-              <w:t>12</w:t>
+              <w:t>11</w:t>
             </w:r>
             <w:r>
               <w:rPr>
@@ -2874,7 +2870,7 @@
                 <w:noProof/>
                 <w:webHidden/>
               </w:rPr>
-              <w:t>13</w:t>
+              <w:t>12</w:t>
             </w:r>
             <w:r>
               <w:rPr>
@@ -4004,28 +4000,16 @@
       <w:pPr>
         <w:pStyle w:val="Heading2"/>
       </w:pPr>
-      <w:bookmarkStart w:id="13" w:name="_Ref220126767"/>
-      <w:bookmarkStart w:id="14" w:name="_Toc225075093"/>
-      <w:r>
-        <w:t>Setup SOLR</w:t>
-      </w:r>
-      <w:bookmarkEnd w:id="13"/>
-      <w:bookmarkEnd w:id="14"/>
+      <w:r>
+        <w:t>Thinking Sphinx</w:t>
+      </w:r>
     </w:p>
     <w:p>
       <w:pPr>
         <w:pStyle w:val="H2Text"/>
       </w:pPr>
       <w:r>
-        <w:t>You must setup OpenMind to enable full text searching using the Solr library.</w:t>
-      </w:r>
-    </w:p>
-    <w:p>
-      <w:pPr>
-        <w:pStyle w:val="Note"/>
-      </w:pPr>
-      <w:r>
-        <w:t>Solr requires java version 1.5 or later be installed.</w:t>
+        <w:t xml:space="preserve">OpenMind uses Thinking Sphinx for full text searching. </w:t>
       </w:r>
     </w:p>
     <w:p>
@@ -4033,149 +4017,41 @@
         <w:pStyle w:val="H2Text"/>
       </w:pPr>
       <w:r>
-        <w:t>You may want or need to modify the java settings that control how Solr will run. See the file:</w:t>
-      </w:r>
-    </w:p>
-    <w:p>
-      <w:pPr>
-        <w:pStyle w:val="CodeSample"/>
-      </w:pPr>
-      <w:r>
-        <w:t>config/</w:t>
-      </w:r>
-      <w:r>
-        <w:t>solr</w:t>
-      </w:r>
-      <w:r>
-        <w:t>.yml</w:t>
-      </w:r>
+        <w:t xml:space="preserve">To install Thinking Sphinx, you will first need to install Sphinx: </w:t>
+      </w:r>
+      <w:hyperlink r:id="rId13" w:history="1">
+        <w:r>
+          <w:rPr>
+            <w:rStyle w:val="Hyperlink"/>
+          </w:rPr>
+          <w:t>http://freelancing-god.github.com/ts/en/installing_sphinx.html</w:t>
+        </w:r>
+      </w:hyperlink>
     </w:p>
     <w:p>
       <w:pPr>
         <w:pStyle w:val="H2Text"/>
       </w:pPr>
+      <w:r>
+        <w:t xml:space="preserve">Then install Thinking Sphinx: </w:t>
+      </w:r>
+      <w:hyperlink r:id="rId14" w:history="1">
+        <w:r>
+          <w:rPr>
+            <w:rStyle w:val="Hyperlink"/>
+          </w:rPr>
+          <w:t>http://freelancing-god.github.com/ts/en/installing_thinking_sphinx.html</w:t>
+        </w:r>
+      </w:hyperlink>
     </w:p>
     <w:p>
       <w:pPr>
         <w:pStyle w:val="H2Text"/>
       </w:pPr>
       <w:r>
-        <w:t>and edit accordingly.</w:t>
-      </w:r>
-    </w:p>
-    <w:p>
-      <w:pPr>
-        <w:pStyle w:val="H2Text"/>
-      </w:pPr>
-      <w:r>
-        <w:t>Solr requires a solr server be running to automatically update search indexes when records change. Use the following rake command to start the server on windows:</w:t>
-      </w:r>
-    </w:p>
-    <w:p>
-      <w:pPr>
-        <w:pStyle w:val="CodeSample"/>
-      </w:pPr>
-      <w:r>
-        <w:t>rake solr:start</w:t>
-      </w:r>
-      <w:r>
-        <w:t xml:space="preserve">win </w:t>
-      </w:r>
-      <w:r>
-        <w:t>RAILS_ENV=production</w:t>
-      </w:r>
-    </w:p>
-    <w:p>
-      <w:pPr>
-        <w:pStyle w:val="CodeSample"/>
-      </w:pPr>
-    </w:p>
-    <w:p>
-      <w:pPr>
-        <w:pStyle w:val="H2Text"/>
-      </w:pPr>
-      <w:r>
-        <w:t>Use</w:t>
-      </w:r>
-    </w:p>
-    <w:p>
-      <w:pPr>
-        <w:pStyle w:val="CodeSample"/>
-      </w:pPr>
-      <w:r>
-        <w:t>rake solr:start RAILS_ENV=production</w:t>
-      </w:r>
-    </w:p>
-    <w:p>
-      <w:pPr>
-        <w:pStyle w:val="CodeSample"/>
-      </w:pPr>
-    </w:p>
-    <w:p>
-      <w:pPr>
-        <w:pStyle w:val="H2Text"/>
-      </w:pPr>
-      <w:r>
-        <w:t>for all other environments.</w:t>
-      </w:r>
-    </w:p>
-    <w:p>
-      <w:pPr>
-        <w:pStyle w:val="H2Text"/>
-      </w:pPr>
-      <w:r>
-        <w:t>You can stop the server with:</w:t>
-      </w:r>
-      <w:r>
-        <w:t xml:space="preserve"> </w:t>
-      </w:r>
-    </w:p>
-    <w:p>
-      <w:pPr>
-        <w:pStyle w:val="CodeSample"/>
-      </w:pPr>
-      <w:r>
-        <w:t>rake solr:st</w:t>
-      </w:r>
-      <w:r>
-        <w:t>op</w:t>
-      </w:r>
-      <w:r>
-        <w:t xml:space="preserve"> RAILS_ENV=production</w:t>
-      </w:r>
-    </w:p>
-    <w:p>
-      <w:pPr>
-        <w:pStyle w:val="CodeSample"/>
-        <w:ind w:left="0"/>
-      </w:pPr>
-    </w:p>
-    <w:p>
-      <w:pPr>
-        <w:pStyle w:val="Note"/>
-      </w:pPr>
-      <w:r>
-        <w:t>You will need to ensure that the SOLR server is running in order to perform any tasks that touch comments or topics, including performing the initial database migration.</w:t>
-      </w:r>
-    </w:p>
-    <w:p>
-      <w:pPr>
-        <w:pStyle w:val="CodeSample"/>
-      </w:pPr>
-    </w:p>
-    <w:p>
-      <w:pPr>
-        <w:pStyle w:val="CodeSample"/>
-      </w:pPr>
-    </w:p>
-    <w:p>
-      <w:pPr>
-        <w:pStyle w:val="H2Text"/>
-      </w:pPr>
-      <w:r>
         <w:t>When running in production, it is strongly suggested that you use a monitoring tool such as monit (</w:t>
       </w:r>
-      <w:hyperlink r:id="rId13" w:history="1">
+      <w:hyperlink r:id="rId15" w:history="1">
         <w:r>
           <w:rPr>
             <w:rStyle w:val="Hyperlink"/>
@@ -4184,95 +4060,270 @@
         </w:r>
       </w:hyperlink>
       <w:r>
-        <w:t>). Below is a sample monitoring script that you can use as a starting point.</w:t>
-      </w:r>
-    </w:p>
-    <w:p>
-      <w:pPr>
-        <w:pStyle w:val="CodeSample"/>
-      </w:pPr>
-      <w:r>
-        <w:t>set daemon 60</w:t>
-      </w:r>
-    </w:p>
-    <w:p>
-      <w:pPr>
-        <w:pStyle w:val="CodeSample"/>
-      </w:pPr>
-      <w:r>
-        <w:t>set httpd port 2812 and</w:t>
-      </w:r>
-    </w:p>
-    <w:p>
-      <w:pPr>
-        <w:pStyle w:val="CodeSample"/>
-      </w:pPr>
-      <w:r>
-        <w:t xml:space="preserve">     use address localhost</w:t>
-      </w:r>
-    </w:p>
-    <w:p>
-      <w:pPr>
-        <w:pStyle w:val="CodeSample"/>
-      </w:pPr>
-      <w:r>
-        <w:t xml:space="preserve">     allow localhost</w:t>
-      </w:r>
-    </w:p>
-    <w:p>
-      <w:pPr>
-        <w:pStyle w:val="CodeSample"/>
-      </w:pPr>
-      <w:r>
-        <w:t>set logfile /home/openmin/openmind/log/monit.log</w:t>
-      </w:r>
-    </w:p>
-    <w:p>
-      <w:pPr>
-        <w:pStyle w:val="CodeSample"/>
-      </w:pPr>
-      <w:r>
-        <w:t>check process solr with pidfile /home/openmin/openmind/tmp/pids/production_pid</w:t>
-      </w:r>
-    </w:p>
-    <w:p>
-      <w:pPr>
-        <w:pStyle w:val="CodeSample"/>
-      </w:pPr>
-      <w:r>
-        <w:t xml:space="preserve">  start program = "/home/openmin/bin/solr_start"</w:t>
-      </w:r>
-    </w:p>
-    <w:p>
-      <w:pPr>
-        <w:pStyle w:val="CodeSample"/>
-      </w:pPr>
-      <w:r>
-        <w:t xml:space="preserve">  stop program = "/home/openmin/bin/solr_stop"</w:t>
-      </w:r>
-    </w:p>
-    <w:p>
-      <w:pPr>
-        <w:pStyle w:val="CodeSample"/>
+        <w:t>). Below is a</w:t>
+      </w:r>
+      <w:r>
+        <w:t>n excerpt from a</w:t>
+      </w:r>
+      <w:r>
+        <w:t xml:space="preserve"> sample monitoring script that you can use as a starting point.</w:t>
+      </w:r>
+    </w:p>
+    <w:p>
+      <w:pPr>
+        <w:pStyle w:val="Heading2"/>
+        <w:spacing w:before="0"/>
         <w:rPr>
-          <w:b/>
-          <w:bCs/>
+          <w:rFonts w:ascii="Courier New" w:eastAsiaTheme="minorHAnsi" w:hAnsi="Courier New" w:cs="Courier New"/>
+          <w:b w:val="0"/>
+          <w:bCs w:val="0"/>
+          <w:color w:val="auto"/>
+          <w:sz w:val="22"/>
+          <w:szCs w:val="22"/>
         </w:rPr>
       </w:pPr>
-      <w:r>
-        <w:t xml:space="preserve">  group solr</w:t>
+      <w:bookmarkStart w:id="13" w:name="_Toc225075098"/>
+      <w:bookmarkStart w:id="14" w:name="_Toc225075094"/>
+      <w:r>
+        <w:rPr>
+          <w:rFonts w:ascii="Courier New" w:eastAsiaTheme="minorHAnsi" w:hAnsi="Courier New" w:cs="Courier New"/>
+          <w:b w:val="0"/>
+          <w:bCs w:val="0"/>
+          <w:color w:val="auto"/>
+          <w:sz w:val="22"/>
+          <w:szCs w:val="22"/>
+        </w:rPr>
+        <w:lastRenderedPageBreak/>
+        <w:t>######### Sphinx #########</w:t>
       </w:r>
     </w:p>
     <w:p>
       <w:pPr>
         <w:pStyle w:val="Heading2"/>
-      </w:pPr>
-      <w:bookmarkStart w:id="15" w:name="_Toc225075094"/>
-      <w:bookmarkStart w:id="16" w:name="_Toc225075098"/>
+        <w:spacing w:before="0"/>
+        <w:rPr>
+          <w:rFonts w:ascii="Courier New" w:eastAsiaTheme="minorHAnsi" w:hAnsi="Courier New" w:cs="Courier New"/>
+          <w:b w:val="0"/>
+          <w:bCs w:val="0"/>
+          <w:color w:val="auto"/>
+          <w:sz w:val="22"/>
+          <w:szCs w:val="22"/>
+        </w:rPr>
+      </w:pPr>
+      <w:r>
+        <w:rPr>
+          <w:rFonts w:ascii="Courier New" w:eastAsiaTheme="minorHAnsi" w:hAnsi="Courier New" w:cs="Courier New"/>
+          <w:b w:val="0"/>
+          <w:bCs w:val="0"/>
+          <w:color w:val="auto"/>
+          <w:sz w:val="22"/>
+          <w:szCs w:val="22"/>
+        </w:rPr>
+        <w:t>check process sphinx with pidfile /</w:t>
+      </w:r>
+      <w:r>
+        <w:rPr>
+          <w:rFonts w:ascii="Courier New" w:eastAsiaTheme="minorHAnsi" w:hAnsi="Courier New" w:cs="Courier New"/>
+          <w:b w:val="0"/>
+          <w:bCs w:val="0"/>
+          <w:color w:val="auto"/>
+          <w:sz w:val="22"/>
+          <w:szCs w:val="22"/>
+        </w:rPr>
+        <w:t>apphome</w:t>
+      </w:r>
+      <w:r>
+        <w:rPr>
+          <w:rFonts w:ascii="Courier New" w:eastAsiaTheme="minorHAnsi" w:hAnsi="Courier New" w:cs="Courier New"/>
+          <w:b w:val="0"/>
+          <w:bCs w:val="0"/>
+          <w:color w:val="auto"/>
+          <w:sz w:val="22"/>
+          <w:szCs w:val="22"/>
+        </w:rPr>
+        <w:t>/log/searchd.production.pid</w:t>
+      </w:r>
+    </w:p>
+    <w:p>
+      <w:pPr>
+        <w:pStyle w:val="Heading2"/>
+        <w:spacing w:before="0"/>
+        <w:rPr>
+          <w:rFonts w:ascii="Courier New" w:eastAsiaTheme="minorHAnsi" w:hAnsi="Courier New" w:cs="Courier New"/>
+          <w:b w:val="0"/>
+          <w:bCs w:val="0"/>
+          <w:color w:val="auto"/>
+          <w:sz w:val="22"/>
+          <w:szCs w:val="22"/>
+        </w:rPr>
+      </w:pPr>
+      <w:r>
+        <w:rPr>
+          <w:rFonts w:ascii="Courier New" w:eastAsiaTheme="minorHAnsi" w:hAnsi="Courier New" w:cs="Courier New"/>
+          <w:b w:val="0"/>
+          <w:bCs w:val="0"/>
+          <w:color w:val="auto"/>
+          <w:sz w:val="22"/>
+          <w:szCs w:val="22"/>
+        </w:rPr>
+        <w:t xml:space="preserve">  start program = </w:t>
+      </w:r>
+      <w:r>
+        <w:rPr>
+          <w:rFonts w:ascii="Courier New" w:eastAsiaTheme="minorHAnsi" w:hAnsi="Courier New" w:cs="Courier New"/>
+          <w:b w:val="0"/>
+          <w:bCs w:val="0"/>
+          <w:color w:val="auto"/>
+          <w:sz w:val="22"/>
+          <w:szCs w:val="22"/>
+        </w:rPr>
+        <w:t>"</w:t>
+      </w:r>
+      <w:r>
+        <w:rPr>
+          <w:rFonts w:ascii="Courier New" w:eastAsiaTheme="minorHAnsi" w:hAnsi="Courier New" w:cs="Courier New"/>
+          <w:b w:val="0"/>
+          <w:bCs w:val="0"/>
+          <w:color w:val="auto"/>
+          <w:sz w:val="22"/>
+          <w:szCs w:val="22"/>
+        </w:rPr>
+        <w:t>/usr/local/bin/searchd --config /home/bsturim/openmind/config/production.sphinx.conf</w:t>
+      </w:r>
+      <w:r>
+        <w:rPr>
+          <w:rFonts w:ascii="Courier New" w:eastAsiaTheme="minorHAnsi" w:hAnsi="Courier New" w:cs="Courier New"/>
+          <w:b w:val="0"/>
+          <w:bCs w:val="0"/>
+          <w:color w:val="auto"/>
+          <w:sz w:val="22"/>
+          <w:szCs w:val="22"/>
+        </w:rPr>
+        <w:t>"</w:t>
+      </w:r>
+    </w:p>
+    <w:p>
+      <w:pPr>
+        <w:pStyle w:val="Heading2"/>
+        <w:spacing w:before="0"/>
+        <w:rPr>
+          <w:rFonts w:ascii="Courier New" w:eastAsiaTheme="minorHAnsi" w:hAnsi="Courier New" w:cs="Courier New"/>
+          <w:b w:val="0"/>
+          <w:bCs w:val="0"/>
+          <w:color w:val="auto"/>
+          <w:sz w:val="22"/>
+          <w:szCs w:val="22"/>
+        </w:rPr>
+      </w:pPr>
+      <w:r>
+        <w:rPr>
+          <w:rFonts w:ascii="Courier New" w:eastAsiaTheme="minorHAnsi" w:hAnsi="Courier New" w:cs="Courier New"/>
+          <w:b w:val="0"/>
+          <w:bCs w:val="0"/>
+          <w:color w:val="auto"/>
+          <w:sz w:val="22"/>
+          <w:szCs w:val="22"/>
+        </w:rPr>
+        <w:t xml:space="preserve">  stop program = "/usr/local/bin/searchd --stop --config /home/bsturim/openmind/config/production.sphinx.conf"</w:t>
+      </w:r>
+    </w:p>
+    <w:p>
+      <w:pPr>
+        <w:pStyle w:val="Heading2"/>
+        <w:spacing w:before="0"/>
+        <w:rPr>
+          <w:rFonts w:ascii="Courier New" w:eastAsiaTheme="minorHAnsi" w:hAnsi="Courier New" w:cs="Courier New"/>
+          <w:b w:val="0"/>
+          <w:bCs w:val="0"/>
+          <w:color w:val="auto"/>
+          <w:sz w:val="22"/>
+          <w:szCs w:val="22"/>
+        </w:rPr>
+      </w:pPr>
+    </w:p>
+    <w:p>
+      <w:pPr>
+        <w:pStyle w:val="Heading2"/>
+        <w:spacing w:before="0"/>
+        <w:rPr>
+          <w:rFonts w:ascii="Courier New" w:eastAsiaTheme="minorHAnsi" w:hAnsi="Courier New" w:cs="Courier New"/>
+          <w:b w:val="0"/>
+          <w:bCs w:val="0"/>
+          <w:color w:val="auto"/>
+          <w:sz w:val="22"/>
+          <w:szCs w:val="22"/>
+        </w:rPr>
+      </w:pPr>
+      <w:r>
+        <w:rPr>
+          <w:rFonts w:ascii="Courier New" w:eastAsiaTheme="minorHAnsi" w:hAnsi="Courier New" w:cs="Courier New"/>
+          <w:b w:val="0"/>
+          <w:bCs w:val="0"/>
+          <w:color w:val="auto"/>
+          <w:sz w:val="22"/>
+          <w:szCs w:val="22"/>
+        </w:rPr>
+        <w:t xml:space="preserve">  if mem &gt; 100 Mb for 3 cycles then restart</w:t>
+      </w:r>
+    </w:p>
+    <w:p>
+      <w:pPr>
+        <w:pStyle w:val="Heading2"/>
+        <w:spacing w:before="0"/>
+        <w:rPr>
+          <w:rFonts w:ascii="Courier New" w:eastAsiaTheme="minorHAnsi" w:hAnsi="Courier New" w:cs="Courier New"/>
+          <w:b w:val="0"/>
+          <w:bCs w:val="0"/>
+          <w:color w:val="auto"/>
+          <w:sz w:val="22"/>
+          <w:szCs w:val="22"/>
+        </w:rPr>
+      </w:pPr>
+      <w:r>
+        <w:rPr>
+          <w:rFonts w:ascii="Courier New" w:eastAsiaTheme="minorHAnsi" w:hAnsi="Courier New" w:cs="Courier New"/>
+          <w:b w:val="0"/>
+          <w:bCs w:val="0"/>
+          <w:color w:val="auto"/>
+          <w:sz w:val="22"/>
+          <w:szCs w:val="22"/>
+        </w:rPr>
+        <w:t xml:space="preserve">  if cpu &gt; 80% for 5 cycles then restart</w:t>
+      </w:r>
+    </w:p>
+    <w:p>
+      <w:pPr>
+        <w:pStyle w:val="Heading2"/>
+        <w:spacing w:before="0"/>
+        <w:rPr>
+          <w:rFonts w:ascii="Courier New" w:eastAsiaTheme="minorHAnsi" w:hAnsi="Courier New" w:cs="Courier New"/>
+          <w:b w:val="0"/>
+          <w:bCs w:val="0"/>
+          <w:color w:val="auto"/>
+          <w:sz w:val="22"/>
+          <w:szCs w:val="22"/>
+        </w:rPr>
+      </w:pPr>
+      <w:r>
+        <w:rPr>
+          <w:rFonts w:ascii="Courier New" w:eastAsiaTheme="minorHAnsi" w:hAnsi="Courier New" w:cs="Courier New"/>
+          <w:b w:val="0"/>
+          <w:bCs w:val="0"/>
+          <w:color w:val="auto"/>
+          <w:sz w:val="22"/>
+          <w:szCs w:val="22"/>
+        </w:rPr>
+        <w:t xml:space="preserve">  if 20 restarts within 20 cycles then timeout </w:t>
+      </w:r>
+    </w:p>
+    <w:p>
+      <w:pPr>
+        <w:pStyle w:val="Heading2"/>
+      </w:pPr>
       <w:r>
         <w:t>Install Image Libraries</w:t>
       </w:r>
-      <w:bookmarkEnd w:id="16"/>
+      <w:bookmarkEnd w:id="13"/>
     </w:p>
     <w:p>
       <w:pPr>
@@ -4293,7 +4344,7 @@
       <w:r>
         <w:t>Install the ImageMagick libraries (</w:t>
       </w:r>
-      <w:hyperlink r:id="rId14" w:history="1">
+      <w:hyperlink r:id="rId16" w:history="1">
         <w:r>
           <w:rPr>
             <w:rStyle w:val="Hyperlink"/>
@@ -4316,7 +4367,7 @@
       <w:r>
         <w:t>Install the RMagic gem (</w:t>
       </w:r>
-      <w:hyperlink r:id="rId15" w:history="1">
+      <w:hyperlink r:id="rId17" w:history="1">
         <w:r>
           <w:rPr>
             <w:rStyle w:val="Hyperlink"/>
@@ -4343,136 +4394,61 @@
       <w:r>
         <w:t>Populate the Database</w:t>
       </w:r>
+      <w:bookmarkEnd w:id="14"/>
+    </w:p>
+    <w:p>
+      <w:pPr>
+        <w:pStyle w:val="H2Text"/>
+      </w:pPr>
+      <w:r>
+        <w:t>Populate</w:t>
+      </w:r>
+      <w:r>
+        <w:t xml:space="preserve"> the database by running the following command:</w:t>
+      </w:r>
+      <w:bookmarkEnd w:id="12"/>
+    </w:p>
+    <w:p>
+      <w:pPr>
+        <w:pStyle w:val="CodeSample"/>
+      </w:pPr>
+      <w:r>
+        <w:t>rake db:migrate</w:t>
+      </w:r>
+    </w:p>
+    <w:p>
+      <w:pPr>
+        <w:pStyle w:val="CodeSample"/>
+      </w:pPr>
+    </w:p>
+    <w:p>
+      <w:pPr>
+        <w:pStyle w:val="CodeSample"/>
+      </w:pPr>
+    </w:p>
+    <w:p>
+      <w:pPr>
+        <w:pStyle w:val="Note"/>
+      </w:pPr>
+      <w:r>
+        <w:t>I</w:t>
+      </w:r>
+      <w:r>
+        <w:t>f</w:t>
+      </w:r>
+      <w:r>
+        <w:t xml:space="preserve"> you run into any errors during installation, you can view the log file at logs/production.log for details.</w:t>
+      </w:r>
+    </w:p>
+    <w:p>
+      <w:pPr>
+        <w:pStyle w:val="Heading2"/>
+      </w:pPr>
+      <w:bookmarkStart w:id="15" w:name="_Toc225075095"/>
+      <w:r>
+        <w:t>Enable Observers</w:t>
+      </w:r>
       <w:bookmarkEnd w:id="15"/>
-    </w:p>
-    <w:p>
-      <w:pPr>
-        <w:pStyle w:val="H2Text"/>
-      </w:pPr>
-      <w:r>
-        <w:t>Populate</w:t>
-      </w:r>
-      <w:r>
-        <w:t xml:space="preserve"> the database by running the following command:</w:t>
-      </w:r>
-      <w:bookmarkEnd w:id="12"/>
-    </w:p>
-    <w:p>
-      <w:pPr>
-        <w:pStyle w:val="CodeSample"/>
-      </w:pPr>
-      <w:r>
-        <w:t>rake db:migrate</w:t>
-      </w:r>
-    </w:p>
-    <w:p>
-      <w:pPr>
-        <w:pStyle w:val="CodeSample"/>
-      </w:pPr>
-    </w:p>
-    <w:p>
-      <w:pPr>
-        <w:pStyle w:val="Note"/>
-        <w:rPr>
-          <w:b/>
-        </w:rPr>
-      </w:pPr>
-      <w:r>
-        <w:rPr>
-          <w:b/>
-        </w:rPr>
-        <w:t>You will need to ensure that the SOLR server is running before performing the migration. See “</w:t>
-      </w:r>
-      <w:fldSimple w:instr=" REF _Ref220126767 \h  \* MERGEFORMAT ">
-        <w:r>
-          <w:rPr>
-            <w:b/>
-          </w:rPr>
-          <w:t>Setup SOLR</w:t>
-        </w:r>
-      </w:fldSimple>
-      <w:r>
-        <w:rPr>
-          <w:b/>
-        </w:rPr>
-        <w:t xml:space="preserve">” on page </w:t>
-      </w:r>
-      <w:r>
-        <w:rPr>
-          <w:b/>
-        </w:rPr>
-        <w:fldChar w:fldCharType="begin"/>
-      </w:r>
-      <w:r>
-        <w:rPr>
-          <w:b/>
-        </w:rPr>
-        <w:instrText xml:space="preserve"> PAGEREF _Ref220126767 \h </w:instrText>
-      </w:r>
-      <w:r>
-        <w:rPr>
-          <w:b/>
-        </w:rPr>
-      </w:r>
-      <w:r>
-        <w:rPr>
-          <w:b/>
-        </w:rPr>
-        <w:fldChar w:fldCharType="separate"/>
-      </w:r>
-      <w:r>
-        <w:rPr>
-          <w:b/>
-          <w:noProof/>
-        </w:rPr>
-        <w:t>6</w:t>
-      </w:r>
-      <w:r>
-        <w:rPr>
-          <w:b/>
-        </w:rPr>
-        <w:fldChar w:fldCharType="end"/>
-      </w:r>
-      <w:r>
-        <w:rPr>
-          <w:b/>
-        </w:rPr>
-        <w:t>.</w:t>
-      </w:r>
-    </w:p>
-    <w:p>
-      <w:pPr>
-        <w:pStyle w:val="CodeSample"/>
-      </w:pPr>
-    </w:p>
-    <w:p>
-      <w:pPr>
-        <w:pStyle w:val="CodeSample"/>
-      </w:pPr>
-    </w:p>
-    <w:p>
-      <w:pPr>
-        <w:pStyle w:val="Note"/>
-      </w:pPr>
-      <w:r>
-        <w:t>I</w:t>
-      </w:r>
-      <w:r>
-        <w:t>f</w:t>
-      </w:r>
-      <w:r>
-        <w:t xml:space="preserve"> you run into any errors during installation, you can view the log file at logs/production.log for details.</w:t>
-      </w:r>
-    </w:p>
-    <w:p>
-      <w:pPr>
-        <w:pStyle w:val="Heading2"/>
-      </w:pPr>
-      <w:bookmarkStart w:id="17" w:name="_Toc225075095"/>
-      <w:r>
-        <w:t>Enable Observers</w:t>
-      </w:r>
-      <w:bookmarkEnd w:id="17"/>
     </w:p>
     <w:p>
       <w:pPr>
@@ -4485,7 +4461,7 @@
         <w:rPr>
           <w:rStyle w:val="FootnoteReference"/>
         </w:rPr>
-        <w:footnoteReference w:id="2"/>
+        <w:footnoteReference w:id="1"/>
       </w:r>
     </w:p>
     <w:p>
@@ -4493,40 +4469,40 @@
         <w:pStyle w:val="CodeSample"/>
       </w:pPr>
       <w:r>
+        <w:t>config/observe.no.txt</w:t>
+      </w:r>
+    </w:p>
+    <w:p>
+      <w:pPr>
+        <w:pStyle w:val="H2Text"/>
+      </w:pPr>
+    </w:p>
+    <w:p>
+      <w:pPr>
+        <w:pStyle w:val="H2Text"/>
+      </w:pPr>
+      <w:r>
+        <w:t>to</w:t>
+      </w:r>
+    </w:p>
+    <w:p>
+      <w:pPr>
+        <w:pStyle w:val="CodeSample"/>
+      </w:pPr>
+      <w:r>
+        <w:t>config/observe.txt</w:t>
+      </w:r>
+    </w:p>
+    <w:p>
+      <w:pPr>
+        <w:pStyle w:val="Heading2"/>
+      </w:pPr>
+      <w:bookmarkStart w:id="16" w:name="_Toc225075096"/>
+      <w:r>
         <w:lastRenderedPageBreak/>
-        <w:t>config/observe.no.txt</w:t>
-      </w:r>
-    </w:p>
-    <w:p>
-      <w:pPr>
-        <w:pStyle w:val="H2Text"/>
-      </w:pPr>
-    </w:p>
-    <w:p>
-      <w:pPr>
-        <w:pStyle w:val="H2Text"/>
-      </w:pPr>
-      <w:r>
-        <w:t>to</w:t>
-      </w:r>
-    </w:p>
-    <w:p>
-      <w:pPr>
-        <w:pStyle w:val="CodeSample"/>
-      </w:pPr>
-      <w:r>
-        <w:t>config/observe.txt</w:t>
-      </w:r>
-    </w:p>
-    <w:p>
-      <w:pPr>
-        <w:pStyle w:val="Heading2"/>
-      </w:pPr>
-      <w:bookmarkStart w:id="18" w:name="_Toc225075096"/>
-      <w:r>
         <w:t>Configure environment.yml</w:t>
       </w:r>
-      <w:bookmarkEnd w:id="18"/>
+      <w:bookmarkEnd w:id="16"/>
     </w:p>
     <w:p>
       <w:pPr>
@@ -4569,7 +4545,7 @@
         <w:rPr>
           <w:noProof/>
         </w:rPr>
-        <w:t>6</w:t>
+        <w:t>8</w:t>
       </w:r>
       <w:r>
         <w:fldChar w:fldCharType="end"/>
@@ -4582,11 +4558,11 @@
       <w:pPr>
         <w:pStyle w:val="Heading2"/>
       </w:pPr>
-      <w:bookmarkStart w:id="19" w:name="_Toc225075097"/>
+      <w:bookmarkStart w:id="17" w:name="_Toc225075097"/>
       <w:r>
         <w:t>Configure the Web Service</w:t>
       </w:r>
-      <w:bookmarkEnd w:id="19"/>
+      <w:bookmarkEnd w:id="17"/>
     </w:p>
     <w:p>
       <w:pPr>
@@ -4665,22 +4641,22 @@
       <w:pPr>
         <w:pStyle w:val="Heading2"/>
       </w:pPr>
-      <w:bookmarkStart w:id="20" w:name="_Ref206255134"/>
-      <w:bookmarkStart w:id="21" w:name="_Ref206255143"/>
-      <w:bookmarkStart w:id="22" w:name="_Ref204702657"/>
-      <w:bookmarkStart w:id="23" w:name="_Toc225075099"/>
+      <w:bookmarkStart w:id="18" w:name="_Ref206255134"/>
+      <w:bookmarkStart w:id="19" w:name="_Ref206255143"/>
+      <w:bookmarkStart w:id="20" w:name="_Toc225075099"/>
+      <w:bookmarkStart w:id="21" w:name="_Ref204702657"/>
       <w:r>
         <w:t>Setup the Task Scheduler</w:t>
       </w:r>
+      <w:bookmarkEnd w:id="18"/>
+      <w:bookmarkEnd w:id="19"/>
       <w:bookmarkEnd w:id="20"/>
-      <w:bookmarkEnd w:id="21"/>
-      <w:bookmarkEnd w:id="23"/>
     </w:p>
     <w:p>
       <w:pPr>
         <w:pStyle w:val="Heading3"/>
       </w:pPr>
-      <w:bookmarkStart w:id="24" w:name="_Toc225075100"/>
+      <w:bookmarkStart w:id="22" w:name="_Toc225075100"/>
       <w:r>
         <w:t>Install the Daemons Gem</w:t>
       </w:r>
@@ -4688,9 +4664,9 @@
         <w:rPr>
           <w:rStyle w:val="FootnoteReference"/>
         </w:rPr>
-        <w:footnoteReference w:id="3"/>
-      </w:r>
-      <w:bookmarkEnd w:id="24"/>
+        <w:footnoteReference w:id="2"/>
+      </w:r>
+      <w:bookmarkEnd w:id="22"/>
     </w:p>
     <w:p>
       <w:pPr>
@@ -4746,11 +4722,11 @@
       <w:pPr>
         <w:pStyle w:val="Heading3"/>
       </w:pPr>
-      <w:bookmarkStart w:id="25" w:name="_Toc225075101"/>
+      <w:bookmarkStart w:id="23" w:name="_Toc225075101"/>
       <w:r>
         <w:t>Start the Task Scheduler</w:t>
       </w:r>
-      <w:bookmarkEnd w:id="25"/>
+      <w:bookmarkEnd w:id="23"/>
     </w:p>
     <w:p>
       <w:pPr>
@@ -4904,7 +4880,7 @@
       <w:r>
         <w:t>When running in production, it is strongly suggested that you use a monitoring tool such as monit (</w:t>
       </w:r>
-      <w:hyperlink r:id="rId16" w:history="1">
+      <w:hyperlink r:id="rId18" w:history="1">
         <w:r>
           <w:rPr>
             <w:rStyle w:val="Hyperlink"/>
@@ -4992,45 +4968,44 @@
       <w:pPr>
         <w:pStyle w:val="Heading1"/>
       </w:pPr>
-      <w:bookmarkStart w:id="26" w:name="_Toc225075102"/>
-      <w:r>
-        <w:lastRenderedPageBreak/>
+      <w:bookmarkStart w:id="24" w:name="_Toc225075102"/>
+      <w:r>
         <w:t>Seed Data</w:t>
       </w:r>
+      <w:bookmarkEnd w:id="24"/>
+    </w:p>
+    <w:p>
+      <w:r>
+        <w:t>When the application is first set up, it contains some basic data that you can modify to suit your needs.</w:t>
+      </w:r>
+    </w:p>
+    <w:p>
+      <w:pPr>
+        <w:pStyle w:val="Heading3"/>
+      </w:pPr>
+      <w:bookmarkStart w:id="25" w:name="_Toc225075103"/>
+      <w:r>
+        <w:t>Enterprises</w:t>
+      </w:r>
+      <w:bookmarkEnd w:id="25"/>
+    </w:p>
+    <w:p>
+      <w:pPr>
+        <w:pStyle w:val="H2Text"/>
+      </w:pPr>
+      <w:r>
+        <w:t>The system will create a single enterprise, the Main Company. You can update this record to reflect your own business name.</w:t>
+      </w:r>
+    </w:p>
+    <w:p>
+      <w:pPr>
+        <w:pStyle w:val="Heading3"/>
+      </w:pPr>
+      <w:bookmarkStart w:id="26" w:name="_Toc225075104"/>
+      <w:r>
+        <w:t>Users</w:t>
+      </w:r>
       <w:bookmarkEnd w:id="26"/>
-    </w:p>
-    <w:p>
-      <w:r>
-        <w:t>When the application is first set up, it contains some basic data that you can modify to suit your needs.</w:t>
-      </w:r>
-    </w:p>
-    <w:p>
-      <w:pPr>
-        <w:pStyle w:val="Heading3"/>
-      </w:pPr>
-      <w:bookmarkStart w:id="27" w:name="_Toc225075103"/>
-      <w:r>
-        <w:t>Enterprises</w:t>
-      </w:r>
-      <w:bookmarkEnd w:id="27"/>
-    </w:p>
-    <w:p>
-      <w:pPr>
-        <w:pStyle w:val="H2Text"/>
-      </w:pPr>
-      <w:r>
-        <w:t>The system will create a single enterprise, the Main Company. You can update this record to reflect your own business name.</w:t>
-      </w:r>
-    </w:p>
-    <w:p>
-      <w:pPr>
-        <w:pStyle w:val="Heading3"/>
-      </w:pPr>
-      <w:bookmarkStart w:id="28" w:name="_Toc225075104"/>
-      <w:r>
-        <w:t>Users</w:t>
-      </w:r>
-      <w:bookmarkEnd w:id="28"/>
     </w:p>
     <w:p>
       <w:pPr>
@@ -5048,7 +5023,7 @@
           <w:numId w:val="22"/>
         </w:numPr>
       </w:pPr>
-      <w:hyperlink r:id="rId17" w:history="1">
+      <w:hyperlink r:id="rId19" w:history="1">
         <w:r>
           <w:rPr>
             <w:rStyle w:val="Hyperlink"/>
@@ -5071,7 +5046,7 @@
           <w:numId w:val="22"/>
         </w:numPr>
       </w:pPr>
-      <w:hyperlink r:id="rId18" w:history="1">
+      <w:hyperlink r:id="rId20" w:history="1">
         <w:r>
           <w:rPr>
             <w:rStyle w:val="Hyperlink"/>
@@ -5093,7 +5068,7 @@
           <w:numId w:val="22"/>
         </w:numPr>
       </w:pPr>
-      <w:hyperlink r:id="rId19" w:history="1">
+      <w:hyperlink r:id="rId21" w:history="1">
         <w:r>
           <w:rPr>
             <w:rStyle w:val="Hyperlink"/>
@@ -5115,7 +5090,7 @@
           <w:numId w:val="22"/>
         </w:numPr>
       </w:pPr>
-      <w:hyperlink r:id="rId20" w:history="1">
+      <w:hyperlink r:id="rId22" w:history="1">
         <w:r>
           <w:rPr>
             <w:rStyle w:val="Hyperlink"/>
@@ -5137,7 +5112,7 @@
           <w:numId w:val="22"/>
         </w:numPr>
       </w:pPr>
-      <w:hyperlink r:id="rId21" w:history="1">
+      <w:hyperlink r:id="rId23" w:history="1">
         <w:r>
           <w:rPr>
             <w:rStyle w:val="Hyperlink"/>
@@ -5159,7 +5134,7 @@
           <w:numId w:val="22"/>
         </w:numPr>
       </w:pPr>
-      <w:hyperlink r:id="rId22" w:history="1">
+      <w:hyperlink r:id="rId24" w:history="1">
         <w:r>
           <w:rPr>
             <w:rStyle w:val="Hyperlink"/>
@@ -5193,46 +5168,46 @@
       <w:pPr>
         <w:pStyle w:val="Heading1"/>
       </w:pPr>
-      <w:bookmarkStart w:id="29" w:name="_Ref206255012"/>
-      <w:bookmarkStart w:id="30" w:name="_Toc225075105"/>
+      <w:bookmarkStart w:id="27" w:name="_Ref206255012"/>
+      <w:bookmarkStart w:id="28" w:name="_Toc225075105"/>
       <w:r>
         <w:t>Configuration Options</w:t>
       </w:r>
-      <w:bookmarkEnd w:id="22"/>
+      <w:bookmarkEnd w:id="21"/>
+      <w:bookmarkEnd w:id="27"/>
+      <w:bookmarkEnd w:id="28"/>
+    </w:p>
+    <w:p>
+      <w:r>
+        <w:t xml:space="preserve">OpenMind provides a number of configuration options </w:t>
+      </w:r>
+      <w:r>
+        <w:t xml:space="preserve">that </w:t>
+      </w:r>
+      <w:r>
+        <w:t>you can specify in</w:t>
+      </w:r>
+      <w:r>
+        <w:t xml:space="preserve"> the </w:t>
+      </w:r>
+      <w:r>
+        <w:t>config/</w:t>
+      </w:r>
+      <w:r>
+        <w:t>environment.yml file.</w:t>
+      </w:r>
+    </w:p>
+    <w:p>
+      <w:pPr>
+        <w:pStyle w:val="Heading3"/>
+      </w:pPr>
+      <w:bookmarkStart w:id="29" w:name="_Ref204704263"/>
+      <w:bookmarkStart w:id="30" w:name="_Toc225075106"/>
+      <w:r>
+        <w:t>Host</w:t>
+      </w:r>
       <w:bookmarkEnd w:id="29"/>
       <w:bookmarkEnd w:id="30"/>
-    </w:p>
-    <w:p>
-      <w:r>
-        <w:t xml:space="preserve">OpenMind provides a number of configuration options </w:t>
-      </w:r>
-      <w:r>
-        <w:t xml:space="preserve">that </w:t>
-      </w:r>
-      <w:r>
-        <w:t>you can specify in</w:t>
-      </w:r>
-      <w:r>
-        <w:t xml:space="preserve"> the </w:t>
-      </w:r>
-      <w:r>
-        <w:t>config/</w:t>
-      </w:r>
-      <w:r>
-        <w:t>environment.yml file.</w:t>
-      </w:r>
-    </w:p>
-    <w:p>
-      <w:pPr>
-        <w:pStyle w:val="Heading3"/>
-      </w:pPr>
-      <w:bookmarkStart w:id="31" w:name="_Ref204704263"/>
-      <w:bookmarkStart w:id="32" w:name="_Toc225075106"/>
-      <w:r>
-        <w:t>Host</w:t>
-      </w:r>
-      <w:bookmarkEnd w:id="31"/>
-      <w:bookmarkEnd w:id="32"/>
     </w:p>
     <w:p>
       <w:pPr>
@@ -5294,11 +5269,11 @@
       <w:pPr>
         <w:pStyle w:val="Heading3"/>
       </w:pPr>
-      <w:bookmarkStart w:id="33" w:name="_Toc225075107"/>
+      <w:bookmarkStart w:id="31" w:name="_Toc225075107"/>
       <w:r>
         <w:t>Port</w:t>
       </w:r>
-      <w:bookmarkEnd w:id="33"/>
+      <w:bookmarkEnd w:id="31"/>
     </w:p>
     <w:p>
       <w:pPr>
@@ -5338,246 +5313,245 @@
       <w:pPr>
         <w:pStyle w:val="Heading3"/>
       </w:pPr>
-      <w:bookmarkStart w:id="34" w:name="_Toc225075108"/>
+      <w:bookmarkStart w:id="32" w:name="_Toc225075108"/>
+      <w:r>
+        <w:t>Admin_email</w:t>
+      </w:r>
+      <w:bookmarkEnd w:id="32"/>
+    </w:p>
+    <w:p>
+      <w:pPr>
+        <w:pStyle w:val="H2Text"/>
+      </w:pPr>
+      <w:r>
+        <w:t>The email address of the administrator. This email will be used as the "from"</w:t>
+      </w:r>
+      <w:r>
+        <w:t xml:space="preserve"> </w:t>
+      </w:r>
+      <w:r>
+        <w:t xml:space="preserve">address in emails sent by </w:t>
+      </w:r>
+      <w:r>
+        <w:t>OpenMind. It is also appears in the page footers.</w:t>
+      </w:r>
+    </w:p>
+    <w:p>
+      <w:pPr>
+        <w:pStyle w:val="Heading3"/>
+      </w:pPr>
+      <w:bookmarkStart w:id="33" w:name="_Toc225075109"/>
+      <w:r>
+        <w:t>Email_subject_prefix</w:t>
+      </w:r>
+      <w:bookmarkEnd w:id="33"/>
+    </w:p>
+    <w:p>
+      <w:pPr>
+        <w:pStyle w:val="H2Text"/>
+      </w:pPr>
+      <w:r>
+        <w:t>Email_subject_prefix</w:t>
+      </w:r>
+      <w:r>
+        <w:t xml:space="preserve"> holds t</w:t>
+      </w:r>
+      <w:r>
+        <w:t xml:space="preserve">he subject prefix. This will be the prefix in the subject for emails sent by  </w:t>
+      </w:r>
+      <w:r>
+        <w:t>OpenMind</w:t>
+      </w:r>
+      <w:r>
+        <w:t>. For example, "OpenMind: Your new account has been created..."</w:t>
+      </w:r>
+    </w:p>
+    <w:p>
+      <w:pPr>
+        <w:pStyle w:val="Heading3"/>
+      </w:pPr>
+      <w:bookmarkStart w:id="34" w:name="_Toc225075110"/>
+      <w:r>
+        <w:t>Rescind_minutes</w:t>
+      </w:r>
+      <w:bookmarkEnd w:id="34"/>
+      <w:r>
+        <w:t xml:space="preserve"> </w:t>
+      </w:r>
+    </w:p>
+    <w:p>
+      <w:pPr>
+        <w:pStyle w:val="H2Text"/>
+      </w:pPr>
+      <w:r>
+        <w:t xml:space="preserve">When a user votes, that user has a limited amount of time to rescind their vote before the vote becomes permanent. This parameter specifies, in minutes, the length of time before which a vote becomes permanent. </w:t>
+      </w:r>
+    </w:p>
+    <w:p>
+      <w:pPr>
+        <w:pStyle w:val="Heading3"/>
+      </w:pPr>
+      <w:bookmarkStart w:id="35" w:name="_Toc225075111"/>
       <w:r>
         <w:lastRenderedPageBreak/>
-        <w:t>Admin_email</w:t>
-      </w:r>
-      <w:bookmarkEnd w:id="34"/>
+        <w:t>Allocation_expiration_days</w:t>
+      </w:r>
+      <w:bookmarkEnd w:id="35"/>
+      <w:r>
+        <w:t xml:space="preserve"> </w:t>
+      </w:r>
     </w:p>
     <w:p>
       <w:pPr>
         <w:pStyle w:val="H2Text"/>
       </w:pPr>
       <w:r>
-        <w:t>The email address of the administrator. This email will be used as the "from"</w:t>
+        <w:t>Allocations expire after a specified number of days. When creating new allocations, the date on which the allocation is set to expire will default to this number of days from today.</w:t>
+      </w:r>
+    </w:p>
+    <w:p>
+      <w:pPr>
+        <w:pStyle w:val="Heading3"/>
+      </w:pPr>
+      <w:bookmarkStart w:id="36" w:name="_Toc225075112"/>
+      <w:r>
+        <w:t>Email_image_url</w:t>
+      </w:r>
+      <w:bookmarkEnd w:id="36"/>
+    </w:p>
+    <w:p>
+      <w:pPr>
+        <w:pStyle w:val="H2Text"/>
+      </w:pPr>
+      <w:r>
+        <w:t>Html-formatted emails contain images. Such emails reference those images via a url. Specify the publically-accessible url to the directory in which those images are stores. Those images are shipped with the product beneath the public/themes/openmind/images/email directory.</w:t>
+      </w:r>
+    </w:p>
+    <w:p>
+      <w:pPr>
+        <w:pStyle w:val="Heading3"/>
+      </w:pPr>
+      <w:bookmarkStart w:id="37" w:name="_Ref204781377"/>
+      <w:bookmarkStart w:id="38" w:name="_Ref204781381"/>
+      <w:bookmarkStart w:id="39" w:name="_Toc225075113"/>
+      <w:r>
+        <w:t>App_theme</w:t>
+      </w:r>
+      <w:bookmarkEnd w:id="37"/>
+      <w:bookmarkEnd w:id="38"/>
+      <w:bookmarkEnd w:id="39"/>
+    </w:p>
+    <w:p>
+      <w:pPr>
+        <w:pStyle w:val="H2Text"/>
+      </w:pPr>
+      <w:r>
+        <w:t>OpenMind is skinnable, allowing companies to tailor the look and feel to their own specific needs. By default, OpenMind ships with an OpenMind theme, beneath the public/themes directory. Companies wishing to create a new theme can create their own directory beneath the themes directory. This parameter should map to the name of that directory.</w:t>
+      </w:r>
+    </w:p>
+    <w:p>
+      <w:pPr>
+        <w:pStyle w:val="Heading3"/>
+      </w:pPr>
+      <w:bookmarkStart w:id="40" w:name="_Toc225075114"/>
+      <w:r>
+        <w:t>Allocation_expiration_warning_days</w:t>
+      </w:r>
+      <w:bookmarkEnd w:id="40"/>
+    </w:p>
+    <w:p>
+      <w:pPr>
+        <w:pStyle w:val="H2Text"/>
+      </w:pPr>
+      <w:r>
+        <w:t>Users receive a warning when they log on if they have unused allocations that are about to expire. This parameter specifies, in days, how soon before an allocation is set to expire that user should be warned.</w:t>
       </w:r>
       <w:r>
         <w:t xml:space="preserve"> </w:t>
       </w:r>
-      <w:r>
-        <w:t xml:space="preserve">address in emails sent by </w:t>
-      </w:r>
-      <w:r>
-        <w:t>OpenMind. It is also appears in the page footers.</w:t>
-      </w:r>
     </w:p>
     <w:p>
       <w:pPr>
         <w:pStyle w:val="Heading3"/>
       </w:pPr>
-      <w:bookmarkStart w:id="35" w:name="_Toc225075109"/>
-      <w:r>
-        <w:t>Email_subject_prefix</w:t>
-      </w:r>
-      <w:bookmarkEnd w:id="35"/>
+      <w:bookmarkStart w:id="41" w:name="_Toc225075115"/>
+      <w:r>
+        <w:t>D</w:t>
+      </w:r>
+      <w:r>
+        <w:t>efault_user_</w:t>
+      </w:r>
+      <w:r>
+        <w:t>timezone</w:t>
+      </w:r>
+      <w:bookmarkEnd w:id="41"/>
     </w:p>
     <w:p>
       <w:pPr>
         <w:pStyle w:val="H2Text"/>
       </w:pPr>
       <w:r>
-        <w:t>Email_subject_prefix</w:t>
-      </w:r>
-      <w:r>
-        <w:t xml:space="preserve"> holds t</w:t>
-      </w:r>
-      <w:r>
-        <w:t xml:space="preserve">he subject prefix. This will be the prefix in the subject for emails sent by  </w:t>
-      </w:r>
-      <w:r>
-        <w:t>OpenMind</w:t>
-      </w:r>
-      <w:r>
-        <w:t>. For example, "OpenMind: Your new account has been created..."</w:t>
-      </w:r>
+        <w:t>This configuration option defines the default time zone when creating new users. To determine a list of valid time zone</w:t>
+      </w:r>
+      <w:r>
+        <w:t xml:space="preserve"> values local to your </w:t>
+      </w:r>
+      <w:r>
+        <w:t xml:space="preserve"> </w:t>
+      </w:r>
+      <w:r>
+        <w:t>location</w:t>
+      </w:r>
+      <w:r>
+        <w:t>, type:</w:t>
+      </w:r>
+    </w:p>
+    <w:p>
+      <w:pPr>
+        <w:pStyle w:val="CodeSample"/>
+      </w:pPr>
+      <w:r>
+        <w:t xml:space="preserve"> rake time:zones:local</w:t>
+      </w:r>
+    </w:p>
+    <w:p>
+      <w:pPr>
+        <w:pStyle w:val="CodeSample"/>
+      </w:pPr>
     </w:p>
     <w:p>
       <w:pPr>
         <w:pStyle w:val="Heading3"/>
       </w:pPr>
-      <w:bookmarkStart w:id="36" w:name="_Toc225075110"/>
-      <w:r>
-        <w:t>Rescind_minutes</w:t>
-      </w:r>
-      <w:bookmarkEnd w:id="36"/>
-      <w:r>
-        <w:t xml:space="preserve"> </w:t>
-      </w:r>
+      <w:bookmarkStart w:id="42" w:name="_Toc225075116"/>
+      <w:r>
+        <w:t>M</w:t>
+      </w:r>
+      <w:r>
+        <w:t>ax_file_upload_size</w:t>
+      </w:r>
+      <w:bookmarkEnd w:id="42"/>
     </w:p>
     <w:p>
       <w:pPr>
         <w:pStyle w:val="H2Text"/>
       </w:pPr>
       <w:r>
-        <w:t xml:space="preserve">When a user votes, that user has a limited amount of time to rescind their vote before the vote becomes permanent. This parameter specifies, in minutes, the length of time before which a vote becomes permanent. </w:t>
+        <w:t>Users can add images when commenting on ideas and topics. This setting defines a maximum filesize allowed for attachments, in KB. Note this filesize does not apply to users who have privileges to add attachments in the attachments screen.</w:t>
       </w:r>
     </w:p>
     <w:p>
       <w:pPr>
         <w:pStyle w:val="Heading3"/>
       </w:pPr>
-      <w:bookmarkStart w:id="37" w:name="_Toc225075111"/>
-      <w:r>
-        <w:t>Allocation_expiration_days</w:t>
-      </w:r>
-      <w:bookmarkEnd w:id="37"/>
-      <w:r>
-        <w:t xml:space="preserve"> </w:t>
-      </w:r>
-    </w:p>
-    <w:p>
-      <w:pPr>
-        <w:pStyle w:val="H2Text"/>
-      </w:pPr>
-      <w:r>
-        <w:t>Allocations expire after a specified number of days. When creating new allocations, the date on which the allocation is set to expire will default to this number of days from today.</w:t>
-      </w:r>
-    </w:p>
-    <w:p>
-      <w:pPr>
-        <w:pStyle w:val="Heading3"/>
-      </w:pPr>
-      <w:bookmarkStart w:id="38" w:name="_Toc225075112"/>
-      <w:r>
-        <w:t>Email_image_url</w:t>
-      </w:r>
-      <w:bookmarkEnd w:id="38"/>
-    </w:p>
-    <w:p>
-      <w:pPr>
-        <w:pStyle w:val="H2Text"/>
-      </w:pPr>
-      <w:r>
-        <w:t>Html-formatted emails contain images. Such emails reference those images via a url. Specify the publically-accessible url to the directory in which those images are stores. Those images are shipped with the product beneath the public/themes/openmind/images/email directory.</w:t>
-      </w:r>
-    </w:p>
-    <w:p>
-      <w:pPr>
-        <w:pStyle w:val="Heading3"/>
-      </w:pPr>
-      <w:bookmarkStart w:id="39" w:name="_Ref204781377"/>
-      <w:bookmarkStart w:id="40" w:name="_Ref204781381"/>
-      <w:bookmarkStart w:id="41" w:name="_Toc225075113"/>
-      <w:r>
-        <w:t>App_theme</w:t>
-      </w:r>
-      <w:bookmarkEnd w:id="39"/>
-      <w:bookmarkEnd w:id="40"/>
-      <w:bookmarkEnd w:id="41"/>
-    </w:p>
-    <w:p>
-      <w:pPr>
-        <w:pStyle w:val="H2Text"/>
-      </w:pPr>
-      <w:r>
-        <w:t>OpenMind is skinnable, allowing companies to tailor the look and feel to their own specific needs. By default, OpenMind ships with an OpenMind theme, beneath the public/themes directory. Companies wishing to create a new theme can create their own directory beneath the themes directory. This parameter should map to the name of that directory.</w:t>
-      </w:r>
-    </w:p>
-    <w:p>
-      <w:pPr>
-        <w:pStyle w:val="Heading3"/>
-      </w:pPr>
-      <w:bookmarkStart w:id="42" w:name="_Toc225075114"/>
-      <w:r>
-        <w:t>Allocation_expiration_warning_days</w:t>
-      </w:r>
-      <w:bookmarkEnd w:id="42"/>
-    </w:p>
-    <w:p>
-      <w:pPr>
-        <w:pStyle w:val="H2Text"/>
-      </w:pPr>
-      <w:r>
-        <w:t>Users receive a warning when they log on if they have unused allocations that are about to expire. This parameter specifies, in days, how soon before an allocation is set to expire that user should be warned.</w:t>
-      </w:r>
-      <w:r>
-        <w:t xml:space="preserve"> </w:t>
-      </w:r>
-    </w:p>
-    <w:p>
-      <w:pPr>
-        <w:pStyle w:val="Heading3"/>
-      </w:pPr>
-      <w:bookmarkStart w:id="43" w:name="_Toc225075115"/>
-      <w:r>
-        <w:t>D</w:t>
-      </w:r>
-      <w:r>
-        <w:t>efault_user_</w:t>
-      </w:r>
-      <w:r>
-        <w:t>timezone</w:t>
+      <w:bookmarkStart w:id="43" w:name="_Toc225075117"/>
+      <w:r>
+        <w:t>M</w:t>
+      </w:r>
+      <w:r>
+        <w:t>inutes_to_send_vote_reminder</w:t>
       </w:r>
       <w:bookmarkEnd w:id="43"/>
-    </w:p>
-    <w:p>
-      <w:pPr>
-        <w:pStyle w:val="H2Text"/>
-      </w:pPr>
-      <w:r>
-        <w:t>This configuration option defines the default time zone when creating new users. To determine a list of valid time zone</w:t>
-      </w:r>
-      <w:r>
-        <w:t xml:space="preserve"> values local to your </w:t>
-      </w:r>
-      <w:r>
-        <w:t xml:space="preserve"> </w:t>
-      </w:r>
-      <w:r>
-        <w:t>location</w:t>
-      </w:r>
-      <w:r>
-        <w:t>, type:</w:t>
-      </w:r>
-    </w:p>
-    <w:p>
-      <w:pPr>
-        <w:pStyle w:val="CodeSample"/>
-      </w:pPr>
-      <w:r>
-        <w:t xml:space="preserve"> rake time:zones:local</w:t>
-      </w:r>
-    </w:p>
-    <w:p>
-      <w:pPr>
-        <w:pStyle w:val="CodeSample"/>
-      </w:pPr>
-    </w:p>
-    <w:p>
-      <w:pPr>
-        <w:pStyle w:val="Heading3"/>
-      </w:pPr>
-      <w:bookmarkStart w:id="44" w:name="_Toc225075116"/>
-      <w:r>
-        <w:t>M</w:t>
-      </w:r>
-      <w:r>
-        <w:t>ax_file_upload_size</w:t>
-      </w:r>
-      <w:bookmarkEnd w:id="44"/>
-    </w:p>
-    <w:p>
-      <w:pPr>
-        <w:pStyle w:val="H2Text"/>
-      </w:pPr>
-      <w:r>
-        <w:t>Users can add images when commenting on ideas and topics. This setting defines a maximum filesize allowed for attachments, in KB. Note this filesize does not apply to users who have privileges to add attachments in the attachments screen.</w:t>
-      </w:r>
-    </w:p>
-    <w:p>
-      <w:pPr>
-        <w:pStyle w:val="Heading3"/>
-      </w:pPr>
-      <w:bookmarkStart w:id="45" w:name="_Toc225075117"/>
-      <w:r>
-        <w:lastRenderedPageBreak/>
-        <w:t>M</w:t>
-      </w:r>
-      <w:r>
-        <w:t>inutes_to_send_vote_reminder</w:t>
-      </w:r>
-      <w:bookmarkEnd w:id="45"/>
     </w:p>
     <w:p>
       <w:pPr>
@@ -5606,11 +5580,11 @@
       <w:pPr>
         <w:pStyle w:val="Heading3"/>
       </w:pPr>
-      <w:bookmarkStart w:id="46" w:name="_Toc225075118"/>
+      <w:bookmarkStart w:id="44" w:name="_Toc225075118"/>
       <w:r>
         <w:t>periodic_job_timeout</w:t>
       </w:r>
-      <w:bookmarkEnd w:id="46"/>
+      <w:bookmarkEnd w:id="44"/>
       <w:r>
         <w:t xml:space="preserve"> </w:t>
       </w:r>
@@ -5645,11 +5619,11 @@
       <w:pPr>
         <w:pStyle w:val="Heading1"/>
       </w:pPr>
-      <w:bookmarkStart w:id="47" w:name="_Toc225075119"/>
+      <w:bookmarkStart w:id="45" w:name="_Toc225075119"/>
       <w:r>
         <w:t>Themes</w:t>
       </w:r>
-      <w:bookmarkEnd w:id="47"/>
+      <w:bookmarkEnd w:id="45"/>
     </w:p>
     <w:p>
       <w:r>
@@ -5658,6 +5632,7 @@
     </w:p>
     <w:p>
       <w:r>
+        <w:lastRenderedPageBreak/>
         <w:t>Themes are stored beneath the public/themes folder. OpenMind ships with a default theme called “openmind”. If you’d like to customize the appearance of OpenMind, perform the following steps:</w:t>
       </w:r>
     </w:p>
@@ -5727,7 +5702,7 @@
         <w:rPr>
           <w:noProof/>
         </w:rPr>
-        <w:t>10</w:t>
+        <w:t>11</w:t>
       </w:r>
       <w:r>
         <w:fldChar w:fldCharType="end"/>
@@ -5740,19 +5715,13 @@
       <w:pPr>
         <w:pStyle w:val="Heading1"/>
       </w:pPr>
-      <w:bookmarkStart w:id="48" w:name="_Toc225075120"/>
+      <w:bookmarkStart w:id="46" w:name="_Toc225075120"/>
       <w:r>
         <w:t>Periodic Jobs</w:t>
       </w:r>
-      <w:bookmarkEnd w:id="48"/>
-    </w:p>
-    <w:p>
-      <w:pPr>
-        <w:rPr>
-          <w:b/>
-          <w:bCs/>
-        </w:rPr>
-      </w:pPr>
+      <w:bookmarkEnd w:id="46"/>
+    </w:p>
+    <w:p>
       <w:r>
         <w:t>OpenMind includes the ability to run jobs in the background at specified intervals. In order for those jobs to run, the Task Scheduler must be running. See “</w:t>
       </w:r>
@@ -5765,8 +5734,6 @@
       <w:r>
         <w:fldChar w:fldCharType="separate"/>
       </w:r>
-    </w:p>
-    <w:p>
       <w:r>
         <w:t>Setup the Task Scheduler</w:t>
       </w:r>
@@ -5792,7 +5759,7 @@
         <w:rPr>
           <w:noProof/>
         </w:rPr>
-        <w:t>6</w:t>
+        <w:t>8</w:t>
       </w:r>
       <w:r>
         <w:fldChar w:fldCharType="end"/>
@@ -5843,8 +5810,80 @@
     </w:p>
     <w:p>
       <w:r>
+        <w:t>OpenMind currently uses three periodic jobs:</w:t>
+      </w:r>
+    </w:p>
+    <w:p>
+      <w:pPr>
+        <w:pStyle w:val="ListParagraph"/>
+      </w:pPr>
+      <w:r>
+        <w:t>A RunAtPeriodicJob by default runs at 3AM each morning, checking for new topics and topic comments in the forum area and notifying individuals watching those topics via email of those new comments.</w:t>
+      </w:r>
+    </w:p>
+    <w:p>
+      <w:pPr>
+        <w:pStyle w:val="ListParagraph"/>
+      </w:pPr>
+      <w:r>
+        <w:t>When a user creates a comment against an idea, a RunOncePeriodicJob is created to check for watchers in the background, and notify those users about the new comment.</w:t>
+      </w:r>
+    </w:p>
+    <w:p>
+      <w:pPr>
+        <w:pStyle w:val="ListParagraph"/>
+      </w:pPr>
+      <w:r>
+        <w:t>Once an hour a RunIntervalPeriodJob deletesr RunOncePeriodicJobs older than 7 days.</w:t>
+      </w:r>
+    </w:p>
+    <w:p>
+      <w:pPr>
+        <w:pStyle w:val="Heading1"/>
+      </w:pPr>
+      <w:bookmarkStart w:id="47" w:name="_Toc225075121"/>
+      <w:r>
+        <w:t>Roles</w:t>
+      </w:r>
+      <w:bookmarkEnd w:id="47"/>
+    </w:p>
+    <w:p>
+      <w:r>
+        <w:t>OpenMind provides the following roles:</w:t>
+      </w:r>
+    </w:p>
+    <w:p>
+      <w:pPr>
+        <w:pStyle w:val="ListParagraph"/>
+      </w:pPr>
+      <w:r>
+        <w:t>System Adminstrator creates</w:t>
+      </w:r>
+      <w:r>
+        <w:t xml:space="preserve"> and edit enterprises, </w:t>
+      </w:r>
+      <w:r>
+        <w:t>users</w:t>
+      </w:r>
+      <w:r>
+        <w:t xml:space="preserve"> and lookup codes</w:t>
+      </w:r>
+    </w:p>
+    <w:p>
+      <w:pPr>
+        <w:pStyle w:val="ListParagraph"/>
+      </w:pPr>
+      <w:r>
+        <w:t>Product Manager manages products, releases, ideas, announcements and polls</w:t>
+      </w:r>
+    </w:p>
+    <w:p>
+      <w:pPr>
+        <w:pStyle w:val="ListParagraph"/>
+      </w:pPr>
+      <w:r>
         <w:lastRenderedPageBreak/>
-        <w:t>OpenMind currently uses three periodic jobs:</w:t>
+        <w:t>Voter can vote for ideas. Most users in the system will probably be voters.</w:t>
       </w:r>
     </w:p>
     <w:p>
@@ -5852,7 +5891,7 @@
         <w:pStyle w:val="ListParagraph"/>
       </w:pPr>
       <w:r>
-        <w:t>A RunAtPeriodicJob by default runs at 3AM each morning, checking for new topics and topic comments in the forum area and notifying individuals watching those topics via email of those new comments.</w:t>
+        <w:t>Allocations Manager manages the granting of allocations</w:t>
       </w:r>
     </w:p>
     <w:p>
@@ -5860,95 +5899,23 @@
         <w:pStyle w:val="ListParagraph"/>
       </w:pPr>
       <w:r>
-        <w:t>When a user creates a comment against an idea, a RunOncePeriodicJob is created to check for watchers in the background, and notify those users about the new comment.</w:t>
-      </w:r>
-    </w:p>
-    <w:p>
-      <w:pPr>
-        <w:pStyle w:val="ListParagraph"/>
-      </w:pPr>
-      <w:r>
-        <w:t>Once an hour a RunIntervalPeriodJob deletesr RunOncePeriodicJobs older than 7 days.</w:t>
+        <w:t>Moderator can moderate forum discussions, editing or deleting comments they deem in appropriate.</w:t>
+      </w:r>
+    </w:p>
+    <w:p>
+      <w:r>
+        <w:t>Each user can be granted zero, one or multiple roles to determine which functions they can perform.</w:t>
       </w:r>
     </w:p>
     <w:p>
       <w:pPr>
         <w:pStyle w:val="Heading1"/>
       </w:pPr>
-      <w:bookmarkStart w:id="49" w:name="_Toc225075121"/>
-      <w:r>
-        <w:t>Roles</w:t>
-      </w:r>
-      <w:bookmarkEnd w:id="49"/>
-    </w:p>
-    <w:p>
-      <w:r>
-        <w:t>OpenMind provides the following roles:</w:t>
-      </w:r>
-    </w:p>
-    <w:p>
-      <w:pPr>
-        <w:pStyle w:val="ListParagraph"/>
-      </w:pPr>
-      <w:r>
-        <w:t>System Adminstrator creates</w:t>
-      </w:r>
-      <w:r>
-        <w:t xml:space="preserve"> and edit enterprises, </w:t>
-      </w:r>
-      <w:r>
-        <w:t>users</w:t>
-      </w:r>
-      <w:r>
-        <w:t xml:space="preserve"> and lookup codes</w:t>
-      </w:r>
-    </w:p>
-    <w:p>
-      <w:pPr>
-        <w:pStyle w:val="ListParagraph"/>
-      </w:pPr>
-      <w:r>
-        <w:t>Product Manager manages products, releases, ideas, announcements and polls</w:t>
-      </w:r>
-    </w:p>
-    <w:p>
-      <w:pPr>
-        <w:pStyle w:val="ListParagraph"/>
-      </w:pPr>
-      <w:r>
-        <w:t>Voter can vote for ideas. Most users in the system will probably be voters.</w:t>
-      </w:r>
-    </w:p>
-    <w:p>
-      <w:pPr>
-        <w:pStyle w:val="ListParagraph"/>
-      </w:pPr>
-      <w:r>
-        <w:t>Allocations Manager manages the granting of allocations</w:t>
-      </w:r>
-    </w:p>
-    <w:p>
-      <w:pPr>
-        <w:pStyle w:val="ListParagraph"/>
-      </w:pPr>
-      <w:r>
-        <w:t>Moderator can moderate forum discussions, editing or deleting comments they deem in appropriate.</w:t>
-      </w:r>
-    </w:p>
-    <w:p>
-      <w:r>
-        <w:t>Each user can be granted zero, one or multiple roles to determine which functions they can perform.</w:t>
-      </w:r>
-    </w:p>
-    <w:p>
-      <w:pPr>
-        <w:pStyle w:val="Heading1"/>
-      </w:pPr>
-      <w:bookmarkStart w:id="50" w:name="_Toc225075122"/>
+      <w:bookmarkStart w:id="48" w:name="_Toc225075122"/>
       <w:r>
         <w:t>Lookup Codes</w:t>
       </w:r>
-      <w:bookmarkEnd w:id="50"/>
+      <w:bookmarkEnd w:id="48"/>
     </w:p>
     <w:p>
       <w:r>
@@ -6013,11 +5980,11 @@
       <w:pPr>
         <w:pStyle w:val="Heading1"/>
       </w:pPr>
-      <w:bookmarkStart w:id="51" w:name="_Toc225075123"/>
+      <w:bookmarkStart w:id="49" w:name="_Toc225075123"/>
       <w:r>
         <w:t>Creating New Users</w:t>
       </w:r>
-      <w:bookmarkEnd w:id="51"/>
+      <w:bookmarkEnd w:id="49"/>
     </w:p>
     <w:p>
       <w:r>
@@ -6087,7 +6054,6 @@
         </w:numPr>
       </w:pPr>
       <w:r>
-        <w:lastRenderedPageBreak/>
         <w:t>The user follows the link provided in the email and enters their activation code.</w:t>
       </w:r>
     </w:p>
@@ -6121,8 +6087,8 @@
       </w:r>
     </w:p>
     <w:sectPr>
-      <w:headerReference w:type="default" r:id="rId23"/>
-      <w:footerReference w:type="default" r:id="rId24"/>
+      <w:headerReference w:type="default" r:id="rId25"/>
+      <w:footerReference w:type="default" r:id="rId26"/>
       <w:pgSz w:w="12240" w:h="15840"/>
       <w:pgMar w:top="1440" w:right="1440" w:bottom="1440" w:left="1440" w:header="720" w:footer="720" w:gutter="0"/>
       <w:cols w:space="720"/>
@@ -6135,7 +6101,7 @@
 
 <file path=word/endnotes.xml><?xml version="1.0" encoding="utf-8"?>
 <w:endnotes xmlns:ve="http://schemas.openxmlformats.org/markup-compatibility/2006" xmlns:o="urn:schemas-microsoft-com:office:office" xmlns:r="http://schemas.openxmlformats.org/officeDocument/2006/relationships" xmlns:m="http://schemas.openxmlformats.org/officeDocument/2006/math" xmlns:v="urn:schemas-microsoft-com:vml" xmlns:wp="http://schemas.openxmlformats.org/drawingml/2006/wordprocessingDrawing" xmlns:w10="urn:schemas-microsoft-com:office:word" xmlns:w="http://schemas.openxmlformats.org/wordprocessingml/2006/main" xmlns:wne="http://schemas.microsoft.com/office/word/2006/wordml">
-  <w:endnote w:type="separator" w:id="0">
+  <w:endnote w:type="separator" w:id="-1">
     <w:p>
       <w:pPr>
         <w:spacing w:after="0" w:line="240" w:lineRule="auto"/>
@@ -6145,7 +6111,7 @@
       </w:r>
     </w:p>
   </w:endnote>
-  <w:endnote w:type="continuationSeparator" w:id="1">
+  <w:endnote w:type="continuationSeparator" w:id="0">
     <w:p>
       <w:pPr>
         <w:spacing w:after="0" w:line="240" w:lineRule="auto"/>
@@ -6199,7 +6165,7 @@
                 <w:noProof/>
                 <w:color w:val="FFFFFF" w:themeColor="background1"/>
               </w:rPr>
-              <w:t>14</w:t>
+              <w:t>13</w:t>
             </w:r>
           </w:fldSimple>
         </w:p>
@@ -6245,7 +6211,7 @@
 
 <file path=word/footnotes.xml><?xml version="1.0" encoding="utf-8"?>
 <w:footnotes xmlns:ve="http://schemas.openxmlformats.org/markup-compatibility/2006" xmlns:o="urn:schemas-microsoft-com:office:office" xmlns:r="http://schemas.openxmlformats.org/officeDocument/2006/relationships" xmlns:m="http://schemas.openxmlformats.org/officeDocument/2006/math" xmlns:v="urn:schemas-microsoft-com:vml" xmlns:wp="http://schemas.openxmlformats.org/drawingml/2006/wordprocessingDrawing" xmlns:w10="urn:schemas-microsoft-com:office:word" xmlns:w="http://schemas.openxmlformats.org/wordprocessingml/2006/main" xmlns:wne="http://schemas.microsoft.com/office/word/2006/wordml">
-  <w:footnote w:type="separator" w:id="0">
+  <w:footnote w:type="separator" w:id="-1">
     <w:p>
       <w:pPr>
         <w:spacing w:after="0" w:line="240" w:lineRule="auto"/>
@@ -6255,7 +6221,7 @@
       </w:r>
     </w:p>
   </w:footnote>
-  <w:footnote w:type="continuationSeparator" w:id="1">
+  <w:footnote w:type="continuationSeparator" w:id="0">
     <w:p>
       <w:pPr>
         <w:spacing w:after="0" w:line="240" w:lineRule="auto"/>
@@ -6265,7 +6231,7 @@
       </w:r>
     </w:p>
   </w:footnote>
-  <w:footnote w:id="2">
+  <w:footnote w:id="1">
     <w:p>
       <w:pPr>
         <w:pStyle w:val="FootnoteText"/>
@@ -6281,7 +6247,7 @@
       </w:r>
     </w:p>
   </w:footnote>
-  <w:footnote w:id="3">
+  <w:footnote w:id="2">
     <w:p>
       <w:pPr>
         <w:pStyle w:val="FootnoteText"/>
@@ -8986,6 +8952,7 @@
   <w:style w:type="character" w:default="1" w:styleId="DefaultParagraphFont">
     <w:name w:val="Default Paragraph Font"/>
     <w:uiPriority w:val="1"/>
+    <w:semiHidden/>
     <w:unhideWhenUsed/>
   </w:style>
   <w:style w:type="table" w:default="1" w:styleId="TableNormal">
@@ -9790,7 +9757,7 @@
 </file>
 
 <file path=customXml/itemProps1.xml><?xml version="1.0" encoding="utf-8"?>
-<ds:datastoreItem xmlns:ds="http://schemas.openxmlformats.org/officeDocument/2006/customXml" ds:itemID="{7B9AB5B0-CDA9-4710-BA2A-5B8B020F5A95}">
+<ds:datastoreItem xmlns:ds="http://schemas.openxmlformats.org/officeDocument/2006/customXml" ds:itemID="{67AA7C67-8AE7-4880-9AAB-E39D01029B18}">
   <ds:schemaRefs>
     <ds:schemaRef ds:uri="http://schemas.openxmlformats.org/officeDocument/2006/bibliography"/>
   </ds:schemaRefs>

</xml_diff>

<commit_message>
Added specification for ruby 1.8.7 to the doc
</commit_message>
<xml_diff>
--- a/doc/Manual.docx
+++ b/doc/Manual.docx
@@ -1,6 +1,6 @@
 
 <file path=word/document.xml><?xml version="1.0" encoding="utf-8"?>
-<w:document xmlns:ve="http://schemas.openxmlformats.org/markup-compatibility/2006" xmlns:o="urn:schemas-microsoft-com:office:office" xmlns:r="http://schemas.openxmlformats.org/officeDocument/2006/relationships" xmlns:m="http://schemas.openxmlformats.org/officeDocument/2006/math" xmlns:v="urn:schemas-microsoft-com:vml" xmlns:wp="http://schemas.openxmlformats.org/drawingml/2006/wordprocessingDrawing" xmlns:w10="urn:schemas-microsoft-com:office:word" xmlns:w="http://schemas.openxmlformats.org/wordprocessingml/2006/main" xmlns:wne="http://schemas.microsoft.com/office/word/2006/wordml">
+<w:document xmlns:wpc="http://schemas.microsoft.com/office/word/2010/wordprocessingCanvas" xmlns:mc="http://schemas.openxmlformats.org/markup-compatibility/2006" xmlns:o="urn:schemas-microsoft-com:office:office" xmlns:r="http://schemas.openxmlformats.org/officeDocument/2006/relationships" xmlns:m="http://schemas.openxmlformats.org/officeDocument/2006/math" xmlns:v="urn:schemas-microsoft-com:vml" xmlns:wp14="http://schemas.microsoft.com/office/word/2010/wordprocessingDrawing" xmlns:wp="http://schemas.openxmlformats.org/drawingml/2006/wordprocessingDrawing" xmlns:w10="urn:schemas-microsoft-com:office:word" xmlns:w="http://schemas.openxmlformats.org/wordprocessingml/2006/main" xmlns:w14="http://schemas.microsoft.com/office/word/2010/wordml" xmlns:wpg="http://schemas.microsoft.com/office/word/2010/wordprocessingGroup" xmlns:wpi="http://schemas.microsoft.com/office/word/2010/wordprocessingInk" xmlns:wne="http://schemas.microsoft.com/office/word/2006/wordml" xmlns:wps="http://schemas.microsoft.com/office/word/2010/wordprocessingShape" mc:Ignorable="w14 wp14">
   <w:body>
     <w:p>
       <w:pPr>
@@ -11,13 +11,23 @@
           <w:sz w:val="52"/>
         </w:rPr>
       </w:pPr>
+      <w:proofErr w:type="spellStart"/>
       <w:r>
         <w:rPr>
           <w:rStyle w:val="BookTitle"/>
           <w:smallCaps w:val="0"/>
           <w:sz w:val="52"/>
         </w:rPr>
-        <w:t>OpenMind: Know Your Customer</w:t>
+        <w:t>OpenMind</w:t>
+      </w:r>
+      <w:proofErr w:type="spellEnd"/>
+      <w:r>
+        <w:rPr>
+          <w:rStyle w:val="BookTitle"/>
+          <w:smallCaps w:val="0"/>
+          <w:sz w:val="52"/>
+        </w:rPr>
+        <w:t>: Know Your Customer</w:t>
       </w:r>
     </w:p>
     <w:sdt>
@@ -38,6 +48,7 @@
           <w:docPartUnique/>
         </w:docPartObj>
       </w:sdtPr>
+      <w:sdtEndPr/>
       <w:sdtContent>
         <w:p>
           <w:pPr>
@@ -3052,18 +3063,36 @@
       <w:bookmarkStart w:id="0" w:name="_Toc275505046"/>
       <w:r>
         <w:lastRenderedPageBreak/>
-        <w:t>About OpenMind</w:t>
+        <w:t xml:space="preserve">About </w:t>
+      </w:r>
+      <w:proofErr w:type="spellStart"/>
+      <w:r>
+        <w:t>OpenMind</w:t>
       </w:r>
       <w:bookmarkEnd w:id="0"/>
-    </w:p>
-    <w:p>
-      <w:r>
-        <w:t xml:space="preserve">OpenMind allows product companies to solicit feedback and input from users of their product. </w:t>
-      </w:r>
-    </w:p>
-    <w:p>
-      <w:r>
-        <w:t>Using the OpenMind application, user can:</w:t>
+      <w:proofErr w:type="spellEnd"/>
+    </w:p>
+    <w:p>
+      <w:proofErr w:type="spellStart"/>
+      <w:r>
+        <w:t>OpenMind</w:t>
+      </w:r>
+      <w:proofErr w:type="spellEnd"/>
+      <w:r>
+        <w:t xml:space="preserve"> allows product companies to solicit feedback and input from users of their product. </w:t>
+      </w:r>
+    </w:p>
+    <w:p>
+      <w:r>
+        <w:t xml:space="preserve">Using the </w:t>
+      </w:r>
+      <w:proofErr w:type="spellStart"/>
+      <w:r>
+        <w:t>OpenMind</w:t>
+      </w:r>
+      <w:proofErr w:type="spellEnd"/>
+      <w:r>
+        <w:t xml:space="preserve"> application, user can:</w:t>
       </w:r>
     </w:p>
     <w:p>
@@ -3106,7 +3135,15 @@
     </w:p>
     <w:p>
       <w:r>
-        <w:t>Using the OpenMind application, product managers can:</w:t>
+        <w:t xml:space="preserve">Using the </w:t>
+      </w:r>
+      <w:proofErr w:type="spellStart"/>
+      <w:r>
+        <w:t>OpenMind</w:t>
+      </w:r>
+      <w:proofErr w:type="spellEnd"/>
+      <w:r>
+        <w:t xml:space="preserve"> application, product managers can:</w:t>
       </w:r>
     </w:p>
     <w:p>
@@ -3135,9 +3172,17 @@
     </w:p>
     <w:p>
       <w:r>
-        <w:t xml:space="preserve">If you’d like to see OpenMind in action, you can check it out at </w:t>
-      </w:r>
-      <w:hyperlink r:id="rId8" w:history="1">
+        <w:t xml:space="preserve">If you’d like to see </w:t>
+      </w:r>
+      <w:proofErr w:type="spellStart"/>
+      <w:r>
+        <w:t>OpenMind</w:t>
+      </w:r>
+      <w:proofErr w:type="spellEnd"/>
+      <w:r>
+        <w:t xml:space="preserve"> in action, you can check it out at </w:t>
+      </w:r>
+      <w:hyperlink r:id="rId9" w:history="1">
         <w:r>
           <w:rPr>
             <w:rStyle w:val="Hyperlink"/>
@@ -3146,7 +3191,15 @@
         </w:r>
       </w:hyperlink>
       <w:r>
-        <w:t>. You won’t be able to sign up for an account if you are not a Scribe customer, but it should give you a good feeling for much of the functions and capabilities of OpenMind.</w:t>
+        <w:t xml:space="preserve">. You won’t be able to sign up for an account if you are not a Scribe customer, but it should give you a good feeling for much of the functions and capabilities of </w:t>
+      </w:r>
+      <w:proofErr w:type="spellStart"/>
+      <w:r>
+        <w:t>OpenMind</w:t>
+      </w:r>
+      <w:proofErr w:type="spellEnd"/>
+      <w:r>
+        <w:t>.</w:t>
       </w:r>
     </w:p>
     <w:p>
@@ -3161,9 +3214,17 @@
     </w:p>
     <w:p>
       <w:r>
-        <w:t xml:space="preserve">We’re interested in your feedback. If you have comments or suggestions for this manual or the OpenMind application, send email to </w:t>
-      </w:r>
-      <w:hyperlink r:id="rId9" w:history="1">
+        <w:t xml:space="preserve">We’re interested in your feedback. If you have comments or suggestions for this manual or the </w:t>
+      </w:r>
+      <w:proofErr w:type="spellStart"/>
+      <w:r>
+        <w:t>OpenMind</w:t>
+      </w:r>
+      <w:proofErr w:type="spellEnd"/>
+      <w:r>
+        <w:t xml:space="preserve"> application, send email to </w:t>
+      </w:r>
+      <w:hyperlink r:id="rId10" w:history="1">
         <w:r>
           <w:rPr>
             <w:rStyle w:val="Hyperlink"/>
@@ -3177,7 +3238,15 @@
     </w:p>
     <w:p>
       <w:r>
-        <w:t>If you use OpenMind, please consider allowing us to use your company’s logo on our web page.</w:t>
+        <w:t xml:space="preserve">If you use </w:t>
+      </w:r>
+      <w:proofErr w:type="spellStart"/>
+      <w:r>
+        <w:t>OpenMind</w:t>
+      </w:r>
+      <w:proofErr w:type="spellEnd"/>
+      <w:r>
+        <w:t>, please consider allowing us to use your company’s logo on our web page.</w:t>
       </w:r>
     </w:p>
     <w:p>
@@ -3192,9 +3261,17 @@
     </w:p>
     <w:p>
       <w:r>
-        <w:t xml:space="preserve">I wrote OpenMind primary to meet the needs of my company, </w:t>
-      </w:r>
-      <w:hyperlink r:id="rId10" w:history="1">
+        <w:t xml:space="preserve">I wrote </w:t>
+      </w:r>
+      <w:proofErr w:type="spellStart"/>
+      <w:r>
+        <w:t>OpenMind</w:t>
+      </w:r>
+      <w:proofErr w:type="spellEnd"/>
+      <w:r>
+        <w:t xml:space="preserve"> primary to meet the needs of my company, </w:t>
+      </w:r>
+      <w:hyperlink r:id="rId11" w:history="1">
         <w:r>
           <w:rPr>
             <w:rStyle w:val="Hyperlink"/>
@@ -3203,14 +3280,30 @@
         </w:r>
       </w:hyperlink>
       <w:r>
-        <w:t>. I decided to make the code available as open source as a way to give back to the community. However, there is additional overhead in trying to keep the product suitable for a broader community than one company. I am happy to take on that burden if people find OpenMind useful.</w:t>
-      </w:r>
-    </w:p>
-    <w:p>
-      <w:r>
-        <w:t xml:space="preserve">If you find OpenMind useful, I ask that you send me an email to let me know at </w:t>
-      </w:r>
-      <w:hyperlink r:id="rId11" w:history="1">
+        <w:t xml:space="preserve">. I decided to make the code available as open source as a way to give back to the community. However, there is additional overhead in trying to keep the product suitable for a broader community than one company. I am happy to take on that burden if people find </w:t>
+      </w:r>
+      <w:proofErr w:type="spellStart"/>
+      <w:r>
+        <w:t>OpenMind</w:t>
+      </w:r>
+      <w:proofErr w:type="spellEnd"/>
+      <w:r>
+        <w:t xml:space="preserve"> useful.</w:t>
+      </w:r>
+    </w:p>
+    <w:p>
+      <w:r>
+        <w:t xml:space="preserve">If you find </w:t>
+      </w:r>
+      <w:proofErr w:type="spellStart"/>
+      <w:r>
+        <w:t>OpenMind</w:t>
+      </w:r>
+      <w:proofErr w:type="spellEnd"/>
+      <w:r>
+        <w:t xml:space="preserve"> useful, I ask that you send me an email to let me know at </w:t>
+      </w:r>
+      <w:hyperlink r:id="rId12" w:history="1">
         <w:r>
           <w:rPr>
             <w:rStyle w:val="Hyperlink"/>
@@ -3221,7 +3314,7 @@
       <w:r>
         <w:t xml:space="preserve">. And please, consider letting me add your logo to the openmind site: </w:t>
       </w:r>
-      <w:hyperlink r:id="rId12" w:history="1">
+      <w:hyperlink r:id="rId13" w:history="1">
         <w:r>
           <w:rPr>
             <w:rStyle w:val="Hyperlink"/>
@@ -3245,7 +3338,15 @@
     </w:p>
     <w:p>
       <w:r>
-        <w:t xml:space="preserve">Follow the steps outlined below to install and configure the OpenMind application. </w:t>
+        <w:t xml:space="preserve">Follow the steps outlined below to install and configure the </w:t>
+      </w:r>
+      <w:proofErr w:type="spellStart"/>
+      <w:r>
+        <w:t>OpenMind</w:t>
+      </w:r>
+      <w:proofErr w:type="spellEnd"/>
+      <w:r>
+        <w:t xml:space="preserve"> application. </w:t>
       </w:r>
       <w:r>
         <w:t xml:space="preserve">Unless otherwise noted, all commands are run from the Rails application root directory. For example, if you </w:t>
@@ -3275,6 +3376,21 @@
       <w:pPr>
         <w:pStyle w:val="H2Text"/>
       </w:pPr>
+      <w:proofErr w:type="spellStart"/>
+      <w:r>
+        <w:t>OpenMind</w:t>
+      </w:r>
+      <w:proofErr w:type="spellEnd"/>
+      <w:r>
+        <w:t xml:space="preserve"> has been tested to work with Ruby 1.8.7 and Rails 2.3.5. </w:t>
+      </w:r>
+    </w:p>
+    <w:p>
+      <w:pPr>
+        <w:pStyle w:val="H2Text"/>
+      </w:pPr>
+      <w:bookmarkStart w:id="5" w:name="_GoBack"/>
+      <w:bookmarkEnd w:id="5"/>
       <w:r>
         <w:t xml:space="preserve">You can install </w:t>
       </w:r>
@@ -3284,7 +3400,7 @@
       <w:r>
         <w:t xml:space="preserve">Ruby gems by following the instructions at </w:t>
       </w:r>
-      <w:hyperlink r:id="rId13" w:history="1">
+      <w:hyperlink r:id="rId14" w:history="1">
         <w:r>
           <w:rPr>
             <w:rStyle w:val="Hyperlink"/>
@@ -3301,38 +3417,64 @@
         <w:pStyle w:val="H2Text"/>
       </w:pPr>
       <w:r>
-        <w:t>OpenMind has been tested to work with Rails 2.3.5.</w:t>
-      </w:r>
-      <w:r>
-        <w:t xml:space="preserve"> You can install Rails 2.3.5 with the following command:</w:t>
+        <w:t>You can install Rails 2.3.5 with the following command:</w:t>
       </w:r>
     </w:p>
     <w:p>
       <w:pPr>
         <w:pStyle w:val="CodeSample"/>
       </w:pPr>
-      <w:r>
-        <w:t>gem install rails –v “2.3.5”</w:t>
+      <w:proofErr w:type="gramStart"/>
+      <w:r>
+        <w:t>gem</w:t>
+      </w:r>
+      <w:proofErr w:type="gramEnd"/>
+      <w:r>
+        <w:t xml:space="preserve"> install rails –v “2.3.5”</w:t>
       </w:r>
     </w:p>
     <w:p>
       <w:pPr>
         <w:pStyle w:val="Heading2"/>
       </w:pPr>
-      <w:bookmarkStart w:id="5" w:name="_Toc275505051"/>
+      <w:bookmarkStart w:id="6" w:name="_Toc275505051"/>
       <w:r>
         <w:t>Get the Code</w:t>
       </w:r>
-      <w:bookmarkEnd w:id="5"/>
+      <w:bookmarkEnd w:id="6"/>
     </w:p>
     <w:p>
       <w:pPr>
         <w:pStyle w:val="H2Text"/>
       </w:pPr>
       <w:r>
-        <w:t>Starting with OpenMind 2.4, OpenMind is now hosting at GitHub (</w:t>
-      </w:r>
-      <w:hyperlink r:id="rId14" w:history="1">
+        <w:t xml:space="preserve">Starting with </w:t>
+      </w:r>
+      <w:proofErr w:type="spellStart"/>
+      <w:r>
+        <w:t>OpenMind</w:t>
+      </w:r>
+      <w:proofErr w:type="spellEnd"/>
+      <w:r>
+        <w:t xml:space="preserve"> 2.4, </w:t>
+      </w:r>
+      <w:proofErr w:type="spellStart"/>
+      <w:r>
+        <w:t>OpenMind</w:t>
+      </w:r>
+      <w:proofErr w:type="spellEnd"/>
+      <w:r>
+        <w:t xml:space="preserve"> is now hosting at </w:t>
+      </w:r>
+      <w:proofErr w:type="spellStart"/>
+      <w:r>
+        <w:t>GitHub</w:t>
+      </w:r>
+      <w:proofErr w:type="spellEnd"/>
+      <w:r>
+        <w:t xml:space="preserve"> (</w:t>
+      </w:r>
+      <w:hyperlink r:id="rId15" w:history="1">
         <w:r>
           <w:rPr>
             <w:rStyle w:val="Hyperlink"/>
@@ -3341,7 +3483,15 @@
         </w:r>
       </w:hyperlink>
       <w:r>
-        <w:t>) and uses git instead of subversion as its source code management system.</w:t>
+        <w:t xml:space="preserve">) and uses </w:t>
+      </w:r>
+      <w:proofErr w:type="spellStart"/>
+      <w:r>
+        <w:t>git</w:t>
+      </w:r>
+      <w:proofErr w:type="spellEnd"/>
+      <w:r>
+        <w:t xml:space="preserve"> instead of subversion as its source code management system.</w:t>
       </w:r>
     </w:p>
     <w:p>
@@ -3349,9 +3499,25 @@
         <w:pStyle w:val="H2Text"/>
       </w:pPr>
       <w:r>
-        <w:t xml:space="preserve">To install OpenMind, you will first need to install git, which you can do at </w:t>
-      </w:r>
-      <w:hyperlink r:id="rId15" w:history="1">
+        <w:t xml:space="preserve">To install </w:t>
+      </w:r>
+      <w:proofErr w:type="spellStart"/>
+      <w:r>
+        <w:t>OpenMind</w:t>
+      </w:r>
+      <w:proofErr w:type="spellEnd"/>
+      <w:r>
+        <w:t xml:space="preserve">, you will first need to install </w:t>
+      </w:r>
+      <w:proofErr w:type="spellStart"/>
+      <w:r>
+        <w:t>git</w:t>
+      </w:r>
+      <w:proofErr w:type="spellEnd"/>
+      <w:r>
+        <w:t xml:space="preserve">, which you can do at </w:t>
+      </w:r>
+      <w:hyperlink r:id="rId16" w:history="1">
         <w:r>
           <w:rPr>
             <w:rStyle w:val="Hyperlink"/>
@@ -3368,16 +3534,28 @@
         <w:pStyle w:val="H2Text"/>
       </w:pPr>
       <w:r>
-        <w:t>To download and install OpenMind, issue the following command:</w:t>
+        <w:t xml:space="preserve">To download and install </w:t>
+      </w:r>
+      <w:proofErr w:type="spellStart"/>
+      <w:r>
+        <w:t>OpenMind</w:t>
+      </w:r>
+      <w:proofErr w:type="spellEnd"/>
+      <w:r>
+        <w:t>, issue the following command:</w:t>
       </w:r>
     </w:p>
     <w:p>
       <w:pPr>
         <w:pStyle w:val="CodeSample"/>
       </w:pPr>
+      <w:proofErr w:type="spellStart"/>
+      <w:proofErr w:type="gramStart"/>
       <w:r>
         <w:t>git</w:t>
       </w:r>
+      <w:proofErr w:type="spellEnd"/>
+      <w:proofErr w:type="gramEnd"/>
       <w:r>
         <w:t xml:space="preserve"> clone git://github.com/spob/openmind.git</w:t>
       </w:r>
@@ -3387,18 +3565,34 @@
         <w:pStyle w:val="H2Text"/>
       </w:pPr>
       <w:r>
-        <w:t>This will install the OpenMind application in an application called “openmind” located within the directory from which you issued the git clone command.</w:t>
+        <w:t xml:space="preserve">This will install the </w:t>
+      </w:r>
+      <w:proofErr w:type="spellStart"/>
+      <w:r>
+        <w:t>OpenMind</w:t>
+      </w:r>
+      <w:proofErr w:type="spellEnd"/>
+      <w:r>
+        <w:t xml:space="preserve"> application in an application called “openmind” located within the directory from which you issued the </w:t>
+      </w:r>
+      <w:proofErr w:type="spellStart"/>
+      <w:r>
+        <w:t>git</w:t>
+      </w:r>
+      <w:proofErr w:type="spellEnd"/>
+      <w:r>
+        <w:t xml:space="preserve"> clone command.</w:t>
       </w:r>
     </w:p>
     <w:p>
       <w:pPr>
         <w:pStyle w:val="Heading2"/>
       </w:pPr>
-      <w:bookmarkStart w:id="6" w:name="_Toc275505052"/>
+      <w:bookmarkStart w:id="7" w:name="_Toc275505052"/>
       <w:r>
         <w:t>Create the Database Schema</w:t>
       </w:r>
-      <w:bookmarkEnd w:id="6"/>
+      <w:bookmarkEnd w:id="7"/>
     </w:p>
     <w:p>
       <w:pPr>
@@ -3409,7 +3603,15 @@
         </w:numPr>
       </w:pPr>
       <w:r>
-        <w:t>Create a schema in a MySQL database for the OpenMind data.</w:t>
+        <w:t xml:space="preserve">Create a schema in a MySQL database for the </w:t>
+      </w:r>
+      <w:proofErr w:type="spellStart"/>
+      <w:r>
+        <w:t>OpenMind</w:t>
+      </w:r>
+      <w:proofErr w:type="spellEnd"/>
+      <w:r>
+        <w:t xml:space="preserve"> data.</w:t>
       </w:r>
       <w:r>
         <w:t xml:space="preserve"> </w:t>
@@ -3424,7 +3626,15 @@
         </w:numPr>
       </w:pPr>
       <w:r>
-        <w:t xml:space="preserve">Create a user and password. Make note of the schema name, username and password, as well as the ip_address or machine name of the machine on which MySQL is running. Ensure that the user you created has read/write </w:t>
+        <w:t xml:space="preserve">Create a user and password. Make note of the schema name, username and password, as well as the </w:t>
+      </w:r>
+      <w:proofErr w:type="spellStart"/>
+      <w:r>
+        <w:t>ip_address</w:t>
+      </w:r>
+      <w:proofErr w:type="spellEnd"/>
+      <w:r>
+        <w:t xml:space="preserve"> or machine name of the machine on which MySQL is running. Ensure that the user you created has read/write </w:t>
       </w:r>
       <w:r>
         <w:t>privileges</w:t>
@@ -3441,7 +3651,15 @@
         </w:rPr>
       </w:pPr>
       <w:r>
-        <w:t xml:space="preserve">Setup a database schema using the MySQL Databases icon in the Databases section of the cPanel. Create a schema for the openmind community. Note that </w:t>
+        <w:t xml:space="preserve">Setup a database schema using the MySQL Databases icon in the Databases section of the </w:t>
+      </w:r>
+      <w:proofErr w:type="spellStart"/>
+      <w:r>
+        <w:t>cPanel</w:t>
+      </w:r>
+      <w:proofErr w:type="spellEnd"/>
+      <w:r>
+        <w:t xml:space="preserve">. Create a schema for the openmind community. Note that </w:t>
       </w:r>
       <w:r>
         <w:t>Hosting Rails</w:t>
@@ -3453,7 +3671,39 @@
         <w:t>fixes</w:t>
       </w:r>
       <w:r>
-        <w:t xml:space="preserve"> your account name to the database name you selected. For example, if you hostingrails account name is bobstur and you selected openmind as your database, then the schema name will be “bobstur_openmind”. </w:t>
+        <w:t xml:space="preserve"> your account name to the database name you selected. For example, if you </w:t>
+      </w:r>
+      <w:proofErr w:type="spellStart"/>
+      <w:r>
+        <w:t>hostingrails</w:t>
+      </w:r>
+      <w:proofErr w:type="spellEnd"/>
+      <w:r>
+        <w:t xml:space="preserve"> account name is </w:t>
+      </w:r>
+      <w:proofErr w:type="spellStart"/>
+      <w:r>
+        <w:t>bobstur</w:t>
+      </w:r>
+      <w:proofErr w:type="spellEnd"/>
+      <w:r>
+        <w:t xml:space="preserve"> and you selected openmind as your database, </w:t>
+      </w:r>
+      <w:proofErr w:type="gramStart"/>
+      <w:r>
+        <w:t>then</w:t>
+      </w:r>
+      <w:proofErr w:type="gramEnd"/>
+      <w:r>
+        <w:t xml:space="preserve"> the schema name will be “</w:t>
+      </w:r>
+      <w:proofErr w:type="spellStart"/>
+      <w:r>
+        <w:t>bobstur_openmind</w:t>
+      </w:r>
+      <w:proofErr w:type="spellEnd"/>
+      <w:r>
+        <w:t xml:space="preserve">”. </w:t>
       </w:r>
       <w:r>
         <w:br/>
@@ -3479,20 +3729,36 @@
         <w:t>Hosting Rails</w:t>
       </w:r>
       <w:r>
-        <w:t xml:space="preserve"> prepends the username. For example, I created a user called “openmind”. The final username will end up being: bobstur_openmind.</w:t>
+        <w:t xml:space="preserve"> prepends the username. For example, I created a user called “openmind”. The final username will end up being: </w:t>
+      </w:r>
+      <w:proofErr w:type="spellStart"/>
+      <w:r>
+        <w:t>bobstur_openmind</w:t>
+      </w:r>
+      <w:proofErr w:type="spellEnd"/>
+      <w:r>
+        <w:t>.</w:t>
       </w:r>
       <w:r>
         <w:br/>
       </w:r>
       <w:r>
         <w:br/>
-        <w:t>Note the user information below:</w:t>
-      </w:r>
+        <w:t>Note the user information below</w:t>
+      </w:r>
+      <w:proofErr w:type="gramStart"/>
+      <w:r>
+        <w:t>:</w:t>
+      </w:r>
+      <w:proofErr w:type="gramEnd"/>
       <w:r>
         <w:br/>
       </w:r>
       <w:r>
         <w:br/>
+      </w:r>
+      <w:r>
+        <w:lastRenderedPageBreak/>
         <w:t>DB Username: _____________________________</w:t>
       </w:r>
       <w:r>
@@ -3505,19 +3771,31 @@
         <w:pStyle w:val="Note"/>
       </w:pPr>
       <w:r>
-        <w:lastRenderedPageBreak/>
-        <w:t>In same screen , add the user to the schema you created. When prompted, grant your user “All Privileges” for your schema.</w:t>
+        <w:t xml:space="preserve">In same </w:t>
+      </w:r>
+      <w:proofErr w:type="gramStart"/>
+      <w:r>
+        <w:t>screen ,</w:t>
+      </w:r>
+      <w:proofErr w:type="gramEnd"/>
+      <w:r>
+        <w:t xml:space="preserve"> add the user to the schema you created. When prompted, grant your user “All Privileges” for your schema.</w:t>
       </w:r>
     </w:p>
     <w:p>
       <w:pPr>
         <w:pStyle w:val="Heading2"/>
       </w:pPr>
-      <w:bookmarkStart w:id="7" w:name="_Toc275505053"/>
-      <w:r>
-        <w:t>Update database.yml</w:t>
-      </w:r>
-      <w:bookmarkEnd w:id="7"/>
+      <w:bookmarkStart w:id="8" w:name="_Toc275505053"/>
+      <w:r>
+        <w:t xml:space="preserve">Update </w:t>
+      </w:r>
+      <w:proofErr w:type="spellStart"/>
+      <w:r>
+        <w:t>database.yml</w:t>
+      </w:r>
+      <w:bookmarkEnd w:id="8"/>
+      <w:proofErr w:type="spellEnd"/>
     </w:p>
     <w:p>
       <w:pPr>
@@ -3527,14 +3805,34 @@
         <w:t>Edit the file: openmind</w:t>
       </w:r>
       <w:r>
-        <w:t>/config/database.yml</w:t>
-      </w:r>
+        <w:t>/</w:t>
+      </w:r>
+      <w:proofErr w:type="spellStart"/>
+      <w:r>
+        <w:t>config</w:t>
+      </w:r>
+      <w:proofErr w:type="spellEnd"/>
+      <w:r>
+        <w:t>/</w:t>
+      </w:r>
+      <w:proofErr w:type="spellStart"/>
+      <w:r>
+        <w:t>database.yml</w:t>
+      </w:r>
+      <w:proofErr w:type="spellEnd"/>
       <w:r>
         <w:br/>
       </w:r>
       <w:r>
         <w:br/>
-        <w:t>Assuming you are configuring this environment for product</w:t>
+      </w:r>
+      <w:proofErr w:type="gramStart"/>
+      <w:r>
+        <w:t>Assuming</w:t>
+      </w:r>
+      <w:proofErr w:type="gramEnd"/>
+      <w:r>
+        <w:t xml:space="preserve"> you are configuring this environment for product</w:t>
       </w:r>
       <w:r>
         <w:t>ion purposes, edit the section:</w:t>
@@ -3544,8 +3842,13 @@
       <w:pPr>
         <w:pStyle w:val="CodeSample"/>
       </w:pPr>
-      <w:r>
-        <w:t>production:</w:t>
+      <w:proofErr w:type="gramStart"/>
+      <w:r>
+        <w:t>production</w:t>
+      </w:r>
+      <w:proofErr w:type="gramEnd"/>
+      <w:r>
+        <w:t>:</w:t>
       </w:r>
     </w:p>
     <w:p>
@@ -3555,9 +3858,19 @@
       <w:r>
         <w:t xml:space="preserve">  </w:t>
       </w:r>
-      <w:r>
-        <w:t>adapter: mysql</w:t>
-      </w:r>
+      <w:proofErr w:type="gramStart"/>
+      <w:r>
+        <w:t>adapter</w:t>
+      </w:r>
+      <w:proofErr w:type="gramEnd"/>
+      <w:r>
+        <w:t xml:space="preserve">: </w:t>
+      </w:r>
+      <w:proofErr w:type="spellStart"/>
+      <w:r>
+        <w:t>mysql</w:t>
+      </w:r>
+      <w:proofErr w:type="spellEnd"/>
     </w:p>
     <w:p>
       <w:pPr>
@@ -3566,9 +3879,19 @@
       <w:r>
         <w:t xml:space="preserve">  </w:t>
       </w:r>
-      <w:r>
-        <w:t>database: OpenMind_production</w:t>
-      </w:r>
+      <w:proofErr w:type="gramStart"/>
+      <w:r>
+        <w:t>database</w:t>
+      </w:r>
+      <w:proofErr w:type="gramEnd"/>
+      <w:r>
+        <w:t xml:space="preserve">: </w:t>
+      </w:r>
+      <w:proofErr w:type="spellStart"/>
+      <w:r>
+        <w:t>OpenMind_production</w:t>
+      </w:r>
+      <w:proofErr w:type="spellEnd"/>
     </w:p>
     <w:p>
       <w:pPr>
@@ -3577,8 +3900,13 @@
       <w:r>
         <w:t xml:space="preserve">  </w:t>
       </w:r>
-      <w:r>
-        <w:t>username: root</w:t>
+      <w:proofErr w:type="gramStart"/>
+      <w:r>
+        <w:t>username</w:t>
+      </w:r>
+      <w:proofErr w:type="gramEnd"/>
+      <w:r>
+        <w:t>: root</w:t>
       </w:r>
     </w:p>
     <w:p>
@@ -3588,8 +3916,13 @@
       <w:r>
         <w:t xml:space="preserve">  </w:t>
       </w:r>
-      <w:r>
-        <w:t>password:</w:t>
+      <w:proofErr w:type="gramStart"/>
+      <w:r>
+        <w:t>password</w:t>
+      </w:r>
+      <w:proofErr w:type="gramEnd"/>
+      <w:r>
+        <w:t>:</w:t>
       </w:r>
     </w:p>
     <w:p>
@@ -3599,16 +3932,34 @@
       <w:r>
         <w:t xml:space="preserve">  </w:t>
       </w:r>
-      <w:r>
-        <w:t>host: localhost</w:t>
-      </w:r>
+      <w:proofErr w:type="gramStart"/>
+      <w:r>
+        <w:t>host</w:t>
+      </w:r>
+      <w:proofErr w:type="gramEnd"/>
+      <w:r>
+        <w:t xml:space="preserve">: </w:t>
+      </w:r>
+      <w:proofErr w:type="spellStart"/>
+      <w:r>
+        <w:t>localhost</w:t>
+      </w:r>
+      <w:proofErr w:type="spellEnd"/>
     </w:p>
     <w:p>
       <w:pPr>
         <w:pStyle w:val="CodeSample"/>
       </w:pPr>
       <w:r>
-        <w:t xml:space="preserve">  encoding: utf8</w:t>
+        <w:t xml:space="preserve">  </w:t>
+      </w:r>
+      <w:proofErr w:type="gramStart"/>
+      <w:r>
+        <w:t>encoding</w:t>
+      </w:r>
+      <w:proofErr w:type="gramEnd"/>
+      <w:r>
+        <w:t>: utf8</w:t>
       </w:r>
     </w:p>
     <w:p>
@@ -3638,7 +3989,15 @@
         <w:t>leave</w:t>
       </w:r>
       <w:r>
-        <w:t xml:space="preserve"> the value of the host as “localhost”</w:t>
+        <w:t xml:space="preserve"> the value of the host as “</w:t>
+      </w:r>
+      <w:proofErr w:type="spellStart"/>
+      <w:r>
+        <w:t>localhost</w:t>
+      </w:r>
+      <w:proofErr w:type="spellEnd"/>
+      <w:r>
+        <w:t>”</w:t>
       </w:r>
       <w:r>
         <w:t xml:space="preserve"> </w:t>
@@ -3648,11 +4007,16 @@
       <w:pPr>
         <w:pStyle w:val="Heading2"/>
       </w:pPr>
-      <w:bookmarkStart w:id="8" w:name="_Toc275505054"/>
-      <w:r>
-        <w:t>Update environment.rb</w:t>
-      </w:r>
-      <w:bookmarkEnd w:id="8"/>
+      <w:bookmarkStart w:id="9" w:name="_Toc275505054"/>
+      <w:r>
+        <w:t xml:space="preserve">Update </w:t>
+      </w:r>
+      <w:proofErr w:type="spellStart"/>
+      <w:r>
+        <w:t>environment.rb</w:t>
+      </w:r>
+      <w:bookmarkEnd w:id="9"/>
+      <w:proofErr w:type="spellEnd"/>
     </w:p>
     <w:p>
       <w:pPr>
@@ -3664,37 +4028,60 @@
       <w:r>
         <w:t xml:space="preserve">n your </w:t>
       </w:r>
-      <w:r>
-        <w:t>config/</w:t>
-      </w:r>
-      <w:r>
-        <w:t>environment.rb file you'll just need to uncomment the following line to confirm you're in production mode:</w:t>
+      <w:proofErr w:type="spellStart"/>
+      <w:r>
+        <w:t>config</w:t>
+      </w:r>
+      <w:proofErr w:type="spellEnd"/>
+      <w:r>
+        <w:t>/</w:t>
+      </w:r>
+      <w:proofErr w:type="spellStart"/>
+      <w:r>
+        <w:t>environment.rb</w:t>
+      </w:r>
+      <w:proofErr w:type="spellEnd"/>
+      <w:r>
+        <w:t xml:space="preserve"> file you'll just need to uncomment the following line to confirm you're in production mode:</w:t>
       </w:r>
     </w:p>
     <w:p>
       <w:pPr>
         <w:pStyle w:val="CodeSample"/>
       </w:pPr>
-      <w:r>
-        <w:t>ENV['RAILS_ENV'] ||= 'production'</w:t>
+      <w:proofErr w:type="gramStart"/>
+      <w:r>
+        <w:t>ENV[</w:t>
+      </w:r>
+      <w:proofErr w:type="gramEnd"/>
+      <w:r>
+        <w:t>'RAILS_ENV'] ||= 'production'</w:t>
       </w:r>
     </w:p>
     <w:p>
       <w:pPr>
         <w:pStyle w:val="Heading2"/>
       </w:pPr>
-      <w:bookmarkStart w:id="9" w:name="_Toc275505055"/>
+      <w:bookmarkStart w:id="10" w:name="_Toc275505055"/>
       <w:r>
         <w:t>Install Image Libraries</w:t>
       </w:r>
-      <w:bookmarkEnd w:id="9"/>
+      <w:bookmarkEnd w:id="10"/>
     </w:p>
     <w:p>
       <w:pPr>
         <w:pStyle w:val="H2Text"/>
       </w:pPr>
       <w:r>
-        <w:t>If you plan on using the “captcha” functionality in the registration screen, you will need to install image processing libraries:</w:t>
+        <w:t>If you plan on using the “</w:t>
+      </w:r>
+      <w:proofErr w:type="spellStart"/>
+      <w:r>
+        <w:t>captcha</w:t>
+      </w:r>
+      <w:proofErr w:type="spellEnd"/>
+      <w:r>
+        <w:t>” functionality in the registration screen, you will need to install image processing libraries:</w:t>
       </w:r>
     </w:p>
     <w:p>
@@ -3706,9 +4093,17 @@
         </w:numPr>
       </w:pPr>
       <w:r>
-        <w:t>Install the ImageMagick libraries (</w:t>
-      </w:r>
-      <w:hyperlink r:id="rId16" w:history="1">
+        <w:t xml:space="preserve">Install the </w:t>
+      </w:r>
+      <w:proofErr w:type="spellStart"/>
+      <w:r>
+        <w:t>ImageMagick</w:t>
+      </w:r>
+      <w:proofErr w:type="spellEnd"/>
+      <w:r>
+        <w:t xml:space="preserve"> libraries (</w:t>
+      </w:r>
+      <w:hyperlink r:id="rId17" w:history="1">
         <w:r>
           <w:rPr>
             <w:rStyle w:val="Hyperlink"/>
@@ -3729,9 +4124,17 @@
         </w:numPr>
       </w:pPr>
       <w:r>
-        <w:t>Install the RMagic gem (</w:t>
-      </w:r>
-      <w:hyperlink r:id="rId17" w:history="1">
+        <w:t xml:space="preserve">Install the </w:t>
+      </w:r>
+      <w:proofErr w:type="spellStart"/>
+      <w:r>
+        <w:t>RMagic</w:t>
+      </w:r>
+      <w:proofErr w:type="spellEnd"/>
+      <w:r>
+        <w:t xml:space="preserve"> gem (</w:t>
+      </w:r>
+      <w:hyperlink r:id="rId18" w:history="1">
         <w:r>
           <w:rPr>
             <w:rStyle w:val="Hyperlink"/>
@@ -3747,18 +4150,23 @@
       <w:pPr>
         <w:pStyle w:val="Heading2"/>
       </w:pPr>
-      <w:bookmarkStart w:id="10" w:name="_Toc275505056"/>
+      <w:bookmarkStart w:id="11" w:name="_Toc275505056"/>
       <w:r>
         <w:t>Thinking Sphinx</w:t>
       </w:r>
-      <w:bookmarkEnd w:id="10"/>
+      <w:bookmarkEnd w:id="11"/>
     </w:p>
     <w:p>
       <w:pPr>
         <w:pStyle w:val="H2Text"/>
       </w:pPr>
-      <w:r>
-        <w:t xml:space="preserve">OpenMind uses Thinking Sphinx for full text searching. </w:t>
+      <w:proofErr w:type="spellStart"/>
+      <w:r>
+        <w:t>OpenMind</w:t>
+      </w:r>
+      <w:proofErr w:type="spellEnd"/>
+      <w:r>
+        <w:t xml:space="preserve"> uses Thinking Sphinx for full text searching. </w:t>
       </w:r>
     </w:p>
     <w:p>
@@ -3768,7 +4176,7 @@
       <w:r>
         <w:t xml:space="preserve">To install Thinking Sphinx, you will first need to install Sphinx: </w:t>
       </w:r>
-      <w:hyperlink r:id="rId18" w:history="1">
+      <w:hyperlink r:id="rId19" w:history="1">
         <w:r>
           <w:rPr>
             <w:rStyle w:val="Hyperlink"/>
@@ -3789,8 +4197,13 @@
       <w:pPr>
         <w:pStyle w:val="CodeSample"/>
       </w:pPr>
-      <w:r>
-        <w:t>gem install thinking-sphinx</w:t>
+      <w:proofErr w:type="gramStart"/>
+      <w:r>
+        <w:t>gem</w:t>
+      </w:r>
+      <w:proofErr w:type="gramEnd"/>
+      <w:r>
+        <w:t xml:space="preserve"> install thinking-sphinx</w:t>
       </w:r>
     </w:p>
     <w:p>
@@ -3803,9 +4216,18 @@
         <w:pStyle w:val="H2Text"/>
       </w:pPr>
       <w:r>
-        <w:t xml:space="preserve">You can visit the Thinkng Sphinx web site for further details: </w:t>
-      </w:r>
-      <w:hyperlink r:id="rId19" w:history="1">
+        <w:lastRenderedPageBreak/>
+        <w:t xml:space="preserve">You can visit the </w:t>
+      </w:r>
+      <w:proofErr w:type="spellStart"/>
+      <w:r>
+        <w:t>Thinkng</w:t>
+      </w:r>
+      <w:proofErr w:type="spellEnd"/>
+      <w:r>
+        <w:t xml:space="preserve"> Sphinx web site for further details: </w:t>
+      </w:r>
+      <w:hyperlink r:id="rId20" w:history="1">
         <w:r>
           <w:rPr>
             <w:rStyle w:val="Hyperlink"/>
@@ -3819,10 +4241,17 @@
         <w:pStyle w:val="H2Text"/>
       </w:pPr>
       <w:r>
-        <w:lastRenderedPageBreak/>
-        <w:t>When running in production, it is strongly suggested that you use a monitoring tool such as monit (</w:t>
-      </w:r>
-      <w:hyperlink r:id="rId20" w:history="1">
+        <w:t xml:space="preserve">When running in production, it is strongly suggested that you use a monitoring tool such as </w:t>
+      </w:r>
+      <w:proofErr w:type="spellStart"/>
+      <w:r>
+        <w:t>monit</w:t>
+      </w:r>
+      <w:proofErr w:type="spellEnd"/>
+      <w:r>
+        <w:t xml:space="preserve"> (</w:t>
+      </w:r>
+      <w:hyperlink r:id="rId21" w:history="1">
         <w:r>
           <w:rPr>
             <w:rStyle w:val="Hyperlink"/>
@@ -3854,15 +4283,35 @@
           <w:bCs/>
         </w:rPr>
       </w:pPr>
-      <w:r>
-        <w:t>check process sphinx with pidfile /</w:t>
-      </w:r>
+      <w:proofErr w:type="gramStart"/>
+      <w:r>
+        <w:t>check</w:t>
+      </w:r>
+      <w:proofErr w:type="gramEnd"/>
+      <w:r>
+        <w:t xml:space="preserve"> process sphinx with </w:t>
+      </w:r>
+      <w:proofErr w:type="spellStart"/>
+      <w:r>
+        <w:t>pidfile</w:t>
+      </w:r>
+      <w:proofErr w:type="spellEnd"/>
+      <w:r>
+        <w:t xml:space="preserve"> /</w:t>
+      </w:r>
+      <w:proofErr w:type="spellStart"/>
       <w:r>
         <w:t>apphome</w:t>
       </w:r>
-      <w:r>
-        <w:t>/log/searchd.production.pid</w:t>
-      </w:r>
+      <w:proofErr w:type="spellEnd"/>
+      <w:r>
+        <w:t>/log/</w:t>
+      </w:r>
+      <w:proofErr w:type="spellStart"/>
+      <w:r>
+        <w:t>searchd.production.pid</w:t>
+      </w:r>
+      <w:proofErr w:type="spellEnd"/>
     </w:p>
     <w:p>
       <w:pPr>
@@ -3873,14 +4322,67 @@
         </w:rPr>
       </w:pPr>
       <w:r>
-        <w:t xml:space="preserve">  start program = </w:t>
+        <w:t xml:space="preserve">  </w:t>
+      </w:r>
+      <w:proofErr w:type="gramStart"/>
+      <w:r>
+        <w:t>start</w:t>
+      </w:r>
+      <w:proofErr w:type="gramEnd"/>
+      <w:r>
+        <w:t xml:space="preserve"> program = </w:t>
       </w:r>
       <w:r>
         <w:t>"</w:t>
       </w:r>
       <w:r>
-        <w:t>/usr/local/bin/searchd --config /home/bsturim/openmind/config/production.sphinx.conf</w:t>
-      </w:r>
+        <w:t>/</w:t>
+      </w:r>
+      <w:proofErr w:type="spellStart"/>
+      <w:r>
+        <w:t>usr</w:t>
+      </w:r>
+      <w:proofErr w:type="spellEnd"/>
+      <w:r>
+        <w:t>/local/bin/</w:t>
+      </w:r>
+      <w:proofErr w:type="spellStart"/>
+      <w:r>
+        <w:t>searchd</w:t>
+      </w:r>
+      <w:proofErr w:type="spellEnd"/>
+      <w:r>
+        <w:t xml:space="preserve"> --</w:t>
+      </w:r>
+      <w:proofErr w:type="spellStart"/>
+      <w:r>
+        <w:t>config</w:t>
+      </w:r>
+      <w:proofErr w:type="spellEnd"/>
+      <w:r>
+        <w:t xml:space="preserve"> /home/</w:t>
+      </w:r>
+      <w:proofErr w:type="spellStart"/>
+      <w:r>
+        <w:t>bsturim</w:t>
+      </w:r>
+      <w:proofErr w:type="spellEnd"/>
+      <w:r>
+        <w:t>/openmind/</w:t>
+      </w:r>
+      <w:proofErr w:type="spellStart"/>
+      <w:r>
+        <w:t>config</w:t>
+      </w:r>
+      <w:proofErr w:type="spellEnd"/>
+      <w:r>
+        <w:t>/</w:t>
+      </w:r>
+      <w:proofErr w:type="spellStart"/>
+      <w:r>
+        <w:t>production.sphinx.conf</w:t>
+      </w:r>
+      <w:proofErr w:type="spellEnd"/>
       <w:r>
         <w:t>"</w:t>
       </w:r>
@@ -3894,7 +4396,63 @@
         </w:rPr>
       </w:pPr>
       <w:r>
-        <w:t xml:space="preserve">  stop program = "/usr/local/bin/searchd --stop --config /home/bsturim/openmind/config/production.sphinx.conf"</w:t>
+        <w:t xml:space="preserve">  </w:t>
+      </w:r>
+      <w:proofErr w:type="gramStart"/>
+      <w:r>
+        <w:t>stop</w:t>
+      </w:r>
+      <w:proofErr w:type="gramEnd"/>
+      <w:r>
+        <w:t xml:space="preserve"> program = "/</w:t>
+      </w:r>
+      <w:proofErr w:type="spellStart"/>
+      <w:r>
+        <w:t>usr</w:t>
+      </w:r>
+      <w:proofErr w:type="spellEnd"/>
+      <w:r>
+        <w:t>/local/bin/</w:t>
+      </w:r>
+      <w:proofErr w:type="spellStart"/>
+      <w:r>
+        <w:t>searchd</w:t>
+      </w:r>
+      <w:proofErr w:type="spellEnd"/>
+      <w:r>
+        <w:t xml:space="preserve"> --stop --</w:t>
+      </w:r>
+      <w:proofErr w:type="spellStart"/>
+      <w:r>
+        <w:t>config</w:t>
+      </w:r>
+      <w:proofErr w:type="spellEnd"/>
+      <w:r>
+        <w:t xml:space="preserve"> /home/</w:t>
+      </w:r>
+      <w:proofErr w:type="spellStart"/>
+      <w:r>
+        <w:t>bsturim</w:t>
+      </w:r>
+      <w:proofErr w:type="spellEnd"/>
+      <w:r>
+        <w:t>/openmind/</w:t>
+      </w:r>
+      <w:proofErr w:type="spellStart"/>
+      <w:r>
+        <w:t>config</w:t>
+      </w:r>
+      <w:proofErr w:type="spellEnd"/>
+      <w:r>
+        <w:t>/</w:t>
+      </w:r>
+      <w:proofErr w:type="spellStart"/>
+      <w:r>
+        <w:t>production.sphinx.conf</w:t>
+      </w:r>
+      <w:proofErr w:type="spellEnd"/>
+      <w:r>
+        <w:t>"</w:t>
       </w:r>
     </w:p>
     <w:p>
@@ -3915,7 +4473,23 @@
         </w:rPr>
       </w:pPr>
       <w:r>
-        <w:t xml:space="preserve">  if mem &gt; 100 Mb for 3 cycles then restart</w:t>
+        <w:t xml:space="preserve">  </w:t>
+      </w:r>
+      <w:proofErr w:type="gramStart"/>
+      <w:r>
+        <w:t>if</w:t>
+      </w:r>
+      <w:proofErr w:type="gramEnd"/>
+      <w:r>
+        <w:t xml:space="preserve"> </w:t>
+      </w:r>
+      <w:proofErr w:type="spellStart"/>
+      <w:r>
+        <w:t>mem</w:t>
+      </w:r>
+      <w:proofErr w:type="spellEnd"/>
+      <w:r>
+        <w:t xml:space="preserve"> &gt; 100 Mb for 3 cycles then restart</w:t>
       </w:r>
     </w:p>
     <w:p>
@@ -3927,7 +4501,23 @@
         </w:rPr>
       </w:pPr>
       <w:r>
-        <w:t xml:space="preserve">  if cpu &gt; 80% for 5 cycles then restart</w:t>
+        <w:t xml:space="preserve">  </w:t>
+      </w:r>
+      <w:proofErr w:type="gramStart"/>
+      <w:r>
+        <w:t>if</w:t>
+      </w:r>
+      <w:proofErr w:type="gramEnd"/>
+      <w:r>
+        <w:t xml:space="preserve"> </w:t>
+      </w:r>
+      <w:proofErr w:type="spellStart"/>
+      <w:r>
+        <w:t>cpu</w:t>
+      </w:r>
+      <w:proofErr w:type="spellEnd"/>
+      <w:r>
+        <w:t xml:space="preserve"> &gt; 80% for 5 cycles then restart</w:t>
       </w:r>
     </w:p>
     <w:p>
@@ -3939,18 +4529,26 @@
         </w:rPr>
       </w:pPr>
       <w:r>
-        <w:t xml:space="preserve">  if 20 restarts within 20 cycles then timeout </w:t>
+        <w:t xml:space="preserve">  </w:t>
+      </w:r>
+      <w:proofErr w:type="gramStart"/>
+      <w:r>
+        <w:t>if</w:t>
+      </w:r>
+      <w:proofErr w:type="gramEnd"/>
+      <w:r>
+        <w:t xml:space="preserve"> 20 restarts within 20 cycles then timeout </w:t>
       </w:r>
     </w:p>
     <w:p>
       <w:pPr>
         <w:pStyle w:val="Heading2"/>
       </w:pPr>
-      <w:bookmarkStart w:id="11" w:name="_Toc275505057"/>
+      <w:bookmarkStart w:id="12" w:name="_Toc275505057"/>
       <w:r>
         <w:t>Remaining Gems</w:t>
       </w:r>
-      <w:bookmarkEnd w:id="11"/>
+      <w:bookmarkEnd w:id="12"/>
     </w:p>
     <w:p>
       <w:pPr>
@@ -3964,8 +4562,21 @@
       <w:pPr>
         <w:pStyle w:val="CodeSample"/>
       </w:pPr>
-      <w:r>
-        <w:t xml:space="preserve">rake gems:install </w:t>
+      <w:proofErr w:type="gramStart"/>
+      <w:r>
+        <w:t>rake</w:t>
+      </w:r>
+      <w:proofErr w:type="gramEnd"/>
+      <w:r>
+        <w:t xml:space="preserve"> </w:t>
+      </w:r>
+      <w:proofErr w:type="spellStart"/>
+      <w:r>
+        <w:t>gems:install</w:t>
+      </w:r>
+      <w:proofErr w:type="spellEnd"/>
+      <w:r>
+        <w:t xml:space="preserve"> </w:t>
       </w:r>
     </w:p>
     <w:p>
@@ -3977,22 +4588,27 @@
       <w:pPr>
         <w:pStyle w:val="H2Text"/>
       </w:pPr>
+      <w:proofErr w:type="gramStart"/>
       <w:r>
         <w:t>f</w:t>
       </w:r>
       <w:r>
-        <w:t>rom the application home directory.</w:t>
+        <w:t>rom</w:t>
+      </w:r>
+      <w:proofErr w:type="gramEnd"/>
+      <w:r>
+        <w:t xml:space="preserve"> the application home directory.</w:t>
       </w:r>
     </w:p>
     <w:p>
       <w:pPr>
         <w:pStyle w:val="Heading2"/>
       </w:pPr>
-      <w:bookmarkStart w:id="12" w:name="_Toc275505058"/>
+      <w:bookmarkStart w:id="13" w:name="_Toc275505058"/>
       <w:r>
         <w:t>Configure the mail server</w:t>
       </w:r>
-      <w:bookmarkEnd w:id="12"/>
+      <w:bookmarkEnd w:id="13"/>
     </w:p>
     <w:p>
       <w:pPr>
@@ -4002,10 +4618,39 @@
         <w:t>If you are configuring a production environment, e</w:t>
       </w:r>
       <w:r>
-        <w:t>dit the file: config/environments/production.rb</w:t>
-      </w:r>
-      <w:r>
-        <w:t xml:space="preserve"> (edit development.rb and test.rb if you are setting up a development or test environment)</w:t>
+        <w:t xml:space="preserve">dit the file: </w:t>
+      </w:r>
+      <w:proofErr w:type="spellStart"/>
+      <w:r>
+        <w:t>config</w:t>
+      </w:r>
+      <w:proofErr w:type="spellEnd"/>
+      <w:r>
+        <w:t>/environments/</w:t>
+      </w:r>
+      <w:proofErr w:type="spellStart"/>
+      <w:r>
+        <w:t>production.rb</w:t>
+      </w:r>
+      <w:proofErr w:type="spellEnd"/>
+      <w:r>
+        <w:t xml:space="preserve"> (edit </w:t>
+      </w:r>
+      <w:proofErr w:type="spellStart"/>
+      <w:r>
+        <w:t>development.rb</w:t>
+      </w:r>
+      <w:proofErr w:type="spellEnd"/>
+      <w:r>
+        <w:t xml:space="preserve"> and </w:t>
+      </w:r>
+      <w:proofErr w:type="spellStart"/>
+      <w:r>
+        <w:t>test.rb</w:t>
+      </w:r>
+      <w:proofErr w:type="spellEnd"/>
+      <w:r>
+        <w:t xml:space="preserve"> if you are setting up a development or test environment)</w:t>
       </w:r>
       <w:r>
         <w:t>. Add entries to configure the mail server. For example:</w:t>
@@ -4016,7 +4661,31 @@
         <w:pStyle w:val="CodeSample"/>
       </w:pPr>
       <w:r>
-        <w:t xml:space="preserve">  ActionMailer::Base.smtp_settings = {</w:t>
+        <w:t xml:space="preserve">  </w:t>
+      </w:r>
+      <w:proofErr w:type="spellStart"/>
+      <w:r>
+        <w:t>ActionMailer</w:t>
+      </w:r>
+      <w:proofErr w:type="spellEnd"/>
+      <w:r>
+        <w:t>:</w:t>
+      </w:r>
+      <w:proofErr w:type="gramStart"/>
+      <w:r>
+        <w:t>:</w:t>
+      </w:r>
+      <w:proofErr w:type="spellStart"/>
+      <w:r>
+        <w:t>Base.smtp</w:t>
+      </w:r>
+      <w:proofErr w:type="gramEnd"/>
+      <w:r>
+        <w:t>_settings</w:t>
+      </w:r>
+      <w:proofErr w:type="spellEnd"/>
+      <w:r>
+        <w:t xml:space="preserve"> = {</w:t>
       </w:r>
     </w:p>
     <w:p>
@@ -4024,14 +4693,24 @@
         <w:pStyle w:val="CodeSample"/>
       </w:pPr>
       <w:r>
-        <w:t xml:space="preserve">    :address =&gt; </w:t>
+        <w:t xml:space="preserve">    </w:t>
+      </w:r>
+      <w:proofErr w:type="gramStart"/>
+      <w:r>
+        <w:t>:address</w:t>
+      </w:r>
+      <w:proofErr w:type="gramEnd"/>
+      <w:r>
+        <w:t xml:space="preserve"> =&gt; </w:t>
       </w:r>
       <w:r>
         <w:t>'</w:t>
       </w:r>
+      <w:proofErr w:type="spellStart"/>
       <w:r>
         <w:t>themailserver</w:t>
       </w:r>
+      <w:proofErr w:type="spellEnd"/>
       <w:r>
         <w:t>'</w:t>
       </w:r>
@@ -4044,7 +4723,15 @@
         <w:pStyle w:val="CodeSample"/>
       </w:pPr>
       <w:r>
-        <w:t xml:space="preserve">    :port =&gt; 27,</w:t>
+        <w:t xml:space="preserve">    </w:t>
+      </w:r>
+      <w:proofErr w:type="gramStart"/>
+      <w:r>
+        <w:t>:port</w:t>
+      </w:r>
+      <w:proofErr w:type="gramEnd"/>
+      <w:r>
+        <w:t xml:space="preserve"> =&gt; 27,</w:t>
       </w:r>
     </w:p>
     <w:p>
@@ -4052,7 +4739,15 @@
         <w:pStyle w:val="CodeSample"/>
       </w:pPr>
       <w:r>
-        <w:t xml:space="preserve">    :authentication =&gt; :plain,</w:t>
+        <w:t xml:space="preserve">    </w:t>
+      </w:r>
+      <w:proofErr w:type="gramStart"/>
+      <w:r>
+        <w:t>:authentication</w:t>
+      </w:r>
+      <w:proofErr w:type="gramEnd"/>
+      <w:r>
+        <w:t xml:space="preserve"> =&gt; :plain,</w:t>
       </w:r>
     </w:p>
     <w:p>
@@ -4060,13 +4755,34 @@
         <w:pStyle w:val="CodeSample"/>
       </w:pPr>
       <w:r>
-        <w:t xml:space="preserve">    :user_name =&gt; </w:t>
+        <w:t xml:space="preserve">    </w:t>
+      </w:r>
+      <w:proofErr w:type="gramStart"/>
+      <w:r>
+        <w:t>:</w:t>
+      </w:r>
+      <w:proofErr w:type="spellStart"/>
+      <w:r>
+        <w:t>user</w:t>
+      </w:r>
+      <w:proofErr w:type="gramEnd"/>
+      <w:r>
+        <w:t>_name</w:t>
+      </w:r>
+      <w:proofErr w:type="spellEnd"/>
+      <w:r>
+        <w:t xml:space="preserve"> =&gt; </w:t>
       </w:r>
       <w:r>
         <w:t>'</w:t>
       </w:r>
-      <w:r>
-        <w:t>emailusername',</w:t>
+      <w:proofErr w:type="spellStart"/>
+      <w:r>
+        <w:t>emailusername</w:t>
+      </w:r>
+      <w:proofErr w:type="spellEnd"/>
+      <w:r>
+        <w:t>',</w:t>
       </w:r>
     </w:p>
     <w:p>
@@ -4074,14 +4790,24 @@
         <w:pStyle w:val="CodeSample"/>
       </w:pPr>
       <w:r>
-        <w:t xml:space="preserve">    :password =&gt; </w:t>
+        <w:t xml:space="preserve">    </w:t>
+      </w:r>
+      <w:proofErr w:type="gramStart"/>
+      <w:r>
+        <w:t>:password</w:t>
+      </w:r>
+      <w:proofErr w:type="gramEnd"/>
+      <w:r>
+        <w:t xml:space="preserve"> =&gt; </w:t>
       </w:r>
       <w:r>
         <w:t>'</w:t>
       </w:r>
+      <w:proofErr w:type="spellStart"/>
       <w:r>
         <w:t>emailpassword</w:t>
       </w:r>
+      <w:proofErr w:type="spellEnd"/>
       <w:r>
         <w:t>'</w:t>
       </w:r>
@@ -4104,15 +4830,44 @@
         <w:pStyle w:val="H2Text"/>
       </w:pPr>
       <w:r>
-        <w:t>For example, the configuration settings to send email via a gmail account are:</w:t>
+        <w:t xml:space="preserve">For example, the configuration settings to send email via a </w:t>
+      </w:r>
+      <w:proofErr w:type="spellStart"/>
+      <w:r>
+        <w:t>gmail</w:t>
+      </w:r>
+      <w:proofErr w:type="spellEnd"/>
+      <w:r>
+        <w:t xml:space="preserve"> account are:</w:t>
       </w:r>
     </w:p>
     <w:p>
       <w:pPr>
         <w:pStyle w:val="CodeSample"/>
       </w:pPr>
-      <w:r>
-        <w:t>ActionMailer::Base.smtp_settings = {</w:t>
+      <w:proofErr w:type="spellStart"/>
+      <w:r>
+        <w:t>ActionMailer</w:t>
+      </w:r>
+      <w:proofErr w:type="spellEnd"/>
+      <w:r>
+        <w:t>:</w:t>
+      </w:r>
+      <w:proofErr w:type="gramStart"/>
+      <w:r>
+        <w:t>:</w:t>
+      </w:r>
+      <w:proofErr w:type="spellStart"/>
+      <w:r>
+        <w:t>Base.smtp</w:t>
+      </w:r>
+      <w:proofErr w:type="gramEnd"/>
+      <w:r>
+        <w:t>_settings</w:t>
+      </w:r>
+      <w:proofErr w:type="spellEnd"/>
+      <w:r>
+        <w:t xml:space="preserve"> = {</w:t>
       </w:r>
     </w:p>
     <w:p>
@@ -4120,7 +4875,15 @@
         <w:pStyle w:val="CodeSample"/>
       </w:pPr>
       <w:r>
-        <w:t xml:space="preserve">    :address =&gt; 'smtp.gmail.com',</w:t>
+        <w:t xml:space="preserve">    </w:t>
+      </w:r>
+      <w:proofErr w:type="gramStart"/>
+      <w:r>
+        <w:t>:address</w:t>
+      </w:r>
+      <w:proofErr w:type="gramEnd"/>
+      <w:r>
+        <w:t xml:space="preserve"> =&gt; 'smtp.gmail.com',</w:t>
       </w:r>
     </w:p>
     <w:p>
@@ -4128,7 +4891,15 @@
         <w:pStyle w:val="CodeSample"/>
       </w:pPr>
       <w:r>
-        <w:t xml:space="preserve">    :port =&gt; 587,</w:t>
+        <w:t xml:space="preserve">    </w:t>
+      </w:r>
+      <w:proofErr w:type="gramStart"/>
+      <w:r>
+        <w:t>:port</w:t>
+      </w:r>
+      <w:proofErr w:type="gramEnd"/>
+      <w:r>
+        <w:t xml:space="preserve"> =&gt; 587,</w:t>
       </w:r>
     </w:p>
     <w:p>
@@ -4136,7 +4907,15 @@
         <w:pStyle w:val="CodeSample"/>
       </w:pPr>
       <w:r>
-        <w:t xml:space="preserve">    :domain =&gt; 'sturim.org',</w:t>
+        <w:t xml:space="preserve">    </w:t>
+      </w:r>
+      <w:proofErr w:type="gramStart"/>
+      <w:r>
+        <w:t>:domain</w:t>
+      </w:r>
+      <w:proofErr w:type="gramEnd"/>
+      <w:r>
+        <w:t xml:space="preserve"> =&gt; 'sturim.org',</w:t>
       </w:r>
     </w:p>
     <w:p>
@@ -4144,7 +4923,15 @@
         <w:pStyle w:val="CodeSample"/>
       </w:pPr>
       <w:r>
-        <w:t xml:space="preserve">    :authentication =&gt; :plain,</w:t>
+        <w:t xml:space="preserve">    </w:t>
+      </w:r>
+      <w:proofErr w:type="gramStart"/>
+      <w:r>
+        <w:t>:authentication</w:t>
+      </w:r>
+      <w:proofErr w:type="gramEnd"/>
+      <w:r>
+        <w:t xml:space="preserve"> =&gt; :plain,</w:t>
       </w:r>
     </w:p>
     <w:p>
@@ -4152,7 +4939,23 @@
         <w:pStyle w:val="CodeSample"/>
       </w:pPr>
       <w:r>
-        <w:t xml:space="preserve">    :user_name =&gt; ‘user@gmail.com',</w:t>
+        <w:t xml:space="preserve">    </w:t>
+      </w:r>
+      <w:proofErr w:type="gramStart"/>
+      <w:r>
+        <w:t>:</w:t>
+      </w:r>
+      <w:proofErr w:type="spellStart"/>
+      <w:r>
+        <w:t>user</w:t>
+      </w:r>
+      <w:proofErr w:type="gramEnd"/>
+      <w:r>
+        <w:t>_name</w:t>
+      </w:r>
+      <w:proofErr w:type="spellEnd"/>
+      <w:r>
+        <w:t xml:space="preserve"> =&gt; ‘user@gmail.com',</w:t>
       </w:r>
     </w:p>
     <w:p>
@@ -4160,7 +4963,15 @@
         <w:pStyle w:val="CodeSample"/>
       </w:pPr>
       <w:r>
-        <w:t xml:space="preserve">    :password =&gt; 'password'</w:t>
+        <w:t xml:space="preserve">    </w:t>
+      </w:r>
+      <w:proofErr w:type="gramStart"/>
+      <w:r>
+        <w:t>:password</w:t>
+      </w:r>
+      <w:proofErr w:type="gramEnd"/>
+      <w:r>
+        <w:t xml:space="preserve"> =&gt; 'password'</w:t>
       </w:r>
     </w:p>
     <w:p>
@@ -4180,7 +4991,23 @@
         <w:t>You</w:t>
       </w:r>
       <w:r>
-        <w:t xml:space="preserve"> can use sendmail by appending the following values to the production.rb file:</w:t>
+        <w:t xml:space="preserve"> can use </w:t>
+      </w:r>
+      <w:proofErr w:type="spellStart"/>
+      <w:r>
+        <w:t>sendmail</w:t>
+      </w:r>
+      <w:proofErr w:type="spellEnd"/>
+      <w:r>
+        <w:t xml:space="preserve"> by appending the following values to the </w:t>
+      </w:r>
+      <w:proofErr w:type="spellStart"/>
+      <w:r>
+        <w:t>production.rb</w:t>
+      </w:r>
+      <w:proofErr w:type="spellEnd"/>
+      <w:r>
+        <w:t xml:space="preserve"> file:</w:t>
       </w:r>
     </w:p>
     <w:p>
@@ -4191,12 +5018,19 @@
           <w:rFonts w:ascii="Courier New" w:hAnsi="Courier New" w:cs="Courier New"/>
         </w:rPr>
       </w:pPr>
+      <w:proofErr w:type="spellStart"/>
       <w:r>
         <w:rPr>
           <w:rFonts w:ascii="Courier New" w:hAnsi="Courier New" w:cs="Courier New"/>
         </w:rPr>
-        <w:lastRenderedPageBreak/>
-        <w:t>config.action_mailer.raise_delivery_errors = true</w:t>
+        <w:t>config.action_mailer.raise_delivery_errors</w:t>
+      </w:r>
+      <w:proofErr w:type="spellEnd"/>
+      <w:r>
+        <w:rPr>
+          <w:rFonts w:ascii="Courier New" w:hAnsi="Courier New" w:cs="Courier New"/>
+        </w:rPr>
+        <w:t xml:space="preserve"> = true</w:t>
       </w:r>
     </w:p>
     <w:p>
@@ -4207,12 +5041,36 @@
           <w:rFonts w:ascii="Courier New" w:hAnsi="Courier New" w:cs="Courier New"/>
         </w:rPr>
       </w:pPr>
+      <w:proofErr w:type="spellStart"/>
       <w:r>
         <w:rPr>
           <w:rFonts w:ascii="Courier New" w:hAnsi="Courier New" w:cs="Courier New"/>
         </w:rPr>
-        <w:t>config.action_mailer.delivery_method = :sendmail</w:t>
-      </w:r>
+        <w:t>config.action_mailer.delivery_method</w:t>
+      </w:r>
+      <w:proofErr w:type="spellEnd"/>
+      <w:r>
+        <w:rPr>
+          <w:rFonts w:ascii="Courier New" w:hAnsi="Courier New" w:cs="Courier New"/>
+        </w:rPr>
+        <w:t xml:space="preserve"> </w:t>
+      </w:r>
+      <w:proofErr w:type="gramStart"/>
+      <w:r>
+        <w:rPr>
+          <w:rFonts w:ascii="Courier New" w:hAnsi="Courier New" w:cs="Courier New"/>
+        </w:rPr>
+        <w:t>= :</w:t>
+      </w:r>
+      <w:proofErr w:type="spellStart"/>
+      <w:r>
+        <w:rPr>
+          <w:rFonts w:ascii="Courier New" w:hAnsi="Courier New" w:cs="Courier New"/>
+        </w:rPr>
+        <w:t>sendmail</w:t>
+      </w:r>
+      <w:proofErr w:type="spellEnd"/>
+      <w:proofErr w:type="gramEnd"/>
     </w:p>
     <w:p>
       <w:pPr>
@@ -4222,11 +5080,19 @@
           <w:rFonts w:ascii="Courier New" w:hAnsi="Courier New" w:cs="Courier New"/>
         </w:rPr>
       </w:pPr>
+      <w:proofErr w:type="spellStart"/>
       <w:r>
         <w:rPr>
           <w:rFonts w:ascii="Courier New" w:hAnsi="Courier New" w:cs="Courier New"/>
         </w:rPr>
-        <w:t>config.action_mailer.perform_deliveries = true</w:t>
+        <w:t>config.action_mailer.perform_deliveries</w:t>
+      </w:r>
+      <w:proofErr w:type="spellEnd"/>
+      <w:r>
+        <w:rPr>
+          <w:rFonts w:ascii="Courier New" w:hAnsi="Courier New" w:cs="Courier New"/>
+        </w:rPr>
+        <w:t xml:space="preserve"> = true</w:t>
       </w:r>
     </w:p>
     <w:p>
@@ -4237,11 +5103,19 @@
           <w:rFonts w:ascii="Courier New" w:hAnsi="Courier New" w:cs="Courier New"/>
         </w:rPr>
       </w:pPr>
+      <w:proofErr w:type="spellStart"/>
       <w:r>
         <w:rPr>
           <w:rFonts w:ascii="Courier New" w:hAnsi="Courier New" w:cs="Courier New"/>
         </w:rPr>
-        <w:t>config.action_mailer.default_charset = "utf-8"</w:t>
+        <w:t>config.action_mailer.default_charset</w:t>
+      </w:r>
+      <w:proofErr w:type="spellEnd"/>
+      <w:r>
+        <w:rPr>
+          <w:rFonts w:ascii="Courier New" w:hAnsi="Courier New" w:cs="Courier New"/>
+        </w:rPr>
+        <w:t xml:space="preserve"> = "utf-8"</w:t>
       </w:r>
     </w:p>
     <w:p>
@@ -4252,48 +5126,66 @@
           <w:rFonts w:ascii="Courier New" w:hAnsi="Courier New" w:cs="Courier New"/>
         </w:rPr>
       </w:pPr>
+      <w:proofErr w:type="spellStart"/>
       <w:r>
         <w:rPr>
           <w:rFonts w:ascii="Courier New" w:hAnsi="Courier New" w:cs="Courier New"/>
         </w:rPr>
-        <w:t>config.action_mailer.default_content_type = "text/html"</w:t>
-      </w:r>
-    </w:p>
-    <w:p>
-      <w:bookmarkStart w:id="13" w:name="_Ref204664928"/>
+        <w:t>config.action_mailer.default_content_type</w:t>
+      </w:r>
+      <w:proofErr w:type="spellEnd"/>
+      <w:r>
+        <w:rPr>
+          <w:rFonts w:ascii="Courier New" w:hAnsi="Courier New" w:cs="Courier New"/>
+        </w:rPr>
+        <w:t xml:space="preserve"> = "text/html"</w:t>
+      </w:r>
+    </w:p>
+    <w:p>
+      <w:bookmarkStart w:id="14" w:name="_Ref204664928"/>
     </w:p>
     <w:p>
       <w:pPr>
         <w:pStyle w:val="Heading2"/>
       </w:pPr>
-      <w:bookmarkStart w:id="14" w:name="_Toc275505059"/>
+      <w:bookmarkStart w:id="15" w:name="_Toc275505059"/>
       <w:r>
         <w:t>Create Database Tables</w:t>
       </w:r>
+      <w:bookmarkEnd w:id="15"/>
+    </w:p>
+    <w:p>
+      <w:pPr>
+        <w:pStyle w:val="H2Text"/>
+      </w:pPr>
+      <w:r>
+        <w:t>Populate</w:t>
+      </w:r>
+      <w:r>
+        <w:t xml:space="preserve"> the database by running the following command:</w:t>
+      </w:r>
       <w:bookmarkEnd w:id="14"/>
     </w:p>
     <w:p>
       <w:pPr>
-        <w:pStyle w:val="H2Text"/>
-      </w:pPr>
-      <w:r>
-        <w:t>Populate</w:t>
-      </w:r>
-      <w:r>
-        <w:t xml:space="preserve"> the database by running the following command:</w:t>
-      </w:r>
-      <w:bookmarkEnd w:id="13"/>
-    </w:p>
-    <w:p>
-      <w:pPr>
         <w:pStyle w:val="CodeSample"/>
       </w:pPr>
-      <w:r>
-        <w:t>rake db:migrate</w:t>
-      </w:r>
+      <w:proofErr w:type="gramStart"/>
+      <w:r>
+        <w:t>rake</w:t>
+      </w:r>
+      <w:proofErr w:type="gramEnd"/>
       <w:r>
         <w:t xml:space="preserve"> </w:t>
       </w:r>
+      <w:proofErr w:type="spellStart"/>
+      <w:r>
+        <w:t>db:migrate</w:t>
+      </w:r>
+      <w:proofErr w:type="spellEnd"/>
+      <w:r>
+        <w:t xml:space="preserve"> </w:t>
+      </w:r>
     </w:p>
     <w:p>
       <w:pPr>
@@ -4323,11 +5215,11 @@
       <w:pPr>
         <w:pStyle w:val="Heading2"/>
       </w:pPr>
-      <w:bookmarkStart w:id="15" w:name="_Toc275505060"/>
+      <w:bookmarkStart w:id="16" w:name="_Toc275505060"/>
       <w:r>
         <w:t>Enable Observers</w:t>
       </w:r>
-      <w:bookmarkEnd w:id="15"/>
+      <w:bookmarkEnd w:id="16"/>
     </w:p>
     <w:p>
       <w:pPr>
@@ -4347,8 +5239,13 @@
       <w:pPr>
         <w:pStyle w:val="CodeSample"/>
       </w:pPr>
-      <w:r>
-        <w:t>config/observe.no.txt</w:t>
+      <w:proofErr w:type="spellStart"/>
+      <w:r>
+        <w:t>config</w:t>
+      </w:r>
+      <w:proofErr w:type="spellEnd"/>
+      <w:r>
+        <w:t>/observe.no.txt</w:t>
       </w:r>
     </w:p>
     <w:p>
@@ -4360,17 +5257,26 @@
       <w:pPr>
         <w:pStyle w:val="H2Text"/>
       </w:pPr>
+      <w:proofErr w:type="gramStart"/>
       <w:r>
         <w:t>to</w:t>
       </w:r>
+      <w:proofErr w:type="gramEnd"/>
     </w:p>
     <w:p>
       <w:pPr>
         <w:pStyle w:val="CodeSample"/>
       </w:pPr>
-      <w:r>
-        <w:t>config/observe.txt</w:t>
-      </w:r>
+      <w:proofErr w:type="spellStart"/>
+      <w:proofErr w:type="gramStart"/>
+      <w:r>
+        <w:t>config</w:t>
+      </w:r>
+      <w:proofErr w:type="spellEnd"/>
+      <w:r>
+        <w:t>/observe.txt</w:t>
+      </w:r>
+      <w:proofErr w:type="gramEnd"/>
     </w:p>
     <w:p>
       <w:pPr>
@@ -4381,44 +5287,80 @@
       <w:pPr>
         <w:pStyle w:val="Heading2"/>
       </w:pPr>
-      <w:bookmarkStart w:id="16" w:name="_Toc275505061"/>
+      <w:bookmarkStart w:id="17" w:name="_Toc275505061"/>
       <w:r>
         <w:t>Populating Seed Data</w:t>
       </w:r>
-      <w:bookmarkEnd w:id="16"/>
+      <w:bookmarkEnd w:id="17"/>
     </w:p>
     <w:p>
       <w:pPr>
         <w:pStyle w:val="H2Text"/>
       </w:pPr>
-      <w:r>
-        <w:t>OpenMind requires a minimal set of seed data in order to run properly. You can populate the database with the required seed data by issuing the following command:</w:t>
+      <w:proofErr w:type="spellStart"/>
+      <w:r>
+        <w:t>OpenMind</w:t>
+      </w:r>
+      <w:proofErr w:type="spellEnd"/>
+      <w:r>
+        <w:t xml:space="preserve"> requires a minimal set of seed data in order to run properly. You can populate the database with the required seed data by issuing the following command:</w:t>
       </w:r>
     </w:p>
     <w:p>
       <w:pPr>
         <w:pStyle w:val="CodeSample"/>
       </w:pPr>
-      <w:r>
-        <w:t>rake db:seed</w:t>
-      </w:r>
+      <w:proofErr w:type="gramStart"/>
+      <w:r>
+        <w:t>rake</w:t>
+      </w:r>
+      <w:proofErr w:type="gramEnd"/>
+      <w:r>
+        <w:t xml:space="preserve"> </w:t>
+      </w:r>
+      <w:proofErr w:type="spellStart"/>
+      <w:r>
+        <w:t>db:seed</w:t>
+      </w:r>
+      <w:proofErr w:type="spellEnd"/>
     </w:p>
     <w:p>
       <w:pPr>
         <w:pStyle w:val="Heading2"/>
       </w:pPr>
-      <w:bookmarkStart w:id="17" w:name="_Toc275505062"/>
-      <w:r>
-        <w:t>Configure environment.yml</w:t>
-      </w:r>
-      <w:bookmarkEnd w:id="17"/>
+      <w:bookmarkStart w:id="18" w:name="_Toc275505062"/>
+      <w:r>
+        <w:t xml:space="preserve">Configure </w:t>
+      </w:r>
+      <w:proofErr w:type="spellStart"/>
+      <w:r>
+        <w:t>environment.yml</w:t>
+      </w:r>
+      <w:bookmarkEnd w:id="18"/>
+      <w:proofErr w:type="spellEnd"/>
     </w:p>
     <w:p>
       <w:pPr>
         <w:pStyle w:val="H2Text"/>
       </w:pPr>
       <w:r>
-        <w:t xml:space="preserve">Edit the file config/environment.yml. Set the options as appropriate. </w:t>
+        <w:t xml:space="preserve">Edit the file </w:t>
+      </w:r>
+      <w:proofErr w:type="spellStart"/>
+      <w:r>
+        <w:t>config</w:t>
+      </w:r>
+      <w:proofErr w:type="spellEnd"/>
+      <w:r>
+        <w:t>/</w:t>
+      </w:r>
+      <w:proofErr w:type="spellStart"/>
+      <w:r>
+        <w:t>environment.yml</w:t>
+      </w:r>
+      <w:proofErr w:type="spellEnd"/>
+      <w:r>
+        <w:t xml:space="preserve">. Set the options as appropriate. </w:t>
       </w:r>
       <w:r>
         <w:t>For further explanation on each option, see “</w:t>
@@ -4467,12 +5409,12 @@
       <w:pPr>
         <w:pStyle w:val="Heading2"/>
       </w:pPr>
-      <w:bookmarkStart w:id="18" w:name="_Toc275505063"/>
+      <w:bookmarkStart w:id="19" w:name="_Toc275505063"/>
       <w:r>
         <w:lastRenderedPageBreak/>
         <w:t>Configure the Web Service</w:t>
       </w:r>
-      <w:bookmarkEnd w:id="18"/>
+      <w:bookmarkEnd w:id="19"/>
     </w:p>
     <w:p>
       <w:pPr>
@@ -4491,7 +5433,15 @@
         <w:t>remains</w:t>
       </w:r>
       <w:r>
-        <w:t xml:space="preserve"> is to set up the server of your choice (fast_cgi, mongrel, etc.). What follows are steps specific to </w:t>
+        <w:t xml:space="preserve"> is to set up the server of your choice (</w:t>
+      </w:r>
+      <w:proofErr w:type="spellStart"/>
+      <w:r>
+        <w:t>fast_cgi</w:t>
+      </w:r>
+      <w:proofErr w:type="spellEnd"/>
+      <w:r>
+        <w:t xml:space="preserve">, mongrel, etc.). What follows are steps specific to </w:t>
       </w:r>
       <w:r>
         <w:t>Hosting Rails</w:t>
@@ -4512,7 +5462,15 @@
         <w:t>C</w:t>
       </w:r>
       <w:r>
-        <w:t xml:space="preserve">reate the symlink so the www directory is your Rails app public folder. Get to </w:t>
+        <w:t xml:space="preserve">reate the </w:t>
+      </w:r>
+      <w:proofErr w:type="spellStart"/>
+      <w:r>
+        <w:t>symlink</w:t>
+      </w:r>
+      <w:proofErr w:type="spellEnd"/>
+      <w:r>
+        <w:t xml:space="preserve"> so the www directory is your Rails app public folder. Get to </w:t>
       </w:r>
       <w:r>
         <w:t xml:space="preserve">your application </w:t>
@@ -4526,12 +5484,54 @@
         <w:pStyle w:val="Note"/>
       </w:pPr>
       <w:r>
-        <w:t>[~]# mv ~/public_html ~/public_html_backup</w:t>
-      </w:r>
+        <w:t xml:space="preserve">[~]# </w:t>
+      </w:r>
+      <w:proofErr w:type="gramStart"/>
+      <w:r>
+        <w:t>mv</w:t>
+      </w:r>
+      <w:proofErr w:type="gramEnd"/>
+      <w:r>
+        <w:t xml:space="preserve"> ~/</w:t>
+      </w:r>
+      <w:proofErr w:type="spellStart"/>
+      <w:r>
+        <w:t>public_html</w:t>
+      </w:r>
+      <w:proofErr w:type="spellEnd"/>
+      <w:r>
+        <w:t xml:space="preserve"> ~/</w:t>
+      </w:r>
+      <w:proofErr w:type="spellStart"/>
+      <w:r>
+        <w:t>public_html_backup</w:t>
+      </w:r>
+      <w:proofErr w:type="spellEnd"/>
       <w:r>
         <w:br/>
-        <w:t>[~]# ln -s ~/yourapp/public ~/public_html</w:t>
-      </w:r>
+        <w:t xml:space="preserve">[~]# </w:t>
+      </w:r>
+      <w:proofErr w:type="spellStart"/>
+      <w:r>
+        <w:t>ln</w:t>
+      </w:r>
+      <w:proofErr w:type="spellEnd"/>
+      <w:r>
+        <w:t xml:space="preserve"> -s ~/</w:t>
+      </w:r>
+      <w:proofErr w:type="spellStart"/>
+      <w:r>
+        <w:t>yourapp</w:t>
+      </w:r>
+      <w:proofErr w:type="spellEnd"/>
+      <w:r>
+        <w:t>/public ~/</w:t>
+      </w:r>
+      <w:proofErr w:type="spellStart"/>
+      <w:r>
+        <w:t>public_html</w:t>
+      </w:r>
+      <w:proofErr w:type="spellEnd"/>
     </w:p>
     <w:p>
       <w:pPr>
@@ -4544,29 +5544,45 @@
         <w:t>Hosting Rails</w:t>
       </w:r>
       <w:r>
-        <w:t xml:space="preserve"> support to configure your apache vhost to use mod_rails.</w:t>
+        <w:t xml:space="preserve"> support to configure your apache </w:t>
+      </w:r>
+      <w:proofErr w:type="spellStart"/>
+      <w:r>
+        <w:t>vhost</w:t>
+      </w:r>
+      <w:proofErr w:type="spellEnd"/>
+      <w:r>
+        <w:t xml:space="preserve"> to use </w:t>
+      </w:r>
+      <w:proofErr w:type="spellStart"/>
+      <w:r>
+        <w:t>mod_rails</w:t>
+      </w:r>
+      <w:proofErr w:type="spellEnd"/>
+      <w:r>
+        <w:t>.</w:t>
       </w:r>
     </w:p>
     <w:p>
       <w:pPr>
         <w:pStyle w:val="Heading2"/>
       </w:pPr>
-      <w:bookmarkStart w:id="19" w:name="_Ref206255134"/>
-      <w:bookmarkStart w:id="20" w:name="_Ref206255143"/>
-      <w:bookmarkStart w:id="21" w:name="_Ref204702657"/>
+      <w:bookmarkStart w:id="20" w:name="_Ref206255134"/>
+      <w:bookmarkStart w:id="21" w:name="_Ref206255143"/>
       <w:bookmarkStart w:id="22" w:name="_Toc275505064"/>
+      <w:bookmarkStart w:id="23" w:name="_Ref204702657"/>
       <w:r>
         <w:t>Setup the Task Scheduler</w:t>
       </w:r>
-      <w:bookmarkEnd w:id="19"/>
       <w:bookmarkEnd w:id="20"/>
+      <w:bookmarkEnd w:id="21"/>
       <w:bookmarkEnd w:id="22"/>
     </w:p>
     <w:p>
       <w:pPr>
         <w:pStyle w:val="Heading3"/>
       </w:pPr>
-      <w:bookmarkStart w:id="23" w:name="_Toc275505065"/>
+      <w:bookmarkStart w:id="24" w:name="_Toc275505065"/>
       <w:r>
         <w:t>Install the Daemons Gem</w:t>
       </w:r>
@@ -4576,22 +5592,43 @@
         </w:rPr>
         <w:footnoteReference w:id="2"/>
       </w:r>
-      <w:bookmarkEnd w:id="23"/>
+      <w:bookmarkEnd w:id="24"/>
     </w:p>
     <w:p>
       <w:pPr>
         <w:pStyle w:val="H2Text"/>
       </w:pPr>
       <w:r>
-        <w:t>The OpenMind task scheduler requires that the daemon’s gem be installed. To verified that it is installed on your system, type:</w:t>
+        <w:t xml:space="preserve">The </w:t>
+      </w:r>
+      <w:proofErr w:type="spellStart"/>
+      <w:r>
+        <w:t>OpenMind</w:t>
+      </w:r>
+      <w:proofErr w:type="spellEnd"/>
+      <w:r>
+        <w:t xml:space="preserve"> task scheduler requires that the daemon’s gem be installed. To </w:t>
+      </w:r>
+      <w:proofErr w:type="gramStart"/>
+      <w:r>
+        <w:t>verified</w:t>
+      </w:r>
+      <w:proofErr w:type="gramEnd"/>
+      <w:r>
+        <w:t xml:space="preserve"> that it is installed on your system, type:</w:t>
       </w:r>
     </w:p>
     <w:p>
       <w:pPr>
         <w:pStyle w:val="CodeSample"/>
       </w:pPr>
-      <w:r>
-        <w:t>gem list</w:t>
+      <w:proofErr w:type="gramStart"/>
+      <w:r>
+        <w:t>gem</w:t>
+      </w:r>
+      <w:proofErr w:type="gramEnd"/>
+      <w:r>
+        <w:t xml:space="preserve"> list</w:t>
       </w:r>
     </w:p>
     <w:p>
@@ -4603,8 +5640,13 @@
       <w:pPr>
         <w:pStyle w:val="H2Text"/>
       </w:pPr>
-      <w:r>
-        <w:t xml:space="preserve">and search for an entry for daemons. </w:t>
+      <w:proofErr w:type="gramStart"/>
+      <w:r>
+        <w:t>and</w:t>
+      </w:r>
+      <w:proofErr w:type="gramEnd"/>
+      <w:r>
+        <w:t xml:space="preserve"> search for an entry for daemons. </w:t>
       </w:r>
     </w:p>
     <w:p>
@@ -4619,8 +5661,13 @@
       <w:pPr>
         <w:pStyle w:val="CodeSample"/>
       </w:pPr>
-      <w:r>
-        <w:t>gem install daemons</w:t>
+      <w:proofErr w:type="gramStart"/>
+      <w:r>
+        <w:t>gem</w:t>
+      </w:r>
+      <w:proofErr w:type="gramEnd"/>
+      <w:r>
+        <w:t xml:space="preserve"> install daemons</w:t>
       </w:r>
     </w:p>
     <w:p>
@@ -4632,26 +5679,44 @@
       <w:pPr>
         <w:pStyle w:val="Heading3"/>
       </w:pPr>
-      <w:bookmarkStart w:id="24" w:name="_Toc275505066"/>
+      <w:bookmarkStart w:id="25" w:name="_Toc275505066"/>
       <w:r>
         <w:t>Start the Task Scheduler</w:t>
       </w:r>
-      <w:bookmarkEnd w:id="24"/>
+      <w:bookmarkEnd w:id="25"/>
     </w:p>
     <w:p>
       <w:pPr>
         <w:pStyle w:val="H2Text"/>
       </w:pPr>
-      <w:r>
-        <w:t xml:space="preserve">OpenMind includes a task scheduler that runs background tasks – for example, checking for new entries in discussion forums once a day and sending out emails. You can start the task scheduler by issuing the following command: </w:t>
+      <w:proofErr w:type="spellStart"/>
+      <w:r>
+        <w:t>OpenMind</w:t>
+      </w:r>
+      <w:proofErr w:type="spellEnd"/>
+      <w:r>
+        <w:t xml:space="preserve"> includes a task scheduler that runs background tasks – for example, checking for new entries in discussion forums once a day and sending out emails. You can start the task scheduler by issuing the following command: </w:t>
       </w:r>
     </w:p>
     <w:p>
       <w:pPr>
         <w:pStyle w:val="CodeSample"/>
       </w:pPr>
-      <w:r>
-        <w:t>ruby script/task_server_control.rb run -- -e production</w:t>
+      <w:proofErr w:type="gramStart"/>
+      <w:r>
+        <w:t>ruby</w:t>
+      </w:r>
+      <w:proofErr w:type="gramEnd"/>
+      <w:r>
+        <w:t xml:space="preserve"> script/</w:t>
+      </w:r>
+      <w:proofErr w:type="spellStart"/>
+      <w:r>
+        <w:t>task_server_control.rb</w:t>
+      </w:r>
+      <w:proofErr w:type="spellEnd"/>
+      <w:r>
+        <w:t xml:space="preserve"> run -- -e production</w:t>
       </w:r>
     </w:p>
     <w:p>
@@ -4668,8 +5733,13 @@
         </w:numPr>
         <w:ind w:left="720"/>
       </w:pPr>
-      <w:r>
-        <w:t>to run in interactive mode, or</w:t>
+      <w:proofErr w:type="gramStart"/>
+      <w:r>
+        <w:t>to</w:t>
+      </w:r>
+      <w:proofErr w:type="gramEnd"/>
+      <w:r>
+        <w:t xml:space="preserve"> run in interactive mode, or</w:t>
       </w:r>
     </w:p>
     <w:p>
@@ -4681,8 +5751,21 @@
       <w:pPr>
         <w:pStyle w:val="CodeSample"/>
       </w:pPr>
-      <w:r>
-        <w:t xml:space="preserve">ruby script/task_server_control.rb </w:t>
+      <w:proofErr w:type="gramStart"/>
+      <w:r>
+        <w:t>ruby</w:t>
+      </w:r>
+      <w:proofErr w:type="gramEnd"/>
+      <w:r>
+        <w:t xml:space="preserve"> script/</w:t>
+      </w:r>
+      <w:proofErr w:type="spellStart"/>
+      <w:r>
+        <w:t>task_server_control.rb</w:t>
+      </w:r>
+      <w:proofErr w:type="spellEnd"/>
+      <w:r>
+        <w:t xml:space="preserve"> </w:t>
       </w:r>
       <w:r>
         <w:t>start</w:t>
@@ -4708,8 +5791,13 @@
         </w:tabs>
         <w:ind w:left="720"/>
       </w:pPr>
-      <w:r>
-        <w:t>to run as a background task.</w:t>
+      <w:proofErr w:type="gramStart"/>
+      <w:r>
+        <w:t>to</w:t>
+      </w:r>
+      <w:proofErr w:type="gramEnd"/>
+      <w:r>
+        <w:t xml:space="preserve"> run as a background task.</w:t>
       </w:r>
       <w:r>
         <w:t xml:space="preserve"> </w:t>
@@ -4748,8 +5836,21 @@
       <w:pPr>
         <w:pStyle w:val="CodeSample"/>
       </w:pPr>
-      <w:r>
-        <w:t>ruby script/task_server_control.rb stop -- -e production</w:t>
+      <w:proofErr w:type="gramStart"/>
+      <w:r>
+        <w:t>ruby</w:t>
+      </w:r>
+      <w:proofErr w:type="gramEnd"/>
+      <w:r>
+        <w:t xml:space="preserve"> script/</w:t>
+      </w:r>
+      <w:proofErr w:type="spellStart"/>
+      <w:r>
+        <w:t>task_server_control.rb</w:t>
+      </w:r>
+      <w:proofErr w:type="spellEnd"/>
+      <w:r>
+        <w:t xml:space="preserve"> stop -- -e production</w:t>
       </w:r>
     </w:p>
     <w:p>
@@ -4772,7 +5873,15 @@
         <w:ind w:left="720"/>
       </w:pPr>
       <w:r>
-        <w:t>Note that if you make any changes to your environment.yml file, you’ll need to stop and start the task server for those changes to be picked up for background tasks such as certain email alerts.</w:t>
+        <w:t xml:space="preserve">Note that if you make any changes to your </w:t>
+      </w:r>
+      <w:proofErr w:type="spellStart"/>
+      <w:r>
+        <w:t>environment.yml</w:t>
+      </w:r>
+      <w:proofErr w:type="spellEnd"/>
+      <w:r>
+        <w:t xml:space="preserve"> file, you’ll need to stop and start the task server for those changes to be picked up for background tasks such as certain email alerts.</w:t>
       </w:r>
     </w:p>
     <w:p>
@@ -4780,7 +5889,23 @@
         <w:pStyle w:val="H2Text"/>
       </w:pPr>
       <w:r>
-        <w:t>It is strongly suggested that you set up this script to be started automatically via cron or monit.d or another mechanism, so that it will start up automatically in the event of a server reboot.</w:t>
+        <w:t xml:space="preserve">It is strongly suggested that you set up this script to be started automatically via </w:t>
+      </w:r>
+      <w:proofErr w:type="spellStart"/>
+      <w:r>
+        <w:t>cron</w:t>
+      </w:r>
+      <w:proofErr w:type="spellEnd"/>
+      <w:r>
+        <w:t xml:space="preserve"> or </w:t>
+      </w:r>
+      <w:proofErr w:type="spellStart"/>
+      <w:r>
+        <w:t>monit.d</w:t>
+      </w:r>
+      <w:proofErr w:type="spellEnd"/>
+      <w:r>
+        <w:t xml:space="preserve"> or another mechanism, so that it will start up automatically in the event of a server reboot.</w:t>
       </w:r>
     </w:p>
     <w:p>
@@ -4788,9 +5913,17 @@
         <w:pStyle w:val="H2Text"/>
       </w:pPr>
       <w:r>
-        <w:t>When running in production, it is strongly suggested that you use a monitoring tool such as monit (</w:t>
-      </w:r>
-      <w:hyperlink r:id="rId21" w:history="1">
+        <w:t xml:space="preserve">When running in production, it is strongly suggested that you use a monitoring tool such as </w:t>
+      </w:r>
+      <w:proofErr w:type="spellStart"/>
+      <w:r>
+        <w:t>monit</w:t>
+      </w:r>
+      <w:proofErr w:type="spellEnd"/>
+      <w:r>
+        <w:t xml:space="preserve"> (</w:t>
+      </w:r>
+      <w:hyperlink r:id="rId22" w:history="1">
         <w:r>
           <w:rPr>
             <w:rStyle w:val="Hyperlink"/>
@@ -4799,23 +5932,46 @@
         </w:r>
       </w:hyperlink>
       <w:r>
-        <w:t>). Below is a sample monitoring script that you can use as a starting point.</w:t>
-      </w:r>
+        <w:t xml:space="preserve">). Below is a sample monitoring script that you can use as a starting </w:t>
+      </w:r>
+      <w:proofErr w:type="gramStart"/>
+      <w:r>
+        <w:t>point.</w:t>
+      </w:r>
+      <w:proofErr w:type="gramEnd"/>
     </w:p>
     <w:p>
       <w:pPr>
         <w:pStyle w:val="CodeSample"/>
       </w:pPr>
-      <w:r>
-        <w:t>set daemon 60</w:t>
+      <w:proofErr w:type="gramStart"/>
+      <w:r>
+        <w:t>set</w:t>
+      </w:r>
+      <w:proofErr w:type="gramEnd"/>
+      <w:r>
+        <w:t xml:space="preserve"> daemon 60</w:t>
       </w:r>
     </w:p>
     <w:p>
       <w:pPr>
         <w:pStyle w:val="CodeSample"/>
       </w:pPr>
-      <w:r>
-        <w:t>set httpd port 2812 and</w:t>
+      <w:proofErr w:type="gramStart"/>
+      <w:r>
+        <w:t>set</w:t>
+      </w:r>
+      <w:proofErr w:type="gramEnd"/>
+      <w:r>
+        <w:t xml:space="preserve"> </w:t>
+      </w:r>
+      <w:proofErr w:type="spellStart"/>
+      <w:r>
+        <w:t>httpd</w:t>
+      </w:r>
+      <w:proofErr w:type="spellEnd"/>
+      <w:r>
+        <w:t xml:space="preserve"> port 2812 and</w:t>
       </w:r>
     </w:p>
     <w:p>
@@ -4823,39 +5979,168 @@
         <w:pStyle w:val="CodeSample"/>
       </w:pPr>
       <w:r>
-        <w:t xml:space="preserve">     use address localhost</w:t>
-      </w:r>
+        <w:t xml:space="preserve">     </w:t>
+      </w:r>
+      <w:proofErr w:type="gramStart"/>
+      <w:r>
+        <w:t>use</w:t>
+      </w:r>
+      <w:proofErr w:type="gramEnd"/>
+      <w:r>
+        <w:t xml:space="preserve"> address </w:t>
+      </w:r>
+      <w:proofErr w:type="spellStart"/>
+      <w:r>
+        <w:t>localhost</w:t>
+      </w:r>
+      <w:proofErr w:type="spellEnd"/>
     </w:p>
     <w:p>
       <w:pPr>
         <w:pStyle w:val="CodeSample"/>
       </w:pPr>
       <w:r>
-        <w:t xml:space="preserve">     allow localhost</w:t>
-      </w:r>
+        <w:t xml:space="preserve">     </w:t>
+      </w:r>
+      <w:proofErr w:type="gramStart"/>
+      <w:r>
+        <w:t>allow</w:t>
+      </w:r>
+      <w:proofErr w:type="gramEnd"/>
+      <w:r>
+        <w:t xml:space="preserve"> </w:t>
+      </w:r>
+      <w:proofErr w:type="spellStart"/>
+      <w:r>
+        <w:t>localhost</w:t>
+      </w:r>
+      <w:proofErr w:type="spellEnd"/>
     </w:p>
     <w:p>
       <w:pPr>
         <w:pStyle w:val="CodeSample"/>
       </w:pPr>
-      <w:r>
-        <w:t>set logfile /home/openmin/openmind/log/monit.log</w:t>
+      <w:proofErr w:type="gramStart"/>
+      <w:r>
+        <w:t>set</w:t>
+      </w:r>
+      <w:proofErr w:type="gramEnd"/>
+      <w:r>
+        <w:t xml:space="preserve"> </w:t>
+      </w:r>
+      <w:proofErr w:type="spellStart"/>
+      <w:r>
+        <w:t>logfile</w:t>
+      </w:r>
+      <w:proofErr w:type="spellEnd"/>
+      <w:r>
+        <w:t xml:space="preserve"> /home/</w:t>
+      </w:r>
+      <w:proofErr w:type="spellStart"/>
+      <w:r>
+        <w:t>openmin</w:t>
+      </w:r>
+      <w:proofErr w:type="spellEnd"/>
+      <w:r>
+        <w:t>/openmind/log/monit.log</w:t>
       </w:r>
     </w:p>
     <w:p>
       <w:pPr>
         <w:pStyle w:val="CodeSample"/>
       </w:pPr>
-      <w:r>
-        <w:t>check process taskserver with pidfile /home/openmin/openmind/tmp/pids/task_server.rb.pid</w:t>
-      </w:r>
+      <w:proofErr w:type="gramStart"/>
+      <w:r>
+        <w:t>check</w:t>
+      </w:r>
+      <w:proofErr w:type="gramEnd"/>
+      <w:r>
+        <w:t xml:space="preserve"> process </w:t>
+      </w:r>
+      <w:proofErr w:type="spellStart"/>
+      <w:r>
+        <w:t>taskserver</w:t>
+      </w:r>
+      <w:proofErr w:type="spellEnd"/>
+      <w:r>
+        <w:t xml:space="preserve"> with </w:t>
+      </w:r>
+      <w:proofErr w:type="spellStart"/>
+      <w:r>
+        <w:t>pidfile</w:t>
+      </w:r>
+      <w:proofErr w:type="spellEnd"/>
+      <w:r>
+        <w:t xml:space="preserve"> /home/</w:t>
+      </w:r>
+      <w:proofErr w:type="spellStart"/>
+      <w:r>
+        <w:t>openmin</w:t>
+      </w:r>
+      <w:proofErr w:type="spellEnd"/>
+      <w:r>
+        <w:t>/openmind/</w:t>
+      </w:r>
+      <w:proofErr w:type="spellStart"/>
+      <w:r>
+        <w:t>tmp</w:t>
+      </w:r>
+      <w:proofErr w:type="spellEnd"/>
+      <w:r>
+        <w:t>/</w:t>
+      </w:r>
+      <w:proofErr w:type="spellStart"/>
+      <w:r>
+        <w:t>pids</w:t>
+      </w:r>
+      <w:proofErr w:type="spellEnd"/>
+      <w:r>
+        <w:t>/</w:t>
+      </w:r>
+      <w:proofErr w:type="spellStart"/>
+      <w:r>
+        <w:t>task_server.rb.pid</w:t>
+      </w:r>
+      <w:proofErr w:type="spellEnd"/>
     </w:p>
     <w:p>
       <w:pPr>
         <w:pStyle w:val="CodeSample"/>
       </w:pPr>
       <w:r>
-        <w:t xml:space="preserve">  start program = "/usr/local/bin/ruby /home/openmin/openmind/script/task_server_control.rb start -f -- -e production"</w:t>
+        <w:t xml:space="preserve">  </w:t>
+      </w:r>
+      <w:proofErr w:type="gramStart"/>
+      <w:r>
+        <w:t>start</w:t>
+      </w:r>
+      <w:proofErr w:type="gramEnd"/>
+      <w:r>
+        <w:t xml:space="preserve"> program = "/</w:t>
+      </w:r>
+      <w:proofErr w:type="spellStart"/>
+      <w:r>
+        <w:t>usr</w:t>
+      </w:r>
+      <w:proofErr w:type="spellEnd"/>
+      <w:r>
+        <w:t>/local/bin/ruby /home/</w:t>
+      </w:r>
+      <w:proofErr w:type="spellStart"/>
+      <w:r>
+        <w:t>openmin</w:t>
+      </w:r>
+      <w:proofErr w:type="spellEnd"/>
+      <w:r>
+        <w:t>/openmind/script/</w:t>
+      </w:r>
+      <w:proofErr w:type="spellStart"/>
+      <w:r>
+        <w:t>task_server_control.rb</w:t>
+      </w:r>
+      <w:proofErr w:type="spellEnd"/>
+      <w:r>
+        <w:t xml:space="preserve"> start -f -- -e production"</w:t>
       </w:r>
     </w:p>
     <w:p>
@@ -4863,7 +6148,39 @@
         <w:pStyle w:val="CodeSample"/>
       </w:pPr>
       <w:r>
-        <w:t xml:space="preserve">  stop program = "/usr/local/bin/ruby /home/openmin/openmind/script/task_server_control.rb stop -- -e production"</w:t>
+        <w:t xml:space="preserve">  </w:t>
+      </w:r>
+      <w:proofErr w:type="gramStart"/>
+      <w:r>
+        <w:t>stop</w:t>
+      </w:r>
+      <w:proofErr w:type="gramEnd"/>
+      <w:r>
+        <w:t xml:space="preserve"> program = "/</w:t>
+      </w:r>
+      <w:proofErr w:type="spellStart"/>
+      <w:r>
+        <w:t>usr</w:t>
+      </w:r>
+      <w:proofErr w:type="spellEnd"/>
+      <w:r>
+        <w:t>/local/bin/ruby /home/</w:t>
+      </w:r>
+      <w:proofErr w:type="spellStart"/>
+      <w:r>
+        <w:t>openmin</w:t>
+      </w:r>
+      <w:proofErr w:type="spellEnd"/>
+      <w:r>
+        <w:t>/openmind/script/</w:t>
+      </w:r>
+      <w:proofErr w:type="spellStart"/>
+      <w:r>
+        <w:t>task_server_control.rb</w:t>
+      </w:r>
+      <w:proofErr w:type="spellEnd"/>
+      <w:r>
+        <w:t xml:space="preserve"> stop -- -e production"</w:t>
       </w:r>
     </w:p>
     <w:p>
@@ -4871,18 +6188,31 @@
         <w:pStyle w:val="CodeSample"/>
       </w:pPr>
       <w:r>
-        <w:t xml:space="preserve">  group taskserver</w:t>
-      </w:r>
+        <w:t xml:space="preserve">  </w:t>
+      </w:r>
+      <w:proofErr w:type="gramStart"/>
+      <w:r>
+        <w:t>group</w:t>
+      </w:r>
+      <w:proofErr w:type="gramEnd"/>
+      <w:r>
+        <w:t xml:space="preserve"> </w:t>
+      </w:r>
+      <w:proofErr w:type="spellStart"/>
+      <w:r>
+        <w:t>taskserver</w:t>
+      </w:r>
+      <w:proofErr w:type="spellEnd"/>
     </w:p>
     <w:p>
       <w:pPr>
         <w:pStyle w:val="Heading1"/>
       </w:pPr>
-      <w:bookmarkStart w:id="25" w:name="_Toc275505067"/>
+      <w:bookmarkStart w:id="26" w:name="_Toc275505067"/>
       <w:r>
         <w:t>Seed Data</w:t>
       </w:r>
-      <w:bookmarkEnd w:id="25"/>
+      <w:bookmarkEnd w:id="26"/>
     </w:p>
     <w:p>
       <w:r>
@@ -4893,11 +6223,11 @@
       <w:pPr>
         <w:pStyle w:val="Heading3"/>
       </w:pPr>
-      <w:bookmarkStart w:id="26" w:name="_Toc275505068"/>
+      <w:bookmarkStart w:id="27" w:name="_Toc275505068"/>
       <w:r>
         <w:t>Enterprises</w:t>
       </w:r>
-      <w:bookmarkEnd w:id="26"/>
+      <w:bookmarkEnd w:id="27"/>
     </w:p>
     <w:p>
       <w:pPr>
@@ -4911,11 +6241,11 @@
       <w:pPr>
         <w:pStyle w:val="Heading3"/>
       </w:pPr>
-      <w:bookmarkStart w:id="27" w:name="_Toc275505069"/>
+      <w:bookmarkStart w:id="28" w:name="_Toc275505069"/>
       <w:r>
         <w:t>Users</w:t>
       </w:r>
-      <w:bookmarkEnd w:id="27"/>
+      <w:bookmarkEnd w:id="28"/>
     </w:p>
     <w:p>
       <w:pPr>
@@ -4933,7 +6263,7 @@
           <w:numId w:val="22"/>
         </w:numPr>
       </w:pPr>
-      <w:hyperlink r:id="rId22" w:history="1">
+      <w:hyperlink r:id="rId23" w:history="1">
         <w:r>
           <w:rPr>
             <w:rStyle w:val="Hyperlink"/>
@@ -4956,7 +6286,7 @@
           <w:numId w:val="22"/>
         </w:numPr>
       </w:pPr>
-      <w:hyperlink r:id="rId23" w:history="1">
+      <w:hyperlink r:id="rId24" w:history="1">
         <w:r>
           <w:rPr>
             <w:rStyle w:val="Hyperlink"/>
@@ -4978,7 +6308,7 @@
           <w:numId w:val="22"/>
         </w:numPr>
       </w:pPr>
-      <w:hyperlink r:id="rId24" w:history="1">
+      <w:hyperlink r:id="rId25" w:history="1">
         <w:r>
           <w:rPr>
             <w:rStyle w:val="Hyperlink"/>
@@ -5000,7 +6330,7 @@
           <w:numId w:val="22"/>
         </w:numPr>
       </w:pPr>
-      <w:hyperlink r:id="rId25" w:history="1">
+      <w:hyperlink r:id="rId26" w:history="1">
         <w:r>
           <w:rPr>
             <w:rStyle w:val="Hyperlink"/>
@@ -5022,7 +6352,7 @@
           <w:numId w:val="22"/>
         </w:numPr>
       </w:pPr>
-      <w:hyperlink r:id="rId26" w:history="1">
+      <w:hyperlink r:id="rId27" w:history="1">
         <w:r>
           <w:rPr>
             <w:rStyle w:val="Hyperlink"/>
@@ -5044,7 +6374,7 @@
           <w:numId w:val="22"/>
         </w:numPr>
       </w:pPr>
-      <w:hyperlink r:id="rId27" w:history="1">
+      <w:hyperlink r:id="rId28" w:history="1">
         <w:r>
           <w:rPr>
             <w:rStyle w:val="Hyperlink"/>
@@ -5063,7 +6393,15 @@
         <w:pStyle w:val="H2Text"/>
       </w:pPr>
       <w:r>
-        <w:t>The password for each default user is “changeme” (without the quotes”).</w:t>
+        <w:t>The password for each default user is “</w:t>
+      </w:r>
+      <w:proofErr w:type="spellStart"/>
+      <w:r>
+        <w:t>changeme</w:t>
+      </w:r>
+      <w:proofErr w:type="spellEnd"/>
+      <w:r>
+        <w:t>” (without the quotes”).</w:t>
       </w:r>
     </w:p>
     <w:p>
@@ -5078,18 +6416,23 @@
       <w:pPr>
         <w:pStyle w:val="Heading1"/>
       </w:pPr>
-      <w:bookmarkStart w:id="28" w:name="_Ref206255012"/>
-      <w:bookmarkStart w:id="29" w:name="_Toc275505070"/>
+      <w:bookmarkStart w:id="29" w:name="_Ref206255012"/>
+      <w:bookmarkStart w:id="30" w:name="_Toc275505070"/>
       <w:r>
         <w:t>Configuration Options</w:t>
       </w:r>
-      <w:bookmarkEnd w:id="21"/>
-      <w:bookmarkEnd w:id="28"/>
+      <w:bookmarkEnd w:id="23"/>
       <w:bookmarkEnd w:id="29"/>
-    </w:p>
-    <w:p>
-      <w:r>
-        <w:t xml:space="preserve">OpenMind provides a number of configuration options </w:t>
+      <w:bookmarkEnd w:id="30"/>
+    </w:p>
+    <w:p>
+      <w:proofErr w:type="spellStart"/>
+      <w:r>
+        <w:t>OpenMind</w:t>
+      </w:r>
+      <w:proofErr w:type="spellEnd"/>
+      <w:r>
+        <w:t xml:space="preserve"> provides a number of configuration options </w:t>
       </w:r>
       <w:r>
         <w:t xml:space="preserve">that </w:t>
@@ -5100,31 +6443,54 @@
       <w:r>
         <w:t xml:space="preserve"> the </w:t>
       </w:r>
-      <w:r>
-        <w:t>config/</w:t>
-      </w:r>
-      <w:r>
-        <w:t>environment.yml file.</w:t>
+      <w:proofErr w:type="spellStart"/>
+      <w:r>
+        <w:t>config</w:t>
+      </w:r>
+      <w:proofErr w:type="spellEnd"/>
+      <w:r>
+        <w:t>/</w:t>
+      </w:r>
+      <w:proofErr w:type="spellStart"/>
+      <w:r>
+        <w:t>environment.yml</w:t>
+      </w:r>
+      <w:proofErr w:type="spellEnd"/>
+      <w:r>
+        <w:t xml:space="preserve"> file.</w:t>
       </w:r>
     </w:p>
     <w:p>
       <w:pPr>
         <w:pStyle w:val="Heading3"/>
       </w:pPr>
-      <w:bookmarkStart w:id="30" w:name="_Ref204704263"/>
-      <w:bookmarkStart w:id="31" w:name="_Toc275505071"/>
+      <w:bookmarkStart w:id="31" w:name="_Ref204704263"/>
+      <w:bookmarkStart w:id="32" w:name="_Toc275505071"/>
       <w:r>
         <w:t>Host</w:t>
       </w:r>
-      <w:bookmarkEnd w:id="30"/>
       <w:bookmarkEnd w:id="31"/>
+      <w:bookmarkEnd w:id="32"/>
     </w:p>
     <w:p>
       <w:pPr>
         <w:pStyle w:val="H2Text"/>
       </w:pPr>
-      <w:r>
-        <w:t xml:space="preserve">OpenMind sends email notifications when certain events occur. Many of those emails contains links to the application. </w:t>
+      <w:proofErr w:type="spellStart"/>
+      <w:r>
+        <w:t>OpenMind</w:t>
+      </w:r>
+      <w:proofErr w:type="spellEnd"/>
+      <w:r>
+        <w:t xml:space="preserve"> sends email notifications when certain events occur. Many of those emails </w:t>
+      </w:r>
+      <w:proofErr w:type="gramStart"/>
+      <w:r>
+        <w:t>contains</w:t>
+      </w:r>
+      <w:proofErr w:type="gramEnd"/>
+      <w:r>
+        <w:t xml:space="preserve"> links to the application. </w:t>
       </w:r>
       <w:r>
         <w:t xml:space="preserve">The </w:t>
@@ -5145,15 +6511,40 @@
         <w:t>port</w:t>
       </w:r>
       <w:r>
-        <w:t xml:space="preserve"> parameters are used to construct the url for those links.</w:t>
+        <w:t xml:space="preserve"> parameters are used to construct the </w:t>
+      </w:r>
+      <w:proofErr w:type="spellStart"/>
+      <w:proofErr w:type="gramStart"/>
+      <w:r>
+        <w:t>url</w:t>
+      </w:r>
+      <w:proofErr w:type="spellEnd"/>
+      <w:proofErr w:type="gramEnd"/>
+      <w:r>
+        <w:t xml:space="preserve"> for those links.</w:t>
       </w:r>
     </w:p>
     <w:p>
       <w:pPr>
         <w:pStyle w:val="H2Text"/>
       </w:pPr>
-      <w:r>
-        <w:t xml:space="preserve">OpenMind constructs the url as </w:t>
+      <w:proofErr w:type="spellStart"/>
+      <w:r>
+        <w:t>OpenMind</w:t>
+      </w:r>
+      <w:proofErr w:type="spellEnd"/>
+      <w:r>
+        <w:t xml:space="preserve"> constructs the </w:t>
+      </w:r>
+      <w:proofErr w:type="spellStart"/>
+      <w:proofErr w:type="gramStart"/>
+      <w:r>
+        <w:t>url</w:t>
+      </w:r>
+      <w:proofErr w:type="spellEnd"/>
+      <w:proofErr w:type="gramEnd"/>
+      <w:r>
+        <w:t xml:space="preserve"> as </w:t>
       </w:r>
       <w:hyperlink w:history="1">
         <w:r>
@@ -5172,18 +6563,36 @@
         <w:pStyle w:val="H2Text"/>
       </w:pPr>
       <w:r>
-        <w:t>Specify a value that will allow the url to resolve to your OpenMind instance.</w:t>
+        <w:t xml:space="preserve">Specify a value that will allow the </w:t>
+      </w:r>
+      <w:proofErr w:type="spellStart"/>
+      <w:proofErr w:type="gramStart"/>
+      <w:r>
+        <w:t>url</w:t>
+      </w:r>
+      <w:proofErr w:type="spellEnd"/>
+      <w:proofErr w:type="gramEnd"/>
+      <w:r>
+        <w:t xml:space="preserve"> to resolve to your </w:t>
+      </w:r>
+      <w:proofErr w:type="spellStart"/>
+      <w:r>
+        <w:t>OpenMind</w:t>
+      </w:r>
+      <w:proofErr w:type="spellEnd"/>
+      <w:r>
+        <w:t xml:space="preserve"> instance.</w:t>
       </w:r>
     </w:p>
     <w:p>
       <w:pPr>
         <w:pStyle w:val="Heading3"/>
       </w:pPr>
-      <w:bookmarkStart w:id="32" w:name="_Toc275505072"/>
+      <w:bookmarkStart w:id="33" w:name="_Toc275505072"/>
       <w:r>
         <w:t>Port</w:t>
       </w:r>
-      <w:bookmarkEnd w:id="32"/>
+      <w:bookmarkEnd w:id="33"/>
     </w:p>
     <w:p>
       <w:pPr>
@@ -5210,11 +6619,21 @@
       <w:r>
         <w:t xml:space="preserve">” </w:t>
       </w:r>
-      <w:fldSimple w:instr=" REF _Ref204704263 \p \h  \* MERGEFORMAT ">
-        <w:r>
-          <w:t>above</w:t>
-        </w:r>
-      </w:fldSimple>
+      <w:r>
+        <w:fldChar w:fldCharType="begin"/>
+      </w:r>
+      <w:r>
+        <w:instrText xml:space="preserve"> REF _Ref204704263 \p \h  \* MERGEFORMAT </w:instrText>
+      </w:r>
+      <w:r>
+        <w:fldChar w:fldCharType="separate"/>
+      </w:r>
+      <w:r>
+        <w:t>above</w:t>
+      </w:r>
+      <w:r>
+        <w:fldChar w:fldCharType="end"/>
+      </w:r>
       <w:r>
         <w:t>.</w:t>
       </w:r>
@@ -5223,18 +6642,25 @@
       <w:pPr>
         <w:pStyle w:val="Heading3"/>
       </w:pPr>
-      <w:bookmarkStart w:id="33" w:name="_Toc275505073"/>
+      <w:bookmarkStart w:id="34" w:name="_Toc275505073"/>
+      <w:proofErr w:type="spellStart"/>
       <w:r>
         <w:t>Admin_email</w:t>
       </w:r>
-      <w:bookmarkEnd w:id="33"/>
+      <w:bookmarkEnd w:id="34"/>
+      <w:proofErr w:type="spellEnd"/>
     </w:p>
     <w:p>
       <w:pPr>
         <w:pStyle w:val="H2Text"/>
       </w:pPr>
-      <w:r>
-        <w:t>The email address of the administrator. This email will be used as the "from"</w:t>
+      <w:proofErr w:type="gramStart"/>
+      <w:r>
+        <w:t>The email address of the administrator.</w:t>
+      </w:r>
+      <w:proofErr w:type="gramEnd"/>
+      <w:r>
+        <w:t xml:space="preserve"> This email will be used as the "from"</w:t>
       </w:r>
       <w:r>
         <w:t xml:space="preserve"> </w:t>
@@ -5242,49 +6668,75 @@
       <w:r>
         <w:t xml:space="preserve">address in emails sent by </w:t>
       </w:r>
-      <w:r>
-        <w:t>OpenMind. It is also appears in the page footers.</w:t>
+      <w:proofErr w:type="spellStart"/>
+      <w:r>
+        <w:t>OpenMind</w:t>
+      </w:r>
+      <w:proofErr w:type="spellEnd"/>
+      <w:r>
+        <w:t>. It is also appears in the page footers.</w:t>
       </w:r>
     </w:p>
     <w:p>
       <w:pPr>
         <w:pStyle w:val="Heading3"/>
       </w:pPr>
-      <w:bookmarkStart w:id="34" w:name="_Toc275505074"/>
+      <w:bookmarkStart w:id="35" w:name="_Toc275505074"/>
+      <w:proofErr w:type="spellStart"/>
       <w:r>
         <w:t>Email_subject_prefix</w:t>
       </w:r>
-      <w:bookmarkEnd w:id="34"/>
+      <w:bookmarkEnd w:id="35"/>
+      <w:proofErr w:type="spellEnd"/>
     </w:p>
     <w:p>
       <w:pPr>
         <w:pStyle w:val="H2Text"/>
       </w:pPr>
+      <w:proofErr w:type="spellStart"/>
       <w:r>
         <w:t>Email_subject_prefix</w:t>
       </w:r>
+      <w:proofErr w:type="spellEnd"/>
       <w:r>
         <w:t xml:space="preserve"> holds t</w:t>
       </w:r>
       <w:r>
-        <w:t xml:space="preserve">he subject prefix. This will be the prefix in the subject for emails sent by  </w:t>
-      </w:r>
+        <w:t xml:space="preserve">he subject prefix. This will be the prefix in the subject for emails sent </w:t>
+      </w:r>
+      <w:proofErr w:type="gramStart"/>
+      <w:r>
+        <w:t xml:space="preserve">by  </w:t>
+      </w:r>
+      <w:proofErr w:type="spellStart"/>
       <w:r>
         <w:t>OpenMind</w:t>
       </w:r>
-      <w:r>
-        <w:t>. For example, "OpenMind: Your new account has been created..."</w:t>
+      <w:proofErr w:type="spellEnd"/>
+      <w:proofErr w:type="gramEnd"/>
+      <w:r>
+        <w:t>. For example, "</w:t>
+      </w:r>
+      <w:proofErr w:type="spellStart"/>
+      <w:r>
+        <w:t>OpenMind</w:t>
+      </w:r>
+      <w:proofErr w:type="spellEnd"/>
+      <w:r>
+        <w:t>: Your new account has been created..."</w:t>
       </w:r>
     </w:p>
     <w:p>
       <w:pPr>
         <w:pStyle w:val="Heading3"/>
       </w:pPr>
-      <w:bookmarkStart w:id="35" w:name="_Toc275505075"/>
+      <w:bookmarkStart w:id="36" w:name="_Toc275505075"/>
+      <w:proofErr w:type="spellStart"/>
       <w:r>
         <w:t>Rescind_minutes</w:t>
       </w:r>
-      <w:bookmarkEnd w:id="35"/>
+      <w:bookmarkEnd w:id="36"/>
+      <w:proofErr w:type="spellEnd"/>
       <w:r>
         <w:t xml:space="preserve"> </w:t>
       </w:r>
@@ -5301,12 +6753,14 @@
       <w:pPr>
         <w:pStyle w:val="Heading3"/>
       </w:pPr>
-      <w:bookmarkStart w:id="36" w:name="_Toc275505076"/>
+      <w:bookmarkStart w:id="37" w:name="_Toc275505076"/>
+      <w:proofErr w:type="spellStart"/>
       <w:r>
         <w:lastRenderedPageBreak/>
         <w:t>Allocation_expiration_days</w:t>
       </w:r>
-      <w:bookmarkEnd w:id="36"/>
+      <w:bookmarkEnd w:id="37"/>
+      <w:proofErr w:type="spellEnd"/>
       <w:r>
         <w:t xml:space="preserve"> </w:t>
       </w:r>
@@ -5323,51 +6777,106 @@
       <w:pPr>
         <w:pStyle w:val="Heading3"/>
       </w:pPr>
-      <w:bookmarkStart w:id="37" w:name="_Toc275505077"/>
+      <w:bookmarkStart w:id="38" w:name="_Toc275505077"/>
+      <w:proofErr w:type="spellStart"/>
       <w:r>
         <w:t>Email_image_url</w:t>
       </w:r>
-      <w:bookmarkEnd w:id="37"/>
+      <w:bookmarkEnd w:id="38"/>
+      <w:proofErr w:type="spellEnd"/>
     </w:p>
     <w:p>
       <w:pPr>
         <w:pStyle w:val="H2Text"/>
       </w:pPr>
       <w:r>
-        <w:t>Html-formatted emails contain images. Such emails reference those images via a url. Specify the publically-accessible url to the directory in which those images are stores. Those images are shipped with the product beneath the public/themes/openmind/images/email directory.</w:t>
+        <w:t xml:space="preserve">Html-formatted emails contain images. Such emails reference those images via a </w:t>
+      </w:r>
+      <w:proofErr w:type="spellStart"/>
+      <w:proofErr w:type="gramStart"/>
+      <w:r>
+        <w:t>url</w:t>
+      </w:r>
+      <w:proofErr w:type="spellEnd"/>
+      <w:proofErr w:type="gramEnd"/>
+      <w:r>
+        <w:t xml:space="preserve">. Specify the publically-accessible </w:t>
+      </w:r>
+      <w:proofErr w:type="spellStart"/>
+      <w:proofErr w:type="gramStart"/>
+      <w:r>
+        <w:t>url</w:t>
+      </w:r>
+      <w:proofErr w:type="spellEnd"/>
+      <w:proofErr w:type="gramEnd"/>
+      <w:r>
+        <w:t xml:space="preserve"> to the directory in which those images are stores. Those images are shipped with the product beneath the public/themes/openmind/images/email directory.</w:t>
       </w:r>
     </w:p>
     <w:p>
       <w:pPr>
         <w:pStyle w:val="Heading3"/>
       </w:pPr>
-      <w:bookmarkStart w:id="38" w:name="_Ref204781377"/>
-      <w:bookmarkStart w:id="39" w:name="_Ref204781381"/>
-      <w:bookmarkStart w:id="40" w:name="_Toc275505078"/>
+      <w:bookmarkStart w:id="39" w:name="_Ref204781377"/>
+      <w:bookmarkStart w:id="40" w:name="_Ref204781381"/>
+      <w:bookmarkStart w:id="41" w:name="_Toc275505078"/>
+      <w:proofErr w:type="spellStart"/>
       <w:r>
         <w:t>App_theme</w:t>
       </w:r>
-      <w:bookmarkEnd w:id="38"/>
       <w:bookmarkEnd w:id="39"/>
       <w:bookmarkEnd w:id="40"/>
+      <w:bookmarkEnd w:id="41"/>
+      <w:proofErr w:type="spellEnd"/>
     </w:p>
     <w:p>
       <w:pPr>
         <w:pStyle w:val="H2Text"/>
       </w:pPr>
-      <w:r>
-        <w:t>OpenMind is skinnable, allowing companies to tailor the look and feel to their own specific needs. By default, OpenMind ships with an OpenMind theme, beneath the public/themes directory. Companies wishing to create a new theme can create their own directory beneath the themes directory. This parameter should map to the name of that directory.</w:t>
+      <w:proofErr w:type="spellStart"/>
+      <w:r>
+        <w:t>OpenMind</w:t>
+      </w:r>
+      <w:proofErr w:type="spellEnd"/>
+      <w:r>
+        <w:t xml:space="preserve"> is </w:t>
+      </w:r>
+      <w:proofErr w:type="spellStart"/>
+      <w:r>
+        <w:t>skinnable</w:t>
+      </w:r>
+      <w:proofErr w:type="spellEnd"/>
+      <w:r>
+        <w:t xml:space="preserve">, allowing companies to tailor the look and feel to their own specific needs. By default, </w:t>
+      </w:r>
+      <w:proofErr w:type="spellStart"/>
+      <w:r>
+        <w:t>OpenMind</w:t>
+      </w:r>
+      <w:proofErr w:type="spellEnd"/>
+      <w:r>
+        <w:t xml:space="preserve"> ships with an </w:t>
+      </w:r>
+      <w:proofErr w:type="spellStart"/>
+      <w:r>
+        <w:t>OpenMind</w:t>
+      </w:r>
+      <w:proofErr w:type="spellEnd"/>
+      <w:r>
+        <w:t xml:space="preserve"> theme, beneath the public/themes directory. Companies wishing to create a new theme can create their own directory beneath the themes directory. This parameter should map to the name of that directory.</w:t>
       </w:r>
     </w:p>
     <w:p>
       <w:pPr>
         <w:pStyle w:val="Heading3"/>
       </w:pPr>
-      <w:bookmarkStart w:id="41" w:name="_Toc275505079"/>
+      <w:bookmarkStart w:id="42" w:name="_Toc275505079"/>
+      <w:proofErr w:type="spellStart"/>
       <w:r>
         <w:t>Allocation_expiration_warning_days</w:t>
       </w:r>
-      <w:bookmarkEnd w:id="41"/>
+      <w:bookmarkEnd w:id="42"/>
+      <w:proofErr w:type="spellEnd"/>
     </w:p>
     <w:p>
       <w:pPr>
@@ -5384,7 +6893,8 @@
       <w:pPr>
         <w:pStyle w:val="Heading3"/>
       </w:pPr>
-      <w:bookmarkStart w:id="42" w:name="_Toc275505080"/>
+      <w:bookmarkStart w:id="43" w:name="_Toc275505080"/>
+      <w:proofErr w:type="spellStart"/>
       <w:r>
         <w:t>D</w:t>
       </w:r>
@@ -5394,7 +6904,8 @@
       <w:r>
         <w:t>timezone</w:t>
       </w:r>
-      <w:bookmarkEnd w:id="42"/>
+      <w:bookmarkEnd w:id="43"/>
+      <w:proofErr w:type="spellEnd"/>
     </w:p>
     <w:p>
       <w:pPr>
@@ -5404,7 +6915,11 @@
         <w:t>This configuration option defines the default time zone when creating new users. To determine a list of valid time zone</w:t>
       </w:r>
       <w:r>
-        <w:t xml:space="preserve"> values local to your </w:t>
+        <w:t xml:space="preserve"> values local to </w:t>
+      </w:r>
+      <w:proofErr w:type="gramStart"/>
+      <w:r>
+        <w:t xml:space="preserve">your </w:t>
       </w:r>
       <w:r>
         <w:t xml:space="preserve"> </w:t>
@@ -5412,6 +6927,7 @@
       <w:r>
         <w:t>location</w:t>
       </w:r>
+      <w:proofErr w:type="gramEnd"/>
       <w:r>
         <w:t>, type:</w:t>
       </w:r>
@@ -5421,8 +6937,21 @@
         <w:pStyle w:val="CodeSample"/>
       </w:pPr>
       <w:r>
-        <w:t xml:space="preserve"> rake time:zones:local</w:t>
-      </w:r>
+        <w:t xml:space="preserve"> </w:t>
+      </w:r>
+      <w:proofErr w:type="gramStart"/>
+      <w:r>
+        <w:t>rake</w:t>
+      </w:r>
+      <w:proofErr w:type="gramEnd"/>
+      <w:r>
+        <w:t xml:space="preserve"> </w:t>
+      </w:r>
+      <w:proofErr w:type="spellStart"/>
+      <w:r>
+        <w:t>time:zones:local</w:t>
+      </w:r>
+      <w:proofErr w:type="spellEnd"/>
     </w:p>
     <w:p>
       <w:pPr>
@@ -5433,35 +6962,55 @@
       <w:pPr>
         <w:pStyle w:val="Heading3"/>
       </w:pPr>
-      <w:bookmarkStart w:id="43" w:name="_Toc275505081"/>
+      <w:bookmarkStart w:id="44" w:name="_Toc275505081"/>
+      <w:proofErr w:type="spellStart"/>
       <w:r>
         <w:t>M</w:t>
       </w:r>
       <w:r>
         <w:t>ax_file_upload_size</w:t>
       </w:r>
-      <w:bookmarkEnd w:id="43"/>
+      <w:bookmarkEnd w:id="44"/>
+      <w:proofErr w:type="spellEnd"/>
     </w:p>
     <w:p>
       <w:pPr>
         <w:pStyle w:val="H2Text"/>
       </w:pPr>
       <w:r>
-        <w:t>Users can add images when commenting on ideas and topics. This setting defines a maximum filesize allowed for attachments, in KB. Note this filesize does not apply to users who have privileges to add attachments in the attachments screen.</w:t>
+        <w:t xml:space="preserve">Users can add images when commenting on ideas and topics. This setting defines a maximum </w:t>
+      </w:r>
+      <w:proofErr w:type="spellStart"/>
+      <w:r>
+        <w:t>filesize</w:t>
+      </w:r>
+      <w:proofErr w:type="spellEnd"/>
+      <w:r>
+        <w:t xml:space="preserve"> allowed for attachments, in KB. Note this </w:t>
+      </w:r>
+      <w:proofErr w:type="spellStart"/>
+      <w:r>
+        <w:t>filesize</w:t>
+      </w:r>
+      <w:proofErr w:type="spellEnd"/>
+      <w:r>
+        <w:t xml:space="preserve"> does not apply to users who have privileges to add attachments in the attachments screen.</w:t>
       </w:r>
     </w:p>
     <w:p>
       <w:pPr>
         <w:pStyle w:val="Heading3"/>
       </w:pPr>
-      <w:bookmarkStart w:id="44" w:name="_Toc275505082"/>
+      <w:bookmarkStart w:id="45" w:name="_Toc275505082"/>
+      <w:proofErr w:type="spellStart"/>
       <w:r>
         <w:t>M</w:t>
       </w:r>
       <w:r>
         <w:t>inutes_to_send_vote_reminder</w:t>
       </w:r>
-      <w:bookmarkEnd w:id="44"/>
+      <w:bookmarkEnd w:id="45"/>
+      <w:proofErr w:type="spellEnd"/>
     </w:p>
     <w:p>
       <w:pPr>
@@ -5490,11 +7039,13 @@
       <w:pPr>
         <w:pStyle w:val="Heading3"/>
       </w:pPr>
-      <w:bookmarkStart w:id="45" w:name="_Toc275505083"/>
+      <w:bookmarkStart w:id="46" w:name="_Toc275505083"/>
+      <w:proofErr w:type="spellStart"/>
       <w:r>
         <w:t>periodic_job_timeout</w:t>
       </w:r>
-      <w:bookmarkEnd w:id="45"/>
+      <w:bookmarkEnd w:id="46"/>
+      <w:proofErr w:type="spellEnd"/>
       <w:r>
         <w:t xml:space="preserve"> </w:t>
       </w:r>
@@ -5503,11 +7054,33 @@
       <w:pPr>
         <w:pStyle w:val="H2Text"/>
       </w:pPr>
+      <w:proofErr w:type="gramStart"/>
       <w:r>
         <w:rPr>
           <w:highlight w:val="white"/>
         </w:rPr>
-        <w:t>The number of minutes to wait for a periodic job to complete. If the job does not complete in this timeframe, OpenMind will assume it is dead and initiate</w:t>
+        <w:t>The number of minutes to wait for a periodic job to complete.</w:t>
+      </w:r>
+      <w:proofErr w:type="gramEnd"/>
+      <w:r>
+        <w:rPr>
+          <w:highlight w:val="white"/>
+        </w:rPr>
+        <w:t xml:space="preserve"> If the job does not complete in this timeframe, </w:t>
+      </w:r>
+      <w:proofErr w:type="spellStart"/>
+      <w:r>
+        <w:rPr>
+          <w:highlight w:val="white"/>
+        </w:rPr>
+        <w:t>OpenMind</w:t>
+      </w:r>
+      <w:proofErr w:type="spellEnd"/>
+      <w:r>
+        <w:rPr>
+          <w:highlight w:val="white"/>
+        </w:rPr>
+        <w:t xml:space="preserve"> will assume it is dead and initiate</w:t>
       </w:r>
       <w:r>
         <w:t xml:space="preserve"> </w:t>
@@ -5529,21 +7102,58 @@
       <w:pPr>
         <w:pStyle w:val="Heading1"/>
       </w:pPr>
-      <w:bookmarkStart w:id="46" w:name="_Toc275505084"/>
+      <w:bookmarkStart w:id="47" w:name="_Toc275505084"/>
       <w:r>
         <w:t>Themes</w:t>
       </w:r>
-      <w:bookmarkEnd w:id="46"/>
-    </w:p>
-    <w:p>
-      <w:r>
-        <w:t>OpenMind is skinnable. This feature is intended to allow you to tailor the appearance of OpenMind to match your corporate style. Each “skin” is called a theme.</w:t>
+      <w:bookmarkEnd w:id="47"/>
+    </w:p>
+    <w:p>
+      <w:proofErr w:type="spellStart"/>
+      <w:r>
+        <w:t>OpenMind</w:t>
+      </w:r>
+      <w:proofErr w:type="spellEnd"/>
+      <w:r>
+        <w:t xml:space="preserve"> is </w:t>
+      </w:r>
+      <w:proofErr w:type="spellStart"/>
+      <w:r>
+        <w:t>skinnable</w:t>
+      </w:r>
+      <w:proofErr w:type="spellEnd"/>
+      <w:r>
+        <w:t xml:space="preserve">. This feature is intended to allow you to tailor the appearance of </w:t>
+      </w:r>
+      <w:proofErr w:type="spellStart"/>
+      <w:r>
+        <w:t>OpenMind</w:t>
+      </w:r>
+      <w:proofErr w:type="spellEnd"/>
+      <w:r>
+        <w:t xml:space="preserve"> to match your corporate style. Each “skin” is called a theme.</w:t>
       </w:r>
     </w:p>
     <w:p>
       <w:r>
         <w:lastRenderedPageBreak/>
-        <w:t>Themes are stored beneath the public/themes folder. OpenMind ships with a default theme called “openmind”. If you’d like to customize the appearance of OpenMind, perform the following steps:</w:t>
+        <w:t xml:space="preserve">Themes are stored beneath the public/themes folder. </w:t>
+      </w:r>
+      <w:proofErr w:type="spellStart"/>
+      <w:r>
+        <w:t>OpenMind</w:t>
+      </w:r>
+      <w:proofErr w:type="spellEnd"/>
+      <w:r>
+        <w:t xml:space="preserve"> ships with a default theme called “openmind”. If you’d like to customize the appearance of </w:t>
+      </w:r>
+      <w:proofErr w:type="spellStart"/>
+      <w:r>
+        <w:t>OpenMind</w:t>
+      </w:r>
+      <w:proofErr w:type="spellEnd"/>
+      <w:r>
+        <w:t>, perform the following steps:</w:t>
       </w:r>
     </w:p>
     <w:p>
@@ -5567,7 +7177,15 @@
         </w:numPr>
       </w:pPr>
       <w:r>
-        <w:t>Customize the icons, images and stylesheets within your new directory to suit your needs. Note that you cannot delete or rename files without risking causing problems with the screen layout, but you can edit them as much as you’d like.</w:t>
+        <w:t xml:space="preserve">Customize the icons, images and </w:t>
+      </w:r>
+      <w:proofErr w:type="spellStart"/>
+      <w:r>
+        <w:t>stylesheets</w:t>
+      </w:r>
+      <w:proofErr w:type="spellEnd"/>
+      <w:r>
+        <w:t xml:space="preserve"> within your new directory to suit your needs. Note that you cannot delete or rename files without risking causing problems with the screen layout, but you can edit them as much as you’d like.</w:t>
       </w:r>
     </w:p>
     <w:p>
@@ -5579,8 +7197,25 @@
         </w:numPr>
       </w:pPr>
       <w:r>
-        <w:t>Edit the app_theme property in the environment.yml file to point to your new directory. See “</w:t>
-      </w:r>
+        <w:t xml:space="preserve">Edit the </w:t>
+      </w:r>
+      <w:proofErr w:type="spellStart"/>
+      <w:r>
+        <w:t>app_theme</w:t>
+      </w:r>
+      <w:proofErr w:type="spellEnd"/>
+      <w:r>
+        <w:t xml:space="preserve"> property in the </w:t>
+      </w:r>
+      <w:proofErr w:type="spellStart"/>
+      <w:r>
+        <w:t>environment.yml</w:t>
+      </w:r>
+      <w:proofErr w:type="spellEnd"/>
+      <w:r>
+        <w:t xml:space="preserve"> file to point to your new directory. See “</w:t>
+      </w:r>
+      <w:proofErr w:type="spellStart"/>
       <w:r>
         <w:fldChar w:fldCharType="begin"/>
       </w:r>
@@ -5593,6 +7228,7 @@
       <w:r>
         <w:t>App_theme</w:t>
       </w:r>
+      <w:proofErr w:type="spellEnd"/>
       <w:r>
         <w:fldChar w:fldCharType="end"/>
       </w:r>
@@ -5625,15 +7261,20 @@
       <w:pPr>
         <w:pStyle w:val="Heading1"/>
       </w:pPr>
-      <w:bookmarkStart w:id="47" w:name="_Toc275505085"/>
+      <w:bookmarkStart w:id="48" w:name="_Toc275505085"/>
       <w:r>
         <w:t>Periodic Jobs</w:t>
       </w:r>
-      <w:bookmarkEnd w:id="47"/>
-    </w:p>
-    <w:p>
-      <w:r>
-        <w:t>OpenMind includes the ability to run jobs in the background at specified intervals. In order for those jobs to run, the Task Scheduler must be running. See “</w:t>
+      <w:bookmarkEnd w:id="48"/>
+    </w:p>
+    <w:p>
+      <w:proofErr w:type="spellStart"/>
+      <w:r>
+        <w:t>OpenMind</w:t>
+      </w:r>
+      <w:proofErr w:type="spellEnd"/>
+      <w:r>
+        <w:t xml:space="preserve"> includes the ability to run jobs in the background at specified intervals. In order for those jobs to run, the Task Scheduler must be running. See “</w:t>
       </w:r>
       <w:r>
         <w:fldChar w:fldCharType="begin"/>
@@ -5688,7 +7329,15 @@
         <w:pStyle w:val="ListParagraph"/>
       </w:pPr>
       <w:r>
-        <w:t>A RunOncePeriodicJob executes one-time only. These jobs are automatically purged on a regularly basis after they’ve executed.</w:t>
+        <w:t xml:space="preserve">A </w:t>
+      </w:r>
+      <w:proofErr w:type="spellStart"/>
+      <w:r>
+        <w:t>RunOncePeriodicJob</w:t>
+      </w:r>
+      <w:proofErr w:type="spellEnd"/>
+      <w:r>
+        <w:t xml:space="preserve"> executes one-time only. These jobs are automatically purged on a regularly basis after they’ve executed.</w:t>
       </w:r>
     </w:p>
     <w:p>
@@ -5696,7 +7345,15 @@
         <w:pStyle w:val="ListParagraph"/>
       </w:pPr>
       <w:r>
-        <w:t>A RunIntervalPeriodJob runs every x seconds, where x is defined by the value in the interval column. These jobs are never purged.</w:t>
+        <w:t xml:space="preserve">A </w:t>
+      </w:r>
+      <w:proofErr w:type="spellStart"/>
+      <w:r>
+        <w:t>RunIntervalPeriodJob</w:t>
+      </w:r>
+      <w:proofErr w:type="spellEnd"/>
+      <w:r>
+        <w:t xml:space="preserve"> runs every x seconds, where x is defined by the value in the interval column. These jobs are never purged.</w:t>
       </w:r>
     </w:p>
     <w:p>
@@ -5704,7 +7361,31 @@
         <w:pStyle w:val="ListParagraph"/>
       </w:pPr>
       <w:r>
-        <w:t>A RunAtPeriodicJob runs at the same time every day. That time is determined by the value of the run_at_minutes column, where run_at_minutes represents the number of minutes after minute the job should execute.</w:t>
+        <w:t xml:space="preserve">A </w:t>
+      </w:r>
+      <w:proofErr w:type="spellStart"/>
+      <w:r>
+        <w:t>RunAtPeriodicJob</w:t>
+      </w:r>
+      <w:proofErr w:type="spellEnd"/>
+      <w:r>
+        <w:t xml:space="preserve"> runs at the same time every day. That time is determined by the value of the </w:t>
+      </w:r>
+      <w:proofErr w:type="spellStart"/>
+      <w:r>
+        <w:t>run_at_minutes</w:t>
+      </w:r>
+      <w:proofErr w:type="spellEnd"/>
+      <w:r>
+        <w:t xml:space="preserve"> column, where </w:t>
+      </w:r>
+      <w:proofErr w:type="spellStart"/>
+      <w:r>
+        <w:t>run_at_minutes</w:t>
+      </w:r>
+      <w:proofErr w:type="spellEnd"/>
+      <w:r>
+        <w:t xml:space="preserve"> represents the number of minutes after minute the job should execute.</w:t>
       </w:r>
       <w:r>
         <w:t xml:space="preserve"> </w:t>
@@ -5715,12 +7396,33 @@
     </w:p>
     <w:p>
       <w:r>
-        <w:t>Periodic jobs are recorded in the “periodic_jobs” table in the database. By modifying the values in the columns, you can change the behavior of OpenMind.</w:t>
-      </w:r>
-    </w:p>
-    <w:p>
-      <w:r>
-        <w:t>OpenMind currently uses three periodic jobs:</w:t>
+        <w:t>Periodic jobs are recorded in the “</w:t>
+      </w:r>
+      <w:proofErr w:type="spellStart"/>
+      <w:r>
+        <w:t>periodic_jobs</w:t>
+      </w:r>
+      <w:proofErr w:type="spellEnd"/>
+      <w:r>
+        <w:t xml:space="preserve">” table in the database. By modifying the values in the columns, you can change the behavior of </w:t>
+      </w:r>
+      <w:proofErr w:type="spellStart"/>
+      <w:r>
+        <w:t>OpenMind</w:t>
+      </w:r>
+      <w:proofErr w:type="spellEnd"/>
+      <w:r>
+        <w:t>.</w:t>
+      </w:r>
+    </w:p>
+    <w:p>
+      <w:proofErr w:type="spellStart"/>
+      <w:r>
+        <w:t>OpenMind</w:t>
+      </w:r>
+      <w:proofErr w:type="spellEnd"/>
+      <w:r>
+        <w:t xml:space="preserve"> currently uses three periodic jobs:</w:t>
       </w:r>
     </w:p>
     <w:p>
@@ -5728,7 +7430,15 @@
         <w:pStyle w:val="ListParagraph"/>
       </w:pPr>
       <w:r>
-        <w:t>A RunAtPeriodicJob by default runs at 3AM each morning, checking for new topics and topic comments in the forum area and notifying individuals watching those topics via email of those new comments.</w:t>
+        <w:t xml:space="preserve">A </w:t>
+      </w:r>
+      <w:proofErr w:type="spellStart"/>
+      <w:r>
+        <w:t>RunAtPeriodicJob</w:t>
+      </w:r>
+      <w:proofErr w:type="spellEnd"/>
+      <w:r>
+        <w:t xml:space="preserve"> by default runs at 3AM each morning, checking for new topics and topic comments in the forum area and notifying individuals watching those topics via email of those new comments.</w:t>
       </w:r>
     </w:p>
     <w:p>
@@ -5736,7 +7446,15 @@
         <w:pStyle w:val="ListParagraph"/>
       </w:pPr>
       <w:r>
-        <w:t>When a user creates a comment against an idea, a RunOncePeriodicJob is created to check for watchers in the background, and notify those users about the new comment.</w:t>
+        <w:t xml:space="preserve">When a user creates a comment against an idea, a </w:t>
+      </w:r>
+      <w:proofErr w:type="spellStart"/>
+      <w:r>
+        <w:t>RunOncePeriodicJob</w:t>
+      </w:r>
+      <w:proofErr w:type="spellEnd"/>
+      <w:r>
+        <w:t xml:space="preserve"> is created to check for watchers in the background, and notify those users about the new comment.</w:t>
       </w:r>
     </w:p>
     <w:p>
@@ -5744,22 +7462,51 @@
         <w:pStyle w:val="ListParagraph"/>
       </w:pPr>
       <w:r>
-        <w:t>Once an hour a RunIntervalPeriodJob deletesr RunOncePeriodicJobs older than 7 days.</w:t>
+        <w:t xml:space="preserve">Once an hour a </w:t>
+      </w:r>
+      <w:proofErr w:type="spellStart"/>
+      <w:r>
+        <w:t>RunIntervalPeriodJob</w:t>
+      </w:r>
+      <w:proofErr w:type="spellEnd"/>
+      <w:r>
+        <w:t xml:space="preserve"> </w:t>
+      </w:r>
+      <w:proofErr w:type="spellStart"/>
+      <w:r>
+        <w:t>deletesr</w:t>
+      </w:r>
+      <w:proofErr w:type="spellEnd"/>
+      <w:r>
+        <w:t xml:space="preserve"> </w:t>
+      </w:r>
+      <w:proofErr w:type="spellStart"/>
+      <w:r>
+        <w:t>RunOncePeriodicJobs</w:t>
+      </w:r>
+      <w:proofErr w:type="spellEnd"/>
+      <w:r>
+        <w:t xml:space="preserve"> older than 7 days.</w:t>
       </w:r>
     </w:p>
     <w:p>
       <w:pPr>
         <w:pStyle w:val="Heading1"/>
       </w:pPr>
-      <w:bookmarkStart w:id="48" w:name="_Toc275505086"/>
+      <w:bookmarkStart w:id="49" w:name="_Toc275505086"/>
       <w:r>
         <w:t>Roles</w:t>
       </w:r>
-      <w:bookmarkEnd w:id="48"/>
-    </w:p>
-    <w:p>
-      <w:r>
-        <w:t>OpenMind provides the following roles:</w:t>
+      <w:bookmarkEnd w:id="49"/>
+    </w:p>
+    <w:p>
+      <w:proofErr w:type="spellStart"/>
+      <w:r>
+        <w:t>OpenMind</w:t>
+      </w:r>
+      <w:proofErr w:type="spellEnd"/>
+      <w:r>
+        <w:t xml:space="preserve"> provides the following roles:</w:t>
       </w:r>
     </w:p>
     <w:p>
@@ -5767,7 +7514,15 @@
         <w:pStyle w:val="ListParagraph"/>
       </w:pPr>
       <w:r>
-        <w:t>System Adminstrator creates</w:t>
+        <w:t xml:space="preserve">System </w:t>
+      </w:r>
+      <w:proofErr w:type="spellStart"/>
+      <w:r>
+        <w:t>Adminstrator</w:t>
+      </w:r>
+      <w:proofErr w:type="spellEnd"/>
+      <w:r>
+        <w:t xml:space="preserve"> creates</w:t>
       </w:r>
       <w:r>
         <w:t xml:space="preserve"> and edit enterprises, </w:t>
@@ -5821,11 +7576,11 @@
       <w:pPr>
         <w:pStyle w:val="Heading1"/>
       </w:pPr>
-      <w:bookmarkStart w:id="49" w:name="_Toc275505087"/>
+      <w:bookmarkStart w:id="50" w:name="_Toc275505087"/>
       <w:r>
         <w:t>Lookup Codes</w:t>
       </w:r>
-      <w:bookmarkEnd w:id="49"/>
+      <w:bookmarkEnd w:id="50"/>
     </w:p>
     <w:p>
       <w:r>
@@ -5835,10 +7590,26 @@
         <w:t xml:space="preserve">s. </w:t>
       </w:r>
       <w:r>
-        <w:t>The system administrator can modify these values from the “Lookup Codes” menu.</w:t>
-      </w:r>
-      <w:r>
-        <w:t>Currently OpenMind uses</w:t>
+        <w:t xml:space="preserve">The system administrator can modify these values from the “Lookup Codes” </w:t>
+      </w:r>
+      <w:proofErr w:type="spellStart"/>
+      <w:r>
+        <w:t>menu.</w:t>
+      </w:r>
+      <w:r>
+        <w:t>Currently</w:t>
+      </w:r>
+      <w:proofErr w:type="spellEnd"/>
+      <w:r>
+        <w:t xml:space="preserve"> </w:t>
+      </w:r>
+      <w:proofErr w:type="spellStart"/>
+      <w:r>
+        <w:t>OpenMind</w:t>
+      </w:r>
+      <w:proofErr w:type="spellEnd"/>
+      <w:r>
+        <w:t xml:space="preserve"> uses</w:t>
       </w:r>
       <w:r>
         <w:t xml:space="preserve"> the following lookup codes:</w:t>
@@ -5890,11 +7661,11 @@
       <w:pPr>
         <w:pStyle w:val="Heading1"/>
       </w:pPr>
-      <w:bookmarkStart w:id="50" w:name="_Toc275505088"/>
+      <w:bookmarkStart w:id="51" w:name="_Toc275505088"/>
       <w:r>
         <w:t>Creating New Users</w:t>
       </w:r>
-      <w:bookmarkEnd w:id="50"/>
+      <w:bookmarkEnd w:id="51"/>
     </w:p>
     <w:p>
       <w:r>
@@ -5951,8 +7722,13 @@
           <w:numId w:val="11"/>
         </w:numPr>
       </w:pPr>
-      <w:r>
-        <w:t>OpenMind will send an email to the user with the user’s temporary password and activation code.</w:t>
+      <w:proofErr w:type="spellStart"/>
+      <w:r>
+        <w:t>OpenMind</w:t>
+      </w:r>
+      <w:proofErr w:type="spellEnd"/>
+      <w:r>
+        <w:t xml:space="preserve"> will send an email to the user with the user’s temporary password and activation code.</w:t>
       </w:r>
     </w:p>
     <w:p>
@@ -5992,13 +7768,18 @@
       </w:r>
     </w:p>
     <w:p>
-      <w:r>
-        <w:t>OpenMind also provides a bulk load feature for creating enterprises and users. The bulk load feature is accessible from the “Users” menu entry.</w:t>
+      <w:proofErr w:type="spellStart"/>
+      <w:r>
+        <w:t>OpenMind</w:t>
+      </w:r>
+      <w:proofErr w:type="spellEnd"/>
+      <w:r>
+        <w:t xml:space="preserve"> also provides a bulk load feature for creating enterprises and users. The bulk load feature is accessible from the “Users” menu entry.</w:t>
       </w:r>
     </w:p>
     <w:sectPr>
-      <w:headerReference w:type="default" r:id="rId28"/>
-      <w:footerReference w:type="default" r:id="rId29"/>
+      <w:headerReference w:type="default" r:id="rId29"/>
+      <w:footerReference w:type="default" r:id="rId30"/>
       <w:pgSz w:w="12240" w:h="15840"/>
       <w:pgMar w:top="1440" w:right="1440" w:bottom="1440" w:left="1440" w:header="720" w:footer="720" w:gutter="0"/>
       <w:cols w:space="720"/>
@@ -6010,7 +7791,7 @@
 </file>
 
 <file path=word/endnotes.xml><?xml version="1.0" encoding="utf-8"?>
-<w:endnotes xmlns:ve="http://schemas.openxmlformats.org/markup-compatibility/2006" xmlns:o="urn:schemas-microsoft-com:office:office" xmlns:r="http://schemas.openxmlformats.org/officeDocument/2006/relationships" xmlns:m="http://schemas.openxmlformats.org/officeDocument/2006/math" xmlns:v="urn:schemas-microsoft-com:vml" xmlns:wp="http://schemas.openxmlformats.org/drawingml/2006/wordprocessingDrawing" xmlns:w10="urn:schemas-microsoft-com:office:word" xmlns:w="http://schemas.openxmlformats.org/wordprocessingml/2006/main" xmlns:wne="http://schemas.microsoft.com/office/word/2006/wordml">
+<w:endnotes xmlns:wpc="http://schemas.microsoft.com/office/word/2010/wordprocessingCanvas" xmlns:mc="http://schemas.openxmlformats.org/markup-compatibility/2006" xmlns:o="urn:schemas-microsoft-com:office:office" xmlns:r="http://schemas.openxmlformats.org/officeDocument/2006/relationships" xmlns:m="http://schemas.openxmlformats.org/officeDocument/2006/math" xmlns:v="urn:schemas-microsoft-com:vml" xmlns:wp14="http://schemas.microsoft.com/office/word/2010/wordprocessingDrawing" xmlns:wp="http://schemas.openxmlformats.org/drawingml/2006/wordprocessingDrawing" xmlns:w10="urn:schemas-microsoft-com:office:word" xmlns:w="http://schemas.openxmlformats.org/wordprocessingml/2006/main" xmlns:w14="http://schemas.microsoft.com/office/word/2010/wordml" xmlns:wpg="http://schemas.microsoft.com/office/word/2010/wordprocessingGroup" xmlns:wpi="http://schemas.microsoft.com/office/word/2010/wordprocessingInk" xmlns:wne="http://schemas.microsoft.com/office/word/2006/wordml" xmlns:wps="http://schemas.microsoft.com/office/word/2010/wordprocessingShape" mc:Ignorable="w14 wp14">
   <w:endnote w:type="separator" w:id="-1">
     <w:p>
       <w:pPr>
@@ -6035,7 +7816,7 @@
 </file>
 
 <file path=word/footer1.xml><?xml version="1.0" encoding="utf-8"?>
-<w:ftr xmlns:ve="http://schemas.openxmlformats.org/markup-compatibility/2006" xmlns:o="urn:schemas-microsoft-com:office:office" xmlns:r="http://schemas.openxmlformats.org/officeDocument/2006/relationships" xmlns:m="http://schemas.openxmlformats.org/officeDocument/2006/math" xmlns:v="urn:schemas-microsoft-com:vml" xmlns:wp="http://schemas.openxmlformats.org/drawingml/2006/wordprocessingDrawing" xmlns:w10="urn:schemas-microsoft-com:office:word" xmlns:w="http://schemas.openxmlformats.org/wordprocessingml/2006/main" xmlns:wne="http://schemas.microsoft.com/office/word/2006/wordml">
+<w:ftr xmlns:wpc="http://schemas.microsoft.com/office/word/2010/wordprocessingCanvas" xmlns:mc="http://schemas.openxmlformats.org/markup-compatibility/2006" xmlns:o="urn:schemas-microsoft-com:office:office" xmlns:r="http://schemas.openxmlformats.org/officeDocument/2006/relationships" xmlns:m="http://schemas.openxmlformats.org/officeDocument/2006/math" xmlns:v="urn:schemas-microsoft-com:vml" xmlns:wp14="http://schemas.microsoft.com/office/word/2010/wordprocessingDrawing" xmlns:wp="http://schemas.openxmlformats.org/drawingml/2006/wordprocessingDrawing" xmlns:w10="urn:schemas-microsoft-com:office:word" xmlns:w="http://schemas.openxmlformats.org/wordprocessingml/2006/main" xmlns:w14="http://schemas.microsoft.com/office/word/2010/wordml" xmlns:wpg="http://schemas.microsoft.com/office/word/2010/wordprocessingGroup" xmlns:wpi="http://schemas.microsoft.com/office/word/2010/wordprocessingInk" xmlns:wne="http://schemas.microsoft.com/office/word/2006/wordml" xmlns:wps="http://schemas.microsoft.com/office/word/2010/wordprocessingShape" mc:Ignorable="w14 wp14">
   <w:tbl>
     <w:tblPr>
       <w:tblW w:w="5000" w:type="pct"/>
@@ -6045,7 +7826,7 @@
         <w:bottom w:w="72" w:type="dxa"/>
         <w:right w:w="115" w:type="dxa"/>
       </w:tblCellMar>
-      <w:tblLook w:val="04A0"/>
+      <w:tblLook w:val="04A0" w:firstRow="1" w:lastRow="0" w:firstColumn="1" w:lastColumn="0" w:noHBand="0" w:noVBand="1"/>
     </w:tblPr>
     <w:tblGrid>
       <w:gridCol w:w="959"/>
@@ -6069,15 +7850,29 @@
               <w:color w:val="FFFFFF" w:themeColor="background1"/>
             </w:rPr>
           </w:pPr>
-          <w:fldSimple w:instr=" PAGE   \* MERGEFORMAT ">
-            <w:r>
-              <w:rPr>
-                <w:noProof/>
-                <w:color w:val="FFFFFF" w:themeColor="background1"/>
-              </w:rPr>
-              <w:t>2</w:t>
-            </w:r>
-          </w:fldSimple>
+          <w:r>
+            <w:fldChar w:fldCharType="begin"/>
+          </w:r>
+          <w:r>
+            <w:instrText xml:space="preserve"> PAGE   \* MERGEFORMAT </w:instrText>
+          </w:r>
+          <w:r>
+            <w:fldChar w:fldCharType="separate"/>
+          </w:r>
+          <w:r>
+            <w:rPr>
+              <w:noProof/>
+              <w:color w:val="FFFFFF" w:themeColor="background1"/>
+            </w:rPr>
+            <w:t>7</w:t>
+          </w:r>
+          <w:r>
+            <w:rPr>
+              <w:noProof/>
+              <w:color w:val="FFFFFF" w:themeColor="background1"/>
+            </w:rPr>
+            <w:fldChar w:fldCharType="end"/>
+          </w:r>
         </w:p>
       </w:tc>
       <w:tc>
@@ -6101,6 +7896,7 @@
               <w:dataBinding w:prefixMappings="xmlns:ns0='http://schemas.openxmlformats.org/officeDocument/2006/extended-properties'" w:xpath="/ns0:Properties[1]/ns0:Company[1]" w:storeItemID="{6668398D-A668-4E3E-A5EB-62B293D839F1}"/>
               <w:text/>
             </w:sdtPr>
+            <w:sdtEndPr/>
             <w:sdtContent>
               <w:r>
                 <w:t>http://openmind.sourceforge.net</w:t>
@@ -6120,7 +7916,7 @@
 </file>
 
 <file path=word/footnotes.xml><?xml version="1.0" encoding="utf-8"?>
-<w:footnotes xmlns:ve="http://schemas.openxmlformats.org/markup-compatibility/2006" xmlns:o="urn:schemas-microsoft-com:office:office" xmlns:r="http://schemas.openxmlformats.org/officeDocument/2006/relationships" xmlns:m="http://schemas.openxmlformats.org/officeDocument/2006/math" xmlns:v="urn:schemas-microsoft-com:vml" xmlns:wp="http://schemas.openxmlformats.org/drawingml/2006/wordprocessingDrawing" xmlns:w10="urn:schemas-microsoft-com:office:word" xmlns:w="http://schemas.openxmlformats.org/wordprocessingml/2006/main" xmlns:wne="http://schemas.microsoft.com/office/word/2006/wordml">
+<w:footnotes xmlns:wpc="http://schemas.microsoft.com/office/word/2010/wordprocessingCanvas" xmlns:mc="http://schemas.openxmlformats.org/markup-compatibility/2006" xmlns:o="urn:schemas-microsoft-com:office:office" xmlns:r="http://schemas.openxmlformats.org/officeDocument/2006/relationships" xmlns:m="http://schemas.openxmlformats.org/officeDocument/2006/math" xmlns:v="urn:schemas-microsoft-com:vml" xmlns:wp14="http://schemas.microsoft.com/office/word/2010/wordprocessingDrawing" xmlns:wp="http://schemas.openxmlformats.org/drawingml/2006/wordprocessingDrawing" xmlns:w10="urn:schemas-microsoft-com:office:word" xmlns:w="http://schemas.openxmlformats.org/wordprocessingml/2006/main" xmlns:w14="http://schemas.microsoft.com/office/word/2010/wordml" xmlns:wpg="http://schemas.microsoft.com/office/word/2010/wordprocessingGroup" xmlns:wpi="http://schemas.microsoft.com/office/word/2010/wordprocessingInk" xmlns:wne="http://schemas.microsoft.com/office/word/2006/wordml" xmlns:wps="http://schemas.microsoft.com/office/word/2010/wordprocessingShape" mc:Ignorable="w14 wp14">
   <w:footnote w:type="separator" w:id="-1">
     <w:p>
       <w:pPr>
@@ -6153,7 +7949,31 @@
         <w:footnoteRef/>
       </w:r>
       <w:r>
-        <w:t xml:space="preserve"> This is a bit of a hack. It is required because of a catch 22 – when performing the initial migration, rake will cause environment.rb to be read, which will normally cause observers to be enabled. Since some of the models being observed have acts_as_solr declarations, acts_as_solr will then look for the tables, which have not yet been created. If anyone has a better idea of how to resolve this issue, please let me know.</w:t>
+        <w:t xml:space="preserve"> This is a bit of a hack. It is required because of a catch 22 – when performing the initial migration, rake will cause </w:t>
+      </w:r>
+      <w:proofErr w:type="spellStart"/>
+      <w:r>
+        <w:t>environment.rb</w:t>
+      </w:r>
+      <w:proofErr w:type="spellEnd"/>
+      <w:r>
+        <w:t xml:space="preserve"> to be read, which will normally cause observers to be enabled. Since some of the models being observed have </w:t>
+      </w:r>
+      <w:proofErr w:type="spellStart"/>
+      <w:r>
+        <w:t>acts_as_solr</w:t>
+      </w:r>
+      <w:proofErr w:type="spellEnd"/>
+      <w:r>
+        <w:t xml:space="preserve"> declarations, </w:t>
+      </w:r>
+      <w:proofErr w:type="spellStart"/>
+      <w:r>
+        <w:t>acts_as_solr</w:t>
+      </w:r>
+      <w:proofErr w:type="spellEnd"/>
+      <w:r>
+        <w:t xml:space="preserve"> will then look for the tables, which have not yet been created. If anyone has a better idea of how to resolve this issue, please let me know.</w:t>
       </w:r>
     </w:p>
   </w:footnote>
@@ -6178,7 +7998,15 @@
         <w:footnoteRef/>
       </w:r>
       <w:r>
-        <w:t xml:space="preserve"> The application has frozen all of its required gems and plugins into the vendor directory of the application, and thus does not require any gems installed globally. This is important in hosted environments in which you may not have the permissions required to install gems globally. The daemons gem is an exception t this statement. The daemons gem must be installed in your ruby installation via the “gem install daemons” command. We will work to resolve this, and would appreciate any guidance if you have further ideas. For those of you using the hostingrails.com service, the daemons gem is installed on their servers and thus this is not an issue.</w:t>
+        <w:t xml:space="preserve"> The application has frozen all of its required gems and plugins into the vendor directory of the application, and thus does not require any gems installed globally. This is important in hosted environments in which you may not have the permissions required to install gems globally. The daemons gem is an exception </w:t>
+      </w:r>
+      <w:proofErr w:type="spellStart"/>
+      <w:r>
+        <w:t>t</w:t>
+      </w:r>
+      <w:proofErr w:type="spellEnd"/>
+      <w:r>
+        <w:t xml:space="preserve"> this statement. The daemons gem must be installed in your ruby installation via the “gem install daemons” command. We will work to resolve this, and would appreciate any guidance if you have further ideas. For those of you using the hostingrails.com service, the daemons gem is installed on their servers and thus this is not an issue.</w:t>
       </w:r>
     </w:p>
     <w:p>
@@ -6191,7 +8019,7 @@
 </file>
 
 <file path=word/header1.xml><?xml version="1.0" encoding="utf-8"?>
-<w:hdr xmlns:ve="http://schemas.openxmlformats.org/markup-compatibility/2006" xmlns:o="urn:schemas-microsoft-com:office:office" xmlns:r="http://schemas.openxmlformats.org/officeDocument/2006/relationships" xmlns:m="http://schemas.openxmlformats.org/officeDocument/2006/math" xmlns:v="urn:schemas-microsoft-com:vml" xmlns:wp="http://schemas.openxmlformats.org/drawingml/2006/wordprocessingDrawing" xmlns:w10="urn:schemas-microsoft-com:office:word" xmlns:w="http://schemas.openxmlformats.org/wordprocessingml/2006/main" xmlns:wne="http://schemas.microsoft.com/office/word/2006/wordml">
+<w:hdr xmlns:wpc="http://schemas.microsoft.com/office/word/2010/wordprocessingCanvas" xmlns:mc="http://schemas.openxmlformats.org/markup-compatibility/2006" xmlns:o="urn:schemas-microsoft-com:office:office" xmlns:r="http://schemas.openxmlformats.org/officeDocument/2006/relationships" xmlns:m="http://schemas.openxmlformats.org/officeDocument/2006/math" xmlns:v="urn:schemas-microsoft-com:vml" xmlns:wp14="http://schemas.microsoft.com/office/word/2010/wordprocessingDrawing" xmlns:wp="http://schemas.openxmlformats.org/drawingml/2006/wordprocessingDrawing" xmlns:w10="urn:schemas-microsoft-com:office:word" xmlns:w="http://schemas.openxmlformats.org/wordprocessingml/2006/main" xmlns:w14="http://schemas.microsoft.com/office/word/2010/wordml" xmlns:wpg="http://schemas.microsoft.com/office/word/2010/wordprocessingGroup" xmlns:wpi="http://schemas.microsoft.com/office/word/2010/wordprocessingInk" xmlns:wne="http://schemas.microsoft.com/office/word/2006/wordml" xmlns:wps="http://schemas.microsoft.com/office/word/2010/wordprocessingShape" mc:Ignorable="w14 wp14">
   <w:sdt>
     <w:sdtPr>
       <w:rPr>
@@ -6204,6 +8032,7 @@
       <w:dataBinding w:prefixMappings="xmlns:ns0='http://schemas.openxmlformats.org/package/2006/metadata/core-properties' xmlns:ns1='http://purl.org/dc/elements/1.1/'" w:xpath="/ns0:coreProperties[1]/ns1:title[1]" w:storeItemID="{6C3C8BC8-F283-45AE-878A-BAB7291924A1}"/>
       <w:text/>
     </w:sdtPr>
+    <w:sdtEndPr/>
     <w:sdtContent>
       <w:p>
         <w:pPr>
@@ -6218,13 +8047,23 @@
             <w:szCs w:val="32"/>
           </w:rPr>
         </w:pPr>
+        <w:proofErr w:type="spellStart"/>
         <w:r>
           <w:rPr>
             <w:rFonts w:asciiTheme="majorHAnsi" w:eastAsiaTheme="majorEastAsia" w:hAnsiTheme="majorHAnsi" w:cstheme="majorBidi"/>
             <w:sz w:val="32"/>
             <w:szCs w:val="32"/>
           </w:rPr>
-          <w:t>OpenMind Version 3.0</w:t>
+          <w:t>OpenMind</w:t>
+        </w:r>
+        <w:proofErr w:type="spellEnd"/>
+        <w:r>
+          <w:rPr>
+            <w:rFonts w:asciiTheme="majorHAnsi" w:eastAsiaTheme="majorEastAsia" w:hAnsiTheme="majorHAnsi" w:cstheme="majorBidi"/>
+            <w:sz w:val="32"/>
+            <w:szCs w:val="32"/>
+          </w:rPr>
+          <w:t xml:space="preserve"> Version 3.0</w:t>
         </w:r>
       </w:p>
     </w:sdtContent>
@@ -6238,7 +8077,7 @@
 </file>
 
 <file path=word/numbering.xml><?xml version="1.0" encoding="utf-8"?>
-<w:numbering xmlns:ve="http://schemas.openxmlformats.org/markup-compatibility/2006" xmlns:o="urn:schemas-microsoft-com:office:office" xmlns:r="http://schemas.openxmlformats.org/officeDocument/2006/relationships" xmlns:m="http://schemas.openxmlformats.org/officeDocument/2006/math" xmlns:v="urn:schemas-microsoft-com:vml" xmlns:wp="http://schemas.openxmlformats.org/drawingml/2006/wordprocessingDrawing" xmlns:w10="urn:schemas-microsoft-com:office:word" xmlns:w="http://schemas.openxmlformats.org/wordprocessingml/2006/main" xmlns:wne="http://schemas.microsoft.com/office/word/2006/wordml">
+<w:numbering xmlns:wpc="http://schemas.microsoft.com/office/word/2010/wordprocessingCanvas" xmlns:mc="http://schemas.openxmlformats.org/markup-compatibility/2006" xmlns:o="urn:schemas-microsoft-com:office:office" xmlns:r="http://schemas.openxmlformats.org/officeDocument/2006/relationships" xmlns:m="http://schemas.openxmlformats.org/officeDocument/2006/math" xmlns:v="urn:schemas-microsoft-com:vml" xmlns:wp14="http://schemas.microsoft.com/office/word/2010/wordprocessingDrawing" xmlns:wp="http://schemas.openxmlformats.org/drawingml/2006/wordprocessingDrawing" xmlns:w10="urn:schemas-microsoft-com:office:word" xmlns:w="http://schemas.openxmlformats.org/wordprocessingml/2006/main" xmlns:w14="http://schemas.microsoft.com/office/word/2010/wordml" xmlns:wpg="http://schemas.microsoft.com/office/word/2010/wordprocessingGroup" xmlns:wpi="http://schemas.microsoft.com/office/word/2010/wordprocessingInk" xmlns:wne="http://schemas.microsoft.com/office/word/2006/wordml" xmlns:wps="http://schemas.microsoft.com/office/word/2010/wordprocessingShape" mc:Ignorable="w14 wp14">
   <w:abstractNum w:abstractNumId="0">
     <w:nsid w:val="12992894"/>
     <w:multiLevelType w:val="hybridMultilevel"/>
@@ -8600,7 +10439,7 @@
 </file>
 
 <file path=word/styles.xml><?xml version="1.0" encoding="utf-8"?>
-<w:styles xmlns:r="http://schemas.openxmlformats.org/officeDocument/2006/relationships" xmlns:w="http://schemas.openxmlformats.org/wordprocessingml/2006/main">
+<w:styles xmlns:mc="http://schemas.openxmlformats.org/markup-compatibility/2006" xmlns:r="http://schemas.openxmlformats.org/officeDocument/2006/relationships" xmlns:w="http://schemas.openxmlformats.org/wordprocessingml/2006/main" xmlns:w14="http://schemas.microsoft.com/office/word/2010/wordml" mc:Ignorable="w14">
   <w:docDefaults>
     <w:rPrDefault>
       <w:rPr>
@@ -8870,7 +10709,6 @@
     <w:uiPriority w:val="99"/>
     <w:semiHidden/>
     <w:unhideWhenUsed/>
-    <w:qFormat/>
     <w:tblPr>
       <w:tblInd w:w="0" w:type="dxa"/>
       <w:tblCellMar>
@@ -9379,6 +11217,196 @@
 </w:styles>
 </file>
 
+<file path=word/stylesWithEffects.xml><?xml version="1.0" encoding="utf-8"?>
+<w:styles xmlns:wpc="http://schemas.microsoft.com/office/word/2010/wordprocessingCanvas" xmlns:mc="http://schemas.openxmlformats.org/markup-compatibility/2006" xmlns:o="urn:schemas-microsoft-com:office:office" xmlns:r="http://schemas.openxmlformats.org/officeDocument/2006/relationships" xmlns:m="http://schemas.openxmlformats.org/officeDocument/2006/math" xmlns:v="urn:schemas-microsoft-com:vml" xmlns:wp14="http://schemas.microsoft.com/office/word/2010/wordprocessingDrawing" xmlns:wp="http://schemas.openxmlformats.org/drawingml/2006/wordprocessingDrawing" xmlns:w10="urn:schemas-microsoft-com:office:word" xmlns:w="http://schemas.openxmlformats.org/wordprocessingml/2006/main" xmlns:w14="http://schemas.microsoft.com/office/word/2010/wordml" xmlns:wpg="http://schemas.microsoft.com/office/word/2010/wordprocessingGroup" xmlns:wpi="http://schemas.microsoft.com/office/word/2010/wordprocessingInk" xmlns:wne="http://schemas.microsoft.com/office/word/2006/wordml" xmlns:wps="http://schemas.microsoft.com/office/word/2010/wordprocessingShape" mc:Ignorable="w14 wp14">
+  <w:docDefaults>
+    <w:rPrDefault>
+      <w:rPr>
+        <w:rFonts w:asciiTheme="minorHAnsi" w:eastAsiaTheme="minorEastAsia" w:hAnsiTheme="minorHAnsi" w:cstheme="minorBidi"/>
+        <w:sz w:val="22"/>
+        <w:szCs w:val="22"/>
+        <w:lang w:val="en-US" w:eastAsia="en-US" w:bidi="ar-SA"/>
+      </w:rPr>
+    </w:rPrDefault>
+    <w:pPrDefault>
+      <w:pPr>
+        <w:spacing w:after="200" w:line="276" w:lineRule="auto"/>
+      </w:pPr>
+    </w:pPrDefault>
+  </w:docDefaults>
+  <w:latentStyles w:defLockedState="0" w:defUIPriority="99" w:defSemiHidden="1" w:defUnhideWhenUsed="1" w:defQFormat="0" w:count="267">
+    <w:lsdException w:name="Normal" w:semiHidden="0" w:uiPriority="0" w:unhideWhenUsed="0" w:qFormat="1"/>
+    <w:lsdException w:name="heading 1" w:semiHidden="0" w:uiPriority="9" w:unhideWhenUsed="0" w:qFormat="1"/>
+    <w:lsdException w:name="heading 2" w:uiPriority="9" w:qFormat="1"/>
+    <w:lsdException w:name="heading 3" w:uiPriority="9" w:qFormat="1"/>
+    <w:lsdException w:name="heading 4" w:uiPriority="9" w:qFormat="1"/>
+    <w:lsdException w:name="heading 5" w:uiPriority="9" w:qFormat="1"/>
+    <w:lsdException w:name="heading 6" w:uiPriority="9" w:qFormat="1"/>
+    <w:lsdException w:name="heading 7" w:uiPriority="9" w:qFormat="1"/>
+    <w:lsdException w:name="heading 8" w:uiPriority="9" w:qFormat="1"/>
+    <w:lsdException w:name="heading 9" w:uiPriority="9" w:qFormat="1"/>
+    <w:lsdException w:name="toc 1" w:uiPriority="39"/>
+    <w:lsdException w:name="toc 2" w:uiPriority="39"/>
+    <w:lsdException w:name="toc 3" w:uiPriority="39"/>
+    <w:lsdException w:name="toc 4" w:uiPriority="39"/>
+    <w:lsdException w:name="toc 5" w:uiPriority="39"/>
+    <w:lsdException w:name="toc 6" w:uiPriority="39"/>
+    <w:lsdException w:name="toc 7" w:uiPriority="39"/>
+    <w:lsdException w:name="toc 8" w:uiPriority="39"/>
+    <w:lsdException w:name="toc 9" w:uiPriority="39"/>
+    <w:lsdException w:name="caption" w:uiPriority="35" w:qFormat="1"/>
+    <w:lsdException w:name="Title" w:semiHidden="0" w:uiPriority="10" w:unhideWhenUsed="0" w:qFormat="1"/>
+    <w:lsdException w:name="Default Paragraph Font" w:uiPriority="1"/>
+    <w:lsdException w:name="Subtitle" w:semiHidden="0" w:uiPriority="11" w:unhideWhenUsed="0" w:qFormat="1"/>
+    <w:lsdException w:name="Strong" w:semiHidden="0" w:uiPriority="22" w:unhideWhenUsed="0" w:qFormat="1"/>
+    <w:lsdException w:name="Emphasis" w:semiHidden="0" w:uiPriority="20" w:unhideWhenUsed="0" w:qFormat="1"/>
+    <w:lsdException w:name="Table Grid" w:semiHidden="0" w:uiPriority="59" w:unhideWhenUsed="0"/>
+    <w:lsdException w:name="Placeholder Text" w:unhideWhenUsed="0"/>
+    <w:lsdException w:name="No Spacing" w:semiHidden="0" w:uiPriority="1" w:unhideWhenUsed="0" w:qFormat="1"/>
+    <w:lsdException w:name="Light Shading" w:semiHidden="0" w:uiPriority="60" w:unhideWhenUsed="0"/>
+    <w:lsdException w:name="Light List" w:semiHidden="0" w:uiPriority="61" w:unhideWhenUsed="0"/>
+    <w:lsdException w:name="Light Grid" w:semiHidden="0" w:uiPriority="62" w:unhideWhenUsed="0"/>
+    <w:lsdException w:name="Medium Shading 1" w:semiHidden="0" w:uiPriority="63" w:unhideWhenUsed="0"/>
+    <w:lsdException w:name="Medium Shading 2" w:semiHidden="0" w:uiPriority="64" w:unhideWhenUsed="0"/>
+    <w:lsdException w:name="Medium List 1" w:semiHidden="0" w:uiPriority="65" w:unhideWhenUsed="0"/>
+    <w:lsdException w:name="Medium List 2" w:semiHidden="0" w:uiPriority="66" w:unhideWhenUsed="0"/>
+    <w:lsdException w:name="Medium Grid 1" w:semiHidden="0" w:uiPriority="67" w:unhideWhenUsed="0"/>
+    <w:lsdException w:name="Medium Grid 2" w:semiHidden="0" w:uiPriority="68" w:unhideWhenUsed="0"/>
+    <w:lsdException w:name="Medium Grid 3" w:semiHidden="0" w:uiPriority="69" w:unhideWhenUsed="0"/>
+    <w:lsdException w:name="Dark List" w:semiHidden="0" w:uiPriority="70" w:unhideWhenUsed="0"/>
+    <w:lsdException w:name="Colorful Shading" w:semiHidden="0" w:uiPriority="71" w:unhideWhenUsed="0"/>
+    <w:lsdException w:name="Colorful List" w:semiHidden="0" w:uiPriority="72" w:unhideWhenUsed="0"/>
+    <w:lsdException w:name="Colorful Grid" w:semiHidden="0" w:uiPriority="73" w:unhideWhenUsed="0"/>
+    <w:lsdException w:name="Light Shading Accent 1" w:semiHidden="0" w:uiPriority="60" w:unhideWhenUsed="0"/>
+    <w:lsdException w:name="Light List Accent 1" w:semiHidden="0" w:uiPriority="61" w:unhideWhenUsed="0"/>
+    <w:lsdException w:name="Light Grid Accent 1" w:semiHidden="0" w:uiPriority="62" w:unhideWhenUsed="0"/>
+    <w:lsdException w:name="Medium Shading 1 Accent 1" w:semiHidden="0" w:uiPriority="63" w:unhideWhenUsed="0"/>
+    <w:lsdException w:name="Medium Shading 2 Accent 1" w:semiHidden="0" w:uiPriority="64" w:unhideWhenUsed="0"/>
+    <w:lsdException w:name="Medium List 1 Accent 1" w:semiHidden="0" w:uiPriority="65" w:unhideWhenUsed="0"/>
+    <w:lsdException w:name="Revision" w:unhideWhenUsed="0"/>
+    <w:lsdException w:name="List Paragraph" w:semiHidden="0" w:uiPriority="34" w:unhideWhenUsed="0" w:qFormat="1"/>
+    <w:lsdException w:name="Quote" w:semiHidden="0" w:uiPriority="29" w:unhideWhenUsed="0" w:qFormat="1"/>
+    <w:lsdException w:name="Intense Quote" w:semiHidden="0" w:uiPriority="30" w:unhideWhenUsed="0" w:qFormat="1"/>
+    <w:lsdException w:name="Medium List 2 Accent 1" w:semiHidden="0" w:uiPriority="66" w:unhideWhenUsed="0"/>
+    <w:lsdException w:name="Medium Grid 1 Accent 1" w:semiHidden="0" w:uiPriority="67" w:unhideWhenUsed="0"/>
+    <w:lsdException w:name="Medium Grid 2 Accent 1" w:semiHidden="0" w:uiPriority="68" w:unhideWhenUsed="0"/>
+    <w:lsdException w:name="Medium Grid 3 Accent 1" w:semiHidden="0" w:uiPriority="69" w:unhideWhenUsed="0"/>
+    <w:lsdException w:name="Dark List Accent 1" w:semiHidden="0" w:uiPriority="70" w:unhideWhenUsed="0"/>
+    <w:lsdException w:name="Colorful Shading Accent 1" w:semiHidden="0" w:uiPriority="71" w:unhideWhenUsed="0"/>
+    <w:lsdException w:name="Colorful List Accent 1" w:semiHidden="0" w:uiPriority="72" w:unhideWhenUsed="0"/>
+    <w:lsdException w:name="Colorful Grid Accent 1" w:semiHidden="0" w:uiPriority="73" w:unhideWhenUsed="0"/>
+    <w:lsdException w:name="Light Shading Accent 2" w:semiHidden="0" w:uiPriority="60" w:unhideWhenUsed="0"/>
+    <w:lsdException w:name="Light List Accent 2" w:semiHidden="0" w:uiPriority="61" w:unhideWhenUsed="0"/>
+    <w:lsdException w:name="Light Grid Accent 2" w:semiHidden="0" w:uiPriority="62" w:unhideWhenUsed="0"/>
+    <w:lsdException w:name="Medium Shading 1 Accent 2" w:semiHidden="0" w:uiPriority="63" w:unhideWhenUsed="0"/>
+    <w:lsdException w:name="Medium Shading 2 Accent 2" w:semiHidden="0" w:uiPriority="64" w:unhideWhenUsed="0"/>
+    <w:lsdException w:name="Medium List 1 Accent 2" w:semiHidden="0" w:uiPriority="65" w:unhideWhenUsed="0"/>
+    <w:lsdException w:name="Medium List 2 Accent 2" w:semiHidden="0" w:uiPriority="66" w:unhideWhenUsed="0"/>
+    <w:lsdException w:name="Medium Grid 1 Accent 2" w:semiHidden="0" w:uiPriority="67" w:unhideWhenUsed="0"/>
+    <w:lsdException w:name="Medium Grid 2 Accent 2" w:semiHidden="0" w:uiPriority="68" w:unhideWhenUsed="0"/>
+    <w:lsdException w:name="Medium Grid 3 Accent 2" w:semiHidden="0" w:uiPriority="69" w:unhideWhenUsed="0"/>
+    <w:lsdException w:name="Dark List Accent 2" w:semiHidden="0" w:uiPriority="70" w:unhideWhenUsed="0"/>
+    <w:lsdException w:name="Colorful Shading Accent 2" w:semiHidden="0" w:uiPriority="71" w:unhideWhenUsed="0"/>
+    <w:lsdException w:name="Colorful List Accent 2" w:semiHidden="0" w:uiPriority="72" w:unhideWhenUsed="0"/>
+    <w:lsdException w:name="Colorful Grid Accent 2" w:semiHidden="0" w:uiPriority="73" w:unhideWhenUsed="0"/>
+    <w:lsdException w:name="Light Shading Accent 3" w:semiHidden="0" w:uiPriority="60" w:unhideWhenUsed="0"/>
+    <w:lsdException w:name="Light List Accent 3" w:semiHidden="0" w:uiPriority="61" w:unhideWhenUsed="0"/>
+    <w:lsdException w:name="Light Grid Accent 3" w:semiHidden="0" w:uiPriority="62" w:unhideWhenUsed="0"/>
+    <w:lsdException w:name="Medium Shading 1 Accent 3" w:semiHidden="0" w:uiPriority="63" w:unhideWhenUsed="0"/>
+    <w:lsdException w:name="Medium Shading 2 Accent 3" w:semiHidden="0" w:uiPriority="64" w:unhideWhenUsed="0"/>
+    <w:lsdException w:name="Medium List 1 Accent 3" w:semiHidden="0" w:uiPriority="65" w:unhideWhenUsed="0"/>
+    <w:lsdException w:name="Medium List 2 Accent 3" w:semiHidden="0" w:uiPriority="66" w:unhideWhenUsed="0"/>
+    <w:lsdException w:name="Medium Grid 1 Accent 3" w:semiHidden="0" w:uiPriority="67" w:unhideWhenUsed="0"/>
+    <w:lsdException w:name="Medium Grid 2 Accent 3" w:semiHidden="0" w:uiPriority="68" w:unhideWhenUsed="0"/>
+    <w:lsdException w:name="Medium Grid 3 Accent 3" w:semiHidden="0" w:uiPriority="69" w:unhideWhenUsed="0"/>
+    <w:lsdException w:name="Dark List Accent 3" w:semiHidden="0" w:uiPriority="70" w:unhideWhenUsed="0"/>
+    <w:lsdException w:name="Colorful Shading Accent 3" w:semiHidden="0" w:uiPriority="71" w:unhideWhenUsed="0"/>
+    <w:lsdException w:name="Colorful List Accent 3" w:semiHidden="0" w:uiPriority="72" w:unhideWhenUsed="0"/>
+    <w:lsdException w:name="Colorful Grid Accent 3" w:semiHidden="0" w:uiPriority="73" w:unhideWhenUsed="0"/>
+    <w:lsdException w:name="Light Shading Accent 4" w:semiHidden="0" w:uiPriority="60" w:unhideWhenUsed="0"/>
+    <w:lsdException w:name="Light List Accent 4" w:semiHidden="0" w:uiPriority="61" w:unhideWhenUsed="0"/>
+    <w:lsdException w:name="Light Grid Accent 4" w:semiHidden="0" w:uiPriority="62" w:unhideWhenUsed="0"/>
+    <w:lsdException w:name="Medium Shading 1 Accent 4" w:semiHidden="0" w:uiPriority="63" w:unhideWhenUsed="0"/>
+    <w:lsdException w:name="Medium Shading 2 Accent 4" w:semiHidden="0" w:uiPriority="64" w:unhideWhenUsed="0"/>
+    <w:lsdException w:name="Medium List 1 Accent 4" w:semiHidden="0" w:uiPriority="65" w:unhideWhenUsed="0"/>
+    <w:lsdException w:name="Medium List 2 Accent 4" w:semiHidden="0" w:uiPriority="66" w:unhideWhenUsed="0"/>
+    <w:lsdException w:name="Medium Grid 1 Accent 4" w:semiHidden="0" w:uiPriority="67" w:unhideWhenUsed="0"/>
+    <w:lsdException w:name="Medium Grid 2 Accent 4" w:semiHidden="0" w:uiPriority="68" w:unhideWhenUsed="0"/>
+    <w:lsdException w:name="Medium Grid 3 Accent 4" w:semiHidden="0" w:uiPriority="69" w:unhideWhenUsed="0"/>
+    <w:lsdException w:name="Dark List Accent 4" w:semiHidden="0" w:uiPriority="70" w:unhideWhenUsed="0"/>
+    <w:lsdException w:name="Colorful Shading Accent 4" w:semiHidden="0" w:uiPriority="71" w:unhideWhenUsed="0"/>
+    <w:lsdException w:name="Colorful List Accent 4" w:semiHidden="0" w:uiPriority="72" w:unhideWhenUsed="0"/>
+    <w:lsdException w:name="Colorful Grid Accent 4" w:semiHidden="0" w:uiPriority="73" w:unhideWhenUsed="0"/>
+    <w:lsdException w:name="Light Shading Accent 5" w:semiHidden="0" w:uiPriority="60" w:unhideWhenUsed="0"/>
+    <w:lsdException w:name="Light List Accent 5" w:semiHidden="0" w:uiPriority="61" w:unhideWhenUsed="0"/>
+    <w:lsdException w:name="Light Grid Accent 5" w:semiHidden="0" w:uiPriority="62" w:unhideWhenUsed="0"/>
+    <w:lsdException w:name="Medium Shading 1 Accent 5" w:semiHidden="0" w:uiPriority="63" w:unhideWhenUsed="0"/>
+    <w:lsdException w:name="Medium Shading 2 Accent 5" w:semiHidden="0" w:uiPriority="64" w:unhideWhenUsed="0"/>
+    <w:lsdException w:name="Medium List 1 Accent 5" w:semiHidden="0" w:uiPriority="65" w:unhideWhenUsed="0"/>
+    <w:lsdException w:name="Medium List 2 Accent 5" w:semiHidden="0" w:uiPriority="66" w:unhideWhenUsed="0"/>
+    <w:lsdException w:name="Medium Grid 1 Accent 5" w:semiHidden="0" w:uiPriority="67" w:unhideWhenUsed="0"/>
+    <w:lsdException w:name="Medium Grid 2 Accent 5" w:semiHidden="0" w:uiPriority="68" w:unhideWhenUsed="0"/>
+    <w:lsdException w:name="Medium Grid 3 Accent 5" w:semiHidden="0" w:uiPriority="69" w:unhideWhenUsed="0"/>
+    <w:lsdException w:name="Dark List Accent 5" w:semiHidden="0" w:uiPriority="70" w:unhideWhenUsed="0"/>
+    <w:lsdException w:name="Colorful Shading Accent 5" w:semiHidden="0" w:uiPriority="71" w:unhideWhenUsed="0"/>
+    <w:lsdException w:name="Colorful List Accent 5" w:semiHidden="0" w:uiPriority="72" w:unhideWhenUsed="0"/>
+    <w:lsdException w:name="Colorful Grid Accent 5" w:semiHidden="0" w:uiPriority="73" w:unhideWhenUsed="0"/>
+    <w:lsdException w:name="Light Shading Accent 6" w:semiHidden="0" w:uiPriority="60" w:unhideWhenUsed="0"/>
+    <w:lsdException w:name="Light List Accent 6" w:semiHidden="0" w:uiPriority="61" w:unhideWhenUsed="0"/>
+    <w:lsdException w:name="Light Grid Accent 6" w:semiHidden="0" w:uiPriority="62" w:unhideWhenUsed="0"/>
+    <w:lsdException w:name="Medium Shading 1 Accent 6" w:semiHidden="0" w:uiPriority="63" w:unhideWhenUsed="0"/>
+    <w:lsdException w:name="Medium Shading 2 Accent 6" w:semiHidden="0" w:uiPriority="64" w:unhideWhenUsed="0"/>
+    <w:lsdException w:name="Medium List 1 Accent 6" w:semiHidden="0" w:uiPriority="65" w:unhideWhenUsed="0"/>
+    <w:lsdException w:name="Medium List 2 Accent 6" w:semiHidden="0" w:uiPriority="66" w:unhideWhenUsed="0"/>
+    <w:lsdException w:name="Medium Grid 1 Accent 6" w:semiHidden="0" w:uiPriority="67" w:unhideWhenUsed="0"/>
+    <w:lsdException w:name="Medium Grid 2 Accent 6" w:semiHidden="0" w:uiPriority="68" w:unhideWhenUsed="0"/>
+    <w:lsdException w:name="Medium Grid 3 Accent 6" w:semiHidden="0" w:uiPriority="69" w:unhideWhenUsed="0"/>
+    <w:lsdException w:name="Dark List Accent 6" w:semiHidden="0" w:uiPriority="70" w:unhideWhenUsed="0"/>
+    <w:lsdException w:name="Colorful Shading Accent 6" w:semiHidden="0" w:uiPriority="71" w:unhideWhenUsed="0"/>
+    <w:lsdException w:name="Colorful List Accent 6" w:semiHidden="0" w:uiPriority="72" w:unhideWhenUsed="0"/>
+    <w:lsdException w:name="Colorful Grid Accent 6" w:semiHidden="0" w:uiPriority="73" w:unhideWhenUsed="0"/>
+    <w:lsdException w:name="Subtle Emphasis" w:semiHidden="0" w:uiPriority="19" w:unhideWhenUsed="0" w:qFormat="1"/>
+    <w:lsdException w:name="Intense Emphasis" w:semiHidden="0" w:uiPriority="21" w:unhideWhenUsed="0" w:qFormat="1"/>
+    <w:lsdException w:name="Subtle Reference" w:semiHidden="0" w:uiPriority="31" w:unhideWhenUsed="0" w:qFormat="1"/>
+    <w:lsdException w:name="Intense Reference" w:semiHidden="0" w:uiPriority="32" w:unhideWhenUsed="0" w:qFormat="1"/>
+    <w:lsdException w:name="Book Title" w:semiHidden="0" w:uiPriority="33" w:unhideWhenUsed="0" w:qFormat="1"/>
+    <w:lsdException w:name="Bibliography" w:uiPriority="37"/>
+    <w:lsdException w:name="TOC Heading" w:uiPriority="39" w:qFormat="1"/>
+  </w:latentStyles>
+  <w:style w:type="paragraph" w:default="1" w:styleId="Normal">
+    <w:name w:val="Normal"/>
+    <w:qFormat/>
+  </w:style>
+  <w:style w:type="character" w:default="1" w:styleId="DefaultParagraphFont">
+    <w:name w:val="Default Paragraph Font"/>
+    <w:uiPriority w:val="1"/>
+    <w:semiHidden/>
+    <w:unhideWhenUsed/>
+  </w:style>
+  <w:style w:type="table" w:default="1" w:styleId="TableNormal">
+    <w:name w:val="Normal Table"/>
+    <w:uiPriority w:val="99"/>
+    <w:semiHidden/>
+    <w:unhideWhenUsed/>
+    <w:tblPr>
+      <w:tblInd w:w="0" w:type="dxa"/>
+      <w:tblCellMar>
+        <w:top w:w="0" w:type="dxa"/>
+        <w:left w:w="108" w:type="dxa"/>
+        <w:bottom w:w="0" w:type="dxa"/>
+        <w:right w:w="108" w:type="dxa"/>
+      </w:tblCellMar>
+    </w:tblPr>
+  </w:style>
+  <w:style w:type="numbering" w:default="1" w:styleId="NoList">
+    <w:name w:val="No List"/>
+    <w:uiPriority w:val="99"/>
+    <w:semiHidden/>
+    <w:unhideWhenUsed/>
+  </w:style>
+</w:styles>
+</file>
+
 <file path=word/theme/theme1.xml><?xml version="1.0" encoding="utf-8"?>
 <a:theme xmlns:a="http://schemas.openxmlformats.org/drawingml/2006/main" name="Office Theme">
   <a:themeElements>
@@ -9667,7 +11695,7 @@
 </file>
 
 <file path=customXml/itemProps1.xml><?xml version="1.0" encoding="utf-8"?>
-<ds:datastoreItem xmlns:ds="http://schemas.openxmlformats.org/officeDocument/2006/customXml" ds:itemID="{568D0377-3A4B-4A13-900F-6D8EA9755F55}">
+<ds:datastoreItem xmlns:ds="http://schemas.openxmlformats.org/officeDocument/2006/customXml" ds:itemID="{1645E4DE-150B-4341-82F8-6478F78827FC}">
   <ds:schemaRefs>
     <ds:schemaRef ds:uri="http://schemas.openxmlformats.org/officeDocument/2006/bibliography"/>
   </ds:schemaRefs>

</xml_diff>